<commit_message>
fixed a typo in the omega spec
</commit_message>
<xml_diff>
--- a/omega/Digital-AV-Ω32.docx
+++ b/omega/Digital-AV-Ω32.docx
@@ -648,31 +648,7 @@
                 <w:bCs/>
                 <w:color w:val="FFFFFF"/>
               </w:rPr>
-              <w:t>uint64</w:t>
-            </w:r>
-            <w:r>
-              <w:rPr>
-                <w:rFonts w:ascii="Arial" w:hAnsi="Arial" w:cs="Arial"/>
-                <w:bCs/>
-                <w:color w:val="FFFFFF"/>
-              </w:rPr>
-              <w:t>[</w:t>
-            </w:r>
-            <w:r>
-              <w:rPr>
-                <w:rFonts w:ascii="Arial" w:hAnsi="Arial" w:cs="Arial"/>
-                <w:bCs/>
-                <w:color w:val="FFFFFF"/>
-              </w:rPr>
-              <w:t>2</w:t>
-            </w:r>
-            <w:r>
-              <w:rPr>
-                <w:rFonts w:ascii="Arial" w:hAnsi="Arial" w:cs="Arial"/>
-                <w:bCs/>
-                <w:color w:val="FFFFFF"/>
-              </w:rPr>
-              <w:t>]</w:t>
+              <w:t>uint64[2]</w:t>
             </w:r>
           </w:p>
         </w:tc>
@@ -1684,14 +1660,12 @@
                 <w:szCs w:val="18"/>
               </w:rPr>
             </w:pPr>
-            <w:proofErr w:type="spellStart"/>
             <w:r>
               <w:rPr>
                 <w:rFonts w:ascii="Consolas" w:hAnsi="Consolas"/>
               </w:rPr>
               <w:t>Lemmata</w:t>
             </w:r>
-            <w:proofErr w:type="spellEnd"/>
           </w:p>
         </w:tc>
         <w:tc>
@@ -1914,16 +1888,8 @@
               <w:rPr>
                 <w:rFonts w:ascii="Consolas" w:hAnsi="Consolas"/>
               </w:rPr>
-              <w:t>OOV-</w:t>
-            </w:r>
-            <w:proofErr w:type="spellStart"/>
-            <w:r>
-              <w:rPr>
-                <w:rFonts w:ascii="Consolas" w:hAnsi="Consolas"/>
-              </w:rPr>
-              <w:t>Lemmata</w:t>
-            </w:r>
-            <w:proofErr w:type="spellEnd"/>
+              <w:t>OOV-Lemmata</w:t>
+            </w:r>
           </w:p>
         </w:tc>
         <w:tc>
@@ -2495,7 +2461,21 @@
           <w:sz w:val="28"/>
           <w:szCs w:val="28"/>
         </w:rPr>
-        <w:t xml:space="preserve">-Series release </w:t>
+        <w:t xml:space="preserve">-Series </w:t>
+      </w:r>
+      <w:r>
+        <w:rPr>
+          <w:sz w:val="28"/>
+          <w:szCs w:val="28"/>
+        </w:rPr>
+        <w:t>SDK</w:t>
+      </w:r>
+      <w:r>
+        <w:rPr>
+          <w:sz w:val="28"/>
+          <w:szCs w:val="28"/>
+        </w:rPr>
+        <w:t xml:space="preserve"> </w:t>
       </w:r>
       <w:r>
         <w:rPr>
@@ -2523,7 +2503,21 @@
           <w:sz w:val="28"/>
           <w:szCs w:val="28"/>
         </w:rPr>
-        <w:t xml:space="preserve">Z-Series releases. The main difference is the </w:t>
+        <w:t xml:space="preserve">Z-Series </w:t>
+      </w:r>
+      <w:r>
+        <w:rPr>
+          <w:sz w:val="28"/>
+          <w:szCs w:val="28"/>
+        </w:rPr>
+        <w:t>SDK</w:t>
+      </w:r>
+      <w:r>
+        <w:rPr>
+          <w:sz w:val="28"/>
+          <w:szCs w:val="28"/>
+        </w:rPr>
+        <w:t xml:space="preserve">. The main difference is the </w:t>
       </w:r>
       <w:r>
         <w:rPr>
@@ -2565,7 +2559,21 @@
           <w:sz w:val="28"/>
           <w:szCs w:val="28"/>
         </w:rPr>
-        <w:t xml:space="preserve"> more than a half dozen files</w:t>
+        <w:t xml:space="preserve"> </w:t>
+      </w:r>
+      <w:r>
+        <w:rPr>
+          <w:sz w:val="28"/>
+          <w:szCs w:val="28"/>
+        </w:rPr>
+        <w:t>multiples</w:t>
+      </w:r>
+      <w:r>
+        <w:rPr>
+          <w:sz w:val="28"/>
+          <w:szCs w:val="28"/>
+        </w:rPr>
+        <w:t xml:space="preserve"> files</w:t>
       </w:r>
       <w:r>
         <w:rPr>
@@ -2635,49 +2643,7 @@
           <w:sz w:val="28"/>
           <w:szCs w:val="28"/>
         </w:rPr>
-        <w:t>It also includes r</w:t>
-      </w:r>
-      <w:r>
-        <w:rPr>
-          <w:sz w:val="28"/>
-          <w:szCs w:val="28"/>
-        </w:rPr>
-        <w:t>ecord length</w:t>
-      </w:r>
-      <w:r>
-        <w:rPr>
-          <w:sz w:val="28"/>
-          <w:szCs w:val="28"/>
-        </w:rPr>
-        <w:t xml:space="preserve">: </w:t>
-      </w:r>
-      <w:r>
-        <w:rPr>
-          <w:sz w:val="28"/>
-          <w:szCs w:val="28"/>
-        </w:rPr>
-        <w:t>zero (0) indicates that the record is variable length</w:t>
-      </w:r>
-      <w:r>
-        <w:rPr>
-          <w:sz w:val="28"/>
-          <w:szCs w:val="28"/>
-        </w:rPr>
-        <w:t xml:space="preserve">; </w:t>
-      </w:r>
-      <w:r>
-        <w:rPr>
-          <w:sz w:val="28"/>
-          <w:szCs w:val="28"/>
-        </w:rPr>
-        <w:t xml:space="preserve">non-zero length means that the record is fixed length. </w:t>
-      </w:r>
-      <w:r>
-        <w:rPr>
-          <w:sz w:val="28"/>
-          <w:szCs w:val="28"/>
-        </w:rPr>
-        <w:t xml:space="preserve">Record </w:t>
+        <w:t xml:space="preserve">It also includes record length: zero (0) indicates that the record is variable length; non-zero length means that the record is fixed length. Record </w:t>
       </w:r>
       <w:r>
         <w:rPr>
@@ -2862,14 +2828,7 @@
           <w:sz w:val="28"/>
           <w:szCs w:val="28"/>
         </w:rPr>
-        <w:t>-Series</w:t>
-      </w:r>
-      <w:r>
-        <w:rPr>
-          <w:sz w:val="28"/>
-          <w:szCs w:val="28"/>
-        </w:rPr>
-        <w:t>.</w:t>
+        <w:t>-Series.</w:t>
       </w:r>
     </w:p>
     <w:p>
@@ -3395,7 +3354,6 @@
                 <w:sz w:val="24"/>
               </w:rPr>
             </w:pPr>
-            <w:proofErr w:type="spellStart"/>
             <w:r>
               <w:rPr>
                 <w:rFonts w:ascii="Arial" w:eastAsia="Arial" w:hAnsi="Arial" w:cs="Arial"/>
@@ -3405,7 +3363,6 @@
               </w:rPr>
               <w:t>Punc</w:t>
             </w:r>
-            <w:proofErr w:type="spellEnd"/>
           </w:p>
           <w:p>
             <w:pPr>
@@ -7549,7 +7506,7 @@
           <w:sz w:val="28"/>
           <w:szCs w:val="28"/>
         </w:rPr>
-        <w:t>Q</w:t>
+        <w:t>Ω</w:t>
       </w:r>
       <w:r>
         <w:rPr>
@@ -7557,7 +7514,7 @@
           <w:sz w:val="28"/>
           <w:szCs w:val="28"/>
         </w:rPr>
-        <w:t>32 release eliminates the AV-Verse index</w:t>
+        <w:t>-series</w:t>
       </w:r>
       <w:r>
         <w:rPr>
@@ -7565,7 +7522,7 @@
           <w:sz w:val="28"/>
           <w:szCs w:val="28"/>
         </w:rPr>
-        <w:t xml:space="preserve"> and places that information direct</w:t>
+        <w:t xml:space="preserve"> release</w:t>
       </w:r>
       <w:r>
         <w:rPr>
@@ -7573,6 +7530,30 @@
           <w:sz w:val="28"/>
           <w:szCs w:val="28"/>
         </w:rPr>
+        <w:t>s</w:t>
+      </w:r>
+      <w:r>
+        <w:rPr>
+          <w:noProof/>
+          <w:sz w:val="28"/>
+          <w:szCs w:val="28"/>
+        </w:rPr>
+        <w:t xml:space="preserve"> eliminate the AV-Verse index</w:t>
+      </w:r>
+      <w:r>
+        <w:rPr>
+          <w:noProof/>
+          <w:sz w:val="28"/>
+          <w:szCs w:val="28"/>
+        </w:rPr>
+        <w:t xml:space="preserve"> and place that information direct</w:t>
+      </w:r>
+      <w:r>
+        <w:rPr>
+          <w:noProof/>
+          <w:sz w:val="28"/>
+          <w:szCs w:val="28"/>
+        </w:rPr>
         <w:t xml:space="preserve">ly in </w:t>
       </w:r>
       <w:r>
@@ -7629,7 +7610,23 @@
           <w:sz w:val="28"/>
           <w:szCs w:val="28"/>
         </w:rPr>
-        <w:t xml:space="preserve"> accomplished via the word-count for the verse. The first word always contains the word count of the verse with each subsequent word contain</w:t>
+        <w:t xml:space="preserve"> accomplished via the word-count for the verse. The first word always contains the word count of the verse</w:t>
+      </w:r>
+      <w:r>
+        <w:rPr>
+          <w:noProof/>
+          <w:sz w:val="28"/>
+          <w:szCs w:val="28"/>
+        </w:rPr>
+        <w:t>;</w:t>
+      </w:r>
+      <w:r>
+        <w:rPr>
+          <w:noProof/>
+          <w:sz w:val="28"/>
+          <w:szCs w:val="28"/>
+        </w:rPr>
+        <w:t xml:space="preserve"> each subsequent word contain</w:t>
       </w:r>
       <w:r>
         <w:rPr>
@@ -9042,7 +9039,6 @@
               </w:rPr>
               <w:t>PUNC::</w:t>
             </w:r>
-            <w:proofErr w:type="spellStart"/>
             <w:proofErr w:type="gramEnd"/>
             <w:r>
               <w:rPr>
@@ -9053,7 +9049,6 @@
               </w:rPr>
               <w:t>closeParen</w:t>
             </w:r>
-            <w:proofErr w:type="spellEnd"/>
           </w:p>
         </w:tc>
         <w:tc>
@@ -10222,6 +10217,23 @@
     </w:p>
     <w:p>
       <w:pPr>
+        <w:rPr>
+          <w:noProof/>
+          <w:sz w:val="28"/>
+          <w:szCs w:val="28"/>
+        </w:rPr>
+      </w:pPr>
+      <w:r>
+        <w:rPr>
+          <w:noProof/>
+          <w:sz w:val="28"/>
+          <w:szCs w:val="28"/>
+        </w:rPr>
+        <w:br w:type="page"/>
+      </w:r>
+    </w:p>
+    <w:p>
+      <w:pPr>
         <w:spacing w:after="0"/>
         <w:ind w:right="43"/>
         <w:jc w:val="both"/>
@@ -10237,6 +10249,7 @@
           <w:sz w:val="28"/>
           <w:szCs w:val="28"/>
         </w:rPr>
+        <w:lastRenderedPageBreak/>
         <w:t xml:space="preserve">Transition  bits  </w:t>
       </w:r>
       <w:r>
@@ -10261,16 +10274,7 @@
           <w:sz w:val="28"/>
           <w:szCs w:val="28"/>
         </w:rPr>
-        <w:t xml:space="preserve">The five left-most bits mark book, chapter, </w:t>
-      </w:r>
-      <w:r>
-        <w:rPr>
-          <w:noProof/>
-          <w:sz w:val="28"/>
-          <w:szCs w:val="28"/>
-        </w:rPr>
-        <w:lastRenderedPageBreak/>
-        <w:t>and verse transitions.</w:t>
+        <w:t>The five left-most bits mark book, chapter, and verse transitions.</w:t>
       </w:r>
       <w:r>
         <w:rPr>
@@ -10341,7 +10345,7 @@
         <mc:AlternateContent>
           <mc:Choice Requires="wps">
             <w:drawing>
-              <wp:anchor distT="45720" distB="45720" distL="114300" distR="114300" simplePos="0" relativeHeight="251737088" behindDoc="0" locked="0" layoutInCell="1" allowOverlap="1" wp14:anchorId="55B08B40" wp14:editId="136FC27C">
+              <wp:anchor distT="45720" distB="45720" distL="114300" distR="114300" simplePos="0" relativeHeight="251737088" behindDoc="0" locked="0" layoutInCell="1" allowOverlap="1" wp14:anchorId="55B08B40" wp14:editId="478B1621">
                 <wp:simplePos x="0" y="0"/>
                 <wp:positionH relativeFrom="margin">
                   <wp:posOffset>10795</wp:posOffset>
@@ -10583,7 +10587,6 @@
                 <w:color w:val="0070C0"/>
               </w:rPr>
             </w:pPr>
-            <w:proofErr w:type="spellStart"/>
             <w:r>
               <w:rPr>
                 <w:rFonts w:ascii="Consolas" w:eastAsia="Courier New" w:hAnsi="Consolas" w:cs="Courier New"/>
@@ -10591,7 +10594,6 @@
               </w:rPr>
               <w:t>EndBit</w:t>
             </w:r>
-            <w:proofErr w:type="spellEnd"/>
           </w:p>
         </w:tc>
         <w:tc>
@@ -10670,21 +10672,12 @@
                 <w:color w:val="0070C0"/>
               </w:rPr>
             </w:pPr>
-            <w:proofErr w:type="spellStart"/>
             <w:r>
               <w:rPr>
                 <w:rFonts w:ascii="Consolas" w:eastAsia="Courier New" w:hAnsi="Consolas" w:cs="Courier New"/>
                 <w:color w:val="0070C0"/>
               </w:rPr>
-              <w:t>BeginningOfVerse</w:t>
-            </w:r>
-            <w:proofErr w:type="spellEnd"/>
-            <w:r>
-              <w:rPr>
-                <w:rFonts w:ascii="Consolas" w:eastAsia="Courier New" w:hAnsi="Consolas" w:cs="Courier New"/>
-                <w:color w:val="0070C0"/>
-              </w:rPr>
-              <w:t xml:space="preserve"> </w:t>
+              <w:t xml:space="preserve">BeginningOfVerse </w:t>
             </w:r>
           </w:p>
         </w:tc>
@@ -10764,7 +10757,6 @@
                 <w:color w:val="0070C0"/>
               </w:rPr>
             </w:pPr>
-            <w:proofErr w:type="spellStart"/>
             <w:r>
               <w:rPr>
                 <w:rFonts w:ascii="Consolas" w:eastAsia="Courier New" w:hAnsi="Consolas" w:cs="Courier New"/>
@@ -10772,7 +10764,6 @@
               </w:rPr>
               <w:t>EndOfVerse</w:t>
             </w:r>
-            <w:proofErr w:type="spellEnd"/>
           </w:p>
         </w:tc>
         <w:tc>
@@ -10851,21 +10842,12 @@
                 <w:color w:val="0070C0"/>
               </w:rPr>
             </w:pPr>
-            <w:proofErr w:type="spellStart"/>
             <w:r>
               <w:rPr>
                 <w:rFonts w:ascii="Consolas" w:eastAsia="Courier New" w:hAnsi="Consolas" w:cs="Courier New"/>
                 <w:color w:val="0070C0"/>
               </w:rPr>
-              <w:t>BeginningOfChapter</w:t>
-            </w:r>
-            <w:proofErr w:type="spellEnd"/>
-            <w:r>
-              <w:rPr>
-                <w:rFonts w:ascii="Consolas" w:eastAsia="Courier New" w:hAnsi="Consolas" w:cs="Courier New"/>
-                <w:color w:val="0070C0"/>
-              </w:rPr>
-              <w:t xml:space="preserve"> </w:t>
+              <w:t xml:space="preserve">BeginningOfChapter </w:t>
             </w:r>
           </w:p>
         </w:tc>
@@ -10945,7 +10927,6 @@
                 <w:color w:val="0070C0"/>
               </w:rPr>
             </w:pPr>
-            <w:proofErr w:type="spellStart"/>
             <w:r>
               <w:rPr>
                 <w:rFonts w:ascii="Consolas" w:eastAsia="Courier New" w:hAnsi="Consolas" w:cs="Courier New"/>
@@ -10953,7 +10934,6 @@
               </w:rPr>
               <w:t>EndOfChapter</w:t>
             </w:r>
-            <w:proofErr w:type="spellEnd"/>
           </w:p>
         </w:tc>
         <w:tc>
@@ -11032,7 +11012,6 @@
                 <w:color w:val="0070C0"/>
               </w:rPr>
             </w:pPr>
-            <w:proofErr w:type="spellStart"/>
             <w:r>
               <w:rPr>
                 <w:rFonts w:ascii="Consolas" w:eastAsia="Courier New" w:hAnsi="Consolas" w:cs="Courier New"/>
@@ -11040,7 +11019,6 @@
               </w:rPr>
               <w:t>BeginningOfBook</w:t>
             </w:r>
-            <w:proofErr w:type="spellEnd"/>
           </w:p>
         </w:tc>
         <w:tc>
@@ -11119,7 +11097,6 @@
                 <w:color w:val="0070C0"/>
               </w:rPr>
             </w:pPr>
-            <w:proofErr w:type="spellStart"/>
             <w:r>
               <w:rPr>
                 <w:rFonts w:ascii="Consolas" w:eastAsia="Courier New" w:hAnsi="Consolas" w:cs="Courier New"/>
@@ -11127,7 +11104,6 @@
               </w:rPr>
               <w:t>EndOfBook</w:t>
             </w:r>
-            <w:proofErr w:type="spellEnd"/>
           </w:p>
         </w:tc>
         <w:tc>
@@ -11206,7 +11182,6 @@
                 <w:color w:val="0070C0"/>
               </w:rPr>
             </w:pPr>
-            <w:proofErr w:type="spellStart"/>
             <w:r>
               <w:rPr>
                 <w:rFonts w:ascii="Consolas" w:eastAsia="Courier New" w:hAnsi="Consolas" w:cs="Courier New"/>
@@ -11214,7 +11189,6 @@
               </w:rPr>
               <w:t>BeginningOfBible</w:t>
             </w:r>
-            <w:proofErr w:type="spellEnd"/>
           </w:p>
         </w:tc>
         <w:tc>
@@ -11294,7 +11268,6 @@
                 <w:color w:val="0070C0"/>
               </w:rPr>
             </w:pPr>
-            <w:proofErr w:type="spellStart"/>
             <w:r>
               <w:rPr>
                 <w:rFonts w:ascii="Consolas" w:eastAsia="Courier New" w:hAnsi="Consolas" w:cs="Courier New"/>
@@ -11302,7 +11275,6 @@
               </w:rPr>
               <w:t>EndOfBible</w:t>
             </w:r>
-            <w:proofErr w:type="spellEnd"/>
           </w:p>
         </w:tc>
         <w:tc>
@@ -11376,13 +11348,13 @@
         <mc:AlternateContent>
           <mc:Choice Requires="wps">
             <w:drawing>
-              <wp:anchor distT="45720" distB="45720" distL="114300" distR="114300" simplePos="0" relativeHeight="251738112" behindDoc="1" locked="0" layoutInCell="1" allowOverlap="1" wp14:anchorId="2A815D15" wp14:editId="707D676C">
+              <wp:anchor distT="45720" distB="45720" distL="114300" distR="114300" simplePos="0" relativeHeight="251738112" behindDoc="1" locked="0" layoutInCell="1" allowOverlap="1" wp14:anchorId="2A815D15" wp14:editId="52B87126">
                 <wp:simplePos x="0" y="0"/>
                 <wp:positionH relativeFrom="margin">
-                  <wp:posOffset>4657081</wp:posOffset>
+                  <wp:posOffset>4642485</wp:posOffset>
                 </wp:positionH>
                 <wp:positionV relativeFrom="page">
-                  <wp:posOffset>2447792</wp:posOffset>
+                  <wp:posOffset>2972596</wp:posOffset>
                 </wp:positionV>
                 <wp:extent cx="2995295" cy="327660"/>
                 <wp:effectExtent l="0" t="0" r="0" b="0"/>
@@ -11463,7 +11435,7 @@
           </mc:Choice>
           <mc:Fallback>
             <w:pict>
-              <v:shape w14:anchorId="2A815D15" id="Text Box 26" o:spid="_x0000_s1030" type="#_x0000_t202" style="position:absolute;left:0;text-align:left;margin-left:366.7pt;margin-top:192.75pt;width:235.85pt;height:25.8pt;z-index:-251578368;visibility:visible;mso-wrap-style:square;mso-width-percent:0;mso-height-percent:0;mso-wrap-distance-left:9pt;mso-wrap-distance-top:3.6pt;mso-wrap-distance-right:9pt;mso-wrap-distance-bottom:3.6pt;mso-position-horizontal:absolute;mso-position-horizontal-relative:margin;mso-position-vertical:absolute;mso-position-vertical-relative:page;mso-width-percent:0;mso-height-percent:0;mso-width-relative:margin;mso-height-relative:margin;v-text-anchor:top" o:gfxdata="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" stroked="f">
+              <v:shape w14:anchorId="2A815D15" id="Text Box 26" o:spid="_x0000_s1030" type="#_x0000_t202" style="position:absolute;left:0;text-align:left;margin-left:365.55pt;margin-top:234.05pt;width:235.85pt;height:25.8pt;z-index:-251578368;visibility:visible;mso-wrap-style:square;mso-width-percent:0;mso-height-percent:0;mso-wrap-distance-left:9pt;mso-wrap-distance-top:3.6pt;mso-wrap-distance-right:9pt;mso-wrap-distance-bottom:3.6pt;mso-position-horizontal:absolute;mso-position-horizontal-relative:margin;mso-position-vertical:absolute;mso-position-vertical-relative:page;mso-width-percent:0;mso-height-percent:0;mso-width-relative:margin;mso-height-relative:margin;v-text-anchor:top" o:gfxdata="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" stroked="f">
                 <v:textbox inset="0,0,0,0">
                   <w:txbxContent>
                     <w:p>
@@ -11626,21 +11598,12 @@
                 <w:color w:val="0070C0"/>
               </w:rPr>
             </w:pPr>
-            <w:proofErr w:type="spellStart"/>
             <w:r>
               <w:rPr>
                 <w:rFonts w:ascii="Consolas" w:hAnsi="Consolas"/>
                 <w:color w:val="0070C0"/>
               </w:rPr>
-              <w:t>HardSegmentEnd</w:t>
-            </w:r>
-            <w:proofErr w:type="spellEnd"/>
-            <w:r>
-              <w:rPr>
-                <w:rFonts w:ascii="Consolas" w:hAnsi="Consolas"/>
-                <w:color w:val="0070C0"/>
-              </w:rPr>
-              <w:t xml:space="preserve"> </w:t>
+              <w:t xml:space="preserve">HardSegmentEnd </w:t>
             </w:r>
           </w:p>
         </w:tc>
@@ -11720,7 +11683,6 @@
                 <w:color w:val="0070C0"/>
               </w:rPr>
             </w:pPr>
-            <w:proofErr w:type="spellStart"/>
             <w:r>
               <w:rPr>
                 <w:rFonts w:ascii="Consolas" w:eastAsia="Courier New" w:hAnsi="Consolas" w:cs="Courier New"/>
@@ -11735,7 +11697,6 @@
               </w:rPr>
               <w:t>SegmentEnd</w:t>
             </w:r>
-            <w:proofErr w:type="spellEnd"/>
           </w:p>
         </w:tc>
         <w:tc>
@@ -11814,7 +11775,6 @@
                 <w:color w:val="0070C0"/>
               </w:rPr>
             </w:pPr>
-            <w:proofErr w:type="spellStart"/>
             <w:r>
               <w:rPr>
                 <w:rFonts w:ascii="Consolas" w:hAnsi="Consolas"/>
@@ -11822,7 +11782,6 @@
               </w:rPr>
               <w:t>SoftSegmentEnd</w:t>
             </w:r>
-            <w:proofErr w:type="spellEnd"/>
           </w:p>
         </w:tc>
         <w:tc>
@@ -11901,7 +11860,6 @@
                 <w:color w:val="0070C0"/>
               </w:rPr>
             </w:pPr>
-            <w:proofErr w:type="spellStart"/>
             <w:r>
               <w:rPr>
                 <w:rFonts w:ascii="Consolas" w:eastAsia="Courier New" w:hAnsi="Consolas" w:cs="Courier New"/>
@@ -11916,7 +11874,6 @@
               </w:rPr>
               <w:t>SegmentEnd</w:t>
             </w:r>
-            <w:proofErr w:type="spellEnd"/>
           </w:p>
         </w:tc>
         <w:tc>
@@ -13684,7 +13641,6 @@
                 <w:szCs w:val="18"/>
               </w:rPr>
             </w:pPr>
-            <w:proofErr w:type="spellStart"/>
             <w:r>
               <w:rPr>
                 <w:rFonts w:ascii="Consolas" w:eastAsia="Courier New" w:hAnsi="Consolas" w:cs="Courier New"/>
@@ -13694,7 +13650,6 @@
               </w:rPr>
               <w:t>NounOrPronoun</w:t>
             </w:r>
-            <w:proofErr w:type="spellEnd"/>
           </w:p>
         </w:tc>
         <w:tc>
@@ -17893,21 +17848,7 @@
               <w:rPr>
                 <w:rFonts w:ascii="Consolas" w:eastAsia="Arial" w:hAnsi="Consolas" w:cs="Arial"/>
               </w:rPr>
-              <w:t xml:space="preserve">Ge Gen </w:t>
-            </w:r>
-            <w:proofErr w:type="spellStart"/>
-            <w:r>
-              <w:rPr>
-                <w:rFonts w:ascii="Consolas" w:eastAsia="Arial" w:hAnsi="Consolas" w:cs="Arial"/>
-              </w:rPr>
-              <w:t>Gen</w:t>
-            </w:r>
-            <w:proofErr w:type="spellEnd"/>
-            <w:r>
-              <w:rPr>
-                <w:rFonts w:ascii="Consolas" w:eastAsia="Arial" w:hAnsi="Consolas" w:cs="Arial"/>
-              </w:rPr>
-              <w:t>-</w:t>
+              <w:t>Ge Gen Gen-</w:t>
             </w:r>
           </w:p>
         </w:tc>
@@ -17927,19 +17868,11 @@
                 <w:rFonts w:ascii="Consolas" w:eastAsia="Arial" w:hAnsi="Consolas" w:cs="Arial"/>
               </w:rPr>
             </w:pPr>
-            <w:proofErr w:type="spellStart"/>
             <w:r>
               <w:rPr>
                 <w:rFonts w:ascii="Consolas" w:eastAsia="Arial" w:hAnsi="Consolas" w:cs="Arial"/>
               </w:rPr>
-              <w:t>Gn</w:t>
-            </w:r>
-            <w:proofErr w:type="spellEnd"/>
-            <w:r>
-              <w:rPr>
-                <w:rFonts w:ascii="Consolas" w:eastAsia="Arial" w:hAnsi="Consolas" w:cs="Arial"/>
-              </w:rPr>
-              <w:t>-------</w:t>
+              <w:t>Gn-------</w:t>
             </w:r>
           </w:p>
         </w:tc>
@@ -18158,16 +18091,8 @@
               <w:rPr>
                 <w:rFonts w:ascii="Consolas" w:eastAsia="Arial" w:hAnsi="Consolas" w:cs="Arial"/>
               </w:rPr>
-              <w:t xml:space="preserve">Ex Exo </w:t>
-            </w:r>
-            <w:proofErr w:type="spellStart"/>
-            <w:r>
-              <w:rPr>
-                <w:rFonts w:ascii="Consolas" w:eastAsia="Arial" w:hAnsi="Consolas" w:cs="Arial"/>
-              </w:rPr>
-              <w:t>Exod</w:t>
-            </w:r>
-            <w:proofErr w:type="spellEnd"/>
+              <w:t>Ex Exo Exod</w:t>
+            </w:r>
           </w:p>
         </w:tc>
         <w:tc>
@@ -18409,21 +18334,7 @@
               <w:rPr>
                 <w:rFonts w:ascii="Consolas" w:eastAsia="Arial" w:hAnsi="Consolas" w:cs="Arial"/>
               </w:rPr>
-              <w:t xml:space="preserve">Le Lev </w:t>
-            </w:r>
-            <w:proofErr w:type="spellStart"/>
-            <w:r>
-              <w:rPr>
-                <w:rFonts w:ascii="Consolas" w:eastAsia="Arial" w:hAnsi="Consolas" w:cs="Arial"/>
-              </w:rPr>
-              <w:t>Lev</w:t>
-            </w:r>
-            <w:proofErr w:type="spellEnd"/>
-            <w:r>
-              <w:rPr>
-                <w:rFonts w:ascii="Consolas" w:eastAsia="Arial" w:hAnsi="Consolas" w:cs="Arial"/>
-              </w:rPr>
-              <w:t>-</w:t>
+              <w:t>Le Lev Lev-</w:t>
             </w:r>
           </w:p>
         </w:tc>
@@ -18443,19 +18354,11 @@
                 <w:rFonts w:ascii="Consolas" w:eastAsia="Arial" w:hAnsi="Consolas" w:cs="Arial"/>
               </w:rPr>
             </w:pPr>
-            <w:proofErr w:type="spellStart"/>
             <w:r>
               <w:rPr>
                 <w:rFonts w:ascii="Consolas" w:eastAsia="Arial" w:hAnsi="Consolas" w:cs="Arial"/>
               </w:rPr>
-              <w:t>Lv</w:t>
-            </w:r>
-            <w:proofErr w:type="spellEnd"/>
-            <w:r>
-              <w:rPr>
-                <w:rFonts w:ascii="Consolas" w:eastAsia="Arial" w:hAnsi="Consolas" w:cs="Arial"/>
-              </w:rPr>
-              <w:t>-------</w:t>
+              <w:t>Lv-------</w:t>
             </w:r>
           </w:p>
         </w:tc>
@@ -20984,9 +20887,8 @@
           <w:sz w:val="28"/>
           <w:szCs w:val="28"/>
         </w:rPr>
-        <w:t xml:space="preserve">, </w:t>
-      </w:r>
-      <w:proofErr w:type="spellStart"/>
+        <w:t xml:space="preserve">, superceding the </w:t>
+      </w:r>
       <w:r>
         <w:rPr>
           <w:rFonts w:cstheme="minorHAnsi"/>
@@ -20994,9 +20896,8 @@
           <w:sz w:val="28"/>
           <w:szCs w:val="28"/>
         </w:rPr>
-        <w:t>superceding</w:t>
-      </w:r>
-      <w:proofErr w:type="spellEnd"/>
+        <w:t xml:space="preserve">Verse-Index </w:t>
+      </w:r>
       <w:r>
         <w:rPr>
           <w:rFonts w:cstheme="minorHAnsi"/>
@@ -21004,7 +20905,7 @@
           <w:sz w:val="28"/>
           <w:szCs w:val="28"/>
         </w:rPr>
-        <w:t xml:space="preserve"> the </w:t>
+        <w:t>found in Z31. V</w:t>
       </w:r>
       <w:r>
         <w:rPr>
@@ -21013,8 +20914,9 @@
           <w:sz w:val="28"/>
           <w:szCs w:val="28"/>
         </w:rPr>
-        <w:t xml:space="preserve">Verse-Index </w:t>
-      </w:r>
+        <w:t>erse look-up is now performed using the WritIndex and referencing the B:</w:t>
+      </w:r>
+      <w:proofErr w:type="gramStart"/>
       <w:r>
         <w:rPr>
           <w:rFonts w:cstheme="minorHAnsi"/>
@@ -21022,8 +20924,9 @@
           <w:sz w:val="28"/>
           <w:szCs w:val="28"/>
         </w:rPr>
-        <w:t>found in Z31. V</w:t>
-      </w:r>
+        <w:t>C:V</w:t>
+      </w:r>
+      <w:proofErr w:type="gramEnd"/>
       <w:r>
         <w:rPr>
           <w:rFonts w:cstheme="minorHAnsi"/>
@@ -21031,9 +20934,8 @@
           <w:sz w:val="28"/>
           <w:szCs w:val="28"/>
         </w:rPr>
-        <w:t xml:space="preserve">erse look-up is now performed using the </w:t>
-      </w:r>
-      <w:proofErr w:type="spellStart"/>
+        <w:t>:W field</w:t>
+      </w:r>
       <w:r>
         <w:rPr>
           <w:rFonts w:cstheme="minorHAnsi"/>
@@ -21041,9 +20943,8 @@
           <w:sz w:val="28"/>
           <w:szCs w:val="28"/>
         </w:rPr>
-        <w:t>WritIndex</w:t>
-      </w:r>
-      <w:proofErr w:type="spellEnd"/>
+        <w:t xml:space="preserve"> of </w:t>
+      </w:r>
       <w:r>
         <w:rPr>
           <w:rFonts w:cstheme="minorHAnsi"/>
@@ -21051,9 +20952,8 @@
           <w:sz w:val="28"/>
           <w:szCs w:val="28"/>
         </w:rPr>
-        <w:t xml:space="preserve"> and referencing the B:</w:t>
-      </w:r>
-      <w:proofErr w:type="gramStart"/>
+        <w:t>Written content</w:t>
+      </w:r>
       <w:r>
         <w:rPr>
           <w:rFonts w:cstheme="minorHAnsi"/>
@@ -21061,9 +20961,8 @@
           <w:sz w:val="28"/>
           <w:szCs w:val="28"/>
         </w:rPr>
-        <w:t>C:V</w:t>
-      </w:r>
-      <w:proofErr w:type="gramEnd"/>
+        <w:t>. As WritIndex is now 16-bits, it needs to be added to Book[num].</w:t>
+      </w:r>
       <w:r>
         <w:rPr>
           <w:rFonts w:cstheme="minorHAnsi"/>
@@ -21071,7 +20970,7 @@
           <w:sz w:val="28"/>
           <w:szCs w:val="28"/>
         </w:rPr>
-        <w:t>:W field</w:t>
+        <w:t xml:space="preserve">  </w:t>
       </w:r>
       <w:r>
         <w:rPr>
@@ -21080,7 +20979,7 @@
           <w:sz w:val="28"/>
           <w:szCs w:val="28"/>
         </w:rPr>
-        <w:t xml:space="preserve"> of </w:t>
+        <w:t xml:space="preserve">WritIndex on implementations </w:t>
       </w:r>
       <w:r>
         <w:rPr>
@@ -21089,7 +20988,7 @@
           <w:sz w:val="28"/>
           <w:szCs w:val="28"/>
         </w:rPr>
-        <w:t>Written content</w:t>
+        <w:t>where</w:t>
       </w:r>
       <w:r>
         <w:rPr>
@@ -21098,9 +20997,8 @@
           <w:sz w:val="28"/>
           <w:szCs w:val="28"/>
         </w:rPr>
-        <w:t xml:space="preserve">. As </w:t>
-      </w:r>
-      <w:proofErr w:type="spellStart"/>
+        <w:t xml:space="preserve"> deserialization</w:t>
+      </w:r>
       <w:r>
         <w:rPr>
           <w:rFonts w:cstheme="minorHAnsi"/>
@@ -21108,9 +21006,8 @@
           <w:sz w:val="28"/>
           <w:szCs w:val="28"/>
         </w:rPr>
-        <w:t>WritIndex</w:t>
-      </w:r>
-      <w:proofErr w:type="spellEnd"/>
+        <w:t xml:space="preserve"> of </w:t>
+      </w:r>
       <w:r>
         <w:rPr>
           <w:rFonts w:cstheme="minorHAnsi"/>
@@ -21118,7 +21015,7 @@
           <w:sz w:val="28"/>
           <w:szCs w:val="28"/>
         </w:rPr>
-        <w:t xml:space="preserve"> is now 16-bits, it needs to be added to Book[num].</w:t>
+        <w:t>Written content</w:t>
       </w:r>
       <w:r>
         <w:rPr>
@@ -21127,9 +21024,8 @@
           <w:sz w:val="28"/>
           <w:szCs w:val="28"/>
         </w:rPr>
-        <w:t xml:space="preserve">  </w:t>
-      </w:r>
-      <w:proofErr w:type="spellStart"/>
+        <w:t xml:space="preserve"> </w:t>
+      </w:r>
       <w:r>
         <w:rPr>
           <w:rFonts w:cstheme="minorHAnsi"/>
@@ -21137,9 +21033,8 @@
           <w:sz w:val="28"/>
           <w:szCs w:val="28"/>
         </w:rPr>
-        <w:t>WritIndex</w:t>
-      </w:r>
-      <w:proofErr w:type="spellEnd"/>
+        <w:t>instantiates a</w:t>
+      </w:r>
       <w:r>
         <w:rPr>
           <w:rFonts w:cstheme="minorHAnsi"/>
@@ -21147,7 +21042,7 @@
           <w:sz w:val="28"/>
           <w:szCs w:val="28"/>
         </w:rPr>
-        <w:t xml:space="preserve"> on implementations </w:t>
+        <w:t xml:space="preserve"> single array</w:t>
       </w:r>
       <w:r>
         <w:rPr>
@@ -21156,7 +21051,7 @@
           <w:sz w:val="28"/>
           <w:szCs w:val="28"/>
         </w:rPr>
-        <w:t>where</w:t>
+        <w:t xml:space="preserve"> (It is recommended that deserialization creates 66 distinct </w:t>
       </w:r>
       <w:r>
         <w:rPr>
@@ -21165,7 +21060,7 @@
           <w:sz w:val="28"/>
           <w:szCs w:val="28"/>
         </w:rPr>
-        <w:t xml:space="preserve"> deserialization</w:t>
+        <w:t>Written</w:t>
       </w:r>
       <w:r>
         <w:rPr>
@@ -21174,7 +21069,7 @@
           <w:sz w:val="28"/>
           <w:szCs w:val="28"/>
         </w:rPr>
-        <w:t xml:space="preserve"> of </w:t>
+        <w:t xml:space="preserve"> arrays, one for each book. When </w:t>
       </w:r>
       <w:r>
         <w:rPr>
@@ -21192,90 +21087,7 @@
           <w:sz w:val="28"/>
           <w:szCs w:val="28"/>
         </w:rPr>
-        <w:t xml:space="preserve"> </w:t>
-      </w:r>
-      <w:r>
-        <w:rPr>
-          <w:rFonts w:cstheme="minorHAnsi"/>
-          <w:color w:val="000000" w:themeColor="text1"/>
-          <w:sz w:val="28"/>
-          <w:szCs w:val="28"/>
-        </w:rPr>
-        <w:t>instantiates a</w:t>
-      </w:r>
-      <w:r>
-        <w:rPr>
-          <w:rFonts w:cstheme="minorHAnsi"/>
-          <w:color w:val="000000" w:themeColor="text1"/>
-          <w:sz w:val="28"/>
-          <w:szCs w:val="28"/>
-        </w:rPr>
-        <w:t xml:space="preserve"> single array</w:t>
-      </w:r>
-      <w:r>
-        <w:rPr>
-          <w:rFonts w:cstheme="minorHAnsi"/>
-          <w:color w:val="000000" w:themeColor="text1"/>
-          <w:sz w:val="28"/>
-          <w:szCs w:val="28"/>
-        </w:rPr>
-        <w:t xml:space="preserve"> (It is recommended that deserialization creates 66 distinct </w:t>
-      </w:r>
-      <w:r>
-        <w:rPr>
-          <w:rFonts w:cstheme="minorHAnsi"/>
-          <w:color w:val="000000" w:themeColor="text1"/>
-          <w:sz w:val="28"/>
-          <w:szCs w:val="28"/>
-        </w:rPr>
-        <w:t>Written</w:t>
-      </w:r>
-      <w:r>
-        <w:rPr>
-          <w:rFonts w:cstheme="minorHAnsi"/>
-          <w:color w:val="000000" w:themeColor="text1"/>
-          <w:sz w:val="28"/>
-          <w:szCs w:val="28"/>
-        </w:rPr>
-        <w:t xml:space="preserve"> arrays, one for each book. When </w:t>
-      </w:r>
-      <w:r>
-        <w:rPr>
-          <w:rFonts w:cstheme="minorHAnsi"/>
-          <w:color w:val="000000" w:themeColor="text1"/>
-          <w:sz w:val="28"/>
-          <w:szCs w:val="28"/>
-        </w:rPr>
-        <w:t>Written content</w:t>
-      </w:r>
-      <w:r>
-        <w:rPr>
-          <w:rFonts w:cstheme="minorHAnsi"/>
-          <w:color w:val="000000" w:themeColor="text1"/>
-          <w:sz w:val="28"/>
-          <w:szCs w:val="28"/>
-        </w:rPr>
-        <w:t xml:space="preserve"> is segmented by book, the 16-bit </w:t>
-      </w:r>
-      <w:proofErr w:type="spellStart"/>
-      <w:r>
-        <w:rPr>
-          <w:rFonts w:cstheme="minorHAnsi"/>
-          <w:color w:val="000000" w:themeColor="text1"/>
-          <w:sz w:val="28"/>
-          <w:szCs w:val="28"/>
-        </w:rPr>
-        <w:t>WritIndex</w:t>
-      </w:r>
-      <w:proofErr w:type="spellEnd"/>
-      <w:r>
-        <w:rPr>
-          <w:rFonts w:cstheme="minorHAnsi"/>
-          <w:color w:val="000000" w:themeColor="text1"/>
-          <w:sz w:val="28"/>
-          <w:szCs w:val="28"/>
-        </w:rPr>
-        <w:t xml:space="preserve"> is appropriate for direct indexing into the segmented array </w:t>
+        <w:t xml:space="preserve"> is segmented by book, the 16-bit WritIndex is appropriate for direct indexing into the segmented array </w:t>
       </w:r>
       <w:r>
         <w:rPr>
@@ -21559,7 +21371,6 @@
                 <w:sz w:val="24"/>
               </w:rPr>
             </w:pPr>
-            <w:proofErr w:type="spellStart"/>
             <w:r>
               <w:rPr>
                 <w:rFonts w:ascii="Arial" w:eastAsia="Arial" w:hAnsi="Arial" w:cs="Arial"/>
@@ -21578,7 +21389,6 @@
               </w:rPr>
               <w:t>ta</w:t>
             </w:r>
-            <w:proofErr w:type="spellEnd"/>
             <w:r>
               <w:rPr>
                 <w:rFonts w:ascii="Arial" w:eastAsia="Arial" w:hAnsi="Arial" w:cs="Arial"/>
@@ -22245,25 +22055,7 @@
                 <w:sz w:val="24"/>
                 <w:szCs w:val="24"/>
               </w:rPr>
-              <w:t>002 (</w:t>
-            </w:r>
-            <w:proofErr w:type="spellStart"/>
-            <w:r>
-              <w:rPr>
-                <w:rFonts w:eastAsia="Arial" w:cstheme="minorHAnsi"/>
-                <w:sz w:val="24"/>
-                <w:szCs w:val="24"/>
-              </w:rPr>
-              <w:t>i</w:t>
-            </w:r>
-            <w:proofErr w:type="spellEnd"/>
-            <w:r>
-              <w:rPr>
-                <w:rFonts w:eastAsia="Arial" w:cstheme="minorHAnsi"/>
-                <w:sz w:val="24"/>
-                <w:szCs w:val="24"/>
-              </w:rPr>
-              <w:t>)</w:t>
+              <w:t>002 (i)</w:t>
             </w:r>
           </w:p>
         </w:tc>
@@ -22574,7 +22366,6 @@
               </w:rPr>
               <w:t xml:space="preserve"> (</w:t>
             </w:r>
-            <w:proofErr w:type="spellStart"/>
             <w:r>
               <w:rPr>
                 <w:sz w:val="24"/>
@@ -22582,7 +22373,6 @@
               </w:rPr>
               <w:t>elim</w:t>
             </w:r>
-            <w:proofErr w:type="spellEnd"/>
             <w:r>
               <w:rPr>
                 <w:sz w:val="24"/>
@@ -23482,7 +23272,6 @@
                 <w:szCs w:val="24"/>
               </w:rPr>
             </w:pPr>
-            <w:proofErr w:type="spellStart"/>
             <w:r>
               <w:rPr>
                 <w:rFonts w:eastAsia="Arial" w:cstheme="minorHAnsi"/>
@@ -23491,7 +23280,6 @@
               </w:rPr>
               <w:t>covenantbreaker</w:t>
             </w:r>
-            <w:proofErr w:type="spellEnd"/>
             <w:r>
               <w:rPr>
                 <w:rFonts w:eastAsia="Arial" w:cstheme="minorHAnsi"/>
@@ -23604,16 +23392,11 @@
                                     <w:ind w:left="0" w:firstLine="0"/>
                                     <w:outlineLvl w:val="0"/>
                                   </w:pPr>
-                                  <w:proofErr w:type="spellStart"/>
                                   <w:r>
                                     <w:t>Lemma</w:t>
                                   </w:r>
                                   <w:r>
-                                    <w:t>ta</w:t>
-                                  </w:r>
-                                  <w:proofErr w:type="spellEnd"/>
-                                  <w:r>
-                                    <w:t xml:space="preserve"> Content</w:t>
+                                    <w:t>ta Content</w:t>
                                   </w:r>
                                   <w:r>
                                     <w:t xml:space="preserve"> </w:t>
@@ -23731,16 +23514,11 @@
                               <w:ind w:left="0" w:firstLine="0"/>
                               <w:outlineLvl w:val="0"/>
                             </w:pPr>
-                            <w:proofErr w:type="spellStart"/>
                             <w:r>
                               <w:t>Lemma</w:t>
                             </w:r>
                             <w:r>
-                              <w:t>ta</w:t>
-                            </w:r>
-                            <w:proofErr w:type="spellEnd"/>
-                            <w:r>
-                              <w:t xml:space="preserve"> Content</w:t>
+                              <w:t>ta Content</w:t>
                             </w:r>
                             <w:r>
                               <w:t xml:space="preserve"> </w:t>
@@ -23811,7 +23589,6 @@
           </mc:Fallback>
         </mc:AlternateContent>
       </w:r>
-      <w:proofErr w:type="spellStart"/>
       <w:r>
         <w:rPr>
           <w:sz w:val="28"/>
@@ -23824,221 +23601,168 @@
           <w:sz w:val="28"/>
           <w:szCs w:val="28"/>
         </w:rPr>
+        <w:t>ta content</w:t>
+      </w:r>
+      <w:r>
+        <w:rPr>
+          <w:sz w:val="28"/>
+          <w:szCs w:val="28"/>
+        </w:rPr>
+        <w:t xml:space="preserve"> originally appeared in the 2017 Edition of the SDK</w:t>
+      </w:r>
+      <w:r>
+        <w:rPr>
+          <w:sz w:val="28"/>
+          <w:szCs w:val="28"/>
+        </w:rPr>
+        <w:t xml:space="preserve">.  </w:t>
+      </w:r>
+      <w:r>
+        <w:rPr>
+          <w:sz w:val="28"/>
+          <w:szCs w:val="28"/>
+        </w:rPr>
+        <w:t xml:space="preserve">The original version obtained Lemmata from the NLTK Python library. Now Lemmata are obtained from the MorphAdorner Java </w:t>
+      </w:r>
+      <w:r>
+        <w:rPr>
+          <w:sz w:val="28"/>
+          <w:szCs w:val="28"/>
+        </w:rPr>
+        <w:t>service</w:t>
+      </w:r>
+      <w:r>
+        <w:rPr>
+          <w:sz w:val="28"/>
+          <w:szCs w:val="28"/>
+        </w:rPr>
+        <w:t xml:space="preserve"> (MorphAdorner also performs all of the POS tagging).  Incidentally, each</w:t>
+      </w:r>
+      <w:r>
+        <w:rPr>
+          <w:sz w:val="28"/>
+          <w:szCs w:val="28"/>
+        </w:rPr>
+        <w:t xml:space="preserve"> Lemma </w:t>
+      </w:r>
+      <w:r>
+        <w:rPr>
+          <w:sz w:val="28"/>
+          <w:szCs w:val="28"/>
+        </w:rPr>
+        <w:t xml:space="preserve">ordinarily maps to multiple English words or lexemes, </w:t>
+      </w:r>
+      <w:r>
+        <w:rPr>
+          <w:sz w:val="28"/>
+          <w:szCs w:val="28"/>
+        </w:rPr>
+        <w:t xml:space="preserve">(e.g.  ‘be’ </w:t>
+      </w:r>
+      <w:r>
+        <w:rPr>
+          <w:sz w:val="28"/>
+          <w:szCs w:val="28"/>
+        </w:rPr>
+        <w:t>is the lemma of</w:t>
+      </w:r>
+      <w:r>
+        <w:rPr>
+          <w:sz w:val="28"/>
+          <w:szCs w:val="28"/>
+        </w:rPr>
+        <w:t xml:space="preserve"> ‘are’, ‘were’, ‘is’, </w:t>
+      </w:r>
+      <w:r>
+        <w:rPr>
+          <w:sz w:val="28"/>
+          <w:szCs w:val="28"/>
+        </w:rPr>
+        <w:t xml:space="preserve">‘art’, </w:t>
+      </w:r>
+      <w:r>
+        <w:rPr>
+          <w:sz w:val="28"/>
+          <w:szCs w:val="28"/>
+        </w:rPr>
+        <w:t xml:space="preserve">‘wast’, </w:t>
+      </w:r>
+      <w:r>
+        <w:rPr>
+          <w:sz w:val="28"/>
+          <w:szCs w:val="28"/>
+        </w:rPr>
+        <w:t xml:space="preserve">and ‘be’).  </w:t>
+      </w:r>
+      <w:r>
+        <w:rPr>
+          <w:sz w:val="28"/>
+          <w:szCs w:val="28"/>
+        </w:rPr>
+        <w:t>Interestingly</w:t>
+      </w:r>
+      <w:r>
+        <w:rPr>
+          <w:sz w:val="28"/>
+          <w:szCs w:val="28"/>
+        </w:rPr>
+        <w:t xml:space="preserve">, </w:t>
+      </w:r>
+      <w:r>
+        <w:rPr>
+          <w:sz w:val="28"/>
+          <w:szCs w:val="28"/>
+        </w:rPr>
+        <w:t xml:space="preserve">many words, for example </w:t>
+      </w:r>
+      <w:r>
+        <w:rPr>
+          <w:sz w:val="28"/>
+          <w:szCs w:val="28"/>
+        </w:rPr>
+        <w:t>‘run’</w:t>
+      </w:r>
+      <w:r>
+        <w:rPr>
+          <w:sz w:val="28"/>
+          <w:szCs w:val="28"/>
+        </w:rPr>
+        <w:t>, are not constrained to a single uniform POS tag.</w:t>
+      </w:r>
+      <w:r>
+        <w:rPr>
+          <w:sz w:val="28"/>
+          <w:szCs w:val="28"/>
+        </w:rPr>
+        <w:t xml:space="preserve"> </w:t>
+      </w:r>
+      <w:r>
+        <w:rPr>
+          <w:sz w:val="28"/>
+          <w:szCs w:val="28"/>
+        </w:rPr>
+        <w:t>Consequently, Lemma</w:t>
+      </w:r>
+      <w:r>
+        <w:rPr>
+          <w:sz w:val="28"/>
+          <w:szCs w:val="28"/>
+        </w:rPr>
         <w:t>ta</w:t>
       </w:r>
-      <w:proofErr w:type="spellEnd"/>
-      <w:r>
-        <w:rPr>
-          <w:sz w:val="28"/>
-          <w:szCs w:val="28"/>
-        </w:rPr>
-        <w:t xml:space="preserve"> content</w:t>
-      </w:r>
-      <w:r>
-        <w:rPr>
-          <w:sz w:val="28"/>
-          <w:szCs w:val="28"/>
-        </w:rPr>
-        <w:t xml:space="preserve"> originally appeared in the 2017 Edition of the SDK</w:t>
-      </w:r>
-      <w:r>
-        <w:rPr>
-          <w:sz w:val="28"/>
-          <w:szCs w:val="28"/>
-        </w:rPr>
-        <w:t xml:space="preserve">.  </w:t>
-      </w:r>
-      <w:r>
-        <w:rPr>
-          <w:sz w:val="28"/>
-          <w:szCs w:val="28"/>
-        </w:rPr>
-        <w:t xml:space="preserve">The original version obtained </w:t>
-      </w:r>
-      <w:proofErr w:type="spellStart"/>
-      <w:r>
-        <w:rPr>
-          <w:sz w:val="28"/>
-          <w:szCs w:val="28"/>
-        </w:rPr>
-        <w:t>Lemmata</w:t>
-      </w:r>
-      <w:proofErr w:type="spellEnd"/>
-      <w:r>
-        <w:rPr>
-          <w:sz w:val="28"/>
-          <w:szCs w:val="28"/>
-        </w:rPr>
-        <w:t xml:space="preserve"> from the NLTK Python library. Now </w:t>
-      </w:r>
-      <w:proofErr w:type="spellStart"/>
-      <w:r>
-        <w:rPr>
-          <w:sz w:val="28"/>
-          <w:szCs w:val="28"/>
-        </w:rPr>
-        <w:t>Lemmata</w:t>
-      </w:r>
-      <w:proofErr w:type="spellEnd"/>
-      <w:r>
-        <w:rPr>
-          <w:sz w:val="28"/>
-          <w:szCs w:val="28"/>
-        </w:rPr>
-        <w:t xml:space="preserve"> are obtained from the </w:t>
-      </w:r>
-      <w:proofErr w:type="spellStart"/>
-      <w:r>
-        <w:rPr>
-          <w:sz w:val="28"/>
-          <w:szCs w:val="28"/>
-        </w:rPr>
-        <w:t>MorphAdorner</w:t>
-      </w:r>
-      <w:proofErr w:type="spellEnd"/>
-      <w:r>
-        <w:rPr>
-          <w:sz w:val="28"/>
-          <w:szCs w:val="28"/>
-        </w:rPr>
-        <w:t xml:space="preserve"> Java </w:t>
-      </w:r>
-      <w:r>
-        <w:rPr>
-          <w:sz w:val="28"/>
-          <w:szCs w:val="28"/>
-        </w:rPr>
-        <w:t>service</w:t>
-      </w:r>
-      <w:r>
-        <w:rPr>
-          <w:sz w:val="28"/>
-          <w:szCs w:val="28"/>
-        </w:rPr>
-        <w:t xml:space="preserve"> (</w:t>
-      </w:r>
-      <w:proofErr w:type="spellStart"/>
-      <w:r>
-        <w:rPr>
-          <w:sz w:val="28"/>
-          <w:szCs w:val="28"/>
-        </w:rPr>
-        <w:t>MorphAdorner</w:t>
-      </w:r>
-      <w:proofErr w:type="spellEnd"/>
-      <w:r>
-        <w:rPr>
-          <w:sz w:val="28"/>
-          <w:szCs w:val="28"/>
-        </w:rPr>
-        <w:t xml:space="preserve"> also performs all of the POS tagging).  Incidentally, each</w:t>
-      </w:r>
-      <w:r>
-        <w:rPr>
-          <w:sz w:val="28"/>
-          <w:szCs w:val="28"/>
-        </w:rPr>
-        <w:t xml:space="preserve"> Lemma </w:t>
-      </w:r>
-      <w:r>
-        <w:rPr>
-          <w:sz w:val="28"/>
-          <w:szCs w:val="28"/>
-        </w:rPr>
-        <w:t xml:space="preserve">ordinarily maps to multiple English words or lexemes, </w:t>
-      </w:r>
-      <w:r>
-        <w:rPr>
-          <w:sz w:val="28"/>
-          <w:szCs w:val="28"/>
-        </w:rPr>
-        <w:t xml:space="preserve">(e.g.  ‘be’ </w:t>
-      </w:r>
-      <w:r>
-        <w:rPr>
-          <w:sz w:val="28"/>
-          <w:szCs w:val="28"/>
-        </w:rPr>
-        <w:t>is the lemma of</w:t>
-      </w:r>
-      <w:r>
-        <w:rPr>
-          <w:sz w:val="28"/>
-          <w:szCs w:val="28"/>
-        </w:rPr>
-        <w:t xml:space="preserve"> ‘are’, ‘were’, ‘is’, </w:t>
-      </w:r>
-      <w:r>
-        <w:rPr>
-          <w:sz w:val="28"/>
-          <w:szCs w:val="28"/>
-        </w:rPr>
-        <w:t xml:space="preserve">‘art’, </w:t>
-      </w:r>
-      <w:r>
-        <w:rPr>
-          <w:sz w:val="28"/>
-          <w:szCs w:val="28"/>
-        </w:rPr>
-        <w:t>‘</w:t>
-      </w:r>
-      <w:proofErr w:type="spellStart"/>
-      <w:r>
-        <w:rPr>
-          <w:sz w:val="28"/>
-          <w:szCs w:val="28"/>
-        </w:rPr>
-        <w:t>wast</w:t>
-      </w:r>
-      <w:proofErr w:type="spellEnd"/>
-      <w:r>
-        <w:rPr>
-          <w:sz w:val="28"/>
-          <w:szCs w:val="28"/>
-        </w:rPr>
-        <w:t xml:space="preserve">’, </w:t>
-      </w:r>
-      <w:r>
-        <w:rPr>
-          <w:sz w:val="28"/>
-          <w:szCs w:val="28"/>
-        </w:rPr>
-        <w:t xml:space="preserve">and ‘be’).  </w:t>
-      </w:r>
-      <w:r>
-        <w:rPr>
-          <w:sz w:val="28"/>
-          <w:szCs w:val="28"/>
-        </w:rPr>
-        <w:t>Interestingly</w:t>
-      </w:r>
-      <w:r>
-        <w:rPr>
-          <w:sz w:val="28"/>
-          <w:szCs w:val="28"/>
-        </w:rPr>
-        <w:t xml:space="preserve">, </w:t>
-      </w:r>
-      <w:r>
-        <w:rPr>
-          <w:sz w:val="28"/>
-          <w:szCs w:val="28"/>
-        </w:rPr>
-        <w:t xml:space="preserve">many words, for example </w:t>
-      </w:r>
-      <w:r>
-        <w:rPr>
-          <w:sz w:val="28"/>
-          <w:szCs w:val="28"/>
-        </w:rPr>
-        <w:t>‘run’</w:t>
-      </w:r>
-      <w:r>
-        <w:rPr>
-          <w:sz w:val="28"/>
-          <w:szCs w:val="28"/>
-        </w:rPr>
-        <w:t>, are not constrained to a single uniform POS tag.</w:t>
+      <w:r>
+        <w:rPr>
+          <w:sz w:val="28"/>
+          <w:szCs w:val="28"/>
+        </w:rPr>
+        <w:t xml:space="preserve"> lookup requires the POS tag. Successful lookups in</w:t>
+      </w:r>
+      <w:r>
+        <w:rPr>
+          <w:sz w:val="28"/>
+          <w:szCs w:val="28"/>
+        </w:rPr>
+        <w:t>to</w:t>
       </w:r>
       <w:r>
         <w:rPr>
@@ -24052,14 +23776,6 @@
           <w:sz w:val="28"/>
           <w:szCs w:val="28"/>
         </w:rPr>
-        <w:t xml:space="preserve">Consequently, </w:t>
-      </w:r>
-      <w:proofErr w:type="spellStart"/>
-      <w:r>
-        <w:rPr>
-          <w:sz w:val="28"/>
-          <w:szCs w:val="28"/>
-        </w:rPr>
         <w:t>Lemma</w:t>
       </w:r>
       <w:r>
@@ -24069,44 +23785,6 @@
         </w:rPr>
         <w:t>ta</w:t>
       </w:r>
-      <w:proofErr w:type="spellEnd"/>
-      <w:r>
-        <w:rPr>
-          <w:sz w:val="28"/>
-          <w:szCs w:val="28"/>
-        </w:rPr>
-        <w:t xml:space="preserve"> lookup requires the POS tag. Successful lookups in</w:t>
-      </w:r>
-      <w:r>
-        <w:rPr>
-          <w:sz w:val="28"/>
-          <w:szCs w:val="28"/>
-        </w:rPr>
-        <w:t>to</w:t>
-      </w:r>
-      <w:r>
-        <w:rPr>
-          <w:sz w:val="28"/>
-          <w:szCs w:val="28"/>
-        </w:rPr>
-        <w:t xml:space="preserve"> </w:t>
-      </w:r>
-      <w:proofErr w:type="spellStart"/>
-      <w:r>
-        <w:rPr>
-          <w:sz w:val="28"/>
-          <w:szCs w:val="28"/>
-        </w:rPr>
-        <w:t>Lemma</w:t>
-      </w:r>
-      <w:r>
-        <w:rPr>
-          <w:sz w:val="28"/>
-          <w:szCs w:val="28"/>
-        </w:rPr>
-        <w:t>ta</w:t>
-      </w:r>
-      <w:proofErr w:type="spellEnd"/>
       <w:r>
         <w:rPr>
           <w:sz w:val="28"/>
@@ -24119,40 +23797,15 @@
           <w:sz w:val="28"/>
           <w:szCs w:val="28"/>
         </w:rPr>
-        <w:t xml:space="preserve">of </w:t>
-      </w:r>
-      <w:proofErr w:type="spellStart"/>
-      <w:r>
-        <w:rPr>
-          <w:sz w:val="28"/>
-          <w:szCs w:val="28"/>
-        </w:rPr>
-        <w:t>WordKeys</w:t>
-      </w:r>
-      <w:proofErr w:type="spellEnd"/>
-      <w:r>
-        <w:rPr>
-          <w:sz w:val="28"/>
-          <w:szCs w:val="28"/>
-        </w:rPr>
-        <w:t xml:space="preserve"> or </w:t>
-      </w:r>
-      <w:proofErr w:type="spellStart"/>
+        <w:t xml:space="preserve">of WordKeys or </w:t>
+      </w:r>
       <w:proofErr w:type="gramStart"/>
       <w:r>
         <w:rPr>
           <w:sz w:val="28"/>
           <w:szCs w:val="28"/>
         </w:rPr>
-        <w:t>OOVKeys</w:t>
-      </w:r>
-      <w:proofErr w:type="spellEnd"/>
-      <w:r>
-        <w:rPr>
-          <w:sz w:val="28"/>
-          <w:szCs w:val="28"/>
-        </w:rPr>
-        <w:t xml:space="preserve">  </w:t>
+        <w:t xml:space="preserve">OOVKeys  </w:t>
       </w:r>
       <w:r>
         <w:rPr>
@@ -24189,17 +23842,8 @@
           <w:sz w:val="28"/>
           <w:szCs w:val="28"/>
         </w:rPr>
-        <w:t>-</w:t>
-      </w:r>
-      <w:proofErr w:type="spellStart"/>
-      <w:r>
-        <w:rPr>
-          <w:sz w:val="28"/>
-          <w:szCs w:val="28"/>
-        </w:rPr>
-        <w:t>Lemmata</w:t>
-      </w:r>
-      <w:proofErr w:type="spellEnd"/>
+        <w:t>-Lemmata</w:t>
+      </w:r>
       <w:r>
         <w:rPr>
           <w:sz w:val="28"/>
@@ -24298,16 +23942,11 @@
                               <w:t>OOV</w:t>
                             </w:r>
                             <w:r>
-                              <w:t>-</w:t>
-                            </w:r>
-                            <w:proofErr w:type="spellStart"/>
-                            <w:r>
-                              <w:t>Lemma</w:t>
+                              <w:t>-Lemma</w:t>
                             </w:r>
                             <w:r>
                               <w:t>ta</w:t>
                             </w:r>
-                            <w:proofErr w:type="spellEnd"/>
                             <w:r>
                               <w:t xml:space="preserve"> Content</w:t>
                             </w:r>
@@ -24361,16 +24000,11 @@
                         <w:t>OOV</w:t>
                       </w:r>
                       <w:r>
-                        <w:t>-</w:t>
-                      </w:r>
-                      <w:proofErr w:type="spellStart"/>
-                      <w:r>
-                        <w:t>Lemma</w:t>
+                        <w:t>-Lemma</w:t>
                       </w:r>
                       <w:r>
                         <w:t>ta</w:t>
                       </w:r>
-                      <w:proofErr w:type="spellEnd"/>
                       <w:r>
                         <w:t xml:space="preserve"> Content</w:t>
                       </w:r>
@@ -25223,25 +24857,7 @@
           <w:sz w:val="28"/>
           <w:szCs w:val="28"/>
         </w:rPr>
-        <w:t xml:space="preserve">readable POS string can be found in the </w:t>
-      </w:r>
-      <w:proofErr w:type="spellStart"/>
-      <w:r>
-        <w:rPr>
-          <w:rFonts w:asciiTheme="minorHAnsi" w:hAnsiTheme="minorHAnsi" w:cstheme="minorHAnsi"/>
-          <w:sz w:val="28"/>
-          <w:szCs w:val="28"/>
-        </w:rPr>
-        <w:t>github</w:t>
-      </w:r>
-      <w:proofErr w:type="spellEnd"/>
-      <w:r>
-        <w:rPr>
-          <w:rFonts w:asciiTheme="minorHAnsi" w:hAnsiTheme="minorHAnsi" w:cstheme="minorHAnsi"/>
-          <w:sz w:val="28"/>
-          <w:szCs w:val="28"/>
-        </w:rPr>
-        <w:t xml:space="preserve"> repo</w:t>
+        <w:t>readable POS string can be found in the github repo</w:t>
       </w:r>
       <w:r>
         <w:rPr>
@@ -27134,7 +26750,6 @@
                 <w:color w:val="808080" w:themeColor="background1" w:themeShade="80"/>
               </w:rPr>
             </w:pPr>
-            <w:proofErr w:type="spellStart"/>
             <w:r>
               <w:rPr>
                 <w:rFonts w:eastAsia="Arial" w:cstheme="minorHAnsi"/>
@@ -27142,7 +26757,6 @@
               </w:rPr>
               <w:t>i</w:t>
             </w:r>
-            <w:proofErr w:type="spellEnd"/>
           </w:p>
         </w:tc>
         <w:tc>
@@ -27906,7 +27520,6 @@
                 <w:color w:val="808080" w:themeColor="background1" w:themeShade="80"/>
               </w:rPr>
             </w:pPr>
-            <w:proofErr w:type="spellStart"/>
             <w:r>
               <w:rPr>
                 <w:rFonts w:eastAsia="Arial" w:cstheme="minorHAnsi"/>
@@ -27914,7 +27527,6 @@
               </w:rPr>
               <w:t>adam</w:t>
             </w:r>
-            <w:proofErr w:type="spellEnd"/>
           </w:p>
         </w:tc>
         <w:tc>
@@ -28736,14 +28348,12 @@
                 <w:color w:val="808080" w:themeColor="background1" w:themeShade="80"/>
               </w:rPr>
             </w:pPr>
-            <w:proofErr w:type="spellStart"/>
             <w:r>
               <w:rPr>
                 <w:rFonts w:eastAsia="Arial" w:cstheme="minorHAnsi"/>
               </w:rPr>
               <w:t>Mahershalalhashbaz</w:t>
             </w:r>
-            <w:proofErr w:type="spellEnd"/>
           </w:p>
         </w:tc>
         <w:tc>
@@ -28776,30 +28386,8 @@
               <w:rPr>
                 <w:rFonts w:eastAsia="Arial" w:cstheme="minorHAnsi"/>
               </w:rPr>
-              <w:t>aher-</w:t>
-            </w:r>
-            <w:proofErr w:type="spellStart"/>
-            <w:r>
-              <w:rPr>
-                <w:rFonts w:eastAsia="Arial" w:cstheme="minorHAnsi"/>
-              </w:rPr>
-              <w:t>shalal</w:t>
-            </w:r>
-            <w:proofErr w:type="spellEnd"/>
-            <w:r>
-              <w:rPr>
-                <w:rFonts w:eastAsia="Arial" w:cstheme="minorHAnsi"/>
-              </w:rPr>
-              <w:t>-hash-</w:t>
-            </w:r>
-            <w:proofErr w:type="spellStart"/>
-            <w:r>
-              <w:rPr>
-                <w:rFonts w:eastAsia="Arial" w:cstheme="minorHAnsi"/>
-              </w:rPr>
-              <w:t>baz</w:t>
-            </w:r>
-            <w:proofErr w:type="spellEnd"/>
+              <w:t>aher-shalal-hash-baz</w:t>
+            </w:r>
           </w:p>
         </w:tc>
         <w:tc>
@@ -29324,25 +28912,23 @@
           <w:sz w:val="28"/>
           <w:szCs w:val="28"/>
         </w:rPr>
-        <w:t xml:space="preserve"> found in AV-</w:t>
-      </w:r>
-      <w:proofErr w:type="spellStart"/>
+        <w:t xml:space="preserve"> found in AV-Writ.dx</w:t>
+      </w:r>
       <w:r>
         <w:rPr>
           <w:rFonts w:asciiTheme="minorHAnsi" w:hAnsiTheme="minorHAnsi" w:cstheme="minorHAnsi"/>
           <w:sz w:val="28"/>
           <w:szCs w:val="28"/>
         </w:rPr>
-        <w:t>Writ.dx</w:t>
-      </w:r>
-      <w:proofErr w:type="spellEnd"/>
+        <w:t>. And both</w:t>
+      </w:r>
       <w:r>
         <w:rPr>
           <w:rFonts w:asciiTheme="minorHAnsi" w:hAnsiTheme="minorHAnsi" w:cstheme="minorHAnsi"/>
           <w:sz w:val="28"/>
           <w:szCs w:val="28"/>
         </w:rPr>
-        <w:t>. And both</w:t>
+        <w:t xml:space="preserve"> represent Part-of-Speech</w:t>
       </w:r>
       <w:r>
         <w:rPr>
@@ -29350,7 +28936,7 @@
           <w:sz w:val="28"/>
           <w:szCs w:val="28"/>
         </w:rPr>
-        <w:t xml:space="preserve"> represent Part-of-Speech</w:t>
+        <w:t xml:space="preserve">, </w:t>
       </w:r>
       <w:r>
         <w:rPr>
@@ -29358,7 +28944,7 @@
           <w:sz w:val="28"/>
           <w:szCs w:val="28"/>
         </w:rPr>
-        <w:t xml:space="preserve">, </w:t>
+        <w:t xml:space="preserve">in </w:t>
       </w:r>
       <w:r>
         <w:rPr>
@@ -29366,7 +28952,7 @@
           <w:sz w:val="28"/>
           <w:szCs w:val="28"/>
         </w:rPr>
-        <w:t xml:space="preserve">in </w:t>
+        <w:t xml:space="preserve">different, </w:t>
       </w:r>
       <w:r>
         <w:rPr>
@@ -29374,15 +28960,25 @@
           <w:sz w:val="28"/>
           <w:szCs w:val="28"/>
         </w:rPr>
-        <w:t xml:space="preserve">different, </w:t>
-      </w:r>
+        <w:t xml:space="preserve">but related manners.  </w:t>
+      </w:r>
+      <w:proofErr w:type="gramStart"/>
       <w:r>
         <w:rPr>
           <w:rFonts w:asciiTheme="minorHAnsi" w:hAnsiTheme="minorHAnsi" w:cstheme="minorHAnsi"/>
           <w:sz w:val="28"/>
           <w:szCs w:val="28"/>
         </w:rPr>
-        <w:t xml:space="preserve">but related manners.  </w:t>
+        <w:t>POS(</w:t>
+      </w:r>
+      <w:proofErr w:type="gramEnd"/>
+      <w:r>
+        <w:rPr>
+          <w:rFonts w:asciiTheme="minorHAnsi" w:hAnsiTheme="minorHAnsi" w:cstheme="minorHAnsi"/>
+          <w:sz w:val="28"/>
+          <w:szCs w:val="28"/>
+        </w:rPr>
+        <w:t xml:space="preserve">12) is entirely bitwise, and therefore easier to make programmatic determinations based upon that field. </w:t>
       </w:r>
       <w:proofErr w:type="gramStart"/>
       <w:r>
@@ -29400,7 +28996,39 @@
           <w:sz w:val="28"/>
           <w:szCs w:val="28"/>
         </w:rPr>
-        <w:t xml:space="preserve">12) is entirely bitwise, and therefore easier to make programmatic determinations based upon that field. </w:t>
+        <w:t xml:space="preserve">32) is a 5-bit encoded string. Decoding the 32-bit value into a string can be performed using the reference code cited </w:t>
+      </w:r>
+      <w:r>
+        <w:rPr>
+          <w:rFonts w:asciiTheme="minorHAnsi" w:hAnsiTheme="minorHAnsi" w:cstheme="minorHAnsi"/>
+          <w:sz w:val="28"/>
+          <w:szCs w:val="28"/>
+        </w:rPr>
+        <w:t xml:space="preserve">on this page </w:t>
+      </w:r>
+      <w:r>
+        <w:rPr>
+          <w:rFonts w:asciiTheme="minorHAnsi" w:hAnsiTheme="minorHAnsi" w:cstheme="minorHAnsi"/>
+          <w:sz w:val="28"/>
+          <w:szCs w:val="28"/>
+        </w:rPr>
+        <w:t xml:space="preserve">below.  POS tagging was </w:t>
+      </w:r>
+      <w:r>
+        <w:rPr>
+          <w:rFonts w:asciiTheme="minorHAnsi" w:hAnsiTheme="minorHAnsi" w:cstheme="minorHAnsi"/>
+          <w:sz w:val="28"/>
+          <w:szCs w:val="28"/>
+        </w:rPr>
+        <w:t>extracted from</w:t>
+      </w:r>
+      <w:r>
+        <w:rPr>
+          <w:rFonts w:asciiTheme="minorHAnsi" w:hAnsiTheme="minorHAnsi" w:cstheme="minorHAnsi"/>
+          <w:sz w:val="28"/>
+          <w:szCs w:val="28"/>
+        </w:rPr>
+        <w:t xml:space="preserve"> Morph-Adorner (also cited below). </w:t>
       </w:r>
       <w:proofErr w:type="gramStart"/>
       <w:r>
@@ -29418,23 +29046,25 @@
           <w:sz w:val="28"/>
           <w:szCs w:val="28"/>
         </w:rPr>
-        <w:t xml:space="preserve">32) is a 5-bit encoded string. Decoding the 32-bit value into a string can be performed using the reference code cited </w:t>
-      </w:r>
+        <w:t xml:space="preserve">12) is derived both from the MorphAdorner tag and innate knowledge in the Digital-AV compiler of pronouns and morphology. </w:t>
+      </w:r>
+      <w:proofErr w:type="gramStart"/>
       <w:r>
         <w:rPr>
           <w:rFonts w:asciiTheme="minorHAnsi" w:hAnsiTheme="minorHAnsi" w:cstheme="minorHAnsi"/>
           <w:sz w:val="28"/>
           <w:szCs w:val="28"/>
         </w:rPr>
-        <w:t xml:space="preserve">on this page </w:t>
-      </w:r>
+        <w:t>POS(</w:t>
+      </w:r>
+      <w:proofErr w:type="gramEnd"/>
       <w:r>
         <w:rPr>
           <w:rFonts w:asciiTheme="minorHAnsi" w:hAnsiTheme="minorHAnsi" w:cstheme="minorHAnsi"/>
           <w:sz w:val="28"/>
           <w:szCs w:val="28"/>
         </w:rPr>
-        <w:t xml:space="preserve">below.  POS tagging was </w:t>
+        <w:t>32) is an encoded human-readable string.</w:t>
       </w:r>
       <w:r>
         <w:rPr>
@@ -29442,7 +29072,7 @@
           <w:sz w:val="28"/>
           <w:szCs w:val="28"/>
         </w:rPr>
-        <w:t>extracted from</w:t>
+        <w:t xml:space="preserve"> An </w:t>
       </w:r>
       <w:r>
         <w:rPr>
@@ -29450,7 +29080,23 @@
           <w:sz w:val="28"/>
           <w:szCs w:val="28"/>
         </w:rPr>
-        <w:t xml:space="preserve"> Morph-Adorner (also cited below). </w:t>
+        <w:t>earlier</w:t>
+      </w:r>
+      <w:r>
+        <w:rPr>
+          <w:rFonts w:asciiTheme="minorHAnsi" w:hAnsiTheme="minorHAnsi" w:cstheme="minorHAnsi"/>
+          <w:sz w:val="28"/>
+          <w:szCs w:val="28"/>
+        </w:rPr>
+        <w:t xml:space="preserve"> version of the SDK contained a HashMap, mapping </w:t>
+      </w:r>
+      <w:r>
+        <w:rPr>
+          <w:rFonts w:asciiTheme="minorHAnsi" w:hAnsiTheme="minorHAnsi" w:cstheme="minorHAnsi"/>
+          <w:sz w:val="28"/>
+          <w:szCs w:val="28"/>
+        </w:rPr>
+        <w:t xml:space="preserve">each </w:t>
       </w:r>
       <w:proofErr w:type="gramStart"/>
       <w:r>
@@ -29468,25 +29114,79 @@
           <w:sz w:val="28"/>
           <w:szCs w:val="28"/>
         </w:rPr>
-        <w:t xml:space="preserve">12) is derived both from the </w:t>
-      </w:r>
-      <w:proofErr w:type="spellStart"/>
+        <w:t xml:space="preserve">32) </w:t>
+      </w:r>
       <w:r>
         <w:rPr>
           <w:rFonts w:asciiTheme="minorHAnsi" w:hAnsiTheme="minorHAnsi" w:cstheme="minorHAnsi"/>
           <w:sz w:val="28"/>
           <w:szCs w:val="28"/>
         </w:rPr>
-        <w:t>MorphAdorner</w:t>
-      </w:r>
-      <w:proofErr w:type="spellEnd"/>
+        <w:t xml:space="preserve">value </w:t>
+      </w:r>
       <w:r>
         <w:rPr>
           <w:rFonts w:asciiTheme="minorHAnsi" w:hAnsiTheme="minorHAnsi" w:cstheme="minorHAnsi"/>
           <w:sz w:val="28"/>
           <w:szCs w:val="28"/>
         </w:rPr>
-        <w:t xml:space="preserve"> tag and innate knowledge in the Digital-AV compiler of pronouns and morphology. </w:t>
+        <w:t>into a collection of POS(12)</w:t>
+      </w:r>
+      <w:r>
+        <w:rPr>
+          <w:rFonts w:asciiTheme="minorHAnsi" w:hAnsiTheme="minorHAnsi" w:cstheme="minorHAnsi"/>
+          <w:sz w:val="28"/>
+          <w:szCs w:val="28"/>
+        </w:rPr>
+        <w:t xml:space="preserve"> values</w:t>
+      </w:r>
+      <w:r>
+        <w:rPr>
+          <w:rFonts w:asciiTheme="minorHAnsi" w:hAnsiTheme="minorHAnsi" w:cstheme="minorHAnsi"/>
+          <w:sz w:val="28"/>
+          <w:szCs w:val="28"/>
+        </w:rPr>
+        <w:t xml:space="preserve">. However, that file </w:t>
+      </w:r>
+      <w:r>
+        <w:rPr>
+          <w:rFonts w:asciiTheme="minorHAnsi" w:hAnsiTheme="minorHAnsi" w:cstheme="minorHAnsi"/>
+          <w:sz w:val="28"/>
+          <w:szCs w:val="28"/>
+        </w:rPr>
+        <w:t xml:space="preserve">was deemed incomplete and has been eliminated from the SDK. </w:t>
+      </w:r>
+      <w:r>
+        <w:rPr>
+          <w:rFonts w:asciiTheme="minorHAnsi" w:hAnsiTheme="minorHAnsi" w:cstheme="minorHAnsi"/>
+          <w:sz w:val="28"/>
+          <w:szCs w:val="28"/>
+        </w:rPr>
+        <w:t>That</w:t>
+      </w:r>
+      <w:r>
+        <w:rPr>
+          <w:rFonts w:asciiTheme="minorHAnsi" w:hAnsiTheme="minorHAnsi" w:cstheme="minorHAnsi"/>
+          <w:sz w:val="28"/>
+          <w:szCs w:val="28"/>
+        </w:rPr>
+        <w:t xml:space="preserve"> mapping</w:t>
+      </w:r>
+      <w:r>
+        <w:rPr>
+          <w:rFonts w:asciiTheme="minorHAnsi" w:hAnsiTheme="minorHAnsi" w:cstheme="minorHAnsi"/>
+          <w:sz w:val="28"/>
+          <w:szCs w:val="28"/>
+        </w:rPr>
+        <w:t xml:space="preserve"> might be useful, but is easily </w:t>
+      </w:r>
+      <w:r>
+        <w:rPr>
+          <w:rFonts w:asciiTheme="minorHAnsi" w:hAnsiTheme="minorHAnsi" w:cstheme="minorHAnsi"/>
+          <w:sz w:val="28"/>
+          <w:szCs w:val="28"/>
+        </w:rPr>
+        <w:t>from AV-</w:t>
       </w:r>
       <w:proofErr w:type="gramStart"/>
       <w:r>
@@ -29495,157 +29195,7 @@
           <w:sz w:val="28"/>
           <w:szCs w:val="28"/>
         </w:rPr>
-        <w:t>POS(</w:t>
-      </w:r>
-      <w:proofErr w:type="gramEnd"/>
-      <w:r>
-        <w:rPr>
-          <w:rFonts w:asciiTheme="minorHAnsi" w:hAnsiTheme="minorHAnsi" w:cstheme="minorHAnsi"/>
-          <w:sz w:val="28"/>
-          <w:szCs w:val="28"/>
-        </w:rPr>
-        <w:t>32) is an encoded human-readable string.</w:t>
-      </w:r>
-      <w:r>
-        <w:rPr>
-          <w:rFonts w:asciiTheme="minorHAnsi" w:hAnsiTheme="minorHAnsi" w:cstheme="minorHAnsi"/>
-          <w:sz w:val="28"/>
-          <w:szCs w:val="28"/>
-        </w:rPr>
-        <w:t xml:space="preserve"> An </w:t>
-      </w:r>
-      <w:r>
-        <w:rPr>
-          <w:rFonts w:asciiTheme="minorHAnsi" w:hAnsiTheme="minorHAnsi" w:cstheme="minorHAnsi"/>
-          <w:sz w:val="28"/>
-          <w:szCs w:val="28"/>
-        </w:rPr>
-        <w:t>earlier</w:t>
-      </w:r>
-      <w:r>
-        <w:rPr>
-          <w:rFonts w:asciiTheme="minorHAnsi" w:hAnsiTheme="minorHAnsi" w:cstheme="minorHAnsi"/>
-          <w:sz w:val="28"/>
-          <w:szCs w:val="28"/>
-        </w:rPr>
-        <w:t xml:space="preserve"> version of the SDK contained a HashMap, mapping </w:t>
-      </w:r>
-      <w:r>
-        <w:rPr>
-          <w:rFonts w:asciiTheme="minorHAnsi" w:hAnsiTheme="minorHAnsi" w:cstheme="minorHAnsi"/>
-          <w:sz w:val="28"/>
-          <w:szCs w:val="28"/>
-        </w:rPr>
-        <w:t xml:space="preserve">each </w:t>
-      </w:r>
-      <w:proofErr w:type="gramStart"/>
-      <w:r>
-        <w:rPr>
-          <w:rFonts w:asciiTheme="minorHAnsi" w:hAnsiTheme="minorHAnsi" w:cstheme="minorHAnsi"/>
-          <w:sz w:val="28"/>
-          <w:szCs w:val="28"/>
-        </w:rPr>
-        <w:t>POS(</w:t>
-      </w:r>
-      <w:proofErr w:type="gramEnd"/>
-      <w:r>
-        <w:rPr>
-          <w:rFonts w:asciiTheme="minorHAnsi" w:hAnsiTheme="minorHAnsi" w:cstheme="minorHAnsi"/>
-          <w:sz w:val="28"/>
-          <w:szCs w:val="28"/>
-        </w:rPr>
-        <w:t xml:space="preserve">32) </w:t>
-      </w:r>
-      <w:r>
-        <w:rPr>
-          <w:rFonts w:asciiTheme="minorHAnsi" w:hAnsiTheme="minorHAnsi" w:cstheme="minorHAnsi"/>
-          <w:sz w:val="28"/>
-          <w:szCs w:val="28"/>
-        </w:rPr>
-        <w:t xml:space="preserve">value </w:t>
-      </w:r>
-      <w:r>
-        <w:rPr>
-          <w:rFonts w:asciiTheme="minorHAnsi" w:hAnsiTheme="minorHAnsi" w:cstheme="minorHAnsi"/>
-          <w:sz w:val="28"/>
-          <w:szCs w:val="28"/>
-        </w:rPr>
-        <w:t>into a collection of POS(12)</w:t>
-      </w:r>
-      <w:r>
-        <w:rPr>
-          <w:rFonts w:asciiTheme="minorHAnsi" w:hAnsiTheme="minorHAnsi" w:cstheme="minorHAnsi"/>
-          <w:sz w:val="28"/>
-          <w:szCs w:val="28"/>
-        </w:rPr>
-        <w:t xml:space="preserve"> values</w:t>
-      </w:r>
-      <w:r>
-        <w:rPr>
-          <w:rFonts w:asciiTheme="minorHAnsi" w:hAnsiTheme="minorHAnsi" w:cstheme="minorHAnsi"/>
-          <w:sz w:val="28"/>
-          <w:szCs w:val="28"/>
-        </w:rPr>
-        <w:t xml:space="preserve">. However, that file </w:t>
-      </w:r>
-      <w:r>
-        <w:rPr>
-          <w:rFonts w:asciiTheme="minorHAnsi" w:hAnsiTheme="minorHAnsi" w:cstheme="minorHAnsi"/>
-          <w:sz w:val="28"/>
-          <w:szCs w:val="28"/>
-        </w:rPr>
-        <w:t xml:space="preserve">was deemed incomplete and has been eliminated from the SDK. </w:t>
-      </w:r>
-      <w:r>
-        <w:rPr>
-          <w:rFonts w:asciiTheme="minorHAnsi" w:hAnsiTheme="minorHAnsi" w:cstheme="minorHAnsi"/>
-          <w:sz w:val="28"/>
-          <w:szCs w:val="28"/>
-        </w:rPr>
-        <w:t>That</w:t>
-      </w:r>
-      <w:r>
-        <w:rPr>
-          <w:rFonts w:asciiTheme="minorHAnsi" w:hAnsiTheme="minorHAnsi" w:cstheme="minorHAnsi"/>
-          <w:sz w:val="28"/>
-          <w:szCs w:val="28"/>
-        </w:rPr>
-        <w:t xml:space="preserve"> mapping</w:t>
-      </w:r>
-      <w:r>
-        <w:rPr>
-          <w:rFonts w:asciiTheme="minorHAnsi" w:hAnsiTheme="minorHAnsi" w:cstheme="minorHAnsi"/>
-          <w:sz w:val="28"/>
-          <w:szCs w:val="28"/>
-        </w:rPr>
-        <w:t xml:space="preserve"> might be useful, but is easily </w:t>
-      </w:r>
-      <w:r>
-        <w:rPr>
-          <w:rFonts w:asciiTheme="minorHAnsi" w:hAnsiTheme="minorHAnsi" w:cstheme="minorHAnsi"/>
-          <w:sz w:val="28"/>
-          <w:szCs w:val="28"/>
-        </w:rPr>
-        <w:t>from AV-</w:t>
-      </w:r>
-      <w:proofErr w:type="spellStart"/>
-      <w:proofErr w:type="gramStart"/>
-      <w:r>
-        <w:rPr>
-          <w:rFonts w:asciiTheme="minorHAnsi" w:hAnsiTheme="minorHAnsi" w:cstheme="minorHAnsi"/>
-          <w:sz w:val="28"/>
-          <w:szCs w:val="28"/>
-        </w:rPr>
-        <w:t>Writ.dx</w:t>
-      </w:r>
-      <w:proofErr w:type="spellEnd"/>
-      <w:r>
-        <w:rPr>
-          <w:rFonts w:asciiTheme="minorHAnsi" w:hAnsiTheme="minorHAnsi" w:cstheme="minorHAnsi"/>
-          <w:sz w:val="28"/>
-          <w:szCs w:val="28"/>
-        </w:rPr>
-        <w:t>.</w:t>
+        <w:t>Writ.dx.</w:t>
       </w:r>
       <w:proofErr w:type="gramEnd"/>
       <w:r>
@@ -29860,7 +29410,6 @@
         </w:rPr>
         <w:t xml:space="preserve">string </w:t>
       </w:r>
-      <w:proofErr w:type="spellStart"/>
       <w:r>
         <w:rPr>
           <w:b/>
@@ -29868,7 +29417,6 @@
         </w:rPr>
         <w:t>DecodePOS</w:t>
       </w:r>
-      <w:proofErr w:type="spellEnd"/>
       <w:r>
         <w:rPr>
           <w:b/>
@@ -29999,7 +29547,6 @@
                 <w:sz w:val="24"/>
               </w:rPr>
             </w:pPr>
-            <w:proofErr w:type="spellStart"/>
             <w:r>
               <w:rPr>
                 <w:rFonts w:ascii="Arial" w:eastAsia="Arial" w:hAnsi="Arial" w:cs="Arial"/>
@@ -30009,7 +29556,6 @@
               </w:rPr>
               <w:t>WordKey</w:t>
             </w:r>
-            <w:proofErr w:type="spellEnd"/>
           </w:p>
           <w:p>
             <w:pPr>
@@ -30441,37 +29987,12 @@
                 <w:color w:val="000000" w:themeColor="text1"/>
               </w:rPr>
             </w:pPr>
-            <w:proofErr w:type="spellStart"/>
             <w:r>
               <w:rPr>
                 <w:rFonts w:eastAsia="Arial" w:cstheme="minorHAnsi"/>
                 <w:color w:val="000000" w:themeColor="text1"/>
               </w:rPr>
-              <w:t>AVLexicon</w:t>
-            </w:r>
-            <w:proofErr w:type="spellEnd"/>
-            <w:r>
-              <w:rPr>
-                <w:rFonts w:eastAsia="Arial" w:cstheme="minorHAnsi"/>
-                <w:color w:val="000000" w:themeColor="text1"/>
-              </w:rPr>
-              <w:t xml:space="preserve"> </w:t>
-            </w:r>
-            <w:proofErr w:type="spellStart"/>
-            <w:r>
-              <w:rPr>
-                <w:rFonts w:eastAsia="Arial" w:cstheme="minorHAnsi"/>
-                <w:color w:val="000000" w:themeColor="text1"/>
-              </w:rPr>
-              <w:t>WordKey</w:t>
-            </w:r>
-            <w:proofErr w:type="spellEnd"/>
-            <w:r>
-              <w:rPr>
-                <w:rFonts w:eastAsia="Arial" w:cstheme="minorHAnsi"/>
-                <w:color w:val="000000" w:themeColor="text1"/>
-              </w:rPr>
-              <w:t xml:space="preserve"> for </w:t>
+              <w:t xml:space="preserve">AVLexicon WordKey for </w:t>
             </w:r>
             <w:r>
               <w:rPr>
@@ -30692,37 +30213,12 @@
                 <w:color w:val="000000" w:themeColor="text1"/>
               </w:rPr>
             </w:pPr>
-            <w:proofErr w:type="spellStart"/>
             <w:r>
               <w:rPr>
                 <w:rFonts w:eastAsia="Arial" w:cstheme="minorHAnsi"/>
                 <w:color w:val="000000" w:themeColor="text1"/>
               </w:rPr>
-              <w:t>AVLexicon</w:t>
-            </w:r>
-            <w:proofErr w:type="spellEnd"/>
-            <w:r>
-              <w:rPr>
-                <w:rFonts w:eastAsia="Arial" w:cstheme="minorHAnsi"/>
-                <w:color w:val="000000" w:themeColor="text1"/>
-              </w:rPr>
-              <w:t xml:space="preserve"> </w:t>
-            </w:r>
-            <w:proofErr w:type="spellStart"/>
-            <w:r>
-              <w:rPr>
-                <w:rFonts w:eastAsia="Arial" w:cstheme="minorHAnsi"/>
-                <w:color w:val="000000" w:themeColor="text1"/>
-              </w:rPr>
-              <w:t>WordKey</w:t>
-            </w:r>
-            <w:proofErr w:type="spellEnd"/>
-            <w:r>
-              <w:rPr>
-                <w:rFonts w:eastAsia="Arial" w:cstheme="minorHAnsi"/>
-                <w:color w:val="000000" w:themeColor="text1"/>
-              </w:rPr>
-              <w:t xml:space="preserve"> for </w:t>
+              <w:t xml:space="preserve">AVLexicon WordKey for </w:t>
             </w:r>
             <w:r>
               <w:rPr>
@@ -30917,47 +30413,20 @@
                 <w:color w:val="000000" w:themeColor="text1"/>
               </w:rPr>
             </w:pPr>
-            <w:proofErr w:type="spellStart"/>
             <w:r>
               <w:rPr>
                 <w:rFonts w:eastAsia="Arial" w:cstheme="minorHAnsi"/>
                 <w:color w:val="000000" w:themeColor="text1"/>
               </w:rPr>
-              <w:t>AVLexicon</w:t>
-            </w:r>
-            <w:proofErr w:type="spellEnd"/>
+              <w:t xml:space="preserve">AVLexicon WordKey for </w:t>
+            </w:r>
             <w:r>
               <w:rPr>
                 <w:rFonts w:eastAsia="Arial" w:cstheme="minorHAnsi"/>
                 <w:color w:val="000000" w:themeColor="text1"/>
               </w:rPr>
-              <w:t xml:space="preserve"> </w:t>
-            </w:r>
-            <w:proofErr w:type="spellStart"/>
-            <w:r>
-              <w:rPr>
-                <w:rFonts w:eastAsia="Arial" w:cstheme="minorHAnsi"/>
-                <w:color w:val="000000" w:themeColor="text1"/>
-              </w:rPr>
-              <w:t>WordKey</w:t>
-            </w:r>
-            <w:proofErr w:type="spellEnd"/>
-            <w:r>
-              <w:rPr>
-                <w:rFonts w:eastAsia="Arial" w:cstheme="minorHAnsi"/>
-                <w:color w:val="000000" w:themeColor="text1"/>
-              </w:rPr>
-              <w:t xml:space="preserve"> for </w:t>
-            </w:r>
-            <w:proofErr w:type="spellStart"/>
-            <w:r>
-              <w:rPr>
-                <w:rFonts w:eastAsia="Arial" w:cstheme="minorHAnsi"/>
-                <w:color w:val="000000" w:themeColor="text1"/>
-              </w:rPr>
               <w:t>Abagtha</w:t>
             </w:r>
-            <w:proofErr w:type="spellEnd"/>
           </w:p>
         </w:tc>
         <w:tc>
@@ -31163,15 +30632,7 @@
         <w:ind w:right="126"/>
       </w:pPr>
       <w:r>
-        <w:t>AV-</w:t>
-      </w:r>
-      <w:proofErr w:type="spellStart"/>
-      <w:r>
-        <w:t>Names.dxi</w:t>
-      </w:r>
-      <w:proofErr w:type="spellEnd"/>
-      <w:r>
-        <w:t xml:space="preserve"> is </w:t>
+        <w:t xml:space="preserve">AV-Names.dxi is </w:t>
       </w:r>
       <w:r>
         <w:t xml:space="preserve">a </w:t>
@@ -31440,270 +30901,266 @@
           <w:sz w:val="20"/>
           <w:szCs w:val="20"/>
         </w:rPr>
-        <w:t xml:space="preserve">In 2008, the initial Digital-AV SDK was conceived and produced, harvesting much of the inner workings of AV-2008, utilizing </w:t>
-      </w:r>
-      <w:proofErr w:type="spellStart"/>
+        <w:t>In 2008, the initial Digital-AV SDK was conceived and produced, harvesting much of the inner workings of AV-2008, utilizing RemObjects Oxygene</w:t>
+      </w:r>
       <w:r>
         <w:rPr>
           <w:sz w:val="20"/>
           <w:szCs w:val="20"/>
         </w:rPr>
-        <w:t>RemObjects</w:t>
-      </w:r>
-      <w:proofErr w:type="spellEnd"/>
+        <w:t>/Pascal as</w:t>
+      </w:r>
       <w:r>
         <w:rPr>
           <w:sz w:val="20"/>
           <w:szCs w:val="20"/>
         </w:rPr>
-        <w:t xml:space="preserve"> </w:t>
-      </w:r>
-      <w:proofErr w:type="spellStart"/>
+        <w:t xml:space="preserve"> a development platform and releasing it as open source.  Later,</w:t>
+      </w:r>
       <w:r>
         <w:rPr>
           <w:sz w:val="20"/>
           <w:szCs w:val="20"/>
         </w:rPr>
-        <w:t>Oxygene</w:t>
-      </w:r>
-      <w:proofErr w:type="spellEnd"/>
+        <w:t xml:space="preserve"> </w:t>
+      </w:r>
       <w:r>
         <w:rPr>
           <w:sz w:val="20"/>
           <w:szCs w:val="20"/>
         </w:rPr>
-        <w:t>/Pascal as</w:t>
+        <w:t>AV-</w:t>
       </w:r>
       <w:r>
         <w:rPr>
           <w:sz w:val="20"/>
           <w:szCs w:val="20"/>
         </w:rPr>
-        <w:t xml:space="preserve"> a development platform and releasing it as open source.  Later,</w:t>
+        <w:t>2011 was “compiled</w:t>
       </w:r>
       <w:r>
         <w:rPr>
           <w:sz w:val="20"/>
           <w:szCs w:val="20"/>
         </w:rPr>
-        <w:t xml:space="preserve"> </w:t>
+        <w:t xml:space="preserve">” </w:t>
       </w:r>
       <w:r>
         <w:rPr>
           <w:sz w:val="20"/>
           <w:szCs w:val="20"/>
         </w:rPr>
-        <w:t>AV-</w:t>
+        <w:t>using AV-</w:t>
       </w:r>
       <w:r>
         <w:rPr>
           <w:sz w:val="20"/>
           <w:szCs w:val="20"/>
         </w:rPr>
-        <w:t>2011 was “compiled</w:t>
+        <w:t>2008</w:t>
       </w:r>
       <w:r>
         <w:rPr>
           <w:sz w:val="20"/>
           <w:szCs w:val="20"/>
         </w:rPr>
-        <w:t xml:space="preserve">” </w:t>
+        <w:t xml:space="preserve"> as a baseline</w:t>
       </w:r>
       <w:r>
         <w:rPr>
           <w:sz w:val="20"/>
           <w:szCs w:val="20"/>
         </w:rPr>
-        <w:t>using AV-</w:t>
+        <w:t xml:space="preserve">.  </w:t>
       </w:r>
       <w:r>
         <w:rPr>
           <w:sz w:val="20"/>
           <w:szCs w:val="20"/>
         </w:rPr>
-        <w:t>2008</w:t>
+        <w:t>Subsequently</w:t>
       </w:r>
       <w:r>
         <w:rPr>
           <w:sz w:val="20"/>
           <w:szCs w:val="20"/>
         </w:rPr>
-        <w:t xml:space="preserve"> as a baseline</w:t>
+        <w:t>, t</w:t>
       </w:r>
       <w:r>
         <w:rPr>
           <w:sz w:val="20"/>
           <w:szCs w:val="20"/>
         </w:rPr>
-        <w:t xml:space="preserve">.  </w:t>
+        <w:t xml:space="preserve">he </w:t>
       </w:r>
       <w:r>
         <w:rPr>
           <w:sz w:val="20"/>
           <w:szCs w:val="20"/>
         </w:rPr>
-        <w:t>Subsequently</w:t>
+        <w:t>2017</w:t>
       </w:r>
       <w:r>
         <w:rPr>
           <w:sz w:val="20"/>
           <w:szCs w:val="20"/>
         </w:rPr>
-        <w:t>, t</w:t>
+        <w:t>/2018</w:t>
       </w:r>
       <w:r>
         <w:rPr>
           <w:sz w:val="20"/>
           <w:szCs w:val="20"/>
         </w:rPr>
-        <w:t xml:space="preserve">he </w:t>
+        <w:t xml:space="preserve"> Edition</w:t>
       </w:r>
       <w:r>
         <w:rPr>
           <w:sz w:val="20"/>
           <w:szCs w:val="20"/>
         </w:rPr>
-        <w:t>2017</w:t>
+        <w:t>s</w:t>
       </w:r>
       <w:r>
         <w:rPr>
           <w:sz w:val="20"/>
           <w:szCs w:val="20"/>
         </w:rPr>
-        <w:t>/2018</w:t>
+        <w:t xml:space="preserve"> </w:t>
       </w:r>
       <w:r>
         <w:rPr>
           <w:sz w:val="20"/>
           <w:szCs w:val="20"/>
         </w:rPr>
-        <w:t xml:space="preserve"> Edition</w:t>
+        <w:t xml:space="preserve">were </w:t>
       </w:r>
       <w:r>
         <w:rPr>
           <w:sz w:val="20"/>
           <w:szCs w:val="20"/>
         </w:rPr>
-        <w:t>s</w:t>
+        <w:t>“compiled</w:t>
       </w:r>
       <w:r>
         <w:rPr>
           <w:sz w:val="20"/>
           <w:szCs w:val="20"/>
         </w:rPr>
-        <w:t xml:space="preserve"> </w:t>
+        <w:t>”</w:t>
       </w:r>
       <w:r>
         <w:rPr>
           <w:sz w:val="20"/>
           <w:szCs w:val="20"/>
         </w:rPr>
-        <w:t xml:space="preserve">were </w:t>
+        <w:t xml:space="preserve"> </w:t>
       </w:r>
       <w:r>
         <w:rPr>
           <w:sz w:val="20"/>
           <w:szCs w:val="20"/>
         </w:rPr>
-        <w:t>“compiled</w:t>
+        <w:t>using AV-</w:t>
       </w:r>
       <w:r>
         <w:rPr>
           <w:sz w:val="20"/>
           <w:szCs w:val="20"/>
         </w:rPr>
-        <w:t>”</w:t>
+        <w:t xml:space="preserve">2011 </w:t>
       </w:r>
       <w:r>
         <w:rPr>
           <w:sz w:val="20"/>
           <w:szCs w:val="20"/>
         </w:rPr>
-        <w:t xml:space="preserve"> </w:t>
+        <w:t>as a baseline</w:t>
       </w:r>
       <w:r>
         <w:rPr>
           <w:sz w:val="20"/>
           <w:szCs w:val="20"/>
         </w:rPr>
-        <w:t>using AV-</w:t>
+        <w:t xml:space="preserve">.  </w:t>
       </w:r>
       <w:r>
         <w:rPr>
           <w:sz w:val="20"/>
           <w:szCs w:val="20"/>
         </w:rPr>
-        <w:t xml:space="preserve">2011 </w:t>
+        <w:t xml:space="preserve">The Z07 revision of the </w:t>
       </w:r>
       <w:r>
         <w:rPr>
           <w:sz w:val="20"/>
           <w:szCs w:val="20"/>
         </w:rPr>
-        <w:t>as a baseline</w:t>
+        <w:t xml:space="preserve">SDK </w:t>
       </w:r>
       <w:r>
         <w:rPr>
           <w:sz w:val="20"/>
           <w:szCs w:val="20"/>
         </w:rPr>
-        <w:t xml:space="preserve">.  </w:t>
+        <w:t>were</w:t>
       </w:r>
       <w:r>
         <w:rPr>
           <w:sz w:val="20"/>
           <w:szCs w:val="20"/>
         </w:rPr>
-        <w:t xml:space="preserve">The Z07 revision of the </w:t>
+        <w:t xml:space="preserve"> baselined from AV-</w:t>
       </w:r>
       <w:r>
         <w:rPr>
           <w:sz w:val="20"/>
           <w:szCs w:val="20"/>
         </w:rPr>
-        <w:t xml:space="preserve">SDK </w:t>
+        <w:t>2018</w:t>
       </w:r>
       <w:r>
         <w:rPr>
           <w:sz w:val="20"/>
           <w:szCs w:val="20"/>
         </w:rPr>
-        <w:t>were</w:t>
+        <w:t xml:space="preserve"> edition</w:t>
       </w:r>
       <w:r>
         <w:rPr>
           <w:sz w:val="20"/>
           <w:szCs w:val="20"/>
         </w:rPr>
-        <w:t xml:space="preserve"> baselined from AV-</w:t>
+        <w:t xml:space="preserve"> using the </w:t>
       </w:r>
       <w:r>
         <w:rPr>
           <w:sz w:val="20"/>
           <w:szCs w:val="20"/>
         </w:rPr>
-        <w:t>2018</w:t>
+        <w:t>K817</w:t>
       </w:r>
       <w:r>
         <w:rPr>
           <w:sz w:val="20"/>
           <w:szCs w:val="20"/>
         </w:rPr>
-        <w:t xml:space="preserve"> edition</w:t>
+        <w:t xml:space="preserve"> </w:t>
       </w:r>
       <w:r>
         <w:rPr>
           <w:sz w:val="20"/>
           <w:szCs w:val="20"/>
         </w:rPr>
-        <w:t xml:space="preserve"> using the </w:t>
+        <w:t>revision</w:t>
       </w:r>
       <w:r>
         <w:rPr>
           <w:sz w:val="20"/>
           <w:szCs w:val="20"/>
         </w:rPr>
-        <w:t>K817</w:t>
+        <w:t>.</w:t>
       </w:r>
       <w:r>
         <w:rPr>
@@ -31717,143 +31174,120 @@
           <w:sz w:val="20"/>
           <w:szCs w:val="20"/>
         </w:rPr>
-        <w:t>revision</w:t>
+        <w:t>C#</w:t>
       </w:r>
       <w:r>
         <w:rPr>
           <w:sz w:val="20"/>
           <w:szCs w:val="20"/>
         </w:rPr>
-        <w:t>.</w:t>
+        <w:t xml:space="preserve"> is now</w:t>
       </w:r>
       <w:r>
         <w:rPr>
           <w:sz w:val="20"/>
           <w:szCs w:val="20"/>
         </w:rPr>
-        <w:t xml:space="preserve"> </w:t>
+        <w:t xml:space="preserve"> the programming language of the SDK compile</w:t>
       </w:r>
       <w:r>
         <w:rPr>
           <w:sz w:val="20"/>
           <w:szCs w:val="20"/>
         </w:rPr>
-        <w:t>C#</w:t>
+        <w:t>r; and</w:t>
       </w:r>
       <w:r>
         <w:rPr>
           <w:sz w:val="20"/>
           <w:szCs w:val="20"/>
         </w:rPr>
-        <w:t xml:space="preserve"> is now</w:t>
+        <w:t xml:space="preserve"> the </w:t>
       </w:r>
       <w:r>
         <w:rPr>
           <w:sz w:val="20"/>
           <w:szCs w:val="20"/>
         </w:rPr>
-        <w:t xml:space="preserve"> the programming language of the SDK compile</w:t>
+        <w:t xml:space="preserve">ancient </w:t>
       </w:r>
       <w:r>
         <w:rPr>
           <w:sz w:val="20"/>
           <w:szCs w:val="20"/>
         </w:rPr>
-        <w:t>r; and</w:t>
+        <w:t xml:space="preserve">pascal sources were finally retired </w:t>
       </w:r>
       <w:r>
         <w:rPr>
           <w:sz w:val="20"/>
           <w:szCs w:val="20"/>
         </w:rPr>
-        <w:t xml:space="preserve"> the </w:t>
+        <w:t xml:space="preserve">(replaced by C# sources) </w:t>
       </w:r>
       <w:r>
         <w:rPr>
           <w:sz w:val="20"/>
           <w:szCs w:val="20"/>
         </w:rPr>
-        <w:t xml:space="preserve">ancient </w:t>
+        <w:t>in 201</w:t>
       </w:r>
       <w:r>
         <w:rPr>
           <w:sz w:val="20"/>
           <w:szCs w:val="20"/>
         </w:rPr>
-        <w:t xml:space="preserve">pascal sources were finally retired </w:t>
+        <w:t>8</w:t>
       </w:r>
       <w:r>
         <w:rPr>
           <w:sz w:val="20"/>
           <w:szCs w:val="20"/>
         </w:rPr>
-        <w:t xml:space="preserve">(replaced by C# sources) </w:t>
+        <w:t>.</w:t>
       </w:r>
       <w:r>
         <w:rPr>
           <w:sz w:val="20"/>
           <w:szCs w:val="20"/>
         </w:rPr>
-        <w:t>in 201</w:t>
+        <w:t xml:space="preserve"> </w:t>
       </w:r>
       <w:r>
         <w:rPr>
           <w:sz w:val="20"/>
           <w:szCs w:val="20"/>
         </w:rPr>
-        <w:t>8</w:t>
+        <w:t xml:space="preserve"> The SDK</w:t>
       </w:r>
       <w:r>
         <w:rPr>
           <w:sz w:val="20"/>
           <w:szCs w:val="20"/>
         </w:rPr>
-        <w:t>.</w:t>
+        <w:t>-</w:t>
       </w:r>
       <w:r>
         <w:rPr>
           <w:sz w:val="20"/>
           <w:szCs w:val="20"/>
         </w:rPr>
-        <w:t xml:space="preserve"> </w:t>
+        <w:t xml:space="preserve">compiler </w:t>
       </w:r>
       <w:r>
         <w:rPr>
           <w:sz w:val="20"/>
           <w:szCs w:val="20"/>
         </w:rPr>
-        <w:t xml:space="preserve"> The SDK</w:t>
+        <w:t xml:space="preserve">uses </w:t>
       </w:r>
       <w:r>
         <w:rPr>
           <w:sz w:val="20"/>
           <w:szCs w:val="20"/>
         </w:rPr>
-        <w:t>-</w:t>
-      </w:r>
-      <w:r>
-        <w:rPr>
-          <w:sz w:val="20"/>
-          <w:szCs w:val="20"/>
-        </w:rPr>
-        <w:t xml:space="preserve">compiler </w:t>
-      </w:r>
-      <w:r>
-        <w:rPr>
-          <w:sz w:val="20"/>
-          <w:szCs w:val="20"/>
-        </w:rPr>
-        <w:t xml:space="preserve">uses </w:t>
-      </w:r>
-      <w:proofErr w:type="spellStart"/>
-      <w:r>
-        <w:rPr>
-          <w:sz w:val="20"/>
-          <w:szCs w:val="20"/>
-        </w:rPr>
         <w:t>MorpAdorner</w:t>
       </w:r>
-      <w:proofErr w:type="spellEnd"/>
       <w:r>
         <w:rPr>
           <w:rStyle w:val="FootnoteReference"/>
@@ -31932,23 +31366,7 @@
           <w:sz w:val="20"/>
           <w:szCs w:val="20"/>
         </w:rPr>
-        <w:t xml:space="preserve"> (Python) used when </w:t>
-      </w:r>
-      <w:proofErr w:type="spellStart"/>
-      <w:r>
-        <w:rPr>
-          <w:sz w:val="20"/>
-          <w:szCs w:val="20"/>
-        </w:rPr>
-        <w:t>MorphAdorner</w:t>
-      </w:r>
-      <w:proofErr w:type="spellEnd"/>
-      <w:r>
-        <w:rPr>
-          <w:sz w:val="20"/>
-          <w:szCs w:val="20"/>
-        </w:rPr>
-        <w:t xml:space="preserve"> encounters a word out of it</w:t>
+        <w:t xml:space="preserve"> (Python) used when MorphAdorner encounters a word out of it</w:t>
       </w:r>
       <w:r>
         <w:rPr>
@@ -32611,7 +32029,6 @@
         </w:rPr>
         <w:t xml:space="preserve">.  The next two characters represent year and month of the revision. The character sequence is </w:t>
       </w:r>
-      <w:proofErr w:type="spellStart"/>
       <w:r>
         <w:rPr>
           <w:b/>
@@ -32629,7 +32046,6 @@
         </w:rPr>
         <w:t>ym</w:t>
       </w:r>
-      <w:proofErr w:type="spellEnd"/>
       <w:r>
         <w:rPr>
           <w:sz w:val="20"/>
@@ -33685,8 +33101,12 @@
           <w:szCs w:val="20"/>
         </w:rPr>
         <w:sectPr>
-          <w:headerReference w:type="default" r:id="rId11"/>
-          <w:footerReference w:type="default" r:id="rId12"/>
+          <w:headerReference w:type="even" r:id="rId11"/>
+          <w:headerReference w:type="default" r:id="rId12"/>
+          <w:footerReference w:type="even" r:id="rId13"/>
+          <w:footerReference w:type="default" r:id="rId14"/>
+          <w:headerReference w:type="first" r:id="rId15"/>
+          <w:footerReference w:type="first" r:id="rId16"/>
           <w:pgSz w:w="15840" w:h="12240" w:orient="landscape" w:code="1"/>
           <w:pgMar w:top="720" w:right="1152" w:bottom="720" w:left="1152" w:header="720" w:footer="720" w:gutter="0"/>
           <w:cols w:space="720"/>
@@ -33723,7 +33143,6 @@
         </w:rPr>
         <w:t xml:space="preserve">Foundational support for Rust and C++ is now provided. Appendices, which follow, provide overall status. </w:t>
       </w:r>
-      <w:proofErr w:type="spellStart"/>
       <w:r>
         <w:rPr>
           <w:i/>
@@ -33742,7 +33161,6 @@
         </w:rPr>
         <w:t>.csproj</w:t>
       </w:r>
-      <w:proofErr w:type="spellEnd"/>
       <w:r>
         <w:rPr>
           <w:sz w:val="20"/>
@@ -33952,7 +33370,7 @@
                               </w:rPr>
                               <w:t xml:space="preserve">ional information available at:   </w:t>
                             </w:r>
-                            <w:hyperlink r:id="rId13" w:history="1">
+                            <w:hyperlink r:id="rId17" w:history="1">
                               <w:r>
                                 <w:rPr>
                                   <w:rStyle w:val="Hyperlink"/>
@@ -33969,7 +33387,7 @@
                               </w:rPr>
                               <w:t xml:space="preserve"> ,   </w:t>
                             </w:r>
-                            <w:hyperlink r:id="rId14" w:history="1">
+                            <w:hyperlink r:id="rId18" w:history="1">
                               <w:r>
                                 <w:rPr>
                                   <w:rStyle w:val="Hyperlink"/>
@@ -33986,7 +33404,7 @@
                               </w:rPr>
                               <w:t xml:space="preserve"> ,    </w:t>
                             </w:r>
-                            <w:hyperlink r:id="rId15" w:history="1">
+                            <w:hyperlink r:id="rId19" w:history="1">
                               <w:r>
                                 <w:rPr>
                                   <w:rStyle w:val="Hyperlink"/>
@@ -34003,7 +33421,7 @@
                               </w:rPr>
                               <w:t xml:space="preserve"> ,    </w:t>
                             </w:r>
-                            <w:hyperlink r:id="rId16" w:history="1">
+                            <w:hyperlink r:id="rId20" w:history="1">
                               <w:r>
                                 <w:rPr>
                                   <w:rStyle w:val="Hyperlink"/>
@@ -34191,7 +33609,7 @@
                         </w:rPr>
                         <w:t xml:space="preserve">ional information available at:   </w:t>
                       </w:r>
-                      <w:hyperlink r:id="rId17" w:history="1">
+                      <w:hyperlink r:id="rId21" w:history="1">
                         <w:r>
                           <w:rPr>
                             <w:rStyle w:val="Hyperlink"/>
@@ -34208,7 +33626,7 @@
                         </w:rPr>
                         <w:t xml:space="preserve"> ,   </w:t>
                       </w:r>
-                      <w:hyperlink r:id="rId18" w:history="1">
+                      <w:hyperlink r:id="rId22" w:history="1">
                         <w:r>
                           <w:rPr>
                             <w:rStyle w:val="Hyperlink"/>
@@ -34225,7 +33643,7 @@
                         </w:rPr>
                         <w:t xml:space="preserve"> ,    </w:t>
                       </w:r>
-                      <w:hyperlink r:id="rId19" w:history="1">
+                      <w:hyperlink r:id="rId23" w:history="1">
                         <w:r>
                           <w:rPr>
                             <w:rStyle w:val="Hyperlink"/>
@@ -34242,7 +33660,7 @@
                         </w:rPr>
                         <w:t xml:space="preserve"> ,    </w:t>
                       </w:r>
-                      <w:hyperlink r:id="rId20" w:history="1">
+                      <w:hyperlink r:id="rId24" w:history="1">
                         <w:r>
                           <w:rPr>
                             <w:rStyle w:val="Hyperlink"/>
@@ -34286,203 +33704,6 @@
     <w:p>
       <w:pPr>
         <w:sectPr>
-          <w:headerReference w:type="default" r:id="rId21"/>
-          <w:footerReference w:type="default" r:id="rId22"/>
-          <w:type w:val="continuous"/>
-          <w:pgSz w:w="15840" w:h="12240" w:orient="landscape" w:code="1"/>
-          <w:pgMar w:top="720" w:right="1152" w:bottom="720" w:left="1152" w:header="720" w:footer="720" w:gutter="0"/>
-          <w:pgNumType w:fmt="lowerRoman" w:start="1"/>
-          <w:cols w:space="720"/>
-          <w:docGrid w:linePitch="360"/>
-        </w:sectPr>
-      </w:pPr>
-    </w:p>
-    <w:p>
-      <w:r>
-        <w:br w:type="page"/>
-      </w:r>
-    </w:p>
-    <w:p>
-      <w:r>
-        <w:lastRenderedPageBreak/>
-        <w:t>No deserialization required! That’s right, the Rust sources have the entire SDK files baked into the source code with requisite native array initializations. Just include the dependency in cargo, and you’re good to go.</w:t>
-      </w:r>
-    </w:p>
-    <w:p>
-      <w:r>
-        <w:t>Rust</w:t>
-      </w:r>
-      <w:r>
-        <w:t xml:space="preserve"> sources can be found in the </w:t>
-      </w:r>
-      <w:r>
-        <w:t>Digital-AV/z-series/foundations/</w:t>
-      </w:r>
-      <w:r>
-        <w:t>rust</w:t>
-      </w:r>
-      <w:r>
-        <w:t>/</w:t>
-      </w:r>
-      <w:r>
-        <w:t xml:space="preserve"> folder on GitHub. All structures are pre-defined in lockstep with the binary files of the SDK. However, one major deviation is that the AV-</w:t>
-      </w:r>
-      <w:proofErr w:type="spellStart"/>
-      <w:r>
-        <w:t>Writ.dx</w:t>
-      </w:r>
-      <w:proofErr w:type="spellEnd"/>
-      <w:r>
-        <w:t xml:space="preserve"> file is segmented into 66 different structures (one for each book of the bible). </w:t>
-      </w:r>
-    </w:p>
-    <w:p>
-      <w:r>
-        <w:t xml:space="preserve">There are other minor deviations from the baseline SDK documentation. These are driven somewhat by the syntax of Rust, and to simplify code-generation. Deviations should be intuitive by comparing the struct definitions with the SDK documentation. The value of the generated files is that no deserialization operations are needed. Again, the implementation uses Rust arrays with static </w:t>
-      </w:r>
-      <w:r>
-        <w:t>initializers</w:t>
-      </w:r>
-      <w:r>
-        <w:t xml:space="preserve">. </w:t>
-      </w:r>
-    </w:p>
-    <w:p>
-      <w:r>
-        <w:t>The code currently compiles, but is largely untested.</w:t>
-      </w:r>
-    </w:p>
-    <w:p>
-      <w:r>
-        <w:t xml:space="preserve">The compiled Rust library is almost 400mb. That’s twenty times the size of the baseline [serialized] SDK files. At first glance, this might lead you to the C++ library. However, this would be an </w:t>
-      </w:r>
-      <w:proofErr w:type="gramStart"/>
-      <w:r>
-        <w:t>apples</w:t>
-      </w:r>
-      <w:proofErr w:type="gramEnd"/>
-      <w:r>
-        <w:t xml:space="preserve"> to oranges comparison. The C++ implementation is a DLL (</w:t>
-      </w:r>
-      <w:proofErr w:type="gramStart"/>
-      <w:r>
-        <w:t>i.e.</w:t>
-      </w:r>
-      <w:proofErr w:type="gramEnd"/>
-      <w:r>
-        <w:t xml:space="preserve"> a shared library). The Rust library is static, by convention, with all dependencies baked in, including the Rust runtime itself.</w:t>
-      </w:r>
-      <w:r>
-        <w:t xml:space="preserve">  Someone could measure what the library would be if it were compiled as a shared library, but I have no plans to do that.  For what it is, and given modern hardware, 400 mb is not very large by database standards. Yet, if trimming down is your goal, not every file need be included in your application.</w:t>
-      </w:r>
-      <w:r>
-        <w:br w:type="page"/>
-      </w:r>
-    </w:p>
-    <w:p>
-      <w:pPr>
-        <w:sectPr>
-          <w:headerReference w:type="default" r:id="rId23"/>
-          <w:footerReference w:type="default" r:id="rId24"/>
-          <w:type w:val="continuous"/>
-          <w:pgSz w:w="15840" w:h="12240" w:orient="landscape" w:code="1"/>
-          <w:pgMar w:top="720" w:right="1152" w:bottom="720" w:left="1152" w:header="720" w:footer="720" w:gutter="0"/>
-          <w:pgNumType w:fmt="lowerRoman" w:start="1"/>
-          <w:cols w:space="720"/>
-          <w:docGrid w:linePitch="360"/>
-        </w:sectPr>
-      </w:pPr>
-    </w:p>
-    <w:p>
-      <w:r>
-        <w:lastRenderedPageBreak/>
-        <w:t xml:space="preserve">No deserialization required! That’s right, the C++ sources have the entire SDK files baked into the source code with requisite native C++ array initializations. Just include the dependency in </w:t>
-      </w:r>
-      <w:proofErr w:type="spellStart"/>
-      <w:r>
-        <w:t>CMake</w:t>
-      </w:r>
-      <w:proofErr w:type="spellEnd"/>
-      <w:r>
-        <w:t>, and you’re good to go.</w:t>
-      </w:r>
-    </w:p>
-    <w:p>
-      <w:r>
-        <w:t xml:space="preserve">C++ sources can be found in the </w:t>
-      </w:r>
-      <w:r>
-        <w:t>Digital-AV/z-series/foundations/</w:t>
-      </w:r>
-      <w:proofErr w:type="spellStart"/>
-      <w:r>
-        <w:t>cpp</w:t>
-      </w:r>
-      <w:proofErr w:type="spellEnd"/>
-      <w:r>
-        <w:t>/</w:t>
-      </w:r>
-      <w:r>
-        <w:t xml:space="preserve"> folder on GitHub. All structures are pre-defined in lockstep with the binary files of the SDK. However, one major deviation is that the AV-</w:t>
-      </w:r>
-      <w:proofErr w:type="spellStart"/>
-      <w:r>
-        <w:t>Writ.dx</w:t>
-      </w:r>
-      <w:proofErr w:type="spellEnd"/>
-      <w:r>
-        <w:t xml:space="preserve"> file is segmented into 66 different structures (one for each book of the bible).</w:t>
-      </w:r>
-    </w:p>
-    <w:p>
-      <w:r>
-        <w:t>There are other minor deviations that should be intuitive by examining the struct definitions. These are driven somewhat by the syntax of C++, and to simplify code-generation. The value of the generated files is that no deserialization operations are needed. Again, the implementation uses C++ arrays with static initializations.</w:t>
-      </w:r>
-    </w:p>
-    <w:p>
-      <w:r>
-        <w:t>The code currently compiles, but is largely untested.</w:t>
-      </w:r>
-    </w:p>
-    <w:p>
-      <w:r>
-        <w:t xml:space="preserve">Interestingly, using the latest Microsoft x64 C++ compiler to compile the entire SDK into a DLL with static C++ arrays, the entire DLL weighs in at 21.2 mb, </w:t>
-      </w:r>
-      <w:r>
-        <w:t xml:space="preserve">about the same as </w:t>
-      </w:r>
-      <w:r>
-        <w:t xml:space="preserve">the experimental </w:t>
-      </w:r>
-      <w:proofErr w:type="spellStart"/>
-      <w:r>
-        <w:t>FlatBuffers</w:t>
-      </w:r>
-      <w:proofErr w:type="spellEnd"/>
-      <w:r>
-        <w:t xml:space="preserve"> </w:t>
-      </w:r>
-      <w:r>
-        <w:t>content data</w:t>
-      </w:r>
-      <w:r>
-        <w:t xml:space="preserve">. Compared to the Baseline SDK files themselves, that’s only </w:t>
-      </w:r>
-      <w:r>
-        <w:t>2</w:t>
-      </w:r>
-      <w:r>
-        <w:t xml:space="preserve"> mb of overhead (and all of the deserialization work is already done).</w:t>
-      </w:r>
-    </w:p>
-    <w:p>
-      <w:r>
-        <w:br w:type="page"/>
-      </w:r>
-    </w:p>
-    <w:p>
-      <w:pPr>
-        <w:sectPr>
           <w:headerReference w:type="default" r:id="rId25"/>
           <w:footerReference w:type="default" r:id="rId26"/>
           <w:type w:val="continuous"/>
@@ -34494,6 +33715,169 @@
         </w:sectPr>
       </w:pPr>
     </w:p>
+    <w:p>
+      <w:r>
+        <w:br w:type="page"/>
+      </w:r>
+    </w:p>
+    <w:p>
+      <w:r>
+        <w:lastRenderedPageBreak/>
+        <w:t>No deserialization required! That’s right, the Rust sources have the entire SDK files baked into the source code with requisite native array initializations. Just include the dependency in cargo, and you’re good to go.</w:t>
+      </w:r>
+    </w:p>
+    <w:p>
+      <w:r>
+        <w:t>Rust</w:t>
+      </w:r>
+      <w:r>
+        <w:t xml:space="preserve"> sources can be found in the </w:t>
+      </w:r>
+      <w:r>
+        <w:t>Digital-AV/z-series/foundations/</w:t>
+      </w:r>
+      <w:r>
+        <w:t>rust</w:t>
+      </w:r>
+      <w:r>
+        <w:t>/</w:t>
+      </w:r>
+      <w:r>
+        <w:t xml:space="preserve"> folder on GitHub. All structures are pre-defined in lockstep with the binary files of the SDK. However, one major deviation is that the AV-Writ.dx file is segmented into 66 different structures (one for each book of the bible). </w:t>
+      </w:r>
+    </w:p>
+    <w:p>
+      <w:r>
+        <w:t xml:space="preserve">There are other minor deviations from the baseline SDK documentation. These are driven somewhat by the syntax of Rust, and to simplify code-generation. Deviations should be intuitive by comparing the struct definitions with the SDK documentation. The value of the generated files is that no deserialization operations are needed. Again, the implementation uses Rust arrays with static </w:t>
+      </w:r>
+      <w:r>
+        <w:t>initializers</w:t>
+      </w:r>
+      <w:r>
+        <w:t xml:space="preserve">. </w:t>
+      </w:r>
+    </w:p>
+    <w:p>
+      <w:r>
+        <w:t>The code currently compiles, but is largely untested.</w:t>
+      </w:r>
+    </w:p>
+    <w:p>
+      <w:r>
+        <w:t xml:space="preserve">The compiled Rust library is almost 400mb. That’s twenty times the size of the baseline [serialized] SDK files. At first glance, this might lead you to the C++ library. However, this would be an </w:t>
+      </w:r>
+      <w:proofErr w:type="gramStart"/>
+      <w:r>
+        <w:t>apples</w:t>
+      </w:r>
+      <w:proofErr w:type="gramEnd"/>
+      <w:r>
+        <w:t xml:space="preserve"> to oranges comparison. The C++ implementation is a DLL (</w:t>
+      </w:r>
+      <w:proofErr w:type="gramStart"/>
+      <w:r>
+        <w:t>i.e.</w:t>
+      </w:r>
+      <w:proofErr w:type="gramEnd"/>
+      <w:r>
+        <w:t xml:space="preserve"> a shared library). The Rust library is static, by convention, with all dependencies baked in, including the Rust runtime itself.</w:t>
+      </w:r>
+      <w:r>
+        <w:t xml:space="preserve">  Someone could measure what the library would be if it were compiled as a shared library, but I have no plans to do that.  For what it is, and given modern hardware, 400 mb is not very large by database standards. Yet, if trimming down is your goal, not every file need be included in your application.</w:t>
+      </w:r>
+      <w:r>
+        <w:br w:type="page"/>
+      </w:r>
+    </w:p>
+    <w:p>
+      <w:pPr>
+        <w:sectPr>
+          <w:headerReference w:type="default" r:id="rId27"/>
+          <w:footerReference w:type="default" r:id="rId28"/>
+          <w:type w:val="continuous"/>
+          <w:pgSz w:w="15840" w:h="12240" w:orient="landscape" w:code="1"/>
+          <w:pgMar w:top="720" w:right="1152" w:bottom="720" w:left="1152" w:header="720" w:footer="720" w:gutter="0"/>
+          <w:pgNumType w:fmt="lowerRoman" w:start="1"/>
+          <w:cols w:space="720"/>
+          <w:docGrid w:linePitch="360"/>
+        </w:sectPr>
+      </w:pPr>
+    </w:p>
+    <w:p>
+      <w:r>
+        <w:lastRenderedPageBreak/>
+        <w:t>No deserialization required! That’s right, the C++ sources have the entire SDK files baked into the source code with requisite native C++ array initializations. Just include the dependency in CMake, and you’re good to go.</w:t>
+      </w:r>
+    </w:p>
+    <w:p>
+      <w:r>
+        <w:t xml:space="preserve">C++ sources can be found in the </w:t>
+      </w:r>
+      <w:r>
+        <w:t>Digital-AV/z-series/foundations/</w:t>
+      </w:r>
+      <w:r>
+        <w:t>cpp</w:t>
+      </w:r>
+      <w:r>
+        <w:t>/</w:t>
+      </w:r>
+      <w:r>
+        <w:t xml:space="preserve"> folder on GitHub. All structures are pre-defined in lockstep with the binary files of the SDK. However, one major deviation is that the AV-Writ.dx file is segmented into 66 different structures (one for each book of the bible).</w:t>
+      </w:r>
+    </w:p>
+    <w:p>
+      <w:r>
+        <w:t>There are other minor deviations that should be intuitive by examining the struct definitions. These are driven somewhat by the syntax of C++, and to simplify code-generation. The value of the generated files is that no deserialization operations are needed. Again, the implementation uses C++ arrays with static initializations.</w:t>
+      </w:r>
+    </w:p>
+    <w:p>
+      <w:r>
+        <w:t>The code currently compiles, but is largely untested.</w:t>
+      </w:r>
+    </w:p>
+    <w:p>
+      <w:r>
+        <w:t xml:space="preserve">Interestingly, using the latest Microsoft x64 C++ compiler to compile the entire SDK into a DLL with static C++ arrays, the entire DLL weighs in at 21.2 mb, </w:t>
+      </w:r>
+      <w:r>
+        <w:t xml:space="preserve">about the same as </w:t>
+      </w:r>
+      <w:r>
+        <w:t xml:space="preserve">the experimental FlatBuffers </w:t>
+      </w:r>
+      <w:r>
+        <w:t>content data</w:t>
+      </w:r>
+      <w:r>
+        <w:t xml:space="preserve">. Compared to the Baseline SDK files themselves, that’s only </w:t>
+      </w:r>
+      <w:r>
+        <w:t>2</w:t>
+      </w:r>
+      <w:r>
+        <w:t xml:space="preserve"> mb of overhead (and all of the deserialization work is already done).</w:t>
+      </w:r>
+    </w:p>
+    <w:p>
+      <w:r>
+        <w:br w:type="page"/>
+      </w:r>
+    </w:p>
+    <w:p>
+      <w:pPr>
+        <w:sectPr>
+          <w:headerReference w:type="default" r:id="rId29"/>
+          <w:footerReference w:type="default" r:id="rId30"/>
+          <w:type w:val="continuous"/>
+          <w:pgSz w:w="15840" w:h="12240" w:orient="landscape" w:code="1"/>
+          <w:pgMar w:top="720" w:right="1152" w:bottom="720" w:left="1152" w:header="720" w:footer="720" w:gutter="0"/>
+          <w:pgNumType w:fmt="lowerRoman" w:start="1"/>
+          <w:cols w:space="720"/>
+          <w:docGrid w:linePitch="360"/>
+        </w:sectPr>
+      </w:pPr>
+    </w:p>
     <w:p/>
     <w:p>
       <w:r>
@@ -34530,13 +33914,7 @@
         <w:rPr>
           <w:rFonts w:cstheme="minorHAnsi"/>
         </w:rPr>
-        <w:t>-series SDK</w:t>
-      </w:r>
-      <w:r>
-        <w:rPr>
-          <w:rFonts w:cstheme="minorHAnsi"/>
-        </w:rPr>
-        <w:t>, we open just a single binary file to extract all SDK content.</w:t>
+        <w:t>-series SDK, we open just a single binary file to extract all SDK content.</w:t>
       </w:r>
     </w:p>
     <w:p>
@@ -34558,11 +33936,9 @@
       <w:r>
         <w:t>/foundations/</w:t>
       </w:r>
-      <w:proofErr w:type="spellStart"/>
       <w:r>
         <w:t>csharp</w:t>
       </w:r>
-      <w:proofErr w:type="spellEnd"/>
       <w:r>
         <w:t>/</w:t>
       </w:r>
@@ -34617,51 +33993,22 @@
     </w:p>
     <w:p>
       <w:r>
-        <w:t xml:space="preserve">The fundamental difference here with the companion project </w:t>
-      </w:r>
-      <w:proofErr w:type="spellStart"/>
-      <w:r>
-        <w:t>AVXText</w:t>
-      </w:r>
-      <w:proofErr w:type="spellEnd"/>
-      <w:r>
-        <w:t>, is that</w:t>
+        <w:t>The fundamental difference here with the companion project AVXText, is that</w:t>
       </w:r>
       <w:r>
         <w:t xml:space="preserve"> the current</w:t>
       </w:r>
       <w:r>
-        <w:t xml:space="preserve"> </w:t>
-      </w:r>
-      <w:proofErr w:type="spellStart"/>
-      <w:r>
-        <w:t>AVXText</w:t>
-      </w:r>
-      <w:proofErr w:type="spellEnd"/>
-      <w:r>
-        <w:t xml:space="preserve"> </w:t>
-      </w:r>
-      <w:proofErr w:type="spellStart"/>
-      <w:r>
-        <w:t>github</w:t>
-      </w:r>
-      <w:proofErr w:type="spellEnd"/>
-      <w:r>
-        <w:t xml:space="preserve"> </w:t>
+        <w:t xml:space="preserve"> AVXText </w:t>
+      </w:r>
+      <w:r>
+        <w:t xml:space="preserve">github </w:t>
       </w:r>
       <w:r>
         <w:t xml:space="preserve">bundles the interpreter with the bible content for search capabilities. This is no longer necessary as Quelle can serve that purpose, while these sources are dedicated only for deserialization, validation, and content delivery. </w:t>
       </w:r>
       <w:r>
-        <w:t xml:space="preserve"> The author anticipates that </w:t>
-      </w:r>
-      <w:proofErr w:type="spellStart"/>
-      <w:r>
-        <w:t>AVXText</w:t>
-      </w:r>
-      <w:proofErr w:type="spellEnd"/>
-      <w:r>
-        <w:t xml:space="preserve"> will eventually be replaced with an </w:t>
+        <w:t xml:space="preserve"> The author anticipates that AVXText will eventually be replaced with an </w:t>
       </w:r>
       <w:proofErr w:type="gramStart"/>
       <w:r>
@@ -34676,8 +34023,8 @@
     <w:p>
       <w:pPr>
         <w:sectPr>
-          <w:headerReference w:type="default" r:id="rId27"/>
-          <w:footerReference w:type="default" r:id="rId28"/>
+          <w:headerReference w:type="default" r:id="rId31"/>
+          <w:footerReference w:type="default" r:id="rId32"/>
           <w:type w:val="evenPage"/>
           <w:pgSz w:w="15840" w:h="12240" w:orient="landscape" w:code="1"/>
           <w:pgMar w:top="720" w:right="1152" w:bottom="720" w:left="1152" w:header="720" w:footer="720" w:gutter="0"/>
@@ -34701,8 +34048,8 @@
     </w:p>
     <w:p/>
     <w:sectPr>
-      <w:headerReference w:type="default" r:id="rId29"/>
-      <w:footerReference w:type="default" r:id="rId30"/>
+      <w:headerReference w:type="default" r:id="rId33"/>
+      <w:footerReference w:type="default" r:id="rId34"/>
       <w:type w:val="continuous"/>
       <w:pgSz w:w="15840" w:h="12240" w:orient="landscape" w:code="1"/>
       <w:pgMar w:top="720" w:right="1152" w:bottom="720" w:left="1152" w:header="720" w:footer="720" w:gutter="0"/>
@@ -34740,6 +34087,16 @@
 </file>
 
 <file path=word/footer1.xml><?xml version="1.0" encoding="utf-8"?>
+<w:ftr xmlns:wpc="http://schemas.microsoft.com/office/word/2010/wordprocessingCanvas" xmlns:cx="http://schemas.microsoft.com/office/drawing/2014/chartex" xmlns:cx1="http://schemas.microsoft.com/office/drawing/2015/9/8/chartex" xmlns:cx2="http://schemas.microsoft.com/office/drawing/2015/10/21/chartex" xmlns:cx3="http://schemas.microsoft.com/office/drawing/2016/5/9/chartex" xmlns:cx4="http://schemas.microsoft.com/office/drawing/2016/5/10/chartex" xmlns:cx5="http://schemas.microsoft.com/office/drawing/2016/5/11/chartex" xmlns:cx6="http://schemas.microsoft.com/office/drawing/2016/5/12/chartex" xmlns:cx7="http://schemas.microsoft.com/office/drawing/2016/5/13/chartex" xmlns:cx8="http://schemas.microsoft.com/office/drawing/2016/5/14/chartex" xmlns:mc="http://schemas.openxmlformats.org/markup-compatibility/2006" xmlns:aink="http://schemas.microsoft.com/office/drawing/2016/ink" xmlns:am3d="http://schemas.microsoft.com/office/drawing/2017/model3d" xmlns:o="urn:schemas-microsoft-com:office:office" xmlns:oel="http://schemas.microsoft.com/office/2019/extlst" xmlns:r="http://schemas.openxmlformats.org/officeDocument/2006/relationships" xmlns:m="http://schemas.openxmlformats.org/officeDocument/2006/math" xmlns:v="urn:schemas-microsoft-com:vml" xmlns:wp14="http://schemas.microsoft.com/office/word/2010/wordprocessingDrawing" xmlns:wp="http://schemas.openxmlformats.org/drawingml/2006/wordprocessingDrawing" xmlns:w10="urn:schemas-microsoft-com:office:word" xmlns:w="http://schemas.openxmlformats.org/wordprocessingml/2006/main" xmlns:w14="http://schemas.microsoft.com/office/word/2010/wordml" xmlns:w15="http://schemas.microsoft.com/office/word/2012/wordml" xmlns:w16cex="http://schemas.microsoft.com/office/word/2018/wordml/cex" xmlns:w16cid="http://schemas.microsoft.com/office/word/2016/wordml/cid" xmlns:w16="http://schemas.microsoft.com/office/word/2018/wordml" xmlns:w16sdtdh="http://schemas.microsoft.com/office/word/2020/wordml/sdtdatahash" xmlns:w16se="http://schemas.microsoft.com/office/word/2015/wordml/symex" xmlns:wpg="http://schemas.microsoft.com/office/word/2010/wordprocessingGroup" xmlns:wpi="http://schemas.microsoft.com/office/word/2010/wordprocessingInk" xmlns:wne="http://schemas.microsoft.com/office/word/2006/wordml" xmlns:wps="http://schemas.microsoft.com/office/word/2010/wordprocessingShape" mc:Ignorable="w14 w15 w16se w16cid w16 w16cex w16sdtdh wp14">
+  <w:p>
+    <w:pPr>
+      <w:pStyle w:val="Footer"/>
+    </w:pPr>
+  </w:p>
+</w:ftr>
+</file>
+
+<file path=word/footer2.xml><?xml version="1.0" encoding="utf-8"?>
 <w:ftr xmlns:wpc="http://schemas.microsoft.com/office/word/2010/wordprocessingCanvas" xmlns:cx="http://schemas.microsoft.com/office/drawing/2014/chartex" xmlns:cx1="http://schemas.microsoft.com/office/drawing/2015/9/8/chartex" xmlns:cx2="http://schemas.microsoft.com/office/drawing/2015/10/21/chartex" xmlns:cx3="http://schemas.microsoft.com/office/drawing/2016/5/9/chartex" xmlns:cx4="http://schemas.microsoft.com/office/drawing/2016/5/10/chartex" xmlns:cx5="http://schemas.microsoft.com/office/drawing/2016/5/11/chartex" xmlns:cx6="http://schemas.microsoft.com/office/drawing/2016/5/12/chartex" xmlns:cx7="http://schemas.microsoft.com/office/drawing/2016/5/13/chartex" xmlns:cx8="http://schemas.microsoft.com/office/drawing/2016/5/14/chartex" xmlns:mc="http://schemas.openxmlformats.org/markup-compatibility/2006" xmlns:aink="http://schemas.microsoft.com/office/drawing/2016/ink" xmlns:am3d="http://schemas.microsoft.com/office/drawing/2017/model3d" xmlns:o="urn:schemas-microsoft-com:office:office" xmlns:oel="http://schemas.microsoft.com/office/2019/extlst" xmlns:r="http://schemas.openxmlformats.org/officeDocument/2006/relationships" xmlns:m="http://schemas.openxmlformats.org/officeDocument/2006/math" xmlns:v="urn:schemas-microsoft-com:vml" xmlns:wp14="http://schemas.microsoft.com/office/word/2010/wordprocessingDrawing" xmlns:wp="http://schemas.openxmlformats.org/drawingml/2006/wordprocessingDrawing" xmlns:w10="urn:schemas-microsoft-com:office:word" xmlns:w="http://schemas.openxmlformats.org/wordprocessingml/2006/main" xmlns:w14="http://schemas.microsoft.com/office/word/2010/wordml" xmlns:w15="http://schemas.microsoft.com/office/word/2012/wordml" xmlns:w16cex="http://schemas.microsoft.com/office/word/2018/wordml/cex" xmlns:w16cid="http://schemas.microsoft.com/office/word/2016/wordml/cid" xmlns:w16="http://schemas.microsoft.com/office/word/2018/wordml" xmlns:w16sdtdh="http://schemas.microsoft.com/office/word/2020/wordml/sdtdatahash" xmlns:w16se="http://schemas.microsoft.com/office/word/2015/wordml/symex" xmlns:wpg="http://schemas.microsoft.com/office/word/2010/wordprocessingGroup" xmlns:wpi="http://schemas.microsoft.com/office/word/2010/wordprocessingInk" xmlns:wne="http://schemas.microsoft.com/office/word/2006/wordml" xmlns:wps="http://schemas.microsoft.com/office/word/2010/wordprocessingShape" mc:Ignorable="w14 w15 w16se w16cid w16 w16cex w16sdtdh wp14">
   <w:sdt>
     <w:sdtPr>
@@ -34796,7 +34153,17 @@
 </w:ftr>
 </file>
 
-<file path=word/footer2.xml><?xml version="1.0" encoding="utf-8"?>
+<file path=word/footer3.xml><?xml version="1.0" encoding="utf-8"?>
+<w:ftr xmlns:wpc="http://schemas.microsoft.com/office/word/2010/wordprocessingCanvas" xmlns:cx="http://schemas.microsoft.com/office/drawing/2014/chartex" xmlns:cx1="http://schemas.microsoft.com/office/drawing/2015/9/8/chartex" xmlns:cx2="http://schemas.microsoft.com/office/drawing/2015/10/21/chartex" xmlns:cx3="http://schemas.microsoft.com/office/drawing/2016/5/9/chartex" xmlns:cx4="http://schemas.microsoft.com/office/drawing/2016/5/10/chartex" xmlns:cx5="http://schemas.microsoft.com/office/drawing/2016/5/11/chartex" xmlns:cx6="http://schemas.microsoft.com/office/drawing/2016/5/12/chartex" xmlns:cx7="http://schemas.microsoft.com/office/drawing/2016/5/13/chartex" xmlns:cx8="http://schemas.microsoft.com/office/drawing/2016/5/14/chartex" xmlns:mc="http://schemas.openxmlformats.org/markup-compatibility/2006" xmlns:aink="http://schemas.microsoft.com/office/drawing/2016/ink" xmlns:am3d="http://schemas.microsoft.com/office/drawing/2017/model3d" xmlns:o="urn:schemas-microsoft-com:office:office" xmlns:oel="http://schemas.microsoft.com/office/2019/extlst" xmlns:r="http://schemas.openxmlformats.org/officeDocument/2006/relationships" xmlns:m="http://schemas.openxmlformats.org/officeDocument/2006/math" xmlns:v="urn:schemas-microsoft-com:vml" xmlns:wp14="http://schemas.microsoft.com/office/word/2010/wordprocessingDrawing" xmlns:wp="http://schemas.openxmlformats.org/drawingml/2006/wordprocessingDrawing" xmlns:w10="urn:schemas-microsoft-com:office:word" xmlns:w="http://schemas.openxmlformats.org/wordprocessingml/2006/main" xmlns:w14="http://schemas.microsoft.com/office/word/2010/wordml" xmlns:w15="http://schemas.microsoft.com/office/word/2012/wordml" xmlns:w16cex="http://schemas.microsoft.com/office/word/2018/wordml/cex" xmlns:w16cid="http://schemas.microsoft.com/office/word/2016/wordml/cid" xmlns:w16="http://schemas.microsoft.com/office/word/2018/wordml" xmlns:w16sdtdh="http://schemas.microsoft.com/office/word/2020/wordml/sdtdatahash" xmlns:w16se="http://schemas.microsoft.com/office/word/2015/wordml/symex" xmlns:wpg="http://schemas.microsoft.com/office/word/2010/wordprocessingGroup" xmlns:wpi="http://schemas.microsoft.com/office/word/2010/wordprocessingInk" xmlns:wne="http://schemas.microsoft.com/office/word/2006/wordml" xmlns:wps="http://schemas.microsoft.com/office/word/2010/wordprocessingShape" mc:Ignorable="w14 w15 w16se w16cid w16 w16cex w16sdtdh wp14">
+  <w:p>
+    <w:pPr>
+      <w:pStyle w:val="Footer"/>
+    </w:pPr>
+  </w:p>
+</w:ftr>
+</file>
+
+<file path=word/footer4.xml><?xml version="1.0" encoding="utf-8"?>
 <w:ftr xmlns:wpc="http://schemas.microsoft.com/office/word/2010/wordprocessingCanvas" xmlns:cx="http://schemas.microsoft.com/office/drawing/2014/chartex" xmlns:cx1="http://schemas.microsoft.com/office/drawing/2015/9/8/chartex" xmlns:cx2="http://schemas.microsoft.com/office/drawing/2015/10/21/chartex" xmlns:cx3="http://schemas.microsoft.com/office/drawing/2016/5/9/chartex" xmlns:cx4="http://schemas.microsoft.com/office/drawing/2016/5/10/chartex" xmlns:cx5="http://schemas.microsoft.com/office/drawing/2016/5/11/chartex" xmlns:cx6="http://schemas.microsoft.com/office/drawing/2016/5/12/chartex" xmlns:cx7="http://schemas.microsoft.com/office/drawing/2016/5/13/chartex" xmlns:cx8="http://schemas.microsoft.com/office/drawing/2016/5/14/chartex" xmlns:mc="http://schemas.openxmlformats.org/markup-compatibility/2006" xmlns:aink="http://schemas.microsoft.com/office/drawing/2016/ink" xmlns:am3d="http://schemas.microsoft.com/office/drawing/2017/model3d" xmlns:o="urn:schemas-microsoft-com:office:office" xmlns:oel="http://schemas.microsoft.com/office/2019/extlst" xmlns:r="http://schemas.openxmlformats.org/officeDocument/2006/relationships" xmlns:m="http://schemas.openxmlformats.org/officeDocument/2006/math" xmlns:v="urn:schemas-microsoft-com:vml" xmlns:wp14="http://schemas.microsoft.com/office/word/2010/wordprocessingDrawing" xmlns:wp="http://schemas.openxmlformats.org/drawingml/2006/wordprocessingDrawing" xmlns:w10="urn:schemas-microsoft-com:office:word" xmlns:w="http://schemas.openxmlformats.org/wordprocessingml/2006/main" xmlns:w14="http://schemas.microsoft.com/office/word/2010/wordml" xmlns:w15="http://schemas.microsoft.com/office/word/2012/wordml" xmlns:w16cex="http://schemas.microsoft.com/office/word/2018/wordml/cex" xmlns:w16cid="http://schemas.microsoft.com/office/word/2016/wordml/cid" xmlns:w16="http://schemas.microsoft.com/office/word/2018/wordml" xmlns:w16sdtdh="http://schemas.microsoft.com/office/word/2020/wordml/sdtdatahash" xmlns:w16se="http://schemas.microsoft.com/office/word/2015/wordml/symex" xmlns:wpg="http://schemas.microsoft.com/office/word/2010/wordprocessingGroup" xmlns:wpi="http://schemas.microsoft.com/office/word/2010/wordprocessingInk" xmlns:wne="http://schemas.microsoft.com/office/word/2006/wordml" xmlns:wps="http://schemas.microsoft.com/office/word/2010/wordprocessingShape" mc:Ignorable="w14 w15 w16se w16cid w16 w16cex w16sdtdh wp14">
   <w:sdt>
     <w:sdtPr>
@@ -34826,7 +34193,7 @@
 </w:ftr>
 </file>
 
-<file path=word/footer3.xml><?xml version="1.0" encoding="utf-8"?>
+<file path=word/footer5.xml><?xml version="1.0" encoding="utf-8"?>
 <w:ftr xmlns:wpc="http://schemas.microsoft.com/office/word/2010/wordprocessingCanvas" xmlns:cx="http://schemas.microsoft.com/office/drawing/2014/chartex" xmlns:cx1="http://schemas.microsoft.com/office/drawing/2015/9/8/chartex" xmlns:cx2="http://schemas.microsoft.com/office/drawing/2015/10/21/chartex" xmlns:cx3="http://schemas.microsoft.com/office/drawing/2016/5/9/chartex" xmlns:cx4="http://schemas.microsoft.com/office/drawing/2016/5/10/chartex" xmlns:cx5="http://schemas.microsoft.com/office/drawing/2016/5/11/chartex" xmlns:cx6="http://schemas.microsoft.com/office/drawing/2016/5/12/chartex" xmlns:cx7="http://schemas.microsoft.com/office/drawing/2016/5/13/chartex" xmlns:cx8="http://schemas.microsoft.com/office/drawing/2016/5/14/chartex" xmlns:mc="http://schemas.openxmlformats.org/markup-compatibility/2006" xmlns:aink="http://schemas.microsoft.com/office/drawing/2016/ink" xmlns:am3d="http://schemas.microsoft.com/office/drawing/2017/model3d" xmlns:o="urn:schemas-microsoft-com:office:office" xmlns:oel="http://schemas.microsoft.com/office/2019/extlst" xmlns:r="http://schemas.openxmlformats.org/officeDocument/2006/relationships" xmlns:m="http://schemas.openxmlformats.org/officeDocument/2006/math" xmlns:v="urn:schemas-microsoft-com:vml" xmlns:wp14="http://schemas.microsoft.com/office/word/2010/wordprocessingDrawing" xmlns:wp="http://schemas.openxmlformats.org/drawingml/2006/wordprocessingDrawing" xmlns:w10="urn:schemas-microsoft-com:office:word" xmlns:w="http://schemas.openxmlformats.org/wordprocessingml/2006/main" xmlns:w14="http://schemas.microsoft.com/office/word/2010/wordml" xmlns:w15="http://schemas.microsoft.com/office/word/2012/wordml" xmlns:w16cex="http://schemas.microsoft.com/office/word/2018/wordml/cex" xmlns:w16cid="http://schemas.microsoft.com/office/word/2016/wordml/cid" xmlns:w16="http://schemas.microsoft.com/office/word/2018/wordml" xmlns:w16sdtdh="http://schemas.microsoft.com/office/word/2020/wordml/sdtdatahash" xmlns:w16se="http://schemas.microsoft.com/office/word/2015/wordml/symex" xmlns:wpg="http://schemas.microsoft.com/office/word/2010/wordprocessingGroup" xmlns:wpi="http://schemas.microsoft.com/office/word/2010/wordprocessingInk" xmlns:wne="http://schemas.microsoft.com/office/word/2006/wordml" xmlns:wps="http://schemas.microsoft.com/office/word/2010/wordprocessingShape" mc:Ignorable="w14 w15 w16se w16cid w16 w16cex w16sdtdh wp14">
   <w:sdt>
     <w:sdtPr>
@@ -34862,7 +34229,7 @@
 </w:ftr>
 </file>
 
-<file path=word/footer4.xml><?xml version="1.0" encoding="utf-8"?>
+<file path=word/footer6.xml><?xml version="1.0" encoding="utf-8"?>
 <w:ftr xmlns:wpc="http://schemas.microsoft.com/office/word/2010/wordprocessingCanvas" xmlns:cx="http://schemas.microsoft.com/office/drawing/2014/chartex" xmlns:cx1="http://schemas.microsoft.com/office/drawing/2015/9/8/chartex" xmlns:cx2="http://schemas.microsoft.com/office/drawing/2015/10/21/chartex" xmlns:cx3="http://schemas.microsoft.com/office/drawing/2016/5/9/chartex" xmlns:cx4="http://schemas.microsoft.com/office/drawing/2016/5/10/chartex" xmlns:cx5="http://schemas.microsoft.com/office/drawing/2016/5/11/chartex" xmlns:cx6="http://schemas.microsoft.com/office/drawing/2016/5/12/chartex" xmlns:cx7="http://schemas.microsoft.com/office/drawing/2016/5/13/chartex" xmlns:cx8="http://schemas.microsoft.com/office/drawing/2016/5/14/chartex" xmlns:mc="http://schemas.openxmlformats.org/markup-compatibility/2006" xmlns:aink="http://schemas.microsoft.com/office/drawing/2016/ink" xmlns:am3d="http://schemas.microsoft.com/office/drawing/2017/model3d" xmlns:o="urn:schemas-microsoft-com:office:office" xmlns:oel="http://schemas.microsoft.com/office/2019/extlst" xmlns:r="http://schemas.openxmlformats.org/officeDocument/2006/relationships" xmlns:m="http://schemas.openxmlformats.org/officeDocument/2006/math" xmlns:v="urn:schemas-microsoft-com:vml" xmlns:wp14="http://schemas.microsoft.com/office/word/2010/wordprocessingDrawing" xmlns:wp="http://schemas.openxmlformats.org/drawingml/2006/wordprocessingDrawing" xmlns:w10="urn:schemas-microsoft-com:office:word" xmlns:w="http://schemas.openxmlformats.org/wordprocessingml/2006/main" xmlns:w14="http://schemas.microsoft.com/office/word/2010/wordml" xmlns:w15="http://schemas.microsoft.com/office/word/2012/wordml" xmlns:w16cex="http://schemas.microsoft.com/office/word/2018/wordml/cex" xmlns:w16cid="http://schemas.microsoft.com/office/word/2016/wordml/cid" xmlns:w16="http://schemas.microsoft.com/office/word/2018/wordml" xmlns:w16sdtdh="http://schemas.microsoft.com/office/word/2020/wordml/sdtdatahash" xmlns:w16se="http://schemas.microsoft.com/office/word/2015/wordml/symex" xmlns:wpg="http://schemas.microsoft.com/office/word/2010/wordprocessingGroup" xmlns:wpi="http://schemas.microsoft.com/office/word/2010/wordprocessingInk" xmlns:wne="http://schemas.microsoft.com/office/word/2006/wordml" xmlns:wps="http://schemas.microsoft.com/office/word/2010/wordprocessingShape" mc:Ignorable="w14 w15 w16se w16cid w16 w16cex w16sdtdh wp14">
   <w:sdt>
     <w:sdtPr>
@@ -34892,7 +34259,7 @@
 </w:ftr>
 </file>
 
-<file path=word/footer5.xml><?xml version="1.0" encoding="utf-8"?>
+<file path=word/footer7.xml><?xml version="1.0" encoding="utf-8"?>
 <w:ftr xmlns:wpc="http://schemas.microsoft.com/office/word/2010/wordprocessingCanvas" xmlns:cx="http://schemas.microsoft.com/office/drawing/2014/chartex" xmlns:cx1="http://schemas.microsoft.com/office/drawing/2015/9/8/chartex" xmlns:cx2="http://schemas.microsoft.com/office/drawing/2015/10/21/chartex" xmlns:cx3="http://schemas.microsoft.com/office/drawing/2016/5/9/chartex" xmlns:cx4="http://schemas.microsoft.com/office/drawing/2016/5/10/chartex" xmlns:cx5="http://schemas.microsoft.com/office/drawing/2016/5/11/chartex" xmlns:cx6="http://schemas.microsoft.com/office/drawing/2016/5/12/chartex" xmlns:cx7="http://schemas.microsoft.com/office/drawing/2016/5/13/chartex" xmlns:cx8="http://schemas.microsoft.com/office/drawing/2016/5/14/chartex" xmlns:mc="http://schemas.openxmlformats.org/markup-compatibility/2006" xmlns:aink="http://schemas.microsoft.com/office/drawing/2016/ink" xmlns:am3d="http://schemas.microsoft.com/office/drawing/2017/model3d" xmlns:o="urn:schemas-microsoft-com:office:office" xmlns:oel="http://schemas.microsoft.com/office/2019/extlst" xmlns:r="http://schemas.openxmlformats.org/officeDocument/2006/relationships" xmlns:m="http://schemas.openxmlformats.org/officeDocument/2006/math" xmlns:v="urn:schemas-microsoft-com:vml" xmlns:wp14="http://schemas.microsoft.com/office/word/2010/wordprocessingDrawing" xmlns:wp="http://schemas.openxmlformats.org/drawingml/2006/wordprocessingDrawing" xmlns:w10="urn:schemas-microsoft-com:office:word" xmlns:w="http://schemas.openxmlformats.org/wordprocessingml/2006/main" xmlns:w14="http://schemas.microsoft.com/office/word/2010/wordml" xmlns:w15="http://schemas.microsoft.com/office/word/2012/wordml" xmlns:w16cex="http://schemas.microsoft.com/office/word/2018/wordml/cex" xmlns:w16cid="http://schemas.microsoft.com/office/word/2016/wordml/cid" xmlns:w16="http://schemas.microsoft.com/office/word/2018/wordml" xmlns:w16sdtdh="http://schemas.microsoft.com/office/word/2020/wordml/sdtdatahash" xmlns:w16se="http://schemas.microsoft.com/office/word/2015/wordml/symex" xmlns:wpg="http://schemas.microsoft.com/office/word/2010/wordprocessingGroup" xmlns:wpi="http://schemas.microsoft.com/office/word/2010/wordprocessingInk" xmlns:wne="http://schemas.microsoft.com/office/word/2006/wordml" xmlns:wps="http://schemas.microsoft.com/office/word/2010/wordprocessingShape" mc:Ignorable="w14 w15 w16se w16cid w16 w16cex w16sdtdh wp14">
   <w:sdt>
     <w:sdtPr>
@@ -34922,7 +34289,7 @@
 </w:ftr>
 </file>
 
-<file path=word/footer6.xml><?xml version="1.0" encoding="utf-8"?>
+<file path=word/footer8.xml><?xml version="1.0" encoding="utf-8"?>
 <w:ftr xmlns:wpc="http://schemas.microsoft.com/office/word/2010/wordprocessingCanvas" xmlns:cx="http://schemas.microsoft.com/office/drawing/2014/chartex" xmlns:cx1="http://schemas.microsoft.com/office/drawing/2015/9/8/chartex" xmlns:cx2="http://schemas.microsoft.com/office/drawing/2015/10/21/chartex" xmlns:cx3="http://schemas.microsoft.com/office/drawing/2016/5/9/chartex" xmlns:cx4="http://schemas.microsoft.com/office/drawing/2016/5/10/chartex" xmlns:cx5="http://schemas.microsoft.com/office/drawing/2016/5/11/chartex" xmlns:cx6="http://schemas.microsoft.com/office/drawing/2016/5/12/chartex" xmlns:cx7="http://schemas.microsoft.com/office/drawing/2016/5/13/chartex" xmlns:cx8="http://schemas.microsoft.com/office/drawing/2016/5/14/chartex" xmlns:mc="http://schemas.openxmlformats.org/markup-compatibility/2006" xmlns:aink="http://schemas.microsoft.com/office/drawing/2016/ink" xmlns:am3d="http://schemas.microsoft.com/office/drawing/2017/model3d" xmlns:o="urn:schemas-microsoft-com:office:office" xmlns:oel="http://schemas.microsoft.com/office/2019/extlst" xmlns:r="http://schemas.openxmlformats.org/officeDocument/2006/relationships" xmlns:m="http://schemas.openxmlformats.org/officeDocument/2006/math" xmlns:v="urn:schemas-microsoft-com:vml" xmlns:wp14="http://schemas.microsoft.com/office/word/2010/wordprocessingDrawing" xmlns:wp="http://schemas.openxmlformats.org/drawingml/2006/wordprocessingDrawing" xmlns:w10="urn:schemas-microsoft-com:office:word" xmlns:w="http://schemas.openxmlformats.org/wordprocessingml/2006/main" xmlns:w14="http://schemas.microsoft.com/office/word/2010/wordml" xmlns:w15="http://schemas.microsoft.com/office/word/2012/wordml" xmlns:w16cex="http://schemas.microsoft.com/office/word/2018/wordml/cex" xmlns:w16cid="http://schemas.microsoft.com/office/word/2016/wordml/cid" xmlns:w16="http://schemas.microsoft.com/office/word/2018/wordml" xmlns:w16sdtdh="http://schemas.microsoft.com/office/word/2020/wordml/sdtdatahash" xmlns:w16se="http://schemas.microsoft.com/office/word/2015/wordml/symex" xmlns:wpg="http://schemas.microsoft.com/office/word/2010/wordprocessingGroup" xmlns:wpi="http://schemas.microsoft.com/office/word/2010/wordprocessingInk" xmlns:wne="http://schemas.microsoft.com/office/word/2006/wordml" xmlns:wps="http://schemas.microsoft.com/office/word/2010/wordprocessingShape" mc:Ignorable="w14 w15 w16se w16cid w16 w16cex w16sdtdh wp14">
   <w:sdt>
     <w:sdtPr>
@@ -34946,13 +34313,8 @@
         <w:r>
           <w:t xml:space="preserve">© 2023 Kevin Wonus                                                                                                                                                                                                         </w:t>
         </w:r>
-        <w:proofErr w:type="spellStart"/>
         <w:r>
-          <w:t>FlatBuffers</w:t>
-        </w:r>
-        <w:proofErr w:type="spellEnd"/>
-        <w:r>
-          <w:t xml:space="preserve"> </w:t>
+          <w:t xml:space="preserve">FlatBuffers </w:t>
         </w:r>
         <w:r>
           <w:t>Appendix</w:t>
@@ -35079,23 +34441,7 @@
         <w:footnoteRef/>
       </w:r>
       <w:r>
-        <w:t xml:space="preserve"> OOV stands for “Out of Vocabulary”: Not all lemmas are in the AV-Lexicon; these OOV words can be looked up in the AV-Lemma-OOV table.  As an example, “</w:t>
-      </w:r>
-      <w:proofErr w:type="spellStart"/>
-      <w:r>
-        <w:t>covenantbreakers</w:t>
-      </w:r>
-      <w:proofErr w:type="spellEnd"/>
-      <w:r>
-        <w:t xml:space="preserve">” is in the KJV bible and therefore in the lexicon.  However, </w:t>
-      </w:r>
-      <w:proofErr w:type="spellStart"/>
-      <w:r>
-        <w:t>covenantbreaker</w:t>
-      </w:r>
-      <w:proofErr w:type="spellEnd"/>
-      <w:r>
-        <w:t xml:space="preserve"> is not in the KJV bible (It is an example of an OOV word).</w:t>
+        <w:t xml:space="preserve"> OOV stands for “Out of Vocabulary”: Not all lemmas are in the AV-Lexicon; these OOV words can be looked up in the AV-Lemma-OOV table.  As an example, “covenantbreakers” is in the KJV bible and therefore in the lexicon.  However, covenantbreaker is not in the KJV bible (It is an example of an OOV word).</w:t>
       </w:r>
     </w:p>
   </w:footnote>
@@ -35178,6 +34524,16 @@
 </file>
 
 <file path=word/header1.xml><?xml version="1.0" encoding="utf-8"?>
+<w:hdr xmlns:wpc="http://schemas.microsoft.com/office/word/2010/wordprocessingCanvas" xmlns:cx="http://schemas.microsoft.com/office/drawing/2014/chartex" xmlns:cx1="http://schemas.microsoft.com/office/drawing/2015/9/8/chartex" xmlns:cx2="http://schemas.microsoft.com/office/drawing/2015/10/21/chartex" xmlns:cx3="http://schemas.microsoft.com/office/drawing/2016/5/9/chartex" xmlns:cx4="http://schemas.microsoft.com/office/drawing/2016/5/10/chartex" xmlns:cx5="http://schemas.microsoft.com/office/drawing/2016/5/11/chartex" xmlns:cx6="http://schemas.microsoft.com/office/drawing/2016/5/12/chartex" xmlns:cx7="http://schemas.microsoft.com/office/drawing/2016/5/13/chartex" xmlns:cx8="http://schemas.microsoft.com/office/drawing/2016/5/14/chartex" xmlns:mc="http://schemas.openxmlformats.org/markup-compatibility/2006" xmlns:aink="http://schemas.microsoft.com/office/drawing/2016/ink" xmlns:am3d="http://schemas.microsoft.com/office/drawing/2017/model3d" xmlns:o="urn:schemas-microsoft-com:office:office" xmlns:oel="http://schemas.microsoft.com/office/2019/extlst" xmlns:r="http://schemas.openxmlformats.org/officeDocument/2006/relationships" xmlns:m="http://schemas.openxmlformats.org/officeDocument/2006/math" xmlns:v="urn:schemas-microsoft-com:vml" xmlns:wp14="http://schemas.microsoft.com/office/word/2010/wordprocessingDrawing" xmlns:wp="http://schemas.openxmlformats.org/drawingml/2006/wordprocessingDrawing" xmlns:w10="urn:schemas-microsoft-com:office:word" xmlns:w="http://schemas.openxmlformats.org/wordprocessingml/2006/main" xmlns:w14="http://schemas.microsoft.com/office/word/2010/wordml" xmlns:w15="http://schemas.microsoft.com/office/word/2012/wordml" xmlns:w16cex="http://schemas.microsoft.com/office/word/2018/wordml/cex" xmlns:w16cid="http://schemas.microsoft.com/office/word/2016/wordml/cid" xmlns:w16="http://schemas.microsoft.com/office/word/2018/wordml" xmlns:w16sdtdh="http://schemas.microsoft.com/office/word/2020/wordml/sdtdatahash" xmlns:w16se="http://schemas.microsoft.com/office/word/2015/wordml/symex" xmlns:wpg="http://schemas.microsoft.com/office/word/2010/wordprocessingGroup" xmlns:wpi="http://schemas.microsoft.com/office/word/2010/wordprocessingInk" xmlns:wne="http://schemas.microsoft.com/office/word/2006/wordml" xmlns:wps="http://schemas.microsoft.com/office/word/2010/wordprocessingShape" mc:Ignorable="w14 w15 w16se w16cid w16 w16cex w16sdtdh wp14">
+  <w:p>
+    <w:pPr>
+      <w:pStyle w:val="Header"/>
+    </w:pPr>
+  </w:p>
+</w:hdr>
+</file>
+
+<file path=word/header2.xml><?xml version="1.0" encoding="utf-8"?>
 <w:hdr xmlns:wpc="http://schemas.microsoft.com/office/word/2010/wordprocessingCanvas" xmlns:cx="http://schemas.microsoft.com/office/drawing/2014/chartex" xmlns:cx1="http://schemas.microsoft.com/office/drawing/2015/9/8/chartex" xmlns:cx2="http://schemas.microsoft.com/office/drawing/2015/10/21/chartex" xmlns:cx3="http://schemas.microsoft.com/office/drawing/2016/5/9/chartex" xmlns:cx4="http://schemas.microsoft.com/office/drawing/2016/5/10/chartex" xmlns:cx5="http://schemas.microsoft.com/office/drawing/2016/5/11/chartex" xmlns:cx6="http://schemas.microsoft.com/office/drawing/2016/5/12/chartex" xmlns:cx7="http://schemas.microsoft.com/office/drawing/2016/5/13/chartex" xmlns:cx8="http://schemas.microsoft.com/office/drawing/2016/5/14/chartex" xmlns:mc="http://schemas.openxmlformats.org/markup-compatibility/2006" xmlns:aink="http://schemas.microsoft.com/office/drawing/2016/ink" xmlns:am3d="http://schemas.microsoft.com/office/drawing/2017/model3d" xmlns:o="urn:schemas-microsoft-com:office:office" xmlns:oel="http://schemas.microsoft.com/office/2019/extlst" xmlns:r="http://schemas.openxmlformats.org/officeDocument/2006/relationships" xmlns:m="http://schemas.openxmlformats.org/officeDocument/2006/math" xmlns:v="urn:schemas-microsoft-com:vml" xmlns:wp14="http://schemas.microsoft.com/office/word/2010/wordprocessingDrawing" xmlns:wp="http://schemas.openxmlformats.org/drawingml/2006/wordprocessingDrawing" xmlns:w10="urn:schemas-microsoft-com:office:word" xmlns:w="http://schemas.openxmlformats.org/wordprocessingml/2006/main" xmlns:w14="http://schemas.microsoft.com/office/word/2010/wordml" xmlns:w15="http://schemas.microsoft.com/office/word/2012/wordml" xmlns:w16cex="http://schemas.microsoft.com/office/word/2018/wordml/cex" xmlns:w16cid="http://schemas.microsoft.com/office/word/2016/wordml/cid" xmlns:w16="http://schemas.microsoft.com/office/word/2018/wordml" xmlns:w16sdtdh="http://schemas.microsoft.com/office/word/2020/wordml/sdtdatahash" xmlns:w16se="http://schemas.microsoft.com/office/word/2015/wordml/symex" xmlns:wpg="http://schemas.microsoft.com/office/word/2010/wordprocessingGroup" xmlns:wpi="http://schemas.microsoft.com/office/word/2010/wordprocessingInk" xmlns:wne="http://schemas.microsoft.com/office/word/2006/wordml" xmlns:wps="http://schemas.microsoft.com/office/word/2010/wordprocessingShape" mc:Ignorable="w14 w15 w16se w16cid w16 w16cex w16sdtdh wp14">
   <w:tbl>
     <w:tblPr>
@@ -35241,6 +34597,13 @@
               <w:szCs w:val="20"/>
             </w:rPr>
           </w:pPr>
+          <w:r>
+            <w:rPr>
+              <w:rFonts w:ascii="Times New Roman" w:eastAsia="Times New Roman" w:hAnsi="Times New Roman" w:cs="Times New Roman"/>
+              <w:sz w:val="28"/>
+            </w:rPr>
+            <w:t xml:space="preserve">Omega - </w:t>
+          </w:r>
           <w:r>
             <w:rPr>
               <w:rFonts w:ascii="Times New Roman" w:eastAsia="Times New Roman" w:hAnsi="Times New Roman" w:cs="Times New Roman"/>
@@ -35521,7 +34884,17 @@
 </w:hdr>
 </file>
 
-<file path=word/header2.xml><?xml version="1.0" encoding="utf-8"?>
+<file path=word/header3.xml><?xml version="1.0" encoding="utf-8"?>
+<w:hdr xmlns:wpc="http://schemas.microsoft.com/office/word/2010/wordprocessingCanvas" xmlns:cx="http://schemas.microsoft.com/office/drawing/2014/chartex" xmlns:cx1="http://schemas.microsoft.com/office/drawing/2015/9/8/chartex" xmlns:cx2="http://schemas.microsoft.com/office/drawing/2015/10/21/chartex" xmlns:cx3="http://schemas.microsoft.com/office/drawing/2016/5/9/chartex" xmlns:cx4="http://schemas.microsoft.com/office/drawing/2016/5/10/chartex" xmlns:cx5="http://schemas.microsoft.com/office/drawing/2016/5/11/chartex" xmlns:cx6="http://schemas.microsoft.com/office/drawing/2016/5/12/chartex" xmlns:cx7="http://schemas.microsoft.com/office/drawing/2016/5/13/chartex" xmlns:cx8="http://schemas.microsoft.com/office/drawing/2016/5/14/chartex" xmlns:mc="http://schemas.openxmlformats.org/markup-compatibility/2006" xmlns:aink="http://schemas.microsoft.com/office/drawing/2016/ink" xmlns:am3d="http://schemas.microsoft.com/office/drawing/2017/model3d" xmlns:o="urn:schemas-microsoft-com:office:office" xmlns:oel="http://schemas.microsoft.com/office/2019/extlst" xmlns:r="http://schemas.openxmlformats.org/officeDocument/2006/relationships" xmlns:m="http://schemas.openxmlformats.org/officeDocument/2006/math" xmlns:v="urn:schemas-microsoft-com:vml" xmlns:wp14="http://schemas.microsoft.com/office/word/2010/wordprocessingDrawing" xmlns:wp="http://schemas.openxmlformats.org/drawingml/2006/wordprocessingDrawing" xmlns:w10="urn:schemas-microsoft-com:office:word" xmlns:w="http://schemas.openxmlformats.org/wordprocessingml/2006/main" xmlns:w14="http://schemas.microsoft.com/office/word/2010/wordml" xmlns:w15="http://schemas.microsoft.com/office/word/2012/wordml" xmlns:w16cex="http://schemas.microsoft.com/office/word/2018/wordml/cex" xmlns:w16cid="http://schemas.microsoft.com/office/word/2016/wordml/cid" xmlns:w16="http://schemas.microsoft.com/office/word/2018/wordml" xmlns:w16sdtdh="http://schemas.microsoft.com/office/word/2020/wordml/sdtdatahash" xmlns:w16se="http://schemas.microsoft.com/office/word/2015/wordml/symex" xmlns:wpg="http://schemas.microsoft.com/office/word/2010/wordprocessingGroup" xmlns:wpi="http://schemas.microsoft.com/office/word/2010/wordprocessingInk" xmlns:wne="http://schemas.microsoft.com/office/word/2006/wordml" xmlns:wps="http://schemas.microsoft.com/office/word/2010/wordprocessingShape" mc:Ignorable="w14 w15 w16se w16cid w16 w16cex w16sdtdh wp14">
+  <w:p>
+    <w:pPr>
+      <w:pStyle w:val="Header"/>
+    </w:pPr>
+  </w:p>
+</w:hdr>
+</file>
+
+<file path=word/header4.xml><?xml version="1.0" encoding="utf-8"?>
 <w:hdr xmlns:wpc="http://schemas.microsoft.com/office/word/2010/wordprocessingCanvas" xmlns:cx="http://schemas.microsoft.com/office/drawing/2014/chartex" xmlns:cx1="http://schemas.microsoft.com/office/drawing/2015/9/8/chartex" xmlns:cx2="http://schemas.microsoft.com/office/drawing/2015/10/21/chartex" xmlns:cx3="http://schemas.microsoft.com/office/drawing/2016/5/9/chartex" xmlns:cx4="http://schemas.microsoft.com/office/drawing/2016/5/10/chartex" xmlns:cx5="http://schemas.microsoft.com/office/drawing/2016/5/11/chartex" xmlns:cx6="http://schemas.microsoft.com/office/drawing/2016/5/12/chartex" xmlns:cx7="http://schemas.microsoft.com/office/drawing/2016/5/13/chartex" xmlns:cx8="http://schemas.microsoft.com/office/drawing/2016/5/14/chartex" xmlns:mc="http://schemas.openxmlformats.org/markup-compatibility/2006" xmlns:aink="http://schemas.microsoft.com/office/drawing/2016/ink" xmlns:am3d="http://schemas.microsoft.com/office/drawing/2017/model3d" xmlns:o="urn:schemas-microsoft-com:office:office" xmlns:oel="http://schemas.microsoft.com/office/2019/extlst" xmlns:r="http://schemas.openxmlformats.org/officeDocument/2006/relationships" xmlns:m="http://schemas.openxmlformats.org/officeDocument/2006/math" xmlns:v="urn:schemas-microsoft-com:vml" xmlns:wp14="http://schemas.microsoft.com/office/word/2010/wordprocessingDrawing" xmlns:wp="http://schemas.openxmlformats.org/drawingml/2006/wordprocessingDrawing" xmlns:w10="urn:schemas-microsoft-com:office:word" xmlns:w="http://schemas.openxmlformats.org/wordprocessingml/2006/main" xmlns:w14="http://schemas.microsoft.com/office/word/2010/wordml" xmlns:w15="http://schemas.microsoft.com/office/word/2012/wordml" xmlns:w16cex="http://schemas.microsoft.com/office/word/2018/wordml/cex" xmlns:w16cid="http://schemas.microsoft.com/office/word/2016/wordml/cid" xmlns:w16="http://schemas.microsoft.com/office/word/2018/wordml" xmlns:w16sdtdh="http://schemas.microsoft.com/office/word/2020/wordml/sdtdatahash" xmlns:w16se="http://schemas.microsoft.com/office/word/2015/wordml/symex" xmlns:wpg="http://schemas.microsoft.com/office/word/2010/wordprocessingGroup" xmlns:wpi="http://schemas.microsoft.com/office/word/2010/wordprocessingInk" xmlns:wne="http://schemas.microsoft.com/office/word/2006/wordml" xmlns:wps="http://schemas.microsoft.com/office/word/2010/wordprocessingShape" mc:Ignorable="w14 w15 w16se w16cid w16 w16cex w16sdtdh wp14">
   <w:tbl>
     <w:tblPr>
@@ -36005,7 +35378,7 @@
 </w:hdr>
 </file>
 
-<file path=word/header3.xml><?xml version="1.0" encoding="utf-8"?>
+<file path=word/header5.xml><?xml version="1.0" encoding="utf-8"?>
 <w:hdr xmlns:wpc="http://schemas.microsoft.com/office/word/2010/wordprocessingCanvas" xmlns:cx="http://schemas.microsoft.com/office/drawing/2014/chartex" xmlns:cx1="http://schemas.microsoft.com/office/drawing/2015/9/8/chartex" xmlns:cx2="http://schemas.microsoft.com/office/drawing/2015/10/21/chartex" xmlns:cx3="http://schemas.microsoft.com/office/drawing/2016/5/9/chartex" xmlns:cx4="http://schemas.microsoft.com/office/drawing/2016/5/10/chartex" xmlns:cx5="http://schemas.microsoft.com/office/drawing/2016/5/11/chartex" xmlns:cx6="http://schemas.microsoft.com/office/drawing/2016/5/12/chartex" xmlns:cx7="http://schemas.microsoft.com/office/drawing/2016/5/13/chartex" xmlns:cx8="http://schemas.microsoft.com/office/drawing/2016/5/14/chartex" xmlns:mc="http://schemas.openxmlformats.org/markup-compatibility/2006" xmlns:aink="http://schemas.microsoft.com/office/drawing/2016/ink" xmlns:am3d="http://schemas.microsoft.com/office/drawing/2017/model3d" xmlns:o="urn:schemas-microsoft-com:office:office" xmlns:oel="http://schemas.microsoft.com/office/2019/extlst" xmlns:r="http://schemas.openxmlformats.org/officeDocument/2006/relationships" xmlns:m="http://schemas.openxmlformats.org/officeDocument/2006/math" xmlns:v="urn:schemas-microsoft-com:vml" xmlns:wp14="http://schemas.microsoft.com/office/word/2010/wordprocessingDrawing" xmlns:wp="http://schemas.openxmlformats.org/drawingml/2006/wordprocessingDrawing" xmlns:w10="urn:schemas-microsoft-com:office:word" xmlns:w="http://schemas.openxmlformats.org/wordprocessingml/2006/main" xmlns:w14="http://schemas.microsoft.com/office/word/2010/wordml" xmlns:w15="http://schemas.microsoft.com/office/word/2012/wordml" xmlns:w16cex="http://schemas.microsoft.com/office/word/2018/wordml/cex" xmlns:w16cid="http://schemas.microsoft.com/office/word/2016/wordml/cid" xmlns:w16="http://schemas.microsoft.com/office/word/2018/wordml" xmlns:w16sdtdh="http://schemas.microsoft.com/office/word/2020/wordml/sdtdatahash" xmlns:w16se="http://schemas.microsoft.com/office/word/2015/wordml/symex" xmlns:wpg="http://schemas.microsoft.com/office/word/2010/wordprocessingGroup" xmlns:wpi="http://schemas.microsoft.com/office/word/2010/wordprocessingInk" xmlns:wne="http://schemas.microsoft.com/office/word/2006/wordml" xmlns:wps="http://schemas.microsoft.com/office/word/2010/wordprocessingShape" mc:Ignorable="w14 w15 w16se w16cid w16 w16cex w16sdtdh wp14">
   <w:tbl>
     <w:tblPr>
@@ -36367,7 +35740,7 @@
 </w:hdr>
 </file>
 
-<file path=word/header4.xml><?xml version="1.0" encoding="utf-8"?>
+<file path=word/header6.xml><?xml version="1.0" encoding="utf-8"?>
 <w:hdr xmlns:wpc="http://schemas.microsoft.com/office/word/2010/wordprocessingCanvas" xmlns:cx="http://schemas.microsoft.com/office/drawing/2014/chartex" xmlns:cx1="http://schemas.microsoft.com/office/drawing/2015/9/8/chartex" xmlns:cx2="http://schemas.microsoft.com/office/drawing/2015/10/21/chartex" xmlns:cx3="http://schemas.microsoft.com/office/drawing/2016/5/9/chartex" xmlns:cx4="http://schemas.microsoft.com/office/drawing/2016/5/10/chartex" xmlns:cx5="http://schemas.microsoft.com/office/drawing/2016/5/11/chartex" xmlns:cx6="http://schemas.microsoft.com/office/drawing/2016/5/12/chartex" xmlns:cx7="http://schemas.microsoft.com/office/drawing/2016/5/13/chartex" xmlns:cx8="http://schemas.microsoft.com/office/drawing/2016/5/14/chartex" xmlns:mc="http://schemas.openxmlformats.org/markup-compatibility/2006" xmlns:aink="http://schemas.microsoft.com/office/drawing/2016/ink" xmlns:am3d="http://schemas.microsoft.com/office/drawing/2017/model3d" xmlns:o="urn:schemas-microsoft-com:office:office" xmlns:oel="http://schemas.microsoft.com/office/2019/extlst" xmlns:r="http://schemas.openxmlformats.org/officeDocument/2006/relationships" xmlns:m="http://schemas.openxmlformats.org/officeDocument/2006/math" xmlns:v="urn:schemas-microsoft-com:vml" xmlns:wp14="http://schemas.microsoft.com/office/word/2010/wordprocessingDrawing" xmlns:wp="http://schemas.openxmlformats.org/drawingml/2006/wordprocessingDrawing" xmlns:w10="urn:schemas-microsoft-com:office:word" xmlns:w="http://schemas.openxmlformats.org/wordprocessingml/2006/main" xmlns:w14="http://schemas.microsoft.com/office/word/2010/wordml" xmlns:w15="http://schemas.microsoft.com/office/word/2012/wordml" xmlns:w16cex="http://schemas.microsoft.com/office/word/2018/wordml/cex" xmlns:w16cid="http://schemas.microsoft.com/office/word/2016/wordml/cid" xmlns:w16="http://schemas.microsoft.com/office/word/2018/wordml" xmlns:w16sdtdh="http://schemas.microsoft.com/office/word/2020/wordml/sdtdatahash" xmlns:w16se="http://schemas.microsoft.com/office/word/2015/wordml/symex" xmlns:wpg="http://schemas.microsoft.com/office/word/2010/wordprocessingGroup" xmlns:wpi="http://schemas.microsoft.com/office/word/2010/wordprocessingInk" xmlns:wne="http://schemas.microsoft.com/office/word/2006/wordml" xmlns:wps="http://schemas.microsoft.com/office/word/2010/wordprocessingShape" mc:Ignorable="w14 w15 w16se w16cid w16 w16cex w16sdtdh wp14">
   <w:tbl>
     <w:tblPr>
@@ -36715,7 +36088,7 @@
 </w:hdr>
 </file>
 
-<file path=word/header5.xml><?xml version="1.0" encoding="utf-8"?>
+<file path=word/header7.xml><?xml version="1.0" encoding="utf-8"?>
 <w:hdr xmlns:wpc="http://schemas.microsoft.com/office/word/2010/wordprocessingCanvas" xmlns:cx="http://schemas.microsoft.com/office/drawing/2014/chartex" xmlns:cx1="http://schemas.microsoft.com/office/drawing/2015/9/8/chartex" xmlns:cx2="http://schemas.microsoft.com/office/drawing/2015/10/21/chartex" xmlns:cx3="http://schemas.microsoft.com/office/drawing/2016/5/9/chartex" xmlns:cx4="http://schemas.microsoft.com/office/drawing/2016/5/10/chartex" xmlns:cx5="http://schemas.microsoft.com/office/drawing/2016/5/11/chartex" xmlns:cx6="http://schemas.microsoft.com/office/drawing/2016/5/12/chartex" xmlns:cx7="http://schemas.microsoft.com/office/drawing/2016/5/13/chartex" xmlns:cx8="http://schemas.microsoft.com/office/drawing/2016/5/14/chartex" xmlns:mc="http://schemas.openxmlformats.org/markup-compatibility/2006" xmlns:aink="http://schemas.microsoft.com/office/drawing/2016/ink" xmlns:am3d="http://schemas.microsoft.com/office/drawing/2017/model3d" xmlns:o="urn:schemas-microsoft-com:office:office" xmlns:oel="http://schemas.microsoft.com/office/2019/extlst" xmlns:r="http://schemas.openxmlformats.org/officeDocument/2006/relationships" xmlns:m="http://schemas.openxmlformats.org/officeDocument/2006/math" xmlns:v="urn:schemas-microsoft-com:vml" xmlns:wp14="http://schemas.microsoft.com/office/word/2010/wordprocessingDrawing" xmlns:wp="http://schemas.openxmlformats.org/drawingml/2006/wordprocessingDrawing" xmlns:w10="urn:schemas-microsoft-com:office:word" xmlns:w="http://schemas.openxmlformats.org/wordprocessingml/2006/main" xmlns:w14="http://schemas.microsoft.com/office/word/2010/wordml" xmlns:w15="http://schemas.microsoft.com/office/word/2012/wordml" xmlns:w16cex="http://schemas.microsoft.com/office/word/2018/wordml/cex" xmlns:w16cid="http://schemas.microsoft.com/office/word/2016/wordml/cid" xmlns:w16="http://schemas.microsoft.com/office/word/2018/wordml" xmlns:w16sdtdh="http://schemas.microsoft.com/office/word/2020/wordml/sdtdatahash" xmlns:w16se="http://schemas.microsoft.com/office/word/2015/wordml/symex" xmlns:wpg="http://schemas.microsoft.com/office/word/2010/wordprocessingGroup" xmlns:wpi="http://schemas.microsoft.com/office/word/2010/wordprocessingInk" xmlns:wne="http://schemas.microsoft.com/office/word/2006/wordml" xmlns:wps="http://schemas.microsoft.com/office/word/2010/wordprocessingShape" mc:Ignorable="w14 w15 w16se w16cid w16 w16cex w16sdtdh wp14">
   <w:tbl>
     <w:tblPr>
@@ -37063,7 +36436,7 @@
 </w:hdr>
 </file>
 
-<file path=word/header6.xml><?xml version="1.0" encoding="utf-8"?>
+<file path=word/header8.xml><?xml version="1.0" encoding="utf-8"?>
 <w:hdr xmlns:wpc="http://schemas.microsoft.com/office/word/2010/wordprocessingCanvas" xmlns:cx="http://schemas.microsoft.com/office/drawing/2014/chartex" xmlns:cx1="http://schemas.microsoft.com/office/drawing/2015/9/8/chartex" xmlns:cx2="http://schemas.microsoft.com/office/drawing/2015/10/21/chartex" xmlns:cx3="http://schemas.microsoft.com/office/drawing/2016/5/9/chartex" xmlns:cx4="http://schemas.microsoft.com/office/drawing/2016/5/10/chartex" xmlns:cx5="http://schemas.microsoft.com/office/drawing/2016/5/11/chartex" xmlns:cx6="http://schemas.microsoft.com/office/drawing/2016/5/12/chartex" xmlns:cx7="http://schemas.microsoft.com/office/drawing/2016/5/13/chartex" xmlns:cx8="http://schemas.microsoft.com/office/drawing/2016/5/14/chartex" xmlns:mc="http://schemas.openxmlformats.org/markup-compatibility/2006" xmlns:aink="http://schemas.microsoft.com/office/drawing/2016/ink" xmlns:am3d="http://schemas.microsoft.com/office/drawing/2017/model3d" xmlns:o="urn:schemas-microsoft-com:office:office" xmlns:oel="http://schemas.microsoft.com/office/2019/extlst" xmlns:r="http://schemas.openxmlformats.org/officeDocument/2006/relationships" xmlns:m="http://schemas.openxmlformats.org/officeDocument/2006/math" xmlns:v="urn:schemas-microsoft-com:vml" xmlns:wp14="http://schemas.microsoft.com/office/word/2010/wordprocessingDrawing" xmlns:wp="http://schemas.openxmlformats.org/drawingml/2006/wordprocessingDrawing" xmlns:w10="urn:schemas-microsoft-com:office:word" xmlns:w="http://schemas.openxmlformats.org/wordprocessingml/2006/main" xmlns:w14="http://schemas.microsoft.com/office/word/2010/wordml" xmlns:w15="http://schemas.microsoft.com/office/word/2012/wordml" xmlns:w16cex="http://schemas.microsoft.com/office/word/2018/wordml/cex" xmlns:w16cid="http://schemas.microsoft.com/office/word/2016/wordml/cid" xmlns:w16="http://schemas.microsoft.com/office/word/2018/wordml" xmlns:w16sdtdh="http://schemas.microsoft.com/office/word/2020/wordml/sdtdatahash" xmlns:w16se="http://schemas.microsoft.com/office/word/2015/wordml/symex" xmlns:wpg="http://schemas.microsoft.com/office/word/2010/wordprocessingGroup" xmlns:wpi="http://schemas.microsoft.com/office/word/2010/wordprocessingInk" xmlns:wne="http://schemas.microsoft.com/office/word/2006/wordml" xmlns:wps="http://schemas.microsoft.com/office/word/2010/wordprocessingShape" mc:Ignorable="w14 w15 w16se w16cid w16 w16cex w16sdtdh wp14">
   <w:tbl>
     <w:tblPr>

</xml_diff>

<commit_message>
Introducing the 3.2 [Omega-Series] release
</commit_message>
<xml_diff>
--- a/omega/Digital-AV-Ω32.docx
+++ b/omega/Digital-AV-Ω32.docx
@@ -142,23 +142,7 @@
           <w:sz w:val="28"/>
           <w:szCs w:val="28"/>
         </w:rPr>
-        <w:t xml:space="preserve">leveraging sources in the </w:t>
-      </w:r>
-      <w:proofErr w:type="gramStart"/>
-      <w:r>
-        <w:rPr>
-          <w:sz w:val="28"/>
-          <w:szCs w:val="28"/>
-        </w:rPr>
-        <w:t>foundations</w:t>
-      </w:r>
-      <w:proofErr w:type="gramEnd"/>
-      <w:r>
-        <w:rPr>
-          <w:sz w:val="28"/>
-          <w:szCs w:val="28"/>
-        </w:rPr>
-        <w:t xml:space="preserve"> releases.</w:t>
+        <w:t>leveraging sources in the foundations releases.</w:t>
       </w:r>
     </w:p>
     <w:p>
@@ -293,23 +277,13 @@
                 <w:bCs/>
               </w:rPr>
             </w:pPr>
-            <w:proofErr w:type="gramStart"/>
             <w:r>
               <w:rPr>
                 <w:rFonts w:ascii="Arial" w:hAnsi="Arial" w:cs="Arial"/>
                 <w:bCs/>
                 <w:color w:val="FFFFFF"/>
               </w:rPr>
-              <w:t>char[</w:t>
-            </w:r>
-            <w:proofErr w:type="gramEnd"/>
-            <w:r>
-              <w:rPr>
-                <w:rFonts w:ascii="Arial" w:hAnsi="Arial" w:cs="Arial"/>
-                <w:bCs/>
-                <w:color w:val="FFFFFF"/>
-              </w:rPr>
-              <w:t>16]</w:t>
+              <w:t>char[16]</w:t>
             </w:r>
           </w:p>
         </w:tc>
@@ -828,7 +802,13 @@
               <w:rPr>
                 <w:rFonts w:ascii="Consolas" w:eastAsia="Arial" w:hAnsi="Consolas" w:cs="Arial"/>
               </w:rPr>
-              <w:t>00000000000000000000000000003200</w:t>
+              <w:t>0000000000000000000000000000320</w:t>
+            </w:r>
+            <w:r>
+              <w:rPr>
+                <w:rFonts w:ascii="Consolas" w:eastAsia="Arial" w:hAnsi="Consolas" w:cs="Arial"/>
+              </w:rPr>
+              <w:t>1</w:t>
             </w:r>
           </w:p>
         </w:tc>
@@ -3145,27 +3125,7 @@
                 <w:color w:val="FFFFFF"/>
                 <w:sz w:val="24"/>
               </w:rPr>
-              <w:t>B:</w:t>
-            </w:r>
-            <w:proofErr w:type="gramStart"/>
-            <w:r>
-              <w:rPr>
-                <w:rFonts w:ascii="Arial" w:eastAsia="Arial" w:hAnsi="Arial" w:cs="Arial"/>
-                <w:b/>
-                <w:color w:val="FFFFFF"/>
-                <w:sz w:val="24"/>
-              </w:rPr>
-              <w:t>C:V</w:t>
-            </w:r>
-            <w:proofErr w:type="gramEnd"/>
-            <w:r>
-              <w:rPr>
-                <w:rFonts w:ascii="Arial" w:eastAsia="Arial" w:hAnsi="Arial" w:cs="Arial"/>
-                <w:b/>
-                <w:color w:val="FFFFFF"/>
-                <w:sz w:val="24"/>
-              </w:rPr>
-              <w:t>:W</w:t>
+              <w:t>B:C:V:W</w:t>
             </w:r>
             <w:r>
               <w:rPr>
@@ -3474,7 +3434,6 @@
               </w:rPr>
               <w:t>PN+</w:t>
             </w:r>
-            <w:proofErr w:type="gramStart"/>
             <w:r>
               <w:rPr>
                 <w:rFonts w:ascii="Arial" w:eastAsia="Arial" w:hAnsi="Arial" w:cs="Arial"/>
@@ -3482,17 +3441,7 @@
                 <w:color w:val="FFFFFF" w:themeColor="background1"/>
                 <w:sz w:val="24"/>
               </w:rPr>
-              <w:t>POS(</w:t>
-            </w:r>
-            <w:proofErr w:type="gramEnd"/>
-            <w:r>
-              <w:rPr>
-                <w:rFonts w:ascii="Arial" w:eastAsia="Arial" w:hAnsi="Arial" w:cs="Arial"/>
-                <w:b/>
-                <w:color w:val="FFFFFF" w:themeColor="background1"/>
-                <w:sz w:val="24"/>
-              </w:rPr>
-              <w:t>12)</w:t>
+              <w:t>POS(12)</w:t>
             </w:r>
           </w:p>
           <w:p>
@@ -3541,7 +3490,6 @@
                 <w:sz w:val="24"/>
               </w:rPr>
             </w:pPr>
-            <w:proofErr w:type="gramStart"/>
             <w:r>
               <w:rPr>
                 <w:rFonts w:ascii="Arial" w:eastAsia="Arial" w:hAnsi="Arial" w:cs="Arial"/>
@@ -3558,17 +3506,7 @@
                 <w:color w:val="FFFFFF" w:themeColor="background1"/>
                 <w:sz w:val="24"/>
               </w:rPr>
-              <w:t>(</w:t>
-            </w:r>
-            <w:proofErr w:type="gramEnd"/>
-            <w:r>
-              <w:rPr>
-                <w:rFonts w:ascii="Arial" w:eastAsia="Arial" w:hAnsi="Arial" w:cs="Arial"/>
-                <w:b/>
-                <w:color w:val="FFFFFF" w:themeColor="background1"/>
-                <w:sz w:val="24"/>
-              </w:rPr>
-              <w:t>32)</w:t>
+              <w:t>(32)</w:t>
             </w:r>
           </w:p>
           <w:p>
@@ -7758,7 +7696,6 @@
                 <w:color w:val="BDD6EE" w:themeColor="accent1" w:themeTint="66"/>
               </w:rPr>
             </w:pPr>
-            <w:proofErr w:type="gramStart"/>
             <w:r>
               <w:rPr>
                 <w:rFonts w:ascii="Arial" w:eastAsia="Arial" w:hAnsi="Arial" w:cs="Arial"/>
@@ -7766,17 +7703,7 @@
                 <w:color w:val="BDD6EE" w:themeColor="accent1" w:themeTint="66"/>
                 <w:sz w:val="24"/>
               </w:rPr>
-              <w:t>Bit  Pattern</w:t>
-            </w:r>
-            <w:proofErr w:type="gramEnd"/>
-            <w:r>
-              <w:rPr>
-                <w:rFonts w:ascii="Arial" w:eastAsia="Arial" w:hAnsi="Arial" w:cs="Arial"/>
-                <w:b/>
-                <w:color w:val="BDD6EE" w:themeColor="accent1" w:themeTint="66"/>
-                <w:sz w:val="24"/>
-              </w:rPr>
-              <w:t xml:space="preserve"> (Hex)</w:t>
+              <w:t>Bit  Pattern (Hex)</w:t>
             </w:r>
             <w:r>
               <w:rPr>
@@ -8216,7 +8143,6 @@
                 <w:szCs w:val="18"/>
               </w:rPr>
             </w:pPr>
-            <w:proofErr w:type="gramStart"/>
             <w:r>
               <w:rPr>
                 <w:rFonts w:ascii="Consolas" w:eastAsia="Courier New" w:hAnsi="Consolas" w:cs="Courier New"/>
@@ -8224,17 +8150,7 @@
                 <w:sz w:val="18"/>
                 <w:szCs w:val="18"/>
               </w:rPr>
-              <w:t>PUNC::</w:t>
-            </w:r>
-            <w:proofErr w:type="gramEnd"/>
-            <w:r>
-              <w:rPr>
-                <w:rFonts w:ascii="Consolas" w:eastAsia="Courier New" w:hAnsi="Consolas" w:cs="Courier New"/>
-                <w:color w:val="0070C0"/>
-                <w:sz w:val="18"/>
-                <w:szCs w:val="18"/>
-              </w:rPr>
-              <w:t xml:space="preserve">clause </w:t>
+              <w:t xml:space="preserve">PUNC::clause </w:t>
             </w:r>
           </w:p>
         </w:tc>
@@ -8297,7 +8213,6 @@
                 <w:szCs w:val="18"/>
               </w:rPr>
             </w:pPr>
-            <w:proofErr w:type="gramStart"/>
             <w:r>
               <w:rPr>
                 <w:rFonts w:ascii="Consolas" w:eastAsia="Courier New" w:hAnsi="Consolas" w:cs="Courier New"/>
@@ -8305,17 +8220,7 @@
                 <w:sz w:val="18"/>
                 <w:szCs w:val="18"/>
               </w:rPr>
-              <w:t>PUNC::</w:t>
-            </w:r>
-            <w:proofErr w:type="gramEnd"/>
-            <w:r>
-              <w:rPr>
-                <w:rFonts w:ascii="Consolas" w:eastAsia="Courier New" w:hAnsi="Consolas" w:cs="Courier New"/>
-                <w:color w:val="0070C0"/>
-                <w:sz w:val="18"/>
-                <w:szCs w:val="18"/>
-              </w:rPr>
-              <w:t xml:space="preserve">exclamatory </w:t>
+              <w:t xml:space="preserve">PUNC::exclamatory </w:t>
             </w:r>
           </w:p>
         </w:tc>
@@ -8378,7 +8283,6 @@
                 <w:szCs w:val="18"/>
               </w:rPr>
             </w:pPr>
-            <w:proofErr w:type="gramStart"/>
             <w:r>
               <w:rPr>
                 <w:rFonts w:ascii="Consolas" w:eastAsia="Courier New" w:hAnsi="Consolas" w:cs="Courier New"/>
@@ -8386,17 +8290,7 @@
                 <w:sz w:val="18"/>
                 <w:szCs w:val="18"/>
               </w:rPr>
-              <w:t>PUNC::</w:t>
-            </w:r>
-            <w:proofErr w:type="gramEnd"/>
-            <w:r>
-              <w:rPr>
-                <w:rFonts w:ascii="Consolas" w:eastAsia="Courier New" w:hAnsi="Consolas" w:cs="Courier New"/>
-                <w:color w:val="0070C0"/>
-                <w:sz w:val="18"/>
-                <w:szCs w:val="18"/>
-              </w:rPr>
-              <w:t xml:space="preserve">interrogative </w:t>
+              <w:t xml:space="preserve">PUNC::interrogative </w:t>
             </w:r>
           </w:p>
         </w:tc>
@@ -8479,7 +8373,6 @@
                 <w:szCs w:val="18"/>
               </w:rPr>
             </w:pPr>
-            <w:proofErr w:type="gramStart"/>
             <w:r>
               <w:rPr>
                 <w:rFonts w:ascii="Consolas" w:eastAsia="Courier New" w:hAnsi="Consolas" w:cs="Courier New"/>
@@ -8487,17 +8380,7 @@
                 <w:sz w:val="18"/>
                 <w:szCs w:val="18"/>
               </w:rPr>
-              <w:t>PUNC::</w:t>
-            </w:r>
-            <w:proofErr w:type="gramEnd"/>
-            <w:r>
-              <w:rPr>
-                <w:rFonts w:ascii="Consolas" w:eastAsia="Courier New" w:hAnsi="Consolas" w:cs="Courier New"/>
-                <w:color w:val="0070C0"/>
-                <w:sz w:val="18"/>
-                <w:szCs w:val="18"/>
-              </w:rPr>
-              <w:t xml:space="preserve">declarative </w:t>
+              <w:t xml:space="preserve">PUNC::declarative </w:t>
             </w:r>
           </w:p>
         </w:tc>
@@ -8582,7 +8465,6 @@
                 <w:szCs w:val="18"/>
               </w:rPr>
             </w:pPr>
-            <w:proofErr w:type="gramStart"/>
             <w:r>
               <w:rPr>
                 <w:rFonts w:ascii="Consolas" w:eastAsia="Courier New" w:hAnsi="Consolas" w:cs="Courier New"/>
@@ -8590,17 +8472,7 @@
                 <w:sz w:val="18"/>
                 <w:szCs w:val="18"/>
               </w:rPr>
-              <w:t>PUNC::</w:t>
-            </w:r>
-            <w:proofErr w:type="gramEnd"/>
-            <w:r>
-              <w:rPr>
-                <w:rFonts w:ascii="Consolas" w:eastAsia="Courier New" w:hAnsi="Consolas" w:cs="Courier New"/>
-                <w:color w:val="0070C0"/>
-                <w:sz w:val="18"/>
-                <w:szCs w:val="18"/>
-              </w:rPr>
-              <w:t xml:space="preserve">dash </w:t>
+              <w:t xml:space="preserve">PUNC::dash </w:t>
             </w:r>
           </w:p>
         </w:tc>
@@ -8683,7 +8555,6 @@
                 <w:szCs w:val="18"/>
               </w:rPr>
             </w:pPr>
-            <w:proofErr w:type="gramStart"/>
             <w:r>
               <w:rPr>
                 <w:rFonts w:ascii="Consolas" w:eastAsia="Courier New" w:hAnsi="Consolas" w:cs="Courier New"/>
@@ -8691,17 +8562,7 @@
                 <w:sz w:val="18"/>
                 <w:szCs w:val="18"/>
               </w:rPr>
-              <w:t>PUNC::</w:t>
-            </w:r>
-            <w:proofErr w:type="gramEnd"/>
-            <w:r>
-              <w:rPr>
-                <w:rFonts w:ascii="Consolas" w:eastAsia="Courier New" w:hAnsi="Consolas" w:cs="Courier New"/>
-                <w:color w:val="0070C0"/>
-                <w:sz w:val="18"/>
-                <w:szCs w:val="18"/>
-              </w:rPr>
-              <w:t xml:space="preserve">semicolon </w:t>
+              <w:t xml:space="preserve">PUNC::semicolon </w:t>
             </w:r>
           </w:p>
         </w:tc>
@@ -8786,7 +8647,6 @@
                 <w:szCs w:val="18"/>
               </w:rPr>
             </w:pPr>
-            <w:proofErr w:type="gramStart"/>
             <w:r>
               <w:rPr>
                 <w:rFonts w:ascii="Consolas" w:eastAsia="Courier New" w:hAnsi="Consolas" w:cs="Courier New"/>
@@ -8794,17 +8654,7 @@
                 <w:sz w:val="18"/>
                 <w:szCs w:val="18"/>
               </w:rPr>
-              <w:t>PUNC::</w:t>
-            </w:r>
-            <w:proofErr w:type="gramEnd"/>
-            <w:r>
-              <w:rPr>
-                <w:rFonts w:ascii="Consolas" w:eastAsia="Courier New" w:hAnsi="Consolas" w:cs="Courier New"/>
-                <w:color w:val="0070C0"/>
-                <w:sz w:val="18"/>
-                <w:szCs w:val="18"/>
-              </w:rPr>
-              <w:t xml:space="preserve">comma </w:t>
+              <w:t xml:space="preserve">PUNC::comma </w:t>
             </w:r>
           </w:p>
         </w:tc>
@@ -8867,7 +8717,6 @@
                 <w:szCs w:val="18"/>
               </w:rPr>
             </w:pPr>
-            <w:proofErr w:type="gramStart"/>
             <w:r>
               <w:rPr>
                 <w:rFonts w:ascii="Consolas" w:eastAsia="Courier New" w:hAnsi="Consolas" w:cs="Courier New"/>
@@ -8875,17 +8724,7 @@
                 <w:sz w:val="18"/>
                 <w:szCs w:val="18"/>
               </w:rPr>
-              <w:t>PUNC::</w:t>
-            </w:r>
-            <w:proofErr w:type="gramEnd"/>
-            <w:r>
-              <w:rPr>
-                <w:rFonts w:ascii="Consolas" w:eastAsia="Courier New" w:hAnsi="Consolas" w:cs="Courier New"/>
-                <w:color w:val="0070C0"/>
-                <w:sz w:val="18"/>
-                <w:szCs w:val="18"/>
-              </w:rPr>
-              <w:t xml:space="preserve">colon </w:t>
+              <w:t xml:space="preserve">PUNC::colon </w:t>
             </w:r>
           </w:p>
         </w:tc>
@@ -8948,7 +8787,6 @@
                 <w:szCs w:val="18"/>
               </w:rPr>
             </w:pPr>
-            <w:proofErr w:type="gramStart"/>
             <w:r>
               <w:rPr>
                 <w:rFonts w:ascii="Consolas" w:eastAsia="Courier New" w:hAnsi="Consolas" w:cs="Courier New"/>
@@ -8956,17 +8794,7 @@
                 <w:sz w:val="18"/>
                 <w:szCs w:val="18"/>
               </w:rPr>
-              <w:t>PUNC::</w:t>
-            </w:r>
-            <w:proofErr w:type="gramEnd"/>
-            <w:r>
-              <w:rPr>
-                <w:rFonts w:ascii="Consolas" w:eastAsia="Courier New" w:hAnsi="Consolas" w:cs="Courier New"/>
-                <w:color w:val="0070C0"/>
-                <w:sz w:val="18"/>
-                <w:szCs w:val="18"/>
-              </w:rPr>
-              <w:t>possessive</w:t>
+              <w:t>PUNC::possessive</w:t>
             </w:r>
           </w:p>
         </w:tc>
@@ -9029,7 +8857,6 @@
                 <w:szCs w:val="18"/>
               </w:rPr>
             </w:pPr>
-            <w:proofErr w:type="gramStart"/>
             <w:r>
               <w:rPr>
                 <w:rFonts w:ascii="Consolas" w:eastAsia="Courier New" w:hAnsi="Consolas" w:cs="Courier New"/>
@@ -9037,17 +8864,7 @@
                 <w:sz w:val="18"/>
                 <w:szCs w:val="18"/>
               </w:rPr>
-              <w:t>PUNC::</w:t>
-            </w:r>
-            <w:proofErr w:type="gramEnd"/>
-            <w:r>
-              <w:rPr>
-                <w:rFonts w:ascii="Consolas" w:eastAsia="Courier New" w:hAnsi="Consolas" w:cs="Courier New"/>
-                <w:color w:val="0070C0"/>
-                <w:sz w:val="18"/>
-                <w:szCs w:val="18"/>
-              </w:rPr>
-              <w:t>closeParen</w:t>
+              <w:t>PUNC::closeParen</w:t>
             </w:r>
           </w:p>
         </w:tc>
@@ -9130,7 +8947,6 @@
                 <w:szCs w:val="18"/>
               </w:rPr>
             </w:pPr>
-            <w:proofErr w:type="gramStart"/>
             <w:r>
               <w:rPr>
                 <w:rFonts w:ascii="Consolas" w:eastAsia="Courier New" w:hAnsi="Consolas" w:cs="Courier New"/>
@@ -9138,17 +8954,7 @@
                 <w:sz w:val="18"/>
                 <w:szCs w:val="18"/>
               </w:rPr>
-              <w:t>MODE::</w:t>
-            </w:r>
-            <w:proofErr w:type="gramEnd"/>
-            <w:r>
-              <w:rPr>
-                <w:rFonts w:ascii="Consolas" w:eastAsia="Courier New" w:hAnsi="Consolas" w:cs="Courier New"/>
-                <w:color w:val="0070C0"/>
-                <w:sz w:val="18"/>
-                <w:szCs w:val="18"/>
-              </w:rPr>
-              <w:t>parenthetical</w:t>
+              <w:t>MODE::parenthetical</w:t>
             </w:r>
           </w:p>
         </w:tc>
@@ -9243,7 +9049,6 @@
                 <w:szCs w:val="18"/>
               </w:rPr>
             </w:pPr>
-            <w:proofErr w:type="gramStart"/>
             <w:r>
               <w:rPr>
                 <w:rFonts w:ascii="Consolas" w:eastAsia="Courier New" w:hAnsi="Consolas" w:cs="Courier New"/>
@@ -9251,17 +9056,7 @@
                 <w:sz w:val="18"/>
                 <w:szCs w:val="18"/>
               </w:rPr>
-              <w:t>MODE::</w:t>
-            </w:r>
-            <w:proofErr w:type="gramEnd"/>
-            <w:r>
-              <w:rPr>
-                <w:rFonts w:ascii="Consolas" w:eastAsia="Courier New" w:hAnsi="Consolas" w:cs="Courier New"/>
-                <w:color w:val="0070C0"/>
-                <w:sz w:val="18"/>
-                <w:szCs w:val="18"/>
-              </w:rPr>
-              <w:t xml:space="preserve">italics </w:t>
+              <w:t xml:space="preserve">MODE::italics </w:t>
             </w:r>
           </w:p>
         </w:tc>
@@ -9344,7 +9139,6 @@
                 <w:szCs w:val="18"/>
               </w:rPr>
             </w:pPr>
-            <w:proofErr w:type="gramStart"/>
             <w:r>
               <w:rPr>
                 <w:rFonts w:ascii="Consolas" w:eastAsia="Courier New" w:hAnsi="Consolas" w:cs="Courier New"/>
@@ -9352,17 +9146,7 @@
                 <w:sz w:val="18"/>
                 <w:szCs w:val="18"/>
               </w:rPr>
-              <w:t>MODE::</w:t>
-            </w:r>
-            <w:proofErr w:type="gramEnd"/>
-            <w:r>
-              <w:rPr>
-                <w:rFonts w:ascii="Consolas" w:eastAsia="Courier New" w:hAnsi="Consolas" w:cs="Courier New"/>
-                <w:color w:val="0070C0"/>
-                <w:sz w:val="18"/>
-                <w:szCs w:val="18"/>
-              </w:rPr>
-              <w:t xml:space="preserve">Jesus </w:t>
+              <w:t xml:space="preserve">MODE::Jesus </w:t>
             </w:r>
           </w:p>
         </w:tc>
@@ -15664,7 +15448,6 @@
                               </w:rPr>
                               <w:tab/>
                             </w:r>
-                            <w:proofErr w:type="gramStart"/>
                             <w:r>
                               <w:rPr>
                                 <w:b/>
@@ -15675,7 +15458,6 @@
                               </w:rPr>
                               <w:t>his</w:t>
                             </w:r>
-                            <w:proofErr w:type="gramEnd"/>
                             <w:r>
                               <w:rPr>
                                 <w:color w:val="5B9BD5" w:themeColor="accent1"/>
@@ -15716,7 +15498,6 @@
                               </w:rPr>
                               <w:t>is either masculine or neuter (</w:t>
                             </w:r>
-                            <w:proofErr w:type="gramStart"/>
                             <w:r>
                               <w:rPr>
                                 <w:b/>
@@ -15727,7 +15508,6 @@
                               </w:rPr>
                               <w:t>its</w:t>
                             </w:r>
-                            <w:proofErr w:type="gramEnd"/>
                             <w:r>
                               <w:rPr>
                                 <w:color w:val="5B9BD5" w:themeColor="accent1"/>
@@ -15842,7 +15622,6 @@
                         </w:rPr>
                         <w:tab/>
                       </w:r>
-                      <w:proofErr w:type="gramStart"/>
                       <w:r>
                         <w:rPr>
                           <w:b/>
@@ -15853,7 +15632,6 @@
                         </w:rPr>
                         <w:t>his</w:t>
                       </w:r>
-                      <w:proofErr w:type="gramEnd"/>
                       <w:r>
                         <w:rPr>
                           <w:color w:val="5B9BD5" w:themeColor="accent1"/>
@@ -15894,7 +15672,6 @@
                         </w:rPr>
                         <w:t>is either masculine or neuter (</w:t>
                       </w:r>
-                      <w:proofErr w:type="gramStart"/>
                       <w:r>
                         <w:rPr>
                           <w:b/>
@@ -15905,7 +15682,6 @@
                         </w:rPr>
                         <w:t>its</w:t>
                       </w:r>
-                      <w:proofErr w:type="gramEnd"/>
                       <w:r>
                         <w:rPr>
                           <w:color w:val="5B9BD5" w:themeColor="accent1"/>
@@ -17520,7 +17296,7 @@
               <w:rPr>
                 <w:rFonts w:ascii="Consolas" w:eastAsia="Arial" w:hAnsi="Consolas" w:cs="Arial"/>
               </w:rPr>
-              <w:t>0</w:t>
+              <w:t>1</w:t>
             </w:r>
           </w:p>
         </w:tc>
@@ -19485,25 +19261,7 @@
                 <w:sz w:val="18"/>
                 <w:szCs w:val="18"/>
               </w:rPr>
-              <w:t>(</w:t>
-            </w:r>
-            <w:proofErr w:type="gramStart"/>
-            <w:r>
-              <w:rPr>
-                <w:rFonts w:eastAsia="Arial" w:cs="Arial"/>
-                <w:sz w:val="18"/>
-                <w:szCs w:val="18"/>
-              </w:rPr>
-              <w:t>genesis</w:t>
-            </w:r>
-            <w:proofErr w:type="gramEnd"/>
-            <w:r>
-              <w:rPr>
-                <w:rFonts w:eastAsia="Arial" w:cs="Arial"/>
-                <w:sz w:val="18"/>
-                <w:szCs w:val="18"/>
-              </w:rPr>
-              <w:t>:1)</w:t>
+              <w:t>(genesis:1)</w:t>
             </w:r>
           </w:p>
         </w:tc>
@@ -19673,25 +19431,7 @@
                 <w:sz w:val="18"/>
                 <w:szCs w:val="18"/>
               </w:rPr>
-              <w:t>(</w:t>
-            </w:r>
-            <w:proofErr w:type="gramStart"/>
-            <w:r>
-              <w:rPr>
-                <w:rFonts w:eastAsia="Arial" w:cs="Arial"/>
-                <w:sz w:val="18"/>
-                <w:szCs w:val="18"/>
-              </w:rPr>
-              <w:t>genesis</w:t>
-            </w:r>
-            <w:proofErr w:type="gramEnd"/>
-            <w:r>
-              <w:rPr>
-                <w:rFonts w:eastAsia="Arial" w:cs="Arial"/>
-                <w:sz w:val="18"/>
-                <w:szCs w:val="18"/>
-              </w:rPr>
-              <w:t>:2)</w:t>
+              <w:t>(genesis:2)</w:t>
             </w:r>
           </w:p>
         </w:tc>
@@ -19869,25 +19609,7 @@
                 <w:sz w:val="18"/>
                 <w:szCs w:val="18"/>
               </w:rPr>
-              <w:t>(</w:t>
-            </w:r>
-            <w:proofErr w:type="gramStart"/>
-            <w:r>
-              <w:rPr>
-                <w:rFonts w:eastAsia="Arial" w:cs="Arial"/>
-                <w:sz w:val="18"/>
-                <w:szCs w:val="18"/>
-              </w:rPr>
-              <w:t>genesis</w:t>
-            </w:r>
-            <w:proofErr w:type="gramEnd"/>
-            <w:r>
-              <w:rPr>
-                <w:rFonts w:eastAsia="Arial" w:cs="Arial"/>
-                <w:sz w:val="18"/>
-                <w:szCs w:val="18"/>
-              </w:rPr>
-              <w:t>:3)</w:t>
+              <w:t>(genesis:3)</w:t>
             </w:r>
           </w:p>
         </w:tc>
@@ -20117,25 +19839,7 @@
                 <w:sz w:val="18"/>
                 <w:szCs w:val="18"/>
               </w:rPr>
-              <w:t>(</w:t>
-            </w:r>
-            <w:proofErr w:type="gramStart"/>
-            <w:r>
-              <w:rPr>
-                <w:rFonts w:eastAsia="Arial" w:cs="Arial"/>
-                <w:sz w:val="18"/>
-                <w:szCs w:val="18"/>
-              </w:rPr>
-              <w:t>revelation</w:t>
-            </w:r>
-            <w:proofErr w:type="gramEnd"/>
-            <w:r>
-              <w:rPr>
-                <w:rFonts w:eastAsia="Arial" w:cs="Arial"/>
-                <w:sz w:val="18"/>
-                <w:szCs w:val="18"/>
-              </w:rPr>
-              <w:t>:20)</w:t>
+              <w:t>(revelation:20)</w:t>
             </w:r>
           </w:p>
         </w:tc>
@@ -20305,25 +20009,7 @@
                 <w:sz w:val="18"/>
                 <w:szCs w:val="18"/>
               </w:rPr>
-              <w:t>(</w:t>
-            </w:r>
-            <w:proofErr w:type="gramStart"/>
-            <w:r>
-              <w:rPr>
-                <w:rFonts w:eastAsia="Arial" w:cs="Arial"/>
-                <w:sz w:val="18"/>
-                <w:szCs w:val="18"/>
-              </w:rPr>
-              <w:t>revelation</w:t>
-            </w:r>
-            <w:proofErr w:type="gramEnd"/>
-            <w:r>
-              <w:rPr>
-                <w:rFonts w:eastAsia="Arial" w:cs="Arial"/>
-                <w:sz w:val="18"/>
-                <w:szCs w:val="18"/>
-              </w:rPr>
-              <w:t>:21)</w:t>
+              <w:t>(revelation:21)</w:t>
             </w:r>
           </w:p>
         </w:tc>
@@ -20493,25 +20179,7 @@
                 <w:sz w:val="18"/>
                 <w:szCs w:val="18"/>
               </w:rPr>
-              <w:t>(</w:t>
-            </w:r>
-            <w:proofErr w:type="gramStart"/>
-            <w:r>
-              <w:rPr>
-                <w:rFonts w:eastAsia="Arial" w:cs="Arial"/>
-                <w:sz w:val="18"/>
-                <w:szCs w:val="18"/>
-              </w:rPr>
-              <w:t>revelation</w:t>
-            </w:r>
-            <w:proofErr w:type="gramEnd"/>
-            <w:r>
-              <w:rPr>
-                <w:rFonts w:eastAsia="Arial" w:cs="Arial"/>
-                <w:sz w:val="18"/>
-                <w:szCs w:val="18"/>
-              </w:rPr>
-              <w:t>:22</w:t>
+              <w:t>(revelation:22</w:t>
             </w:r>
             <w:r>
               <w:rPr>
@@ -20914,27 +20582,7 @@
           <w:sz w:val="28"/>
           <w:szCs w:val="28"/>
         </w:rPr>
-        <w:t>erse look-up is now performed using the WritIndex and referencing the B:</w:t>
-      </w:r>
-      <w:proofErr w:type="gramStart"/>
-      <w:r>
-        <w:rPr>
-          <w:rFonts w:cstheme="minorHAnsi"/>
-          <w:color w:val="000000" w:themeColor="text1"/>
-          <w:sz w:val="28"/>
-          <w:szCs w:val="28"/>
-        </w:rPr>
-        <w:t>C:V</w:t>
-      </w:r>
-      <w:proofErr w:type="gramEnd"/>
-      <w:r>
-        <w:rPr>
-          <w:rFonts w:cstheme="minorHAnsi"/>
-          <w:color w:val="000000" w:themeColor="text1"/>
-          <w:sz w:val="28"/>
-          <w:szCs w:val="28"/>
-        </w:rPr>
-        <w:t>:W field</w:t>
+        <w:t>erse look-up is now performed using the WritIndex and referencing the B:C:V:W field</w:t>
       </w:r>
       <w:r>
         <w:rPr>
@@ -23797,15 +23445,7 @@
           <w:sz w:val="28"/>
           <w:szCs w:val="28"/>
         </w:rPr>
-        <w:t xml:space="preserve">of WordKeys or </w:t>
-      </w:r>
-      <w:proofErr w:type="gramStart"/>
-      <w:r>
-        <w:rPr>
-          <w:sz w:val="28"/>
-          <w:szCs w:val="28"/>
-        </w:rPr>
-        <w:t xml:space="preserve">OOVKeys  </w:t>
+        <w:t xml:space="preserve">of WordKeys or OOVKeys  </w:t>
       </w:r>
       <w:r>
         <w:rPr>
@@ -23814,7 +23454,6 @@
         </w:rPr>
         <w:t>(</w:t>
       </w:r>
-      <w:proofErr w:type="gramEnd"/>
       <w:r>
         <w:rPr>
           <w:sz w:val="28"/>
@@ -24255,19 +23894,8 @@
                 <w:color w:val="BDD6EE" w:themeColor="accent1" w:themeTint="66"/>
                 <w:sz w:val="24"/>
               </w:rPr>
-              <w:t xml:space="preserve">1 </w:t>
-            </w:r>
-            <w:proofErr w:type="gramStart"/>
-            <w:r>
-              <w:rPr>
-                <w:rFonts w:ascii="Arial" w:eastAsia="Arial" w:hAnsi="Arial" w:cs="Arial"/>
-                <w:b/>
-                <w:color w:val="BDD6EE" w:themeColor="accent1" w:themeTint="66"/>
-                <w:sz w:val="24"/>
-              </w:rPr>
-              <w:t>bits</w:t>
-            </w:r>
-            <w:proofErr w:type="gramEnd"/>
+              <w:t>1 bits</w:t>
+            </w:r>
           </w:p>
         </w:tc>
         <w:tc>
@@ -24531,13 +24159,8 @@
             <w:r>
               <w:t>(</w:t>
             </w:r>
-            <w:proofErr w:type="gramStart"/>
-            <w:r>
-              <w:t>binary</w:t>
-            </w:r>
-            <w:proofErr w:type="gramEnd"/>
-            <w:r>
-              <w:t xml:space="preserve"> of </w:t>
+            <w:r>
+              <w:t xml:space="preserve">binary of </w:t>
             </w:r>
             <w:r>
               <w:rPr>
@@ -24735,25 +24358,7 @@
           <w:sz w:val="28"/>
           <w:szCs w:val="28"/>
         </w:rPr>
-        <w:t xml:space="preserve">. This is </w:t>
-      </w:r>
-      <w:proofErr w:type="gramStart"/>
-      <w:r>
-        <w:rPr>
-          <w:rFonts w:asciiTheme="minorHAnsi" w:hAnsiTheme="minorHAnsi" w:cstheme="minorHAnsi"/>
-          <w:sz w:val="28"/>
-          <w:szCs w:val="28"/>
-        </w:rPr>
-        <w:t>an</w:t>
-      </w:r>
-      <w:proofErr w:type="gramEnd"/>
-      <w:r>
-        <w:rPr>
-          <w:rFonts w:asciiTheme="minorHAnsi" w:hAnsiTheme="minorHAnsi" w:cstheme="minorHAnsi"/>
-          <w:sz w:val="28"/>
-          <w:szCs w:val="28"/>
-        </w:rPr>
-        <w:t xml:space="preserve"> 5-bit </w:t>
+        <w:t xml:space="preserve">. This is an 5-bit </w:t>
       </w:r>
       <w:r>
         <w:rPr>
@@ -25182,7 +24787,6 @@
                 <w:szCs w:val="24"/>
               </w:rPr>
             </w:pPr>
-            <w:proofErr w:type="gramStart"/>
             <w:r>
               <w:rPr>
                 <w:rFonts w:ascii="Arial" w:eastAsia="Arial" w:hAnsi="Arial" w:cs="Arial"/>
@@ -25191,18 +24795,7 @@
                 <w:sz w:val="24"/>
                 <w:szCs w:val="24"/>
               </w:rPr>
-              <w:t>POS[</w:t>
-            </w:r>
-            <w:proofErr w:type="gramEnd"/>
-            <w:r>
-              <w:rPr>
-                <w:rFonts w:ascii="Arial" w:eastAsia="Arial" w:hAnsi="Arial" w:cs="Arial"/>
-                <w:b/>
-                <w:color w:val="FFFFFF" w:themeColor="background1"/>
-                <w:sz w:val="24"/>
-                <w:szCs w:val="24"/>
-              </w:rPr>
-              <w:t>0]</w:t>
+              <w:t>POS[0]</w:t>
             </w:r>
           </w:p>
           <w:p>
@@ -25262,7 +24855,6 @@
                 <w:szCs w:val="24"/>
               </w:rPr>
             </w:pPr>
-            <w:proofErr w:type="gramStart"/>
             <w:r>
               <w:rPr>
                 <w:rFonts w:ascii="Arial" w:eastAsia="Arial" w:hAnsi="Arial" w:cs="Arial"/>
@@ -25271,18 +24863,7 @@
                 <w:sz w:val="24"/>
                 <w:szCs w:val="24"/>
               </w:rPr>
-              <w:t>POS[</w:t>
-            </w:r>
-            <w:proofErr w:type="gramEnd"/>
-            <w:r>
-              <w:rPr>
-                <w:rFonts w:ascii="Arial" w:eastAsia="Arial" w:hAnsi="Arial" w:cs="Arial"/>
-                <w:b/>
-                <w:color w:val="FFFFFF" w:themeColor="background1"/>
-                <w:sz w:val="24"/>
-                <w:szCs w:val="24"/>
-              </w:rPr>
-              <w:t>1]</w:t>
+              <w:t>POS[1]</w:t>
             </w:r>
           </w:p>
           <w:p>
@@ -25342,7 +24923,6 @@
                 <w:szCs w:val="24"/>
               </w:rPr>
             </w:pPr>
-            <w:proofErr w:type="gramStart"/>
             <w:r>
               <w:rPr>
                 <w:rFonts w:ascii="Arial" w:eastAsia="Arial" w:hAnsi="Arial" w:cs="Arial"/>
@@ -25351,18 +24931,7 @@
                 <w:sz w:val="24"/>
                 <w:szCs w:val="24"/>
               </w:rPr>
-              <w:t>POS[</w:t>
-            </w:r>
-            <w:proofErr w:type="gramEnd"/>
-            <w:r>
-              <w:rPr>
-                <w:rFonts w:ascii="Arial" w:eastAsia="Arial" w:hAnsi="Arial" w:cs="Arial"/>
-                <w:b/>
-                <w:color w:val="FFFFFF" w:themeColor="background1"/>
-                <w:sz w:val="24"/>
-                <w:szCs w:val="24"/>
-              </w:rPr>
-              <w:t>2]</w:t>
+              <w:t>POS[2]</w:t>
             </w:r>
           </w:p>
           <w:p>
@@ -25627,9 +25196,56 @@
                 <w:sz w:val="16"/>
                 <w:szCs w:val="16"/>
               </w:rPr>
-              <w:t xml:space="preserve"> </w:t>
-            </w:r>
-            <w:proofErr w:type="gramStart"/>
+              <w:t xml:space="preserve"> [ ]</w:t>
+            </w:r>
+          </w:p>
+        </w:tc>
+        <w:tc>
+          <w:tcPr>
+            <w:tcW w:w="990" w:type="dxa"/>
+            <w:tcBorders>
+              <w:top w:val="single" w:sz="12" w:space="0" w:color="auto"/>
+              <w:left w:val="single" w:sz="12" w:space="0" w:color="FFFFFF" w:themeColor="background1"/>
+              <w:bottom w:val="single" w:sz="12" w:space="0" w:color="000000" w:themeColor="text1"/>
+              <w:right w:val="single" w:sz="12" w:space="0" w:color="FFFFFF" w:themeColor="background1"/>
+            </w:tcBorders>
+            <w:shd w:val="clear" w:color="auto" w:fill="000000"/>
+            <w:vAlign w:val="center"/>
+          </w:tcPr>
+          <w:p>
+            <w:pPr>
+              <w:keepNext/>
+              <w:keepLines/>
+              <w:ind w:left="14"/>
+              <w:rPr>
+                <w:rFonts w:ascii="Arial" w:eastAsia="Arial" w:hAnsi="Arial" w:cs="Arial"/>
+                <w:b/>
+                <w:color w:val="FFFFFF"/>
+                <w:sz w:val="24"/>
+              </w:rPr>
+            </w:pPr>
+            <w:r>
+              <w:rPr>
+                <w:rFonts w:ascii="Arial" w:eastAsia="Arial" w:hAnsi="Arial" w:cs="Arial"/>
+                <w:b/>
+                <w:color w:val="FFFFFF"/>
+                <w:sz w:val="24"/>
+              </w:rPr>
+              <w:t>Display</w:t>
+            </w:r>
+          </w:p>
+          <w:p>
+            <w:pPr>
+              <w:keepNext/>
+              <w:keepLines/>
+              <w:ind w:left="14"/>
+              <w:rPr>
+                <w:rFonts w:ascii="Arial" w:eastAsia="Arial" w:hAnsi="Arial" w:cs="Arial"/>
+                <w:b/>
+                <w:color w:val="FFFFFF"/>
+                <w:sz w:val="24"/>
+              </w:rPr>
+            </w:pPr>
             <w:r>
               <w:rPr>
                 <w:rFonts w:ascii="Arial" w:eastAsia="Arial" w:hAnsi="Arial" w:cs="Arial"/>
@@ -25638,58 +25254,8 @@
                 <w:sz w:val="16"/>
                 <w:szCs w:val="16"/>
               </w:rPr>
-              <w:t>[ ]</w:t>
-            </w:r>
-            <w:proofErr w:type="gramEnd"/>
-          </w:p>
-        </w:tc>
-        <w:tc>
-          <w:tcPr>
-            <w:tcW w:w="990" w:type="dxa"/>
-            <w:tcBorders>
-              <w:top w:val="single" w:sz="12" w:space="0" w:color="auto"/>
-              <w:left w:val="single" w:sz="12" w:space="0" w:color="FFFFFF" w:themeColor="background1"/>
-              <w:bottom w:val="single" w:sz="12" w:space="0" w:color="000000" w:themeColor="text1"/>
-              <w:right w:val="single" w:sz="12" w:space="0" w:color="FFFFFF" w:themeColor="background1"/>
-            </w:tcBorders>
-            <w:shd w:val="clear" w:color="auto" w:fill="000000"/>
-            <w:vAlign w:val="center"/>
-          </w:tcPr>
-          <w:p>
-            <w:pPr>
-              <w:keepNext/>
-              <w:keepLines/>
-              <w:ind w:left="14"/>
-              <w:rPr>
-                <w:rFonts w:ascii="Arial" w:eastAsia="Arial" w:hAnsi="Arial" w:cs="Arial"/>
-                <w:b/>
-                <w:color w:val="FFFFFF"/>
-                <w:sz w:val="24"/>
-              </w:rPr>
-            </w:pPr>
-            <w:r>
-              <w:rPr>
-                <w:rFonts w:ascii="Arial" w:eastAsia="Arial" w:hAnsi="Arial" w:cs="Arial"/>
-                <w:b/>
-                <w:color w:val="FFFFFF"/>
-                <w:sz w:val="24"/>
-              </w:rPr>
-              <w:t>Display</w:t>
-            </w:r>
-          </w:p>
-          <w:p>
-            <w:pPr>
-              <w:keepNext/>
-              <w:keepLines/>
-              <w:ind w:left="14"/>
-              <w:rPr>
-                <w:rFonts w:ascii="Arial" w:eastAsia="Arial" w:hAnsi="Arial" w:cs="Arial"/>
-                <w:b/>
-                <w:color w:val="FFFFFF"/>
-                <w:sz w:val="24"/>
-              </w:rPr>
-            </w:pPr>
-            <w:proofErr w:type="gramStart"/>
+              <w:t>char[</w:t>
+            </w:r>
             <w:r>
               <w:rPr>
                 <w:rFonts w:ascii="Arial" w:eastAsia="Arial" w:hAnsi="Arial" w:cs="Arial"/>
@@ -25698,9 +25264,8 @@
                 <w:sz w:val="16"/>
                 <w:szCs w:val="16"/>
               </w:rPr>
-              <w:t>char[</w:t>
-            </w:r>
-            <w:proofErr w:type="gramEnd"/>
+              <w:t xml:space="preserve"> </w:t>
+            </w:r>
             <w:r>
               <w:rPr>
                 <w:rFonts w:ascii="Arial" w:eastAsia="Arial" w:hAnsi="Arial" w:cs="Arial"/>
@@ -25709,8 +25274,56 @@
                 <w:sz w:val="16"/>
                 <w:szCs w:val="16"/>
               </w:rPr>
-              <w:t xml:space="preserve"> </w:t>
-            </w:r>
+              <w:t>]</w:t>
+            </w:r>
+          </w:p>
+        </w:tc>
+        <w:tc>
+          <w:tcPr>
+            <w:tcW w:w="1085" w:type="dxa"/>
+            <w:tcBorders>
+              <w:top w:val="single" w:sz="12" w:space="0" w:color="auto"/>
+              <w:left w:val="single" w:sz="12" w:space="0" w:color="FFFFFF" w:themeColor="background1"/>
+              <w:bottom w:val="single" w:sz="12" w:space="0" w:color="000000" w:themeColor="text1"/>
+              <w:right w:val="single" w:sz="12" w:space="0" w:color="auto"/>
+            </w:tcBorders>
+            <w:shd w:val="clear" w:color="auto" w:fill="000000"/>
+            <w:vAlign w:val="center"/>
+          </w:tcPr>
+          <w:p>
+            <w:pPr>
+              <w:keepNext/>
+              <w:keepLines/>
+              <w:ind w:left="14"/>
+              <w:rPr>
+                <w:rFonts w:ascii="Arial" w:eastAsia="Arial" w:hAnsi="Arial" w:cs="Arial"/>
+                <w:b/>
+                <w:color w:val="FFFFFF"/>
+                <w:sz w:val="24"/>
+              </w:rPr>
+            </w:pPr>
+            <w:r>
+              <w:rPr>
+                <w:rFonts w:ascii="Arial" w:eastAsia="Arial" w:hAnsi="Arial" w:cs="Arial"/>
+                <w:b/>
+                <w:color w:val="FFFFFF"/>
+                <w:sz w:val="24"/>
+              </w:rPr>
+              <w:t>Modern</w:t>
+            </w:r>
+          </w:p>
+          <w:p>
+            <w:pPr>
+              <w:keepNext/>
+              <w:keepLines/>
+              <w:ind w:left="14"/>
+              <w:rPr>
+                <w:rFonts w:ascii="Arial" w:eastAsia="Arial" w:hAnsi="Arial" w:cs="Arial"/>
+                <w:b/>
+                <w:color w:val="FFFFFF"/>
+                <w:sz w:val="24"/>
+              </w:rPr>
+            </w:pPr>
             <w:r>
               <w:rPr>
                 <w:rFonts w:ascii="Arial" w:eastAsia="Arial" w:hAnsi="Arial" w:cs="Arial"/>
@@ -25719,56 +25332,8 @@
                 <w:sz w:val="16"/>
                 <w:szCs w:val="16"/>
               </w:rPr>
-              <w:t>]</w:t>
-            </w:r>
-          </w:p>
-        </w:tc>
-        <w:tc>
-          <w:tcPr>
-            <w:tcW w:w="1085" w:type="dxa"/>
-            <w:tcBorders>
-              <w:top w:val="single" w:sz="12" w:space="0" w:color="auto"/>
-              <w:left w:val="single" w:sz="12" w:space="0" w:color="FFFFFF" w:themeColor="background1"/>
-              <w:bottom w:val="single" w:sz="12" w:space="0" w:color="000000" w:themeColor="text1"/>
-              <w:right w:val="single" w:sz="12" w:space="0" w:color="auto"/>
-            </w:tcBorders>
-            <w:shd w:val="clear" w:color="auto" w:fill="000000"/>
-            <w:vAlign w:val="center"/>
-          </w:tcPr>
-          <w:p>
-            <w:pPr>
-              <w:keepNext/>
-              <w:keepLines/>
-              <w:ind w:left="14"/>
-              <w:rPr>
-                <w:rFonts w:ascii="Arial" w:eastAsia="Arial" w:hAnsi="Arial" w:cs="Arial"/>
-                <w:b/>
-                <w:color w:val="FFFFFF"/>
-                <w:sz w:val="24"/>
-              </w:rPr>
-            </w:pPr>
-            <w:r>
-              <w:rPr>
-                <w:rFonts w:ascii="Arial" w:eastAsia="Arial" w:hAnsi="Arial" w:cs="Arial"/>
-                <w:b/>
-                <w:color w:val="FFFFFF"/>
-                <w:sz w:val="24"/>
-              </w:rPr>
-              <w:t>Modern</w:t>
-            </w:r>
-          </w:p>
-          <w:p>
-            <w:pPr>
-              <w:keepNext/>
-              <w:keepLines/>
-              <w:ind w:left="14"/>
-              <w:rPr>
-                <w:rFonts w:ascii="Arial" w:eastAsia="Arial" w:hAnsi="Arial" w:cs="Arial"/>
-                <w:b/>
-                <w:color w:val="FFFFFF"/>
-                <w:sz w:val="24"/>
-              </w:rPr>
-            </w:pPr>
+              <w:t>char</w:t>
+            </w:r>
             <w:r>
               <w:rPr>
                 <w:rFonts w:ascii="Arial" w:eastAsia="Arial" w:hAnsi="Arial" w:cs="Arial"/>
@@ -25777,30 +25342,8 @@
                 <w:sz w:val="16"/>
                 <w:szCs w:val="16"/>
               </w:rPr>
-              <w:t>char</w:t>
-            </w:r>
-            <w:r>
-              <w:rPr>
-                <w:rFonts w:ascii="Arial" w:eastAsia="Arial" w:hAnsi="Arial" w:cs="Arial"/>
-                <w:b/>
-                <w:color w:val="FFFFFF"/>
-                <w:sz w:val="16"/>
-                <w:szCs w:val="16"/>
-              </w:rPr>
-              <w:t xml:space="preserve"> </w:t>
-            </w:r>
-            <w:proofErr w:type="gramStart"/>
-            <w:r>
-              <w:rPr>
-                <w:rFonts w:ascii="Arial" w:eastAsia="Arial" w:hAnsi="Arial" w:cs="Arial"/>
-                <w:b/>
-                <w:color w:val="FFFFFF"/>
-                <w:sz w:val="16"/>
-                <w:szCs w:val="16"/>
-              </w:rPr>
-              <w:t>[ ]</w:t>
-            </w:r>
-            <w:proofErr w:type="gramEnd"/>
+              <w:t xml:space="preserve"> [ ]</w:t>
+            </w:r>
           </w:p>
         </w:tc>
       </w:tr>
@@ -26466,7 +26009,6 @@
               </w:rPr>
               <w:t xml:space="preserve">Entities = </w:t>
             </w:r>
-            <w:proofErr w:type="gramStart"/>
             <w:r>
               <w:rPr>
                 <w:rFonts w:eastAsia="Arial" w:cstheme="minorHAnsi"/>
@@ -26474,7 +26016,6 @@
               </w:rPr>
               <w:t>{ }</w:t>
             </w:r>
-            <w:proofErr w:type="gramEnd"/>
           </w:p>
           <w:p>
             <w:pPr>
@@ -26829,7 +26370,6 @@
               </w:rPr>
               <w:t xml:space="preserve">Entities = </w:t>
             </w:r>
-            <w:proofErr w:type="gramStart"/>
             <w:r>
               <w:rPr>
                 <w:rFonts w:eastAsia="Arial" w:cstheme="minorHAnsi"/>
@@ -26837,7 +26377,6 @@
               </w:rPr>
               <w:t>{ }</w:t>
             </w:r>
-            <w:proofErr w:type="gramEnd"/>
           </w:p>
           <w:p>
             <w:pPr>
@@ -28027,7 +27566,6 @@
               </w:rPr>
               <w:t xml:space="preserve">Entities = </w:t>
             </w:r>
-            <w:proofErr w:type="gramStart"/>
             <w:r>
               <w:rPr>
                 <w:rFonts w:eastAsia="Arial" w:cstheme="minorHAnsi"/>
@@ -28035,7 +27573,6 @@
               </w:rPr>
               <w:t>{ }</w:t>
             </w:r>
-            <w:proofErr w:type="gramEnd"/>
           </w:p>
           <w:p>
             <w:pPr>
@@ -28437,7 +27974,6 @@
               </w:rPr>
               <w:t xml:space="preserve">Entities = </w:t>
             </w:r>
-            <w:proofErr w:type="gramStart"/>
             <w:r>
               <w:rPr>
                 <w:rFonts w:eastAsia="Arial" w:cstheme="minorHAnsi"/>
@@ -28445,7 +27981,6 @@
               </w:rPr>
               <w:t>{ }</w:t>
             </w:r>
-            <w:proofErr w:type="gramEnd"/>
           </w:p>
           <w:p>
             <w:pPr>
@@ -28607,7 +28142,7 @@
           <w:sz w:val="28"/>
           <w:szCs w:val="28"/>
         </w:rPr>
-        <w:t>revision</w:t>
+        <w:t>release</w:t>
       </w:r>
       <w:r>
         <w:rPr>
@@ -28799,7 +28334,23 @@
           <w:sz w:val="28"/>
           <w:szCs w:val="28"/>
         </w:rPr>
-        <w:t xml:space="preserve"> as did the Z14 Revision.</w:t>
+        <w:t xml:space="preserve"> as did the Z14 </w:t>
+      </w:r>
+      <w:r>
+        <w:rPr>
+          <w:rFonts w:cstheme="minorHAnsi"/>
+          <w:sz w:val="28"/>
+          <w:szCs w:val="28"/>
+        </w:rPr>
+        <w:t>release</w:t>
+      </w:r>
+      <w:r>
+        <w:rPr>
+          <w:rFonts w:cstheme="minorHAnsi"/>
+          <w:sz w:val="28"/>
+          <w:szCs w:val="28"/>
+        </w:rPr>
+        <w:t>.</w:t>
       </w:r>
       <w:r>
         <w:rPr>
@@ -28862,25 +28413,23 @@
           <w:sz w:val="28"/>
           <w:szCs w:val="28"/>
         </w:rPr>
-        <w:t>the PN+</w:t>
-      </w:r>
-      <w:proofErr w:type="gramStart"/>
+        <w:t xml:space="preserve">the PN+POS(12) </w:t>
+      </w:r>
       <w:r>
         <w:rPr>
           <w:rFonts w:asciiTheme="minorHAnsi" w:hAnsiTheme="minorHAnsi" w:cstheme="minorHAnsi"/>
           <w:sz w:val="28"/>
           <w:szCs w:val="28"/>
         </w:rPr>
-        <w:t>POS(</w:t>
-      </w:r>
-      <w:proofErr w:type="gramEnd"/>
+        <w:t xml:space="preserve">field and </w:t>
+      </w:r>
       <w:r>
         <w:rPr>
           <w:rFonts w:asciiTheme="minorHAnsi" w:hAnsiTheme="minorHAnsi" w:cstheme="minorHAnsi"/>
           <w:sz w:val="28"/>
           <w:szCs w:val="28"/>
         </w:rPr>
-        <w:t xml:space="preserve">12) </w:t>
+        <w:t>the POS(32) fi</w:t>
       </w:r>
       <w:r>
         <w:rPr>
@@ -28888,7 +28437,7 @@
           <w:sz w:val="28"/>
           <w:szCs w:val="28"/>
         </w:rPr>
-        <w:t xml:space="preserve">field and </w:t>
+        <w:t>eld are</w:t>
       </w:r>
       <w:r>
         <w:rPr>
@@ -28896,7 +28445,7 @@
           <w:sz w:val="28"/>
           <w:szCs w:val="28"/>
         </w:rPr>
-        <w:t>the POS(32) fi</w:t>
+        <w:t xml:space="preserve"> found in AV-Writ.dx</w:t>
       </w:r>
       <w:r>
         <w:rPr>
@@ -28904,7 +28453,7 @@
           <w:sz w:val="28"/>
           <w:szCs w:val="28"/>
         </w:rPr>
-        <w:t>eld are</w:t>
+        <w:t>. And both</w:t>
       </w:r>
       <w:r>
         <w:rPr>
@@ -28912,7 +28461,7 @@
           <w:sz w:val="28"/>
           <w:szCs w:val="28"/>
         </w:rPr>
-        <w:t xml:space="preserve"> found in AV-Writ.dx</w:t>
+        <w:t xml:space="preserve"> represent Part-of-Speech</w:t>
       </w:r>
       <w:r>
         <w:rPr>
@@ -28920,7 +28469,7 @@
           <w:sz w:val="28"/>
           <w:szCs w:val="28"/>
         </w:rPr>
-        <w:t>. And both</w:t>
+        <w:t xml:space="preserve">, </w:t>
       </w:r>
       <w:r>
         <w:rPr>
@@ -28928,7 +28477,7 @@
           <w:sz w:val="28"/>
           <w:szCs w:val="28"/>
         </w:rPr>
-        <w:t xml:space="preserve"> represent Part-of-Speech</w:t>
+        <w:t xml:space="preserve">in </w:t>
       </w:r>
       <w:r>
         <w:rPr>
@@ -28936,7 +28485,7 @@
           <w:sz w:val="28"/>
           <w:szCs w:val="28"/>
         </w:rPr>
-        <w:t xml:space="preserve">, </w:t>
+        <w:t xml:space="preserve">different, </w:t>
       </w:r>
       <w:r>
         <w:rPr>
@@ -28944,7 +28493,7 @@
           <w:sz w:val="28"/>
           <w:szCs w:val="28"/>
         </w:rPr>
-        <w:t xml:space="preserve">in </w:t>
+        <w:t xml:space="preserve">but related manners.  POS(12) is entirely bitwise, and therefore easier to make programmatic determinations based upon that field. POS(32) is a 5-bit encoded string. Decoding the 32-bit value into a string can be performed using the reference code cited </w:t>
       </w:r>
       <w:r>
         <w:rPr>
@@ -28952,7 +28501,7 @@
           <w:sz w:val="28"/>
           <w:szCs w:val="28"/>
         </w:rPr>
-        <w:t xml:space="preserve">different, </w:t>
+        <w:t xml:space="preserve">on this page </w:t>
       </w:r>
       <w:r>
         <w:rPr>
@@ -28960,43 +28509,39 @@
           <w:sz w:val="28"/>
           <w:szCs w:val="28"/>
         </w:rPr>
-        <w:t xml:space="preserve">but related manners.  </w:t>
-      </w:r>
-      <w:proofErr w:type="gramStart"/>
+        <w:t xml:space="preserve">below.  POS tagging was </w:t>
+      </w:r>
       <w:r>
         <w:rPr>
           <w:rFonts w:asciiTheme="minorHAnsi" w:hAnsiTheme="minorHAnsi" w:cstheme="minorHAnsi"/>
           <w:sz w:val="28"/>
           <w:szCs w:val="28"/>
         </w:rPr>
-        <w:t>POS(</w:t>
-      </w:r>
-      <w:proofErr w:type="gramEnd"/>
+        <w:t>extracted from</w:t>
+      </w:r>
       <w:r>
         <w:rPr>
           <w:rFonts w:asciiTheme="minorHAnsi" w:hAnsiTheme="minorHAnsi" w:cstheme="minorHAnsi"/>
           <w:sz w:val="28"/>
           <w:szCs w:val="28"/>
         </w:rPr>
-        <w:t xml:space="preserve">12) is entirely bitwise, and therefore easier to make programmatic determinations based upon that field. </w:t>
-      </w:r>
-      <w:proofErr w:type="gramStart"/>
+        <w:t xml:space="preserve"> Morph-Adorner (also cited below). POS(12) is derived both from the MorphAdorner tag and innate knowledge in the Digital-AV compiler of pronouns and morphology. </w:t>
+      </w:r>
       <w:r>
         <w:rPr>
           <w:rFonts w:asciiTheme="minorHAnsi" w:hAnsiTheme="minorHAnsi" w:cstheme="minorHAnsi"/>
           <w:sz w:val="28"/>
           <w:szCs w:val="28"/>
         </w:rPr>
-        <w:t>POS(</w:t>
-      </w:r>
-      <w:proofErr w:type="gramEnd"/>
+        <w:t>POS(32) is an encoded human-readable string.</w:t>
+      </w:r>
       <w:r>
         <w:rPr>
           <w:rFonts w:asciiTheme="minorHAnsi" w:hAnsiTheme="minorHAnsi" w:cstheme="minorHAnsi"/>
           <w:sz w:val="28"/>
           <w:szCs w:val="28"/>
         </w:rPr>
-        <w:t xml:space="preserve">32) is a 5-bit encoded string. Decoding the 32-bit value into a string can be performed using the reference code cited </w:t>
+        <w:t xml:space="preserve"> An </w:t>
       </w:r>
       <w:r>
         <w:rPr>
@@ -29004,7 +28549,7 @@
           <w:sz w:val="28"/>
           <w:szCs w:val="28"/>
         </w:rPr>
-        <w:t xml:space="preserve">on this page </w:t>
+        <w:t>earlier</w:t>
       </w:r>
       <w:r>
         <w:rPr>
@@ -29012,7 +28557,7 @@
           <w:sz w:val="28"/>
           <w:szCs w:val="28"/>
         </w:rPr>
-        <w:t xml:space="preserve">below.  POS tagging was </w:t>
+        <w:t xml:space="preserve"> version of the SDK contained a HashMap, mapping </w:t>
       </w:r>
       <w:r>
         <w:rPr>
@@ -29020,7 +28565,7 @@
           <w:sz w:val="28"/>
           <w:szCs w:val="28"/>
         </w:rPr>
-        <w:t>extracted from</w:t>
+        <w:t xml:space="preserve">each </w:t>
       </w:r>
       <w:r>
         <w:rPr>
@@ -29028,43 +28573,39 @@
           <w:sz w:val="28"/>
           <w:szCs w:val="28"/>
         </w:rPr>
-        <w:t xml:space="preserve"> Morph-Adorner (also cited below). </w:t>
-      </w:r>
-      <w:proofErr w:type="gramStart"/>
+        <w:t xml:space="preserve">POS(32) </w:t>
+      </w:r>
       <w:r>
         <w:rPr>
           <w:rFonts w:asciiTheme="minorHAnsi" w:hAnsiTheme="minorHAnsi" w:cstheme="minorHAnsi"/>
           <w:sz w:val="28"/>
           <w:szCs w:val="28"/>
         </w:rPr>
-        <w:t>POS(</w:t>
-      </w:r>
-      <w:proofErr w:type="gramEnd"/>
+        <w:t xml:space="preserve">value </w:t>
+      </w:r>
       <w:r>
         <w:rPr>
           <w:rFonts w:asciiTheme="minorHAnsi" w:hAnsiTheme="minorHAnsi" w:cstheme="minorHAnsi"/>
           <w:sz w:val="28"/>
           <w:szCs w:val="28"/>
         </w:rPr>
-        <w:t xml:space="preserve">12) is derived both from the MorphAdorner tag and innate knowledge in the Digital-AV compiler of pronouns and morphology. </w:t>
-      </w:r>
-      <w:proofErr w:type="gramStart"/>
+        <w:t>into a collection of POS(12)</w:t>
+      </w:r>
       <w:r>
         <w:rPr>
           <w:rFonts w:asciiTheme="minorHAnsi" w:hAnsiTheme="minorHAnsi" w:cstheme="minorHAnsi"/>
           <w:sz w:val="28"/>
           <w:szCs w:val="28"/>
         </w:rPr>
-        <w:t>POS(</w:t>
-      </w:r>
-      <w:proofErr w:type="gramEnd"/>
+        <w:t xml:space="preserve"> values</w:t>
+      </w:r>
       <w:r>
         <w:rPr>
           <w:rFonts w:asciiTheme="minorHAnsi" w:hAnsiTheme="minorHAnsi" w:cstheme="minorHAnsi"/>
           <w:sz w:val="28"/>
           <w:szCs w:val="28"/>
         </w:rPr>
-        <w:t>32) is an encoded human-readable string.</w:t>
+        <w:t xml:space="preserve">. However, that file </w:t>
       </w:r>
       <w:r>
         <w:rPr>
@@ -29072,7 +28613,7 @@
           <w:sz w:val="28"/>
           <w:szCs w:val="28"/>
         </w:rPr>
-        <w:t xml:space="preserve"> An </w:t>
+        <w:t xml:space="preserve">was deemed incomplete and has been eliminated from the SDK. </w:t>
       </w:r>
       <w:r>
         <w:rPr>
@@ -29080,7 +28621,7 @@
           <w:sz w:val="28"/>
           <w:szCs w:val="28"/>
         </w:rPr>
-        <w:t>earlier</w:t>
+        <w:t>That</w:t>
       </w:r>
       <w:r>
         <w:rPr>
@@ -29088,7 +28629,7 @@
           <w:sz w:val="28"/>
           <w:szCs w:val="28"/>
         </w:rPr>
-        <w:t xml:space="preserve"> version of the SDK contained a HashMap, mapping </w:t>
+        <w:t xml:space="preserve"> mapping</w:t>
       </w:r>
       <w:r>
         <w:rPr>
@@ -29096,133 +28637,15 @@
           <w:sz w:val="28"/>
           <w:szCs w:val="28"/>
         </w:rPr>
-        <w:t xml:space="preserve">each </w:t>
-      </w:r>
-      <w:proofErr w:type="gramStart"/>
+        <w:t xml:space="preserve"> might be useful, but is easily </w:t>
+      </w:r>
       <w:r>
         <w:rPr>
           <w:rFonts w:asciiTheme="minorHAnsi" w:hAnsiTheme="minorHAnsi" w:cstheme="minorHAnsi"/>
           <w:sz w:val="28"/>
           <w:szCs w:val="28"/>
         </w:rPr>
-        <w:t>POS(</w:t>
-      </w:r>
-      <w:proofErr w:type="gramEnd"/>
-      <w:r>
-        <w:rPr>
-          <w:rFonts w:asciiTheme="minorHAnsi" w:hAnsiTheme="minorHAnsi" w:cstheme="minorHAnsi"/>
-          <w:sz w:val="28"/>
-          <w:szCs w:val="28"/>
-        </w:rPr>
-        <w:t xml:space="preserve">32) </w:t>
-      </w:r>
-      <w:r>
-        <w:rPr>
-          <w:rFonts w:asciiTheme="minorHAnsi" w:hAnsiTheme="minorHAnsi" w:cstheme="minorHAnsi"/>
-          <w:sz w:val="28"/>
-          <w:szCs w:val="28"/>
-        </w:rPr>
-        <w:t xml:space="preserve">value </w:t>
-      </w:r>
-      <w:r>
-        <w:rPr>
-          <w:rFonts w:asciiTheme="minorHAnsi" w:hAnsiTheme="minorHAnsi" w:cstheme="minorHAnsi"/>
-          <w:sz w:val="28"/>
-          <w:szCs w:val="28"/>
-        </w:rPr>
-        <w:t>into a collection of POS(12)</w:t>
-      </w:r>
-      <w:r>
-        <w:rPr>
-          <w:rFonts w:asciiTheme="minorHAnsi" w:hAnsiTheme="minorHAnsi" w:cstheme="minorHAnsi"/>
-          <w:sz w:val="28"/>
-          <w:szCs w:val="28"/>
-        </w:rPr>
-        <w:t xml:space="preserve"> values</w:t>
-      </w:r>
-      <w:r>
-        <w:rPr>
-          <w:rFonts w:asciiTheme="minorHAnsi" w:hAnsiTheme="minorHAnsi" w:cstheme="minorHAnsi"/>
-          <w:sz w:val="28"/>
-          <w:szCs w:val="28"/>
-        </w:rPr>
-        <w:t xml:space="preserve">. However, that file </w:t>
-      </w:r>
-      <w:r>
-        <w:rPr>
-          <w:rFonts w:asciiTheme="minorHAnsi" w:hAnsiTheme="minorHAnsi" w:cstheme="minorHAnsi"/>
-          <w:sz w:val="28"/>
-          <w:szCs w:val="28"/>
-        </w:rPr>
-        <w:t xml:space="preserve">was deemed incomplete and has been eliminated from the SDK. </w:t>
-      </w:r>
-      <w:r>
-        <w:rPr>
-          <w:rFonts w:asciiTheme="minorHAnsi" w:hAnsiTheme="minorHAnsi" w:cstheme="minorHAnsi"/>
-          <w:sz w:val="28"/>
-          <w:szCs w:val="28"/>
-        </w:rPr>
-        <w:t>That</w:t>
-      </w:r>
-      <w:r>
-        <w:rPr>
-          <w:rFonts w:asciiTheme="minorHAnsi" w:hAnsiTheme="minorHAnsi" w:cstheme="minorHAnsi"/>
-          <w:sz w:val="28"/>
-          <w:szCs w:val="28"/>
-        </w:rPr>
-        <w:t xml:space="preserve"> mapping</w:t>
-      </w:r>
-      <w:r>
-        <w:rPr>
-          <w:rFonts w:asciiTheme="minorHAnsi" w:hAnsiTheme="minorHAnsi" w:cstheme="minorHAnsi"/>
-          <w:sz w:val="28"/>
-          <w:szCs w:val="28"/>
-        </w:rPr>
-        <w:t xml:space="preserve"> might be useful, but is easily </w:t>
-      </w:r>
-      <w:r>
-        <w:rPr>
-          <w:rFonts w:asciiTheme="minorHAnsi" w:hAnsiTheme="minorHAnsi" w:cstheme="minorHAnsi"/>
-          <w:sz w:val="28"/>
-          <w:szCs w:val="28"/>
-        </w:rPr>
-        <w:t>from AV-</w:t>
-      </w:r>
-      <w:proofErr w:type="gramStart"/>
-      <w:r>
-        <w:rPr>
-          <w:rFonts w:asciiTheme="minorHAnsi" w:hAnsiTheme="minorHAnsi" w:cstheme="minorHAnsi"/>
-          <w:sz w:val="28"/>
-          <w:szCs w:val="28"/>
-        </w:rPr>
-        <w:t>Writ.dx.</w:t>
-      </w:r>
-      <w:proofErr w:type="gramEnd"/>
-      <w:r>
-        <w:rPr>
-          <w:rFonts w:asciiTheme="minorHAnsi" w:hAnsiTheme="minorHAnsi" w:cstheme="minorHAnsi"/>
-          <w:sz w:val="28"/>
-          <w:szCs w:val="28"/>
-        </w:rPr>
-        <w:t xml:space="preserve">  AV-Lexicon contains only </w:t>
-      </w:r>
-      <w:proofErr w:type="gramStart"/>
-      <w:r>
-        <w:rPr>
-          <w:rFonts w:asciiTheme="minorHAnsi" w:hAnsiTheme="minorHAnsi" w:cstheme="minorHAnsi"/>
-          <w:sz w:val="28"/>
-          <w:szCs w:val="28"/>
-        </w:rPr>
-        <w:t>POS(</w:t>
-      </w:r>
-      <w:proofErr w:type="gramEnd"/>
-      <w:r>
-        <w:rPr>
-          <w:rFonts w:asciiTheme="minorHAnsi" w:hAnsiTheme="minorHAnsi" w:cstheme="minorHAnsi"/>
-          <w:sz w:val="28"/>
-          <w:szCs w:val="28"/>
-        </w:rPr>
-        <w:t>32) references, and no POS(12) references.</w:t>
+        <w:t>from AV-Writ.dx.  AV-Lexicon contains only POS(32) references, and no POS(12) references.</w:t>
       </w:r>
     </w:p>
     <w:p>
@@ -29259,25 +28682,7 @@
           <w:sz w:val="28"/>
           <w:szCs w:val="28"/>
         </w:rPr>
-        <w:t>PN+</w:t>
-      </w:r>
-      <w:proofErr w:type="gramStart"/>
-      <w:r>
-        <w:rPr>
-          <w:rFonts w:asciiTheme="minorHAnsi" w:hAnsiTheme="minorHAnsi" w:cstheme="minorHAnsi"/>
-          <w:sz w:val="28"/>
-          <w:szCs w:val="28"/>
-        </w:rPr>
-        <w:t>POS(</w:t>
-      </w:r>
-      <w:proofErr w:type="gramEnd"/>
-      <w:r>
-        <w:rPr>
-          <w:rFonts w:asciiTheme="minorHAnsi" w:hAnsiTheme="minorHAnsi" w:cstheme="minorHAnsi"/>
-          <w:sz w:val="28"/>
-          <w:szCs w:val="28"/>
-        </w:rPr>
-        <w:t xml:space="preserve">12) field </w:t>
+        <w:t xml:space="preserve">PN+POS(12) field </w:t>
       </w:r>
       <w:r>
         <w:rPr>
@@ -29372,7 +28777,6 @@
           <w:t>https://github.com/kwonus/AVXText/blob/master/FiveBitEncoding.cs</w:t>
         </w:r>
       </w:hyperlink>
-      <w:proofErr w:type="gramStart"/>
       <w:r>
         <w:t xml:space="preserve">   </w:t>
       </w:r>
@@ -29384,7 +28788,6 @@
         </w:rPr>
         <w:t>[</w:t>
       </w:r>
-      <w:proofErr w:type="gramEnd"/>
       <w:r>
         <w:t xml:space="preserve"> </w:t>
       </w:r>
@@ -31090,70 +30493,84 @@
           <w:sz w:val="20"/>
           <w:szCs w:val="20"/>
         </w:rPr>
-        <w:t xml:space="preserve">The Z07 revision of the </w:t>
+        <w:t xml:space="preserve">The Z07 </w:t>
       </w:r>
       <w:r>
         <w:rPr>
           <w:sz w:val="20"/>
           <w:szCs w:val="20"/>
         </w:rPr>
-        <w:t xml:space="preserve">SDK </w:t>
+        <w:t>release</w:t>
       </w:r>
       <w:r>
         <w:rPr>
           <w:sz w:val="20"/>
           <w:szCs w:val="20"/>
         </w:rPr>
-        <w:t>were</w:t>
+        <w:t xml:space="preserve"> of the </w:t>
       </w:r>
       <w:r>
         <w:rPr>
           <w:sz w:val="20"/>
           <w:szCs w:val="20"/>
         </w:rPr>
-        <w:t xml:space="preserve"> baselined from AV-</w:t>
+        <w:t xml:space="preserve">SDK </w:t>
       </w:r>
       <w:r>
         <w:rPr>
           <w:sz w:val="20"/>
           <w:szCs w:val="20"/>
         </w:rPr>
-        <w:t>2018</w:t>
+        <w:t>were</w:t>
       </w:r>
       <w:r>
         <w:rPr>
           <w:sz w:val="20"/>
           <w:szCs w:val="20"/>
         </w:rPr>
-        <w:t xml:space="preserve"> edition</w:t>
+        <w:t xml:space="preserve"> baselined from AV-</w:t>
       </w:r>
       <w:r>
         <w:rPr>
           <w:sz w:val="20"/>
           <w:szCs w:val="20"/>
         </w:rPr>
-        <w:t xml:space="preserve"> using the </w:t>
+        <w:t>2018</w:t>
       </w:r>
       <w:r>
         <w:rPr>
           <w:sz w:val="20"/>
           <w:szCs w:val="20"/>
         </w:rPr>
-        <w:t>K817</w:t>
+        <w:t xml:space="preserve"> edition</w:t>
       </w:r>
       <w:r>
         <w:rPr>
           <w:sz w:val="20"/>
           <w:szCs w:val="20"/>
         </w:rPr>
-        <w:t xml:space="preserve"> </w:t>
+        <w:t xml:space="preserve"> using the </w:t>
       </w:r>
       <w:r>
         <w:rPr>
           <w:sz w:val="20"/>
           <w:szCs w:val="20"/>
         </w:rPr>
-        <w:t>revision</w:t>
+        <w:t>K817</w:t>
+      </w:r>
+      <w:r>
+        <w:rPr>
+          <w:sz w:val="20"/>
+          <w:szCs w:val="20"/>
+        </w:rPr>
+        <w:t xml:space="preserve"> </w:t>
+      </w:r>
+      <w:r>
+        <w:rPr>
+          <w:sz w:val="20"/>
+          <w:szCs w:val="20"/>
+        </w:rPr>
+        <w:t>release</w:t>
       </w:r>
       <w:r>
         <w:rPr>
@@ -31809,7 +31226,42 @@
           <w:sz w:val="20"/>
           <w:szCs w:val="20"/>
         </w:rPr>
-        <w:t xml:space="preserve">Fundamental SDK format has stabilized </w:t>
+        <w:t>Underlying</w:t>
+      </w:r>
+      <w:r>
+        <w:rPr>
+          <w:sz w:val="20"/>
+          <w:szCs w:val="20"/>
+        </w:rPr>
+        <w:t xml:space="preserve"> SDK format</w:t>
+      </w:r>
+      <w:r>
+        <w:rPr>
+          <w:sz w:val="20"/>
+          <w:szCs w:val="20"/>
+        </w:rPr>
+        <w:t>s</w:t>
+      </w:r>
+      <w:r>
+        <w:rPr>
+          <w:sz w:val="20"/>
+          <w:szCs w:val="20"/>
+        </w:rPr>
+        <w:t xml:space="preserve"> ha</w:t>
+      </w:r>
+      <w:r>
+        <w:rPr>
+          <w:sz w:val="20"/>
+          <w:szCs w:val="20"/>
+        </w:rPr>
+        <w:t>ve</w:t>
+      </w:r>
+      <w:r>
+        <w:rPr>
+          <w:sz w:val="20"/>
+          <w:szCs w:val="20"/>
+        </w:rPr>
+        <w:t xml:space="preserve"> stabilized </w:t>
       </w:r>
       <w:r>
         <w:rPr>
@@ -31838,7 +31290,7 @@
           <w:sz w:val="20"/>
           <w:szCs w:val="20"/>
         </w:rPr>
-        <w:t>revisions</w:t>
+        <w:t>editions</w:t>
       </w:r>
       <w:r>
         <w:rPr>
@@ -31866,54 +31318,234 @@
       </w:pPr>
       <w:r>
         <w:rPr>
-          <w:sz w:val="20"/>
-          <w:szCs w:val="20"/>
-        </w:rPr>
-        <w:t xml:space="preserve">The </w:t>
-      </w:r>
-      <w:r>
-        <w:rPr>
           <w:rFonts w:cstheme="minorHAnsi"/>
           <w:sz w:val="20"/>
           <w:szCs w:val="20"/>
         </w:rPr>
-        <w:t>Ω32</w:t>
+        <w:t xml:space="preserve">The huge difference between the </w:t>
       </w:r>
       <w:r>
         <w:rPr>
           <w:sz w:val="20"/>
           <w:szCs w:val="20"/>
         </w:rPr>
-        <w:t xml:space="preserve"> release introduce</w:t>
-      </w:r>
-      <w:r>
-        <w:rPr>
+        <w:t xml:space="preserve">Z-series and </w:t>
+      </w:r>
+      <w:r>
+        <w:rPr>
+          <w:rFonts w:cstheme="minorHAnsi"/>
           <w:sz w:val="20"/>
           <w:szCs w:val="20"/>
         </w:rPr>
-        <w:t>s</w:t>
+        <w:t xml:space="preserve">Ω-series </w:t>
       </w:r>
       <w:r>
         <w:rPr>
           <w:sz w:val="20"/>
           <w:szCs w:val="20"/>
         </w:rPr>
-        <w:t xml:space="preserve"> revised </w:t>
+        <w:t xml:space="preserve">editions is that Omega </w:t>
       </w:r>
       <w:r>
         <w:rPr>
           <w:sz w:val="20"/>
           <w:szCs w:val="20"/>
         </w:rPr>
-        <w:t>Written, Book, and Chapter content and a more intuitive directory for all content</w:t>
+        <w:t>edition</w:t>
       </w:r>
       <w:r>
         <w:rPr>
           <w:sz w:val="20"/>
           <w:szCs w:val="20"/>
         </w:rPr>
-        <w:t xml:space="preserve">. </w:t>
-      </w:r>
+        <w:t xml:space="preserve"> </w:t>
+      </w:r>
+      <w:r>
+        <w:rPr>
+          <w:sz w:val="20"/>
+          <w:szCs w:val="20"/>
+        </w:rPr>
+        <w:t>utilizes</w:t>
+      </w:r>
+      <w:r>
+        <w:rPr>
+          <w:sz w:val="20"/>
+          <w:szCs w:val="20"/>
+        </w:rPr>
+        <w:t xml:space="preserve"> a single file for deserialization.</w:t>
+      </w:r>
+    </w:p>
+    <w:p>
+      <w:pPr>
+        <w:pStyle w:val="ListParagraph"/>
+        <w:numPr>
+          <w:ilvl w:val="0"/>
+          <w:numId w:val="1"/>
+        </w:numPr>
+        <w:spacing w:before="100" w:after="0" w:line="240" w:lineRule="auto"/>
+        <w:ind w:left="360"/>
+        <w:jc w:val="both"/>
+        <w:rPr>
+          <w:b/>
+          <w:sz w:val="20"/>
+          <w:szCs w:val="20"/>
+        </w:rPr>
+      </w:pPr>
+      <w:r>
+        <w:rPr>
+          <w:rFonts w:cstheme="minorHAnsi"/>
+          <w:sz w:val="20"/>
+          <w:szCs w:val="20"/>
+        </w:rPr>
+        <w:t>Ω32</w:t>
+      </w:r>
+      <w:r>
+        <w:rPr>
+          <w:sz w:val="20"/>
+          <w:szCs w:val="20"/>
+        </w:rPr>
+        <w:t xml:space="preserve"> release introduces revised Written, Book, and Chapter content</w:t>
+      </w:r>
+    </w:p>
+    <w:p>
+      <w:pPr>
+        <w:pStyle w:val="ListParagraph"/>
+        <w:numPr>
+          <w:ilvl w:val="0"/>
+          <w:numId w:val="1"/>
+        </w:numPr>
+        <w:spacing w:before="100" w:after="0" w:line="240" w:lineRule="auto"/>
+        <w:ind w:left="360"/>
+        <w:jc w:val="both"/>
+        <w:rPr>
+          <w:b/>
+          <w:sz w:val="20"/>
+          <w:szCs w:val="20"/>
+        </w:rPr>
+      </w:pPr>
+      <w:r>
+        <w:rPr>
+          <w:rFonts w:cstheme="minorHAnsi"/>
+          <w:sz w:val="20"/>
+          <w:szCs w:val="20"/>
+        </w:rPr>
+        <w:t>Ω32</w:t>
+      </w:r>
+      <w:r>
+        <w:rPr>
+          <w:sz w:val="20"/>
+          <w:szCs w:val="20"/>
+        </w:rPr>
+        <w:t xml:space="preserve"> </w:t>
+      </w:r>
+      <w:r>
+        <w:rPr>
+          <w:sz w:val="20"/>
+          <w:szCs w:val="20"/>
+        </w:rPr>
+        <w:t>eliminates discrete</w:t>
+      </w:r>
+      <w:r>
+        <w:rPr>
+          <w:sz w:val="20"/>
+          <w:szCs w:val="20"/>
+        </w:rPr>
+        <w:t xml:space="preserve"> content</w:t>
+      </w:r>
+      <w:r>
+        <w:rPr>
+          <w:sz w:val="20"/>
+          <w:szCs w:val="20"/>
+        </w:rPr>
+        <w:t>. Instead, that is provided directly in the Written content.</w:t>
+      </w:r>
+    </w:p>
+    <w:p>
+      <w:pPr>
+        <w:pStyle w:val="ListParagraph"/>
+        <w:numPr>
+          <w:ilvl w:val="0"/>
+          <w:numId w:val="1"/>
+        </w:numPr>
+        <w:spacing w:before="100" w:after="0" w:line="240" w:lineRule="auto"/>
+        <w:ind w:left="360"/>
+        <w:jc w:val="both"/>
+        <w:rPr>
+          <w:b/>
+          <w:sz w:val="20"/>
+          <w:szCs w:val="20"/>
+        </w:rPr>
+      </w:pPr>
+      <w:r>
+        <w:rPr>
+          <w:rFonts w:cstheme="minorHAnsi"/>
+          <w:sz w:val="20"/>
+          <w:szCs w:val="20"/>
+        </w:rPr>
+        <w:t xml:space="preserve">Ω-series </w:t>
+      </w:r>
+      <w:r>
+        <w:rPr>
+          <w:sz w:val="20"/>
+          <w:szCs w:val="20"/>
+        </w:rPr>
+        <w:t>editions</w:t>
+      </w:r>
+      <w:r>
+        <w:rPr>
+          <w:sz w:val="20"/>
+          <w:szCs w:val="20"/>
+        </w:rPr>
+        <w:t xml:space="preserve"> </w:t>
+      </w:r>
+      <w:r>
+        <w:rPr>
+          <w:sz w:val="20"/>
+          <w:szCs w:val="20"/>
+        </w:rPr>
+        <w:t>replaces the AV-Inventory file with Directory content, which is the first data payload of the new deserialization file.</w:t>
+      </w:r>
+    </w:p>
+    <w:p>
+      <w:pPr>
+        <w:pStyle w:val="ListParagraph"/>
+        <w:numPr>
+          <w:ilvl w:val="0"/>
+          <w:numId w:val="1"/>
+        </w:numPr>
+        <w:spacing w:before="100" w:after="0" w:line="240" w:lineRule="auto"/>
+        <w:ind w:left="360"/>
+        <w:jc w:val="both"/>
+        <w:rPr>
+          <w:b/>
+          <w:sz w:val="20"/>
+          <w:szCs w:val="20"/>
+        </w:rPr>
+      </w:pPr>
+      <w:r>
+        <w:rPr>
+          <w:sz w:val="20"/>
+          <w:szCs w:val="20"/>
+        </w:rPr>
+        <w:t>The name of the serialization file: AVX-Omega.data; an AVX-Omega.md5 contains a hash of the data file.</w:t>
+      </w:r>
+    </w:p>
+    <w:p>
+      <w:pPr>
+        <w:pStyle w:val="ListParagraph"/>
+        <w:numPr>
+          <w:ilvl w:val="0"/>
+          <w:numId w:val="1"/>
+        </w:numPr>
+        <w:spacing w:before="100" w:after="0" w:line="240" w:lineRule="auto"/>
+        <w:ind w:left="360"/>
+        <w:jc w:val="both"/>
+        <w:rPr>
+          <w:b/>
+          <w:sz w:val="20"/>
+          <w:szCs w:val="20"/>
+        </w:rPr>
+      </w:pPr>
       <w:r>
         <w:rPr>
           <w:sz w:val="20"/>
@@ -32197,24 +31829,15 @@
           <w:sz w:val="20"/>
           <w:szCs w:val="20"/>
         </w:rPr>
-        <w:t xml:space="preserve">=0) represents </w:t>
-      </w:r>
-      <w:proofErr w:type="gramStart"/>
+        <w:t xml:space="preserve">=0) represents 2020;  </w:t>
+      </w:r>
       <w:r>
         <w:rPr>
           <w:sz w:val="20"/>
           <w:szCs w:val="20"/>
         </w:rPr>
-        <w:t xml:space="preserve">2020;  </w:t>
-      </w:r>
-      <w:r>
-        <w:rPr>
-          <w:sz w:val="20"/>
-          <w:szCs w:val="20"/>
-        </w:rPr>
         <w:t>(</w:t>
       </w:r>
-      <w:proofErr w:type="gramEnd"/>
       <w:r>
         <w:rPr>
           <w:i/>
@@ -32611,7 +32234,6 @@
         </w:rPr>
         <w:sym w:font="Wingdings" w:char="F0E0"/>
       </w:r>
-      <w:proofErr w:type="gramStart"/>
       <w:r>
         <w:rPr>
           <w:i/>
@@ -32628,7 +32250,6 @@
         </w:rPr>
         <w:t>,  2</w:t>
       </w:r>
-      <w:proofErr w:type="gramEnd"/>
       <w:r>
         <w:rPr>
           <w:sz w:val="20"/>
@@ -33101,12 +32722,8 @@
           <w:szCs w:val="20"/>
         </w:rPr>
         <w:sectPr>
-          <w:headerReference w:type="even" r:id="rId11"/>
-          <w:headerReference w:type="default" r:id="rId12"/>
-          <w:footerReference w:type="even" r:id="rId13"/>
-          <w:footerReference w:type="default" r:id="rId14"/>
-          <w:headerReference w:type="first" r:id="rId15"/>
-          <w:footerReference w:type="first" r:id="rId16"/>
+          <w:headerReference w:type="default" r:id="rId11"/>
+          <w:footerReference w:type="default" r:id="rId12"/>
           <w:pgSz w:w="15840" w:h="12240" w:orient="landscape" w:code="1"/>
           <w:pgMar w:top="720" w:right="1152" w:bottom="720" w:left="1152" w:header="720" w:footer="720" w:gutter="0"/>
           <w:cols w:space="720"/>
@@ -33370,7 +32987,7 @@
                               </w:rPr>
                               <w:t xml:space="preserve">ional information available at:   </w:t>
                             </w:r>
-                            <w:hyperlink r:id="rId17" w:history="1">
+                            <w:hyperlink r:id="rId13" w:history="1">
                               <w:r>
                                 <w:rPr>
                                   <w:rStyle w:val="Hyperlink"/>
@@ -33387,7 +33004,7 @@
                               </w:rPr>
                               <w:t xml:space="preserve"> ,   </w:t>
                             </w:r>
-                            <w:hyperlink r:id="rId18" w:history="1">
+                            <w:hyperlink r:id="rId14" w:history="1">
                               <w:r>
                                 <w:rPr>
                                   <w:rStyle w:val="Hyperlink"/>
@@ -33404,7 +33021,7 @@
                               </w:rPr>
                               <w:t xml:space="preserve"> ,    </w:t>
                             </w:r>
-                            <w:hyperlink r:id="rId19" w:history="1">
+                            <w:hyperlink r:id="rId15" w:history="1">
                               <w:r>
                                 <w:rPr>
                                   <w:rStyle w:val="Hyperlink"/>
@@ -33421,7 +33038,7 @@
                               </w:rPr>
                               <w:t xml:space="preserve"> ,    </w:t>
                             </w:r>
-                            <w:hyperlink r:id="rId20" w:history="1">
+                            <w:hyperlink r:id="rId16" w:history="1">
                               <w:r>
                                 <w:rPr>
                                   <w:rStyle w:val="Hyperlink"/>
@@ -33609,7 +33226,7 @@
                         </w:rPr>
                         <w:t xml:space="preserve">ional information available at:   </w:t>
                       </w:r>
-                      <w:hyperlink r:id="rId21" w:history="1">
+                      <w:hyperlink r:id="rId17" w:history="1">
                         <w:r>
                           <w:rPr>
                             <w:rStyle w:val="Hyperlink"/>
@@ -33626,7 +33243,7 @@
                         </w:rPr>
                         <w:t xml:space="preserve"> ,   </w:t>
                       </w:r>
-                      <w:hyperlink r:id="rId22" w:history="1">
+                      <w:hyperlink r:id="rId18" w:history="1">
                         <w:r>
                           <w:rPr>
                             <w:rStyle w:val="Hyperlink"/>
@@ -33643,7 +33260,7 @@
                         </w:rPr>
                         <w:t xml:space="preserve"> ,    </w:t>
                       </w:r>
-                      <w:hyperlink r:id="rId23" w:history="1">
+                      <w:hyperlink r:id="rId19" w:history="1">
                         <w:r>
                           <w:rPr>
                             <w:rStyle w:val="Hyperlink"/>
@@ -33660,7 +33277,7 @@
                         </w:rPr>
                         <w:t xml:space="preserve"> ,    </w:t>
                       </w:r>
-                      <w:hyperlink r:id="rId24" w:history="1">
+                      <w:hyperlink r:id="rId20" w:history="1">
                         <w:r>
                           <w:rPr>
                             <w:rStyle w:val="Hyperlink"/>
@@ -33704,6 +33321,153 @@
     <w:p>
       <w:pPr>
         <w:sectPr>
+          <w:headerReference w:type="default" r:id="rId21"/>
+          <w:footerReference w:type="default" r:id="rId22"/>
+          <w:type w:val="continuous"/>
+          <w:pgSz w:w="15840" w:h="12240" w:orient="landscape" w:code="1"/>
+          <w:pgMar w:top="720" w:right="1152" w:bottom="720" w:left="1152" w:header="720" w:footer="720" w:gutter="0"/>
+          <w:pgNumType w:fmt="lowerRoman" w:start="1"/>
+          <w:cols w:space="720"/>
+          <w:docGrid w:linePitch="360"/>
+        </w:sectPr>
+      </w:pPr>
+    </w:p>
+    <w:p>
+      <w:r>
+        <w:br w:type="page"/>
+      </w:r>
+    </w:p>
+    <w:p>
+      <w:r>
+        <w:lastRenderedPageBreak/>
+        <w:t>No deserialization required! That’s right, the Rust sources have the entire SDK files baked into the source code with requisite native array initializations. Just include the dependency in cargo, and you’re good to go.</w:t>
+      </w:r>
+    </w:p>
+    <w:p>
+      <w:r>
+        <w:t>Rust</w:t>
+      </w:r>
+      <w:r>
+        <w:t xml:space="preserve"> sources can be found in the </w:t>
+      </w:r>
+      <w:r>
+        <w:t>Digital-AV/z-series/foundations/</w:t>
+      </w:r>
+      <w:r>
+        <w:t>rust</w:t>
+      </w:r>
+      <w:r>
+        <w:t>/</w:t>
+      </w:r>
+      <w:r>
+        <w:t xml:space="preserve"> folder on GitHub. All structures are pre-defined in lockstep with the binary files of the SDK. However, one major deviation is that the AV-Writ.dx file is segmented into 66 different structures (one for each book of the bible). </w:t>
+      </w:r>
+    </w:p>
+    <w:p>
+      <w:r>
+        <w:t xml:space="preserve">There are other minor deviations from the baseline SDK documentation. These are driven somewhat by the syntax of Rust, and to simplify code-generation. Deviations should be intuitive by comparing the struct definitions with the SDK documentation. The value of the generated files is that no deserialization operations are needed. Again, the implementation uses Rust arrays with static </w:t>
+      </w:r>
+      <w:r>
+        <w:t>initializers</w:t>
+      </w:r>
+      <w:r>
+        <w:t xml:space="preserve">. </w:t>
+      </w:r>
+    </w:p>
+    <w:p>
+      <w:r>
+        <w:t>The code currently compiles, but is largely untested.</w:t>
+      </w:r>
+    </w:p>
+    <w:p>
+      <w:r>
+        <w:t>The compiled Rust library is almost 400mb. That’s twenty times the size of the baseline [serialized] SDK files. At first glance, this might lead you to the C++ library. However, this would be an apples to oranges comparison. The C++ implementation is a DLL (i.e. a shared library). The Rust library is static, by convention, with all dependencies baked in, including the Rust runtime itself.</w:t>
+      </w:r>
+      <w:r>
+        <w:t xml:space="preserve">  Someone could measure what the library would be if it were compiled as a shared library, but I have no plans to do that.  For what it is, and given modern hardware, 400 mb is not very large by database standards. Yet, if trimming down is your goal, not every file need be included in your application.</w:t>
+      </w:r>
+      <w:r>
+        <w:br w:type="page"/>
+      </w:r>
+    </w:p>
+    <w:p>
+      <w:pPr>
+        <w:sectPr>
+          <w:headerReference w:type="default" r:id="rId23"/>
+          <w:footerReference w:type="default" r:id="rId24"/>
+          <w:type w:val="continuous"/>
+          <w:pgSz w:w="15840" w:h="12240" w:orient="landscape" w:code="1"/>
+          <w:pgMar w:top="720" w:right="1152" w:bottom="720" w:left="1152" w:header="720" w:footer="720" w:gutter="0"/>
+          <w:pgNumType w:fmt="lowerRoman" w:start="1"/>
+          <w:cols w:space="720"/>
+          <w:docGrid w:linePitch="360"/>
+        </w:sectPr>
+      </w:pPr>
+    </w:p>
+    <w:p>
+      <w:r>
+        <w:lastRenderedPageBreak/>
+        <w:t>No deserialization required! That’s right, the C++ sources have the entire SDK files baked into the source code with requisite native C++ array initializations. Just include the dependency in CMake, and you’re good to go.</w:t>
+      </w:r>
+    </w:p>
+    <w:p>
+      <w:r>
+        <w:t xml:space="preserve">C++ sources can be found in the </w:t>
+      </w:r>
+      <w:r>
+        <w:t>Digital-AV/z-series/foundations/</w:t>
+      </w:r>
+      <w:r>
+        <w:t>cpp</w:t>
+      </w:r>
+      <w:r>
+        <w:t>/</w:t>
+      </w:r>
+      <w:r>
+        <w:t xml:space="preserve"> folder on GitHub. All structures are pre-defined in lockstep with the binary files of the SDK. However, one major deviation is that the AV-Writ.dx file is segmented into 66 different structures (one for each book of the bible).</w:t>
+      </w:r>
+    </w:p>
+    <w:p>
+      <w:r>
+        <w:t>There are other minor deviations that should be intuitive by examining the struct definitions. These are driven somewhat by the syntax of C++, and to simplify code-generation. The value of the generated files is that no deserialization operations are needed. Again, the implementation uses C++ arrays with static initializations.</w:t>
+      </w:r>
+    </w:p>
+    <w:p>
+      <w:r>
+        <w:t>The code currently compiles, but is largely untested.</w:t>
+      </w:r>
+    </w:p>
+    <w:p>
+      <w:r>
+        <w:t xml:space="preserve">Interestingly, using the latest Microsoft x64 C++ compiler to compile the entire SDK into a DLL with static C++ arrays, the entire DLL weighs in at 21.2 mb, </w:t>
+      </w:r>
+      <w:r>
+        <w:t xml:space="preserve">about the same as </w:t>
+      </w:r>
+      <w:r>
+        <w:t xml:space="preserve">the experimental FlatBuffers </w:t>
+      </w:r>
+      <w:r>
+        <w:t>content data</w:t>
+      </w:r>
+      <w:r>
+        <w:t xml:space="preserve">. Compared to the Baseline SDK files themselves, that’s only </w:t>
+      </w:r>
+      <w:r>
+        <w:t>2</w:t>
+      </w:r>
+      <w:r>
+        <w:t xml:space="preserve"> mb of overhead (and all of the deserialization work is already done).</w:t>
+      </w:r>
+    </w:p>
+    <w:p>
+      <w:r>
+        <w:br w:type="page"/>
+      </w:r>
+    </w:p>
+    <w:p>
+      <w:pPr>
+        <w:sectPr>
           <w:headerReference w:type="default" r:id="rId25"/>
           <w:footerReference w:type="default" r:id="rId26"/>
           <w:type w:val="continuous"/>
@@ -33715,316 +33479,129 @@
         </w:sectPr>
       </w:pPr>
     </w:p>
+    <w:p/>
     <w:p>
       <w:r>
-        <w:br w:type="page"/>
+        <w:t xml:space="preserve">Foundational support for C# differs from the Rust and C++ implementations, as the C# foundation uses </w:t>
+      </w:r>
+      <w:r>
+        <w:t xml:space="preserve">the </w:t>
+      </w:r>
+      <w:r>
+        <w:rPr>
+          <w:rFonts w:cstheme="minorHAnsi"/>
+        </w:rPr>
+        <w:t>Ω</w:t>
+      </w:r>
+      <w:r>
+        <w:rPr>
+          <w:rFonts w:cstheme="minorHAnsi"/>
+        </w:rPr>
+        <w:t>-series SDK for actual deserializations in lieu of code-generation</w:t>
+      </w:r>
+      <w:r>
+        <w:rPr>
+          <w:rFonts w:cstheme="minorHAnsi"/>
+        </w:rPr>
+        <w:t xml:space="preserve">.  With the </w:t>
+      </w:r>
+      <w:r>
+        <w:rPr>
+          <w:rFonts w:cstheme="minorHAnsi"/>
+        </w:rPr>
+        <w:t>Ω</w:t>
+      </w:r>
+      <w:r>
+        <w:rPr>
+          <w:rFonts w:cstheme="minorHAnsi"/>
+        </w:rPr>
+        <w:t>-series SDK, we open just a single binary file to extract all SDK content.</w:t>
       </w:r>
     </w:p>
     <w:p>
       <w:r>
-        <w:lastRenderedPageBreak/>
-        <w:t>No deserialization required! That’s right, the Rust sources have the entire SDK files baked into the source code with requisite native array initializations. Just include the dependency in cargo, and you’re good to go.</w:t>
+        <w:t>C</w:t>
+      </w:r>
+      <w:r>
+        <w:t>#</w:t>
+      </w:r>
+      <w:r>
+        <w:t xml:space="preserve"> sources can be found in the </w:t>
+      </w:r>
+      <w:r>
+        <w:t>Digital-AV/</w:t>
+      </w:r>
+      <w:r>
+        <w:t>omega</w:t>
+      </w:r>
+      <w:r>
+        <w:t>/foundations/</w:t>
+      </w:r>
+      <w:r>
+        <w:t>csharp</w:t>
+      </w:r>
+      <w:r>
+        <w:t>/</w:t>
+      </w:r>
+      <w:r>
+        <w:t xml:space="preserve"> folder on GitHub. </w:t>
+      </w:r>
+      <w:r>
+        <w:t>As with the other foundational support, Written content</w:t>
+      </w:r>
+      <w:r>
+        <w:t xml:space="preserve"> is segmented into 66 different </w:t>
+      </w:r>
+      <w:r>
+        <w:t>arrays and placed in the Book index/content</w:t>
+      </w:r>
+      <w:r>
+        <w:t xml:space="preserve"> (one</w:t>
+      </w:r>
+      <w:r>
+        <w:t xml:space="preserve"> array</w:t>
+      </w:r>
+      <w:r>
+        <w:t xml:space="preserve"> for each book of the bible).</w:t>
       </w:r>
     </w:p>
     <w:p>
       <w:r>
-        <w:t>Rust</w:t>
-      </w:r>
-      <w:r>
-        <w:t xml:space="preserve"> sources can be found in the </w:t>
-      </w:r>
-      <w:r>
-        <w:t>Digital-AV/z-series/foundations/</w:t>
-      </w:r>
-      <w:r>
-        <w:t>rust</w:t>
-      </w:r>
-      <w:r>
-        <w:t>/</w:t>
-      </w:r>
-      <w:r>
-        <w:t xml:space="preserve"> folder on GitHub. All structures are pre-defined in lockstep with the binary files of the SDK. However, one major deviation is that the AV-Writ.dx file is segmented into 66 different structures (one for each book of the bible). </w:t>
+        <w:t xml:space="preserve">The code </w:t>
+      </w:r>
+      <w:r>
+        <w:t>is currently in development, but leverages the rock solid foundation of decades of earlier deployments of the Digital-AV SDK</w:t>
+      </w:r>
+      <w:r>
+        <w:t>.</w:t>
       </w:r>
     </w:p>
     <w:p>
       <w:r>
-        <w:t xml:space="preserve">There are other minor deviations from the baseline SDK documentation. These are driven somewhat by the syntax of Rust, and to simplify code-generation. Deviations should be intuitive by comparing the struct definitions with the SDK documentation. The value of the generated files is that no deserialization operations are needed. Again, the implementation uses Rust arrays with static </w:t>
-      </w:r>
-      <w:r>
-        <w:t>initializers</w:t>
-      </w:r>
-      <w:r>
-        <w:t xml:space="preserve">. </w:t>
+        <w:t>The fundamental difference here with the companion project AVXText, is that</w:t>
+      </w:r>
+      <w:r>
+        <w:t xml:space="preserve"> the current</w:t>
+      </w:r>
+      <w:r>
+        <w:t xml:space="preserve"> AVXText </w:t>
+      </w:r>
+      <w:r>
+        <w:t xml:space="preserve">github </w:t>
+      </w:r>
+      <w:r>
+        <w:t xml:space="preserve">bundles the interpreter with the bible content for search capabilities. This is no longer necessary as Quelle can serve that purpose, while these sources are dedicated only for deserialization, validation, and content delivery. </w:t>
+      </w:r>
+      <w:r>
+        <w:t xml:space="preserve"> The author anticipates that AVXText will eventually be replaced with an integrations of C# Foundation with Quelle via a future repo named Pin-Shot-Blue.</w:t>
       </w:r>
     </w:p>
-    <w:p>
-      <w:r>
-        <w:t>The code currently compiles, but is largely untested.</w:t>
-      </w:r>
-    </w:p>
-    <w:p>
-      <w:r>
-        <w:t xml:space="preserve">The compiled Rust library is almost 400mb. That’s twenty times the size of the baseline [serialized] SDK files. At first glance, this might lead you to the C++ library. However, this would be an </w:t>
-      </w:r>
-      <w:proofErr w:type="gramStart"/>
-      <w:r>
-        <w:t>apples</w:t>
-      </w:r>
-      <w:proofErr w:type="gramEnd"/>
-      <w:r>
-        <w:t xml:space="preserve"> to oranges comparison. The C++ implementation is a DLL (</w:t>
-      </w:r>
-      <w:proofErr w:type="gramStart"/>
-      <w:r>
-        <w:t>i.e.</w:t>
-      </w:r>
-      <w:proofErr w:type="gramEnd"/>
-      <w:r>
-        <w:t xml:space="preserve"> a shared library). The Rust library is static, by convention, with all dependencies baked in, including the Rust runtime itself.</w:t>
-      </w:r>
-      <w:r>
-        <w:t xml:space="preserve">  Someone could measure what the library would be if it were compiled as a shared library, but I have no plans to do that.  For what it is, and given modern hardware, 400 mb is not very large by database standards. Yet, if trimming down is your goal, not every file need be included in your application.</w:t>
-      </w:r>
-      <w:r>
-        <w:br w:type="page"/>
-      </w:r>
-    </w:p>
+    <w:p/>
     <w:p>
       <w:pPr>
         <w:sectPr>
           <w:headerReference w:type="default" r:id="rId27"/>
           <w:footerReference w:type="default" r:id="rId28"/>
-          <w:type w:val="continuous"/>
-          <w:pgSz w:w="15840" w:h="12240" w:orient="landscape" w:code="1"/>
-          <w:pgMar w:top="720" w:right="1152" w:bottom="720" w:left="1152" w:header="720" w:footer="720" w:gutter="0"/>
-          <w:pgNumType w:fmt="lowerRoman" w:start="1"/>
-          <w:cols w:space="720"/>
-          <w:docGrid w:linePitch="360"/>
-        </w:sectPr>
-      </w:pPr>
-    </w:p>
-    <w:p>
-      <w:r>
-        <w:lastRenderedPageBreak/>
-        <w:t>No deserialization required! That’s right, the C++ sources have the entire SDK files baked into the source code with requisite native C++ array initializations. Just include the dependency in CMake, and you’re good to go.</w:t>
-      </w:r>
-    </w:p>
-    <w:p>
-      <w:r>
-        <w:t xml:space="preserve">C++ sources can be found in the </w:t>
-      </w:r>
-      <w:r>
-        <w:t>Digital-AV/z-series/foundations/</w:t>
-      </w:r>
-      <w:r>
-        <w:t>cpp</w:t>
-      </w:r>
-      <w:r>
-        <w:t>/</w:t>
-      </w:r>
-      <w:r>
-        <w:t xml:space="preserve"> folder on GitHub. All structures are pre-defined in lockstep with the binary files of the SDK. However, one major deviation is that the AV-Writ.dx file is segmented into 66 different structures (one for each book of the bible).</w:t>
-      </w:r>
-    </w:p>
-    <w:p>
-      <w:r>
-        <w:t>There are other minor deviations that should be intuitive by examining the struct definitions. These are driven somewhat by the syntax of C++, and to simplify code-generation. The value of the generated files is that no deserialization operations are needed. Again, the implementation uses C++ arrays with static initializations.</w:t>
-      </w:r>
-    </w:p>
-    <w:p>
-      <w:r>
-        <w:t>The code currently compiles, but is largely untested.</w:t>
-      </w:r>
-    </w:p>
-    <w:p>
-      <w:r>
-        <w:t xml:space="preserve">Interestingly, using the latest Microsoft x64 C++ compiler to compile the entire SDK into a DLL with static C++ arrays, the entire DLL weighs in at 21.2 mb, </w:t>
-      </w:r>
-      <w:r>
-        <w:t xml:space="preserve">about the same as </w:t>
-      </w:r>
-      <w:r>
-        <w:t xml:space="preserve">the experimental FlatBuffers </w:t>
-      </w:r>
-      <w:r>
-        <w:t>content data</w:t>
-      </w:r>
-      <w:r>
-        <w:t xml:space="preserve">. Compared to the Baseline SDK files themselves, that’s only </w:t>
-      </w:r>
-      <w:r>
-        <w:t>2</w:t>
-      </w:r>
-      <w:r>
-        <w:t xml:space="preserve"> mb of overhead (and all of the deserialization work is already done).</w:t>
-      </w:r>
-    </w:p>
-    <w:p>
-      <w:r>
-        <w:br w:type="page"/>
-      </w:r>
-    </w:p>
-    <w:p>
-      <w:pPr>
-        <w:sectPr>
-          <w:headerReference w:type="default" r:id="rId29"/>
-          <w:footerReference w:type="default" r:id="rId30"/>
-          <w:type w:val="continuous"/>
-          <w:pgSz w:w="15840" w:h="12240" w:orient="landscape" w:code="1"/>
-          <w:pgMar w:top="720" w:right="1152" w:bottom="720" w:left="1152" w:header="720" w:footer="720" w:gutter="0"/>
-          <w:pgNumType w:fmt="lowerRoman" w:start="1"/>
-          <w:cols w:space="720"/>
-          <w:docGrid w:linePitch="360"/>
-        </w:sectPr>
-      </w:pPr>
-    </w:p>
-    <w:p/>
-    <w:p>
-      <w:r>
-        <w:t xml:space="preserve">Foundational support for C# differs from the Rust and C++ implementations, as the C# foundation uses </w:t>
-      </w:r>
-      <w:r>
-        <w:t xml:space="preserve">the </w:t>
-      </w:r>
-      <w:r>
-        <w:rPr>
-          <w:rFonts w:cstheme="minorHAnsi"/>
-        </w:rPr>
-        <w:t>Ω</w:t>
-      </w:r>
-      <w:r>
-        <w:rPr>
-          <w:rFonts w:cstheme="minorHAnsi"/>
-        </w:rPr>
-        <w:t>-series SDK for actual deserializations in lieu of code-generation</w:t>
-      </w:r>
-      <w:r>
-        <w:rPr>
-          <w:rFonts w:cstheme="minorHAnsi"/>
-        </w:rPr>
-        <w:t xml:space="preserve">.  With the </w:t>
-      </w:r>
-      <w:r>
-        <w:rPr>
-          <w:rFonts w:cstheme="minorHAnsi"/>
-        </w:rPr>
-        <w:t>Ω</w:t>
-      </w:r>
-      <w:r>
-        <w:rPr>
-          <w:rFonts w:cstheme="minorHAnsi"/>
-        </w:rPr>
-        <w:t>-series SDK, we open just a single binary file to extract all SDK content.</w:t>
-      </w:r>
-    </w:p>
-    <w:p>
-      <w:r>
-        <w:t>C</w:t>
-      </w:r>
-      <w:r>
-        <w:t>#</w:t>
-      </w:r>
-      <w:r>
-        <w:t xml:space="preserve"> sources can be found in the </w:t>
-      </w:r>
-      <w:r>
-        <w:t>Digital-AV/</w:t>
-      </w:r>
-      <w:r>
-        <w:t>omega</w:t>
-      </w:r>
-      <w:r>
-        <w:t>/foundations/</w:t>
-      </w:r>
-      <w:r>
-        <w:t>csharp</w:t>
-      </w:r>
-      <w:r>
-        <w:t>/</w:t>
-      </w:r>
-      <w:r>
-        <w:t xml:space="preserve"> folder on GitHub. </w:t>
-      </w:r>
-      <w:r>
-        <w:t xml:space="preserve">As with the other foundational support, </w:t>
-      </w:r>
-      <w:proofErr w:type="gramStart"/>
-      <w:r>
-        <w:t>Written</w:t>
-      </w:r>
-      <w:proofErr w:type="gramEnd"/>
-      <w:r>
-        <w:t xml:space="preserve"> content</w:t>
-      </w:r>
-      <w:r>
-        <w:t xml:space="preserve"> is segmented into 66 different </w:t>
-      </w:r>
-      <w:r>
-        <w:t>arrays and placed in the Book index/content</w:t>
-      </w:r>
-      <w:r>
-        <w:t xml:space="preserve"> (one</w:t>
-      </w:r>
-      <w:r>
-        <w:t xml:space="preserve"> array</w:t>
-      </w:r>
-      <w:r>
-        <w:t xml:space="preserve"> for each book of the bible).</w:t>
-      </w:r>
-    </w:p>
-    <w:p>
-      <w:r>
-        <w:t xml:space="preserve">The code </w:t>
-      </w:r>
-      <w:r>
-        <w:t xml:space="preserve">is currently in development, but leverages the </w:t>
-      </w:r>
-      <w:proofErr w:type="gramStart"/>
-      <w:r>
-        <w:t>rock solid</w:t>
-      </w:r>
-      <w:proofErr w:type="gramEnd"/>
-      <w:r>
-        <w:t xml:space="preserve"> foundation of decades of earlier deployments of the Digital-AV SDK</w:t>
-      </w:r>
-      <w:r>
-        <w:t>.</w:t>
-      </w:r>
-    </w:p>
-    <w:p>
-      <w:r>
-        <w:t>The fundamental difference here with the companion project AVXText, is that</w:t>
-      </w:r>
-      <w:r>
-        <w:t xml:space="preserve"> the current</w:t>
-      </w:r>
-      <w:r>
-        <w:t xml:space="preserve"> AVXText </w:t>
-      </w:r>
-      <w:r>
-        <w:t xml:space="preserve">github </w:t>
-      </w:r>
-      <w:r>
-        <w:t xml:space="preserve">bundles the interpreter with the bible content for search capabilities. This is no longer necessary as Quelle can serve that purpose, while these sources are dedicated only for deserialization, validation, and content delivery. </w:t>
-      </w:r>
-      <w:r>
-        <w:t xml:space="preserve"> The author anticipates that AVXText will eventually be replaced with an </w:t>
-      </w:r>
-      <w:proofErr w:type="gramStart"/>
-      <w:r>
-        <w:t>integrations of C# Foundation with Quelle</w:t>
-      </w:r>
-      <w:proofErr w:type="gramEnd"/>
-      <w:r>
-        <w:t xml:space="preserve"> via a future repo named Pin-Shot-Blue.</w:t>
-      </w:r>
-    </w:p>
-    <w:p/>
-    <w:p>
-      <w:pPr>
-        <w:sectPr>
-          <w:headerReference w:type="default" r:id="rId31"/>
-          <w:footerReference w:type="default" r:id="rId32"/>
           <w:type w:val="evenPage"/>
           <w:pgSz w:w="15840" w:h="12240" w:orient="landscape" w:code="1"/>
           <w:pgMar w:top="720" w:right="1152" w:bottom="720" w:left="1152" w:header="720" w:footer="720" w:gutter="0"/>
@@ -34048,8 +33625,8 @@
     </w:p>
     <w:p/>
     <w:sectPr>
-      <w:headerReference w:type="default" r:id="rId33"/>
-      <w:footerReference w:type="default" r:id="rId34"/>
+      <w:headerReference w:type="default" r:id="rId29"/>
+      <w:footerReference w:type="default" r:id="rId30"/>
       <w:type w:val="continuous"/>
       <w:pgSz w:w="15840" w:h="12240" w:orient="landscape" w:code="1"/>
       <w:pgMar w:top="720" w:right="1152" w:bottom="720" w:left="1152" w:header="720" w:footer="720" w:gutter="0"/>
@@ -34087,16 +33664,6 @@
 </file>
 
 <file path=word/footer1.xml><?xml version="1.0" encoding="utf-8"?>
-<w:ftr xmlns:wpc="http://schemas.microsoft.com/office/word/2010/wordprocessingCanvas" xmlns:cx="http://schemas.microsoft.com/office/drawing/2014/chartex" xmlns:cx1="http://schemas.microsoft.com/office/drawing/2015/9/8/chartex" xmlns:cx2="http://schemas.microsoft.com/office/drawing/2015/10/21/chartex" xmlns:cx3="http://schemas.microsoft.com/office/drawing/2016/5/9/chartex" xmlns:cx4="http://schemas.microsoft.com/office/drawing/2016/5/10/chartex" xmlns:cx5="http://schemas.microsoft.com/office/drawing/2016/5/11/chartex" xmlns:cx6="http://schemas.microsoft.com/office/drawing/2016/5/12/chartex" xmlns:cx7="http://schemas.microsoft.com/office/drawing/2016/5/13/chartex" xmlns:cx8="http://schemas.microsoft.com/office/drawing/2016/5/14/chartex" xmlns:mc="http://schemas.openxmlformats.org/markup-compatibility/2006" xmlns:aink="http://schemas.microsoft.com/office/drawing/2016/ink" xmlns:am3d="http://schemas.microsoft.com/office/drawing/2017/model3d" xmlns:o="urn:schemas-microsoft-com:office:office" xmlns:oel="http://schemas.microsoft.com/office/2019/extlst" xmlns:r="http://schemas.openxmlformats.org/officeDocument/2006/relationships" xmlns:m="http://schemas.openxmlformats.org/officeDocument/2006/math" xmlns:v="urn:schemas-microsoft-com:vml" xmlns:wp14="http://schemas.microsoft.com/office/word/2010/wordprocessingDrawing" xmlns:wp="http://schemas.openxmlformats.org/drawingml/2006/wordprocessingDrawing" xmlns:w10="urn:schemas-microsoft-com:office:word" xmlns:w="http://schemas.openxmlformats.org/wordprocessingml/2006/main" xmlns:w14="http://schemas.microsoft.com/office/word/2010/wordml" xmlns:w15="http://schemas.microsoft.com/office/word/2012/wordml" xmlns:w16cex="http://schemas.microsoft.com/office/word/2018/wordml/cex" xmlns:w16cid="http://schemas.microsoft.com/office/word/2016/wordml/cid" xmlns:w16="http://schemas.microsoft.com/office/word/2018/wordml" xmlns:w16sdtdh="http://schemas.microsoft.com/office/word/2020/wordml/sdtdatahash" xmlns:w16se="http://schemas.microsoft.com/office/word/2015/wordml/symex" xmlns:wpg="http://schemas.microsoft.com/office/word/2010/wordprocessingGroup" xmlns:wpi="http://schemas.microsoft.com/office/word/2010/wordprocessingInk" xmlns:wne="http://schemas.microsoft.com/office/word/2006/wordml" xmlns:wps="http://schemas.microsoft.com/office/word/2010/wordprocessingShape" mc:Ignorable="w14 w15 w16se w16cid w16 w16cex w16sdtdh wp14">
-  <w:p>
-    <w:pPr>
-      <w:pStyle w:val="Footer"/>
-    </w:pPr>
-  </w:p>
-</w:ftr>
-</file>
-
-<file path=word/footer2.xml><?xml version="1.0" encoding="utf-8"?>
 <w:ftr xmlns:wpc="http://schemas.microsoft.com/office/word/2010/wordprocessingCanvas" xmlns:cx="http://schemas.microsoft.com/office/drawing/2014/chartex" xmlns:cx1="http://schemas.microsoft.com/office/drawing/2015/9/8/chartex" xmlns:cx2="http://schemas.microsoft.com/office/drawing/2015/10/21/chartex" xmlns:cx3="http://schemas.microsoft.com/office/drawing/2016/5/9/chartex" xmlns:cx4="http://schemas.microsoft.com/office/drawing/2016/5/10/chartex" xmlns:cx5="http://schemas.microsoft.com/office/drawing/2016/5/11/chartex" xmlns:cx6="http://schemas.microsoft.com/office/drawing/2016/5/12/chartex" xmlns:cx7="http://schemas.microsoft.com/office/drawing/2016/5/13/chartex" xmlns:cx8="http://schemas.microsoft.com/office/drawing/2016/5/14/chartex" xmlns:mc="http://schemas.openxmlformats.org/markup-compatibility/2006" xmlns:aink="http://schemas.microsoft.com/office/drawing/2016/ink" xmlns:am3d="http://schemas.microsoft.com/office/drawing/2017/model3d" xmlns:o="urn:schemas-microsoft-com:office:office" xmlns:oel="http://schemas.microsoft.com/office/2019/extlst" xmlns:r="http://schemas.openxmlformats.org/officeDocument/2006/relationships" xmlns:m="http://schemas.openxmlformats.org/officeDocument/2006/math" xmlns:v="urn:schemas-microsoft-com:vml" xmlns:wp14="http://schemas.microsoft.com/office/word/2010/wordprocessingDrawing" xmlns:wp="http://schemas.openxmlformats.org/drawingml/2006/wordprocessingDrawing" xmlns:w10="urn:schemas-microsoft-com:office:word" xmlns:w="http://schemas.openxmlformats.org/wordprocessingml/2006/main" xmlns:w14="http://schemas.microsoft.com/office/word/2010/wordml" xmlns:w15="http://schemas.microsoft.com/office/word/2012/wordml" xmlns:w16cex="http://schemas.microsoft.com/office/word/2018/wordml/cex" xmlns:w16cid="http://schemas.microsoft.com/office/word/2016/wordml/cid" xmlns:w16="http://schemas.microsoft.com/office/word/2018/wordml" xmlns:w16sdtdh="http://schemas.microsoft.com/office/word/2020/wordml/sdtdatahash" xmlns:w16se="http://schemas.microsoft.com/office/word/2015/wordml/symex" xmlns:wpg="http://schemas.microsoft.com/office/word/2010/wordprocessingGroup" xmlns:wpi="http://schemas.microsoft.com/office/word/2010/wordprocessingInk" xmlns:wne="http://schemas.microsoft.com/office/word/2006/wordml" xmlns:wps="http://schemas.microsoft.com/office/word/2010/wordprocessingShape" mc:Ignorable="w14 w15 w16se w16cid w16 w16cex w16sdtdh wp14">
   <w:sdt>
     <w:sdtPr>
@@ -34153,17 +33720,7 @@
 </w:ftr>
 </file>
 
-<file path=word/footer3.xml><?xml version="1.0" encoding="utf-8"?>
-<w:ftr xmlns:wpc="http://schemas.microsoft.com/office/word/2010/wordprocessingCanvas" xmlns:cx="http://schemas.microsoft.com/office/drawing/2014/chartex" xmlns:cx1="http://schemas.microsoft.com/office/drawing/2015/9/8/chartex" xmlns:cx2="http://schemas.microsoft.com/office/drawing/2015/10/21/chartex" xmlns:cx3="http://schemas.microsoft.com/office/drawing/2016/5/9/chartex" xmlns:cx4="http://schemas.microsoft.com/office/drawing/2016/5/10/chartex" xmlns:cx5="http://schemas.microsoft.com/office/drawing/2016/5/11/chartex" xmlns:cx6="http://schemas.microsoft.com/office/drawing/2016/5/12/chartex" xmlns:cx7="http://schemas.microsoft.com/office/drawing/2016/5/13/chartex" xmlns:cx8="http://schemas.microsoft.com/office/drawing/2016/5/14/chartex" xmlns:mc="http://schemas.openxmlformats.org/markup-compatibility/2006" xmlns:aink="http://schemas.microsoft.com/office/drawing/2016/ink" xmlns:am3d="http://schemas.microsoft.com/office/drawing/2017/model3d" xmlns:o="urn:schemas-microsoft-com:office:office" xmlns:oel="http://schemas.microsoft.com/office/2019/extlst" xmlns:r="http://schemas.openxmlformats.org/officeDocument/2006/relationships" xmlns:m="http://schemas.openxmlformats.org/officeDocument/2006/math" xmlns:v="urn:schemas-microsoft-com:vml" xmlns:wp14="http://schemas.microsoft.com/office/word/2010/wordprocessingDrawing" xmlns:wp="http://schemas.openxmlformats.org/drawingml/2006/wordprocessingDrawing" xmlns:w10="urn:schemas-microsoft-com:office:word" xmlns:w="http://schemas.openxmlformats.org/wordprocessingml/2006/main" xmlns:w14="http://schemas.microsoft.com/office/word/2010/wordml" xmlns:w15="http://schemas.microsoft.com/office/word/2012/wordml" xmlns:w16cex="http://schemas.microsoft.com/office/word/2018/wordml/cex" xmlns:w16cid="http://schemas.microsoft.com/office/word/2016/wordml/cid" xmlns:w16="http://schemas.microsoft.com/office/word/2018/wordml" xmlns:w16sdtdh="http://schemas.microsoft.com/office/word/2020/wordml/sdtdatahash" xmlns:w16se="http://schemas.microsoft.com/office/word/2015/wordml/symex" xmlns:wpg="http://schemas.microsoft.com/office/word/2010/wordprocessingGroup" xmlns:wpi="http://schemas.microsoft.com/office/word/2010/wordprocessingInk" xmlns:wne="http://schemas.microsoft.com/office/word/2006/wordml" xmlns:wps="http://schemas.microsoft.com/office/word/2010/wordprocessingShape" mc:Ignorable="w14 w15 w16se w16cid w16 w16cex w16sdtdh wp14">
-  <w:p>
-    <w:pPr>
-      <w:pStyle w:val="Footer"/>
-    </w:pPr>
-  </w:p>
-</w:ftr>
-</file>
-
-<file path=word/footer4.xml><?xml version="1.0" encoding="utf-8"?>
+<file path=word/footer2.xml><?xml version="1.0" encoding="utf-8"?>
 <w:ftr xmlns:wpc="http://schemas.microsoft.com/office/word/2010/wordprocessingCanvas" xmlns:cx="http://schemas.microsoft.com/office/drawing/2014/chartex" xmlns:cx1="http://schemas.microsoft.com/office/drawing/2015/9/8/chartex" xmlns:cx2="http://schemas.microsoft.com/office/drawing/2015/10/21/chartex" xmlns:cx3="http://schemas.microsoft.com/office/drawing/2016/5/9/chartex" xmlns:cx4="http://schemas.microsoft.com/office/drawing/2016/5/10/chartex" xmlns:cx5="http://schemas.microsoft.com/office/drawing/2016/5/11/chartex" xmlns:cx6="http://schemas.microsoft.com/office/drawing/2016/5/12/chartex" xmlns:cx7="http://schemas.microsoft.com/office/drawing/2016/5/13/chartex" xmlns:cx8="http://schemas.microsoft.com/office/drawing/2016/5/14/chartex" xmlns:mc="http://schemas.openxmlformats.org/markup-compatibility/2006" xmlns:aink="http://schemas.microsoft.com/office/drawing/2016/ink" xmlns:am3d="http://schemas.microsoft.com/office/drawing/2017/model3d" xmlns:o="urn:schemas-microsoft-com:office:office" xmlns:oel="http://schemas.microsoft.com/office/2019/extlst" xmlns:r="http://schemas.openxmlformats.org/officeDocument/2006/relationships" xmlns:m="http://schemas.openxmlformats.org/officeDocument/2006/math" xmlns:v="urn:schemas-microsoft-com:vml" xmlns:wp14="http://schemas.microsoft.com/office/word/2010/wordprocessingDrawing" xmlns:wp="http://schemas.openxmlformats.org/drawingml/2006/wordprocessingDrawing" xmlns:w10="urn:schemas-microsoft-com:office:word" xmlns:w="http://schemas.openxmlformats.org/wordprocessingml/2006/main" xmlns:w14="http://schemas.microsoft.com/office/word/2010/wordml" xmlns:w15="http://schemas.microsoft.com/office/word/2012/wordml" xmlns:w16cex="http://schemas.microsoft.com/office/word/2018/wordml/cex" xmlns:w16cid="http://schemas.microsoft.com/office/word/2016/wordml/cid" xmlns:w16="http://schemas.microsoft.com/office/word/2018/wordml" xmlns:w16sdtdh="http://schemas.microsoft.com/office/word/2020/wordml/sdtdatahash" xmlns:w16se="http://schemas.microsoft.com/office/word/2015/wordml/symex" xmlns:wpg="http://schemas.microsoft.com/office/word/2010/wordprocessingGroup" xmlns:wpi="http://schemas.microsoft.com/office/word/2010/wordprocessingInk" xmlns:wne="http://schemas.microsoft.com/office/word/2006/wordml" xmlns:wps="http://schemas.microsoft.com/office/word/2010/wordprocessingShape" mc:Ignorable="w14 w15 w16se w16cid w16 w16cex w16sdtdh wp14">
   <w:sdt>
     <w:sdtPr>
@@ -34193,7 +33750,7 @@
 </w:ftr>
 </file>
 
-<file path=word/footer5.xml><?xml version="1.0" encoding="utf-8"?>
+<file path=word/footer3.xml><?xml version="1.0" encoding="utf-8"?>
 <w:ftr xmlns:wpc="http://schemas.microsoft.com/office/word/2010/wordprocessingCanvas" xmlns:cx="http://schemas.microsoft.com/office/drawing/2014/chartex" xmlns:cx1="http://schemas.microsoft.com/office/drawing/2015/9/8/chartex" xmlns:cx2="http://schemas.microsoft.com/office/drawing/2015/10/21/chartex" xmlns:cx3="http://schemas.microsoft.com/office/drawing/2016/5/9/chartex" xmlns:cx4="http://schemas.microsoft.com/office/drawing/2016/5/10/chartex" xmlns:cx5="http://schemas.microsoft.com/office/drawing/2016/5/11/chartex" xmlns:cx6="http://schemas.microsoft.com/office/drawing/2016/5/12/chartex" xmlns:cx7="http://schemas.microsoft.com/office/drawing/2016/5/13/chartex" xmlns:cx8="http://schemas.microsoft.com/office/drawing/2016/5/14/chartex" xmlns:mc="http://schemas.openxmlformats.org/markup-compatibility/2006" xmlns:aink="http://schemas.microsoft.com/office/drawing/2016/ink" xmlns:am3d="http://schemas.microsoft.com/office/drawing/2017/model3d" xmlns:o="urn:schemas-microsoft-com:office:office" xmlns:oel="http://schemas.microsoft.com/office/2019/extlst" xmlns:r="http://schemas.openxmlformats.org/officeDocument/2006/relationships" xmlns:m="http://schemas.openxmlformats.org/officeDocument/2006/math" xmlns:v="urn:schemas-microsoft-com:vml" xmlns:wp14="http://schemas.microsoft.com/office/word/2010/wordprocessingDrawing" xmlns:wp="http://schemas.openxmlformats.org/drawingml/2006/wordprocessingDrawing" xmlns:w10="urn:schemas-microsoft-com:office:word" xmlns:w="http://schemas.openxmlformats.org/wordprocessingml/2006/main" xmlns:w14="http://schemas.microsoft.com/office/word/2010/wordml" xmlns:w15="http://schemas.microsoft.com/office/word/2012/wordml" xmlns:w16cex="http://schemas.microsoft.com/office/word/2018/wordml/cex" xmlns:w16cid="http://schemas.microsoft.com/office/word/2016/wordml/cid" xmlns:w16="http://schemas.microsoft.com/office/word/2018/wordml" xmlns:w16sdtdh="http://schemas.microsoft.com/office/word/2020/wordml/sdtdatahash" xmlns:w16se="http://schemas.microsoft.com/office/word/2015/wordml/symex" xmlns:wpg="http://schemas.microsoft.com/office/word/2010/wordprocessingGroup" xmlns:wpi="http://schemas.microsoft.com/office/word/2010/wordprocessingInk" xmlns:wne="http://schemas.microsoft.com/office/word/2006/wordml" xmlns:wps="http://schemas.microsoft.com/office/word/2010/wordprocessingShape" mc:Ignorable="w14 w15 w16se w16cid w16 w16cex w16sdtdh wp14">
   <w:sdt>
     <w:sdtPr>
@@ -34229,7 +33786,7 @@
 </w:ftr>
 </file>
 
-<file path=word/footer6.xml><?xml version="1.0" encoding="utf-8"?>
+<file path=word/footer4.xml><?xml version="1.0" encoding="utf-8"?>
 <w:ftr xmlns:wpc="http://schemas.microsoft.com/office/word/2010/wordprocessingCanvas" xmlns:cx="http://schemas.microsoft.com/office/drawing/2014/chartex" xmlns:cx1="http://schemas.microsoft.com/office/drawing/2015/9/8/chartex" xmlns:cx2="http://schemas.microsoft.com/office/drawing/2015/10/21/chartex" xmlns:cx3="http://schemas.microsoft.com/office/drawing/2016/5/9/chartex" xmlns:cx4="http://schemas.microsoft.com/office/drawing/2016/5/10/chartex" xmlns:cx5="http://schemas.microsoft.com/office/drawing/2016/5/11/chartex" xmlns:cx6="http://schemas.microsoft.com/office/drawing/2016/5/12/chartex" xmlns:cx7="http://schemas.microsoft.com/office/drawing/2016/5/13/chartex" xmlns:cx8="http://schemas.microsoft.com/office/drawing/2016/5/14/chartex" xmlns:mc="http://schemas.openxmlformats.org/markup-compatibility/2006" xmlns:aink="http://schemas.microsoft.com/office/drawing/2016/ink" xmlns:am3d="http://schemas.microsoft.com/office/drawing/2017/model3d" xmlns:o="urn:schemas-microsoft-com:office:office" xmlns:oel="http://schemas.microsoft.com/office/2019/extlst" xmlns:r="http://schemas.openxmlformats.org/officeDocument/2006/relationships" xmlns:m="http://schemas.openxmlformats.org/officeDocument/2006/math" xmlns:v="urn:schemas-microsoft-com:vml" xmlns:wp14="http://schemas.microsoft.com/office/word/2010/wordprocessingDrawing" xmlns:wp="http://schemas.openxmlformats.org/drawingml/2006/wordprocessingDrawing" xmlns:w10="urn:schemas-microsoft-com:office:word" xmlns:w="http://schemas.openxmlformats.org/wordprocessingml/2006/main" xmlns:w14="http://schemas.microsoft.com/office/word/2010/wordml" xmlns:w15="http://schemas.microsoft.com/office/word/2012/wordml" xmlns:w16cex="http://schemas.microsoft.com/office/word/2018/wordml/cex" xmlns:w16cid="http://schemas.microsoft.com/office/word/2016/wordml/cid" xmlns:w16="http://schemas.microsoft.com/office/word/2018/wordml" xmlns:w16sdtdh="http://schemas.microsoft.com/office/word/2020/wordml/sdtdatahash" xmlns:w16se="http://schemas.microsoft.com/office/word/2015/wordml/symex" xmlns:wpg="http://schemas.microsoft.com/office/word/2010/wordprocessingGroup" xmlns:wpi="http://schemas.microsoft.com/office/word/2010/wordprocessingInk" xmlns:wne="http://schemas.microsoft.com/office/word/2006/wordml" xmlns:wps="http://schemas.microsoft.com/office/word/2010/wordprocessingShape" mc:Ignorable="w14 w15 w16se w16cid w16 w16cex w16sdtdh wp14">
   <w:sdt>
     <w:sdtPr>
@@ -34259,7 +33816,7 @@
 </w:ftr>
 </file>
 
-<file path=word/footer7.xml><?xml version="1.0" encoding="utf-8"?>
+<file path=word/footer5.xml><?xml version="1.0" encoding="utf-8"?>
 <w:ftr xmlns:wpc="http://schemas.microsoft.com/office/word/2010/wordprocessingCanvas" xmlns:cx="http://schemas.microsoft.com/office/drawing/2014/chartex" xmlns:cx1="http://schemas.microsoft.com/office/drawing/2015/9/8/chartex" xmlns:cx2="http://schemas.microsoft.com/office/drawing/2015/10/21/chartex" xmlns:cx3="http://schemas.microsoft.com/office/drawing/2016/5/9/chartex" xmlns:cx4="http://schemas.microsoft.com/office/drawing/2016/5/10/chartex" xmlns:cx5="http://schemas.microsoft.com/office/drawing/2016/5/11/chartex" xmlns:cx6="http://schemas.microsoft.com/office/drawing/2016/5/12/chartex" xmlns:cx7="http://schemas.microsoft.com/office/drawing/2016/5/13/chartex" xmlns:cx8="http://schemas.microsoft.com/office/drawing/2016/5/14/chartex" xmlns:mc="http://schemas.openxmlformats.org/markup-compatibility/2006" xmlns:aink="http://schemas.microsoft.com/office/drawing/2016/ink" xmlns:am3d="http://schemas.microsoft.com/office/drawing/2017/model3d" xmlns:o="urn:schemas-microsoft-com:office:office" xmlns:oel="http://schemas.microsoft.com/office/2019/extlst" xmlns:r="http://schemas.openxmlformats.org/officeDocument/2006/relationships" xmlns:m="http://schemas.openxmlformats.org/officeDocument/2006/math" xmlns:v="urn:schemas-microsoft-com:vml" xmlns:wp14="http://schemas.microsoft.com/office/word/2010/wordprocessingDrawing" xmlns:wp="http://schemas.openxmlformats.org/drawingml/2006/wordprocessingDrawing" xmlns:w10="urn:schemas-microsoft-com:office:word" xmlns:w="http://schemas.openxmlformats.org/wordprocessingml/2006/main" xmlns:w14="http://schemas.microsoft.com/office/word/2010/wordml" xmlns:w15="http://schemas.microsoft.com/office/word/2012/wordml" xmlns:w16cex="http://schemas.microsoft.com/office/word/2018/wordml/cex" xmlns:w16cid="http://schemas.microsoft.com/office/word/2016/wordml/cid" xmlns:w16="http://schemas.microsoft.com/office/word/2018/wordml" xmlns:w16sdtdh="http://schemas.microsoft.com/office/word/2020/wordml/sdtdatahash" xmlns:w16se="http://schemas.microsoft.com/office/word/2015/wordml/symex" xmlns:wpg="http://schemas.microsoft.com/office/word/2010/wordprocessingGroup" xmlns:wpi="http://schemas.microsoft.com/office/word/2010/wordprocessingInk" xmlns:wne="http://schemas.microsoft.com/office/word/2006/wordml" xmlns:wps="http://schemas.microsoft.com/office/word/2010/wordprocessingShape" mc:Ignorable="w14 w15 w16se w16cid w16 w16cex w16sdtdh wp14">
   <w:sdt>
     <w:sdtPr>
@@ -34289,7 +33846,7 @@
 </w:ftr>
 </file>
 
-<file path=word/footer8.xml><?xml version="1.0" encoding="utf-8"?>
+<file path=word/footer6.xml><?xml version="1.0" encoding="utf-8"?>
 <w:ftr xmlns:wpc="http://schemas.microsoft.com/office/word/2010/wordprocessingCanvas" xmlns:cx="http://schemas.microsoft.com/office/drawing/2014/chartex" xmlns:cx1="http://schemas.microsoft.com/office/drawing/2015/9/8/chartex" xmlns:cx2="http://schemas.microsoft.com/office/drawing/2015/10/21/chartex" xmlns:cx3="http://schemas.microsoft.com/office/drawing/2016/5/9/chartex" xmlns:cx4="http://schemas.microsoft.com/office/drawing/2016/5/10/chartex" xmlns:cx5="http://schemas.microsoft.com/office/drawing/2016/5/11/chartex" xmlns:cx6="http://schemas.microsoft.com/office/drawing/2016/5/12/chartex" xmlns:cx7="http://schemas.microsoft.com/office/drawing/2016/5/13/chartex" xmlns:cx8="http://schemas.microsoft.com/office/drawing/2016/5/14/chartex" xmlns:mc="http://schemas.openxmlformats.org/markup-compatibility/2006" xmlns:aink="http://schemas.microsoft.com/office/drawing/2016/ink" xmlns:am3d="http://schemas.microsoft.com/office/drawing/2017/model3d" xmlns:o="urn:schemas-microsoft-com:office:office" xmlns:oel="http://schemas.microsoft.com/office/2019/extlst" xmlns:r="http://schemas.openxmlformats.org/officeDocument/2006/relationships" xmlns:m="http://schemas.openxmlformats.org/officeDocument/2006/math" xmlns:v="urn:schemas-microsoft-com:vml" xmlns:wp14="http://schemas.microsoft.com/office/word/2010/wordprocessingDrawing" xmlns:wp="http://schemas.openxmlformats.org/drawingml/2006/wordprocessingDrawing" xmlns:w10="urn:schemas-microsoft-com:office:word" xmlns:w="http://schemas.openxmlformats.org/wordprocessingml/2006/main" xmlns:w14="http://schemas.microsoft.com/office/word/2010/wordml" xmlns:w15="http://schemas.microsoft.com/office/word/2012/wordml" xmlns:w16cex="http://schemas.microsoft.com/office/word/2018/wordml/cex" xmlns:w16cid="http://schemas.microsoft.com/office/word/2016/wordml/cid" xmlns:w16="http://schemas.microsoft.com/office/word/2018/wordml" xmlns:w16sdtdh="http://schemas.microsoft.com/office/word/2020/wordml/sdtdatahash" xmlns:w16se="http://schemas.microsoft.com/office/word/2015/wordml/symex" xmlns:wpg="http://schemas.microsoft.com/office/word/2010/wordprocessingGroup" xmlns:wpi="http://schemas.microsoft.com/office/word/2010/wordprocessingInk" xmlns:wne="http://schemas.microsoft.com/office/word/2006/wordml" xmlns:wps="http://schemas.microsoft.com/office/word/2010/wordprocessingShape" mc:Ignorable="w14 w15 w16se w16cid w16 w16cex w16sdtdh wp14">
   <w:sdt>
     <w:sdtPr>
@@ -34524,16 +34081,6 @@
 </file>
 
 <file path=word/header1.xml><?xml version="1.0" encoding="utf-8"?>
-<w:hdr xmlns:wpc="http://schemas.microsoft.com/office/word/2010/wordprocessingCanvas" xmlns:cx="http://schemas.microsoft.com/office/drawing/2014/chartex" xmlns:cx1="http://schemas.microsoft.com/office/drawing/2015/9/8/chartex" xmlns:cx2="http://schemas.microsoft.com/office/drawing/2015/10/21/chartex" xmlns:cx3="http://schemas.microsoft.com/office/drawing/2016/5/9/chartex" xmlns:cx4="http://schemas.microsoft.com/office/drawing/2016/5/10/chartex" xmlns:cx5="http://schemas.microsoft.com/office/drawing/2016/5/11/chartex" xmlns:cx6="http://schemas.microsoft.com/office/drawing/2016/5/12/chartex" xmlns:cx7="http://schemas.microsoft.com/office/drawing/2016/5/13/chartex" xmlns:cx8="http://schemas.microsoft.com/office/drawing/2016/5/14/chartex" xmlns:mc="http://schemas.openxmlformats.org/markup-compatibility/2006" xmlns:aink="http://schemas.microsoft.com/office/drawing/2016/ink" xmlns:am3d="http://schemas.microsoft.com/office/drawing/2017/model3d" xmlns:o="urn:schemas-microsoft-com:office:office" xmlns:oel="http://schemas.microsoft.com/office/2019/extlst" xmlns:r="http://schemas.openxmlformats.org/officeDocument/2006/relationships" xmlns:m="http://schemas.openxmlformats.org/officeDocument/2006/math" xmlns:v="urn:schemas-microsoft-com:vml" xmlns:wp14="http://schemas.microsoft.com/office/word/2010/wordprocessingDrawing" xmlns:wp="http://schemas.openxmlformats.org/drawingml/2006/wordprocessingDrawing" xmlns:w10="urn:schemas-microsoft-com:office:word" xmlns:w="http://schemas.openxmlformats.org/wordprocessingml/2006/main" xmlns:w14="http://schemas.microsoft.com/office/word/2010/wordml" xmlns:w15="http://schemas.microsoft.com/office/word/2012/wordml" xmlns:w16cex="http://schemas.microsoft.com/office/word/2018/wordml/cex" xmlns:w16cid="http://schemas.microsoft.com/office/word/2016/wordml/cid" xmlns:w16="http://schemas.microsoft.com/office/word/2018/wordml" xmlns:w16sdtdh="http://schemas.microsoft.com/office/word/2020/wordml/sdtdatahash" xmlns:w16se="http://schemas.microsoft.com/office/word/2015/wordml/symex" xmlns:wpg="http://schemas.microsoft.com/office/word/2010/wordprocessingGroup" xmlns:wpi="http://schemas.microsoft.com/office/word/2010/wordprocessingInk" xmlns:wne="http://schemas.microsoft.com/office/word/2006/wordml" xmlns:wps="http://schemas.microsoft.com/office/word/2010/wordprocessingShape" mc:Ignorable="w14 w15 w16se w16cid w16 w16cex w16sdtdh wp14">
-  <w:p>
-    <w:pPr>
-      <w:pStyle w:val="Header"/>
-    </w:pPr>
-  </w:p>
-</w:hdr>
-</file>
-
-<file path=word/header2.xml><?xml version="1.0" encoding="utf-8"?>
 <w:hdr xmlns:wpc="http://schemas.microsoft.com/office/word/2010/wordprocessingCanvas" xmlns:cx="http://schemas.microsoft.com/office/drawing/2014/chartex" xmlns:cx1="http://schemas.microsoft.com/office/drawing/2015/9/8/chartex" xmlns:cx2="http://schemas.microsoft.com/office/drawing/2015/10/21/chartex" xmlns:cx3="http://schemas.microsoft.com/office/drawing/2016/5/9/chartex" xmlns:cx4="http://schemas.microsoft.com/office/drawing/2016/5/10/chartex" xmlns:cx5="http://schemas.microsoft.com/office/drawing/2016/5/11/chartex" xmlns:cx6="http://schemas.microsoft.com/office/drawing/2016/5/12/chartex" xmlns:cx7="http://schemas.microsoft.com/office/drawing/2016/5/13/chartex" xmlns:cx8="http://schemas.microsoft.com/office/drawing/2016/5/14/chartex" xmlns:mc="http://schemas.openxmlformats.org/markup-compatibility/2006" xmlns:aink="http://schemas.microsoft.com/office/drawing/2016/ink" xmlns:am3d="http://schemas.microsoft.com/office/drawing/2017/model3d" xmlns:o="urn:schemas-microsoft-com:office:office" xmlns:oel="http://schemas.microsoft.com/office/2019/extlst" xmlns:r="http://schemas.openxmlformats.org/officeDocument/2006/relationships" xmlns:m="http://schemas.openxmlformats.org/officeDocument/2006/math" xmlns:v="urn:schemas-microsoft-com:vml" xmlns:wp14="http://schemas.microsoft.com/office/word/2010/wordprocessingDrawing" xmlns:wp="http://schemas.openxmlformats.org/drawingml/2006/wordprocessingDrawing" xmlns:w10="urn:schemas-microsoft-com:office:word" xmlns:w="http://schemas.openxmlformats.org/wordprocessingml/2006/main" xmlns:w14="http://schemas.microsoft.com/office/word/2010/wordml" xmlns:w15="http://schemas.microsoft.com/office/word/2012/wordml" xmlns:w16cex="http://schemas.microsoft.com/office/word/2018/wordml/cex" xmlns:w16cid="http://schemas.microsoft.com/office/word/2016/wordml/cid" xmlns:w16="http://schemas.microsoft.com/office/word/2018/wordml" xmlns:w16sdtdh="http://schemas.microsoft.com/office/word/2020/wordml/sdtdatahash" xmlns:w16se="http://schemas.microsoft.com/office/word/2015/wordml/symex" xmlns:wpg="http://schemas.microsoft.com/office/word/2010/wordprocessingGroup" xmlns:wpi="http://schemas.microsoft.com/office/word/2010/wordprocessingInk" xmlns:wne="http://schemas.microsoft.com/office/word/2006/wordml" xmlns:wps="http://schemas.microsoft.com/office/word/2010/wordprocessingShape" mc:Ignorable="w14 w15 w16se w16cid w16 w16cex w16sdtdh wp14">
   <w:tbl>
     <w:tblPr>
@@ -34602,14 +34149,28 @@
               <w:rFonts w:ascii="Times New Roman" w:eastAsia="Times New Roman" w:hAnsi="Times New Roman" w:cs="Times New Roman"/>
               <w:sz w:val="28"/>
             </w:rPr>
-            <w:t xml:space="preserve">Omega - </w:t>
+            <w:t>Release Version</w:t>
           </w:r>
           <w:r>
             <w:rPr>
               <w:rFonts w:ascii="Times New Roman" w:eastAsia="Times New Roman" w:hAnsi="Times New Roman" w:cs="Times New Roman"/>
               <w:sz w:val="28"/>
             </w:rPr>
-            <w:t>Revision: 3.</w:t>
+            <w:t xml:space="preserve">: </w:t>
+          </w:r>
+          <w:r>
+            <w:rPr>
+              <w:rFonts w:ascii="Times New Roman" w:eastAsia="Times New Roman" w:hAnsi="Times New Roman" w:cs="Times New Roman"/>
+              <w:sz w:val="28"/>
+            </w:rPr>
+            <w:t>Omega-</w:t>
+          </w:r>
+          <w:r>
+            <w:rPr>
+              <w:rFonts w:ascii="Times New Roman" w:eastAsia="Times New Roman" w:hAnsi="Times New Roman" w:cs="Times New Roman"/>
+              <w:sz w:val="28"/>
+            </w:rPr>
+            <w:t>3.</w:t>
           </w:r>
           <w:r>
             <w:rPr>
@@ -34650,7 +34211,25 @@
               <w:sz w:val="24"/>
               <w:szCs w:val="24"/>
             </w:rPr>
-            <w:t>REVISION IDENTIFIER</w:t>
+            <w:t>VERSION</w:t>
+          </w:r>
+          <w:r>
+            <w:rPr>
+              <w:rFonts w:ascii="Consolas" w:eastAsia="Times New Roman" w:hAnsi="Consolas" w:cs="Times New Roman"/>
+              <w:b/>
+              <w:sz w:val="24"/>
+              <w:szCs w:val="24"/>
+            </w:rPr>
+            <w:t xml:space="preserve"> IDENTIFIER</w:t>
+          </w:r>
+          <w:r>
+            <w:rPr>
+              <w:rFonts w:ascii="Consolas" w:eastAsia="Times New Roman" w:hAnsi="Consolas" w:cs="Times New Roman"/>
+              <w:b/>
+              <w:sz w:val="24"/>
+              <w:szCs w:val="24"/>
+            </w:rPr>
+            <w:t>S</w:t>
           </w:r>
           <w:r>
             <w:rPr>
@@ -34753,7 +34332,7 @@
               <w:szCs w:val="20"/>
               <w:vertAlign w:val="subscript"/>
             </w:rPr>
-            <w:t>α</w:t>
+            <w:t>1</w:t>
           </w:r>
           <w:r>
             <w:rPr>
@@ -34884,17 +34463,7 @@
 </w:hdr>
 </file>
 
-<file path=word/header3.xml><?xml version="1.0" encoding="utf-8"?>
-<w:hdr xmlns:wpc="http://schemas.microsoft.com/office/word/2010/wordprocessingCanvas" xmlns:cx="http://schemas.microsoft.com/office/drawing/2014/chartex" xmlns:cx1="http://schemas.microsoft.com/office/drawing/2015/9/8/chartex" xmlns:cx2="http://schemas.microsoft.com/office/drawing/2015/10/21/chartex" xmlns:cx3="http://schemas.microsoft.com/office/drawing/2016/5/9/chartex" xmlns:cx4="http://schemas.microsoft.com/office/drawing/2016/5/10/chartex" xmlns:cx5="http://schemas.microsoft.com/office/drawing/2016/5/11/chartex" xmlns:cx6="http://schemas.microsoft.com/office/drawing/2016/5/12/chartex" xmlns:cx7="http://schemas.microsoft.com/office/drawing/2016/5/13/chartex" xmlns:cx8="http://schemas.microsoft.com/office/drawing/2016/5/14/chartex" xmlns:mc="http://schemas.openxmlformats.org/markup-compatibility/2006" xmlns:aink="http://schemas.microsoft.com/office/drawing/2016/ink" xmlns:am3d="http://schemas.microsoft.com/office/drawing/2017/model3d" xmlns:o="urn:schemas-microsoft-com:office:office" xmlns:oel="http://schemas.microsoft.com/office/2019/extlst" xmlns:r="http://schemas.openxmlformats.org/officeDocument/2006/relationships" xmlns:m="http://schemas.openxmlformats.org/officeDocument/2006/math" xmlns:v="urn:schemas-microsoft-com:vml" xmlns:wp14="http://schemas.microsoft.com/office/word/2010/wordprocessingDrawing" xmlns:wp="http://schemas.openxmlformats.org/drawingml/2006/wordprocessingDrawing" xmlns:w10="urn:schemas-microsoft-com:office:word" xmlns:w="http://schemas.openxmlformats.org/wordprocessingml/2006/main" xmlns:w14="http://schemas.microsoft.com/office/word/2010/wordml" xmlns:w15="http://schemas.microsoft.com/office/word/2012/wordml" xmlns:w16cex="http://schemas.microsoft.com/office/word/2018/wordml/cex" xmlns:w16cid="http://schemas.microsoft.com/office/word/2016/wordml/cid" xmlns:w16="http://schemas.microsoft.com/office/word/2018/wordml" xmlns:w16sdtdh="http://schemas.microsoft.com/office/word/2020/wordml/sdtdatahash" xmlns:w16se="http://schemas.microsoft.com/office/word/2015/wordml/symex" xmlns:wpg="http://schemas.microsoft.com/office/word/2010/wordprocessingGroup" xmlns:wpi="http://schemas.microsoft.com/office/word/2010/wordprocessingInk" xmlns:wne="http://schemas.microsoft.com/office/word/2006/wordml" xmlns:wps="http://schemas.microsoft.com/office/word/2010/wordprocessingShape" mc:Ignorable="w14 w15 w16se w16cid w16 w16cex w16sdtdh wp14">
-  <w:p>
-    <w:pPr>
-      <w:pStyle w:val="Header"/>
-    </w:pPr>
-  </w:p>
-</w:hdr>
-</file>
-
-<file path=word/header4.xml><?xml version="1.0" encoding="utf-8"?>
+<file path=word/header2.xml><?xml version="1.0" encoding="utf-8"?>
 <w:hdr xmlns:wpc="http://schemas.microsoft.com/office/word/2010/wordprocessingCanvas" xmlns:cx="http://schemas.microsoft.com/office/drawing/2014/chartex" xmlns:cx1="http://schemas.microsoft.com/office/drawing/2015/9/8/chartex" xmlns:cx2="http://schemas.microsoft.com/office/drawing/2015/10/21/chartex" xmlns:cx3="http://schemas.microsoft.com/office/drawing/2016/5/9/chartex" xmlns:cx4="http://schemas.microsoft.com/office/drawing/2016/5/10/chartex" xmlns:cx5="http://schemas.microsoft.com/office/drawing/2016/5/11/chartex" xmlns:cx6="http://schemas.microsoft.com/office/drawing/2016/5/12/chartex" xmlns:cx7="http://schemas.microsoft.com/office/drawing/2016/5/13/chartex" xmlns:cx8="http://schemas.microsoft.com/office/drawing/2016/5/14/chartex" xmlns:mc="http://schemas.openxmlformats.org/markup-compatibility/2006" xmlns:aink="http://schemas.microsoft.com/office/drawing/2016/ink" xmlns:am3d="http://schemas.microsoft.com/office/drawing/2017/model3d" xmlns:o="urn:schemas-microsoft-com:office:office" xmlns:oel="http://schemas.microsoft.com/office/2019/extlst" xmlns:r="http://schemas.openxmlformats.org/officeDocument/2006/relationships" xmlns:m="http://schemas.openxmlformats.org/officeDocument/2006/math" xmlns:v="urn:schemas-microsoft-com:vml" xmlns:wp14="http://schemas.microsoft.com/office/word/2010/wordprocessingDrawing" xmlns:wp="http://schemas.openxmlformats.org/drawingml/2006/wordprocessingDrawing" xmlns:w10="urn:schemas-microsoft-com:office:word" xmlns:w="http://schemas.openxmlformats.org/wordprocessingml/2006/main" xmlns:w14="http://schemas.microsoft.com/office/word/2010/wordml" xmlns:w15="http://schemas.microsoft.com/office/word/2012/wordml" xmlns:w16cex="http://schemas.microsoft.com/office/word/2018/wordml/cex" xmlns:w16cid="http://schemas.microsoft.com/office/word/2016/wordml/cid" xmlns:w16="http://schemas.microsoft.com/office/word/2018/wordml" xmlns:w16sdtdh="http://schemas.microsoft.com/office/word/2020/wordml/sdtdatahash" xmlns:w16se="http://schemas.microsoft.com/office/word/2015/wordml/symex" xmlns:wpg="http://schemas.microsoft.com/office/word/2010/wordprocessingGroup" xmlns:wpi="http://schemas.microsoft.com/office/word/2010/wordprocessingInk" xmlns:wne="http://schemas.microsoft.com/office/word/2006/wordml" xmlns:wps="http://schemas.microsoft.com/office/word/2010/wordprocessingShape" mc:Ignorable="w14 w15 w16se w16cid w16 w16cex w16sdtdh wp14">
   <w:tbl>
     <w:tblPr>
@@ -35378,7 +34947,7 @@
 </w:hdr>
 </file>
 
-<file path=word/header5.xml><?xml version="1.0" encoding="utf-8"?>
+<file path=word/header3.xml><?xml version="1.0" encoding="utf-8"?>
 <w:hdr xmlns:wpc="http://schemas.microsoft.com/office/word/2010/wordprocessingCanvas" xmlns:cx="http://schemas.microsoft.com/office/drawing/2014/chartex" xmlns:cx1="http://schemas.microsoft.com/office/drawing/2015/9/8/chartex" xmlns:cx2="http://schemas.microsoft.com/office/drawing/2015/10/21/chartex" xmlns:cx3="http://schemas.microsoft.com/office/drawing/2016/5/9/chartex" xmlns:cx4="http://schemas.microsoft.com/office/drawing/2016/5/10/chartex" xmlns:cx5="http://schemas.microsoft.com/office/drawing/2016/5/11/chartex" xmlns:cx6="http://schemas.microsoft.com/office/drawing/2016/5/12/chartex" xmlns:cx7="http://schemas.microsoft.com/office/drawing/2016/5/13/chartex" xmlns:cx8="http://schemas.microsoft.com/office/drawing/2016/5/14/chartex" xmlns:mc="http://schemas.openxmlformats.org/markup-compatibility/2006" xmlns:aink="http://schemas.microsoft.com/office/drawing/2016/ink" xmlns:am3d="http://schemas.microsoft.com/office/drawing/2017/model3d" xmlns:o="urn:schemas-microsoft-com:office:office" xmlns:oel="http://schemas.microsoft.com/office/2019/extlst" xmlns:r="http://schemas.openxmlformats.org/officeDocument/2006/relationships" xmlns:m="http://schemas.openxmlformats.org/officeDocument/2006/math" xmlns:v="urn:schemas-microsoft-com:vml" xmlns:wp14="http://schemas.microsoft.com/office/word/2010/wordprocessingDrawing" xmlns:wp="http://schemas.openxmlformats.org/drawingml/2006/wordprocessingDrawing" xmlns:w10="urn:schemas-microsoft-com:office:word" xmlns:w="http://schemas.openxmlformats.org/wordprocessingml/2006/main" xmlns:w14="http://schemas.microsoft.com/office/word/2010/wordml" xmlns:w15="http://schemas.microsoft.com/office/word/2012/wordml" xmlns:w16cex="http://schemas.microsoft.com/office/word/2018/wordml/cex" xmlns:w16cid="http://schemas.microsoft.com/office/word/2016/wordml/cid" xmlns:w16="http://schemas.microsoft.com/office/word/2018/wordml" xmlns:w16sdtdh="http://schemas.microsoft.com/office/word/2020/wordml/sdtdatahash" xmlns:w16se="http://schemas.microsoft.com/office/word/2015/wordml/symex" xmlns:wpg="http://schemas.microsoft.com/office/word/2010/wordprocessingGroup" xmlns:wpi="http://schemas.microsoft.com/office/word/2010/wordprocessingInk" xmlns:wne="http://schemas.microsoft.com/office/word/2006/wordml" xmlns:wps="http://schemas.microsoft.com/office/word/2010/wordprocessingShape" mc:Ignorable="w14 w15 w16se w16cid w16 w16cex w16sdtdh wp14">
   <w:tbl>
     <w:tblPr>
@@ -35461,7 +35030,14 @@
               <w:rFonts w:ascii="Times New Roman" w:eastAsia="Times New Roman" w:hAnsi="Times New Roman" w:cs="Times New Roman"/>
               <w:sz w:val="28"/>
             </w:rPr>
-            <w:t>Revision: 3.2</w:t>
+            <w:t>Version</w:t>
+          </w:r>
+          <w:r>
+            <w:rPr>
+              <w:rFonts w:ascii="Times New Roman" w:eastAsia="Times New Roman" w:hAnsi="Times New Roman" w:cs="Times New Roman"/>
+              <w:sz w:val="28"/>
+            </w:rPr>
+            <w:t>: 3.2</w:t>
           </w:r>
           <w:r>
             <w:rPr>
@@ -35495,14 +35071,25 @@
               <w:sz w:val="24"/>
               <w:szCs w:val="24"/>
             </w:rPr>
-            <w:t>REVISION IDENTIFIER</w:t>
+            <w:t>VERSION</w:t>
           </w:r>
           <w:r>
             <w:rPr>
-              <w:sz w:val="28"/>
-              <w:szCs w:val="28"/>
+              <w:rFonts w:ascii="Consolas" w:eastAsia="Times New Roman" w:hAnsi="Consolas" w:cs="Times New Roman"/>
+              <w:b/>
+              <w:sz w:val="24"/>
+              <w:szCs w:val="24"/>
             </w:rPr>
-            <w:t xml:space="preserve"> </w:t>
+            <w:t xml:space="preserve"> IDENTIFIER</w:t>
+          </w:r>
+          <w:r>
+            <w:rPr>
+              <w:rFonts w:ascii="Consolas" w:eastAsia="Times New Roman" w:hAnsi="Consolas" w:cs="Times New Roman"/>
+              <w:b/>
+              <w:sz w:val="24"/>
+              <w:szCs w:val="24"/>
+            </w:rPr>
+            <w:t>S</w:t>
           </w:r>
         </w:p>
       </w:tc>
@@ -35722,7 +35309,7 @@
               <w:szCs w:val="20"/>
               <w:vertAlign w:val="subscript"/>
             </w:rPr>
-            <w:t>c</w:t>
+            <w:t>1</w:t>
           </w:r>
         </w:p>
       </w:tc>
@@ -35740,7 +35327,7 @@
 </w:hdr>
 </file>
 
-<file path=word/header6.xml><?xml version="1.0" encoding="utf-8"?>
+<file path=word/header4.xml><?xml version="1.0" encoding="utf-8"?>
 <w:hdr xmlns:wpc="http://schemas.microsoft.com/office/word/2010/wordprocessingCanvas" xmlns:cx="http://schemas.microsoft.com/office/drawing/2014/chartex" xmlns:cx1="http://schemas.microsoft.com/office/drawing/2015/9/8/chartex" xmlns:cx2="http://schemas.microsoft.com/office/drawing/2015/10/21/chartex" xmlns:cx3="http://schemas.microsoft.com/office/drawing/2016/5/9/chartex" xmlns:cx4="http://schemas.microsoft.com/office/drawing/2016/5/10/chartex" xmlns:cx5="http://schemas.microsoft.com/office/drawing/2016/5/11/chartex" xmlns:cx6="http://schemas.microsoft.com/office/drawing/2016/5/12/chartex" xmlns:cx7="http://schemas.microsoft.com/office/drawing/2016/5/13/chartex" xmlns:cx8="http://schemas.microsoft.com/office/drawing/2016/5/14/chartex" xmlns:mc="http://schemas.openxmlformats.org/markup-compatibility/2006" xmlns:aink="http://schemas.microsoft.com/office/drawing/2016/ink" xmlns:am3d="http://schemas.microsoft.com/office/drawing/2017/model3d" xmlns:o="urn:schemas-microsoft-com:office:office" xmlns:oel="http://schemas.microsoft.com/office/2019/extlst" xmlns:r="http://schemas.openxmlformats.org/officeDocument/2006/relationships" xmlns:m="http://schemas.openxmlformats.org/officeDocument/2006/math" xmlns:v="urn:schemas-microsoft-com:vml" xmlns:wp14="http://schemas.microsoft.com/office/word/2010/wordprocessingDrawing" xmlns:wp="http://schemas.openxmlformats.org/drawingml/2006/wordprocessingDrawing" xmlns:w10="urn:schemas-microsoft-com:office:word" xmlns:w="http://schemas.openxmlformats.org/wordprocessingml/2006/main" xmlns:w14="http://schemas.microsoft.com/office/word/2010/wordml" xmlns:w15="http://schemas.microsoft.com/office/word/2012/wordml" xmlns:w16cex="http://schemas.microsoft.com/office/word/2018/wordml/cex" xmlns:w16cid="http://schemas.microsoft.com/office/word/2016/wordml/cid" xmlns:w16="http://schemas.microsoft.com/office/word/2018/wordml" xmlns:w16sdtdh="http://schemas.microsoft.com/office/word/2020/wordml/sdtdatahash" xmlns:w16se="http://schemas.microsoft.com/office/word/2015/wordml/symex" xmlns:wpg="http://schemas.microsoft.com/office/word/2010/wordprocessingGroup" xmlns:wpi="http://schemas.microsoft.com/office/word/2010/wordprocessingInk" xmlns:wne="http://schemas.microsoft.com/office/word/2006/wordml" xmlns:wps="http://schemas.microsoft.com/office/word/2010/wordprocessingShape" mc:Ignorable="w14 w15 w16se w16cid w16 w16cex w16sdtdh wp14">
   <w:tbl>
     <w:tblPr>
@@ -35809,7 +35396,14 @@
               <w:rFonts w:ascii="Times New Roman" w:eastAsia="Times New Roman" w:hAnsi="Times New Roman" w:cs="Times New Roman"/>
               <w:sz w:val="28"/>
             </w:rPr>
-            <w:t>Revision: 3.2</w:t>
+            <w:t>Version</w:t>
+          </w:r>
+          <w:r>
+            <w:rPr>
+              <w:rFonts w:ascii="Times New Roman" w:eastAsia="Times New Roman" w:hAnsi="Times New Roman" w:cs="Times New Roman"/>
+              <w:sz w:val="28"/>
+            </w:rPr>
+            <w:t>: 3.2</w:t>
           </w:r>
           <w:r>
             <w:rPr>
@@ -35843,14 +35437,25 @@
               <w:sz w:val="24"/>
               <w:szCs w:val="24"/>
             </w:rPr>
-            <w:t>REVISION IDENTIFIER</w:t>
+            <w:t>VERSION</w:t>
           </w:r>
           <w:r>
             <w:rPr>
-              <w:sz w:val="28"/>
-              <w:szCs w:val="28"/>
+              <w:rFonts w:ascii="Consolas" w:eastAsia="Times New Roman" w:hAnsi="Consolas" w:cs="Times New Roman"/>
+              <w:b/>
+              <w:sz w:val="24"/>
+              <w:szCs w:val="24"/>
             </w:rPr>
-            <w:t xml:space="preserve"> </w:t>
+            <w:t xml:space="preserve"> IDENTIFIER</w:t>
+          </w:r>
+          <w:r>
+            <w:rPr>
+              <w:rFonts w:ascii="Consolas" w:eastAsia="Times New Roman" w:hAnsi="Consolas" w:cs="Times New Roman"/>
+              <w:b/>
+              <w:sz w:val="24"/>
+              <w:szCs w:val="24"/>
+            </w:rPr>
+            <w:t>S</w:t>
           </w:r>
         </w:p>
       </w:tc>
@@ -36070,7 +35675,7 @@
               <w:szCs w:val="20"/>
               <w:vertAlign w:val="subscript"/>
             </w:rPr>
-            <w:t>c</w:t>
+            <w:t>1</w:t>
           </w:r>
         </w:p>
       </w:tc>
@@ -36088,7 +35693,7 @@
 </w:hdr>
 </file>
 
-<file path=word/header7.xml><?xml version="1.0" encoding="utf-8"?>
+<file path=word/header5.xml><?xml version="1.0" encoding="utf-8"?>
 <w:hdr xmlns:wpc="http://schemas.microsoft.com/office/word/2010/wordprocessingCanvas" xmlns:cx="http://schemas.microsoft.com/office/drawing/2014/chartex" xmlns:cx1="http://schemas.microsoft.com/office/drawing/2015/9/8/chartex" xmlns:cx2="http://schemas.microsoft.com/office/drawing/2015/10/21/chartex" xmlns:cx3="http://schemas.microsoft.com/office/drawing/2016/5/9/chartex" xmlns:cx4="http://schemas.microsoft.com/office/drawing/2016/5/10/chartex" xmlns:cx5="http://schemas.microsoft.com/office/drawing/2016/5/11/chartex" xmlns:cx6="http://schemas.microsoft.com/office/drawing/2016/5/12/chartex" xmlns:cx7="http://schemas.microsoft.com/office/drawing/2016/5/13/chartex" xmlns:cx8="http://schemas.microsoft.com/office/drawing/2016/5/14/chartex" xmlns:mc="http://schemas.openxmlformats.org/markup-compatibility/2006" xmlns:aink="http://schemas.microsoft.com/office/drawing/2016/ink" xmlns:am3d="http://schemas.microsoft.com/office/drawing/2017/model3d" xmlns:o="urn:schemas-microsoft-com:office:office" xmlns:oel="http://schemas.microsoft.com/office/2019/extlst" xmlns:r="http://schemas.openxmlformats.org/officeDocument/2006/relationships" xmlns:m="http://schemas.openxmlformats.org/officeDocument/2006/math" xmlns:v="urn:schemas-microsoft-com:vml" xmlns:wp14="http://schemas.microsoft.com/office/word/2010/wordprocessingDrawing" xmlns:wp="http://schemas.openxmlformats.org/drawingml/2006/wordprocessingDrawing" xmlns:w10="urn:schemas-microsoft-com:office:word" xmlns:w="http://schemas.openxmlformats.org/wordprocessingml/2006/main" xmlns:w14="http://schemas.microsoft.com/office/word/2010/wordml" xmlns:w15="http://schemas.microsoft.com/office/word/2012/wordml" xmlns:w16cex="http://schemas.microsoft.com/office/word/2018/wordml/cex" xmlns:w16cid="http://schemas.microsoft.com/office/word/2016/wordml/cid" xmlns:w16="http://schemas.microsoft.com/office/word/2018/wordml" xmlns:w16sdtdh="http://schemas.microsoft.com/office/word/2020/wordml/sdtdatahash" xmlns:w16se="http://schemas.microsoft.com/office/word/2015/wordml/symex" xmlns:wpg="http://schemas.microsoft.com/office/word/2010/wordprocessingGroup" xmlns:wpi="http://schemas.microsoft.com/office/word/2010/wordprocessingInk" xmlns:wne="http://schemas.microsoft.com/office/word/2006/wordml" xmlns:wps="http://schemas.microsoft.com/office/word/2010/wordprocessingShape" mc:Ignorable="w14 w15 w16se w16cid w16 w16cex w16sdtdh wp14">
   <w:tbl>
     <w:tblPr>
@@ -36157,7 +35762,14 @@
               <w:rFonts w:ascii="Times New Roman" w:eastAsia="Times New Roman" w:hAnsi="Times New Roman" w:cs="Times New Roman"/>
               <w:sz w:val="28"/>
             </w:rPr>
-            <w:t>Revision: 3.2</w:t>
+            <w:t>Version</w:t>
+          </w:r>
+          <w:r>
+            <w:rPr>
+              <w:rFonts w:ascii="Times New Roman" w:eastAsia="Times New Roman" w:hAnsi="Times New Roman" w:cs="Times New Roman"/>
+              <w:sz w:val="28"/>
+            </w:rPr>
+            <w:t>: 3.2</w:t>
           </w:r>
           <w:r>
             <w:rPr>
@@ -36191,14 +35803,25 @@
               <w:sz w:val="24"/>
               <w:szCs w:val="24"/>
             </w:rPr>
-            <w:t>REVISION IDENTIFIER</w:t>
+            <w:t>VERSION</w:t>
           </w:r>
           <w:r>
             <w:rPr>
-              <w:sz w:val="28"/>
-              <w:szCs w:val="28"/>
+              <w:rFonts w:ascii="Consolas" w:eastAsia="Times New Roman" w:hAnsi="Consolas" w:cs="Times New Roman"/>
+              <w:b/>
+              <w:sz w:val="24"/>
+              <w:szCs w:val="24"/>
             </w:rPr>
-            <w:t xml:space="preserve"> </w:t>
+            <w:t xml:space="preserve"> IDENTIFIER</w:t>
+          </w:r>
+          <w:r>
+            <w:rPr>
+              <w:rFonts w:ascii="Consolas" w:eastAsia="Times New Roman" w:hAnsi="Consolas" w:cs="Times New Roman"/>
+              <w:b/>
+              <w:sz w:val="24"/>
+              <w:szCs w:val="24"/>
+            </w:rPr>
+            <w:t>S</w:t>
           </w:r>
         </w:p>
       </w:tc>
@@ -36418,7 +36041,7 @@
               <w:szCs w:val="20"/>
               <w:vertAlign w:val="subscript"/>
             </w:rPr>
-            <w:t>c</w:t>
+            <w:t>α</w:t>
           </w:r>
         </w:p>
       </w:tc>
@@ -36436,7 +36059,7 @@
 </w:hdr>
 </file>
 
-<file path=word/header8.xml><?xml version="1.0" encoding="utf-8"?>
+<file path=word/header6.xml><?xml version="1.0" encoding="utf-8"?>
 <w:hdr xmlns:wpc="http://schemas.microsoft.com/office/word/2010/wordprocessingCanvas" xmlns:cx="http://schemas.microsoft.com/office/drawing/2014/chartex" xmlns:cx1="http://schemas.microsoft.com/office/drawing/2015/9/8/chartex" xmlns:cx2="http://schemas.microsoft.com/office/drawing/2015/10/21/chartex" xmlns:cx3="http://schemas.microsoft.com/office/drawing/2016/5/9/chartex" xmlns:cx4="http://schemas.microsoft.com/office/drawing/2016/5/10/chartex" xmlns:cx5="http://schemas.microsoft.com/office/drawing/2016/5/11/chartex" xmlns:cx6="http://schemas.microsoft.com/office/drawing/2016/5/12/chartex" xmlns:cx7="http://schemas.microsoft.com/office/drawing/2016/5/13/chartex" xmlns:cx8="http://schemas.microsoft.com/office/drawing/2016/5/14/chartex" xmlns:mc="http://schemas.openxmlformats.org/markup-compatibility/2006" xmlns:aink="http://schemas.microsoft.com/office/drawing/2016/ink" xmlns:am3d="http://schemas.microsoft.com/office/drawing/2017/model3d" xmlns:o="urn:schemas-microsoft-com:office:office" xmlns:oel="http://schemas.microsoft.com/office/2019/extlst" xmlns:r="http://schemas.openxmlformats.org/officeDocument/2006/relationships" xmlns:m="http://schemas.openxmlformats.org/officeDocument/2006/math" xmlns:v="urn:schemas-microsoft-com:vml" xmlns:wp14="http://schemas.microsoft.com/office/word/2010/wordprocessingDrawing" xmlns:wp="http://schemas.openxmlformats.org/drawingml/2006/wordprocessingDrawing" xmlns:w10="urn:schemas-microsoft-com:office:word" xmlns:w="http://schemas.openxmlformats.org/wordprocessingml/2006/main" xmlns:w14="http://schemas.microsoft.com/office/word/2010/wordml" xmlns:w15="http://schemas.microsoft.com/office/word/2012/wordml" xmlns:w16cex="http://schemas.microsoft.com/office/word/2018/wordml/cex" xmlns:w16cid="http://schemas.microsoft.com/office/word/2016/wordml/cid" xmlns:w16="http://schemas.microsoft.com/office/word/2018/wordml" xmlns:w16sdtdh="http://schemas.microsoft.com/office/word/2020/wordml/sdtdatahash" xmlns:w16se="http://schemas.microsoft.com/office/word/2015/wordml/symex" xmlns:wpg="http://schemas.microsoft.com/office/word/2010/wordprocessingGroup" xmlns:wpi="http://schemas.microsoft.com/office/word/2010/wordprocessingInk" xmlns:wne="http://schemas.microsoft.com/office/word/2006/wordml" xmlns:wps="http://schemas.microsoft.com/office/word/2010/wordprocessingShape" mc:Ignorable="w14 w15 w16se w16cid w16 w16cex w16sdtdh wp14">
   <w:tbl>
     <w:tblPr>

</xml_diff>

<commit_message>
3.2 alpha is about to be released.
</commit_message>
<xml_diff>
--- a/omega/Digital-AV-Ω32.docx
+++ b/omega/Digital-AV-Ω32.docx
@@ -142,7 +142,23 @@
           <w:sz w:val="28"/>
           <w:szCs w:val="28"/>
         </w:rPr>
-        <w:t>leveraging sources in the foundations releases.</w:t>
+        <w:t xml:space="preserve">leveraging sources in the </w:t>
+      </w:r>
+      <w:proofErr w:type="gramStart"/>
+      <w:r>
+        <w:rPr>
+          <w:sz w:val="28"/>
+          <w:szCs w:val="28"/>
+        </w:rPr>
+        <w:t>foundations</w:t>
+      </w:r>
+      <w:proofErr w:type="gramEnd"/>
+      <w:r>
+        <w:rPr>
+          <w:sz w:val="28"/>
+          <w:szCs w:val="28"/>
+        </w:rPr>
+        <w:t xml:space="preserve"> releases.</w:t>
       </w:r>
     </w:p>
     <w:p>
@@ -277,13 +293,23 @@
                 <w:bCs/>
               </w:rPr>
             </w:pPr>
+            <w:proofErr w:type="gramStart"/>
             <w:r>
               <w:rPr>
                 <w:rFonts w:ascii="Arial" w:hAnsi="Arial" w:cs="Arial"/>
                 <w:bCs/>
                 <w:color w:val="FFFFFF"/>
               </w:rPr>
-              <w:t>char[16]</w:t>
+              <w:t>char[</w:t>
+            </w:r>
+            <w:proofErr w:type="gramEnd"/>
+            <w:r>
+              <w:rPr>
+                <w:rFonts w:ascii="Arial" w:hAnsi="Arial" w:cs="Arial"/>
+                <w:bCs/>
+                <w:color w:val="FFFFFF"/>
+              </w:rPr>
+              <w:t>16]</w:t>
             </w:r>
           </w:p>
         </w:tc>
@@ -3125,7 +3151,27 @@
                 <w:color w:val="FFFFFF"/>
                 <w:sz w:val="24"/>
               </w:rPr>
-              <w:t>B:C:V:W</w:t>
+              <w:t>B:</w:t>
+            </w:r>
+            <w:proofErr w:type="gramStart"/>
+            <w:r>
+              <w:rPr>
+                <w:rFonts w:ascii="Arial" w:eastAsia="Arial" w:hAnsi="Arial" w:cs="Arial"/>
+                <w:b/>
+                <w:color w:val="FFFFFF"/>
+                <w:sz w:val="24"/>
+              </w:rPr>
+              <w:t>C:V</w:t>
+            </w:r>
+            <w:proofErr w:type="gramEnd"/>
+            <w:r>
+              <w:rPr>
+                <w:rFonts w:ascii="Arial" w:eastAsia="Arial" w:hAnsi="Arial" w:cs="Arial"/>
+                <w:b/>
+                <w:color w:val="FFFFFF"/>
+                <w:sz w:val="24"/>
+              </w:rPr>
+              <w:t>:W</w:t>
             </w:r>
             <w:r>
               <w:rPr>
@@ -3434,6 +3480,7 @@
               </w:rPr>
               <w:t>PN+</w:t>
             </w:r>
+            <w:proofErr w:type="gramStart"/>
             <w:r>
               <w:rPr>
                 <w:rFonts w:ascii="Arial" w:eastAsia="Arial" w:hAnsi="Arial" w:cs="Arial"/>
@@ -3441,7 +3488,17 @@
                 <w:color w:val="FFFFFF" w:themeColor="background1"/>
                 <w:sz w:val="24"/>
               </w:rPr>
-              <w:t>POS(12)</w:t>
+              <w:t>POS(</w:t>
+            </w:r>
+            <w:proofErr w:type="gramEnd"/>
+            <w:r>
+              <w:rPr>
+                <w:rFonts w:ascii="Arial" w:eastAsia="Arial" w:hAnsi="Arial" w:cs="Arial"/>
+                <w:b/>
+                <w:color w:val="FFFFFF" w:themeColor="background1"/>
+                <w:sz w:val="24"/>
+              </w:rPr>
+              <w:t>12)</w:t>
             </w:r>
           </w:p>
           <w:p>
@@ -3490,6 +3547,7 @@
                 <w:sz w:val="24"/>
               </w:rPr>
             </w:pPr>
+            <w:proofErr w:type="gramStart"/>
             <w:r>
               <w:rPr>
                 <w:rFonts w:ascii="Arial" w:eastAsia="Arial" w:hAnsi="Arial" w:cs="Arial"/>
@@ -3506,7 +3564,17 @@
                 <w:color w:val="FFFFFF" w:themeColor="background1"/>
                 <w:sz w:val="24"/>
               </w:rPr>
-              <w:t>(32)</w:t>
+              <w:t>(</w:t>
+            </w:r>
+            <w:proofErr w:type="gramEnd"/>
+            <w:r>
+              <w:rPr>
+                <w:rFonts w:ascii="Arial" w:eastAsia="Arial" w:hAnsi="Arial" w:cs="Arial"/>
+                <w:b/>
+                <w:color w:val="FFFFFF" w:themeColor="background1"/>
+                <w:sz w:val="24"/>
+              </w:rPr>
+              <w:t>32)</w:t>
             </w:r>
           </w:p>
           <w:p>
@@ -7696,6 +7764,7 @@
                 <w:color w:val="BDD6EE" w:themeColor="accent1" w:themeTint="66"/>
               </w:rPr>
             </w:pPr>
+            <w:proofErr w:type="gramStart"/>
             <w:r>
               <w:rPr>
                 <w:rFonts w:ascii="Arial" w:eastAsia="Arial" w:hAnsi="Arial" w:cs="Arial"/>
@@ -7703,7 +7772,17 @@
                 <w:color w:val="BDD6EE" w:themeColor="accent1" w:themeTint="66"/>
                 <w:sz w:val="24"/>
               </w:rPr>
-              <w:t>Bit  Pattern (Hex)</w:t>
+              <w:t>Bit  Pattern</w:t>
+            </w:r>
+            <w:proofErr w:type="gramEnd"/>
+            <w:r>
+              <w:rPr>
+                <w:rFonts w:ascii="Arial" w:eastAsia="Arial" w:hAnsi="Arial" w:cs="Arial"/>
+                <w:b/>
+                <w:color w:val="BDD6EE" w:themeColor="accent1" w:themeTint="66"/>
+                <w:sz w:val="24"/>
+              </w:rPr>
+              <w:t xml:space="preserve"> (Hex)</w:t>
             </w:r>
             <w:r>
               <w:rPr>
@@ -8143,6 +8222,7 @@
                 <w:szCs w:val="18"/>
               </w:rPr>
             </w:pPr>
+            <w:proofErr w:type="gramStart"/>
             <w:r>
               <w:rPr>
                 <w:rFonts w:ascii="Consolas" w:eastAsia="Courier New" w:hAnsi="Consolas" w:cs="Courier New"/>
@@ -8150,7 +8230,17 @@
                 <w:sz w:val="18"/>
                 <w:szCs w:val="18"/>
               </w:rPr>
-              <w:t xml:space="preserve">PUNC::clause </w:t>
+              <w:t>PUNC::</w:t>
+            </w:r>
+            <w:proofErr w:type="gramEnd"/>
+            <w:r>
+              <w:rPr>
+                <w:rFonts w:ascii="Consolas" w:eastAsia="Courier New" w:hAnsi="Consolas" w:cs="Courier New"/>
+                <w:color w:val="0070C0"/>
+                <w:sz w:val="18"/>
+                <w:szCs w:val="18"/>
+              </w:rPr>
+              <w:t xml:space="preserve">clause </w:t>
             </w:r>
           </w:p>
         </w:tc>
@@ -8213,6 +8303,7 @@
                 <w:szCs w:val="18"/>
               </w:rPr>
             </w:pPr>
+            <w:proofErr w:type="gramStart"/>
             <w:r>
               <w:rPr>
                 <w:rFonts w:ascii="Consolas" w:eastAsia="Courier New" w:hAnsi="Consolas" w:cs="Courier New"/>
@@ -8220,7 +8311,17 @@
                 <w:sz w:val="18"/>
                 <w:szCs w:val="18"/>
               </w:rPr>
-              <w:t xml:space="preserve">PUNC::exclamatory </w:t>
+              <w:t>PUNC::</w:t>
+            </w:r>
+            <w:proofErr w:type="gramEnd"/>
+            <w:r>
+              <w:rPr>
+                <w:rFonts w:ascii="Consolas" w:eastAsia="Courier New" w:hAnsi="Consolas" w:cs="Courier New"/>
+                <w:color w:val="0070C0"/>
+                <w:sz w:val="18"/>
+                <w:szCs w:val="18"/>
+              </w:rPr>
+              <w:t xml:space="preserve">exclamatory </w:t>
             </w:r>
           </w:p>
         </w:tc>
@@ -8283,6 +8384,7 @@
                 <w:szCs w:val="18"/>
               </w:rPr>
             </w:pPr>
+            <w:proofErr w:type="gramStart"/>
             <w:r>
               <w:rPr>
                 <w:rFonts w:ascii="Consolas" w:eastAsia="Courier New" w:hAnsi="Consolas" w:cs="Courier New"/>
@@ -8290,7 +8392,17 @@
                 <w:sz w:val="18"/>
                 <w:szCs w:val="18"/>
               </w:rPr>
-              <w:t xml:space="preserve">PUNC::interrogative </w:t>
+              <w:t>PUNC::</w:t>
+            </w:r>
+            <w:proofErr w:type="gramEnd"/>
+            <w:r>
+              <w:rPr>
+                <w:rFonts w:ascii="Consolas" w:eastAsia="Courier New" w:hAnsi="Consolas" w:cs="Courier New"/>
+                <w:color w:val="0070C0"/>
+                <w:sz w:val="18"/>
+                <w:szCs w:val="18"/>
+              </w:rPr>
+              <w:t xml:space="preserve">interrogative </w:t>
             </w:r>
           </w:p>
         </w:tc>
@@ -8373,6 +8485,7 @@
                 <w:szCs w:val="18"/>
               </w:rPr>
             </w:pPr>
+            <w:proofErr w:type="gramStart"/>
             <w:r>
               <w:rPr>
                 <w:rFonts w:ascii="Consolas" w:eastAsia="Courier New" w:hAnsi="Consolas" w:cs="Courier New"/>
@@ -8380,7 +8493,17 @@
                 <w:sz w:val="18"/>
                 <w:szCs w:val="18"/>
               </w:rPr>
-              <w:t xml:space="preserve">PUNC::declarative </w:t>
+              <w:t>PUNC::</w:t>
+            </w:r>
+            <w:proofErr w:type="gramEnd"/>
+            <w:r>
+              <w:rPr>
+                <w:rFonts w:ascii="Consolas" w:eastAsia="Courier New" w:hAnsi="Consolas" w:cs="Courier New"/>
+                <w:color w:val="0070C0"/>
+                <w:sz w:val="18"/>
+                <w:szCs w:val="18"/>
+              </w:rPr>
+              <w:t xml:space="preserve">declarative </w:t>
             </w:r>
           </w:p>
         </w:tc>
@@ -8465,6 +8588,7 @@
                 <w:szCs w:val="18"/>
               </w:rPr>
             </w:pPr>
+            <w:proofErr w:type="gramStart"/>
             <w:r>
               <w:rPr>
                 <w:rFonts w:ascii="Consolas" w:eastAsia="Courier New" w:hAnsi="Consolas" w:cs="Courier New"/>
@@ -8472,7 +8596,17 @@
                 <w:sz w:val="18"/>
                 <w:szCs w:val="18"/>
               </w:rPr>
-              <w:t xml:space="preserve">PUNC::dash </w:t>
+              <w:t>PUNC::</w:t>
+            </w:r>
+            <w:proofErr w:type="gramEnd"/>
+            <w:r>
+              <w:rPr>
+                <w:rFonts w:ascii="Consolas" w:eastAsia="Courier New" w:hAnsi="Consolas" w:cs="Courier New"/>
+                <w:color w:val="0070C0"/>
+                <w:sz w:val="18"/>
+                <w:szCs w:val="18"/>
+              </w:rPr>
+              <w:t xml:space="preserve">dash </w:t>
             </w:r>
           </w:p>
         </w:tc>
@@ -8555,6 +8689,7 @@
                 <w:szCs w:val="18"/>
               </w:rPr>
             </w:pPr>
+            <w:proofErr w:type="gramStart"/>
             <w:r>
               <w:rPr>
                 <w:rFonts w:ascii="Consolas" w:eastAsia="Courier New" w:hAnsi="Consolas" w:cs="Courier New"/>
@@ -8562,7 +8697,17 @@
                 <w:sz w:val="18"/>
                 <w:szCs w:val="18"/>
               </w:rPr>
-              <w:t xml:space="preserve">PUNC::semicolon </w:t>
+              <w:t>PUNC::</w:t>
+            </w:r>
+            <w:proofErr w:type="gramEnd"/>
+            <w:r>
+              <w:rPr>
+                <w:rFonts w:ascii="Consolas" w:eastAsia="Courier New" w:hAnsi="Consolas" w:cs="Courier New"/>
+                <w:color w:val="0070C0"/>
+                <w:sz w:val="18"/>
+                <w:szCs w:val="18"/>
+              </w:rPr>
+              <w:t xml:space="preserve">semicolon </w:t>
             </w:r>
           </w:p>
         </w:tc>
@@ -8647,6 +8792,7 @@
                 <w:szCs w:val="18"/>
               </w:rPr>
             </w:pPr>
+            <w:proofErr w:type="gramStart"/>
             <w:r>
               <w:rPr>
                 <w:rFonts w:ascii="Consolas" w:eastAsia="Courier New" w:hAnsi="Consolas" w:cs="Courier New"/>
@@ -8654,7 +8800,17 @@
                 <w:sz w:val="18"/>
                 <w:szCs w:val="18"/>
               </w:rPr>
-              <w:t xml:space="preserve">PUNC::comma </w:t>
+              <w:t>PUNC::</w:t>
+            </w:r>
+            <w:proofErr w:type="gramEnd"/>
+            <w:r>
+              <w:rPr>
+                <w:rFonts w:ascii="Consolas" w:eastAsia="Courier New" w:hAnsi="Consolas" w:cs="Courier New"/>
+                <w:color w:val="0070C0"/>
+                <w:sz w:val="18"/>
+                <w:szCs w:val="18"/>
+              </w:rPr>
+              <w:t xml:space="preserve">comma </w:t>
             </w:r>
           </w:p>
         </w:tc>
@@ -8717,6 +8873,7 @@
                 <w:szCs w:val="18"/>
               </w:rPr>
             </w:pPr>
+            <w:proofErr w:type="gramStart"/>
             <w:r>
               <w:rPr>
                 <w:rFonts w:ascii="Consolas" w:eastAsia="Courier New" w:hAnsi="Consolas" w:cs="Courier New"/>
@@ -8724,7 +8881,17 @@
                 <w:sz w:val="18"/>
                 <w:szCs w:val="18"/>
               </w:rPr>
-              <w:t xml:space="preserve">PUNC::colon </w:t>
+              <w:t>PUNC::</w:t>
+            </w:r>
+            <w:proofErr w:type="gramEnd"/>
+            <w:r>
+              <w:rPr>
+                <w:rFonts w:ascii="Consolas" w:eastAsia="Courier New" w:hAnsi="Consolas" w:cs="Courier New"/>
+                <w:color w:val="0070C0"/>
+                <w:sz w:val="18"/>
+                <w:szCs w:val="18"/>
+              </w:rPr>
+              <w:t xml:space="preserve">colon </w:t>
             </w:r>
           </w:p>
         </w:tc>
@@ -8787,6 +8954,7 @@
                 <w:szCs w:val="18"/>
               </w:rPr>
             </w:pPr>
+            <w:proofErr w:type="gramStart"/>
             <w:r>
               <w:rPr>
                 <w:rFonts w:ascii="Consolas" w:eastAsia="Courier New" w:hAnsi="Consolas" w:cs="Courier New"/>
@@ -8794,7 +8962,17 @@
                 <w:sz w:val="18"/>
                 <w:szCs w:val="18"/>
               </w:rPr>
-              <w:t>PUNC::possessive</w:t>
+              <w:t>PUNC::</w:t>
+            </w:r>
+            <w:proofErr w:type="gramEnd"/>
+            <w:r>
+              <w:rPr>
+                <w:rFonts w:ascii="Consolas" w:eastAsia="Courier New" w:hAnsi="Consolas" w:cs="Courier New"/>
+                <w:color w:val="0070C0"/>
+                <w:sz w:val="18"/>
+                <w:szCs w:val="18"/>
+              </w:rPr>
+              <w:t>possessive</w:t>
             </w:r>
           </w:p>
         </w:tc>
@@ -8857,6 +9035,7 @@
                 <w:szCs w:val="18"/>
               </w:rPr>
             </w:pPr>
+            <w:proofErr w:type="gramStart"/>
             <w:r>
               <w:rPr>
                 <w:rFonts w:ascii="Consolas" w:eastAsia="Courier New" w:hAnsi="Consolas" w:cs="Courier New"/>
@@ -8864,7 +9043,17 @@
                 <w:sz w:val="18"/>
                 <w:szCs w:val="18"/>
               </w:rPr>
-              <w:t>PUNC::closeParen</w:t>
+              <w:t>PUNC::</w:t>
+            </w:r>
+            <w:proofErr w:type="gramEnd"/>
+            <w:r>
+              <w:rPr>
+                <w:rFonts w:ascii="Consolas" w:eastAsia="Courier New" w:hAnsi="Consolas" w:cs="Courier New"/>
+                <w:color w:val="0070C0"/>
+                <w:sz w:val="18"/>
+                <w:szCs w:val="18"/>
+              </w:rPr>
+              <w:t>closeParen</w:t>
             </w:r>
           </w:p>
         </w:tc>
@@ -8947,6 +9136,7 @@
                 <w:szCs w:val="18"/>
               </w:rPr>
             </w:pPr>
+            <w:proofErr w:type="gramStart"/>
             <w:r>
               <w:rPr>
                 <w:rFonts w:ascii="Consolas" w:eastAsia="Courier New" w:hAnsi="Consolas" w:cs="Courier New"/>
@@ -8954,7 +9144,17 @@
                 <w:sz w:val="18"/>
                 <w:szCs w:val="18"/>
               </w:rPr>
-              <w:t>MODE::parenthetical</w:t>
+              <w:t>MODE::</w:t>
+            </w:r>
+            <w:proofErr w:type="gramEnd"/>
+            <w:r>
+              <w:rPr>
+                <w:rFonts w:ascii="Consolas" w:eastAsia="Courier New" w:hAnsi="Consolas" w:cs="Courier New"/>
+                <w:color w:val="0070C0"/>
+                <w:sz w:val="18"/>
+                <w:szCs w:val="18"/>
+              </w:rPr>
+              <w:t>parenthetical</w:t>
             </w:r>
           </w:p>
         </w:tc>
@@ -9049,6 +9249,7 @@
                 <w:szCs w:val="18"/>
               </w:rPr>
             </w:pPr>
+            <w:proofErr w:type="gramStart"/>
             <w:r>
               <w:rPr>
                 <w:rFonts w:ascii="Consolas" w:eastAsia="Courier New" w:hAnsi="Consolas" w:cs="Courier New"/>
@@ -9056,7 +9257,17 @@
                 <w:sz w:val="18"/>
                 <w:szCs w:val="18"/>
               </w:rPr>
-              <w:t xml:space="preserve">MODE::italics </w:t>
+              <w:t>MODE::</w:t>
+            </w:r>
+            <w:proofErr w:type="gramEnd"/>
+            <w:r>
+              <w:rPr>
+                <w:rFonts w:ascii="Consolas" w:eastAsia="Courier New" w:hAnsi="Consolas" w:cs="Courier New"/>
+                <w:color w:val="0070C0"/>
+                <w:sz w:val="18"/>
+                <w:szCs w:val="18"/>
+              </w:rPr>
+              <w:t xml:space="preserve">italics </w:t>
             </w:r>
           </w:p>
         </w:tc>
@@ -9139,6 +9350,7 @@
                 <w:szCs w:val="18"/>
               </w:rPr>
             </w:pPr>
+            <w:proofErr w:type="gramStart"/>
             <w:r>
               <w:rPr>
                 <w:rFonts w:ascii="Consolas" w:eastAsia="Courier New" w:hAnsi="Consolas" w:cs="Courier New"/>
@@ -9146,7 +9358,17 @@
                 <w:sz w:val="18"/>
                 <w:szCs w:val="18"/>
               </w:rPr>
-              <w:t xml:space="preserve">MODE::Jesus </w:t>
+              <w:t>MODE::</w:t>
+            </w:r>
+            <w:proofErr w:type="gramEnd"/>
+            <w:r>
+              <w:rPr>
+                <w:rFonts w:ascii="Consolas" w:eastAsia="Courier New" w:hAnsi="Consolas" w:cs="Courier New"/>
+                <w:color w:val="0070C0"/>
+                <w:sz w:val="18"/>
+                <w:szCs w:val="18"/>
+              </w:rPr>
+              <w:t xml:space="preserve">Jesus </w:t>
             </w:r>
           </w:p>
         </w:tc>
@@ -15448,6 +15670,7 @@
                               </w:rPr>
                               <w:tab/>
                             </w:r>
+                            <w:proofErr w:type="gramStart"/>
                             <w:r>
                               <w:rPr>
                                 <w:b/>
@@ -15458,6 +15681,7 @@
                               </w:rPr>
                               <w:t>his</w:t>
                             </w:r>
+                            <w:proofErr w:type="gramEnd"/>
                             <w:r>
                               <w:rPr>
                                 <w:color w:val="5B9BD5" w:themeColor="accent1"/>
@@ -15498,6 +15722,7 @@
                               </w:rPr>
                               <w:t>is either masculine or neuter (</w:t>
                             </w:r>
+                            <w:proofErr w:type="gramStart"/>
                             <w:r>
                               <w:rPr>
                                 <w:b/>
@@ -15508,6 +15733,7 @@
                               </w:rPr>
                               <w:t>its</w:t>
                             </w:r>
+                            <w:proofErr w:type="gramEnd"/>
                             <w:r>
                               <w:rPr>
                                 <w:color w:val="5B9BD5" w:themeColor="accent1"/>
@@ -15622,6 +15848,7 @@
                         </w:rPr>
                         <w:tab/>
                       </w:r>
+                      <w:proofErr w:type="gramStart"/>
                       <w:r>
                         <w:rPr>
                           <w:b/>
@@ -15632,6 +15859,7 @@
                         </w:rPr>
                         <w:t>his</w:t>
                       </w:r>
+                      <w:proofErr w:type="gramEnd"/>
                       <w:r>
                         <w:rPr>
                           <w:color w:val="5B9BD5" w:themeColor="accent1"/>
@@ -15672,6 +15900,7 @@
                         </w:rPr>
                         <w:t>is either masculine or neuter (</w:t>
                       </w:r>
+                      <w:proofErr w:type="gramStart"/>
                       <w:r>
                         <w:rPr>
                           <w:b/>
@@ -15682,6 +15911,7 @@
                         </w:rPr>
                         <w:t>its</w:t>
                       </w:r>
+                      <w:proofErr w:type="gramEnd"/>
                       <w:r>
                         <w:rPr>
                           <w:color w:val="5B9BD5" w:themeColor="accent1"/>
@@ -17260,7 +17490,13 @@
               <w:rPr>
                 <w:rFonts w:ascii="Consolas" w:eastAsia="Arial" w:hAnsi="Consolas" w:cs="Arial"/>
               </w:rPr>
-              <w:t xml:space="preserve">    48</w:t>
+              <w:t xml:space="preserve">    </w:t>
+            </w:r>
+            <w:r>
+              <w:rPr>
+                <w:rFonts w:ascii="Consolas" w:eastAsia="Arial" w:hAnsi="Consolas" w:cs="Arial"/>
+              </w:rPr>
+              <w:t xml:space="preserve"> 0</w:t>
             </w:r>
           </w:p>
         </w:tc>
@@ -19261,7 +19497,25 @@
                 <w:sz w:val="18"/>
                 <w:szCs w:val="18"/>
               </w:rPr>
-              <w:t>(genesis:1)</w:t>
+              <w:t>(</w:t>
+            </w:r>
+            <w:proofErr w:type="gramStart"/>
+            <w:r>
+              <w:rPr>
+                <w:rFonts w:eastAsia="Arial" w:cs="Arial"/>
+                <w:sz w:val="18"/>
+                <w:szCs w:val="18"/>
+              </w:rPr>
+              <w:t>genesis</w:t>
+            </w:r>
+            <w:proofErr w:type="gramEnd"/>
+            <w:r>
+              <w:rPr>
+                <w:rFonts w:eastAsia="Arial" w:cs="Arial"/>
+                <w:sz w:val="18"/>
+                <w:szCs w:val="18"/>
+              </w:rPr>
+              <w:t>:1)</w:t>
             </w:r>
           </w:p>
         </w:tc>
@@ -19431,7 +19685,25 @@
                 <w:sz w:val="18"/>
                 <w:szCs w:val="18"/>
               </w:rPr>
-              <w:t>(genesis:2)</w:t>
+              <w:t>(</w:t>
+            </w:r>
+            <w:proofErr w:type="gramStart"/>
+            <w:r>
+              <w:rPr>
+                <w:rFonts w:eastAsia="Arial" w:cs="Arial"/>
+                <w:sz w:val="18"/>
+                <w:szCs w:val="18"/>
+              </w:rPr>
+              <w:t>genesis</w:t>
+            </w:r>
+            <w:proofErr w:type="gramEnd"/>
+            <w:r>
+              <w:rPr>
+                <w:rFonts w:eastAsia="Arial" w:cs="Arial"/>
+                <w:sz w:val="18"/>
+                <w:szCs w:val="18"/>
+              </w:rPr>
+              <w:t>:2)</w:t>
             </w:r>
           </w:p>
         </w:tc>
@@ -19609,7 +19881,25 @@
                 <w:sz w:val="18"/>
                 <w:szCs w:val="18"/>
               </w:rPr>
-              <w:t>(genesis:3)</w:t>
+              <w:t>(</w:t>
+            </w:r>
+            <w:proofErr w:type="gramStart"/>
+            <w:r>
+              <w:rPr>
+                <w:rFonts w:eastAsia="Arial" w:cs="Arial"/>
+                <w:sz w:val="18"/>
+                <w:szCs w:val="18"/>
+              </w:rPr>
+              <w:t>genesis</w:t>
+            </w:r>
+            <w:proofErr w:type="gramEnd"/>
+            <w:r>
+              <w:rPr>
+                <w:rFonts w:eastAsia="Arial" w:cs="Arial"/>
+                <w:sz w:val="18"/>
+                <w:szCs w:val="18"/>
+              </w:rPr>
+              <w:t>:3)</w:t>
             </w:r>
           </w:p>
         </w:tc>
@@ -19839,7 +20129,25 @@
                 <w:sz w:val="18"/>
                 <w:szCs w:val="18"/>
               </w:rPr>
-              <w:t>(revelation:20)</w:t>
+              <w:t>(</w:t>
+            </w:r>
+            <w:proofErr w:type="gramStart"/>
+            <w:r>
+              <w:rPr>
+                <w:rFonts w:eastAsia="Arial" w:cs="Arial"/>
+                <w:sz w:val="18"/>
+                <w:szCs w:val="18"/>
+              </w:rPr>
+              <w:t>revelation</w:t>
+            </w:r>
+            <w:proofErr w:type="gramEnd"/>
+            <w:r>
+              <w:rPr>
+                <w:rFonts w:eastAsia="Arial" w:cs="Arial"/>
+                <w:sz w:val="18"/>
+                <w:szCs w:val="18"/>
+              </w:rPr>
+              <w:t>:20)</w:t>
             </w:r>
           </w:p>
         </w:tc>
@@ -20009,7 +20317,25 @@
                 <w:sz w:val="18"/>
                 <w:szCs w:val="18"/>
               </w:rPr>
-              <w:t>(revelation:21)</w:t>
+              <w:t>(</w:t>
+            </w:r>
+            <w:proofErr w:type="gramStart"/>
+            <w:r>
+              <w:rPr>
+                <w:rFonts w:eastAsia="Arial" w:cs="Arial"/>
+                <w:sz w:val="18"/>
+                <w:szCs w:val="18"/>
+              </w:rPr>
+              <w:t>revelation</w:t>
+            </w:r>
+            <w:proofErr w:type="gramEnd"/>
+            <w:r>
+              <w:rPr>
+                <w:rFonts w:eastAsia="Arial" w:cs="Arial"/>
+                <w:sz w:val="18"/>
+                <w:szCs w:val="18"/>
+              </w:rPr>
+              <w:t>:21)</w:t>
             </w:r>
           </w:p>
         </w:tc>
@@ -20179,7 +20505,25 @@
                 <w:sz w:val="18"/>
                 <w:szCs w:val="18"/>
               </w:rPr>
-              <w:t>(revelation:22</w:t>
+              <w:t>(</w:t>
+            </w:r>
+            <w:proofErr w:type="gramStart"/>
+            <w:r>
+              <w:rPr>
+                <w:rFonts w:eastAsia="Arial" w:cs="Arial"/>
+                <w:sz w:val="18"/>
+                <w:szCs w:val="18"/>
+              </w:rPr>
+              <w:t>revelation</w:t>
+            </w:r>
+            <w:proofErr w:type="gramEnd"/>
+            <w:r>
+              <w:rPr>
+                <w:rFonts w:eastAsia="Arial" w:cs="Arial"/>
+                <w:sz w:val="18"/>
+                <w:szCs w:val="18"/>
+              </w:rPr>
+              <w:t>:22</w:t>
             </w:r>
             <w:r>
               <w:rPr>
@@ -20582,7 +20926,27 @@
           <w:sz w:val="28"/>
           <w:szCs w:val="28"/>
         </w:rPr>
-        <w:t>erse look-up is now performed using the WritIndex and referencing the B:C:V:W field</w:t>
+        <w:t>erse look-up is now performed using the WritIndex and referencing the B:</w:t>
+      </w:r>
+      <w:proofErr w:type="gramStart"/>
+      <w:r>
+        <w:rPr>
+          <w:rFonts w:cstheme="minorHAnsi"/>
+          <w:color w:val="000000" w:themeColor="text1"/>
+          <w:sz w:val="28"/>
+          <w:szCs w:val="28"/>
+        </w:rPr>
+        <w:t>C:V</w:t>
+      </w:r>
+      <w:proofErr w:type="gramEnd"/>
+      <w:r>
+        <w:rPr>
+          <w:rFonts w:cstheme="minorHAnsi"/>
+          <w:color w:val="000000" w:themeColor="text1"/>
+          <w:sz w:val="28"/>
+          <w:szCs w:val="28"/>
+        </w:rPr>
+        <w:t>:W field</w:t>
       </w:r>
       <w:r>
         <w:rPr>
@@ -23445,7 +23809,15 @@
           <w:sz w:val="28"/>
           <w:szCs w:val="28"/>
         </w:rPr>
-        <w:t xml:space="preserve">of WordKeys or OOVKeys  </w:t>
+        <w:t xml:space="preserve">of WordKeys or </w:t>
+      </w:r>
+      <w:proofErr w:type="gramStart"/>
+      <w:r>
+        <w:rPr>
+          <w:sz w:val="28"/>
+          <w:szCs w:val="28"/>
+        </w:rPr>
+        <w:t xml:space="preserve">OOVKeys  </w:t>
       </w:r>
       <w:r>
         <w:rPr>
@@ -23454,6 +23826,7 @@
         </w:rPr>
         <w:t>(</w:t>
       </w:r>
+      <w:proofErr w:type="gramEnd"/>
       <w:r>
         <w:rPr>
           <w:sz w:val="28"/>
@@ -23894,8 +24267,19 @@
                 <w:color w:val="BDD6EE" w:themeColor="accent1" w:themeTint="66"/>
                 <w:sz w:val="24"/>
               </w:rPr>
-              <w:t>1 bits</w:t>
-            </w:r>
+              <w:t xml:space="preserve">1 </w:t>
+            </w:r>
+            <w:proofErr w:type="gramStart"/>
+            <w:r>
+              <w:rPr>
+                <w:rFonts w:ascii="Arial" w:eastAsia="Arial" w:hAnsi="Arial" w:cs="Arial"/>
+                <w:b/>
+                <w:color w:val="BDD6EE" w:themeColor="accent1" w:themeTint="66"/>
+                <w:sz w:val="24"/>
+              </w:rPr>
+              <w:t>bits</w:t>
+            </w:r>
+            <w:proofErr w:type="gramEnd"/>
           </w:p>
         </w:tc>
         <w:tc>
@@ -24159,8 +24543,13 @@
             <w:r>
               <w:t>(</w:t>
             </w:r>
-            <w:r>
-              <w:t xml:space="preserve">binary of </w:t>
+            <w:proofErr w:type="gramStart"/>
+            <w:r>
+              <w:t>binary</w:t>
+            </w:r>
+            <w:proofErr w:type="gramEnd"/>
+            <w:r>
+              <w:t xml:space="preserve"> of </w:t>
             </w:r>
             <w:r>
               <w:rPr>
@@ -24358,7 +24747,25 @@
           <w:sz w:val="28"/>
           <w:szCs w:val="28"/>
         </w:rPr>
-        <w:t xml:space="preserve">. This is an 5-bit </w:t>
+        <w:t xml:space="preserve">. This is </w:t>
+      </w:r>
+      <w:proofErr w:type="gramStart"/>
+      <w:r>
+        <w:rPr>
+          <w:rFonts w:asciiTheme="minorHAnsi" w:hAnsiTheme="minorHAnsi" w:cstheme="minorHAnsi"/>
+          <w:sz w:val="28"/>
+          <w:szCs w:val="28"/>
+        </w:rPr>
+        <w:t>an</w:t>
+      </w:r>
+      <w:proofErr w:type="gramEnd"/>
+      <w:r>
+        <w:rPr>
+          <w:rFonts w:asciiTheme="minorHAnsi" w:hAnsiTheme="minorHAnsi" w:cstheme="minorHAnsi"/>
+          <w:sz w:val="28"/>
+          <w:szCs w:val="28"/>
+        </w:rPr>
+        <w:t xml:space="preserve"> 5-bit </w:t>
       </w:r>
       <w:r>
         <w:rPr>
@@ -24787,6 +25194,7 @@
                 <w:szCs w:val="24"/>
               </w:rPr>
             </w:pPr>
+            <w:proofErr w:type="gramStart"/>
             <w:r>
               <w:rPr>
                 <w:rFonts w:ascii="Arial" w:eastAsia="Arial" w:hAnsi="Arial" w:cs="Arial"/>
@@ -24795,7 +25203,18 @@
                 <w:sz w:val="24"/>
                 <w:szCs w:val="24"/>
               </w:rPr>
-              <w:t>POS[0]</w:t>
+              <w:t>POS[</w:t>
+            </w:r>
+            <w:proofErr w:type="gramEnd"/>
+            <w:r>
+              <w:rPr>
+                <w:rFonts w:ascii="Arial" w:eastAsia="Arial" w:hAnsi="Arial" w:cs="Arial"/>
+                <w:b/>
+                <w:color w:val="FFFFFF" w:themeColor="background1"/>
+                <w:sz w:val="24"/>
+                <w:szCs w:val="24"/>
+              </w:rPr>
+              <w:t>0]</w:t>
             </w:r>
           </w:p>
           <w:p>
@@ -24855,6 +25274,7 @@
                 <w:szCs w:val="24"/>
               </w:rPr>
             </w:pPr>
+            <w:proofErr w:type="gramStart"/>
             <w:r>
               <w:rPr>
                 <w:rFonts w:ascii="Arial" w:eastAsia="Arial" w:hAnsi="Arial" w:cs="Arial"/>
@@ -24863,7 +25283,18 @@
                 <w:sz w:val="24"/>
                 <w:szCs w:val="24"/>
               </w:rPr>
-              <w:t>POS[1]</w:t>
+              <w:t>POS[</w:t>
+            </w:r>
+            <w:proofErr w:type="gramEnd"/>
+            <w:r>
+              <w:rPr>
+                <w:rFonts w:ascii="Arial" w:eastAsia="Arial" w:hAnsi="Arial" w:cs="Arial"/>
+                <w:b/>
+                <w:color w:val="FFFFFF" w:themeColor="background1"/>
+                <w:sz w:val="24"/>
+                <w:szCs w:val="24"/>
+              </w:rPr>
+              <w:t>1]</w:t>
             </w:r>
           </w:p>
           <w:p>
@@ -24923,6 +25354,7 @@
                 <w:szCs w:val="24"/>
               </w:rPr>
             </w:pPr>
+            <w:proofErr w:type="gramStart"/>
             <w:r>
               <w:rPr>
                 <w:rFonts w:ascii="Arial" w:eastAsia="Arial" w:hAnsi="Arial" w:cs="Arial"/>
@@ -24931,7 +25363,18 @@
                 <w:sz w:val="24"/>
                 <w:szCs w:val="24"/>
               </w:rPr>
-              <w:t>POS[2]</w:t>
+              <w:t>POS[</w:t>
+            </w:r>
+            <w:proofErr w:type="gramEnd"/>
+            <w:r>
+              <w:rPr>
+                <w:rFonts w:ascii="Arial" w:eastAsia="Arial" w:hAnsi="Arial" w:cs="Arial"/>
+                <w:b/>
+                <w:color w:val="FFFFFF" w:themeColor="background1"/>
+                <w:sz w:val="24"/>
+                <w:szCs w:val="24"/>
+              </w:rPr>
+              <w:t>2]</w:t>
             </w:r>
           </w:p>
           <w:p>
@@ -25196,56 +25639,9 @@
                 <w:sz w:val="16"/>
                 <w:szCs w:val="16"/>
               </w:rPr>
-              <w:t xml:space="preserve"> [ ]</w:t>
-            </w:r>
-          </w:p>
-        </w:tc>
-        <w:tc>
-          <w:tcPr>
-            <w:tcW w:w="990" w:type="dxa"/>
-            <w:tcBorders>
-              <w:top w:val="single" w:sz="12" w:space="0" w:color="auto"/>
-              <w:left w:val="single" w:sz="12" w:space="0" w:color="FFFFFF" w:themeColor="background1"/>
-              <w:bottom w:val="single" w:sz="12" w:space="0" w:color="000000" w:themeColor="text1"/>
-              <w:right w:val="single" w:sz="12" w:space="0" w:color="FFFFFF" w:themeColor="background1"/>
-            </w:tcBorders>
-            <w:shd w:val="clear" w:color="auto" w:fill="000000"/>
-            <w:vAlign w:val="center"/>
-          </w:tcPr>
-          <w:p>
-            <w:pPr>
-              <w:keepNext/>
-              <w:keepLines/>
-              <w:ind w:left="14"/>
-              <w:rPr>
-                <w:rFonts w:ascii="Arial" w:eastAsia="Arial" w:hAnsi="Arial" w:cs="Arial"/>
-                <w:b/>
-                <w:color w:val="FFFFFF"/>
-                <w:sz w:val="24"/>
-              </w:rPr>
-            </w:pPr>
-            <w:r>
-              <w:rPr>
-                <w:rFonts w:ascii="Arial" w:eastAsia="Arial" w:hAnsi="Arial" w:cs="Arial"/>
-                <w:b/>
-                <w:color w:val="FFFFFF"/>
-                <w:sz w:val="24"/>
-              </w:rPr>
-              <w:t>Display</w:t>
-            </w:r>
-          </w:p>
-          <w:p>
-            <w:pPr>
-              <w:keepNext/>
-              <w:keepLines/>
-              <w:ind w:left="14"/>
-              <w:rPr>
-                <w:rFonts w:ascii="Arial" w:eastAsia="Arial" w:hAnsi="Arial" w:cs="Arial"/>
-                <w:b/>
-                <w:color w:val="FFFFFF"/>
-                <w:sz w:val="24"/>
-              </w:rPr>
-            </w:pPr>
+              <w:t xml:space="preserve"> </w:t>
+            </w:r>
+            <w:proofErr w:type="gramStart"/>
             <w:r>
               <w:rPr>
                 <w:rFonts w:ascii="Arial" w:eastAsia="Arial" w:hAnsi="Arial" w:cs="Arial"/>
@@ -25254,8 +25650,58 @@
                 <w:sz w:val="16"/>
                 <w:szCs w:val="16"/>
               </w:rPr>
-              <w:t>char[</w:t>
-            </w:r>
+              <w:t>[ ]</w:t>
+            </w:r>
+            <w:proofErr w:type="gramEnd"/>
+          </w:p>
+        </w:tc>
+        <w:tc>
+          <w:tcPr>
+            <w:tcW w:w="990" w:type="dxa"/>
+            <w:tcBorders>
+              <w:top w:val="single" w:sz="12" w:space="0" w:color="auto"/>
+              <w:left w:val="single" w:sz="12" w:space="0" w:color="FFFFFF" w:themeColor="background1"/>
+              <w:bottom w:val="single" w:sz="12" w:space="0" w:color="000000" w:themeColor="text1"/>
+              <w:right w:val="single" w:sz="12" w:space="0" w:color="FFFFFF" w:themeColor="background1"/>
+            </w:tcBorders>
+            <w:shd w:val="clear" w:color="auto" w:fill="000000"/>
+            <w:vAlign w:val="center"/>
+          </w:tcPr>
+          <w:p>
+            <w:pPr>
+              <w:keepNext/>
+              <w:keepLines/>
+              <w:ind w:left="14"/>
+              <w:rPr>
+                <w:rFonts w:ascii="Arial" w:eastAsia="Arial" w:hAnsi="Arial" w:cs="Arial"/>
+                <w:b/>
+                <w:color w:val="FFFFFF"/>
+                <w:sz w:val="24"/>
+              </w:rPr>
+            </w:pPr>
+            <w:r>
+              <w:rPr>
+                <w:rFonts w:ascii="Arial" w:eastAsia="Arial" w:hAnsi="Arial" w:cs="Arial"/>
+                <w:b/>
+                <w:color w:val="FFFFFF"/>
+                <w:sz w:val="24"/>
+              </w:rPr>
+              <w:t>Display</w:t>
+            </w:r>
+          </w:p>
+          <w:p>
+            <w:pPr>
+              <w:keepNext/>
+              <w:keepLines/>
+              <w:ind w:left="14"/>
+              <w:rPr>
+                <w:rFonts w:ascii="Arial" w:eastAsia="Arial" w:hAnsi="Arial" w:cs="Arial"/>
+                <w:b/>
+                <w:color w:val="FFFFFF"/>
+                <w:sz w:val="24"/>
+              </w:rPr>
+            </w:pPr>
+            <w:proofErr w:type="gramStart"/>
             <w:r>
               <w:rPr>
                 <w:rFonts w:ascii="Arial" w:eastAsia="Arial" w:hAnsi="Arial" w:cs="Arial"/>
@@ -25264,8 +25710,9 @@
                 <w:sz w:val="16"/>
                 <w:szCs w:val="16"/>
               </w:rPr>
-              <w:t xml:space="preserve"> </w:t>
-            </w:r>
+              <w:t>char[</w:t>
+            </w:r>
+            <w:proofErr w:type="gramEnd"/>
             <w:r>
               <w:rPr>
                 <w:rFonts w:ascii="Arial" w:eastAsia="Arial" w:hAnsi="Arial" w:cs="Arial"/>
@@ -25274,56 +25721,8 @@
                 <w:sz w:val="16"/>
                 <w:szCs w:val="16"/>
               </w:rPr>
-              <w:t>]</w:t>
-            </w:r>
-          </w:p>
-        </w:tc>
-        <w:tc>
-          <w:tcPr>
-            <w:tcW w:w="1085" w:type="dxa"/>
-            <w:tcBorders>
-              <w:top w:val="single" w:sz="12" w:space="0" w:color="auto"/>
-              <w:left w:val="single" w:sz="12" w:space="0" w:color="FFFFFF" w:themeColor="background1"/>
-              <w:bottom w:val="single" w:sz="12" w:space="0" w:color="000000" w:themeColor="text1"/>
-              <w:right w:val="single" w:sz="12" w:space="0" w:color="auto"/>
-            </w:tcBorders>
-            <w:shd w:val="clear" w:color="auto" w:fill="000000"/>
-            <w:vAlign w:val="center"/>
-          </w:tcPr>
-          <w:p>
-            <w:pPr>
-              <w:keepNext/>
-              <w:keepLines/>
-              <w:ind w:left="14"/>
-              <w:rPr>
-                <w:rFonts w:ascii="Arial" w:eastAsia="Arial" w:hAnsi="Arial" w:cs="Arial"/>
-                <w:b/>
-                <w:color w:val="FFFFFF"/>
-                <w:sz w:val="24"/>
-              </w:rPr>
-            </w:pPr>
-            <w:r>
-              <w:rPr>
-                <w:rFonts w:ascii="Arial" w:eastAsia="Arial" w:hAnsi="Arial" w:cs="Arial"/>
-                <w:b/>
-                <w:color w:val="FFFFFF"/>
-                <w:sz w:val="24"/>
-              </w:rPr>
-              <w:t>Modern</w:t>
-            </w:r>
-          </w:p>
-          <w:p>
-            <w:pPr>
-              <w:keepNext/>
-              <w:keepLines/>
-              <w:ind w:left="14"/>
-              <w:rPr>
-                <w:rFonts w:ascii="Arial" w:eastAsia="Arial" w:hAnsi="Arial" w:cs="Arial"/>
-                <w:b/>
-                <w:color w:val="FFFFFF"/>
-                <w:sz w:val="24"/>
-              </w:rPr>
-            </w:pPr>
+              <w:t xml:space="preserve"> </w:t>
+            </w:r>
             <w:r>
               <w:rPr>
                 <w:rFonts w:ascii="Arial" w:eastAsia="Arial" w:hAnsi="Arial" w:cs="Arial"/>
@@ -25332,8 +25731,56 @@
                 <w:sz w:val="16"/>
                 <w:szCs w:val="16"/>
               </w:rPr>
-              <w:t>char</w:t>
-            </w:r>
+              <w:t>]</w:t>
+            </w:r>
+          </w:p>
+        </w:tc>
+        <w:tc>
+          <w:tcPr>
+            <w:tcW w:w="1085" w:type="dxa"/>
+            <w:tcBorders>
+              <w:top w:val="single" w:sz="12" w:space="0" w:color="auto"/>
+              <w:left w:val="single" w:sz="12" w:space="0" w:color="FFFFFF" w:themeColor="background1"/>
+              <w:bottom w:val="single" w:sz="12" w:space="0" w:color="000000" w:themeColor="text1"/>
+              <w:right w:val="single" w:sz="12" w:space="0" w:color="auto"/>
+            </w:tcBorders>
+            <w:shd w:val="clear" w:color="auto" w:fill="000000"/>
+            <w:vAlign w:val="center"/>
+          </w:tcPr>
+          <w:p>
+            <w:pPr>
+              <w:keepNext/>
+              <w:keepLines/>
+              <w:ind w:left="14"/>
+              <w:rPr>
+                <w:rFonts w:ascii="Arial" w:eastAsia="Arial" w:hAnsi="Arial" w:cs="Arial"/>
+                <w:b/>
+                <w:color w:val="FFFFFF"/>
+                <w:sz w:val="24"/>
+              </w:rPr>
+            </w:pPr>
+            <w:r>
+              <w:rPr>
+                <w:rFonts w:ascii="Arial" w:eastAsia="Arial" w:hAnsi="Arial" w:cs="Arial"/>
+                <w:b/>
+                <w:color w:val="FFFFFF"/>
+                <w:sz w:val="24"/>
+              </w:rPr>
+              <w:t>Modern</w:t>
+            </w:r>
+          </w:p>
+          <w:p>
+            <w:pPr>
+              <w:keepNext/>
+              <w:keepLines/>
+              <w:ind w:left="14"/>
+              <w:rPr>
+                <w:rFonts w:ascii="Arial" w:eastAsia="Arial" w:hAnsi="Arial" w:cs="Arial"/>
+                <w:b/>
+                <w:color w:val="FFFFFF"/>
+                <w:sz w:val="24"/>
+              </w:rPr>
+            </w:pPr>
             <w:r>
               <w:rPr>
                 <w:rFonts w:ascii="Arial" w:eastAsia="Arial" w:hAnsi="Arial" w:cs="Arial"/>
@@ -25342,8 +25789,30 @@
                 <w:sz w:val="16"/>
                 <w:szCs w:val="16"/>
               </w:rPr>
-              <w:t xml:space="preserve"> [ ]</w:t>
-            </w:r>
+              <w:t>char</w:t>
+            </w:r>
+            <w:r>
+              <w:rPr>
+                <w:rFonts w:ascii="Arial" w:eastAsia="Arial" w:hAnsi="Arial" w:cs="Arial"/>
+                <w:b/>
+                <w:color w:val="FFFFFF"/>
+                <w:sz w:val="16"/>
+                <w:szCs w:val="16"/>
+              </w:rPr>
+              <w:t xml:space="preserve"> </w:t>
+            </w:r>
+            <w:proofErr w:type="gramStart"/>
+            <w:r>
+              <w:rPr>
+                <w:rFonts w:ascii="Arial" w:eastAsia="Arial" w:hAnsi="Arial" w:cs="Arial"/>
+                <w:b/>
+                <w:color w:val="FFFFFF"/>
+                <w:sz w:val="16"/>
+                <w:szCs w:val="16"/>
+              </w:rPr>
+              <w:t>[ ]</w:t>
+            </w:r>
+            <w:proofErr w:type="gramEnd"/>
           </w:p>
         </w:tc>
       </w:tr>
@@ -26009,6 +26478,7 @@
               </w:rPr>
               <w:t xml:space="preserve">Entities = </w:t>
             </w:r>
+            <w:proofErr w:type="gramStart"/>
             <w:r>
               <w:rPr>
                 <w:rFonts w:eastAsia="Arial" w:cstheme="minorHAnsi"/>
@@ -26016,6 +26486,7 @@
               </w:rPr>
               <w:t>{ }</w:t>
             </w:r>
+            <w:proofErr w:type="gramEnd"/>
           </w:p>
           <w:p>
             <w:pPr>
@@ -26370,6 +26841,7 @@
               </w:rPr>
               <w:t xml:space="preserve">Entities = </w:t>
             </w:r>
+            <w:proofErr w:type="gramStart"/>
             <w:r>
               <w:rPr>
                 <w:rFonts w:eastAsia="Arial" w:cstheme="minorHAnsi"/>
@@ -26377,6 +26849,7 @@
               </w:rPr>
               <w:t>{ }</w:t>
             </w:r>
+            <w:proofErr w:type="gramEnd"/>
           </w:p>
           <w:p>
             <w:pPr>
@@ -27566,6 +28039,7 @@
               </w:rPr>
               <w:t xml:space="preserve">Entities = </w:t>
             </w:r>
+            <w:proofErr w:type="gramStart"/>
             <w:r>
               <w:rPr>
                 <w:rFonts w:eastAsia="Arial" w:cstheme="minorHAnsi"/>
@@ -27573,6 +28047,7 @@
               </w:rPr>
               <w:t>{ }</w:t>
             </w:r>
+            <w:proofErr w:type="gramEnd"/>
           </w:p>
           <w:p>
             <w:pPr>
@@ -27974,6 +28449,7 @@
               </w:rPr>
               <w:t xml:space="preserve">Entities = </w:t>
             </w:r>
+            <w:proofErr w:type="gramStart"/>
             <w:r>
               <w:rPr>
                 <w:rFonts w:eastAsia="Arial" w:cstheme="minorHAnsi"/>
@@ -27981,6 +28457,7 @@
               </w:rPr>
               <w:t>{ }</w:t>
             </w:r>
+            <w:proofErr w:type="gramEnd"/>
           </w:p>
           <w:p>
             <w:pPr>
@@ -28413,14 +28890,32 @@
           <w:sz w:val="28"/>
           <w:szCs w:val="28"/>
         </w:rPr>
-        <w:t xml:space="preserve">the PN+POS(12) </w:t>
-      </w:r>
+        <w:t>the PN+</w:t>
+      </w:r>
+      <w:proofErr w:type="gramStart"/>
       <w:r>
         <w:rPr>
           <w:rFonts w:asciiTheme="minorHAnsi" w:hAnsiTheme="minorHAnsi" w:cstheme="minorHAnsi"/>
           <w:sz w:val="28"/>
           <w:szCs w:val="28"/>
         </w:rPr>
+        <w:t>POS(</w:t>
+      </w:r>
+      <w:proofErr w:type="gramEnd"/>
+      <w:r>
+        <w:rPr>
+          <w:rFonts w:asciiTheme="minorHAnsi" w:hAnsiTheme="minorHAnsi" w:cstheme="minorHAnsi"/>
+          <w:sz w:val="28"/>
+          <w:szCs w:val="28"/>
+        </w:rPr>
+        <w:t xml:space="preserve">12) </w:t>
+      </w:r>
+      <w:r>
+        <w:rPr>
+          <w:rFonts w:asciiTheme="minorHAnsi" w:hAnsiTheme="minorHAnsi" w:cstheme="minorHAnsi"/>
+          <w:sz w:val="28"/>
+          <w:szCs w:val="28"/>
+        </w:rPr>
         <w:t xml:space="preserve">field and </w:t>
       </w:r>
       <w:r>
@@ -28493,14 +28988,50 @@
           <w:sz w:val="28"/>
           <w:szCs w:val="28"/>
         </w:rPr>
-        <w:t xml:space="preserve">but related manners.  POS(12) is entirely bitwise, and therefore easier to make programmatic determinations based upon that field. POS(32) is a 5-bit encoded string. Decoding the 32-bit value into a string can be performed using the reference code cited </w:t>
-      </w:r>
+        <w:t xml:space="preserve">but related manners.  </w:t>
+      </w:r>
+      <w:proofErr w:type="gramStart"/>
       <w:r>
         <w:rPr>
           <w:rFonts w:asciiTheme="minorHAnsi" w:hAnsiTheme="minorHAnsi" w:cstheme="minorHAnsi"/>
           <w:sz w:val="28"/>
           <w:szCs w:val="28"/>
         </w:rPr>
+        <w:t>POS(</w:t>
+      </w:r>
+      <w:proofErr w:type="gramEnd"/>
+      <w:r>
+        <w:rPr>
+          <w:rFonts w:asciiTheme="minorHAnsi" w:hAnsiTheme="minorHAnsi" w:cstheme="minorHAnsi"/>
+          <w:sz w:val="28"/>
+          <w:szCs w:val="28"/>
+        </w:rPr>
+        <w:t xml:space="preserve">12) is entirely bitwise, and therefore easier to make programmatic determinations based upon that field. </w:t>
+      </w:r>
+      <w:proofErr w:type="gramStart"/>
+      <w:r>
+        <w:rPr>
+          <w:rFonts w:asciiTheme="minorHAnsi" w:hAnsiTheme="minorHAnsi" w:cstheme="minorHAnsi"/>
+          <w:sz w:val="28"/>
+          <w:szCs w:val="28"/>
+        </w:rPr>
+        <w:t>POS(</w:t>
+      </w:r>
+      <w:proofErr w:type="gramEnd"/>
+      <w:r>
+        <w:rPr>
+          <w:rFonts w:asciiTheme="minorHAnsi" w:hAnsiTheme="minorHAnsi" w:cstheme="minorHAnsi"/>
+          <w:sz w:val="28"/>
+          <w:szCs w:val="28"/>
+        </w:rPr>
+        <w:t xml:space="preserve">32) is a 5-bit encoded string. Decoding the 32-bit value into a string can be performed using the reference code cited </w:t>
+      </w:r>
+      <w:r>
+        <w:rPr>
+          <w:rFonts w:asciiTheme="minorHAnsi" w:hAnsiTheme="minorHAnsi" w:cstheme="minorHAnsi"/>
+          <w:sz w:val="28"/>
+          <w:szCs w:val="28"/>
+        </w:rPr>
         <w:t xml:space="preserve">on this page </w:t>
       </w:r>
       <w:r>
@@ -28525,22 +29056,50 @@
           <w:sz w:val="28"/>
           <w:szCs w:val="28"/>
         </w:rPr>
-        <w:t xml:space="preserve"> Morph-Adorner (also cited below). POS(12) is derived both from the MorphAdorner tag and innate knowledge in the Digital-AV compiler of pronouns and morphology. </w:t>
-      </w:r>
+        <w:t xml:space="preserve"> Morph-Adorner (also cited below). </w:t>
+      </w:r>
+      <w:proofErr w:type="gramStart"/>
       <w:r>
         <w:rPr>
           <w:rFonts w:asciiTheme="minorHAnsi" w:hAnsiTheme="minorHAnsi" w:cstheme="minorHAnsi"/>
           <w:sz w:val="28"/>
           <w:szCs w:val="28"/>
         </w:rPr>
-        <w:t>POS(32) is an encoded human-readable string.</w:t>
-      </w:r>
+        <w:t>POS(</w:t>
+      </w:r>
+      <w:proofErr w:type="gramEnd"/>
       <w:r>
         <w:rPr>
           <w:rFonts w:asciiTheme="minorHAnsi" w:hAnsiTheme="minorHAnsi" w:cstheme="minorHAnsi"/>
           <w:sz w:val="28"/>
           <w:szCs w:val="28"/>
         </w:rPr>
+        <w:t xml:space="preserve">12) is derived both from the MorphAdorner tag and innate knowledge in the Digital-AV compiler of pronouns and morphology. </w:t>
+      </w:r>
+      <w:proofErr w:type="gramStart"/>
+      <w:r>
+        <w:rPr>
+          <w:rFonts w:asciiTheme="minorHAnsi" w:hAnsiTheme="minorHAnsi" w:cstheme="minorHAnsi"/>
+          <w:sz w:val="28"/>
+          <w:szCs w:val="28"/>
+        </w:rPr>
+        <w:t>POS(</w:t>
+      </w:r>
+      <w:proofErr w:type="gramEnd"/>
+      <w:r>
+        <w:rPr>
+          <w:rFonts w:asciiTheme="minorHAnsi" w:hAnsiTheme="minorHAnsi" w:cstheme="minorHAnsi"/>
+          <w:sz w:val="28"/>
+          <w:szCs w:val="28"/>
+        </w:rPr>
+        <w:t>32) is an encoded human-readable string.</w:t>
+      </w:r>
+      <w:r>
+        <w:rPr>
+          <w:rFonts w:asciiTheme="minorHAnsi" w:hAnsiTheme="minorHAnsi" w:cstheme="minorHAnsi"/>
+          <w:sz w:val="28"/>
+          <w:szCs w:val="28"/>
+        </w:rPr>
         <w:t xml:space="preserve"> An </w:t>
       </w:r>
       <w:r>
@@ -28567,20 +29126,30 @@
         </w:rPr>
         <w:t xml:space="preserve">each </w:t>
       </w:r>
+      <w:proofErr w:type="gramStart"/>
       <w:r>
         <w:rPr>
           <w:rFonts w:asciiTheme="minorHAnsi" w:hAnsiTheme="minorHAnsi" w:cstheme="minorHAnsi"/>
           <w:sz w:val="28"/>
           <w:szCs w:val="28"/>
         </w:rPr>
-        <w:t xml:space="preserve">POS(32) </w:t>
-      </w:r>
+        <w:t>POS(</w:t>
+      </w:r>
+      <w:proofErr w:type="gramEnd"/>
       <w:r>
         <w:rPr>
           <w:rFonts w:asciiTheme="minorHAnsi" w:hAnsiTheme="minorHAnsi" w:cstheme="minorHAnsi"/>
           <w:sz w:val="28"/>
           <w:szCs w:val="28"/>
         </w:rPr>
+        <w:t xml:space="preserve">32) </w:t>
+      </w:r>
+      <w:r>
+        <w:rPr>
+          <w:rFonts w:asciiTheme="minorHAnsi" w:hAnsiTheme="minorHAnsi" w:cstheme="minorHAnsi"/>
+          <w:sz w:val="28"/>
+          <w:szCs w:val="28"/>
+        </w:rPr>
         <w:t xml:space="preserve">value </w:t>
       </w:r>
       <w:r>
@@ -28645,7 +29214,43 @@
           <w:sz w:val="28"/>
           <w:szCs w:val="28"/>
         </w:rPr>
-        <w:t>from AV-Writ.dx.  AV-Lexicon contains only POS(32) references, and no POS(12) references.</w:t>
+        <w:t>from AV-</w:t>
+      </w:r>
+      <w:proofErr w:type="gramStart"/>
+      <w:r>
+        <w:rPr>
+          <w:rFonts w:asciiTheme="minorHAnsi" w:hAnsiTheme="minorHAnsi" w:cstheme="minorHAnsi"/>
+          <w:sz w:val="28"/>
+          <w:szCs w:val="28"/>
+        </w:rPr>
+        <w:t>Writ.dx.</w:t>
+      </w:r>
+      <w:proofErr w:type="gramEnd"/>
+      <w:r>
+        <w:rPr>
+          <w:rFonts w:asciiTheme="minorHAnsi" w:hAnsiTheme="minorHAnsi" w:cstheme="minorHAnsi"/>
+          <w:sz w:val="28"/>
+          <w:szCs w:val="28"/>
+        </w:rPr>
+        <w:t xml:space="preserve">  AV-Lexicon contains only </w:t>
+      </w:r>
+      <w:proofErr w:type="gramStart"/>
+      <w:r>
+        <w:rPr>
+          <w:rFonts w:asciiTheme="minorHAnsi" w:hAnsiTheme="minorHAnsi" w:cstheme="minorHAnsi"/>
+          <w:sz w:val="28"/>
+          <w:szCs w:val="28"/>
+        </w:rPr>
+        <w:t>POS(</w:t>
+      </w:r>
+      <w:proofErr w:type="gramEnd"/>
+      <w:r>
+        <w:rPr>
+          <w:rFonts w:asciiTheme="minorHAnsi" w:hAnsiTheme="minorHAnsi" w:cstheme="minorHAnsi"/>
+          <w:sz w:val="28"/>
+          <w:szCs w:val="28"/>
+        </w:rPr>
+        <w:t>32) references, and no POS(12) references.</w:t>
       </w:r>
     </w:p>
     <w:p>
@@ -28682,7 +29287,25 @@
           <w:sz w:val="28"/>
           <w:szCs w:val="28"/>
         </w:rPr>
-        <w:t xml:space="preserve">PN+POS(12) field </w:t>
+        <w:t>PN+</w:t>
+      </w:r>
+      <w:proofErr w:type="gramStart"/>
+      <w:r>
+        <w:rPr>
+          <w:rFonts w:asciiTheme="minorHAnsi" w:hAnsiTheme="minorHAnsi" w:cstheme="minorHAnsi"/>
+          <w:sz w:val="28"/>
+          <w:szCs w:val="28"/>
+        </w:rPr>
+        <w:t>POS(</w:t>
+      </w:r>
+      <w:proofErr w:type="gramEnd"/>
+      <w:r>
+        <w:rPr>
+          <w:rFonts w:asciiTheme="minorHAnsi" w:hAnsiTheme="minorHAnsi" w:cstheme="minorHAnsi"/>
+          <w:sz w:val="28"/>
+          <w:szCs w:val="28"/>
+        </w:rPr>
+        <w:t xml:space="preserve">12) field </w:t>
       </w:r>
       <w:r>
         <w:rPr>
@@ -28777,6 +29400,7 @@
           <w:t>https://github.com/kwonus/AVXText/blob/master/FiveBitEncoding.cs</w:t>
         </w:r>
       </w:hyperlink>
+      <w:proofErr w:type="gramStart"/>
       <w:r>
         <w:t xml:space="preserve">   </w:t>
       </w:r>
@@ -28788,6 +29412,7 @@
         </w:rPr>
         <w:t>[</w:t>
       </w:r>
+      <w:proofErr w:type="gramEnd"/>
       <w:r>
         <w:t xml:space="preserve"> </w:t>
       </w:r>
@@ -31498,12 +32123,21 @@
         </w:rPr>
         <w:t xml:space="preserve"> </w:t>
       </w:r>
+      <w:proofErr w:type="gramStart"/>
       <w:r>
         <w:rPr>
           <w:sz w:val="20"/>
           <w:szCs w:val="20"/>
         </w:rPr>
-        <w:t>replaces the AV-Inventory file with Directory content, which is the first data payload of the new deserialization file.</w:t>
+        <w:t>replaces</w:t>
+      </w:r>
+      <w:proofErr w:type="gramEnd"/>
+      <w:r>
+        <w:rPr>
+          <w:sz w:val="20"/>
+          <w:szCs w:val="20"/>
+        </w:rPr>
+        <w:t xml:space="preserve"> the AV-Inventory file with Directory content, which is the first data payload of the new deserialization file.</w:t>
       </w:r>
     </w:p>
     <w:p>
@@ -31829,15 +32463,24 @@
           <w:sz w:val="20"/>
           <w:szCs w:val="20"/>
         </w:rPr>
-        <w:t xml:space="preserve">=0) represents 2020;  </w:t>
-      </w:r>
+        <w:t xml:space="preserve">=0) represents </w:t>
+      </w:r>
+      <w:proofErr w:type="gramStart"/>
       <w:r>
         <w:rPr>
           <w:sz w:val="20"/>
           <w:szCs w:val="20"/>
         </w:rPr>
+        <w:t xml:space="preserve">2020;  </w:t>
+      </w:r>
+      <w:r>
+        <w:rPr>
+          <w:sz w:val="20"/>
+          <w:szCs w:val="20"/>
+        </w:rPr>
         <w:t>(</w:t>
       </w:r>
+      <w:proofErr w:type="gramEnd"/>
       <w:r>
         <w:rPr>
           <w:i/>
@@ -32234,6 +32877,7 @@
         </w:rPr>
         <w:sym w:font="Wingdings" w:char="F0E0"/>
       </w:r>
+      <w:proofErr w:type="gramStart"/>
       <w:r>
         <w:rPr>
           <w:i/>
@@ -32250,6 +32894,7 @@
         </w:rPr>
         <w:t>,  2</w:t>
       </w:r>
+      <w:proofErr w:type="gramEnd"/>
       <w:r>
         <w:rPr>
           <w:sz w:val="20"/>
@@ -33381,7 +34026,23 @@
     </w:p>
     <w:p>
       <w:r>
-        <w:t>The compiled Rust library is almost 400mb. That’s twenty times the size of the baseline [serialized] SDK files. At first glance, this might lead you to the C++ library. However, this would be an apples to oranges comparison. The C++ implementation is a DLL (i.e. a shared library). The Rust library is static, by convention, with all dependencies baked in, including the Rust runtime itself.</w:t>
+        <w:t xml:space="preserve">The compiled Rust library is almost 400mb. That’s twenty times the size of the baseline [serialized] SDK files. At first glance, this might lead you to the C++ library. However, this would be an </w:t>
+      </w:r>
+      <w:proofErr w:type="gramStart"/>
+      <w:r>
+        <w:t>apples</w:t>
+      </w:r>
+      <w:proofErr w:type="gramEnd"/>
+      <w:r>
+        <w:t xml:space="preserve"> to oranges comparison. The C++ implementation is a DLL (</w:t>
+      </w:r>
+      <w:proofErr w:type="gramStart"/>
+      <w:r>
+        <w:t>i.e.</w:t>
+      </w:r>
+      <w:proofErr w:type="gramEnd"/>
+      <w:r>
+        <w:t xml:space="preserve"> a shared library). The Rust library is static, by convention, with all dependencies baked in, including the Rust runtime itself.</w:t>
       </w:r>
       <w:r>
         <w:t xml:space="preserve">  Someone could measure what the library would be if it were compiled as a shared library, but I have no plans to do that.  For what it is, and given modern hardware, 400 mb is not very large by database standards. Yet, if trimming down is your goal, not every file need be included in your application.</w:t>
@@ -33547,7 +34208,15 @@
         <w:t xml:space="preserve"> folder on GitHub. </w:t>
       </w:r>
       <w:r>
-        <w:t>As with the other foundational support, Written content</w:t>
+        <w:t xml:space="preserve">As with the other foundational support, </w:t>
+      </w:r>
+      <w:proofErr w:type="gramStart"/>
+      <w:r>
+        <w:t>Written</w:t>
+      </w:r>
+      <w:proofErr w:type="gramEnd"/>
+      <w:r>
+        <w:t xml:space="preserve"> content</w:t>
       </w:r>
       <w:r>
         <w:t xml:space="preserve"> is segmented into 66 different </w:t>
@@ -33570,7 +34239,15 @@
         <w:t xml:space="preserve">The code </w:t>
       </w:r>
       <w:r>
-        <w:t>is currently in development, but leverages the rock solid foundation of decades of earlier deployments of the Digital-AV SDK</w:t>
+        <w:t xml:space="preserve">is currently in development, but leverages the </w:t>
+      </w:r>
+      <w:proofErr w:type="gramStart"/>
+      <w:r>
+        <w:t>rock solid</w:t>
+      </w:r>
+      <w:proofErr w:type="gramEnd"/>
+      <w:r>
+        <w:t xml:space="preserve"> foundation of decades of earlier deployments of the Digital-AV SDK</w:t>
       </w:r>
       <w:r>
         <w:t>.</w:t>
@@ -33593,7 +34270,15 @@
         <w:t xml:space="preserve">bundles the interpreter with the bible content for search capabilities. This is no longer necessary as Quelle can serve that purpose, while these sources are dedicated only for deserialization, validation, and content delivery. </w:t>
       </w:r>
       <w:r>
-        <w:t xml:space="preserve"> The author anticipates that AVXText will eventually be replaced with an integrations of C# Foundation with Quelle via a future repo named Pin-Shot-Blue.</w:t>
+        <w:t xml:space="preserve"> The author anticipates that AVXText will eventually be replaced with an </w:t>
+      </w:r>
+      <w:proofErr w:type="gramStart"/>
+      <w:r>
+        <w:t>integrations of C# Foundation with Quelle</w:t>
+      </w:r>
+      <w:proofErr w:type="gramEnd"/>
+      <w:r>
+        <w:t xml:space="preserve"> via a future repo named Pin-Shot-Blue.</w:t>
       </w:r>
     </w:p>
     <w:p/>

</xml_diff>

<commit_message>
Basic validation testing. 3.2 release is now Beta.
</commit_message>
<xml_diff>
--- a/omega/Digital-AV-Ω32.docx
+++ b/omega/Digital-AV-Ω32.docx
@@ -142,23 +142,7 @@
           <w:sz w:val="28"/>
           <w:szCs w:val="28"/>
         </w:rPr>
-        <w:t xml:space="preserve">leveraging sources in the </w:t>
-      </w:r>
-      <w:proofErr w:type="gramStart"/>
-      <w:r>
-        <w:rPr>
-          <w:sz w:val="28"/>
-          <w:szCs w:val="28"/>
-        </w:rPr>
-        <w:t>foundations</w:t>
-      </w:r>
-      <w:proofErr w:type="gramEnd"/>
-      <w:r>
-        <w:rPr>
-          <w:sz w:val="28"/>
-          <w:szCs w:val="28"/>
-        </w:rPr>
-        <w:t xml:space="preserve"> releases.</w:t>
+        <w:t>leveraging sources in the foundations releases.</w:t>
       </w:r>
     </w:p>
     <w:p>
@@ -192,7 +176,7 @@
         <w:rPr>
           <w:color w:val="auto"/>
         </w:rPr>
-        <w:t>64</w:t>
+        <w:t>48</w:t>
       </w:r>
       <w:r>
         <w:rPr>
@@ -293,23 +277,13 @@
                 <w:bCs/>
               </w:rPr>
             </w:pPr>
-            <w:proofErr w:type="gramStart"/>
             <w:r>
               <w:rPr>
                 <w:rFonts w:ascii="Arial" w:hAnsi="Arial" w:cs="Arial"/>
                 <w:bCs/>
                 <w:color w:val="FFFFFF"/>
               </w:rPr>
-              <w:t>char[</w:t>
-            </w:r>
-            <w:proofErr w:type="gramEnd"/>
-            <w:r>
-              <w:rPr>
-                <w:rFonts w:ascii="Arial" w:hAnsi="Arial" w:cs="Arial"/>
-                <w:bCs/>
-                <w:color w:val="FFFFFF"/>
-              </w:rPr>
-              <w:t>16]</w:t>
+              <w:t>char[16]</w:t>
             </w:r>
           </w:p>
         </w:tc>
@@ -738,7 +712,7 @@
               <w:rPr>
                 <w:rFonts w:ascii="Consolas" w:hAnsi="Consolas" w:cstheme="minorHAnsi"/>
               </w:rPr>
-              <w:t>512</w:t>
+              <w:t>384</w:t>
             </w:r>
           </w:p>
         </w:tc>
@@ -770,7 +744,7 @@
               <w:rPr>
                 <w:rFonts w:ascii="Consolas" w:hAnsi="Consolas"/>
               </w:rPr>
-              <w:t>64</w:t>
+              <w:t>48</w:t>
             </w:r>
           </w:p>
         </w:tc>
@@ -894,13 +868,13 @@
               <w:rPr>
                 <w:rFonts w:ascii="Consolas" w:eastAsia="Arial" w:hAnsi="Consolas" w:cs="Arial"/>
               </w:rPr>
-              <w:t xml:space="preserve">       5</w:t>
+              <w:t xml:space="preserve">       </w:t>
             </w:r>
             <w:r>
               <w:rPr>
                 <w:rFonts w:ascii="Consolas" w:eastAsia="Arial" w:hAnsi="Consolas" w:cs="Arial"/>
               </w:rPr>
-              <w:t>12</w:t>
+              <w:t>384</w:t>
             </w:r>
           </w:p>
         </w:tc>
@@ -1080,7 +1054,7 @@
               <w:rPr>
                 <w:rFonts w:ascii="Consolas" w:eastAsia="Arial" w:hAnsi="Consolas" w:cs="Arial"/>
               </w:rPr>
-              <w:t>728</w:t>
+              <w:t>600</w:t>
             </w:r>
           </w:p>
         </w:tc>
@@ -1296,7 +1270,13 @@
               <w:rPr>
                 <w:rFonts w:ascii="Consolas" w:eastAsia="Arial" w:hAnsi="Consolas" w:cs="Arial"/>
               </w:rPr>
-              <w:t>10,862</w:t>
+              <w:t>10,</w:t>
+            </w:r>
+            <w:r>
+              <w:rPr>
+                <w:rFonts w:ascii="Consolas" w:eastAsia="Arial" w:hAnsi="Consolas" w:cs="Arial"/>
+              </w:rPr>
+              <w:t>734</w:t>
             </w:r>
           </w:p>
         </w:tc>
@@ -1496,7 +1476,7 @@
               <w:rPr>
                 <w:rFonts w:ascii="Consolas" w:eastAsia="Arial" w:hAnsi="Consolas" w:cs="Arial"/>
               </w:rPr>
-              <w:t>486</w:t>
+              <w:t>358</w:t>
             </w:r>
           </w:p>
         </w:tc>
@@ -1666,14 +1646,12 @@
                 <w:szCs w:val="18"/>
               </w:rPr>
             </w:pPr>
-            <w:proofErr w:type="spellStart"/>
             <w:r>
               <w:rPr>
                 <w:rFonts w:ascii="Consolas" w:hAnsi="Consolas"/>
               </w:rPr>
               <w:t>Lemmata</w:t>
             </w:r>
-            <w:proofErr w:type="spellEnd"/>
           </w:p>
         </w:tc>
         <w:tc>
@@ -1722,7 +1700,7 @@
               <w:rPr>
                 <w:rFonts w:ascii="Consolas" w:eastAsia="Arial" w:hAnsi="Consolas" w:cs="Arial"/>
               </w:rPr>
-              <w:t>744</w:t>
+              <w:t>616</w:t>
             </w:r>
           </w:p>
         </w:tc>
@@ -1896,16 +1874,8 @@
               <w:rPr>
                 <w:rFonts w:ascii="Consolas" w:hAnsi="Consolas"/>
               </w:rPr>
-              <w:t>OOV-</w:t>
-            </w:r>
-            <w:proofErr w:type="spellStart"/>
-            <w:r>
-              <w:rPr>
-                <w:rFonts w:ascii="Consolas" w:hAnsi="Consolas"/>
-              </w:rPr>
-              <w:t>Lemmata</w:t>
-            </w:r>
-            <w:proofErr w:type="spellEnd"/>
+              <w:t>OOV-Lemmata</w:t>
+            </w:r>
           </w:p>
         </w:tc>
         <w:tc>
@@ -1942,19 +1912,25 @@
               <w:rPr>
                 <w:rFonts w:ascii="Consolas" w:eastAsia="Arial" w:hAnsi="Consolas" w:cs="Arial"/>
               </w:rPr>
-              <w:t>391</w:t>
+              <w:t>39</w:t>
             </w:r>
             <w:r>
               <w:rPr>
                 <w:rFonts w:ascii="Consolas" w:eastAsia="Arial" w:hAnsi="Consolas" w:cs="Arial"/>
               </w:rPr>
+              <w:t>0</w:t>
+            </w:r>
+            <w:r>
+              <w:rPr>
+                <w:rFonts w:ascii="Consolas" w:eastAsia="Arial" w:hAnsi="Consolas" w:cs="Arial"/>
+              </w:rPr>
               <w:t>,</w:t>
             </w:r>
             <w:r>
               <w:rPr>
                 <w:rFonts w:ascii="Consolas" w:eastAsia="Arial" w:hAnsi="Consolas" w:cs="Arial"/>
               </w:rPr>
-              <w:t>088</w:t>
+              <w:t>960</w:t>
             </w:r>
           </w:p>
         </w:tc>
@@ -2166,7 +2142,7 @@
               <w:rPr>
                 <w:rFonts w:ascii="Consolas" w:eastAsia="Arial" w:hAnsi="Consolas" w:cs="Arial"/>
               </w:rPr>
-              <w:t>842</w:t>
+              <w:t>714</w:t>
             </w:r>
           </w:p>
         </w:tc>
@@ -2823,7 +2799,35 @@
           <w:sz w:val="28"/>
           <w:szCs w:val="28"/>
         </w:rPr>
-        <w:t xml:space="preserve"> However, there has not been a 3.2 release for the Z-Series SDK. Some of the formats have been revised in the</w:t>
+        <w:t xml:space="preserve"> However, there has not been a 3.2 release for the Z-Series SDK. </w:t>
+      </w:r>
+      <w:r>
+        <w:rPr>
+          <w:sz w:val="28"/>
+          <w:szCs w:val="28"/>
+        </w:rPr>
+        <w:t>Therefore, some</w:t>
+      </w:r>
+      <w:r>
+        <w:rPr>
+          <w:sz w:val="28"/>
+          <w:szCs w:val="28"/>
+        </w:rPr>
+        <w:t xml:space="preserve"> formats </w:t>
+      </w:r>
+      <w:r>
+        <w:rPr>
+          <w:sz w:val="28"/>
+          <w:szCs w:val="28"/>
+        </w:rPr>
+        <w:t xml:space="preserve">that </w:t>
+      </w:r>
+      <w:r>
+        <w:rPr>
+          <w:sz w:val="28"/>
+          <w:szCs w:val="28"/>
+        </w:rPr>
+        <w:t>have been revised in the</w:t>
       </w:r>
       <w:r>
         <w:rPr>
@@ -2844,7 +2848,14 @@
           <w:sz w:val="28"/>
           <w:szCs w:val="28"/>
         </w:rPr>
-        <w:t>-Series.</w:t>
+        <w:t>-Series</w:t>
+      </w:r>
+      <w:r>
+        <w:rPr>
+          <w:sz w:val="28"/>
+          <w:szCs w:val="28"/>
+        </w:rPr>
+        <w:t xml:space="preserve"> do not have corresponding revisions in the Z-Series SDK specification.</w:t>
       </w:r>
     </w:p>
     <w:p>
@@ -3161,27 +3172,7 @@
                 <w:color w:val="FFFFFF"/>
                 <w:sz w:val="24"/>
               </w:rPr>
-              <w:t>B:</w:t>
-            </w:r>
-            <w:proofErr w:type="gramStart"/>
-            <w:r>
-              <w:rPr>
-                <w:rFonts w:ascii="Arial" w:eastAsia="Arial" w:hAnsi="Arial" w:cs="Arial"/>
-                <w:b/>
-                <w:color w:val="FFFFFF"/>
-                <w:sz w:val="24"/>
-              </w:rPr>
-              <w:t>C:V</w:t>
-            </w:r>
-            <w:proofErr w:type="gramEnd"/>
-            <w:r>
-              <w:rPr>
-                <w:rFonts w:ascii="Arial" w:eastAsia="Arial" w:hAnsi="Arial" w:cs="Arial"/>
-                <w:b/>
-                <w:color w:val="FFFFFF"/>
-                <w:sz w:val="24"/>
-              </w:rPr>
-              <w:t>:W</w:t>
+              <w:t>B:C:V:W</w:t>
             </w:r>
             <w:r>
               <w:rPr>
@@ -3370,7 +3361,6 @@
                 <w:sz w:val="24"/>
               </w:rPr>
             </w:pPr>
-            <w:proofErr w:type="spellStart"/>
             <w:r>
               <w:rPr>
                 <w:rFonts w:ascii="Arial" w:eastAsia="Arial" w:hAnsi="Arial" w:cs="Arial"/>
@@ -3380,7 +3370,6 @@
               </w:rPr>
               <w:t>Punc</w:t>
             </w:r>
-            <w:proofErr w:type="spellEnd"/>
           </w:p>
           <w:p>
             <w:pPr>
@@ -3492,7 +3481,6 @@
               </w:rPr>
               <w:t>PN+</w:t>
             </w:r>
-            <w:proofErr w:type="gramStart"/>
             <w:r>
               <w:rPr>
                 <w:rFonts w:ascii="Arial" w:eastAsia="Arial" w:hAnsi="Arial" w:cs="Arial"/>
@@ -3500,17 +3488,7 @@
                 <w:color w:val="FFFFFF" w:themeColor="background1"/>
                 <w:sz w:val="24"/>
               </w:rPr>
-              <w:t>POS(</w:t>
-            </w:r>
-            <w:proofErr w:type="gramEnd"/>
-            <w:r>
-              <w:rPr>
-                <w:rFonts w:ascii="Arial" w:eastAsia="Arial" w:hAnsi="Arial" w:cs="Arial"/>
-                <w:b/>
-                <w:color w:val="FFFFFF" w:themeColor="background1"/>
-                <w:sz w:val="24"/>
-              </w:rPr>
-              <w:t>12)</w:t>
+              <w:t>POS(12)</w:t>
             </w:r>
           </w:p>
           <w:p>
@@ -3559,7 +3537,6 @@
                 <w:sz w:val="24"/>
               </w:rPr>
             </w:pPr>
-            <w:proofErr w:type="gramStart"/>
             <w:r>
               <w:rPr>
                 <w:rFonts w:ascii="Arial" w:eastAsia="Arial" w:hAnsi="Arial" w:cs="Arial"/>
@@ -3576,17 +3553,7 @@
                 <w:color w:val="FFFFFF" w:themeColor="background1"/>
                 <w:sz w:val="24"/>
               </w:rPr>
-              <w:t>(</w:t>
-            </w:r>
-            <w:proofErr w:type="gramEnd"/>
-            <w:r>
-              <w:rPr>
-                <w:rFonts w:ascii="Arial" w:eastAsia="Arial" w:hAnsi="Arial" w:cs="Arial"/>
-                <w:b/>
-                <w:color w:val="FFFFFF" w:themeColor="background1"/>
-                <w:sz w:val="24"/>
-              </w:rPr>
-              <w:t>32)</w:t>
+              <w:t>(32)</w:t>
             </w:r>
           </w:p>
           <w:p>
@@ -7776,7 +7743,6 @@
                 <w:color w:val="BDD6EE" w:themeColor="accent1" w:themeTint="66"/>
               </w:rPr>
             </w:pPr>
-            <w:proofErr w:type="gramStart"/>
             <w:r>
               <w:rPr>
                 <w:rFonts w:ascii="Arial" w:eastAsia="Arial" w:hAnsi="Arial" w:cs="Arial"/>
@@ -7784,17 +7750,7 @@
                 <w:color w:val="BDD6EE" w:themeColor="accent1" w:themeTint="66"/>
                 <w:sz w:val="24"/>
               </w:rPr>
-              <w:t>Bit  Pattern</w:t>
-            </w:r>
-            <w:proofErr w:type="gramEnd"/>
-            <w:r>
-              <w:rPr>
-                <w:rFonts w:ascii="Arial" w:eastAsia="Arial" w:hAnsi="Arial" w:cs="Arial"/>
-                <w:b/>
-                <w:color w:val="BDD6EE" w:themeColor="accent1" w:themeTint="66"/>
-                <w:sz w:val="24"/>
-              </w:rPr>
-              <w:t xml:space="preserve"> (Hex)</w:t>
+              <w:t>Bit  Pattern (Hex)</w:t>
             </w:r>
             <w:r>
               <w:rPr>
@@ -8234,7 +8190,6 @@
                 <w:szCs w:val="18"/>
               </w:rPr>
             </w:pPr>
-            <w:proofErr w:type="gramStart"/>
             <w:r>
               <w:rPr>
                 <w:rFonts w:ascii="Consolas" w:eastAsia="Courier New" w:hAnsi="Consolas" w:cs="Courier New"/>
@@ -8242,17 +8197,7 @@
                 <w:sz w:val="18"/>
                 <w:szCs w:val="18"/>
               </w:rPr>
-              <w:t>PUNC::</w:t>
-            </w:r>
-            <w:proofErr w:type="gramEnd"/>
-            <w:r>
-              <w:rPr>
-                <w:rFonts w:ascii="Consolas" w:eastAsia="Courier New" w:hAnsi="Consolas" w:cs="Courier New"/>
-                <w:color w:val="0070C0"/>
-                <w:sz w:val="18"/>
-                <w:szCs w:val="18"/>
-              </w:rPr>
-              <w:t xml:space="preserve">clause </w:t>
+              <w:t xml:space="preserve">PUNC::clause </w:t>
             </w:r>
           </w:p>
         </w:tc>
@@ -8315,7 +8260,6 @@
                 <w:szCs w:val="18"/>
               </w:rPr>
             </w:pPr>
-            <w:proofErr w:type="gramStart"/>
             <w:r>
               <w:rPr>
                 <w:rFonts w:ascii="Consolas" w:eastAsia="Courier New" w:hAnsi="Consolas" w:cs="Courier New"/>
@@ -8323,17 +8267,7 @@
                 <w:sz w:val="18"/>
                 <w:szCs w:val="18"/>
               </w:rPr>
-              <w:t>PUNC::</w:t>
-            </w:r>
-            <w:proofErr w:type="gramEnd"/>
-            <w:r>
-              <w:rPr>
-                <w:rFonts w:ascii="Consolas" w:eastAsia="Courier New" w:hAnsi="Consolas" w:cs="Courier New"/>
-                <w:color w:val="0070C0"/>
-                <w:sz w:val="18"/>
-                <w:szCs w:val="18"/>
-              </w:rPr>
-              <w:t xml:space="preserve">exclamatory </w:t>
+              <w:t xml:space="preserve">PUNC::exclamatory </w:t>
             </w:r>
           </w:p>
         </w:tc>
@@ -8396,7 +8330,6 @@
                 <w:szCs w:val="18"/>
               </w:rPr>
             </w:pPr>
-            <w:proofErr w:type="gramStart"/>
             <w:r>
               <w:rPr>
                 <w:rFonts w:ascii="Consolas" w:eastAsia="Courier New" w:hAnsi="Consolas" w:cs="Courier New"/>
@@ -8404,17 +8337,7 @@
                 <w:sz w:val="18"/>
                 <w:szCs w:val="18"/>
               </w:rPr>
-              <w:t>PUNC::</w:t>
-            </w:r>
-            <w:proofErr w:type="gramEnd"/>
-            <w:r>
-              <w:rPr>
-                <w:rFonts w:ascii="Consolas" w:eastAsia="Courier New" w:hAnsi="Consolas" w:cs="Courier New"/>
-                <w:color w:val="0070C0"/>
-                <w:sz w:val="18"/>
-                <w:szCs w:val="18"/>
-              </w:rPr>
-              <w:t xml:space="preserve">interrogative </w:t>
+              <w:t xml:space="preserve">PUNC::interrogative </w:t>
             </w:r>
           </w:p>
         </w:tc>
@@ -8497,7 +8420,6 @@
                 <w:szCs w:val="18"/>
               </w:rPr>
             </w:pPr>
-            <w:proofErr w:type="gramStart"/>
             <w:r>
               <w:rPr>
                 <w:rFonts w:ascii="Consolas" w:eastAsia="Courier New" w:hAnsi="Consolas" w:cs="Courier New"/>
@@ -8505,17 +8427,7 @@
                 <w:sz w:val="18"/>
                 <w:szCs w:val="18"/>
               </w:rPr>
-              <w:t>PUNC::</w:t>
-            </w:r>
-            <w:proofErr w:type="gramEnd"/>
-            <w:r>
-              <w:rPr>
-                <w:rFonts w:ascii="Consolas" w:eastAsia="Courier New" w:hAnsi="Consolas" w:cs="Courier New"/>
-                <w:color w:val="0070C0"/>
-                <w:sz w:val="18"/>
-                <w:szCs w:val="18"/>
-              </w:rPr>
-              <w:t xml:space="preserve">declarative </w:t>
+              <w:t xml:space="preserve">PUNC::declarative </w:t>
             </w:r>
           </w:p>
         </w:tc>
@@ -8600,7 +8512,6 @@
                 <w:szCs w:val="18"/>
               </w:rPr>
             </w:pPr>
-            <w:proofErr w:type="gramStart"/>
             <w:r>
               <w:rPr>
                 <w:rFonts w:ascii="Consolas" w:eastAsia="Courier New" w:hAnsi="Consolas" w:cs="Courier New"/>
@@ -8608,17 +8519,7 @@
                 <w:sz w:val="18"/>
                 <w:szCs w:val="18"/>
               </w:rPr>
-              <w:t>PUNC::</w:t>
-            </w:r>
-            <w:proofErr w:type="gramEnd"/>
-            <w:r>
-              <w:rPr>
-                <w:rFonts w:ascii="Consolas" w:eastAsia="Courier New" w:hAnsi="Consolas" w:cs="Courier New"/>
-                <w:color w:val="0070C0"/>
-                <w:sz w:val="18"/>
-                <w:szCs w:val="18"/>
-              </w:rPr>
-              <w:t xml:space="preserve">dash </w:t>
+              <w:t xml:space="preserve">PUNC::dash </w:t>
             </w:r>
           </w:p>
         </w:tc>
@@ -8701,7 +8602,6 @@
                 <w:szCs w:val="18"/>
               </w:rPr>
             </w:pPr>
-            <w:proofErr w:type="gramStart"/>
             <w:r>
               <w:rPr>
                 <w:rFonts w:ascii="Consolas" w:eastAsia="Courier New" w:hAnsi="Consolas" w:cs="Courier New"/>
@@ -8709,17 +8609,7 @@
                 <w:sz w:val="18"/>
                 <w:szCs w:val="18"/>
               </w:rPr>
-              <w:t>PUNC::</w:t>
-            </w:r>
-            <w:proofErr w:type="gramEnd"/>
-            <w:r>
-              <w:rPr>
-                <w:rFonts w:ascii="Consolas" w:eastAsia="Courier New" w:hAnsi="Consolas" w:cs="Courier New"/>
-                <w:color w:val="0070C0"/>
-                <w:sz w:val="18"/>
-                <w:szCs w:val="18"/>
-              </w:rPr>
-              <w:t xml:space="preserve">semicolon </w:t>
+              <w:t xml:space="preserve">PUNC::semicolon </w:t>
             </w:r>
           </w:p>
         </w:tc>
@@ -8804,7 +8694,6 @@
                 <w:szCs w:val="18"/>
               </w:rPr>
             </w:pPr>
-            <w:proofErr w:type="gramStart"/>
             <w:r>
               <w:rPr>
                 <w:rFonts w:ascii="Consolas" w:eastAsia="Courier New" w:hAnsi="Consolas" w:cs="Courier New"/>
@@ -8812,17 +8701,7 @@
                 <w:sz w:val="18"/>
                 <w:szCs w:val="18"/>
               </w:rPr>
-              <w:t>PUNC::</w:t>
-            </w:r>
-            <w:proofErr w:type="gramEnd"/>
-            <w:r>
-              <w:rPr>
-                <w:rFonts w:ascii="Consolas" w:eastAsia="Courier New" w:hAnsi="Consolas" w:cs="Courier New"/>
-                <w:color w:val="0070C0"/>
-                <w:sz w:val="18"/>
-                <w:szCs w:val="18"/>
-              </w:rPr>
-              <w:t xml:space="preserve">comma </w:t>
+              <w:t xml:space="preserve">PUNC::comma </w:t>
             </w:r>
           </w:p>
         </w:tc>
@@ -8885,7 +8764,6 @@
                 <w:szCs w:val="18"/>
               </w:rPr>
             </w:pPr>
-            <w:proofErr w:type="gramStart"/>
             <w:r>
               <w:rPr>
                 <w:rFonts w:ascii="Consolas" w:eastAsia="Courier New" w:hAnsi="Consolas" w:cs="Courier New"/>
@@ -8893,17 +8771,7 @@
                 <w:sz w:val="18"/>
                 <w:szCs w:val="18"/>
               </w:rPr>
-              <w:t>PUNC::</w:t>
-            </w:r>
-            <w:proofErr w:type="gramEnd"/>
-            <w:r>
-              <w:rPr>
-                <w:rFonts w:ascii="Consolas" w:eastAsia="Courier New" w:hAnsi="Consolas" w:cs="Courier New"/>
-                <w:color w:val="0070C0"/>
-                <w:sz w:val="18"/>
-                <w:szCs w:val="18"/>
-              </w:rPr>
-              <w:t xml:space="preserve">colon </w:t>
+              <w:t xml:space="preserve">PUNC::colon </w:t>
             </w:r>
           </w:p>
         </w:tc>
@@ -8966,7 +8834,6 @@
                 <w:szCs w:val="18"/>
               </w:rPr>
             </w:pPr>
-            <w:proofErr w:type="gramStart"/>
             <w:r>
               <w:rPr>
                 <w:rFonts w:ascii="Consolas" w:eastAsia="Courier New" w:hAnsi="Consolas" w:cs="Courier New"/>
@@ -8974,17 +8841,7 @@
                 <w:sz w:val="18"/>
                 <w:szCs w:val="18"/>
               </w:rPr>
-              <w:t>PUNC::</w:t>
-            </w:r>
-            <w:proofErr w:type="gramEnd"/>
-            <w:r>
-              <w:rPr>
-                <w:rFonts w:ascii="Consolas" w:eastAsia="Courier New" w:hAnsi="Consolas" w:cs="Courier New"/>
-                <w:color w:val="0070C0"/>
-                <w:sz w:val="18"/>
-                <w:szCs w:val="18"/>
-              </w:rPr>
-              <w:t>possessive</w:t>
+              <w:t>PUNC::possessive</w:t>
             </w:r>
           </w:p>
         </w:tc>
@@ -9047,7 +8904,6 @@
                 <w:szCs w:val="18"/>
               </w:rPr>
             </w:pPr>
-            <w:proofErr w:type="gramStart"/>
             <w:r>
               <w:rPr>
                 <w:rFonts w:ascii="Consolas" w:eastAsia="Courier New" w:hAnsi="Consolas" w:cs="Courier New"/>
@@ -9055,20 +8911,8 @@
                 <w:sz w:val="18"/>
                 <w:szCs w:val="18"/>
               </w:rPr>
-              <w:t>PUNC::</w:t>
-            </w:r>
-            <w:proofErr w:type="spellStart"/>
-            <w:proofErr w:type="gramEnd"/>
-            <w:r>
-              <w:rPr>
-                <w:rFonts w:ascii="Consolas" w:eastAsia="Courier New" w:hAnsi="Consolas" w:cs="Courier New"/>
-                <w:color w:val="0070C0"/>
-                <w:sz w:val="18"/>
-                <w:szCs w:val="18"/>
-              </w:rPr>
-              <w:t>closeParen</w:t>
-            </w:r>
-            <w:proofErr w:type="spellEnd"/>
+              <w:t>PUNC::closeParen</w:t>
+            </w:r>
           </w:p>
         </w:tc>
         <w:tc>
@@ -9150,7 +8994,6 @@
                 <w:szCs w:val="18"/>
               </w:rPr>
             </w:pPr>
-            <w:proofErr w:type="gramStart"/>
             <w:r>
               <w:rPr>
                 <w:rFonts w:ascii="Consolas" w:eastAsia="Courier New" w:hAnsi="Consolas" w:cs="Courier New"/>
@@ -9158,17 +9001,7 @@
                 <w:sz w:val="18"/>
                 <w:szCs w:val="18"/>
               </w:rPr>
-              <w:t>MODE::</w:t>
-            </w:r>
-            <w:proofErr w:type="gramEnd"/>
-            <w:r>
-              <w:rPr>
-                <w:rFonts w:ascii="Consolas" w:eastAsia="Courier New" w:hAnsi="Consolas" w:cs="Courier New"/>
-                <w:color w:val="0070C0"/>
-                <w:sz w:val="18"/>
-                <w:szCs w:val="18"/>
-              </w:rPr>
-              <w:t>parenthetical</w:t>
+              <w:t>MODE::parenthetical</w:t>
             </w:r>
           </w:p>
         </w:tc>
@@ -9263,7 +9096,6 @@
                 <w:szCs w:val="18"/>
               </w:rPr>
             </w:pPr>
-            <w:proofErr w:type="gramStart"/>
             <w:r>
               <w:rPr>
                 <w:rFonts w:ascii="Consolas" w:eastAsia="Courier New" w:hAnsi="Consolas" w:cs="Courier New"/>
@@ -9271,17 +9103,7 @@
                 <w:sz w:val="18"/>
                 <w:szCs w:val="18"/>
               </w:rPr>
-              <w:t>MODE::</w:t>
-            </w:r>
-            <w:proofErr w:type="gramEnd"/>
-            <w:r>
-              <w:rPr>
-                <w:rFonts w:ascii="Consolas" w:eastAsia="Courier New" w:hAnsi="Consolas" w:cs="Courier New"/>
-                <w:color w:val="0070C0"/>
-                <w:sz w:val="18"/>
-                <w:szCs w:val="18"/>
-              </w:rPr>
-              <w:t xml:space="preserve">italics </w:t>
+              <w:t xml:space="preserve">MODE::italics </w:t>
             </w:r>
           </w:p>
         </w:tc>
@@ -9364,7 +9186,6 @@
                 <w:szCs w:val="18"/>
               </w:rPr>
             </w:pPr>
-            <w:proofErr w:type="gramStart"/>
             <w:r>
               <w:rPr>
                 <w:rFonts w:ascii="Consolas" w:eastAsia="Courier New" w:hAnsi="Consolas" w:cs="Courier New"/>
@@ -9372,17 +9193,7 @@
                 <w:sz w:val="18"/>
                 <w:szCs w:val="18"/>
               </w:rPr>
-              <w:t>MODE::</w:t>
-            </w:r>
-            <w:proofErr w:type="gramEnd"/>
-            <w:r>
-              <w:rPr>
-                <w:rFonts w:ascii="Consolas" w:eastAsia="Courier New" w:hAnsi="Consolas" w:cs="Courier New"/>
-                <w:color w:val="0070C0"/>
-                <w:sz w:val="18"/>
-                <w:szCs w:val="18"/>
-              </w:rPr>
-              <w:t xml:space="preserve">Jesus </w:t>
+              <w:t xml:space="preserve">MODE::Jesus </w:t>
             </w:r>
           </w:p>
         </w:tc>
@@ -10607,7 +10418,6 @@
                 <w:color w:val="0070C0"/>
               </w:rPr>
             </w:pPr>
-            <w:proofErr w:type="spellStart"/>
             <w:r>
               <w:rPr>
                 <w:rFonts w:ascii="Consolas" w:eastAsia="Courier New" w:hAnsi="Consolas" w:cs="Courier New"/>
@@ -10615,7 +10425,6 @@
               </w:rPr>
               <w:t>EndBit</w:t>
             </w:r>
-            <w:proofErr w:type="spellEnd"/>
           </w:p>
         </w:tc>
         <w:tc>
@@ -10694,21 +10503,12 @@
                 <w:color w:val="0070C0"/>
               </w:rPr>
             </w:pPr>
-            <w:proofErr w:type="spellStart"/>
             <w:r>
               <w:rPr>
                 <w:rFonts w:ascii="Consolas" w:eastAsia="Courier New" w:hAnsi="Consolas" w:cs="Courier New"/>
                 <w:color w:val="0070C0"/>
               </w:rPr>
-              <w:t>BeginningOfVerse</w:t>
-            </w:r>
-            <w:proofErr w:type="spellEnd"/>
-            <w:r>
-              <w:rPr>
-                <w:rFonts w:ascii="Consolas" w:eastAsia="Courier New" w:hAnsi="Consolas" w:cs="Courier New"/>
-                <w:color w:val="0070C0"/>
-              </w:rPr>
-              <w:t xml:space="preserve"> </w:t>
+              <w:t xml:space="preserve">BeginningOfVerse </w:t>
             </w:r>
           </w:p>
         </w:tc>
@@ -10788,7 +10588,6 @@
                 <w:color w:val="0070C0"/>
               </w:rPr>
             </w:pPr>
-            <w:proofErr w:type="spellStart"/>
             <w:r>
               <w:rPr>
                 <w:rFonts w:ascii="Consolas" w:eastAsia="Courier New" w:hAnsi="Consolas" w:cs="Courier New"/>
@@ -10796,7 +10595,6 @@
               </w:rPr>
               <w:t>EndOfVerse</w:t>
             </w:r>
-            <w:proofErr w:type="spellEnd"/>
           </w:p>
         </w:tc>
         <w:tc>
@@ -10875,21 +10673,12 @@
                 <w:color w:val="0070C0"/>
               </w:rPr>
             </w:pPr>
-            <w:proofErr w:type="spellStart"/>
             <w:r>
               <w:rPr>
                 <w:rFonts w:ascii="Consolas" w:eastAsia="Courier New" w:hAnsi="Consolas" w:cs="Courier New"/>
                 <w:color w:val="0070C0"/>
               </w:rPr>
-              <w:t>BeginningOfChapter</w:t>
-            </w:r>
-            <w:proofErr w:type="spellEnd"/>
-            <w:r>
-              <w:rPr>
-                <w:rFonts w:ascii="Consolas" w:eastAsia="Courier New" w:hAnsi="Consolas" w:cs="Courier New"/>
-                <w:color w:val="0070C0"/>
-              </w:rPr>
-              <w:t xml:space="preserve"> </w:t>
+              <w:t xml:space="preserve">BeginningOfChapter </w:t>
             </w:r>
           </w:p>
         </w:tc>
@@ -10969,7 +10758,6 @@
                 <w:color w:val="0070C0"/>
               </w:rPr>
             </w:pPr>
-            <w:proofErr w:type="spellStart"/>
             <w:r>
               <w:rPr>
                 <w:rFonts w:ascii="Consolas" w:eastAsia="Courier New" w:hAnsi="Consolas" w:cs="Courier New"/>
@@ -10977,7 +10765,6 @@
               </w:rPr>
               <w:t>EndOfChapter</w:t>
             </w:r>
-            <w:proofErr w:type="spellEnd"/>
           </w:p>
         </w:tc>
         <w:tc>
@@ -11056,7 +10843,6 @@
                 <w:color w:val="0070C0"/>
               </w:rPr>
             </w:pPr>
-            <w:proofErr w:type="spellStart"/>
             <w:r>
               <w:rPr>
                 <w:rFonts w:ascii="Consolas" w:eastAsia="Courier New" w:hAnsi="Consolas" w:cs="Courier New"/>
@@ -11064,7 +10850,6 @@
               </w:rPr>
               <w:t>BeginningOfBook</w:t>
             </w:r>
-            <w:proofErr w:type="spellEnd"/>
           </w:p>
         </w:tc>
         <w:tc>
@@ -11143,7 +10928,6 @@
                 <w:color w:val="0070C0"/>
               </w:rPr>
             </w:pPr>
-            <w:proofErr w:type="spellStart"/>
             <w:r>
               <w:rPr>
                 <w:rFonts w:ascii="Consolas" w:eastAsia="Courier New" w:hAnsi="Consolas" w:cs="Courier New"/>
@@ -11151,7 +10935,6 @@
               </w:rPr>
               <w:t>EndOfBook</w:t>
             </w:r>
-            <w:proofErr w:type="spellEnd"/>
           </w:p>
         </w:tc>
         <w:tc>
@@ -11230,7 +11013,6 @@
                 <w:color w:val="0070C0"/>
               </w:rPr>
             </w:pPr>
-            <w:proofErr w:type="spellStart"/>
             <w:r>
               <w:rPr>
                 <w:rFonts w:ascii="Consolas" w:eastAsia="Courier New" w:hAnsi="Consolas" w:cs="Courier New"/>
@@ -11238,7 +11020,6 @@
               </w:rPr>
               <w:t>BeginningOfBible</w:t>
             </w:r>
-            <w:proofErr w:type="spellEnd"/>
           </w:p>
         </w:tc>
         <w:tc>
@@ -11318,7 +11099,6 @@
                 <w:color w:val="0070C0"/>
               </w:rPr>
             </w:pPr>
-            <w:proofErr w:type="spellStart"/>
             <w:r>
               <w:rPr>
                 <w:rFonts w:ascii="Consolas" w:eastAsia="Courier New" w:hAnsi="Consolas" w:cs="Courier New"/>
@@ -11326,7 +11106,6 @@
               </w:rPr>
               <w:t>EndOfBible</w:t>
             </w:r>
-            <w:proofErr w:type="spellEnd"/>
           </w:p>
         </w:tc>
         <w:tc>
@@ -11650,21 +11429,12 @@
                 <w:color w:val="0070C0"/>
               </w:rPr>
             </w:pPr>
-            <w:proofErr w:type="spellStart"/>
             <w:r>
               <w:rPr>
                 <w:rFonts w:ascii="Consolas" w:hAnsi="Consolas"/>
                 <w:color w:val="0070C0"/>
               </w:rPr>
-              <w:t>HardSegmentEnd</w:t>
-            </w:r>
-            <w:proofErr w:type="spellEnd"/>
-            <w:r>
-              <w:rPr>
-                <w:rFonts w:ascii="Consolas" w:hAnsi="Consolas"/>
-                <w:color w:val="0070C0"/>
-              </w:rPr>
-              <w:t xml:space="preserve"> </w:t>
+              <w:t xml:space="preserve">HardSegmentEnd </w:t>
             </w:r>
           </w:p>
         </w:tc>
@@ -11744,7 +11514,6 @@
                 <w:color w:val="0070C0"/>
               </w:rPr>
             </w:pPr>
-            <w:proofErr w:type="spellStart"/>
             <w:r>
               <w:rPr>
                 <w:rFonts w:ascii="Consolas" w:eastAsia="Courier New" w:hAnsi="Consolas" w:cs="Courier New"/>
@@ -11759,7 +11528,6 @@
               </w:rPr>
               <w:t>SegmentEnd</w:t>
             </w:r>
-            <w:proofErr w:type="spellEnd"/>
           </w:p>
         </w:tc>
         <w:tc>
@@ -11838,7 +11606,6 @@
                 <w:color w:val="0070C0"/>
               </w:rPr>
             </w:pPr>
-            <w:proofErr w:type="spellStart"/>
             <w:r>
               <w:rPr>
                 <w:rFonts w:ascii="Consolas" w:hAnsi="Consolas"/>
@@ -11846,7 +11613,6 @@
               </w:rPr>
               <w:t>SoftSegmentEnd</w:t>
             </w:r>
-            <w:proofErr w:type="spellEnd"/>
           </w:p>
         </w:tc>
         <w:tc>
@@ -11925,7 +11691,6 @@
                 <w:color w:val="0070C0"/>
               </w:rPr>
             </w:pPr>
-            <w:proofErr w:type="spellStart"/>
             <w:r>
               <w:rPr>
                 <w:rFonts w:ascii="Consolas" w:eastAsia="Courier New" w:hAnsi="Consolas" w:cs="Courier New"/>
@@ -11940,7 +11705,6 @@
               </w:rPr>
               <w:t>SegmentEnd</w:t>
             </w:r>
-            <w:proofErr w:type="spellEnd"/>
           </w:p>
         </w:tc>
         <w:tc>
@@ -13708,7 +13472,6 @@
                 <w:szCs w:val="18"/>
               </w:rPr>
             </w:pPr>
-            <w:proofErr w:type="spellStart"/>
             <w:r>
               <w:rPr>
                 <w:rFonts w:ascii="Consolas" w:eastAsia="Courier New" w:hAnsi="Consolas" w:cs="Courier New"/>
@@ -13718,7 +13481,6 @@
               </w:rPr>
               <w:t>NounOrPronoun</w:t>
             </w:r>
-            <w:proofErr w:type="spellEnd"/>
           </w:p>
         </w:tc>
         <w:tc>
@@ -15733,7 +15495,6 @@
                               </w:rPr>
                               <w:tab/>
                             </w:r>
-                            <w:proofErr w:type="gramStart"/>
                             <w:r>
                               <w:rPr>
                                 <w:b/>
@@ -15744,7 +15505,6 @@
                               </w:rPr>
                               <w:t>his</w:t>
                             </w:r>
-                            <w:proofErr w:type="gramEnd"/>
                             <w:r>
                               <w:rPr>
                                 <w:color w:val="5B9BD5" w:themeColor="accent1"/>
@@ -15785,7 +15545,6 @@
                               </w:rPr>
                               <w:t>is either masculine or neuter (</w:t>
                             </w:r>
-                            <w:proofErr w:type="gramStart"/>
                             <w:r>
                               <w:rPr>
                                 <w:b/>
@@ -15796,7 +15555,6 @@
                               </w:rPr>
                               <w:t>its</w:t>
                             </w:r>
-                            <w:proofErr w:type="gramEnd"/>
                             <w:r>
                               <w:rPr>
                                 <w:color w:val="5B9BD5" w:themeColor="accent1"/>
@@ -15911,7 +15669,6 @@
                         </w:rPr>
                         <w:tab/>
                       </w:r>
-                      <w:proofErr w:type="gramStart"/>
                       <w:r>
                         <w:rPr>
                           <w:b/>
@@ -15922,7 +15679,6 @@
                         </w:rPr>
                         <w:t>his</w:t>
                       </w:r>
-                      <w:proofErr w:type="gramEnd"/>
                       <w:r>
                         <w:rPr>
                           <w:color w:val="5B9BD5" w:themeColor="accent1"/>
@@ -15963,7 +15719,6 @@
                         </w:rPr>
                         <w:t>is either masculine or neuter (</w:t>
                       </w:r>
-                      <w:proofErr w:type="gramStart"/>
                       <w:r>
                         <w:rPr>
                           <w:b/>
@@ -15974,7 +15729,6 @@
                         </w:rPr>
                         <w:t>its</w:t>
                       </w:r>
-                      <w:proofErr w:type="gramEnd"/>
                       <w:r>
                         <w:rPr>
                           <w:color w:val="5B9BD5" w:themeColor="accent1"/>
@@ -17923,21 +17677,7 @@
               <w:rPr>
                 <w:rFonts w:ascii="Consolas" w:eastAsia="Arial" w:hAnsi="Consolas" w:cs="Arial"/>
               </w:rPr>
-              <w:t xml:space="preserve">Ge Gen </w:t>
-            </w:r>
-            <w:proofErr w:type="spellStart"/>
-            <w:r>
-              <w:rPr>
-                <w:rFonts w:ascii="Consolas" w:eastAsia="Arial" w:hAnsi="Consolas" w:cs="Arial"/>
-              </w:rPr>
-              <w:t>Gen</w:t>
-            </w:r>
-            <w:proofErr w:type="spellEnd"/>
-            <w:r>
-              <w:rPr>
-                <w:rFonts w:ascii="Consolas" w:eastAsia="Arial" w:hAnsi="Consolas" w:cs="Arial"/>
-              </w:rPr>
-              <w:t>-</w:t>
+              <w:t>Ge Gen Gen-</w:t>
             </w:r>
           </w:p>
         </w:tc>
@@ -17957,19 +17697,11 @@
                 <w:rFonts w:ascii="Consolas" w:eastAsia="Arial" w:hAnsi="Consolas" w:cs="Arial"/>
               </w:rPr>
             </w:pPr>
-            <w:proofErr w:type="spellStart"/>
             <w:r>
               <w:rPr>
                 <w:rFonts w:ascii="Consolas" w:eastAsia="Arial" w:hAnsi="Consolas" w:cs="Arial"/>
               </w:rPr>
-              <w:t>Gn</w:t>
-            </w:r>
-            <w:proofErr w:type="spellEnd"/>
-            <w:r>
-              <w:rPr>
-                <w:rFonts w:ascii="Consolas" w:eastAsia="Arial" w:hAnsi="Consolas" w:cs="Arial"/>
-              </w:rPr>
-              <w:t>-------</w:t>
+              <w:t>Gn-------</w:t>
             </w:r>
           </w:p>
         </w:tc>
@@ -18188,16 +17920,8 @@
               <w:rPr>
                 <w:rFonts w:ascii="Consolas" w:eastAsia="Arial" w:hAnsi="Consolas" w:cs="Arial"/>
               </w:rPr>
-              <w:t xml:space="preserve">Ex Exo </w:t>
-            </w:r>
-            <w:proofErr w:type="spellStart"/>
-            <w:r>
-              <w:rPr>
-                <w:rFonts w:ascii="Consolas" w:eastAsia="Arial" w:hAnsi="Consolas" w:cs="Arial"/>
-              </w:rPr>
-              <w:t>Exod</w:t>
-            </w:r>
-            <w:proofErr w:type="spellEnd"/>
+              <w:t>Ex Exo Exod</w:t>
+            </w:r>
           </w:p>
         </w:tc>
         <w:tc>
@@ -18439,21 +18163,7 @@
               <w:rPr>
                 <w:rFonts w:ascii="Consolas" w:eastAsia="Arial" w:hAnsi="Consolas" w:cs="Arial"/>
               </w:rPr>
-              <w:t xml:space="preserve">Le Lev </w:t>
-            </w:r>
-            <w:proofErr w:type="spellStart"/>
-            <w:r>
-              <w:rPr>
-                <w:rFonts w:ascii="Consolas" w:eastAsia="Arial" w:hAnsi="Consolas" w:cs="Arial"/>
-              </w:rPr>
-              <w:t>Lev</w:t>
-            </w:r>
-            <w:proofErr w:type="spellEnd"/>
-            <w:r>
-              <w:rPr>
-                <w:rFonts w:ascii="Consolas" w:eastAsia="Arial" w:hAnsi="Consolas" w:cs="Arial"/>
-              </w:rPr>
-              <w:t>-</w:t>
+              <w:t>Le Lev Lev-</w:t>
             </w:r>
           </w:p>
         </w:tc>
@@ -18473,19 +18183,11 @@
                 <w:rFonts w:ascii="Consolas" w:eastAsia="Arial" w:hAnsi="Consolas" w:cs="Arial"/>
               </w:rPr>
             </w:pPr>
-            <w:proofErr w:type="spellStart"/>
             <w:r>
               <w:rPr>
                 <w:rFonts w:ascii="Consolas" w:eastAsia="Arial" w:hAnsi="Consolas" w:cs="Arial"/>
               </w:rPr>
-              <w:t>Lv</w:t>
-            </w:r>
-            <w:proofErr w:type="spellEnd"/>
-            <w:r>
-              <w:rPr>
-                <w:rFonts w:ascii="Consolas" w:eastAsia="Arial" w:hAnsi="Consolas" w:cs="Arial"/>
-              </w:rPr>
-              <w:t>-------</w:t>
+              <w:t>Lv-------</w:t>
             </w:r>
           </w:p>
         </w:tc>
@@ -19612,25 +19314,7 @@
                 <w:sz w:val="18"/>
                 <w:szCs w:val="18"/>
               </w:rPr>
-              <w:t>(</w:t>
-            </w:r>
-            <w:proofErr w:type="gramStart"/>
-            <w:r>
-              <w:rPr>
-                <w:rFonts w:eastAsia="Arial" w:cs="Arial"/>
-                <w:sz w:val="18"/>
-                <w:szCs w:val="18"/>
-              </w:rPr>
-              <w:t>genesis</w:t>
-            </w:r>
-            <w:proofErr w:type="gramEnd"/>
-            <w:r>
-              <w:rPr>
-                <w:rFonts w:eastAsia="Arial" w:cs="Arial"/>
-                <w:sz w:val="18"/>
-                <w:szCs w:val="18"/>
-              </w:rPr>
-              <w:t>:1)</w:t>
+              <w:t>(genesis:1)</w:t>
             </w:r>
           </w:p>
         </w:tc>
@@ -19800,25 +19484,7 @@
                 <w:sz w:val="18"/>
                 <w:szCs w:val="18"/>
               </w:rPr>
-              <w:t>(</w:t>
-            </w:r>
-            <w:proofErr w:type="gramStart"/>
-            <w:r>
-              <w:rPr>
-                <w:rFonts w:eastAsia="Arial" w:cs="Arial"/>
-                <w:sz w:val="18"/>
-                <w:szCs w:val="18"/>
-              </w:rPr>
-              <w:t>genesis</w:t>
-            </w:r>
-            <w:proofErr w:type="gramEnd"/>
-            <w:r>
-              <w:rPr>
-                <w:rFonts w:eastAsia="Arial" w:cs="Arial"/>
-                <w:sz w:val="18"/>
-                <w:szCs w:val="18"/>
-              </w:rPr>
-              <w:t>:2)</w:t>
+              <w:t>(genesis:2)</w:t>
             </w:r>
           </w:p>
         </w:tc>
@@ -19996,25 +19662,7 @@
                 <w:sz w:val="18"/>
                 <w:szCs w:val="18"/>
               </w:rPr>
-              <w:t>(</w:t>
-            </w:r>
-            <w:proofErr w:type="gramStart"/>
-            <w:r>
-              <w:rPr>
-                <w:rFonts w:eastAsia="Arial" w:cs="Arial"/>
-                <w:sz w:val="18"/>
-                <w:szCs w:val="18"/>
-              </w:rPr>
-              <w:t>genesis</w:t>
-            </w:r>
-            <w:proofErr w:type="gramEnd"/>
-            <w:r>
-              <w:rPr>
-                <w:rFonts w:eastAsia="Arial" w:cs="Arial"/>
-                <w:sz w:val="18"/>
-                <w:szCs w:val="18"/>
-              </w:rPr>
-              <w:t>:3)</w:t>
+              <w:t>(genesis:3)</w:t>
             </w:r>
           </w:p>
         </w:tc>
@@ -20244,25 +19892,7 @@
                 <w:sz w:val="18"/>
                 <w:szCs w:val="18"/>
               </w:rPr>
-              <w:t>(</w:t>
-            </w:r>
-            <w:proofErr w:type="gramStart"/>
-            <w:r>
-              <w:rPr>
-                <w:rFonts w:eastAsia="Arial" w:cs="Arial"/>
-                <w:sz w:val="18"/>
-                <w:szCs w:val="18"/>
-              </w:rPr>
-              <w:t>revelation</w:t>
-            </w:r>
-            <w:proofErr w:type="gramEnd"/>
-            <w:r>
-              <w:rPr>
-                <w:rFonts w:eastAsia="Arial" w:cs="Arial"/>
-                <w:sz w:val="18"/>
-                <w:szCs w:val="18"/>
-              </w:rPr>
-              <w:t>:20)</w:t>
+              <w:t>(revelation:20)</w:t>
             </w:r>
           </w:p>
         </w:tc>
@@ -20432,25 +20062,7 @@
                 <w:sz w:val="18"/>
                 <w:szCs w:val="18"/>
               </w:rPr>
-              <w:t>(</w:t>
-            </w:r>
-            <w:proofErr w:type="gramStart"/>
-            <w:r>
-              <w:rPr>
-                <w:rFonts w:eastAsia="Arial" w:cs="Arial"/>
-                <w:sz w:val="18"/>
-                <w:szCs w:val="18"/>
-              </w:rPr>
-              <w:t>revelation</w:t>
-            </w:r>
-            <w:proofErr w:type="gramEnd"/>
-            <w:r>
-              <w:rPr>
-                <w:rFonts w:eastAsia="Arial" w:cs="Arial"/>
-                <w:sz w:val="18"/>
-                <w:szCs w:val="18"/>
-              </w:rPr>
-              <w:t>:21)</w:t>
+              <w:t>(revelation:21)</w:t>
             </w:r>
           </w:p>
         </w:tc>
@@ -20620,25 +20232,7 @@
                 <w:sz w:val="18"/>
                 <w:szCs w:val="18"/>
               </w:rPr>
-              <w:t>(</w:t>
-            </w:r>
-            <w:proofErr w:type="gramStart"/>
-            <w:r>
-              <w:rPr>
-                <w:rFonts w:eastAsia="Arial" w:cs="Arial"/>
-                <w:sz w:val="18"/>
-                <w:szCs w:val="18"/>
-              </w:rPr>
-              <w:t>revelation</w:t>
-            </w:r>
-            <w:proofErr w:type="gramEnd"/>
-            <w:r>
-              <w:rPr>
-                <w:rFonts w:eastAsia="Arial" w:cs="Arial"/>
-                <w:sz w:val="18"/>
-                <w:szCs w:val="18"/>
-              </w:rPr>
-              <w:t>:22</w:t>
+              <w:t>(revelation:22</w:t>
             </w:r>
             <w:r>
               <w:rPr>
@@ -21014,9 +20608,8 @@
           <w:sz w:val="28"/>
           <w:szCs w:val="28"/>
         </w:rPr>
-        <w:t xml:space="preserve">, </w:t>
-      </w:r>
-      <w:proofErr w:type="spellStart"/>
+        <w:t xml:space="preserve">, superceding the </w:t>
+      </w:r>
       <w:r>
         <w:rPr>
           <w:rFonts w:cstheme="minorHAnsi"/>
@@ -21024,9 +20617,8 @@
           <w:sz w:val="28"/>
           <w:szCs w:val="28"/>
         </w:rPr>
-        <w:t>superceding</w:t>
-      </w:r>
-      <w:proofErr w:type="spellEnd"/>
+        <w:t xml:space="preserve">Verse-Index </w:t>
+      </w:r>
       <w:r>
         <w:rPr>
           <w:rFonts w:cstheme="minorHAnsi"/>
@@ -21034,7 +20626,7 @@
           <w:sz w:val="28"/>
           <w:szCs w:val="28"/>
         </w:rPr>
-        <w:t xml:space="preserve"> the </w:t>
+        <w:t>found in Z31. V</w:t>
       </w:r>
       <w:r>
         <w:rPr>
@@ -21043,7 +20635,7 @@
           <w:sz w:val="28"/>
           <w:szCs w:val="28"/>
         </w:rPr>
-        <w:t xml:space="preserve">Verse-Index </w:t>
+        <w:t>erse look-up is now performed using the WritIndex and referencing the B:C:V:W field</w:t>
       </w:r>
       <w:r>
         <w:rPr>
@@ -21052,7 +20644,7 @@
           <w:sz w:val="28"/>
           <w:szCs w:val="28"/>
         </w:rPr>
-        <w:t>found in Z31. V</w:t>
+        <w:t xml:space="preserve"> of </w:t>
       </w:r>
       <w:r>
         <w:rPr>
@@ -21061,9 +20653,8 @@
           <w:sz w:val="28"/>
           <w:szCs w:val="28"/>
         </w:rPr>
-        <w:t xml:space="preserve">erse look-up is now performed using the </w:t>
-      </w:r>
-      <w:proofErr w:type="spellStart"/>
+        <w:t>Written content</w:t>
+      </w:r>
       <w:r>
         <w:rPr>
           <w:rFonts w:cstheme="minorHAnsi"/>
@@ -21071,9 +20662,8 @@
           <w:sz w:val="28"/>
           <w:szCs w:val="28"/>
         </w:rPr>
-        <w:t>WritIndex</w:t>
-      </w:r>
-      <w:proofErr w:type="spellEnd"/>
+        <w:t>. As WritIndex is now 16-bits, it needs to be added to Book[num].</w:t>
+      </w:r>
       <w:r>
         <w:rPr>
           <w:rFonts w:cstheme="minorHAnsi"/>
@@ -21081,9 +20671,8 @@
           <w:sz w:val="28"/>
           <w:szCs w:val="28"/>
         </w:rPr>
-        <w:t xml:space="preserve"> and referencing the B:</w:t>
-      </w:r>
-      <w:proofErr w:type="gramStart"/>
+        <w:t xml:space="preserve">  </w:t>
+      </w:r>
       <w:r>
         <w:rPr>
           <w:rFonts w:cstheme="minorHAnsi"/>
@@ -21091,9 +20680,8 @@
           <w:sz w:val="28"/>
           <w:szCs w:val="28"/>
         </w:rPr>
-        <w:t>C:V</w:t>
-      </w:r>
-      <w:proofErr w:type="gramEnd"/>
+        <w:t xml:space="preserve">WritIndex on implementations </w:t>
+      </w:r>
       <w:r>
         <w:rPr>
           <w:rFonts w:cstheme="minorHAnsi"/>
@@ -21101,7 +20689,7 @@
           <w:sz w:val="28"/>
           <w:szCs w:val="28"/>
         </w:rPr>
-        <w:t>:W field</w:t>
+        <w:t>where</w:t>
       </w:r>
       <w:r>
         <w:rPr>
@@ -21110,7 +20698,7 @@
           <w:sz w:val="28"/>
           <w:szCs w:val="28"/>
         </w:rPr>
-        <w:t xml:space="preserve"> of </w:t>
+        <w:t xml:space="preserve"> deserialization</w:t>
       </w:r>
       <w:r>
         <w:rPr>
@@ -21119,7 +20707,7 @@
           <w:sz w:val="28"/>
           <w:szCs w:val="28"/>
         </w:rPr>
-        <w:t>Written content</w:t>
+        <w:t xml:space="preserve"> of </w:t>
       </w:r>
       <w:r>
         <w:rPr>
@@ -21128,9 +20716,8 @@
           <w:sz w:val="28"/>
           <w:szCs w:val="28"/>
         </w:rPr>
-        <w:t xml:space="preserve">. As </w:t>
-      </w:r>
-      <w:proofErr w:type="spellStart"/>
+        <w:t>Written content</w:t>
+      </w:r>
       <w:r>
         <w:rPr>
           <w:rFonts w:cstheme="minorHAnsi"/>
@@ -21138,9 +20725,8 @@
           <w:sz w:val="28"/>
           <w:szCs w:val="28"/>
         </w:rPr>
-        <w:t>WritIndex</w:t>
-      </w:r>
-      <w:proofErr w:type="spellEnd"/>
+        <w:t xml:space="preserve"> </w:t>
+      </w:r>
       <w:r>
         <w:rPr>
           <w:rFonts w:cstheme="minorHAnsi"/>
@@ -21148,7 +20734,7 @@
           <w:sz w:val="28"/>
           <w:szCs w:val="28"/>
         </w:rPr>
-        <w:t xml:space="preserve"> is now 16-bits, it needs to be added to Book[num].</w:t>
+        <w:t>instantiates a</w:t>
       </w:r>
       <w:r>
         <w:rPr>
@@ -21157,9 +20743,8 @@
           <w:sz w:val="28"/>
           <w:szCs w:val="28"/>
         </w:rPr>
-        <w:t xml:space="preserve">  </w:t>
-      </w:r>
-      <w:proofErr w:type="spellStart"/>
+        <w:t xml:space="preserve"> single array</w:t>
+      </w:r>
       <w:r>
         <w:rPr>
           <w:rFonts w:cstheme="minorHAnsi"/>
@@ -21167,9 +20752,8 @@
           <w:sz w:val="28"/>
           <w:szCs w:val="28"/>
         </w:rPr>
-        <w:t>WritIndex</w:t>
-      </w:r>
-      <w:proofErr w:type="spellEnd"/>
+        <w:t xml:space="preserve"> (It is recommended that deserialization creates 66 distinct </w:t>
+      </w:r>
       <w:r>
         <w:rPr>
           <w:rFonts w:cstheme="minorHAnsi"/>
@@ -21177,7 +20761,7 @@
           <w:sz w:val="28"/>
           <w:szCs w:val="28"/>
         </w:rPr>
-        <w:t xml:space="preserve"> on implementations </w:t>
+        <w:t>Written</w:t>
       </w:r>
       <w:r>
         <w:rPr>
@@ -21186,7 +20770,7 @@
           <w:sz w:val="28"/>
           <w:szCs w:val="28"/>
         </w:rPr>
-        <w:t>where</w:t>
+        <w:t xml:space="preserve"> arrays, one for each book. When </w:t>
       </w:r>
       <w:r>
         <w:rPr>
@@ -21195,7 +20779,7 @@
           <w:sz w:val="28"/>
           <w:szCs w:val="28"/>
         </w:rPr>
-        <w:t xml:space="preserve"> deserialization</w:t>
+        <w:t>Written content</w:t>
       </w:r>
       <w:r>
         <w:rPr>
@@ -21204,108 +20788,7 @@
           <w:sz w:val="28"/>
           <w:szCs w:val="28"/>
         </w:rPr>
-        <w:t xml:space="preserve"> of </w:t>
-      </w:r>
-      <w:r>
-        <w:rPr>
-          <w:rFonts w:cstheme="minorHAnsi"/>
-          <w:color w:val="000000" w:themeColor="text1"/>
-          <w:sz w:val="28"/>
-          <w:szCs w:val="28"/>
-        </w:rPr>
-        <w:t>Written content</w:t>
-      </w:r>
-      <w:r>
-        <w:rPr>
-          <w:rFonts w:cstheme="minorHAnsi"/>
-          <w:color w:val="000000" w:themeColor="text1"/>
-          <w:sz w:val="28"/>
-          <w:szCs w:val="28"/>
-        </w:rPr>
-        <w:t xml:space="preserve"> </w:t>
-      </w:r>
-      <w:r>
-        <w:rPr>
-          <w:rFonts w:cstheme="minorHAnsi"/>
-          <w:color w:val="000000" w:themeColor="text1"/>
-          <w:sz w:val="28"/>
-          <w:szCs w:val="28"/>
-        </w:rPr>
-        <w:t>instantiates a</w:t>
-      </w:r>
-      <w:r>
-        <w:rPr>
-          <w:rFonts w:cstheme="minorHAnsi"/>
-          <w:color w:val="000000" w:themeColor="text1"/>
-          <w:sz w:val="28"/>
-          <w:szCs w:val="28"/>
-        </w:rPr>
-        <w:t xml:space="preserve"> single array</w:t>
-      </w:r>
-      <w:r>
-        <w:rPr>
-          <w:rFonts w:cstheme="minorHAnsi"/>
-          <w:color w:val="000000" w:themeColor="text1"/>
-          <w:sz w:val="28"/>
-          <w:szCs w:val="28"/>
-        </w:rPr>
-        <w:t xml:space="preserve"> (It is recommended that deserialization creates 66 distinct </w:t>
-      </w:r>
-      <w:r>
-        <w:rPr>
-          <w:rFonts w:cstheme="minorHAnsi"/>
-          <w:color w:val="000000" w:themeColor="text1"/>
-          <w:sz w:val="28"/>
-          <w:szCs w:val="28"/>
-        </w:rPr>
-        <w:t>Written</w:t>
-      </w:r>
-      <w:r>
-        <w:rPr>
-          <w:rFonts w:cstheme="minorHAnsi"/>
-          <w:color w:val="000000" w:themeColor="text1"/>
-          <w:sz w:val="28"/>
-          <w:szCs w:val="28"/>
-        </w:rPr>
-        <w:t xml:space="preserve"> arrays, one for each book. When </w:t>
-      </w:r>
-      <w:r>
-        <w:rPr>
-          <w:rFonts w:cstheme="minorHAnsi"/>
-          <w:color w:val="000000" w:themeColor="text1"/>
-          <w:sz w:val="28"/>
-          <w:szCs w:val="28"/>
-        </w:rPr>
-        <w:t>Written content</w:t>
-      </w:r>
-      <w:r>
-        <w:rPr>
-          <w:rFonts w:cstheme="minorHAnsi"/>
-          <w:color w:val="000000" w:themeColor="text1"/>
-          <w:sz w:val="28"/>
-          <w:szCs w:val="28"/>
-        </w:rPr>
-        <w:t xml:space="preserve"> is segmented by book, the 16-bit </w:t>
-      </w:r>
-      <w:proofErr w:type="spellStart"/>
-      <w:r>
-        <w:rPr>
-          <w:rFonts w:cstheme="minorHAnsi"/>
-          <w:color w:val="000000" w:themeColor="text1"/>
-          <w:sz w:val="28"/>
-          <w:szCs w:val="28"/>
-        </w:rPr>
-        <w:t>WritIndex</w:t>
-      </w:r>
-      <w:proofErr w:type="spellEnd"/>
-      <w:r>
-        <w:rPr>
-          <w:rFonts w:cstheme="minorHAnsi"/>
-          <w:color w:val="000000" w:themeColor="text1"/>
-          <w:sz w:val="28"/>
-          <w:szCs w:val="28"/>
-        </w:rPr>
-        <w:t xml:space="preserve"> is appropriate for direct indexing into the segmented array </w:t>
+        <w:t xml:space="preserve"> is segmented by book, the 16-bit WritIndex is appropriate for direct indexing into the segmented array </w:t>
       </w:r>
       <w:r>
         <w:rPr>
@@ -21589,7 +21072,6 @@
                 <w:sz w:val="24"/>
               </w:rPr>
             </w:pPr>
-            <w:proofErr w:type="spellStart"/>
             <w:r>
               <w:rPr>
                 <w:rFonts w:ascii="Arial" w:eastAsia="Arial" w:hAnsi="Arial" w:cs="Arial"/>
@@ -21608,7 +21090,6 @@
               </w:rPr>
               <w:t>ta</w:t>
             </w:r>
-            <w:proofErr w:type="spellEnd"/>
             <w:r>
               <w:rPr>
                 <w:rFonts w:ascii="Arial" w:eastAsia="Arial" w:hAnsi="Arial" w:cs="Arial"/>
@@ -22275,25 +21756,7 @@
                 <w:sz w:val="24"/>
                 <w:szCs w:val="24"/>
               </w:rPr>
-              <w:t>002 (</w:t>
-            </w:r>
-            <w:proofErr w:type="spellStart"/>
-            <w:r>
-              <w:rPr>
-                <w:rFonts w:eastAsia="Arial" w:cstheme="minorHAnsi"/>
-                <w:sz w:val="24"/>
-                <w:szCs w:val="24"/>
-              </w:rPr>
-              <w:t>i</w:t>
-            </w:r>
-            <w:proofErr w:type="spellEnd"/>
-            <w:r>
-              <w:rPr>
-                <w:rFonts w:eastAsia="Arial" w:cstheme="minorHAnsi"/>
-                <w:sz w:val="24"/>
-                <w:szCs w:val="24"/>
-              </w:rPr>
-              <w:t>)</w:t>
+              <w:t>002 (i)</w:t>
             </w:r>
           </w:p>
         </w:tc>
@@ -22604,7 +22067,6 @@
               </w:rPr>
               <w:t xml:space="preserve"> (</w:t>
             </w:r>
-            <w:proofErr w:type="spellStart"/>
             <w:r>
               <w:rPr>
                 <w:sz w:val="24"/>
@@ -22612,7 +22074,6 @@
               </w:rPr>
               <w:t>elim</w:t>
             </w:r>
-            <w:proofErr w:type="spellEnd"/>
             <w:r>
               <w:rPr>
                 <w:sz w:val="24"/>
@@ -23512,7 +22973,6 @@
                 <w:szCs w:val="24"/>
               </w:rPr>
             </w:pPr>
-            <w:proofErr w:type="spellStart"/>
             <w:r>
               <w:rPr>
                 <w:rFonts w:eastAsia="Arial" w:cstheme="minorHAnsi"/>
@@ -23521,7 +22981,6 @@
               </w:rPr>
               <w:t>covenantbreaker</w:t>
             </w:r>
-            <w:proofErr w:type="spellEnd"/>
             <w:r>
               <w:rPr>
                 <w:rFonts w:eastAsia="Arial" w:cstheme="minorHAnsi"/>
@@ -23634,16 +23093,11 @@
                                     <w:ind w:left="0" w:firstLine="0"/>
                                     <w:outlineLvl w:val="0"/>
                                   </w:pPr>
-                                  <w:proofErr w:type="spellStart"/>
                                   <w:r>
                                     <w:t>Lemma</w:t>
                                   </w:r>
                                   <w:r>
-                                    <w:t>ta</w:t>
-                                  </w:r>
-                                  <w:proofErr w:type="spellEnd"/>
-                                  <w:r>
-                                    <w:t xml:space="preserve"> Content</w:t>
+                                    <w:t>ta Content</w:t>
                                   </w:r>
                                   <w:r>
                                     <w:t xml:space="preserve"> </w:t>
@@ -23761,16 +23215,11 @@
                               <w:ind w:left="0" w:firstLine="0"/>
                               <w:outlineLvl w:val="0"/>
                             </w:pPr>
-                            <w:proofErr w:type="spellStart"/>
                             <w:r>
                               <w:t>Lemma</w:t>
                             </w:r>
                             <w:r>
-                              <w:t>ta</w:t>
-                            </w:r>
-                            <w:proofErr w:type="spellEnd"/>
-                            <w:r>
-                              <w:t xml:space="preserve"> Content</w:t>
+                              <w:t>ta Content</w:t>
                             </w:r>
                             <w:r>
                               <w:t xml:space="preserve"> </w:t>
@@ -23841,7 +23290,6 @@
           </mc:Fallback>
         </mc:AlternateContent>
       </w:r>
-      <w:proofErr w:type="spellStart"/>
       <w:r>
         <w:rPr>
           <w:sz w:val="28"/>
@@ -23854,221 +23302,168 @@
           <w:sz w:val="28"/>
           <w:szCs w:val="28"/>
         </w:rPr>
+        <w:t>ta content</w:t>
+      </w:r>
+      <w:r>
+        <w:rPr>
+          <w:sz w:val="28"/>
+          <w:szCs w:val="28"/>
+        </w:rPr>
+        <w:t xml:space="preserve"> originally appeared in the 2017 Edition of the SDK</w:t>
+      </w:r>
+      <w:r>
+        <w:rPr>
+          <w:sz w:val="28"/>
+          <w:szCs w:val="28"/>
+        </w:rPr>
+        <w:t xml:space="preserve">.  </w:t>
+      </w:r>
+      <w:r>
+        <w:rPr>
+          <w:sz w:val="28"/>
+          <w:szCs w:val="28"/>
+        </w:rPr>
+        <w:t xml:space="preserve">The original version obtained Lemmata from the NLTK Python library. Now Lemmata are obtained from the MorphAdorner Java </w:t>
+      </w:r>
+      <w:r>
+        <w:rPr>
+          <w:sz w:val="28"/>
+          <w:szCs w:val="28"/>
+        </w:rPr>
+        <w:t>service</w:t>
+      </w:r>
+      <w:r>
+        <w:rPr>
+          <w:sz w:val="28"/>
+          <w:szCs w:val="28"/>
+        </w:rPr>
+        <w:t xml:space="preserve"> (MorphAdorner also performs all of the POS tagging).  Incidentally, each</w:t>
+      </w:r>
+      <w:r>
+        <w:rPr>
+          <w:sz w:val="28"/>
+          <w:szCs w:val="28"/>
+        </w:rPr>
+        <w:t xml:space="preserve"> Lemma </w:t>
+      </w:r>
+      <w:r>
+        <w:rPr>
+          <w:sz w:val="28"/>
+          <w:szCs w:val="28"/>
+        </w:rPr>
+        <w:t xml:space="preserve">ordinarily maps to multiple English words or lexemes, </w:t>
+      </w:r>
+      <w:r>
+        <w:rPr>
+          <w:sz w:val="28"/>
+          <w:szCs w:val="28"/>
+        </w:rPr>
+        <w:t xml:space="preserve">(e.g.  ‘be’ </w:t>
+      </w:r>
+      <w:r>
+        <w:rPr>
+          <w:sz w:val="28"/>
+          <w:szCs w:val="28"/>
+        </w:rPr>
+        <w:t>is the lemma of</w:t>
+      </w:r>
+      <w:r>
+        <w:rPr>
+          <w:sz w:val="28"/>
+          <w:szCs w:val="28"/>
+        </w:rPr>
+        <w:t xml:space="preserve"> ‘are’, ‘were’, ‘is’, </w:t>
+      </w:r>
+      <w:r>
+        <w:rPr>
+          <w:sz w:val="28"/>
+          <w:szCs w:val="28"/>
+        </w:rPr>
+        <w:t xml:space="preserve">‘art’, </w:t>
+      </w:r>
+      <w:r>
+        <w:rPr>
+          <w:sz w:val="28"/>
+          <w:szCs w:val="28"/>
+        </w:rPr>
+        <w:t xml:space="preserve">‘wast’, </w:t>
+      </w:r>
+      <w:r>
+        <w:rPr>
+          <w:sz w:val="28"/>
+          <w:szCs w:val="28"/>
+        </w:rPr>
+        <w:t xml:space="preserve">and ‘be’).  </w:t>
+      </w:r>
+      <w:r>
+        <w:rPr>
+          <w:sz w:val="28"/>
+          <w:szCs w:val="28"/>
+        </w:rPr>
+        <w:t>Interestingly</w:t>
+      </w:r>
+      <w:r>
+        <w:rPr>
+          <w:sz w:val="28"/>
+          <w:szCs w:val="28"/>
+        </w:rPr>
+        <w:t xml:space="preserve">, </w:t>
+      </w:r>
+      <w:r>
+        <w:rPr>
+          <w:sz w:val="28"/>
+          <w:szCs w:val="28"/>
+        </w:rPr>
+        <w:t xml:space="preserve">many words, for example </w:t>
+      </w:r>
+      <w:r>
+        <w:rPr>
+          <w:sz w:val="28"/>
+          <w:szCs w:val="28"/>
+        </w:rPr>
+        <w:t>‘run’</w:t>
+      </w:r>
+      <w:r>
+        <w:rPr>
+          <w:sz w:val="28"/>
+          <w:szCs w:val="28"/>
+        </w:rPr>
+        <w:t>, are not constrained to a single uniform POS tag.</w:t>
+      </w:r>
+      <w:r>
+        <w:rPr>
+          <w:sz w:val="28"/>
+          <w:szCs w:val="28"/>
+        </w:rPr>
+        <w:t xml:space="preserve"> </w:t>
+      </w:r>
+      <w:r>
+        <w:rPr>
+          <w:sz w:val="28"/>
+          <w:szCs w:val="28"/>
+        </w:rPr>
+        <w:t>Consequently, Lemma</w:t>
+      </w:r>
+      <w:r>
+        <w:rPr>
+          <w:sz w:val="28"/>
+          <w:szCs w:val="28"/>
+        </w:rPr>
         <w:t>ta</w:t>
       </w:r>
-      <w:proofErr w:type="spellEnd"/>
-      <w:r>
-        <w:rPr>
-          <w:sz w:val="28"/>
-          <w:szCs w:val="28"/>
-        </w:rPr>
-        <w:t xml:space="preserve"> content</w:t>
-      </w:r>
-      <w:r>
-        <w:rPr>
-          <w:sz w:val="28"/>
-          <w:szCs w:val="28"/>
-        </w:rPr>
-        <w:t xml:space="preserve"> originally appeared in the 2017 Edition of the SDK</w:t>
-      </w:r>
-      <w:r>
-        <w:rPr>
-          <w:sz w:val="28"/>
-          <w:szCs w:val="28"/>
-        </w:rPr>
-        <w:t xml:space="preserve">.  </w:t>
-      </w:r>
-      <w:r>
-        <w:rPr>
-          <w:sz w:val="28"/>
-          <w:szCs w:val="28"/>
-        </w:rPr>
-        <w:t xml:space="preserve">The original version obtained </w:t>
-      </w:r>
-      <w:proofErr w:type="spellStart"/>
-      <w:r>
-        <w:rPr>
-          <w:sz w:val="28"/>
-          <w:szCs w:val="28"/>
-        </w:rPr>
-        <w:t>Lemmata</w:t>
-      </w:r>
-      <w:proofErr w:type="spellEnd"/>
-      <w:r>
-        <w:rPr>
-          <w:sz w:val="28"/>
-          <w:szCs w:val="28"/>
-        </w:rPr>
-        <w:t xml:space="preserve"> from the NLTK Python library. Now </w:t>
-      </w:r>
-      <w:proofErr w:type="spellStart"/>
-      <w:r>
-        <w:rPr>
-          <w:sz w:val="28"/>
-          <w:szCs w:val="28"/>
-        </w:rPr>
-        <w:t>Lemmata</w:t>
-      </w:r>
-      <w:proofErr w:type="spellEnd"/>
-      <w:r>
-        <w:rPr>
-          <w:sz w:val="28"/>
-          <w:szCs w:val="28"/>
-        </w:rPr>
-        <w:t xml:space="preserve"> are obtained from the </w:t>
-      </w:r>
-      <w:proofErr w:type="spellStart"/>
-      <w:r>
-        <w:rPr>
-          <w:sz w:val="28"/>
-          <w:szCs w:val="28"/>
-        </w:rPr>
-        <w:t>MorphAdorner</w:t>
-      </w:r>
-      <w:proofErr w:type="spellEnd"/>
-      <w:r>
-        <w:rPr>
-          <w:sz w:val="28"/>
-          <w:szCs w:val="28"/>
-        </w:rPr>
-        <w:t xml:space="preserve"> Java </w:t>
-      </w:r>
-      <w:r>
-        <w:rPr>
-          <w:sz w:val="28"/>
-          <w:szCs w:val="28"/>
-        </w:rPr>
-        <w:t>service</w:t>
-      </w:r>
-      <w:r>
-        <w:rPr>
-          <w:sz w:val="28"/>
-          <w:szCs w:val="28"/>
-        </w:rPr>
-        <w:t xml:space="preserve"> (</w:t>
-      </w:r>
-      <w:proofErr w:type="spellStart"/>
-      <w:r>
-        <w:rPr>
-          <w:sz w:val="28"/>
-          <w:szCs w:val="28"/>
-        </w:rPr>
-        <w:t>MorphAdorner</w:t>
-      </w:r>
-      <w:proofErr w:type="spellEnd"/>
-      <w:r>
-        <w:rPr>
-          <w:sz w:val="28"/>
-          <w:szCs w:val="28"/>
-        </w:rPr>
-        <w:t xml:space="preserve"> also performs all of the POS tagging).  Incidentally, each</w:t>
-      </w:r>
-      <w:r>
-        <w:rPr>
-          <w:sz w:val="28"/>
-          <w:szCs w:val="28"/>
-        </w:rPr>
-        <w:t xml:space="preserve"> Lemma </w:t>
-      </w:r>
-      <w:r>
-        <w:rPr>
-          <w:sz w:val="28"/>
-          <w:szCs w:val="28"/>
-        </w:rPr>
-        <w:t xml:space="preserve">ordinarily maps to multiple English words or lexemes, </w:t>
-      </w:r>
-      <w:r>
-        <w:rPr>
-          <w:sz w:val="28"/>
-          <w:szCs w:val="28"/>
-        </w:rPr>
-        <w:t xml:space="preserve">(e.g.  ‘be’ </w:t>
-      </w:r>
-      <w:r>
-        <w:rPr>
-          <w:sz w:val="28"/>
-          <w:szCs w:val="28"/>
-        </w:rPr>
-        <w:t>is the lemma of</w:t>
-      </w:r>
-      <w:r>
-        <w:rPr>
-          <w:sz w:val="28"/>
-          <w:szCs w:val="28"/>
-        </w:rPr>
-        <w:t xml:space="preserve"> ‘are’, ‘were’, ‘is’, </w:t>
-      </w:r>
-      <w:r>
-        <w:rPr>
-          <w:sz w:val="28"/>
-          <w:szCs w:val="28"/>
-        </w:rPr>
-        <w:t xml:space="preserve">‘art’, </w:t>
-      </w:r>
-      <w:r>
-        <w:rPr>
-          <w:sz w:val="28"/>
-          <w:szCs w:val="28"/>
-        </w:rPr>
-        <w:t>‘</w:t>
-      </w:r>
-      <w:proofErr w:type="spellStart"/>
-      <w:r>
-        <w:rPr>
-          <w:sz w:val="28"/>
-          <w:szCs w:val="28"/>
-        </w:rPr>
-        <w:t>wast</w:t>
-      </w:r>
-      <w:proofErr w:type="spellEnd"/>
-      <w:r>
-        <w:rPr>
-          <w:sz w:val="28"/>
-          <w:szCs w:val="28"/>
-        </w:rPr>
-        <w:t xml:space="preserve">’, </w:t>
-      </w:r>
-      <w:r>
-        <w:rPr>
-          <w:sz w:val="28"/>
-          <w:szCs w:val="28"/>
-        </w:rPr>
-        <w:t xml:space="preserve">and ‘be’).  </w:t>
-      </w:r>
-      <w:r>
-        <w:rPr>
-          <w:sz w:val="28"/>
-          <w:szCs w:val="28"/>
-        </w:rPr>
-        <w:t>Interestingly</w:t>
-      </w:r>
-      <w:r>
-        <w:rPr>
-          <w:sz w:val="28"/>
-          <w:szCs w:val="28"/>
-        </w:rPr>
-        <w:t xml:space="preserve">, </w:t>
-      </w:r>
-      <w:r>
-        <w:rPr>
-          <w:sz w:val="28"/>
-          <w:szCs w:val="28"/>
-        </w:rPr>
-        <w:t xml:space="preserve">many words, for example </w:t>
-      </w:r>
-      <w:r>
-        <w:rPr>
-          <w:sz w:val="28"/>
-          <w:szCs w:val="28"/>
-        </w:rPr>
-        <w:t>‘run’</w:t>
-      </w:r>
-      <w:r>
-        <w:rPr>
-          <w:sz w:val="28"/>
-          <w:szCs w:val="28"/>
-        </w:rPr>
-        <w:t>, are not constrained to a single uniform POS tag.</w:t>
+      <w:r>
+        <w:rPr>
+          <w:sz w:val="28"/>
+          <w:szCs w:val="28"/>
+        </w:rPr>
+        <w:t xml:space="preserve"> lookup requires the POS tag. Successful lookups in</w:t>
+      </w:r>
+      <w:r>
+        <w:rPr>
+          <w:sz w:val="28"/>
+          <w:szCs w:val="28"/>
+        </w:rPr>
+        <w:t>to</w:t>
       </w:r>
       <w:r>
         <w:rPr>
@@ -24082,14 +23477,6 @@
           <w:sz w:val="28"/>
           <w:szCs w:val="28"/>
         </w:rPr>
-        <w:t xml:space="preserve">Consequently, </w:t>
-      </w:r>
-      <w:proofErr w:type="spellStart"/>
-      <w:r>
-        <w:rPr>
-          <w:sz w:val="28"/>
-          <w:szCs w:val="28"/>
-        </w:rPr>
         <w:t>Lemma</w:t>
       </w:r>
       <w:r>
@@ -24099,44 +23486,6 @@
         </w:rPr>
         <w:t>ta</w:t>
       </w:r>
-      <w:proofErr w:type="spellEnd"/>
-      <w:r>
-        <w:rPr>
-          <w:sz w:val="28"/>
-          <w:szCs w:val="28"/>
-        </w:rPr>
-        <w:t xml:space="preserve"> lookup requires the POS tag. Successful lookups in</w:t>
-      </w:r>
-      <w:r>
-        <w:rPr>
-          <w:sz w:val="28"/>
-          <w:szCs w:val="28"/>
-        </w:rPr>
-        <w:t>to</w:t>
-      </w:r>
-      <w:r>
-        <w:rPr>
-          <w:sz w:val="28"/>
-          <w:szCs w:val="28"/>
-        </w:rPr>
-        <w:t xml:space="preserve"> </w:t>
-      </w:r>
-      <w:proofErr w:type="spellStart"/>
-      <w:r>
-        <w:rPr>
-          <w:sz w:val="28"/>
-          <w:szCs w:val="28"/>
-        </w:rPr>
-        <w:t>Lemma</w:t>
-      </w:r>
-      <w:r>
-        <w:rPr>
-          <w:sz w:val="28"/>
-          <w:szCs w:val="28"/>
-        </w:rPr>
-        <w:t>ta</w:t>
-      </w:r>
-      <w:proofErr w:type="spellEnd"/>
       <w:r>
         <w:rPr>
           <w:sz w:val="28"/>
@@ -24149,40 +23498,7 @@
           <w:sz w:val="28"/>
           <w:szCs w:val="28"/>
         </w:rPr>
-        <w:t xml:space="preserve">of </w:t>
-      </w:r>
-      <w:proofErr w:type="spellStart"/>
-      <w:r>
-        <w:rPr>
-          <w:sz w:val="28"/>
-          <w:szCs w:val="28"/>
-        </w:rPr>
-        <w:t>WordKeys</w:t>
-      </w:r>
-      <w:proofErr w:type="spellEnd"/>
-      <w:r>
-        <w:rPr>
-          <w:sz w:val="28"/>
-          <w:szCs w:val="28"/>
-        </w:rPr>
-        <w:t xml:space="preserve"> or </w:t>
-      </w:r>
-      <w:proofErr w:type="spellStart"/>
-      <w:proofErr w:type="gramStart"/>
-      <w:r>
-        <w:rPr>
-          <w:sz w:val="28"/>
-          <w:szCs w:val="28"/>
-        </w:rPr>
-        <w:t>OOVKeys</w:t>
-      </w:r>
-      <w:proofErr w:type="spellEnd"/>
-      <w:r>
-        <w:rPr>
-          <w:sz w:val="28"/>
-          <w:szCs w:val="28"/>
-        </w:rPr>
-        <w:t xml:space="preserve">  </w:t>
+        <w:t xml:space="preserve">of WordKeys or OOVKeys  </w:t>
       </w:r>
       <w:r>
         <w:rPr>
@@ -24191,7 +23507,6 @@
         </w:rPr>
         <w:t>(</w:t>
       </w:r>
-      <w:proofErr w:type="gramEnd"/>
       <w:r>
         <w:rPr>
           <w:sz w:val="28"/>
@@ -24219,17 +23534,8 @@
           <w:sz w:val="28"/>
           <w:szCs w:val="28"/>
         </w:rPr>
-        <w:t>-</w:t>
-      </w:r>
-      <w:proofErr w:type="spellStart"/>
-      <w:r>
-        <w:rPr>
-          <w:sz w:val="28"/>
-          <w:szCs w:val="28"/>
-        </w:rPr>
-        <w:t>Lemmata</w:t>
-      </w:r>
-      <w:proofErr w:type="spellEnd"/>
+        <w:t>-Lemmata</w:t>
+      </w:r>
       <w:r>
         <w:rPr>
           <w:sz w:val="28"/>
@@ -24328,16 +23634,11 @@
                               <w:t>OOV</w:t>
                             </w:r>
                             <w:r>
-                              <w:t>-</w:t>
-                            </w:r>
-                            <w:proofErr w:type="spellStart"/>
-                            <w:r>
-                              <w:t>Lemma</w:t>
+                              <w:t>-Lemma</w:t>
                             </w:r>
                             <w:r>
                               <w:t>ta</w:t>
                             </w:r>
-                            <w:proofErr w:type="spellEnd"/>
                             <w:r>
                               <w:t xml:space="preserve"> Content</w:t>
                             </w:r>
@@ -24391,16 +23692,11 @@
                         <w:t>OOV</w:t>
                       </w:r>
                       <w:r>
-                        <w:t>-</w:t>
-                      </w:r>
-                      <w:proofErr w:type="spellStart"/>
-                      <w:r>
-                        <w:t>Lemma</w:t>
+                        <w:t>-Lemma</w:t>
                       </w:r>
                       <w:r>
                         <w:t>ta</w:t>
                       </w:r>
-                      <w:proofErr w:type="spellEnd"/>
                       <w:r>
                         <w:t xml:space="preserve"> Content</w:t>
                       </w:r>
@@ -24651,19 +23947,8 @@
                 <w:color w:val="BDD6EE" w:themeColor="accent1" w:themeTint="66"/>
                 <w:sz w:val="24"/>
               </w:rPr>
-              <w:t xml:space="preserve">1 </w:t>
-            </w:r>
-            <w:proofErr w:type="gramStart"/>
-            <w:r>
-              <w:rPr>
-                <w:rFonts w:ascii="Arial" w:eastAsia="Arial" w:hAnsi="Arial" w:cs="Arial"/>
-                <w:b/>
-                <w:color w:val="BDD6EE" w:themeColor="accent1" w:themeTint="66"/>
-                <w:sz w:val="24"/>
-              </w:rPr>
-              <w:t>bits</w:t>
-            </w:r>
-            <w:proofErr w:type="gramEnd"/>
+              <w:t>1 bits</w:t>
+            </w:r>
           </w:p>
         </w:tc>
         <w:tc>
@@ -24927,13 +24212,8 @@
             <w:r>
               <w:t>(</w:t>
             </w:r>
-            <w:proofErr w:type="gramStart"/>
-            <w:r>
-              <w:t>binary</w:t>
-            </w:r>
-            <w:proofErr w:type="gramEnd"/>
-            <w:r>
-              <w:t xml:space="preserve"> of </w:t>
+            <w:r>
+              <w:t xml:space="preserve">binary of </w:t>
             </w:r>
             <w:r>
               <w:rPr>
@@ -25131,25 +24411,23 @@
           <w:sz w:val="28"/>
           <w:szCs w:val="28"/>
         </w:rPr>
-        <w:t xml:space="preserve">. This is </w:t>
-      </w:r>
-      <w:proofErr w:type="gramStart"/>
+        <w:t xml:space="preserve">. This is an 5-bit </w:t>
+      </w:r>
       <w:r>
         <w:rPr>
           <w:rFonts w:asciiTheme="minorHAnsi" w:hAnsiTheme="minorHAnsi" w:cstheme="minorHAnsi"/>
           <w:sz w:val="28"/>
           <w:szCs w:val="28"/>
         </w:rPr>
-        <w:t>an</w:t>
-      </w:r>
-      <w:proofErr w:type="gramEnd"/>
+        <w:t>encoded value</w:t>
+      </w:r>
       <w:r>
         <w:rPr>
           <w:rFonts w:asciiTheme="minorHAnsi" w:hAnsiTheme="minorHAnsi" w:cstheme="minorHAnsi"/>
           <w:sz w:val="28"/>
           <w:szCs w:val="28"/>
         </w:rPr>
-        <w:t xml:space="preserve"> 5-bit </w:t>
+        <w:t xml:space="preserve">.  </w:t>
       </w:r>
       <w:r>
         <w:rPr>
@@ -25157,7 +24435,7 @@
           <w:sz w:val="28"/>
           <w:szCs w:val="28"/>
         </w:rPr>
-        <w:t>encoded value</w:t>
+        <w:t>A reference implementation</w:t>
       </w:r>
       <w:r>
         <w:rPr>
@@ -25165,7 +24443,7 @@
           <w:sz w:val="28"/>
           <w:szCs w:val="28"/>
         </w:rPr>
-        <w:t xml:space="preserve">.  </w:t>
+        <w:t xml:space="preserve"> </w:t>
       </w:r>
       <w:r>
         <w:rPr>
@@ -25173,7 +24451,7 @@
           <w:sz w:val="28"/>
           <w:szCs w:val="28"/>
         </w:rPr>
-        <w:t>A reference implementation</w:t>
+        <w:t>for</w:t>
       </w:r>
       <w:r>
         <w:rPr>
@@ -25181,6 +24459,22 @@
           <w:sz w:val="28"/>
           <w:szCs w:val="28"/>
         </w:rPr>
+        <w:t xml:space="preserve"> decod</w:t>
+      </w:r>
+      <w:r>
+        <w:rPr>
+          <w:rFonts w:asciiTheme="minorHAnsi" w:hAnsiTheme="minorHAnsi" w:cstheme="minorHAnsi"/>
+          <w:sz w:val="28"/>
+          <w:szCs w:val="28"/>
+        </w:rPr>
+        <w:t>ing</w:t>
+      </w:r>
+      <w:r>
+        <w:rPr>
+          <w:rFonts w:asciiTheme="minorHAnsi" w:hAnsiTheme="minorHAnsi" w:cstheme="minorHAnsi"/>
+          <w:sz w:val="28"/>
+          <w:szCs w:val="28"/>
+        </w:rPr>
         <w:t xml:space="preserve"> </w:t>
       </w:r>
       <w:r>
@@ -25189,7 +24483,7 @@
           <w:sz w:val="28"/>
           <w:szCs w:val="28"/>
         </w:rPr>
-        <w:t>for</w:t>
+        <w:t>this POS</w:t>
       </w:r>
       <w:r>
         <w:rPr>
@@ -25197,7 +24491,7 @@
           <w:sz w:val="28"/>
           <w:szCs w:val="28"/>
         </w:rPr>
-        <w:t xml:space="preserve"> decod</w:t>
+        <w:t xml:space="preserve"> value </w:t>
       </w:r>
       <w:r>
         <w:rPr>
@@ -25205,7 +24499,7 @@
           <w:sz w:val="28"/>
           <w:szCs w:val="28"/>
         </w:rPr>
-        <w:t>ing</w:t>
+        <w:t>into a human</w:t>
       </w:r>
       <w:r>
         <w:rPr>
@@ -25221,57 +24515,7 @@
           <w:sz w:val="28"/>
           <w:szCs w:val="28"/>
         </w:rPr>
-        <w:t>this POS</w:t>
-      </w:r>
-      <w:r>
-        <w:rPr>
-          <w:rFonts w:asciiTheme="minorHAnsi" w:hAnsiTheme="minorHAnsi" w:cstheme="minorHAnsi"/>
-          <w:sz w:val="28"/>
-          <w:szCs w:val="28"/>
-        </w:rPr>
-        <w:t xml:space="preserve"> value </w:t>
-      </w:r>
-      <w:r>
-        <w:rPr>
-          <w:rFonts w:asciiTheme="minorHAnsi" w:hAnsiTheme="minorHAnsi" w:cstheme="minorHAnsi"/>
-          <w:sz w:val="28"/>
-          <w:szCs w:val="28"/>
-        </w:rPr>
-        <w:t>into a human</w:t>
-      </w:r>
-      <w:r>
-        <w:rPr>
-          <w:rFonts w:asciiTheme="minorHAnsi" w:hAnsiTheme="minorHAnsi" w:cstheme="minorHAnsi"/>
-          <w:sz w:val="28"/>
-          <w:szCs w:val="28"/>
-        </w:rPr>
-        <w:t xml:space="preserve"> </w:t>
-      </w:r>
-      <w:r>
-        <w:rPr>
-          <w:rFonts w:asciiTheme="minorHAnsi" w:hAnsiTheme="minorHAnsi" w:cstheme="minorHAnsi"/>
-          <w:sz w:val="28"/>
-          <w:szCs w:val="28"/>
-        </w:rPr>
-        <w:t xml:space="preserve">readable POS string can be found in the </w:t>
-      </w:r>
-      <w:proofErr w:type="spellStart"/>
-      <w:r>
-        <w:rPr>
-          <w:rFonts w:asciiTheme="minorHAnsi" w:hAnsiTheme="minorHAnsi" w:cstheme="minorHAnsi"/>
-          <w:sz w:val="28"/>
-          <w:szCs w:val="28"/>
-        </w:rPr>
-        <w:t>github</w:t>
-      </w:r>
-      <w:proofErr w:type="spellEnd"/>
-      <w:r>
-        <w:rPr>
-          <w:rFonts w:asciiTheme="minorHAnsi" w:hAnsiTheme="minorHAnsi" w:cstheme="minorHAnsi"/>
-          <w:sz w:val="28"/>
-          <w:szCs w:val="28"/>
-        </w:rPr>
-        <w:t xml:space="preserve"> repo</w:t>
+        <w:t>readable POS string can be found in the github repo</w:t>
       </w:r>
       <w:r>
         <w:rPr>
@@ -25596,7 +24840,6 @@
                 <w:szCs w:val="24"/>
               </w:rPr>
             </w:pPr>
-            <w:proofErr w:type="gramStart"/>
             <w:r>
               <w:rPr>
                 <w:rFonts w:ascii="Arial" w:eastAsia="Arial" w:hAnsi="Arial" w:cs="Arial"/>
@@ -25605,18 +24848,7 @@
                 <w:sz w:val="24"/>
                 <w:szCs w:val="24"/>
               </w:rPr>
-              <w:t>POS[</w:t>
-            </w:r>
-            <w:proofErr w:type="gramEnd"/>
-            <w:r>
-              <w:rPr>
-                <w:rFonts w:ascii="Arial" w:eastAsia="Arial" w:hAnsi="Arial" w:cs="Arial"/>
-                <w:b/>
-                <w:color w:val="FFFFFF" w:themeColor="background1"/>
-                <w:sz w:val="24"/>
-                <w:szCs w:val="24"/>
-              </w:rPr>
-              <w:t>0]</w:t>
+              <w:t>POS[0]</w:t>
             </w:r>
           </w:p>
           <w:p>
@@ -25676,7 +24908,6 @@
                 <w:szCs w:val="24"/>
               </w:rPr>
             </w:pPr>
-            <w:proofErr w:type="gramStart"/>
             <w:r>
               <w:rPr>
                 <w:rFonts w:ascii="Arial" w:eastAsia="Arial" w:hAnsi="Arial" w:cs="Arial"/>
@@ -25685,18 +24916,7 @@
                 <w:sz w:val="24"/>
                 <w:szCs w:val="24"/>
               </w:rPr>
-              <w:t>POS[</w:t>
-            </w:r>
-            <w:proofErr w:type="gramEnd"/>
-            <w:r>
-              <w:rPr>
-                <w:rFonts w:ascii="Arial" w:eastAsia="Arial" w:hAnsi="Arial" w:cs="Arial"/>
-                <w:b/>
-                <w:color w:val="FFFFFF" w:themeColor="background1"/>
-                <w:sz w:val="24"/>
-                <w:szCs w:val="24"/>
-              </w:rPr>
-              <w:t>1]</w:t>
+              <w:t>POS[1]</w:t>
             </w:r>
           </w:p>
           <w:p>
@@ -25756,7 +24976,6 @@
                 <w:szCs w:val="24"/>
               </w:rPr>
             </w:pPr>
-            <w:proofErr w:type="gramStart"/>
             <w:r>
               <w:rPr>
                 <w:rFonts w:ascii="Arial" w:eastAsia="Arial" w:hAnsi="Arial" w:cs="Arial"/>
@@ -25765,18 +24984,7 @@
                 <w:sz w:val="24"/>
                 <w:szCs w:val="24"/>
               </w:rPr>
-              <w:t>POS[</w:t>
-            </w:r>
-            <w:proofErr w:type="gramEnd"/>
-            <w:r>
-              <w:rPr>
-                <w:rFonts w:ascii="Arial" w:eastAsia="Arial" w:hAnsi="Arial" w:cs="Arial"/>
-                <w:b/>
-                <w:color w:val="FFFFFF" w:themeColor="background1"/>
-                <w:sz w:val="24"/>
-                <w:szCs w:val="24"/>
-              </w:rPr>
-              <w:t>2]</w:t>
+              <w:t>POS[2]</w:t>
             </w:r>
           </w:p>
           <w:p>
@@ -26041,9 +25249,56 @@
                 <w:sz w:val="16"/>
                 <w:szCs w:val="16"/>
               </w:rPr>
-              <w:t xml:space="preserve"> </w:t>
-            </w:r>
-            <w:proofErr w:type="gramStart"/>
+              <w:t xml:space="preserve"> [ ]</w:t>
+            </w:r>
+          </w:p>
+        </w:tc>
+        <w:tc>
+          <w:tcPr>
+            <w:tcW w:w="990" w:type="dxa"/>
+            <w:tcBorders>
+              <w:top w:val="single" w:sz="12" w:space="0" w:color="auto"/>
+              <w:left w:val="single" w:sz="12" w:space="0" w:color="FFFFFF" w:themeColor="background1"/>
+              <w:bottom w:val="single" w:sz="12" w:space="0" w:color="000000" w:themeColor="text1"/>
+              <w:right w:val="single" w:sz="12" w:space="0" w:color="FFFFFF" w:themeColor="background1"/>
+            </w:tcBorders>
+            <w:shd w:val="clear" w:color="auto" w:fill="000000"/>
+            <w:vAlign w:val="center"/>
+          </w:tcPr>
+          <w:p>
+            <w:pPr>
+              <w:keepNext/>
+              <w:keepLines/>
+              <w:ind w:left="14"/>
+              <w:rPr>
+                <w:rFonts w:ascii="Arial" w:eastAsia="Arial" w:hAnsi="Arial" w:cs="Arial"/>
+                <w:b/>
+                <w:color w:val="FFFFFF"/>
+                <w:sz w:val="24"/>
+              </w:rPr>
+            </w:pPr>
+            <w:r>
+              <w:rPr>
+                <w:rFonts w:ascii="Arial" w:eastAsia="Arial" w:hAnsi="Arial" w:cs="Arial"/>
+                <w:b/>
+                <w:color w:val="FFFFFF"/>
+                <w:sz w:val="24"/>
+              </w:rPr>
+              <w:t>Display</w:t>
+            </w:r>
+          </w:p>
+          <w:p>
+            <w:pPr>
+              <w:keepNext/>
+              <w:keepLines/>
+              <w:ind w:left="14"/>
+              <w:rPr>
+                <w:rFonts w:ascii="Arial" w:eastAsia="Arial" w:hAnsi="Arial" w:cs="Arial"/>
+                <w:b/>
+                <w:color w:val="FFFFFF"/>
+                <w:sz w:val="24"/>
+              </w:rPr>
+            </w:pPr>
             <w:r>
               <w:rPr>
                 <w:rFonts w:ascii="Arial" w:eastAsia="Arial" w:hAnsi="Arial" w:cs="Arial"/>
@@ -26052,58 +25307,8 @@
                 <w:sz w:val="16"/>
                 <w:szCs w:val="16"/>
               </w:rPr>
-              <w:t>[ ]</w:t>
-            </w:r>
-            <w:proofErr w:type="gramEnd"/>
-          </w:p>
-        </w:tc>
-        <w:tc>
-          <w:tcPr>
-            <w:tcW w:w="990" w:type="dxa"/>
-            <w:tcBorders>
-              <w:top w:val="single" w:sz="12" w:space="0" w:color="auto"/>
-              <w:left w:val="single" w:sz="12" w:space="0" w:color="FFFFFF" w:themeColor="background1"/>
-              <w:bottom w:val="single" w:sz="12" w:space="0" w:color="000000" w:themeColor="text1"/>
-              <w:right w:val="single" w:sz="12" w:space="0" w:color="FFFFFF" w:themeColor="background1"/>
-            </w:tcBorders>
-            <w:shd w:val="clear" w:color="auto" w:fill="000000"/>
-            <w:vAlign w:val="center"/>
-          </w:tcPr>
-          <w:p>
-            <w:pPr>
-              <w:keepNext/>
-              <w:keepLines/>
-              <w:ind w:left="14"/>
-              <w:rPr>
-                <w:rFonts w:ascii="Arial" w:eastAsia="Arial" w:hAnsi="Arial" w:cs="Arial"/>
-                <w:b/>
-                <w:color w:val="FFFFFF"/>
-                <w:sz w:val="24"/>
-              </w:rPr>
-            </w:pPr>
-            <w:r>
-              <w:rPr>
-                <w:rFonts w:ascii="Arial" w:eastAsia="Arial" w:hAnsi="Arial" w:cs="Arial"/>
-                <w:b/>
-                <w:color w:val="FFFFFF"/>
-                <w:sz w:val="24"/>
-              </w:rPr>
-              <w:t>Display</w:t>
-            </w:r>
-          </w:p>
-          <w:p>
-            <w:pPr>
-              <w:keepNext/>
-              <w:keepLines/>
-              <w:ind w:left="14"/>
-              <w:rPr>
-                <w:rFonts w:ascii="Arial" w:eastAsia="Arial" w:hAnsi="Arial" w:cs="Arial"/>
-                <w:b/>
-                <w:color w:val="FFFFFF"/>
-                <w:sz w:val="24"/>
-              </w:rPr>
-            </w:pPr>
-            <w:proofErr w:type="gramStart"/>
+              <w:t>char[</w:t>
+            </w:r>
             <w:r>
               <w:rPr>
                 <w:rFonts w:ascii="Arial" w:eastAsia="Arial" w:hAnsi="Arial" w:cs="Arial"/>
@@ -26112,9 +25317,8 @@
                 <w:sz w:val="16"/>
                 <w:szCs w:val="16"/>
               </w:rPr>
-              <w:t>char[</w:t>
-            </w:r>
-            <w:proofErr w:type="gramEnd"/>
+              <w:t xml:space="preserve"> </w:t>
+            </w:r>
             <w:r>
               <w:rPr>
                 <w:rFonts w:ascii="Arial" w:eastAsia="Arial" w:hAnsi="Arial" w:cs="Arial"/>
@@ -26123,8 +25327,56 @@
                 <w:sz w:val="16"/>
                 <w:szCs w:val="16"/>
               </w:rPr>
-              <w:t xml:space="preserve"> </w:t>
-            </w:r>
+              <w:t>]</w:t>
+            </w:r>
+          </w:p>
+        </w:tc>
+        <w:tc>
+          <w:tcPr>
+            <w:tcW w:w="1085" w:type="dxa"/>
+            <w:tcBorders>
+              <w:top w:val="single" w:sz="12" w:space="0" w:color="auto"/>
+              <w:left w:val="single" w:sz="12" w:space="0" w:color="FFFFFF" w:themeColor="background1"/>
+              <w:bottom w:val="single" w:sz="12" w:space="0" w:color="000000" w:themeColor="text1"/>
+              <w:right w:val="single" w:sz="12" w:space="0" w:color="auto"/>
+            </w:tcBorders>
+            <w:shd w:val="clear" w:color="auto" w:fill="000000"/>
+            <w:vAlign w:val="center"/>
+          </w:tcPr>
+          <w:p>
+            <w:pPr>
+              <w:keepNext/>
+              <w:keepLines/>
+              <w:ind w:left="14"/>
+              <w:rPr>
+                <w:rFonts w:ascii="Arial" w:eastAsia="Arial" w:hAnsi="Arial" w:cs="Arial"/>
+                <w:b/>
+                <w:color w:val="FFFFFF"/>
+                <w:sz w:val="24"/>
+              </w:rPr>
+            </w:pPr>
+            <w:r>
+              <w:rPr>
+                <w:rFonts w:ascii="Arial" w:eastAsia="Arial" w:hAnsi="Arial" w:cs="Arial"/>
+                <w:b/>
+                <w:color w:val="FFFFFF"/>
+                <w:sz w:val="24"/>
+              </w:rPr>
+              <w:t>Modern</w:t>
+            </w:r>
+          </w:p>
+          <w:p>
+            <w:pPr>
+              <w:keepNext/>
+              <w:keepLines/>
+              <w:ind w:left="14"/>
+              <w:rPr>
+                <w:rFonts w:ascii="Arial" w:eastAsia="Arial" w:hAnsi="Arial" w:cs="Arial"/>
+                <w:b/>
+                <w:color w:val="FFFFFF"/>
+                <w:sz w:val="24"/>
+              </w:rPr>
+            </w:pPr>
             <w:r>
               <w:rPr>
                 <w:rFonts w:ascii="Arial" w:eastAsia="Arial" w:hAnsi="Arial" w:cs="Arial"/>
@@ -26133,56 +25385,8 @@
                 <w:sz w:val="16"/>
                 <w:szCs w:val="16"/>
               </w:rPr>
-              <w:t>]</w:t>
-            </w:r>
-          </w:p>
-        </w:tc>
-        <w:tc>
-          <w:tcPr>
-            <w:tcW w:w="1085" w:type="dxa"/>
-            <w:tcBorders>
-              <w:top w:val="single" w:sz="12" w:space="0" w:color="auto"/>
-              <w:left w:val="single" w:sz="12" w:space="0" w:color="FFFFFF" w:themeColor="background1"/>
-              <w:bottom w:val="single" w:sz="12" w:space="0" w:color="000000" w:themeColor="text1"/>
-              <w:right w:val="single" w:sz="12" w:space="0" w:color="auto"/>
-            </w:tcBorders>
-            <w:shd w:val="clear" w:color="auto" w:fill="000000"/>
-            <w:vAlign w:val="center"/>
-          </w:tcPr>
-          <w:p>
-            <w:pPr>
-              <w:keepNext/>
-              <w:keepLines/>
-              <w:ind w:left="14"/>
-              <w:rPr>
-                <w:rFonts w:ascii="Arial" w:eastAsia="Arial" w:hAnsi="Arial" w:cs="Arial"/>
-                <w:b/>
-                <w:color w:val="FFFFFF"/>
-                <w:sz w:val="24"/>
-              </w:rPr>
-            </w:pPr>
-            <w:r>
-              <w:rPr>
-                <w:rFonts w:ascii="Arial" w:eastAsia="Arial" w:hAnsi="Arial" w:cs="Arial"/>
-                <w:b/>
-                <w:color w:val="FFFFFF"/>
-                <w:sz w:val="24"/>
-              </w:rPr>
-              <w:t>Modern</w:t>
-            </w:r>
-          </w:p>
-          <w:p>
-            <w:pPr>
-              <w:keepNext/>
-              <w:keepLines/>
-              <w:ind w:left="14"/>
-              <w:rPr>
-                <w:rFonts w:ascii="Arial" w:eastAsia="Arial" w:hAnsi="Arial" w:cs="Arial"/>
-                <w:b/>
-                <w:color w:val="FFFFFF"/>
-                <w:sz w:val="24"/>
-              </w:rPr>
-            </w:pPr>
+              <w:t>char</w:t>
+            </w:r>
             <w:r>
               <w:rPr>
                 <w:rFonts w:ascii="Arial" w:eastAsia="Arial" w:hAnsi="Arial" w:cs="Arial"/>
@@ -26191,30 +25395,8 @@
                 <w:sz w:val="16"/>
                 <w:szCs w:val="16"/>
               </w:rPr>
-              <w:t>char</w:t>
-            </w:r>
-            <w:r>
-              <w:rPr>
-                <w:rFonts w:ascii="Arial" w:eastAsia="Arial" w:hAnsi="Arial" w:cs="Arial"/>
-                <w:b/>
-                <w:color w:val="FFFFFF"/>
-                <w:sz w:val="16"/>
-                <w:szCs w:val="16"/>
-              </w:rPr>
-              <w:t xml:space="preserve"> </w:t>
-            </w:r>
-            <w:proofErr w:type="gramStart"/>
-            <w:r>
-              <w:rPr>
-                <w:rFonts w:ascii="Arial" w:eastAsia="Arial" w:hAnsi="Arial" w:cs="Arial"/>
-                <w:b/>
-                <w:color w:val="FFFFFF"/>
-                <w:sz w:val="16"/>
-                <w:szCs w:val="16"/>
-              </w:rPr>
-              <w:t>[ ]</w:t>
-            </w:r>
-            <w:proofErr w:type="gramEnd"/>
+              <w:t xml:space="preserve"> [ ]</w:t>
+            </w:r>
           </w:p>
         </w:tc>
       </w:tr>
@@ -26880,7 +26062,6 @@
               </w:rPr>
               <w:t xml:space="preserve">Entities = </w:t>
             </w:r>
-            <w:proofErr w:type="gramStart"/>
             <w:r>
               <w:rPr>
                 <w:rFonts w:eastAsia="Arial" w:cstheme="minorHAnsi"/>
@@ -26888,7 +26069,6 @@
               </w:rPr>
               <w:t>{ }</w:t>
             </w:r>
-            <w:proofErr w:type="gramEnd"/>
           </w:p>
           <w:p>
             <w:pPr>
@@ -27164,7 +26344,6 @@
                 <w:color w:val="808080" w:themeColor="background1" w:themeShade="80"/>
               </w:rPr>
             </w:pPr>
-            <w:proofErr w:type="spellStart"/>
             <w:r>
               <w:rPr>
                 <w:rFonts w:eastAsia="Arial" w:cstheme="minorHAnsi"/>
@@ -27172,7 +26351,6 @@
               </w:rPr>
               <w:t>i</w:t>
             </w:r>
-            <w:proofErr w:type="spellEnd"/>
           </w:p>
         </w:tc>
         <w:tc>
@@ -27245,7 +26423,6 @@
               </w:rPr>
               <w:t xml:space="preserve">Entities = </w:t>
             </w:r>
-            <w:proofErr w:type="gramStart"/>
             <w:r>
               <w:rPr>
                 <w:rFonts w:eastAsia="Arial" w:cstheme="minorHAnsi"/>
@@ -27253,7 +26430,6 @@
               </w:rPr>
               <w:t>{ }</w:t>
             </w:r>
-            <w:proofErr w:type="gramEnd"/>
           </w:p>
           <w:p>
             <w:pPr>
@@ -27936,7 +27112,6 @@
                 <w:color w:val="808080" w:themeColor="background1" w:themeShade="80"/>
               </w:rPr>
             </w:pPr>
-            <w:proofErr w:type="spellStart"/>
             <w:r>
               <w:rPr>
                 <w:rFonts w:eastAsia="Arial" w:cstheme="minorHAnsi"/>
@@ -27944,7 +27119,6 @@
               </w:rPr>
               <w:t>adam</w:t>
             </w:r>
-            <w:proofErr w:type="spellEnd"/>
           </w:p>
         </w:tc>
         <w:tc>
@@ -28445,7 +27619,6 @@
               </w:rPr>
               <w:t xml:space="preserve">Entities = </w:t>
             </w:r>
-            <w:proofErr w:type="gramStart"/>
             <w:r>
               <w:rPr>
                 <w:rFonts w:eastAsia="Arial" w:cstheme="minorHAnsi"/>
@@ -28453,7 +27626,6 @@
               </w:rPr>
               <w:t>{ }</w:t>
             </w:r>
-            <w:proofErr w:type="gramEnd"/>
           </w:p>
           <w:p>
             <w:pPr>
@@ -28766,14 +27938,12 @@
                 <w:color w:val="808080" w:themeColor="background1" w:themeShade="80"/>
               </w:rPr>
             </w:pPr>
-            <w:proofErr w:type="spellStart"/>
             <w:r>
               <w:rPr>
                 <w:rFonts w:eastAsia="Arial" w:cstheme="minorHAnsi"/>
               </w:rPr>
               <w:t>Mahershalalhashbaz</w:t>
             </w:r>
-            <w:proofErr w:type="spellEnd"/>
           </w:p>
         </w:tc>
         <w:tc>
@@ -28806,30 +27976,8 @@
               <w:rPr>
                 <w:rFonts w:eastAsia="Arial" w:cstheme="minorHAnsi"/>
               </w:rPr>
-              <w:t>aher-</w:t>
-            </w:r>
-            <w:proofErr w:type="spellStart"/>
-            <w:r>
-              <w:rPr>
-                <w:rFonts w:eastAsia="Arial" w:cstheme="minorHAnsi"/>
-              </w:rPr>
-              <w:t>shalal</w:t>
-            </w:r>
-            <w:proofErr w:type="spellEnd"/>
-            <w:r>
-              <w:rPr>
-                <w:rFonts w:eastAsia="Arial" w:cstheme="minorHAnsi"/>
-              </w:rPr>
-              <w:t>-hash-</w:t>
-            </w:r>
-            <w:proofErr w:type="spellStart"/>
-            <w:r>
-              <w:rPr>
-                <w:rFonts w:eastAsia="Arial" w:cstheme="minorHAnsi"/>
-              </w:rPr>
-              <w:t>baz</w:t>
-            </w:r>
-            <w:proofErr w:type="spellEnd"/>
+              <w:t>aher-shalal-hash-baz</w:t>
+            </w:r>
           </w:p>
         </w:tc>
         <w:tc>
@@ -28879,7 +28027,6 @@
               </w:rPr>
               <w:t xml:space="preserve">Entities = </w:t>
             </w:r>
-            <w:proofErr w:type="gramStart"/>
             <w:r>
               <w:rPr>
                 <w:rFonts w:eastAsia="Arial" w:cstheme="minorHAnsi"/>
@@ -28887,7 +28034,6 @@
               </w:rPr>
               <w:t>{ }</w:t>
             </w:r>
-            <w:proofErr w:type="gramEnd"/>
           </w:p>
           <w:p>
             <w:pPr>
@@ -29320,25 +28466,23 @@
           <w:sz w:val="28"/>
           <w:szCs w:val="28"/>
         </w:rPr>
-        <w:t>the PN+</w:t>
-      </w:r>
-      <w:proofErr w:type="gramStart"/>
+        <w:t xml:space="preserve">the PN+POS(12) </w:t>
+      </w:r>
       <w:r>
         <w:rPr>
           <w:rFonts w:asciiTheme="minorHAnsi" w:hAnsiTheme="minorHAnsi" w:cstheme="minorHAnsi"/>
           <w:sz w:val="28"/>
           <w:szCs w:val="28"/>
         </w:rPr>
-        <w:t>POS(</w:t>
-      </w:r>
-      <w:proofErr w:type="gramEnd"/>
+        <w:t xml:space="preserve">field and </w:t>
+      </w:r>
       <w:r>
         <w:rPr>
           <w:rFonts w:asciiTheme="minorHAnsi" w:hAnsiTheme="minorHAnsi" w:cstheme="minorHAnsi"/>
           <w:sz w:val="28"/>
           <w:szCs w:val="28"/>
         </w:rPr>
-        <w:t xml:space="preserve">12) </w:t>
+        <w:t>the POS(32) fi</w:t>
       </w:r>
       <w:r>
         <w:rPr>
@@ -29346,7 +28490,7 @@
           <w:sz w:val="28"/>
           <w:szCs w:val="28"/>
         </w:rPr>
-        <w:t xml:space="preserve">field and </w:t>
+        <w:t>eld are</w:t>
       </w:r>
       <w:r>
         <w:rPr>
@@ -29354,7 +28498,7 @@
           <w:sz w:val="28"/>
           <w:szCs w:val="28"/>
         </w:rPr>
-        <w:t>the POS(32) fi</w:t>
+        <w:t xml:space="preserve"> found in AV-Writ.dx</w:t>
       </w:r>
       <w:r>
         <w:rPr>
@@ -29362,7 +28506,7 @@
           <w:sz w:val="28"/>
           <w:szCs w:val="28"/>
         </w:rPr>
-        <w:t>eld are</w:t>
+        <w:t>. And both</w:t>
       </w:r>
       <w:r>
         <w:rPr>
@@ -29370,25 +28514,23 @@
           <w:sz w:val="28"/>
           <w:szCs w:val="28"/>
         </w:rPr>
-        <w:t xml:space="preserve"> found in AV-</w:t>
-      </w:r>
-      <w:proofErr w:type="spellStart"/>
+        <w:t xml:space="preserve"> represent Part-of-Speech</w:t>
+      </w:r>
       <w:r>
         <w:rPr>
           <w:rFonts w:asciiTheme="minorHAnsi" w:hAnsiTheme="minorHAnsi" w:cstheme="minorHAnsi"/>
           <w:sz w:val="28"/>
           <w:szCs w:val="28"/>
         </w:rPr>
-        <w:t>Writ.dx</w:t>
-      </w:r>
-      <w:proofErr w:type="spellEnd"/>
+        <w:t xml:space="preserve">, </w:t>
+      </w:r>
       <w:r>
         <w:rPr>
           <w:rFonts w:asciiTheme="minorHAnsi" w:hAnsiTheme="minorHAnsi" w:cstheme="minorHAnsi"/>
           <w:sz w:val="28"/>
           <w:szCs w:val="28"/>
         </w:rPr>
-        <w:t>. And both</w:t>
+        <w:t xml:space="preserve">in </w:t>
       </w:r>
       <w:r>
         <w:rPr>
@@ -29396,7 +28538,7 @@
           <w:sz w:val="28"/>
           <w:szCs w:val="28"/>
         </w:rPr>
-        <w:t xml:space="preserve"> represent Part-of-Speech</w:t>
+        <w:t xml:space="preserve">different, </w:t>
       </w:r>
       <w:r>
         <w:rPr>
@@ -29404,7 +28546,7 @@
           <w:sz w:val="28"/>
           <w:szCs w:val="28"/>
         </w:rPr>
-        <w:t xml:space="preserve">, </w:t>
+        <w:t xml:space="preserve">but related manners.  POS(12) is entirely bitwise, and therefore easier to make programmatic determinations based upon that field. POS(32) is a 5-bit encoded string. Decoding the 32-bit value into a string can be performed using the reference code cited </w:t>
       </w:r>
       <w:r>
         <w:rPr>
@@ -29412,7 +28554,7 @@
           <w:sz w:val="28"/>
           <w:szCs w:val="28"/>
         </w:rPr>
-        <w:t xml:space="preserve">in </w:t>
+        <w:t xml:space="preserve">on this page </w:t>
       </w:r>
       <w:r>
         <w:rPr>
@@ -29420,7 +28562,7 @@
           <w:sz w:val="28"/>
           <w:szCs w:val="28"/>
         </w:rPr>
-        <w:t xml:space="preserve">different, </w:t>
+        <w:t xml:space="preserve">below.  POS tagging was </w:t>
       </w:r>
       <w:r>
         <w:rPr>
@@ -29428,43 +28570,39 @@
           <w:sz w:val="28"/>
           <w:szCs w:val="28"/>
         </w:rPr>
-        <w:t xml:space="preserve">but related manners.  </w:t>
-      </w:r>
-      <w:proofErr w:type="gramStart"/>
+        <w:t>extracted from</w:t>
+      </w:r>
       <w:r>
         <w:rPr>
           <w:rFonts w:asciiTheme="minorHAnsi" w:hAnsiTheme="minorHAnsi" w:cstheme="minorHAnsi"/>
           <w:sz w:val="28"/>
           <w:szCs w:val="28"/>
         </w:rPr>
-        <w:t>POS(</w:t>
-      </w:r>
-      <w:proofErr w:type="gramEnd"/>
+        <w:t xml:space="preserve"> Morph-Adorner (also cited below). POS(12) is derived both from the MorphAdorner tag and innate knowledge in the Digital-AV compiler of pronouns and morphology. </w:t>
+      </w:r>
       <w:r>
         <w:rPr>
           <w:rFonts w:asciiTheme="minorHAnsi" w:hAnsiTheme="minorHAnsi" w:cstheme="minorHAnsi"/>
           <w:sz w:val="28"/>
           <w:szCs w:val="28"/>
         </w:rPr>
-        <w:t xml:space="preserve">12) is entirely bitwise, and therefore easier to make programmatic determinations based upon that field. </w:t>
-      </w:r>
-      <w:proofErr w:type="gramStart"/>
+        <w:t>POS(32) is an encoded human-readable string.</w:t>
+      </w:r>
       <w:r>
         <w:rPr>
           <w:rFonts w:asciiTheme="minorHAnsi" w:hAnsiTheme="minorHAnsi" w:cstheme="minorHAnsi"/>
           <w:sz w:val="28"/>
           <w:szCs w:val="28"/>
         </w:rPr>
-        <w:t>POS(</w:t>
-      </w:r>
-      <w:proofErr w:type="gramEnd"/>
+        <w:t xml:space="preserve"> An </w:t>
+      </w:r>
       <w:r>
         <w:rPr>
           <w:rFonts w:asciiTheme="minorHAnsi" w:hAnsiTheme="minorHAnsi" w:cstheme="minorHAnsi"/>
           <w:sz w:val="28"/>
           <w:szCs w:val="28"/>
         </w:rPr>
-        <w:t xml:space="preserve">32) is a 5-bit encoded string. Decoding the 32-bit value into a string can be performed using the reference code cited </w:t>
+        <w:t>earlier</w:t>
       </w:r>
       <w:r>
         <w:rPr>
@@ -29472,7 +28610,7 @@
           <w:sz w:val="28"/>
           <w:szCs w:val="28"/>
         </w:rPr>
-        <w:t xml:space="preserve">on this page </w:t>
+        <w:t xml:space="preserve"> version of the SDK contained a HashMap, mapping </w:t>
       </w:r>
       <w:r>
         <w:rPr>
@@ -29480,7 +28618,7 @@
           <w:sz w:val="28"/>
           <w:szCs w:val="28"/>
         </w:rPr>
-        <w:t xml:space="preserve">below.  POS tagging was </w:t>
+        <w:t xml:space="preserve">each </w:t>
       </w:r>
       <w:r>
         <w:rPr>
@@ -29488,7 +28626,7 @@
           <w:sz w:val="28"/>
           <w:szCs w:val="28"/>
         </w:rPr>
-        <w:t>extracted from</w:t>
+        <w:t xml:space="preserve">POS(32) </w:t>
       </w:r>
       <w:r>
         <w:rPr>
@@ -29496,61 +28634,55 @@
           <w:sz w:val="28"/>
           <w:szCs w:val="28"/>
         </w:rPr>
-        <w:t xml:space="preserve"> Morph-Adorner (also cited below). </w:t>
-      </w:r>
-      <w:proofErr w:type="gramStart"/>
+        <w:t xml:space="preserve">value </w:t>
+      </w:r>
       <w:r>
         <w:rPr>
           <w:rFonts w:asciiTheme="minorHAnsi" w:hAnsiTheme="minorHAnsi" w:cstheme="minorHAnsi"/>
           <w:sz w:val="28"/>
           <w:szCs w:val="28"/>
         </w:rPr>
-        <w:t>POS(</w:t>
-      </w:r>
-      <w:proofErr w:type="gramEnd"/>
+        <w:t>into a collection of POS(12)</w:t>
+      </w:r>
       <w:r>
         <w:rPr>
           <w:rFonts w:asciiTheme="minorHAnsi" w:hAnsiTheme="minorHAnsi" w:cstheme="minorHAnsi"/>
           <w:sz w:val="28"/>
           <w:szCs w:val="28"/>
         </w:rPr>
-        <w:t xml:space="preserve">12) is derived both from the </w:t>
-      </w:r>
-      <w:proofErr w:type="spellStart"/>
+        <w:t xml:space="preserve"> values</w:t>
+      </w:r>
       <w:r>
         <w:rPr>
           <w:rFonts w:asciiTheme="minorHAnsi" w:hAnsiTheme="minorHAnsi" w:cstheme="minorHAnsi"/>
           <w:sz w:val="28"/>
           <w:szCs w:val="28"/>
         </w:rPr>
-        <w:t>MorphAdorner</w:t>
-      </w:r>
-      <w:proofErr w:type="spellEnd"/>
+        <w:t xml:space="preserve">. However, that file </w:t>
+      </w:r>
       <w:r>
         <w:rPr>
           <w:rFonts w:asciiTheme="minorHAnsi" w:hAnsiTheme="minorHAnsi" w:cstheme="minorHAnsi"/>
           <w:sz w:val="28"/>
           <w:szCs w:val="28"/>
         </w:rPr>
-        <w:t xml:space="preserve"> tag and innate knowledge in the Digital-AV compiler of pronouns and morphology. </w:t>
-      </w:r>
-      <w:proofErr w:type="gramStart"/>
+        <w:t xml:space="preserve">was deemed incomplete and has been eliminated from the SDK. </w:t>
+      </w:r>
       <w:r>
         <w:rPr>
           <w:rFonts w:asciiTheme="minorHAnsi" w:hAnsiTheme="minorHAnsi" w:cstheme="minorHAnsi"/>
           <w:sz w:val="28"/>
           <w:szCs w:val="28"/>
         </w:rPr>
-        <w:t>POS(</w:t>
-      </w:r>
-      <w:proofErr w:type="gramEnd"/>
+        <w:t>That</w:t>
+      </w:r>
       <w:r>
         <w:rPr>
           <w:rFonts w:asciiTheme="minorHAnsi" w:hAnsiTheme="minorHAnsi" w:cstheme="minorHAnsi"/>
           <w:sz w:val="28"/>
           <w:szCs w:val="28"/>
         </w:rPr>
-        <w:t>32) is an encoded human-readable string.</w:t>
+        <w:t xml:space="preserve"> mapping</w:t>
       </w:r>
       <w:r>
         <w:rPr>
@@ -29558,7 +28690,7 @@
           <w:sz w:val="28"/>
           <w:szCs w:val="28"/>
         </w:rPr>
-        <w:t xml:space="preserve"> An </w:t>
+        <w:t xml:space="preserve"> might be useful, but is easily </w:t>
       </w:r>
       <w:r>
         <w:rPr>
@@ -29566,159 +28698,7 @@
           <w:sz w:val="28"/>
           <w:szCs w:val="28"/>
         </w:rPr>
-        <w:t>earlier</w:t>
-      </w:r>
-      <w:r>
-        <w:rPr>
-          <w:rFonts w:asciiTheme="minorHAnsi" w:hAnsiTheme="minorHAnsi" w:cstheme="minorHAnsi"/>
-          <w:sz w:val="28"/>
-          <w:szCs w:val="28"/>
-        </w:rPr>
-        <w:t xml:space="preserve"> version of the SDK contained a HashMap, mapping </w:t>
-      </w:r>
-      <w:r>
-        <w:rPr>
-          <w:rFonts w:asciiTheme="minorHAnsi" w:hAnsiTheme="minorHAnsi" w:cstheme="minorHAnsi"/>
-          <w:sz w:val="28"/>
-          <w:szCs w:val="28"/>
-        </w:rPr>
-        <w:t xml:space="preserve">each </w:t>
-      </w:r>
-      <w:proofErr w:type="gramStart"/>
-      <w:r>
-        <w:rPr>
-          <w:rFonts w:asciiTheme="minorHAnsi" w:hAnsiTheme="minorHAnsi" w:cstheme="minorHAnsi"/>
-          <w:sz w:val="28"/>
-          <w:szCs w:val="28"/>
-        </w:rPr>
-        <w:t>POS(</w:t>
-      </w:r>
-      <w:proofErr w:type="gramEnd"/>
-      <w:r>
-        <w:rPr>
-          <w:rFonts w:asciiTheme="minorHAnsi" w:hAnsiTheme="minorHAnsi" w:cstheme="minorHAnsi"/>
-          <w:sz w:val="28"/>
-          <w:szCs w:val="28"/>
-        </w:rPr>
-        <w:t xml:space="preserve">32) </w:t>
-      </w:r>
-      <w:r>
-        <w:rPr>
-          <w:rFonts w:asciiTheme="minorHAnsi" w:hAnsiTheme="minorHAnsi" w:cstheme="minorHAnsi"/>
-          <w:sz w:val="28"/>
-          <w:szCs w:val="28"/>
-        </w:rPr>
-        <w:t xml:space="preserve">value </w:t>
-      </w:r>
-      <w:r>
-        <w:rPr>
-          <w:rFonts w:asciiTheme="minorHAnsi" w:hAnsiTheme="minorHAnsi" w:cstheme="minorHAnsi"/>
-          <w:sz w:val="28"/>
-          <w:szCs w:val="28"/>
-        </w:rPr>
-        <w:t>into a collection of POS(12)</w:t>
-      </w:r>
-      <w:r>
-        <w:rPr>
-          <w:rFonts w:asciiTheme="minorHAnsi" w:hAnsiTheme="minorHAnsi" w:cstheme="minorHAnsi"/>
-          <w:sz w:val="28"/>
-          <w:szCs w:val="28"/>
-        </w:rPr>
-        <w:t xml:space="preserve"> values</w:t>
-      </w:r>
-      <w:r>
-        <w:rPr>
-          <w:rFonts w:asciiTheme="minorHAnsi" w:hAnsiTheme="minorHAnsi" w:cstheme="minorHAnsi"/>
-          <w:sz w:val="28"/>
-          <w:szCs w:val="28"/>
-        </w:rPr>
-        <w:t xml:space="preserve">. However, that file </w:t>
-      </w:r>
-      <w:r>
-        <w:rPr>
-          <w:rFonts w:asciiTheme="minorHAnsi" w:hAnsiTheme="minorHAnsi" w:cstheme="minorHAnsi"/>
-          <w:sz w:val="28"/>
-          <w:szCs w:val="28"/>
-        </w:rPr>
-        <w:t xml:space="preserve">was deemed incomplete and has been eliminated from the SDK. </w:t>
-      </w:r>
-      <w:r>
-        <w:rPr>
-          <w:rFonts w:asciiTheme="minorHAnsi" w:hAnsiTheme="minorHAnsi" w:cstheme="minorHAnsi"/>
-          <w:sz w:val="28"/>
-          <w:szCs w:val="28"/>
-        </w:rPr>
-        <w:t>That</w:t>
-      </w:r>
-      <w:r>
-        <w:rPr>
-          <w:rFonts w:asciiTheme="minorHAnsi" w:hAnsiTheme="minorHAnsi" w:cstheme="minorHAnsi"/>
-          <w:sz w:val="28"/>
-          <w:szCs w:val="28"/>
-        </w:rPr>
-        <w:t xml:space="preserve"> mapping</w:t>
-      </w:r>
-      <w:r>
-        <w:rPr>
-          <w:rFonts w:asciiTheme="minorHAnsi" w:hAnsiTheme="minorHAnsi" w:cstheme="minorHAnsi"/>
-          <w:sz w:val="28"/>
-          <w:szCs w:val="28"/>
-        </w:rPr>
-        <w:t xml:space="preserve"> might be useful, but is easily </w:t>
-      </w:r>
-      <w:r>
-        <w:rPr>
-          <w:rFonts w:asciiTheme="minorHAnsi" w:hAnsiTheme="minorHAnsi" w:cstheme="minorHAnsi"/>
-          <w:sz w:val="28"/>
-          <w:szCs w:val="28"/>
-        </w:rPr>
-        <w:t>from AV-</w:t>
-      </w:r>
-      <w:proofErr w:type="spellStart"/>
-      <w:proofErr w:type="gramStart"/>
-      <w:r>
-        <w:rPr>
-          <w:rFonts w:asciiTheme="minorHAnsi" w:hAnsiTheme="minorHAnsi" w:cstheme="minorHAnsi"/>
-          <w:sz w:val="28"/>
-          <w:szCs w:val="28"/>
-        </w:rPr>
-        <w:t>Writ.dx</w:t>
-      </w:r>
-      <w:proofErr w:type="spellEnd"/>
-      <w:r>
-        <w:rPr>
-          <w:rFonts w:asciiTheme="minorHAnsi" w:hAnsiTheme="minorHAnsi" w:cstheme="minorHAnsi"/>
-          <w:sz w:val="28"/>
-          <w:szCs w:val="28"/>
-        </w:rPr>
-        <w:t>.</w:t>
-      </w:r>
-      <w:proofErr w:type="gramEnd"/>
-      <w:r>
-        <w:rPr>
-          <w:rFonts w:asciiTheme="minorHAnsi" w:hAnsiTheme="minorHAnsi" w:cstheme="minorHAnsi"/>
-          <w:sz w:val="28"/>
-          <w:szCs w:val="28"/>
-        </w:rPr>
-        <w:t xml:space="preserve">  AV-Lexicon contains only </w:t>
-      </w:r>
-      <w:proofErr w:type="gramStart"/>
-      <w:r>
-        <w:rPr>
-          <w:rFonts w:asciiTheme="minorHAnsi" w:hAnsiTheme="minorHAnsi" w:cstheme="minorHAnsi"/>
-          <w:sz w:val="28"/>
-          <w:szCs w:val="28"/>
-        </w:rPr>
-        <w:t>POS(</w:t>
-      </w:r>
-      <w:proofErr w:type="gramEnd"/>
-      <w:r>
-        <w:rPr>
-          <w:rFonts w:asciiTheme="minorHAnsi" w:hAnsiTheme="minorHAnsi" w:cstheme="minorHAnsi"/>
-          <w:sz w:val="28"/>
-          <w:szCs w:val="28"/>
-        </w:rPr>
-        <w:t>32) references, and no POS(12) references.</w:t>
+        <w:t>from AV-Writ.dx.  AV-Lexicon contains only POS(32) references, and no POS(12) references.</w:t>
       </w:r>
     </w:p>
     <w:p>
@@ -29755,25 +28735,7 @@
           <w:sz w:val="28"/>
           <w:szCs w:val="28"/>
         </w:rPr>
-        <w:t>PN+</w:t>
-      </w:r>
-      <w:proofErr w:type="gramStart"/>
-      <w:r>
-        <w:rPr>
-          <w:rFonts w:asciiTheme="minorHAnsi" w:hAnsiTheme="minorHAnsi" w:cstheme="minorHAnsi"/>
-          <w:sz w:val="28"/>
-          <w:szCs w:val="28"/>
-        </w:rPr>
-        <w:t>POS(</w:t>
-      </w:r>
-      <w:proofErr w:type="gramEnd"/>
-      <w:r>
-        <w:rPr>
-          <w:rFonts w:asciiTheme="minorHAnsi" w:hAnsiTheme="minorHAnsi" w:cstheme="minorHAnsi"/>
-          <w:sz w:val="28"/>
-          <w:szCs w:val="28"/>
-        </w:rPr>
-        <w:t xml:space="preserve">12) field </w:t>
+        <w:t xml:space="preserve">PN+POS(12) field </w:t>
       </w:r>
       <w:r>
         <w:rPr>
@@ -29868,7 +28830,6 @@
           <w:t>https://github.com/kwonus/AVXText/blob/master/FiveBitEncoding.cs</w:t>
         </w:r>
       </w:hyperlink>
-      <w:proofErr w:type="gramStart"/>
       <w:r>
         <w:t xml:space="preserve">   </w:t>
       </w:r>
@@ -29880,7 +28841,6 @@
         </w:rPr>
         <w:t>[</w:t>
       </w:r>
-      <w:proofErr w:type="gramEnd"/>
       <w:r>
         <w:t xml:space="preserve"> </w:t>
       </w:r>
@@ -29906,7 +28866,6 @@
         </w:rPr>
         <w:t xml:space="preserve">string </w:t>
       </w:r>
-      <w:proofErr w:type="spellStart"/>
       <w:r>
         <w:rPr>
           <w:b/>
@@ -29914,7 +28873,6 @@
         </w:rPr>
         <w:t>DecodePOS</w:t>
       </w:r>
-      <w:proofErr w:type="spellEnd"/>
       <w:r>
         <w:rPr>
           <w:b/>
@@ -30045,7 +29003,6 @@
                 <w:sz w:val="24"/>
               </w:rPr>
             </w:pPr>
-            <w:proofErr w:type="spellStart"/>
             <w:r>
               <w:rPr>
                 <w:rFonts w:ascii="Arial" w:eastAsia="Arial" w:hAnsi="Arial" w:cs="Arial"/>
@@ -30055,7 +29012,6 @@
               </w:rPr>
               <w:t>WordKey</w:t>
             </w:r>
-            <w:proofErr w:type="spellEnd"/>
           </w:p>
           <w:p>
             <w:pPr>
@@ -30487,37 +29443,12 @@
                 <w:color w:val="000000" w:themeColor="text1"/>
               </w:rPr>
             </w:pPr>
-            <w:proofErr w:type="spellStart"/>
             <w:r>
               <w:rPr>
                 <w:rFonts w:eastAsia="Arial" w:cstheme="minorHAnsi"/>
                 <w:color w:val="000000" w:themeColor="text1"/>
               </w:rPr>
-              <w:t>AVLexicon</w:t>
-            </w:r>
-            <w:proofErr w:type="spellEnd"/>
-            <w:r>
-              <w:rPr>
-                <w:rFonts w:eastAsia="Arial" w:cstheme="minorHAnsi"/>
-                <w:color w:val="000000" w:themeColor="text1"/>
-              </w:rPr>
-              <w:t xml:space="preserve"> </w:t>
-            </w:r>
-            <w:proofErr w:type="spellStart"/>
-            <w:r>
-              <w:rPr>
-                <w:rFonts w:eastAsia="Arial" w:cstheme="minorHAnsi"/>
-                <w:color w:val="000000" w:themeColor="text1"/>
-              </w:rPr>
-              <w:t>WordKey</w:t>
-            </w:r>
-            <w:proofErr w:type="spellEnd"/>
-            <w:r>
-              <w:rPr>
-                <w:rFonts w:eastAsia="Arial" w:cstheme="minorHAnsi"/>
-                <w:color w:val="000000" w:themeColor="text1"/>
-              </w:rPr>
-              <w:t xml:space="preserve"> for </w:t>
+              <w:t xml:space="preserve">AVLexicon WordKey for </w:t>
             </w:r>
             <w:r>
               <w:rPr>
@@ -30738,37 +29669,12 @@
                 <w:color w:val="000000" w:themeColor="text1"/>
               </w:rPr>
             </w:pPr>
-            <w:proofErr w:type="spellStart"/>
             <w:r>
               <w:rPr>
                 <w:rFonts w:eastAsia="Arial" w:cstheme="minorHAnsi"/>
                 <w:color w:val="000000" w:themeColor="text1"/>
               </w:rPr>
-              <w:t>AVLexicon</w:t>
-            </w:r>
-            <w:proofErr w:type="spellEnd"/>
-            <w:r>
-              <w:rPr>
-                <w:rFonts w:eastAsia="Arial" w:cstheme="minorHAnsi"/>
-                <w:color w:val="000000" w:themeColor="text1"/>
-              </w:rPr>
-              <w:t xml:space="preserve"> </w:t>
-            </w:r>
-            <w:proofErr w:type="spellStart"/>
-            <w:r>
-              <w:rPr>
-                <w:rFonts w:eastAsia="Arial" w:cstheme="minorHAnsi"/>
-                <w:color w:val="000000" w:themeColor="text1"/>
-              </w:rPr>
-              <w:t>WordKey</w:t>
-            </w:r>
-            <w:proofErr w:type="spellEnd"/>
-            <w:r>
-              <w:rPr>
-                <w:rFonts w:eastAsia="Arial" w:cstheme="minorHAnsi"/>
-                <w:color w:val="000000" w:themeColor="text1"/>
-              </w:rPr>
-              <w:t xml:space="preserve"> for </w:t>
+              <w:t xml:space="preserve">AVLexicon WordKey for </w:t>
             </w:r>
             <w:r>
               <w:rPr>
@@ -30963,47 +29869,20 @@
                 <w:color w:val="000000" w:themeColor="text1"/>
               </w:rPr>
             </w:pPr>
-            <w:proofErr w:type="spellStart"/>
             <w:r>
               <w:rPr>
                 <w:rFonts w:eastAsia="Arial" w:cstheme="minorHAnsi"/>
                 <w:color w:val="000000" w:themeColor="text1"/>
               </w:rPr>
-              <w:t>AVLexicon</w:t>
-            </w:r>
-            <w:proofErr w:type="spellEnd"/>
+              <w:t xml:space="preserve">AVLexicon WordKey for </w:t>
+            </w:r>
             <w:r>
               <w:rPr>
                 <w:rFonts w:eastAsia="Arial" w:cstheme="minorHAnsi"/>
                 <w:color w:val="000000" w:themeColor="text1"/>
               </w:rPr>
-              <w:t xml:space="preserve"> </w:t>
-            </w:r>
-            <w:proofErr w:type="spellStart"/>
-            <w:r>
-              <w:rPr>
-                <w:rFonts w:eastAsia="Arial" w:cstheme="minorHAnsi"/>
-                <w:color w:val="000000" w:themeColor="text1"/>
-              </w:rPr>
-              <w:t>WordKey</w:t>
-            </w:r>
-            <w:proofErr w:type="spellEnd"/>
-            <w:r>
-              <w:rPr>
-                <w:rFonts w:eastAsia="Arial" w:cstheme="minorHAnsi"/>
-                <w:color w:val="000000" w:themeColor="text1"/>
-              </w:rPr>
-              <w:t xml:space="preserve"> for </w:t>
-            </w:r>
-            <w:proofErr w:type="spellStart"/>
-            <w:r>
-              <w:rPr>
-                <w:rFonts w:eastAsia="Arial" w:cstheme="minorHAnsi"/>
-                <w:color w:val="000000" w:themeColor="text1"/>
-              </w:rPr>
               <w:t>Abagtha</w:t>
             </w:r>
-            <w:proofErr w:type="spellEnd"/>
           </w:p>
         </w:tc>
         <w:tc>
@@ -31209,15 +30088,7 @@
         <w:ind w:right="126"/>
       </w:pPr>
       <w:r>
-        <w:t>AV-</w:t>
-      </w:r>
-      <w:proofErr w:type="spellStart"/>
-      <w:r>
-        <w:t>Names.dxi</w:t>
-      </w:r>
-      <w:proofErr w:type="spellEnd"/>
-      <w:r>
-        <w:t xml:space="preserve"> is </w:t>
+        <w:t xml:space="preserve">AV-Names.dxi is </w:t>
       </w:r>
       <w:r>
         <w:t xml:space="preserve">a </w:t>
@@ -31486,284 +30357,280 @@
           <w:sz w:val="20"/>
           <w:szCs w:val="20"/>
         </w:rPr>
-        <w:t xml:space="preserve">In 2008, the initial Digital-AV SDK was conceived and produced, harvesting much of the inner workings of AV-2008, utilizing </w:t>
-      </w:r>
-      <w:proofErr w:type="spellStart"/>
+        <w:t>In 2008, the initial Digital-AV SDK was conceived and produced, harvesting much of the inner workings of AV-2008, utilizing RemObjects Oxygene</w:t>
+      </w:r>
       <w:r>
         <w:rPr>
           <w:sz w:val="20"/>
           <w:szCs w:val="20"/>
         </w:rPr>
-        <w:t>RemObjects</w:t>
-      </w:r>
-      <w:proofErr w:type="spellEnd"/>
+        <w:t>/Pascal as</w:t>
+      </w:r>
       <w:r>
         <w:rPr>
           <w:sz w:val="20"/>
           <w:szCs w:val="20"/>
         </w:rPr>
-        <w:t xml:space="preserve"> </w:t>
-      </w:r>
-      <w:proofErr w:type="spellStart"/>
+        <w:t xml:space="preserve"> a development platform and releasing it as open source.  Later,</w:t>
+      </w:r>
       <w:r>
         <w:rPr>
           <w:sz w:val="20"/>
           <w:szCs w:val="20"/>
         </w:rPr>
-        <w:t>Oxygene</w:t>
-      </w:r>
-      <w:proofErr w:type="spellEnd"/>
+        <w:t xml:space="preserve"> </w:t>
+      </w:r>
       <w:r>
         <w:rPr>
           <w:sz w:val="20"/>
           <w:szCs w:val="20"/>
         </w:rPr>
-        <w:t>/Pascal as</w:t>
+        <w:t>AV-</w:t>
       </w:r>
       <w:r>
         <w:rPr>
           <w:sz w:val="20"/>
           <w:szCs w:val="20"/>
         </w:rPr>
-        <w:t xml:space="preserve"> a development platform and releasing it as open source.  Later,</w:t>
+        <w:t>2011 was “compiled</w:t>
       </w:r>
       <w:r>
         <w:rPr>
           <w:sz w:val="20"/>
           <w:szCs w:val="20"/>
         </w:rPr>
-        <w:t xml:space="preserve"> </w:t>
+        <w:t xml:space="preserve">” </w:t>
       </w:r>
       <w:r>
         <w:rPr>
           <w:sz w:val="20"/>
           <w:szCs w:val="20"/>
         </w:rPr>
-        <w:t>AV-</w:t>
+        <w:t>using AV-</w:t>
       </w:r>
       <w:r>
         <w:rPr>
           <w:sz w:val="20"/>
           <w:szCs w:val="20"/>
         </w:rPr>
-        <w:t>2011 was “compiled</w:t>
+        <w:t>2008</w:t>
       </w:r>
       <w:r>
         <w:rPr>
           <w:sz w:val="20"/>
           <w:szCs w:val="20"/>
         </w:rPr>
-        <w:t xml:space="preserve">” </w:t>
+        <w:t xml:space="preserve"> as a baseline</w:t>
       </w:r>
       <w:r>
         <w:rPr>
           <w:sz w:val="20"/>
           <w:szCs w:val="20"/>
         </w:rPr>
-        <w:t>using AV-</w:t>
+        <w:t xml:space="preserve">.  </w:t>
       </w:r>
       <w:r>
         <w:rPr>
           <w:sz w:val="20"/>
           <w:szCs w:val="20"/>
         </w:rPr>
-        <w:t>2008</w:t>
+        <w:t>Subsequently</w:t>
       </w:r>
       <w:r>
         <w:rPr>
           <w:sz w:val="20"/>
           <w:szCs w:val="20"/>
         </w:rPr>
-        <w:t xml:space="preserve"> as a baseline</w:t>
+        <w:t>, t</w:t>
       </w:r>
       <w:r>
         <w:rPr>
           <w:sz w:val="20"/>
           <w:szCs w:val="20"/>
         </w:rPr>
-        <w:t xml:space="preserve">.  </w:t>
+        <w:t xml:space="preserve">he </w:t>
       </w:r>
       <w:r>
         <w:rPr>
           <w:sz w:val="20"/>
           <w:szCs w:val="20"/>
         </w:rPr>
-        <w:t>Subsequently</w:t>
+        <w:t>2017</w:t>
       </w:r>
       <w:r>
         <w:rPr>
           <w:sz w:val="20"/>
           <w:szCs w:val="20"/>
         </w:rPr>
-        <w:t>, t</w:t>
+        <w:t>/2018</w:t>
       </w:r>
       <w:r>
         <w:rPr>
           <w:sz w:val="20"/>
           <w:szCs w:val="20"/>
         </w:rPr>
-        <w:t xml:space="preserve">he </w:t>
+        <w:t xml:space="preserve"> Edition</w:t>
       </w:r>
       <w:r>
         <w:rPr>
           <w:sz w:val="20"/>
           <w:szCs w:val="20"/>
         </w:rPr>
-        <w:t>2017</w:t>
+        <w:t>s</w:t>
       </w:r>
       <w:r>
         <w:rPr>
           <w:sz w:val="20"/>
           <w:szCs w:val="20"/>
         </w:rPr>
-        <w:t>/2018</w:t>
+        <w:t xml:space="preserve"> </w:t>
       </w:r>
       <w:r>
         <w:rPr>
           <w:sz w:val="20"/>
           <w:szCs w:val="20"/>
         </w:rPr>
-        <w:t xml:space="preserve"> Edition</w:t>
+        <w:t xml:space="preserve">were </w:t>
       </w:r>
       <w:r>
         <w:rPr>
           <w:sz w:val="20"/>
           <w:szCs w:val="20"/>
         </w:rPr>
-        <w:t>s</w:t>
+        <w:t>“compiled</w:t>
       </w:r>
       <w:r>
         <w:rPr>
           <w:sz w:val="20"/>
           <w:szCs w:val="20"/>
         </w:rPr>
-        <w:t xml:space="preserve"> </w:t>
+        <w:t>”</w:t>
       </w:r>
       <w:r>
         <w:rPr>
           <w:sz w:val="20"/>
           <w:szCs w:val="20"/>
         </w:rPr>
-        <w:t xml:space="preserve">were </w:t>
+        <w:t xml:space="preserve"> </w:t>
       </w:r>
       <w:r>
         <w:rPr>
           <w:sz w:val="20"/>
           <w:szCs w:val="20"/>
         </w:rPr>
-        <w:t>“compiled</w:t>
+        <w:t>using AV-</w:t>
       </w:r>
       <w:r>
         <w:rPr>
           <w:sz w:val="20"/>
           <w:szCs w:val="20"/>
         </w:rPr>
-        <w:t>”</w:t>
+        <w:t xml:space="preserve">2011 </w:t>
       </w:r>
       <w:r>
         <w:rPr>
           <w:sz w:val="20"/>
           <w:szCs w:val="20"/>
         </w:rPr>
-        <w:t xml:space="preserve"> </w:t>
+        <w:t>as a baseline</w:t>
       </w:r>
       <w:r>
         <w:rPr>
           <w:sz w:val="20"/>
           <w:szCs w:val="20"/>
         </w:rPr>
-        <w:t>using AV-</w:t>
+        <w:t xml:space="preserve">.  </w:t>
       </w:r>
       <w:r>
         <w:rPr>
           <w:sz w:val="20"/>
           <w:szCs w:val="20"/>
         </w:rPr>
-        <w:t xml:space="preserve">2011 </w:t>
+        <w:t xml:space="preserve">The Z07 </w:t>
       </w:r>
       <w:r>
         <w:rPr>
           <w:sz w:val="20"/>
           <w:szCs w:val="20"/>
         </w:rPr>
-        <w:t>as a baseline</w:t>
+        <w:t>release</w:t>
       </w:r>
       <w:r>
         <w:rPr>
           <w:sz w:val="20"/>
           <w:szCs w:val="20"/>
         </w:rPr>
-        <w:t xml:space="preserve">.  </w:t>
+        <w:t xml:space="preserve"> of the </w:t>
       </w:r>
       <w:r>
         <w:rPr>
           <w:sz w:val="20"/>
           <w:szCs w:val="20"/>
         </w:rPr>
-        <w:t xml:space="preserve">The Z07 </w:t>
+        <w:t xml:space="preserve">SDK </w:t>
       </w:r>
       <w:r>
         <w:rPr>
           <w:sz w:val="20"/>
           <w:szCs w:val="20"/>
         </w:rPr>
-        <w:t>release</w:t>
+        <w:t>were</w:t>
       </w:r>
       <w:r>
         <w:rPr>
           <w:sz w:val="20"/>
           <w:szCs w:val="20"/>
         </w:rPr>
-        <w:t xml:space="preserve"> of the </w:t>
+        <w:t xml:space="preserve"> baselined from AV-</w:t>
       </w:r>
       <w:r>
         <w:rPr>
           <w:sz w:val="20"/>
           <w:szCs w:val="20"/>
         </w:rPr>
-        <w:t xml:space="preserve">SDK </w:t>
+        <w:t>2018</w:t>
       </w:r>
       <w:r>
         <w:rPr>
           <w:sz w:val="20"/>
           <w:szCs w:val="20"/>
         </w:rPr>
-        <w:t>were</w:t>
+        <w:t xml:space="preserve"> edition</w:t>
       </w:r>
       <w:r>
         <w:rPr>
           <w:sz w:val="20"/>
           <w:szCs w:val="20"/>
         </w:rPr>
-        <w:t xml:space="preserve"> baselined from AV-</w:t>
+        <w:t xml:space="preserve"> using the </w:t>
       </w:r>
       <w:r>
         <w:rPr>
           <w:sz w:val="20"/>
           <w:szCs w:val="20"/>
         </w:rPr>
-        <w:t>2018</w:t>
+        <w:t>K817</w:t>
       </w:r>
       <w:r>
         <w:rPr>
           <w:sz w:val="20"/>
           <w:szCs w:val="20"/>
         </w:rPr>
-        <w:t xml:space="preserve"> edition</w:t>
+        <w:t xml:space="preserve"> </w:t>
       </w:r>
       <w:r>
         <w:rPr>
           <w:sz w:val="20"/>
           <w:szCs w:val="20"/>
         </w:rPr>
-        <w:t xml:space="preserve"> using the </w:t>
+        <w:t>release</w:t>
       </w:r>
       <w:r>
         <w:rPr>
           <w:sz w:val="20"/>
           <w:szCs w:val="20"/>
         </w:rPr>
-        <w:t>K817</w:t>
+        <w:t>.</w:t>
       </w:r>
       <w:r>
         <w:rPr>
@@ -31777,143 +30644,120 @@
           <w:sz w:val="20"/>
           <w:szCs w:val="20"/>
         </w:rPr>
-        <w:t>release</w:t>
+        <w:t>C#</w:t>
       </w:r>
       <w:r>
         <w:rPr>
           <w:sz w:val="20"/>
           <w:szCs w:val="20"/>
         </w:rPr>
-        <w:t>.</w:t>
+        <w:t xml:space="preserve"> is now</w:t>
       </w:r>
       <w:r>
         <w:rPr>
           <w:sz w:val="20"/>
           <w:szCs w:val="20"/>
         </w:rPr>
-        <w:t xml:space="preserve"> </w:t>
+        <w:t xml:space="preserve"> the programming language of the SDK compile</w:t>
       </w:r>
       <w:r>
         <w:rPr>
           <w:sz w:val="20"/>
           <w:szCs w:val="20"/>
         </w:rPr>
-        <w:t>C#</w:t>
+        <w:t>r; and</w:t>
       </w:r>
       <w:r>
         <w:rPr>
           <w:sz w:val="20"/>
           <w:szCs w:val="20"/>
         </w:rPr>
-        <w:t xml:space="preserve"> is now</w:t>
+        <w:t xml:space="preserve"> the </w:t>
       </w:r>
       <w:r>
         <w:rPr>
           <w:sz w:val="20"/>
           <w:szCs w:val="20"/>
         </w:rPr>
-        <w:t xml:space="preserve"> the programming language of the SDK compile</w:t>
+        <w:t xml:space="preserve">ancient </w:t>
       </w:r>
       <w:r>
         <w:rPr>
           <w:sz w:val="20"/>
           <w:szCs w:val="20"/>
         </w:rPr>
-        <w:t>r; and</w:t>
+        <w:t xml:space="preserve">pascal sources were finally retired </w:t>
       </w:r>
       <w:r>
         <w:rPr>
           <w:sz w:val="20"/>
           <w:szCs w:val="20"/>
         </w:rPr>
-        <w:t xml:space="preserve"> the </w:t>
+        <w:t xml:space="preserve">(replaced by C# sources) </w:t>
       </w:r>
       <w:r>
         <w:rPr>
           <w:sz w:val="20"/>
           <w:szCs w:val="20"/>
         </w:rPr>
-        <w:t xml:space="preserve">ancient </w:t>
+        <w:t>in 201</w:t>
       </w:r>
       <w:r>
         <w:rPr>
           <w:sz w:val="20"/>
           <w:szCs w:val="20"/>
         </w:rPr>
-        <w:t xml:space="preserve">pascal sources were finally retired </w:t>
+        <w:t>8</w:t>
       </w:r>
       <w:r>
         <w:rPr>
           <w:sz w:val="20"/>
           <w:szCs w:val="20"/>
         </w:rPr>
-        <w:t xml:space="preserve">(replaced by C# sources) </w:t>
+        <w:t>.</w:t>
       </w:r>
       <w:r>
         <w:rPr>
           <w:sz w:val="20"/>
           <w:szCs w:val="20"/>
         </w:rPr>
-        <w:t>in 201</w:t>
+        <w:t xml:space="preserve"> </w:t>
       </w:r>
       <w:r>
         <w:rPr>
           <w:sz w:val="20"/>
           <w:szCs w:val="20"/>
         </w:rPr>
-        <w:t>8</w:t>
+        <w:t xml:space="preserve"> The SDK</w:t>
       </w:r>
       <w:r>
         <w:rPr>
           <w:sz w:val="20"/>
           <w:szCs w:val="20"/>
         </w:rPr>
-        <w:t>.</w:t>
+        <w:t>-</w:t>
       </w:r>
       <w:r>
         <w:rPr>
           <w:sz w:val="20"/>
           <w:szCs w:val="20"/>
         </w:rPr>
-        <w:t xml:space="preserve"> </w:t>
+        <w:t xml:space="preserve">compiler </w:t>
       </w:r>
       <w:r>
         <w:rPr>
           <w:sz w:val="20"/>
           <w:szCs w:val="20"/>
         </w:rPr>
-        <w:t xml:space="preserve"> The SDK</w:t>
+        <w:t xml:space="preserve">uses </w:t>
       </w:r>
       <w:r>
         <w:rPr>
           <w:sz w:val="20"/>
           <w:szCs w:val="20"/>
         </w:rPr>
-        <w:t>-</w:t>
-      </w:r>
-      <w:r>
-        <w:rPr>
-          <w:sz w:val="20"/>
-          <w:szCs w:val="20"/>
-        </w:rPr>
-        <w:t xml:space="preserve">compiler </w:t>
-      </w:r>
-      <w:r>
-        <w:rPr>
-          <w:sz w:val="20"/>
-          <w:szCs w:val="20"/>
-        </w:rPr>
-        <w:t xml:space="preserve">uses </w:t>
-      </w:r>
-      <w:proofErr w:type="spellStart"/>
-      <w:r>
-        <w:rPr>
-          <w:sz w:val="20"/>
-          <w:szCs w:val="20"/>
-        </w:rPr>
         <w:t>MorpAdorner</w:t>
       </w:r>
-      <w:proofErr w:type="spellEnd"/>
       <w:r>
         <w:rPr>
           <w:rStyle w:val="FootnoteReference"/>
@@ -31992,23 +30836,7 @@
           <w:sz w:val="20"/>
           <w:szCs w:val="20"/>
         </w:rPr>
-        <w:t xml:space="preserve"> (Python) used when </w:t>
-      </w:r>
-      <w:proofErr w:type="spellStart"/>
-      <w:r>
-        <w:rPr>
-          <w:sz w:val="20"/>
-          <w:szCs w:val="20"/>
-        </w:rPr>
-        <w:t>MorphAdorner</w:t>
-      </w:r>
-      <w:proofErr w:type="spellEnd"/>
-      <w:r>
-        <w:rPr>
-          <w:sz w:val="20"/>
-          <w:szCs w:val="20"/>
-        </w:rPr>
-        <w:t xml:space="preserve"> encounters a word out of it</w:t>
+        <w:t xml:space="preserve"> (Python) used when MorphAdorner encounters a word out of it</w:t>
       </w:r>
       <w:r>
         <w:rPr>
@@ -32723,21 +31551,12 @@
         </w:rPr>
         <w:t xml:space="preserve"> </w:t>
       </w:r>
-      <w:proofErr w:type="gramStart"/>
       <w:r>
         <w:rPr>
           <w:sz w:val="20"/>
           <w:szCs w:val="20"/>
         </w:rPr>
-        <w:t>replaces</w:t>
-      </w:r>
-      <w:proofErr w:type="gramEnd"/>
-      <w:r>
-        <w:rPr>
-          <w:sz w:val="20"/>
-          <w:szCs w:val="20"/>
-        </w:rPr>
-        <w:t xml:space="preserve"> the AV-Inventory file with Directory content, which is the first data payload of the new deserialization file.</w:t>
+        <w:t>replaces the AV-Inventory file with Directory content, which is the first data payload of the new deserialization file.</w:t>
       </w:r>
     </w:p>
     <w:p>
@@ -32761,23 +31580,7 @@
           <w:sz w:val="20"/>
           <w:szCs w:val="20"/>
         </w:rPr>
-        <w:t>The name of the serialization file: AVX-</w:t>
-      </w:r>
-      <w:proofErr w:type="spellStart"/>
-      <w:r>
-        <w:rPr>
-          <w:sz w:val="20"/>
-          <w:szCs w:val="20"/>
-        </w:rPr>
-        <w:t>Omega.data</w:t>
-      </w:r>
-      <w:proofErr w:type="spellEnd"/>
-      <w:r>
-        <w:rPr>
-          <w:sz w:val="20"/>
-          <w:szCs w:val="20"/>
-        </w:rPr>
-        <w:t>; an AVX-Omega.md5 contains a hash of the data file.</w:t>
+        <w:t>The name of the serialization file: AVX-Omega.data; an AVX-Omega.md5 contains a hash of the data file.</w:t>
       </w:r>
     </w:p>
     <w:p>
@@ -32911,7 +31714,6 @@
         </w:rPr>
         <w:t xml:space="preserve">.  The next two characters represent year and month of the revision. The character sequence is </w:t>
       </w:r>
-      <w:proofErr w:type="spellStart"/>
       <w:r>
         <w:rPr>
           <w:b/>
@@ -32929,7 +31731,6 @@
         </w:rPr>
         <w:t>ym</w:t>
       </w:r>
-      <w:proofErr w:type="spellEnd"/>
       <w:r>
         <w:rPr>
           <w:sz w:val="20"/>
@@ -33081,24 +31882,15 @@
           <w:sz w:val="20"/>
           <w:szCs w:val="20"/>
         </w:rPr>
-        <w:t xml:space="preserve">=0) represents </w:t>
-      </w:r>
-      <w:proofErr w:type="gramStart"/>
+        <w:t xml:space="preserve">=0) represents 2020;  </w:t>
+      </w:r>
       <w:r>
         <w:rPr>
           <w:sz w:val="20"/>
           <w:szCs w:val="20"/>
         </w:rPr>
-        <w:t xml:space="preserve">2020;  </w:t>
-      </w:r>
-      <w:r>
-        <w:rPr>
-          <w:sz w:val="20"/>
-          <w:szCs w:val="20"/>
-        </w:rPr>
         <w:t>(</w:t>
       </w:r>
-      <w:proofErr w:type="gramEnd"/>
       <w:r>
         <w:rPr>
           <w:i/>
@@ -33495,7 +32287,6 @@
         </w:rPr>
         <w:sym w:font="Wingdings" w:char="F0E0"/>
       </w:r>
-      <w:proofErr w:type="gramStart"/>
       <w:r>
         <w:rPr>
           <w:i/>
@@ -33512,7 +32303,6 @@
         </w:rPr>
         <w:t>,  2</w:t>
       </w:r>
-      <w:proofErr w:type="gramEnd"/>
       <w:r>
         <w:rPr>
           <w:sz w:val="20"/>
@@ -34023,7 +32813,6 @@
         </w:rPr>
         <w:t xml:space="preserve">Foundational support for Rust and C++ is now provided. Appendices, which follow, provide overall status. </w:t>
       </w:r>
-      <w:proofErr w:type="spellStart"/>
       <w:r>
         <w:rPr>
           <w:i/>
@@ -34042,7 +32831,6 @@
         </w:rPr>
         <w:t>.csproj</w:t>
       </w:r>
-      <w:proofErr w:type="spellEnd"/>
       <w:r>
         <w:rPr>
           <w:sz w:val="20"/>
@@ -34625,15 +33413,7 @@
         <w:t>/</w:t>
       </w:r>
       <w:r>
-        <w:t xml:space="preserve"> folder on GitHub. All structures are pre-defined in lockstep with the binary files of the SDK. However, one major deviation is that the AV-</w:t>
-      </w:r>
-      <w:proofErr w:type="spellStart"/>
-      <w:r>
-        <w:t>Writ.dx</w:t>
-      </w:r>
-      <w:proofErr w:type="spellEnd"/>
-      <w:r>
-        <w:t xml:space="preserve"> file is segmented into 66 different structures (one for each book of the bible). </w:t>
+        <w:t xml:space="preserve"> folder on GitHub. All structures are pre-defined in lockstep with the binary files of the SDK. However, one major deviation is that the AV-Writ.dx file is segmented into 66 different structures (one for each book of the bible). </w:t>
       </w:r>
     </w:p>
     <w:p>
@@ -34654,23 +33434,7 @@
     </w:p>
     <w:p>
       <w:r>
-        <w:t xml:space="preserve">The compiled Rust library is almost 400mb. That’s twenty times the size of the baseline [serialized] SDK files. At first glance, this might lead you to the C++ library. However, this would be an </w:t>
-      </w:r>
-      <w:proofErr w:type="gramStart"/>
-      <w:r>
-        <w:t>apples</w:t>
-      </w:r>
-      <w:proofErr w:type="gramEnd"/>
-      <w:r>
-        <w:t xml:space="preserve"> to oranges comparison. The C++ implementation is a DLL (</w:t>
-      </w:r>
-      <w:proofErr w:type="gramStart"/>
-      <w:r>
-        <w:t>i.e.</w:t>
-      </w:r>
-      <w:proofErr w:type="gramEnd"/>
-      <w:r>
-        <w:t xml:space="preserve"> a shared library). The Rust library is static, by convention, with all dependencies baked in, including the Rust runtime itself.</w:t>
+        <w:t>The compiled Rust library is almost 400mb. That’s twenty times the size of the baseline [serialized] SDK files. At first glance, this might lead you to the C++ library. However, this would be an apples to oranges comparison. The C++ implementation is a DLL (i.e. a shared library). The Rust library is static, by convention, with all dependencies baked in, including the Rust runtime itself.</w:t>
       </w:r>
       <w:r>
         <w:t xml:space="preserve">  Someone could measure what the library would be if it were compiled as a shared library, but I have no plans to do that.  For what it is, and given modern hardware, 400 mb is not very large by database standards. Yet, if trimming down is your goal, not every file need be included in your application.</w:t>
@@ -34696,15 +33460,7 @@
     <w:p>
       <w:r>
         <w:lastRenderedPageBreak/>
-        <w:t xml:space="preserve">No deserialization required! That’s right, the C++ sources have the entire SDK files baked into the source code with requisite native C++ array initializations. Just include the dependency in </w:t>
-      </w:r>
-      <w:proofErr w:type="spellStart"/>
-      <w:r>
-        <w:t>CMake</w:t>
-      </w:r>
-      <w:proofErr w:type="spellEnd"/>
-      <w:r>
-        <w:t>, and you’re good to go.</w:t>
+        <w:t>No deserialization required! That’s right, the C++ sources have the entire SDK files baked into the source code with requisite native C++ array initializations. Just include the dependency in CMake, and you’re good to go.</w:t>
       </w:r>
     </w:p>
     <w:p>
@@ -34714,24 +33470,14 @@
       <w:r>
         <w:t>Digital-AV/z-series/foundations/</w:t>
       </w:r>
-      <w:proofErr w:type="spellStart"/>
       <w:r>
         <w:t>cpp</w:t>
       </w:r>
-      <w:proofErr w:type="spellEnd"/>
       <w:r>
         <w:t>/</w:t>
       </w:r>
       <w:r>
-        <w:t xml:space="preserve"> folder on GitHub. All structures are pre-defined in lockstep with the binary files of the SDK. However, one major deviation is that the AV-</w:t>
-      </w:r>
-      <w:proofErr w:type="spellStart"/>
-      <w:r>
-        <w:t>Writ.dx</w:t>
-      </w:r>
-      <w:proofErr w:type="spellEnd"/>
-      <w:r>
-        <w:t xml:space="preserve"> file is segmented into 66 different structures (one for each book of the bible).</w:t>
+        <w:t xml:space="preserve"> folder on GitHub. All structures are pre-defined in lockstep with the binary files of the SDK. However, one major deviation is that the AV-Writ.dx file is segmented into 66 different structures (one for each book of the bible).</w:t>
       </w:r>
     </w:p>
     <w:p>
@@ -34752,15 +33498,7 @@
         <w:t xml:space="preserve">about the same as </w:t>
       </w:r>
       <w:r>
-        <w:t xml:space="preserve">the experimental </w:t>
-      </w:r>
-      <w:proofErr w:type="spellStart"/>
-      <w:r>
-        <w:t>FlatBuffers</w:t>
-      </w:r>
-      <w:proofErr w:type="spellEnd"/>
-      <w:r>
-        <w:t xml:space="preserve"> </w:t>
+        <w:t xml:space="preserve">the experimental FlatBuffers </w:t>
       </w:r>
       <w:r>
         <w:t>content data</w:t>
@@ -34857,11 +33595,9 @@
       <w:r>
         <w:t>/foundations/</w:t>
       </w:r>
-      <w:proofErr w:type="spellStart"/>
       <w:r>
         <w:t>csharp</w:t>
       </w:r>
-      <w:proofErr w:type="spellEnd"/>
       <w:r>
         <w:t>/</w:t>
       </w:r>
@@ -34869,15 +33605,7 @@
         <w:t xml:space="preserve"> folder on GitHub. </w:t>
       </w:r>
       <w:r>
-        <w:t xml:space="preserve">As with the other foundational support, </w:t>
-      </w:r>
-      <w:proofErr w:type="gramStart"/>
-      <w:r>
-        <w:t>Written</w:t>
-      </w:r>
-      <w:proofErr w:type="gramEnd"/>
-      <w:r>
-        <w:t xml:space="preserve"> content</w:t>
+        <w:t>As with the other foundational support, Written content</w:t>
       </w:r>
       <w:r>
         <w:t xml:space="preserve"> is segmented into 66 different </w:t>
@@ -34900,15 +33628,7 @@
         <w:t xml:space="preserve">The code </w:t>
       </w:r>
       <w:r>
-        <w:t xml:space="preserve">is currently in development, but leverages the </w:t>
-      </w:r>
-      <w:proofErr w:type="gramStart"/>
-      <w:r>
-        <w:t>rock solid</w:t>
-      </w:r>
-      <w:proofErr w:type="gramEnd"/>
-      <w:r>
-        <w:t xml:space="preserve"> foundation of decades of earlier deployments of the Digital-AV SDK</w:t>
+        <w:t>is currently in development, but leverages the rock solid foundation of decades of earlier deployments of the Digital-AV SDK</w:t>
       </w:r>
       <w:r>
         <w:t>.</w:t>
@@ -34916,59 +33636,22 @@
     </w:p>
     <w:p>
       <w:r>
-        <w:t xml:space="preserve">The fundamental difference here with the companion project </w:t>
-      </w:r>
-      <w:proofErr w:type="spellStart"/>
-      <w:r>
-        <w:t>AVXText</w:t>
-      </w:r>
-      <w:proofErr w:type="spellEnd"/>
-      <w:r>
-        <w:t>, is that</w:t>
+        <w:t>The fundamental difference here with the companion project AVXText, is that</w:t>
       </w:r>
       <w:r>
         <w:t xml:space="preserve"> the current</w:t>
       </w:r>
       <w:r>
-        <w:t xml:space="preserve"> </w:t>
-      </w:r>
-      <w:proofErr w:type="spellStart"/>
-      <w:r>
-        <w:t>AVXText</w:t>
-      </w:r>
-      <w:proofErr w:type="spellEnd"/>
-      <w:r>
-        <w:t xml:space="preserve"> </w:t>
-      </w:r>
-      <w:proofErr w:type="spellStart"/>
-      <w:r>
-        <w:t>github</w:t>
-      </w:r>
-      <w:proofErr w:type="spellEnd"/>
-      <w:r>
-        <w:t xml:space="preserve"> </w:t>
+        <w:t xml:space="preserve"> AVXText </w:t>
+      </w:r>
+      <w:r>
+        <w:t xml:space="preserve">github </w:t>
       </w:r>
       <w:r>
         <w:t xml:space="preserve">bundles the interpreter with the bible content for search capabilities. This is no longer necessary as Quelle can serve that purpose, while these sources are dedicated only for deserialization, validation, and content delivery. </w:t>
       </w:r>
       <w:r>
-        <w:t xml:space="preserve"> The author anticipates that </w:t>
-      </w:r>
-      <w:proofErr w:type="spellStart"/>
-      <w:r>
-        <w:t>AVXText</w:t>
-      </w:r>
-      <w:proofErr w:type="spellEnd"/>
-      <w:r>
-        <w:t xml:space="preserve"> will eventually be replaced with an </w:t>
-      </w:r>
-      <w:proofErr w:type="gramStart"/>
-      <w:r>
-        <w:t>integrations of C# Foundation with Quelle</w:t>
-      </w:r>
-      <w:proofErr w:type="gramEnd"/>
-      <w:r>
-        <w:t xml:space="preserve"> via a future repo named Pin-Shot-Blue.</w:t>
+        <w:t xml:space="preserve"> The author anticipates that AVXText will eventually be replaced with an integrations of C# Foundation with Quelle via a future repo named Pin-Shot-Blue.</w:t>
       </w:r>
     </w:p>
     <w:p/>
@@ -35245,13 +33928,8 @@
         <w:r>
           <w:t xml:space="preserve">© 2023 Kevin Wonus                                                                                                                                                                                                         </w:t>
         </w:r>
-        <w:proofErr w:type="spellStart"/>
         <w:r>
-          <w:t>FlatBuffers</w:t>
-        </w:r>
-        <w:proofErr w:type="spellEnd"/>
-        <w:r>
-          <w:t xml:space="preserve"> </w:t>
+          <w:t xml:space="preserve">FlatBuffers </w:t>
         </w:r>
         <w:r>
           <w:t>Appendix</w:t>
@@ -35378,23 +34056,7 @@
         <w:footnoteRef/>
       </w:r>
       <w:r>
-        <w:t xml:space="preserve"> OOV stands for “Out of Vocabulary”: Not all lemmas are in the AV-Lexicon; these OOV words can be looked up in the AV-Lemma-OOV table.  As an example, “</w:t>
-      </w:r>
-      <w:proofErr w:type="spellStart"/>
-      <w:r>
-        <w:t>covenantbreakers</w:t>
-      </w:r>
-      <w:proofErr w:type="spellEnd"/>
-      <w:r>
-        <w:t xml:space="preserve">” is in the KJV bible and therefore in the lexicon.  However, </w:t>
-      </w:r>
-      <w:proofErr w:type="spellStart"/>
-      <w:r>
-        <w:t>covenantbreaker</w:t>
-      </w:r>
-      <w:proofErr w:type="spellEnd"/>
-      <w:r>
-        <w:t xml:space="preserve"> is not in the KJV bible (It is an example of an OOV word).</w:t>
+        <w:t xml:space="preserve"> OOV stands for “Out of Vocabulary”: Not all lemmas are in the AV-Lexicon; these OOV words can be looked up in the AV-Lemma-OOV table.  As an example, “covenantbreakers” is in the KJV bible and therefore in the lexicon.  However, covenantbreaker is not in the KJV bible (It is an example of an OOV word).</w:t>
       </w:r>
     </w:p>
   </w:footnote>
@@ -35841,7 +34503,7 @@
               <w:szCs w:val="20"/>
               <w:vertAlign w:val="subscript"/>
             </w:rPr>
-            <w:t>α</w:t>
+            <w:t>1</w:t>
           </w:r>
         </w:p>
       </w:tc>

</xml_diff>

<commit_message>
Slice the Written content into 66 segments, one fore each book; rev the docs.
</commit_message>
<xml_diff>
--- a/omega/Digital-AV-Ω32.docx
+++ b/omega/Digital-AV-Ω32.docx
@@ -11,6 +11,20 @@
           <w:szCs w:val="28"/>
         </w:rPr>
       </w:pPr>
+      <w:r>
+        <w:rPr>
+          <w:sz w:val="28"/>
+          <w:szCs w:val="28"/>
+        </w:rPr>
+        <w:softHyphen/>
+      </w:r>
+      <w:r>
+        <w:rPr>
+          <w:sz w:val="28"/>
+          <w:szCs w:val="28"/>
+        </w:rPr>
+        <w:softHyphen/>
+      </w:r>
       <w:r>
         <w:rPr>
           <w:sz w:val="28"/>
@@ -19089,7 +19103,6 @@
                                   <w:pPr>
                                     <w:pStyle w:val="Heading1"/>
                                     <w:ind w:left="0" w:firstLine="0"/>
-                                    <w:outlineLvl w:val="0"/>
                                   </w:pPr>
                                   <w:r>
                                     <w:t>Chapter</w:t>
@@ -19208,7 +19221,6 @@
                             <w:pPr>
                               <w:pStyle w:val="Heading1"/>
                               <w:ind w:left="0" w:firstLine="0"/>
-                              <w:outlineLvl w:val="0"/>
                             </w:pPr>
                             <w:r>
                               <w:t>Chapter</w:t>
@@ -23679,7 +23691,6 @@
                                   <w:pPr>
                                     <w:pStyle w:val="Heading1"/>
                                     <w:ind w:left="0" w:firstLine="0"/>
-                                    <w:outlineLvl w:val="0"/>
                                   </w:pPr>
                                   <w:proofErr w:type="spellStart"/>
                                   <w:r>
@@ -23806,7 +23817,6 @@
                             <w:pPr>
                               <w:pStyle w:val="Heading1"/>
                               <w:ind w:left="0" w:firstLine="0"/>
-                              <w:outlineLvl w:val="0"/>
                             </w:pPr>
                             <w:proofErr w:type="spellStart"/>
                             <w:r>
@@ -34927,7 +34937,10 @@
         <w:t xml:space="preserve"> (one</w:t>
       </w:r>
       <w:r>
-        <w:t xml:space="preserve"> array</w:t>
+        <w:t xml:space="preserve"> </w:t>
+      </w:r>
+      <w:r>
+        <w:t>slice</w:t>
       </w:r>
       <w:r>
         <w:t xml:space="preserve"> for each book of the bible).</w:t>
@@ -34998,7 +35011,21 @@
       </w:r>
       <w:proofErr w:type="spellEnd"/>
       <w:r>
-        <w:t xml:space="preserve"> will eventually be replaced with an integrations of C# Foundation with Quelle via a future repo named Pin-Shot-Blue.</w:t>
+        <w:t xml:space="preserve"> will eventually be replaced with an </w:t>
+      </w:r>
+      <w:proofErr w:type="gramStart"/>
+      <w:r>
+        <w:t>integrations of C# Foundation with Quelle</w:t>
+      </w:r>
+      <w:proofErr w:type="gramEnd"/>
+      <w:r>
+        <w:t xml:space="preserve"> via a future </w:t>
+      </w:r>
+      <w:r>
+        <w:t>Parsing Expression Grammar (PEG) server</w:t>
+      </w:r>
+      <w:r>
+        <w:t xml:space="preserve"> named Pin-Shot-Blue.</w:t>
       </w:r>
     </w:p>
     <w:p/>
@@ -35871,7 +35898,7 @@
               <w:szCs w:val="20"/>
               <w:vertAlign w:val="subscript"/>
             </w:rPr>
-            <w:t>1</w:t>
+            <w:t>2</w:t>
           </w:r>
         </w:p>
       </w:tc>
@@ -37353,7 +37380,7 @@
               <w:szCs w:val="20"/>
               <w:vertAlign w:val="subscript"/>
             </w:rPr>
-            <w:t>α</w:t>
+            <w:t>1</w:t>
           </w:r>
         </w:p>
       </w:tc>
@@ -37467,7 +37494,7 @@
               <w:szCs w:val="20"/>
               <w:vertAlign w:val="subscript"/>
             </w:rPr>
-            <w:t>α</w:t>
+            <w:t>2</w:t>
           </w:r>
         </w:p>
       </w:tc>

</xml_diff>

<commit_message>
Add a 3.2 release to z-series (documentaion-only update to 3.2)
</commit_message>
<xml_diff>
--- a/omega/Digital-AV-Ω32.docx
+++ b/omega/Digital-AV-Ω32.docx
@@ -2842,21 +2842,14 @@
           <w:sz w:val="28"/>
           <w:szCs w:val="28"/>
         </w:rPr>
-        <w:t>.</w:t>
-      </w:r>
-      <w:r>
-        <w:rPr>
-          <w:sz w:val="28"/>
-          <w:szCs w:val="28"/>
-        </w:rPr>
-        <w:t xml:space="preserve"> However, there has not been a 3.2 release for the Z-Series SDK. </w:t>
-      </w:r>
-      <w:r>
-        <w:rPr>
-          <w:sz w:val="28"/>
-          <w:szCs w:val="28"/>
-        </w:rPr>
-        <w:t>Therefore, some</w:t>
+        <w:t>, but not identical. Consequently</w:t>
+      </w:r>
+      <w:r>
+        <w:rPr>
+          <w:sz w:val="28"/>
+          <w:szCs w:val="28"/>
+        </w:rPr>
+        <w:t>, some</w:t>
       </w:r>
       <w:r>
         <w:rPr>
@@ -16927,7 +16920,7 @@
                 <w:sz w:val="24"/>
                 <w:szCs w:val="24"/>
               </w:rPr>
-              <w:t>32</w:t>
+              <w:t>16</w:t>
             </w:r>
           </w:p>
         </w:tc>
@@ -19187,7 +19180,11 @@
           </mc:Choice>
           <mc:Fallback>
             <w:pict>
-              <v:shape w14:anchorId="29316420" id="Text Box 21" o:spid="_x0000_s1035" type="#_x0000_t202" style="position:absolute;margin-left:-3.9pt;margin-top:80.75pt;width:350.7pt;height:25.8pt;z-index:251728896;visibility:visible;mso-wrap-style:square;mso-width-percent:0;mso-height-percent:0;mso-wrap-distance-left:9pt;mso-wrap-distance-top:3.6pt;mso-wrap-distance-right:9pt;mso-wrap-distance-bottom:3.6pt;mso-position-horizontal:absolute;mso-position-horizontal-relative:margin;mso-position-vertical:absolute;mso-position-vertical-relative:page;mso-width-percent:0;mso-height-percent:0;mso-width-relative:margin;mso-height-relative:margin;v-text-anchor:top" o:gfxdata="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" stroked="f">
+              <v:shapetype w14:anchorId="29316420" id="_x0000_t202" coordsize="21600,21600" o:spt="202" path="m,l,21600r21600,l21600,xe">
+                <v:stroke joinstyle="miter"/>
+                <v:path gradientshapeok="t" o:connecttype="rect"/>
+              </v:shapetype>
+              <v:shape id="Text Box 21" o:spid="_x0000_s1035" type="#_x0000_t202" style="position:absolute;margin-left:-3.9pt;margin-top:80.75pt;width:350.7pt;height:25.8pt;z-index:251728896;visibility:visible;mso-wrap-style:square;mso-width-percent:0;mso-height-percent:0;mso-wrap-distance-left:9pt;mso-wrap-distance-top:3.6pt;mso-wrap-distance-right:9pt;mso-wrap-distance-bottom:3.6pt;mso-position-horizontal:absolute;mso-position-horizontal-relative:margin;mso-position-vertical:absolute;mso-position-vertical-relative:page;mso-width-percent:0;mso-height-percent:0;mso-width-relative:margin;mso-height-relative:margin;v-text-anchor:top" o:gfxdata="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" stroked="f">
                 <v:textbox inset="0,0,0,0">
                   <w:txbxContent>
                     <w:tbl>
@@ -21075,7 +21072,6 @@
         </w:rPr>
         <w:t xml:space="preserve">, </w:t>
       </w:r>
-      <w:proofErr w:type="spellStart"/>
       <w:r>
         <w:rPr>
           <w:rFonts w:cstheme="minorHAnsi"/>
@@ -21083,9 +21079,8 @@
           <w:sz w:val="28"/>
           <w:szCs w:val="28"/>
         </w:rPr>
-        <w:t>superceding</w:t>
-      </w:r>
-      <w:proofErr w:type="spellEnd"/>
+        <w:t>superseding</w:t>
+      </w:r>
       <w:r>
         <w:rPr>
           <w:rFonts w:cstheme="minorHAnsi"/>
@@ -21111,7 +21106,7 @@
           <w:sz w:val="28"/>
           <w:szCs w:val="28"/>
         </w:rPr>
-        <w:t>found in Z31. V</w:t>
+        <w:t xml:space="preserve">found in </w:t>
       </w:r>
       <w:r>
         <w:rPr>
@@ -21120,9 +21115,8 @@
           <w:sz w:val="28"/>
           <w:szCs w:val="28"/>
         </w:rPr>
-        <w:t xml:space="preserve">erse look-up is now performed using the </w:t>
-      </w:r>
-      <w:proofErr w:type="spellStart"/>
+        <w:t>the Z-Series releases</w:t>
+      </w:r>
       <w:r>
         <w:rPr>
           <w:rFonts w:cstheme="minorHAnsi"/>
@@ -21130,9 +21124,8 @@
           <w:sz w:val="28"/>
           <w:szCs w:val="28"/>
         </w:rPr>
-        <w:t>WritIndex</w:t>
-      </w:r>
-      <w:proofErr w:type="spellEnd"/>
+        <w:t>. V</w:t>
+      </w:r>
       <w:r>
         <w:rPr>
           <w:rFonts w:cstheme="minorHAnsi"/>
@@ -21140,9 +21133,9 @@
           <w:sz w:val="28"/>
           <w:szCs w:val="28"/>
         </w:rPr>
-        <w:t xml:space="preserve"> and referencing the B:</w:t>
-      </w:r>
-      <w:proofErr w:type="gramStart"/>
+        <w:t xml:space="preserve">erse look-up is now performed using the </w:t>
+      </w:r>
+      <w:proofErr w:type="spellStart"/>
       <w:r>
         <w:rPr>
           <w:rFonts w:cstheme="minorHAnsi"/>
@@ -21150,9 +21143,9 @@
           <w:sz w:val="28"/>
           <w:szCs w:val="28"/>
         </w:rPr>
-        <w:t>C:V</w:t>
-      </w:r>
-      <w:proofErr w:type="gramEnd"/>
+        <w:t>WritIndex</w:t>
+      </w:r>
+      <w:proofErr w:type="spellEnd"/>
       <w:r>
         <w:rPr>
           <w:rFonts w:cstheme="minorHAnsi"/>
@@ -21160,7 +21153,7 @@
           <w:sz w:val="28"/>
           <w:szCs w:val="28"/>
         </w:rPr>
-        <w:t>:W field</w:t>
+        <w:t xml:space="preserve"> and referencing the B:C:V:W field</w:t>
       </w:r>
       <w:r>
         <w:rPr>
@@ -24225,7 +24218,6 @@
         <w:t xml:space="preserve"> or </w:t>
       </w:r>
       <w:proofErr w:type="spellStart"/>
-      <w:proofErr w:type="gramStart"/>
       <w:r>
         <w:rPr>
           <w:sz w:val="28"/>
@@ -24248,7 +24240,6 @@
         </w:rPr>
         <w:t>(</w:t>
       </w:r>
-      <w:proofErr w:type="gramEnd"/>
       <w:r>
         <w:rPr>
           <w:sz w:val="28"/>
@@ -32170,7 +32161,35 @@
           <w:sz w:val="20"/>
           <w:szCs w:val="20"/>
         </w:rPr>
-        <w:t>are compiled using Z31. However, effectively, the work to compile the initial two Z-series releases were the recent heavy lift. All releases since Z14 have been reformatting exercises. The Omega releases were inspired by the simplicity of utilizing the Flat Buffers release: why mess with a bunch of files when we can mess with just one?</w:t>
+        <w:t xml:space="preserve">are compiled using </w:t>
+      </w:r>
+      <w:r>
+        <w:rPr>
+          <w:sz w:val="20"/>
+          <w:szCs w:val="20"/>
+        </w:rPr>
+        <w:t>Z-Series assets</w:t>
+      </w:r>
+      <w:r>
+        <w:rPr>
+          <w:sz w:val="20"/>
+          <w:szCs w:val="20"/>
+        </w:rPr>
+        <w:t xml:space="preserve">. </w:t>
+      </w:r>
+      <w:r>
+        <w:rPr>
+          <w:sz w:val="20"/>
+          <w:szCs w:val="20"/>
+        </w:rPr>
+        <w:t>E</w:t>
+      </w:r>
+      <w:r>
+        <w:rPr>
+          <w:sz w:val="20"/>
+          <w:szCs w:val="20"/>
+        </w:rPr>
+        <w:t>ffectively, the work to compile the initial Z-series releases were the recent heavy lift. All releases since Z14 have been reformatting exercises. The Omega releases were inspired by the simplicity of utilizing the Flat Buffers release: why mess with a bunch of files when we can mess with just one?</w:t>
       </w:r>
       <w:r>
         <w:rPr>
@@ -35898,7 +35917,7 @@
               <w:szCs w:val="20"/>
               <w:vertAlign w:val="subscript"/>
             </w:rPr>
-            <w:t>2</w:t>
+            <w:t>n</w:t>
           </w:r>
         </w:p>
       </w:tc>

</xml_diff>

<commit_message>
Make reference to updated SDK.
</commit_message>
<xml_diff>
--- a/omega/Digital-AV-Ω32.docx
+++ b/omega/Digital-AV-Ω32.docx
@@ -1,6 +1,6 @@
 
 <file path=word/document.xml><?xml version="1.0" encoding="utf-8"?>
-<w:document xmlns:wpc="http://schemas.microsoft.com/office/word/2010/wordprocessingCanvas" xmlns:cx="http://schemas.microsoft.com/office/drawing/2014/chartex" xmlns:cx1="http://schemas.microsoft.com/office/drawing/2015/9/8/chartex" xmlns:cx2="http://schemas.microsoft.com/office/drawing/2015/10/21/chartex" xmlns:cx3="http://schemas.microsoft.com/office/drawing/2016/5/9/chartex" xmlns:cx4="http://schemas.microsoft.com/office/drawing/2016/5/10/chartex" xmlns:cx5="http://schemas.microsoft.com/office/drawing/2016/5/11/chartex" xmlns:cx6="http://schemas.microsoft.com/office/drawing/2016/5/12/chartex" xmlns:cx7="http://schemas.microsoft.com/office/drawing/2016/5/13/chartex" xmlns:cx8="http://schemas.microsoft.com/office/drawing/2016/5/14/chartex" xmlns:mc="http://schemas.openxmlformats.org/markup-compatibility/2006" xmlns:aink="http://schemas.microsoft.com/office/drawing/2016/ink" xmlns:am3d="http://schemas.microsoft.com/office/drawing/2017/model3d" xmlns:o="urn:schemas-microsoft-com:office:office" xmlns:oel="http://schemas.microsoft.com/office/2019/extlst" xmlns:r="http://schemas.openxmlformats.org/officeDocument/2006/relationships" xmlns:m="http://schemas.openxmlformats.org/officeDocument/2006/math" xmlns:v="urn:schemas-microsoft-com:vml" xmlns:wp14="http://schemas.microsoft.com/office/word/2010/wordprocessingDrawing" xmlns:wp="http://schemas.openxmlformats.org/drawingml/2006/wordprocessingDrawing" xmlns:w10="urn:schemas-microsoft-com:office:word" xmlns:w="http://schemas.openxmlformats.org/wordprocessingml/2006/main" xmlns:w14="http://schemas.microsoft.com/office/word/2010/wordml" xmlns:w15="http://schemas.microsoft.com/office/word/2012/wordml" xmlns:w16cex="http://schemas.microsoft.com/office/word/2018/wordml/cex" xmlns:w16cid="http://schemas.microsoft.com/office/word/2016/wordml/cid" xmlns:w16="http://schemas.microsoft.com/office/word/2018/wordml" xmlns:w16sdtdh="http://schemas.microsoft.com/office/word/2020/wordml/sdtdatahash" xmlns:w16se="http://schemas.microsoft.com/office/word/2015/wordml/symex" xmlns:wpg="http://schemas.microsoft.com/office/word/2010/wordprocessingGroup" xmlns:wpi="http://schemas.microsoft.com/office/word/2010/wordprocessingInk" xmlns:wne="http://schemas.microsoft.com/office/word/2006/wordml" xmlns:wps="http://schemas.microsoft.com/office/word/2010/wordprocessingShape" mc:Ignorable="w14 w15 w16se w16cid w16 w16cex w16sdtdh wp14">
+<w:document xmlns:wpc="http://schemas.microsoft.com/office/word/2010/wordprocessingCanvas" xmlns:cx="http://schemas.microsoft.com/office/drawing/2014/chartex" xmlns:cx1="http://schemas.microsoft.com/office/drawing/2015/9/8/chartex" xmlns:cx2="http://schemas.microsoft.com/office/drawing/2015/10/21/chartex" xmlns:cx3="http://schemas.microsoft.com/office/drawing/2016/5/9/chartex" xmlns:cx4="http://schemas.microsoft.com/office/drawing/2016/5/10/chartex" xmlns:cx5="http://schemas.microsoft.com/office/drawing/2016/5/11/chartex" xmlns:cx6="http://schemas.microsoft.com/office/drawing/2016/5/12/chartex" xmlns:cx7="http://schemas.microsoft.com/office/drawing/2016/5/13/chartex" xmlns:cx8="http://schemas.microsoft.com/office/drawing/2016/5/14/chartex" xmlns:mc="http://schemas.openxmlformats.org/markup-compatibility/2006" xmlns:aink="http://schemas.microsoft.com/office/drawing/2016/ink" xmlns:am3d="http://schemas.microsoft.com/office/drawing/2017/model3d" xmlns:o="urn:schemas-microsoft-com:office:office" xmlns:oel="http://schemas.microsoft.com/office/2019/extlst" xmlns:r="http://schemas.openxmlformats.org/officeDocument/2006/relationships" xmlns:m="http://schemas.openxmlformats.org/officeDocument/2006/math" xmlns:v="urn:schemas-microsoft-com:vml" xmlns:wp14="http://schemas.microsoft.com/office/word/2010/wordprocessingDrawing" xmlns:wp="http://schemas.openxmlformats.org/drawingml/2006/wordprocessingDrawing" xmlns:w10="urn:schemas-microsoft-com:office:word" xmlns:w="http://schemas.openxmlformats.org/wordprocessingml/2006/main" xmlns:w14="http://schemas.microsoft.com/office/word/2010/wordml" xmlns:w15="http://schemas.microsoft.com/office/word/2012/wordml" xmlns:w16cex="http://schemas.microsoft.com/office/word/2018/wordml/cex" xmlns:w16cid="http://schemas.microsoft.com/office/word/2016/wordml/cid" xmlns:w16="http://schemas.microsoft.com/office/word/2018/wordml" xmlns:w16du="http://schemas.microsoft.com/office/word/2023/wordml/word16du" xmlns:w16sdtdh="http://schemas.microsoft.com/office/word/2020/wordml/sdtdatahash" xmlns:w16se="http://schemas.microsoft.com/office/word/2015/wordml/symex" xmlns:wpg="http://schemas.microsoft.com/office/word/2010/wordprocessingGroup" xmlns:wpi="http://schemas.microsoft.com/office/word/2010/wordprocessingInk" xmlns:wne="http://schemas.microsoft.com/office/word/2006/wordml" xmlns:wps="http://schemas.microsoft.com/office/word/2010/wordprocessingShape" mc:Ignorable="w14 w15 w16se w16cid w16 w16cex w16sdtdh wp14">
   <w:body>
     <w:p>
       <w:pPr>
@@ -156,23 +156,7 @@
           <w:sz w:val="28"/>
           <w:szCs w:val="28"/>
         </w:rPr>
-        <w:t xml:space="preserve">leveraging sources in the </w:t>
-      </w:r>
-      <w:proofErr w:type="gramStart"/>
-      <w:r>
-        <w:rPr>
-          <w:sz w:val="28"/>
-          <w:szCs w:val="28"/>
-        </w:rPr>
-        <w:t>foundations</w:t>
-      </w:r>
-      <w:proofErr w:type="gramEnd"/>
-      <w:r>
-        <w:rPr>
-          <w:sz w:val="28"/>
-          <w:szCs w:val="28"/>
-        </w:rPr>
-        <w:t xml:space="preserve"> releases.</w:t>
+        <w:t>leveraging sources in the foundations releases.</w:t>
       </w:r>
     </w:p>
     <w:p>
@@ -307,23 +291,13 @@
                 <w:bCs/>
               </w:rPr>
             </w:pPr>
-            <w:proofErr w:type="gramStart"/>
             <w:r>
               <w:rPr>
                 <w:rFonts w:ascii="Arial" w:hAnsi="Arial" w:cs="Arial"/>
                 <w:bCs/>
                 <w:color w:val="FFFFFF"/>
               </w:rPr>
-              <w:t>char[</w:t>
-            </w:r>
-            <w:proofErr w:type="gramEnd"/>
-            <w:r>
-              <w:rPr>
-                <w:rFonts w:ascii="Arial" w:hAnsi="Arial" w:cs="Arial"/>
-                <w:bCs/>
-                <w:color w:val="FFFFFF"/>
-              </w:rPr>
-              <w:t>16]</w:t>
+              <w:t>char[16]</w:t>
             </w:r>
           </w:p>
         </w:tc>
@@ -1686,14 +1660,12 @@
                 <w:szCs w:val="18"/>
               </w:rPr>
             </w:pPr>
-            <w:proofErr w:type="spellStart"/>
             <w:r>
               <w:rPr>
                 <w:rFonts w:ascii="Consolas" w:hAnsi="Consolas"/>
               </w:rPr>
               <w:t>Lemmata</w:t>
             </w:r>
-            <w:proofErr w:type="spellEnd"/>
           </w:p>
         </w:tc>
         <w:tc>
@@ -1916,16 +1888,8 @@
               <w:rPr>
                 <w:rFonts w:ascii="Consolas" w:hAnsi="Consolas"/>
               </w:rPr>
-              <w:t>OOV-</w:t>
-            </w:r>
-            <w:proofErr w:type="spellStart"/>
-            <w:r>
-              <w:rPr>
-                <w:rFonts w:ascii="Consolas" w:hAnsi="Consolas"/>
-              </w:rPr>
-              <w:t>Lemmata</w:t>
-            </w:r>
-            <w:proofErr w:type="spellEnd"/>
+              <w:t>OOV-Lemmata</w:t>
+            </w:r>
           </w:p>
         </w:tc>
         <w:tc>
@@ -3215,27 +3179,7 @@
                 <w:color w:val="FFFFFF"/>
                 <w:sz w:val="24"/>
               </w:rPr>
-              <w:t>B:</w:t>
-            </w:r>
-            <w:proofErr w:type="gramStart"/>
-            <w:r>
-              <w:rPr>
-                <w:rFonts w:ascii="Arial" w:eastAsia="Arial" w:hAnsi="Arial" w:cs="Arial"/>
-                <w:b/>
-                <w:color w:val="FFFFFF"/>
-                <w:sz w:val="24"/>
-              </w:rPr>
-              <w:t>C:V</w:t>
-            </w:r>
-            <w:proofErr w:type="gramEnd"/>
-            <w:r>
-              <w:rPr>
-                <w:rFonts w:ascii="Arial" w:eastAsia="Arial" w:hAnsi="Arial" w:cs="Arial"/>
-                <w:b/>
-                <w:color w:val="FFFFFF"/>
-                <w:sz w:val="24"/>
-              </w:rPr>
-              <w:t>:W</w:t>
+              <w:t>B:C:V:W</w:t>
             </w:r>
             <w:r>
               <w:rPr>
@@ -3424,7 +3368,6 @@
                 <w:sz w:val="24"/>
               </w:rPr>
             </w:pPr>
-            <w:proofErr w:type="spellStart"/>
             <w:r>
               <w:rPr>
                 <w:rFonts w:ascii="Arial" w:eastAsia="Arial" w:hAnsi="Arial" w:cs="Arial"/>
@@ -3434,7 +3377,6 @@
               </w:rPr>
               <w:t>Punc</w:t>
             </w:r>
-            <w:proofErr w:type="spellEnd"/>
           </w:p>
           <w:p>
             <w:pPr>
@@ -3546,7 +3488,6 @@
               </w:rPr>
               <w:t>PN+</w:t>
             </w:r>
-            <w:proofErr w:type="gramStart"/>
             <w:r>
               <w:rPr>
                 <w:rFonts w:ascii="Arial" w:eastAsia="Arial" w:hAnsi="Arial" w:cs="Arial"/>
@@ -3554,17 +3495,7 @@
                 <w:color w:val="FFFFFF" w:themeColor="background1"/>
                 <w:sz w:val="24"/>
               </w:rPr>
-              <w:t>POS(</w:t>
-            </w:r>
-            <w:proofErr w:type="gramEnd"/>
-            <w:r>
-              <w:rPr>
-                <w:rFonts w:ascii="Arial" w:eastAsia="Arial" w:hAnsi="Arial" w:cs="Arial"/>
-                <w:b/>
-                <w:color w:val="FFFFFF" w:themeColor="background1"/>
-                <w:sz w:val="24"/>
-              </w:rPr>
-              <w:t>12)</w:t>
+              <w:t>POS(12)</w:t>
             </w:r>
           </w:p>
           <w:p>
@@ -3613,7 +3544,6 @@
                 <w:sz w:val="24"/>
               </w:rPr>
             </w:pPr>
-            <w:proofErr w:type="gramStart"/>
             <w:r>
               <w:rPr>
                 <w:rFonts w:ascii="Arial" w:eastAsia="Arial" w:hAnsi="Arial" w:cs="Arial"/>
@@ -3630,17 +3560,7 @@
                 <w:color w:val="FFFFFF" w:themeColor="background1"/>
                 <w:sz w:val="24"/>
               </w:rPr>
-              <w:t>(</w:t>
-            </w:r>
-            <w:proofErr w:type="gramEnd"/>
-            <w:r>
-              <w:rPr>
-                <w:rFonts w:ascii="Arial" w:eastAsia="Arial" w:hAnsi="Arial" w:cs="Arial"/>
-                <w:b/>
-                <w:color w:val="FFFFFF" w:themeColor="background1"/>
-                <w:sz w:val="24"/>
-              </w:rPr>
-              <w:t>32)</w:t>
+              <w:t>(32)</w:t>
             </w:r>
           </w:p>
           <w:p>
@@ -7830,7 +7750,6 @@
                 <w:color w:val="BDD6EE" w:themeColor="accent1" w:themeTint="66"/>
               </w:rPr>
             </w:pPr>
-            <w:proofErr w:type="gramStart"/>
             <w:r>
               <w:rPr>
                 <w:rFonts w:ascii="Arial" w:eastAsia="Arial" w:hAnsi="Arial" w:cs="Arial"/>
@@ -7838,17 +7757,7 @@
                 <w:color w:val="BDD6EE" w:themeColor="accent1" w:themeTint="66"/>
                 <w:sz w:val="24"/>
               </w:rPr>
-              <w:t>Bit  Pattern</w:t>
-            </w:r>
-            <w:proofErr w:type="gramEnd"/>
-            <w:r>
-              <w:rPr>
-                <w:rFonts w:ascii="Arial" w:eastAsia="Arial" w:hAnsi="Arial" w:cs="Arial"/>
-                <w:b/>
-                <w:color w:val="BDD6EE" w:themeColor="accent1" w:themeTint="66"/>
-                <w:sz w:val="24"/>
-              </w:rPr>
-              <w:t xml:space="preserve"> (Hex)</w:t>
+              <w:t>Bit  Pattern (Hex)</w:t>
             </w:r>
             <w:r>
               <w:rPr>
@@ -8288,7 +8197,6 @@
                 <w:szCs w:val="18"/>
               </w:rPr>
             </w:pPr>
-            <w:proofErr w:type="gramStart"/>
             <w:r>
               <w:rPr>
                 <w:rFonts w:ascii="Consolas" w:eastAsia="Courier New" w:hAnsi="Consolas" w:cs="Courier New"/>
@@ -8296,17 +8204,7 @@
                 <w:sz w:val="18"/>
                 <w:szCs w:val="18"/>
               </w:rPr>
-              <w:t>PUNC::</w:t>
-            </w:r>
-            <w:proofErr w:type="gramEnd"/>
-            <w:r>
-              <w:rPr>
-                <w:rFonts w:ascii="Consolas" w:eastAsia="Courier New" w:hAnsi="Consolas" w:cs="Courier New"/>
-                <w:color w:val="0070C0"/>
-                <w:sz w:val="18"/>
-                <w:szCs w:val="18"/>
-              </w:rPr>
-              <w:t xml:space="preserve">clause </w:t>
+              <w:t xml:space="preserve">PUNC::clause </w:t>
             </w:r>
           </w:p>
         </w:tc>
@@ -8369,7 +8267,6 @@
                 <w:szCs w:val="18"/>
               </w:rPr>
             </w:pPr>
-            <w:proofErr w:type="gramStart"/>
             <w:r>
               <w:rPr>
                 <w:rFonts w:ascii="Consolas" w:eastAsia="Courier New" w:hAnsi="Consolas" w:cs="Courier New"/>
@@ -8377,17 +8274,7 @@
                 <w:sz w:val="18"/>
                 <w:szCs w:val="18"/>
               </w:rPr>
-              <w:t>PUNC::</w:t>
-            </w:r>
-            <w:proofErr w:type="gramEnd"/>
-            <w:r>
-              <w:rPr>
-                <w:rFonts w:ascii="Consolas" w:eastAsia="Courier New" w:hAnsi="Consolas" w:cs="Courier New"/>
-                <w:color w:val="0070C0"/>
-                <w:sz w:val="18"/>
-                <w:szCs w:val="18"/>
-              </w:rPr>
-              <w:t xml:space="preserve">exclamatory </w:t>
+              <w:t xml:space="preserve">PUNC::exclamatory </w:t>
             </w:r>
           </w:p>
         </w:tc>
@@ -8450,7 +8337,6 @@
                 <w:szCs w:val="18"/>
               </w:rPr>
             </w:pPr>
-            <w:proofErr w:type="gramStart"/>
             <w:r>
               <w:rPr>
                 <w:rFonts w:ascii="Consolas" w:eastAsia="Courier New" w:hAnsi="Consolas" w:cs="Courier New"/>
@@ -8458,17 +8344,7 @@
                 <w:sz w:val="18"/>
                 <w:szCs w:val="18"/>
               </w:rPr>
-              <w:t>PUNC::</w:t>
-            </w:r>
-            <w:proofErr w:type="gramEnd"/>
-            <w:r>
-              <w:rPr>
-                <w:rFonts w:ascii="Consolas" w:eastAsia="Courier New" w:hAnsi="Consolas" w:cs="Courier New"/>
-                <w:color w:val="0070C0"/>
-                <w:sz w:val="18"/>
-                <w:szCs w:val="18"/>
-              </w:rPr>
-              <w:t xml:space="preserve">interrogative </w:t>
+              <w:t xml:space="preserve">PUNC::interrogative </w:t>
             </w:r>
           </w:p>
         </w:tc>
@@ -8551,7 +8427,6 @@
                 <w:szCs w:val="18"/>
               </w:rPr>
             </w:pPr>
-            <w:proofErr w:type="gramStart"/>
             <w:r>
               <w:rPr>
                 <w:rFonts w:ascii="Consolas" w:eastAsia="Courier New" w:hAnsi="Consolas" w:cs="Courier New"/>
@@ -8559,17 +8434,7 @@
                 <w:sz w:val="18"/>
                 <w:szCs w:val="18"/>
               </w:rPr>
-              <w:t>PUNC::</w:t>
-            </w:r>
-            <w:proofErr w:type="gramEnd"/>
-            <w:r>
-              <w:rPr>
-                <w:rFonts w:ascii="Consolas" w:eastAsia="Courier New" w:hAnsi="Consolas" w:cs="Courier New"/>
-                <w:color w:val="0070C0"/>
-                <w:sz w:val="18"/>
-                <w:szCs w:val="18"/>
-              </w:rPr>
-              <w:t xml:space="preserve">declarative </w:t>
+              <w:t xml:space="preserve">PUNC::declarative </w:t>
             </w:r>
           </w:p>
         </w:tc>
@@ -8654,7 +8519,6 @@
                 <w:szCs w:val="18"/>
               </w:rPr>
             </w:pPr>
-            <w:proofErr w:type="gramStart"/>
             <w:r>
               <w:rPr>
                 <w:rFonts w:ascii="Consolas" w:eastAsia="Courier New" w:hAnsi="Consolas" w:cs="Courier New"/>
@@ -8662,17 +8526,7 @@
                 <w:sz w:val="18"/>
                 <w:szCs w:val="18"/>
               </w:rPr>
-              <w:t>PUNC::</w:t>
-            </w:r>
-            <w:proofErr w:type="gramEnd"/>
-            <w:r>
-              <w:rPr>
-                <w:rFonts w:ascii="Consolas" w:eastAsia="Courier New" w:hAnsi="Consolas" w:cs="Courier New"/>
-                <w:color w:val="0070C0"/>
-                <w:sz w:val="18"/>
-                <w:szCs w:val="18"/>
-              </w:rPr>
-              <w:t xml:space="preserve">dash </w:t>
+              <w:t xml:space="preserve">PUNC::dash </w:t>
             </w:r>
           </w:p>
         </w:tc>
@@ -8755,7 +8609,6 @@
                 <w:szCs w:val="18"/>
               </w:rPr>
             </w:pPr>
-            <w:proofErr w:type="gramStart"/>
             <w:r>
               <w:rPr>
                 <w:rFonts w:ascii="Consolas" w:eastAsia="Courier New" w:hAnsi="Consolas" w:cs="Courier New"/>
@@ -8763,17 +8616,7 @@
                 <w:sz w:val="18"/>
                 <w:szCs w:val="18"/>
               </w:rPr>
-              <w:t>PUNC::</w:t>
-            </w:r>
-            <w:proofErr w:type="gramEnd"/>
-            <w:r>
-              <w:rPr>
-                <w:rFonts w:ascii="Consolas" w:eastAsia="Courier New" w:hAnsi="Consolas" w:cs="Courier New"/>
-                <w:color w:val="0070C0"/>
-                <w:sz w:val="18"/>
-                <w:szCs w:val="18"/>
-              </w:rPr>
-              <w:t xml:space="preserve">semicolon </w:t>
+              <w:t xml:space="preserve">PUNC::semicolon </w:t>
             </w:r>
           </w:p>
         </w:tc>
@@ -8858,7 +8701,6 @@
                 <w:szCs w:val="18"/>
               </w:rPr>
             </w:pPr>
-            <w:proofErr w:type="gramStart"/>
             <w:r>
               <w:rPr>
                 <w:rFonts w:ascii="Consolas" w:eastAsia="Courier New" w:hAnsi="Consolas" w:cs="Courier New"/>
@@ -8866,17 +8708,7 @@
                 <w:sz w:val="18"/>
                 <w:szCs w:val="18"/>
               </w:rPr>
-              <w:t>PUNC::</w:t>
-            </w:r>
-            <w:proofErr w:type="gramEnd"/>
-            <w:r>
-              <w:rPr>
-                <w:rFonts w:ascii="Consolas" w:eastAsia="Courier New" w:hAnsi="Consolas" w:cs="Courier New"/>
-                <w:color w:val="0070C0"/>
-                <w:sz w:val="18"/>
-                <w:szCs w:val="18"/>
-              </w:rPr>
-              <w:t xml:space="preserve">comma </w:t>
+              <w:t xml:space="preserve">PUNC::comma </w:t>
             </w:r>
           </w:p>
         </w:tc>
@@ -8939,7 +8771,6 @@
                 <w:szCs w:val="18"/>
               </w:rPr>
             </w:pPr>
-            <w:proofErr w:type="gramStart"/>
             <w:r>
               <w:rPr>
                 <w:rFonts w:ascii="Consolas" w:eastAsia="Courier New" w:hAnsi="Consolas" w:cs="Courier New"/>
@@ -8947,17 +8778,7 @@
                 <w:sz w:val="18"/>
                 <w:szCs w:val="18"/>
               </w:rPr>
-              <w:t>PUNC::</w:t>
-            </w:r>
-            <w:proofErr w:type="gramEnd"/>
-            <w:r>
-              <w:rPr>
-                <w:rFonts w:ascii="Consolas" w:eastAsia="Courier New" w:hAnsi="Consolas" w:cs="Courier New"/>
-                <w:color w:val="0070C0"/>
-                <w:sz w:val="18"/>
-                <w:szCs w:val="18"/>
-              </w:rPr>
-              <w:t xml:space="preserve">colon </w:t>
+              <w:t xml:space="preserve">PUNC::colon </w:t>
             </w:r>
           </w:p>
         </w:tc>
@@ -9020,7 +8841,6 @@
                 <w:szCs w:val="18"/>
               </w:rPr>
             </w:pPr>
-            <w:proofErr w:type="gramStart"/>
             <w:r>
               <w:rPr>
                 <w:rFonts w:ascii="Consolas" w:eastAsia="Courier New" w:hAnsi="Consolas" w:cs="Courier New"/>
@@ -9028,17 +8848,7 @@
                 <w:sz w:val="18"/>
                 <w:szCs w:val="18"/>
               </w:rPr>
-              <w:t>PUNC::</w:t>
-            </w:r>
-            <w:proofErr w:type="gramEnd"/>
-            <w:r>
-              <w:rPr>
-                <w:rFonts w:ascii="Consolas" w:eastAsia="Courier New" w:hAnsi="Consolas" w:cs="Courier New"/>
-                <w:color w:val="0070C0"/>
-                <w:sz w:val="18"/>
-                <w:szCs w:val="18"/>
-              </w:rPr>
-              <w:t>possessive</w:t>
+              <w:t>PUNC::possessive</w:t>
             </w:r>
           </w:p>
         </w:tc>
@@ -9101,7 +8911,6 @@
                 <w:szCs w:val="18"/>
               </w:rPr>
             </w:pPr>
-            <w:proofErr w:type="gramStart"/>
             <w:r>
               <w:rPr>
                 <w:rFonts w:ascii="Consolas" w:eastAsia="Courier New" w:hAnsi="Consolas" w:cs="Courier New"/>
@@ -9109,20 +8918,8 @@
                 <w:sz w:val="18"/>
                 <w:szCs w:val="18"/>
               </w:rPr>
-              <w:t>PUNC::</w:t>
-            </w:r>
-            <w:proofErr w:type="spellStart"/>
-            <w:proofErr w:type="gramEnd"/>
-            <w:r>
-              <w:rPr>
-                <w:rFonts w:ascii="Consolas" w:eastAsia="Courier New" w:hAnsi="Consolas" w:cs="Courier New"/>
-                <w:color w:val="0070C0"/>
-                <w:sz w:val="18"/>
-                <w:szCs w:val="18"/>
-              </w:rPr>
-              <w:t>closeParen</w:t>
-            </w:r>
-            <w:proofErr w:type="spellEnd"/>
+              <w:t>PUNC::closeParen</w:t>
+            </w:r>
           </w:p>
         </w:tc>
         <w:tc>
@@ -9204,7 +9001,6 @@
                 <w:szCs w:val="18"/>
               </w:rPr>
             </w:pPr>
-            <w:proofErr w:type="gramStart"/>
             <w:r>
               <w:rPr>
                 <w:rFonts w:ascii="Consolas" w:eastAsia="Courier New" w:hAnsi="Consolas" w:cs="Courier New"/>
@@ -9212,17 +9008,7 @@
                 <w:sz w:val="18"/>
                 <w:szCs w:val="18"/>
               </w:rPr>
-              <w:t>MODE::</w:t>
-            </w:r>
-            <w:proofErr w:type="gramEnd"/>
-            <w:r>
-              <w:rPr>
-                <w:rFonts w:ascii="Consolas" w:eastAsia="Courier New" w:hAnsi="Consolas" w:cs="Courier New"/>
-                <w:color w:val="0070C0"/>
-                <w:sz w:val="18"/>
-                <w:szCs w:val="18"/>
-              </w:rPr>
-              <w:t>parenthetical</w:t>
+              <w:t>MODE::parenthetical</w:t>
             </w:r>
           </w:p>
         </w:tc>
@@ -9317,7 +9103,6 @@
                 <w:szCs w:val="18"/>
               </w:rPr>
             </w:pPr>
-            <w:proofErr w:type="gramStart"/>
             <w:r>
               <w:rPr>
                 <w:rFonts w:ascii="Consolas" w:eastAsia="Courier New" w:hAnsi="Consolas" w:cs="Courier New"/>
@@ -9325,17 +9110,7 @@
                 <w:sz w:val="18"/>
                 <w:szCs w:val="18"/>
               </w:rPr>
-              <w:t>MODE::</w:t>
-            </w:r>
-            <w:proofErr w:type="gramEnd"/>
-            <w:r>
-              <w:rPr>
-                <w:rFonts w:ascii="Consolas" w:eastAsia="Courier New" w:hAnsi="Consolas" w:cs="Courier New"/>
-                <w:color w:val="0070C0"/>
-                <w:sz w:val="18"/>
-                <w:szCs w:val="18"/>
-              </w:rPr>
-              <w:t xml:space="preserve">italics </w:t>
+              <w:t xml:space="preserve">MODE::italics </w:t>
             </w:r>
           </w:p>
         </w:tc>
@@ -9418,7 +9193,6 @@
                 <w:szCs w:val="18"/>
               </w:rPr>
             </w:pPr>
-            <w:proofErr w:type="gramStart"/>
             <w:r>
               <w:rPr>
                 <w:rFonts w:ascii="Consolas" w:eastAsia="Courier New" w:hAnsi="Consolas" w:cs="Courier New"/>
@@ -9426,17 +9200,7 @@
                 <w:sz w:val="18"/>
                 <w:szCs w:val="18"/>
               </w:rPr>
-              <w:t>MODE::</w:t>
-            </w:r>
-            <w:proofErr w:type="gramEnd"/>
-            <w:r>
-              <w:rPr>
-                <w:rFonts w:ascii="Consolas" w:eastAsia="Courier New" w:hAnsi="Consolas" w:cs="Courier New"/>
-                <w:color w:val="0070C0"/>
-                <w:sz w:val="18"/>
-                <w:szCs w:val="18"/>
-              </w:rPr>
-              <w:t xml:space="preserve">Jesus </w:t>
+              <w:t xml:space="preserve">MODE::Jesus </w:t>
             </w:r>
           </w:p>
         </w:tc>
@@ -10661,7 +10425,6 @@
                 <w:color w:val="0070C0"/>
               </w:rPr>
             </w:pPr>
-            <w:proofErr w:type="spellStart"/>
             <w:r>
               <w:rPr>
                 <w:rFonts w:ascii="Consolas" w:eastAsia="Courier New" w:hAnsi="Consolas" w:cs="Courier New"/>
@@ -10669,7 +10432,6 @@
               </w:rPr>
               <w:t>EndBit</w:t>
             </w:r>
-            <w:proofErr w:type="spellEnd"/>
           </w:p>
         </w:tc>
         <w:tc>
@@ -10748,21 +10510,12 @@
                 <w:color w:val="0070C0"/>
               </w:rPr>
             </w:pPr>
-            <w:proofErr w:type="spellStart"/>
             <w:r>
               <w:rPr>
                 <w:rFonts w:ascii="Consolas" w:eastAsia="Courier New" w:hAnsi="Consolas" w:cs="Courier New"/>
                 <w:color w:val="0070C0"/>
               </w:rPr>
-              <w:t>BeginningOfVerse</w:t>
-            </w:r>
-            <w:proofErr w:type="spellEnd"/>
-            <w:r>
-              <w:rPr>
-                <w:rFonts w:ascii="Consolas" w:eastAsia="Courier New" w:hAnsi="Consolas" w:cs="Courier New"/>
-                <w:color w:val="0070C0"/>
-              </w:rPr>
-              <w:t xml:space="preserve"> </w:t>
+              <w:t xml:space="preserve">BeginningOfVerse </w:t>
             </w:r>
           </w:p>
         </w:tc>
@@ -10842,7 +10595,6 @@
                 <w:color w:val="0070C0"/>
               </w:rPr>
             </w:pPr>
-            <w:proofErr w:type="spellStart"/>
             <w:r>
               <w:rPr>
                 <w:rFonts w:ascii="Consolas" w:eastAsia="Courier New" w:hAnsi="Consolas" w:cs="Courier New"/>
@@ -10850,7 +10602,6 @@
               </w:rPr>
               <w:t>EndOfVerse</w:t>
             </w:r>
-            <w:proofErr w:type="spellEnd"/>
           </w:p>
         </w:tc>
         <w:tc>
@@ -10929,21 +10680,12 @@
                 <w:color w:val="0070C0"/>
               </w:rPr>
             </w:pPr>
-            <w:proofErr w:type="spellStart"/>
             <w:r>
               <w:rPr>
                 <w:rFonts w:ascii="Consolas" w:eastAsia="Courier New" w:hAnsi="Consolas" w:cs="Courier New"/>
                 <w:color w:val="0070C0"/>
               </w:rPr>
-              <w:t>BeginningOfChapter</w:t>
-            </w:r>
-            <w:proofErr w:type="spellEnd"/>
-            <w:r>
-              <w:rPr>
-                <w:rFonts w:ascii="Consolas" w:eastAsia="Courier New" w:hAnsi="Consolas" w:cs="Courier New"/>
-                <w:color w:val="0070C0"/>
-              </w:rPr>
-              <w:t xml:space="preserve"> </w:t>
+              <w:t xml:space="preserve">BeginningOfChapter </w:t>
             </w:r>
           </w:p>
         </w:tc>
@@ -11023,7 +10765,6 @@
                 <w:color w:val="0070C0"/>
               </w:rPr>
             </w:pPr>
-            <w:proofErr w:type="spellStart"/>
             <w:r>
               <w:rPr>
                 <w:rFonts w:ascii="Consolas" w:eastAsia="Courier New" w:hAnsi="Consolas" w:cs="Courier New"/>
@@ -11031,7 +10772,6 @@
               </w:rPr>
               <w:t>EndOfChapter</w:t>
             </w:r>
-            <w:proofErr w:type="spellEnd"/>
           </w:p>
         </w:tc>
         <w:tc>
@@ -11110,7 +10850,6 @@
                 <w:color w:val="0070C0"/>
               </w:rPr>
             </w:pPr>
-            <w:proofErr w:type="spellStart"/>
             <w:r>
               <w:rPr>
                 <w:rFonts w:ascii="Consolas" w:eastAsia="Courier New" w:hAnsi="Consolas" w:cs="Courier New"/>
@@ -11118,7 +10857,6 @@
               </w:rPr>
               <w:t>BeginningOfBook</w:t>
             </w:r>
-            <w:proofErr w:type="spellEnd"/>
           </w:p>
         </w:tc>
         <w:tc>
@@ -11197,7 +10935,6 @@
                 <w:color w:val="0070C0"/>
               </w:rPr>
             </w:pPr>
-            <w:proofErr w:type="spellStart"/>
             <w:r>
               <w:rPr>
                 <w:rFonts w:ascii="Consolas" w:eastAsia="Courier New" w:hAnsi="Consolas" w:cs="Courier New"/>
@@ -11205,7 +10942,6 @@
               </w:rPr>
               <w:t>EndOfBook</w:t>
             </w:r>
-            <w:proofErr w:type="spellEnd"/>
           </w:p>
         </w:tc>
         <w:tc>
@@ -11284,7 +11020,6 @@
                 <w:color w:val="0070C0"/>
               </w:rPr>
             </w:pPr>
-            <w:proofErr w:type="spellStart"/>
             <w:r>
               <w:rPr>
                 <w:rFonts w:ascii="Consolas" w:eastAsia="Courier New" w:hAnsi="Consolas" w:cs="Courier New"/>
@@ -11292,7 +11027,6 @@
               </w:rPr>
               <w:t>BeginningOfBible</w:t>
             </w:r>
-            <w:proofErr w:type="spellEnd"/>
           </w:p>
         </w:tc>
         <w:tc>
@@ -11372,7 +11106,6 @@
                 <w:color w:val="0070C0"/>
               </w:rPr>
             </w:pPr>
-            <w:proofErr w:type="spellStart"/>
             <w:r>
               <w:rPr>
                 <w:rFonts w:ascii="Consolas" w:eastAsia="Courier New" w:hAnsi="Consolas" w:cs="Courier New"/>
@@ -11380,7 +11113,6 @@
               </w:rPr>
               <w:t>EndOfBible</w:t>
             </w:r>
-            <w:proofErr w:type="spellEnd"/>
           </w:p>
         </w:tc>
         <w:tc>
@@ -11704,21 +11436,12 @@
                 <w:color w:val="0070C0"/>
               </w:rPr>
             </w:pPr>
-            <w:proofErr w:type="spellStart"/>
             <w:r>
               <w:rPr>
                 <w:rFonts w:ascii="Consolas" w:hAnsi="Consolas"/>
                 <w:color w:val="0070C0"/>
               </w:rPr>
-              <w:t>HardSegmentEnd</w:t>
-            </w:r>
-            <w:proofErr w:type="spellEnd"/>
-            <w:r>
-              <w:rPr>
-                <w:rFonts w:ascii="Consolas" w:hAnsi="Consolas"/>
-                <w:color w:val="0070C0"/>
-              </w:rPr>
-              <w:t xml:space="preserve"> </w:t>
+              <w:t xml:space="preserve">HardSegmentEnd </w:t>
             </w:r>
           </w:p>
         </w:tc>
@@ -11798,7 +11521,6 @@
                 <w:color w:val="0070C0"/>
               </w:rPr>
             </w:pPr>
-            <w:proofErr w:type="spellStart"/>
             <w:r>
               <w:rPr>
                 <w:rFonts w:ascii="Consolas" w:eastAsia="Courier New" w:hAnsi="Consolas" w:cs="Courier New"/>
@@ -11813,7 +11535,6 @@
               </w:rPr>
               <w:t>SegmentEnd</w:t>
             </w:r>
-            <w:proofErr w:type="spellEnd"/>
           </w:p>
         </w:tc>
         <w:tc>
@@ -11892,7 +11613,6 @@
                 <w:color w:val="0070C0"/>
               </w:rPr>
             </w:pPr>
-            <w:proofErr w:type="spellStart"/>
             <w:r>
               <w:rPr>
                 <w:rFonts w:ascii="Consolas" w:hAnsi="Consolas"/>
@@ -11900,7 +11620,6 @@
               </w:rPr>
               <w:t>SoftSegmentEnd</w:t>
             </w:r>
-            <w:proofErr w:type="spellEnd"/>
           </w:p>
         </w:tc>
         <w:tc>
@@ -11979,7 +11698,6 @@
                 <w:color w:val="0070C0"/>
               </w:rPr>
             </w:pPr>
-            <w:proofErr w:type="spellStart"/>
             <w:r>
               <w:rPr>
                 <w:rFonts w:ascii="Consolas" w:eastAsia="Courier New" w:hAnsi="Consolas" w:cs="Courier New"/>
@@ -11994,7 +11712,6 @@
               </w:rPr>
               <w:t>SegmentEnd</w:t>
             </w:r>
-            <w:proofErr w:type="spellEnd"/>
           </w:p>
         </w:tc>
         <w:tc>
@@ -13762,7 +13479,6 @@
                 <w:szCs w:val="18"/>
               </w:rPr>
             </w:pPr>
-            <w:proofErr w:type="spellStart"/>
             <w:r>
               <w:rPr>
                 <w:rFonts w:ascii="Consolas" w:eastAsia="Courier New" w:hAnsi="Consolas" w:cs="Courier New"/>
@@ -13772,7 +13488,6 @@
               </w:rPr>
               <w:t>NounOrPronoun</w:t>
             </w:r>
-            <w:proofErr w:type="spellEnd"/>
           </w:p>
         </w:tc>
         <w:tc>
@@ -15787,7 +15502,6 @@
                               </w:rPr>
                               <w:tab/>
                             </w:r>
-                            <w:proofErr w:type="gramStart"/>
                             <w:r>
                               <w:rPr>
                                 <w:b/>
@@ -15798,7 +15512,6 @@
                               </w:rPr>
                               <w:t>his</w:t>
                             </w:r>
-                            <w:proofErr w:type="gramEnd"/>
                             <w:r>
                               <w:rPr>
                                 <w:color w:val="5B9BD5" w:themeColor="accent1"/>
@@ -15839,7 +15552,6 @@
                               </w:rPr>
                               <w:t>is either masculine or neuter (</w:t>
                             </w:r>
-                            <w:proofErr w:type="gramStart"/>
                             <w:r>
                               <w:rPr>
                                 <w:b/>
@@ -15850,7 +15562,6 @@
                               </w:rPr>
                               <w:t>its</w:t>
                             </w:r>
-                            <w:proofErr w:type="gramEnd"/>
                             <w:r>
                               <w:rPr>
                                 <w:color w:val="5B9BD5" w:themeColor="accent1"/>
@@ -15965,7 +15676,6 @@
                         </w:rPr>
                         <w:tab/>
                       </w:r>
-                      <w:proofErr w:type="gramStart"/>
                       <w:r>
                         <w:rPr>
                           <w:b/>
@@ -15976,7 +15686,6 @@
                         </w:rPr>
                         <w:t>his</w:t>
                       </w:r>
-                      <w:proofErr w:type="gramEnd"/>
                       <w:r>
                         <w:rPr>
                           <w:color w:val="5B9BD5" w:themeColor="accent1"/>
@@ -16017,7 +15726,6 @@
                         </w:rPr>
                         <w:t>is either masculine or neuter (</w:t>
                       </w:r>
-                      <w:proofErr w:type="gramStart"/>
                       <w:r>
                         <w:rPr>
                           <w:b/>
@@ -16028,7 +15736,6 @@
                         </w:rPr>
                         <w:t>its</w:t>
                       </w:r>
-                      <w:proofErr w:type="gramEnd"/>
                       <w:r>
                         <w:rPr>
                           <w:color w:val="5B9BD5" w:themeColor="accent1"/>
@@ -17977,21 +17684,7 @@
               <w:rPr>
                 <w:rFonts w:ascii="Consolas" w:eastAsia="Arial" w:hAnsi="Consolas" w:cs="Arial"/>
               </w:rPr>
-              <w:t xml:space="preserve">Ge Gen </w:t>
-            </w:r>
-            <w:proofErr w:type="spellStart"/>
-            <w:r>
-              <w:rPr>
-                <w:rFonts w:ascii="Consolas" w:eastAsia="Arial" w:hAnsi="Consolas" w:cs="Arial"/>
-              </w:rPr>
-              <w:t>Gen</w:t>
-            </w:r>
-            <w:proofErr w:type="spellEnd"/>
-            <w:r>
-              <w:rPr>
-                <w:rFonts w:ascii="Consolas" w:eastAsia="Arial" w:hAnsi="Consolas" w:cs="Arial"/>
-              </w:rPr>
-              <w:t>-</w:t>
+              <w:t>Ge Gen Gen-</w:t>
             </w:r>
           </w:p>
         </w:tc>
@@ -18011,19 +17704,11 @@
                 <w:rFonts w:ascii="Consolas" w:eastAsia="Arial" w:hAnsi="Consolas" w:cs="Arial"/>
               </w:rPr>
             </w:pPr>
-            <w:proofErr w:type="spellStart"/>
             <w:r>
               <w:rPr>
                 <w:rFonts w:ascii="Consolas" w:eastAsia="Arial" w:hAnsi="Consolas" w:cs="Arial"/>
               </w:rPr>
-              <w:t>Gn</w:t>
-            </w:r>
-            <w:proofErr w:type="spellEnd"/>
-            <w:r>
-              <w:rPr>
-                <w:rFonts w:ascii="Consolas" w:eastAsia="Arial" w:hAnsi="Consolas" w:cs="Arial"/>
-              </w:rPr>
-              <w:t>-------</w:t>
+              <w:t>Gn-------</w:t>
             </w:r>
           </w:p>
         </w:tc>
@@ -18242,16 +17927,8 @@
               <w:rPr>
                 <w:rFonts w:ascii="Consolas" w:eastAsia="Arial" w:hAnsi="Consolas" w:cs="Arial"/>
               </w:rPr>
-              <w:t xml:space="preserve">Ex Exo </w:t>
-            </w:r>
-            <w:proofErr w:type="spellStart"/>
-            <w:r>
-              <w:rPr>
-                <w:rFonts w:ascii="Consolas" w:eastAsia="Arial" w:hAnsi="Consolas" w:cs="Arial"/>
-              </w:rPr>
-              <w:t>Exod</w:t>
-            </w:r>
-            <w:proofErr w:type="spellEnd"/>
+              <w:t>Ex Exo Exod</w:t>
+            </w:r>
           </w:p>
         </w:tc>
         <w:tc>
@@ -18493,21 +18170,7 @@
               <w:rPr>
                 <w:rFonts w:ascii="Consolas" w:eastAsia="Arial" w:hAnsi="Consolas" w:cs="Arial"/>
               </w:rPr>
-              <w:t xml:space="preserve">Le Lev </w:t>
-            </w:r>
-            <w:proofErr w:type="spellStart"/>
-            <w:r>
-              <w:rPr>
-                <w:rFonts w:ascii="Consolas" w:eastAsia="Arial" w:hAnsi="Consolas" w:cs="Arial"/>
-              </w:rPr>
-              <w:t>Lev</w:t>
-            </w:r>
-            <w:proofErr w:type="spellEnd"/>
-            <w:r>
-              <w:rPr>
-                <w:rFonts w:ascii="Consolas" w:eastAsia="Arial" w:hAnsi="Consolas" w:cs="Arial"/>
-              </w:rPr>
-              <w:t>-</w:t>
+              <w:t>Le Lev Lev-</w:t>
             </w:r>
           </w:p>
         </w:tc>
@@ -18527,19 +18190,11 @@
                 <w:rFonts w:ascii="Consolas" w:eastAsia="Arial" w:hAnsi="Consolas" w:cs="Arial"/>
               </w:rPr>
             </w:pPr>
-            <w:proofErr w:type="spellStart"/>
             <w:r>
               <w:rPr>
                 <w:rFonts w:ascii="Consolas" w:eastAsia="Arial" w:hAnsi="Consolas" w:cs="Arial"/>
               </w:rPr>
-              <w:t>Lv</w:t>
-            </w:r>
-            <w:proofErr w:type="spellEnd"/>
-            <w:r>
-              <w:rPr>
-                <w:rFonts w:ascii="Consolas" w:eastAsia="Arial" w:hAnsi="Consolas" w:cs="Arial"/>
-              </w:rPr>
-              <w:t>-------</w:t>
+              <w:t>Lv-------</w:t>
             </w:r>
           </w:p>
         </w:tc>
@@ -19180,11 +18835,7 @@
           </mc:Choice>
           <mc:Fallback>
             <w:pict>
-              <v:shapetype w14:anchorId="29316420" id="_x0000_t202" coordsize="21600,21600" o:spt="202" path="m,l,21600r21600,l21600,xe">
-                <v:stroke joinstyle="miter"/>
-                <v:path gradientshapeok="t" o:connecttype="rect"/>
-              </v:shapetype>
-              <v:shape id="Text Box 21" o:spid="_x0000_s1035" type="#_x0000_t202" style="position:absolute;margin-left:-3.9pt;margin-top:80.75pt;width:350.7pt;height:25.8pt;z-index:251728896;visibility:visible;mso-wrap-style:square;mso-width-percent:0;mso-height-percent:0;mso-wrap-distance-left:9pt;mso-wrap-distance-top:3.6pt;mso-wrap-distance-right:9pt;mso-wrap-distance-bottom:3.6pt;mso-position-horizontal:absolute;mso-position-horizontal-relative:margin;mso-position-vertical:absolute;mso-position-vertical-relative:page;mso-width-percent:0;mso-height-percent:0;mso-width-relative:margin;mso-height-relative:margin;v-text-anchor:top" o:gfxdata="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" stroked="f">
+              <v:shape w14:anchorId="29316420" id="Text Box 21" o:spid="_x0000_s1035" type="#_x0000_t202" style="position:absolute;margin-left:-3.9pt;margin-top:80.75pt;width:350.7pt;height:25.8pt;z-index:251728896;visibility:visible;mso-wrap-style:square;mso-width-percent:0;mso-height-percent:0;mso-wrap-distance-left:9pt;mso-wrap-distance-top:3.6pt;mso-wrap-distance-right:9pt;mso-wrap-distance-bottom:3.6pt;mso-position-horizontal:absolute;mso-position-horizontal-relative:margin;mso-position-vertical:absolute;mso-position-vertical-relative:page;mso-width-percent:0;mso-height-percent:0;mso-width-relative:margin;mso-height-relative:margin;v-text-anchor:top" o:gfxdata="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" stroked="f">
                 <v:textbox inset="0,0,0,0">
                   <w:txbxContent>
                     <w:tbl>
@@ -19668,25 +19319,7 @@
                 <w:sz w:val="18"/>
                 <w:szCs w:val="18"/>
               </w:rPr>
-              <w:t>(</w:t>
-            </w:r>
-            <w:proofErr w:type="gramStart"/>
-            <w:r>
-              <w:rPr>
-                <w:rFonts w:eastAsia="Arial" w:cs="Arial"/>
-                <w:sz w:val="18"/>
-                <w:szCs w:val="18"/>
-              </w:rPr>
-              <w:t>genesis</w:t>
-            </w:r>
-            <w:proofErr w:type="gramEnd"/>
-            <w:r>
-              <w:rPr>
-                <w:rFonts w:eastAsia="Arial" w:cs="Arial"/>
-                <w:sz w:val="18"/>
-                <w:szCs w:val="18"/>
-              </w:rPr>
-              <w:t>:1)</w:t>
+              <w:t>(genesis:1)</w:t>
             </w:r>
           </w:p>
         </w:tc>
@@ -19856,25 +19489,7 @@
                 <w:sz w:val="18"/>
                 <w:szCs w:val="18"/>
               </w:rPr>
-              <w:t>(</w:t>
-            </w:r>
-            <w:proofErr w:type="gramStart"/>
-            <w:r>
-              <w:rPr>
-                <w:rFonts w:eastAsia="Arial" w:cs="Arial"/>
-                <w:sz w:val="18"/>
-                <w:szCs w:val="18"/>
-              </w:rPr>
-              <w:t>genesis</w:t>
-            </w:r>
-            <w:proofErr w:type="gramEnd"/>
-            <w:r>
-              <w:rPr>
-                <w:rFonts w:eastAsia="Arial" w:cs="Arial"/>
-                <w:sz w:val="18"/>
-                <w:szCs w:val="18"/>
-              </w:rPr>
-              <w:t>:2)</w:t>
+              <w:t>(genesis:2)</w:t>
             </w:r>
           </w:p>
         </w:tc>
@@ -20052,25 +19667,7 @@
                 <w:sz w:val="18"/>
                 <w:szCs w:val="18"/>
               </w:rPr>
-              <w:t>(</w:t>
-            </w:r>
-            <w:proofErr w:type="gramStart"/>
-            <w:r>
-              <w:rPr>
-                <w:rFonts w:eastAsia="Arial" w:cs="Arial"/>
-                <w:sz w:val="18"/>
-                <w:szCs w:val="18"/>
-              </w:rPr>
-              <w:t>genesis</w:t>
-            </w:r>
-            <w:proofErr w:type="gramEnd"/>
-            <w:r>
-              <w:rPr>
-                <w:rFonts w:eastAsia="Arial" w:cs="Arial"/>
-                <w:sz w:val="18"/>
-                <w:szCs w:val="18"/>
-              </w:rPr>
-              <w:t>:3)</w:t>
+              <w:t>(genesis:3)</w:t>
             </w:r>
           </w:p>
         </w:tc>
@@ -20300,25 +19897,7 @@
                 <w:sz w:val="18"/>
                 <w:szCs w:val="18"/>
               </w:rPr>
-              <w:t>(</w:t>
-            </w:r>
-            <w:proofErr w:type="gramStart"/>
-            <w:r>
-              <w:rPr>
-                <w:rFonts w:eastAsia="Arial" w:cs="Arial"/>
-                <w:sz w:val="18"/>
-                <w:szCs w:val="18"/>
-              </w:rPr>
-              <w:t>revelation</w:t>
-            </w:r>
-            <w:proofErr w:type="gramEnd"/>
-            <w:r>
-              <w:rPr>
-                <w:rFonts w:eastAsia="Arial" w:cs="Arial"/>
-                <w:sz w:val="18"/>
-                <w:szCs w:val="18"/>
-              </w:rPr>
-              <w:t>:20)</w:t>
+              <w:t>(revelation:20)</w:t>
             </w:r>
           </w:p>
         </w:tc>
@@ -20488,25 +20067,7 @@
                 <w:sz w:val="18"/>
                 <w:szCs w:val="18"/>
               </w:rPr>
-              <w:t>(</w:t>
-            </w:r>
-            <w:proofErr w:type="gramStart"/>
-            <w:r>
-              <w:rPr>
-                <w:rFonts w:eastAsia="Arial" w:cs="Arial"/>
-                <w:sz w:val="18"/>
-                <w:szCs w:val="18"/>
-              </w:rPr>
-              <w:t>revelation</w:t>
-            </w:r>
-            <w:proofErr w:type="gramEnd"/>
-            <w:r>
-              <w:rPr>
-                <w:rFonts w:eastAsia="Arial" w:cs="Arial"/>
-                <w:sz w:val="18"/>
-                <w:szCs w:val="18"/>
-              </w:rPr>
-              <w:t>:21)</w:t>
+              <w:t>(revelation:21)</w:t>
             </w:r>
           </w:p>
         </w:tc>
@@ -20676,25 +20237,7 @@
                 <w:sz w:val="18"/>
                 <w:szCs w:val="18"/>
               </w:rPr>
-              <w:t>(</w:t>
-            </w:r>
-            <w:proofErr w:type="gramStart"/>
-            <w:r>
-              <w:rPr>
-                <w:rFonts w:eastAsia="Arial" w:cs="Arial"/>
-                <w:sz w:val="18"/>
-                <w:szCs w:val="18"/>
-              </w:rPr>
-              <w:t>revelation</w:t>
-            </w:r>
-            <w:proofErr w:type="gramEnd"/>
-            <w:r>
-              <w:rPr>
-                <w:rFonts w:eastAsia="Arial" w:cs="Arial"/>
-                <w:sz w:val="18"/>
-                <w:szCs w:val="18"/>
-              </w:rPr>
-              <w:t>:22</w:t>
+              <w:t>(revelation:22</w:t>
             </w:r>
             <w:r>
               <w:rPr>
@@ -21133,9 +20676,8 @@
           <w:sz w:val="28"/>
           <w:szCs w:val="28"/>
         </w:rPr>
-        <w:t xml:space="preserve">erse look-up is now performed using the </w:t>
-      </w:r>
-      <w:proofErr w:type="spellStart"/>
+        <w:t>erse look-up is now performed using the WritIndex and referencing the B:C:V:W field</w:t>
+      </w:r>
       <w:r>
         <w:rPr>
           <w:rFonts w:cstheme="minorHAnsi"/>
@@ -21143,9 +20685,8 @@
           <w:sz w:val="28"/>
           <w:szCs w:val="28"/>
         </w:rPr>
-        <w:t>WritIndex</w:t>
-      </w:r>
-      <w:proofErr w:type="spellEnd"/>
+        <w:t xml:space="preserve"> of </w:t>
+      </w:r>
       <w:r>
         <w:rPr>
           <w:rFonts w:cstheme="minorHAnsi"/>
@@ -21153,7 +20694,7 @@
           <w:sz w:val="28"/>
           <w:szCs w:val="28"/>
         </w:rPr>
-        <w:t xml:space="preserve"> and referencing the B:C:V:W field</w:t>
+        <w:t>Written content</w:t>
       </w:r>
       <w:r>
         <w:rPr>
@@ -21162,7 +20703,7 @@
           <w:sz w:val="28"/>
           <w:szCs w:val="28"/>
         </w:rPr>
-        <w:t xml:space="preserve"> of </w:t>
+        <w:t>. As WritIndex is now 16-bits, it needs to be added to Book[num].</w:t>
       </w:r>
       <w:r>
         <w:rPr>
@@ -21171,7 +20712,7 @@
           <w:sz w:val="28"/>
           <w:szCs w:val="28"/>
         </w:rPr>
-        <w:t>Written content</w:t>
+        <w:t xml:space="preserve">  </w:t>
       </w:r>
       <w:r>
         <w:rPr>
@@ -21180,9 +20721,8 @@
           <w:sz w:val="28"/>
           <w:szCs w:val="28"/>
         </w:rPr>
-        <w:t xml:space="preserve">. As </w:t>
-      </w:r>
-      <w:proofErr w:type="spellStart"/>
+        <w:t xml:space="preserve">WritIndex on implementations </w:t>
+      </w:r>
       <w:r>
         <w:rPr>
           <w:rFonts w:cstheme="minorHAnsi"/>
@@ -21190,9 +20730,8 @@
           <w:sz w:val="28"/>
           <w:szCs w:val="28"/>
         </w:rPr>
-        <w:t>WritIndex</w:t>
-      </w:r>
-      <w:proofErr w:type="spellEnd"/>
+        <w:t>where</w:t>
+      </w:r>
       <w:r>
         <w:rPr>
           <w:rFonts w:cstheme="minorHAnsi"/>
@@ -21200,7 +20739,7 @@
           <w:sz w:val="28"/>
           <w:szCs w:val="28"/>
         </w:rPr>
-        <w:t xml:space="preserve"> is now 16-bits, it needs to be added to Book[num].</w:t>
+        <w:t xml:space="preserve"> deserialization</w:t>
       </w:r>
       <w:r>
         <w:rPr>
@@ -21209,9 +20748,8 @@
           <w:sz w:val="28"/>
           <w:szCs w:val="28"/>
         </w:rPr>
-        <w:t xml:space="preserve">  </w:t>
-      </w:r>
-      <w:proofErr w:type="spellStart"/>
+        <w:t xml:space="preserve"> of </w:t>
+      </w:r>
       <w:r>
         <w:rPr>
           <w:rFonts w:cstheme="minorHAnsi"/>
@@ -21219,9 +20757,8 @@
           <w:sz w:val="28"/>
           <w:szCs w:val="28"/>
         </w:rPr>
-        <w:t>WritIndex</w:t>
-      </w:r>
-      <w:proofErr w:type="spellEnd"/>
+        <w:t>Written content</w:t>
+      </w:r>
       <w:r>
         <w:rPr>
           <w:rFonts w:cstheme="minorHAnsi"/>
@@ -21229,7 +20766,7 @@
           <w:sz w:val="28"/>
           <w:szCs w:val="28"/>
         </w:rPr>
-        <w:t xml:space="preserve"> on implementations </w:t>
+        <w:t xml:space="preserve"> </w:t>
       </w:r>
       <w:r>
         <w:rPr>
@@ -21238,7 +20775,7 @@
           <w:sz w:val="28"/>
           <w:szCs w:val="28"/>
         </w:rPr>
-        <w:t>where</w:t>
+        <w:t>instantiates a</w:t>
       </w:r>
       <w:r>
         <w:rPr>
@@ -21247,7 +20784,7 @@
           <w:sz w:val="28"/>
           <w:szCs w:val="28"/>
         </w:rPr>
-        <w:t xml:space="preserve"> deserialization</w:t>
+        <w:t xml:space="preserve"> single array</w:t>
       </w:r>
       <w:r>
         <w:rPr>
@@ -21256,7 +20793,7 @@
           <w:sz w:val="28"/>
           <w:szCs w:val="28"/>
         </w:rPr>
-        <w:t xml:space="preserve"> of </w:t>
+        <w:t xml:space="preserve"> (It is recommended that deserialization creates 66 distinct </w:t>
       </w:r>
       <w:r>
         <w:rPr>
@@ -21265,7 +20802,7 @@
           <w:sz w:val="28"/>
           <w:szCs w:val="28"/>
         </w:rPr>
-        <w:t>Written content</w:t>
+        <w:t>Written</w:t>
       </w:r>
       <w:r>
         <w:rPr>
@@ -21274,7 +20811,7 @@
           <w:sz w:val="28"/>
           <w:szCs w:val="28"/>
         </w:rPr>
-        <w:t xml:space="preserve"> </w:t>
+        <w:t xml:space="preserve"> arrays, one for each book. When </w:t>
       </w:r>
       <w:r>
         <w:rPr>
@@ -21283,7 +20820,7 @@
           <w:sz w:val="28"/>
           <w:szCs w:val="28"/>
         </w:rPr>
-        <w:t>instantiates a</w:t>
+        <w:t>Written content</w:t>
       </w:r>
       <w:r>
         <w:rPr>
@@ -21292,72 +20829,7 @@
           <w:sz w:val="28"/>
           <w:szCs w:val="28"/>
         </w:rPr>
-        <w:t xml:space="preserve"> single array</w:t>
-      </w:r>
-      <w:r>
-        <w:rPr>
-          <w:rFonts w:cstheme="minorHAnsi"/>
-          <w:color w:val="000000" w:themeColor="text1"/>
-          <w:sz w:val="28"/>
-          <w:szCs w:val="28"/>
-        </w:rPr>
-        <w:t xml:space="preserve"> (It is recommended that deserialization creates 66 distinct </w:t>
-      </w:r>
-      <w:r>
-        <w:rPr>
-          <w:rFonts w:cstheme="minorHAnsi"/>
-          <w:color w:val="000000" w:themeColor="text1"/>
-          <w:sz w:val="28"/>
-          <w:szCs w:val="28"/>
-        </w:rPr>
-        <w:t>Written</w:t>
-      </w:r>
-      <w:r>
-        <w:rPr>
-          <w:rFonts w:cstheme="minorHAnsi"/>
-          <w:color w:val="000000" w:themeColor="text1"/>
-          <w:sz w:val="28"/>
-          <w:szCs w:val="28"/>
-        </w:rPr>
-        <w:t xml:space="preserve"> arrays, one for each book. When </w:t>
-      </w:r>
-      <w:r>
-        <w:rPr>
-          <w:rFonts w:cstheme="minorHAnsi"/>
-          <w:color w:val="000000" w:themeColor="text1"/>
-          <w:sz w:val="28"/>
-          <w:szCs w:val="28"/>
-        </w:rPr>
-        <w:t>Written content</w:t>
-      </w:r>
-      <w:r>
-        <w:rPr>
-          <w:rFonts w:cstheme="minorHAnsi"/>
-          <w:color w:val="000000" w:themeColor="text1"/>
-          <w:sz w:val="28"/>
-          <w:szCs w:val="28"/>
-        </w:rPr>
-        <w:t xml:space="preserve"> is segmented by book, the 16-bit </w:t>
-      </w:r>
-      <w:proofErr w:type="spellStart"/>
-      <w:r>
-        <w:rPr>
-          <w:rFonts w:cstheme="minorHAnsi"/>
-          <w:color w:val="000000" w:themeColor="text1"/>
-          <w:sz w:val="28"/>
-          <w:szCs w:val="28"/>
-        </w:rPr>
-        <w:t>WritIndex</w:t>
-      </w:r>
-      <w:proofErr w:type="spellEnd"/>
-      <w:r>
-        <w:rPr>
-          <w:rFonts w:cstheme="minorHAnsi"/>
-          <w:color w:val="000000" w:themeColor="text1"/>
-          <w:sz w:val="28"/>
-          <w:szCs w:val="28"/>
-        </w:rPr>
-        <w:t xml:space="preserve"> is appropriate for direct indexing into the segmented array </w:t>
+        <w:t xml:space="preserve"> is segmented by book, the 16-bit WritIndex is appropriate for direct indexing into the segmented array </w:t>
       </w:r>
       <w:r>
         <w:rPr>
@@ -21641,7 +21113,6 @@
                 <w:sz w:val="24"/>
               </w:rPr>
             </w:pPr>
-            <w:proofErr w:type="spellStart"/>
             <w:r>
               <w:rPr>
                 <w:rFonts w:ascii="Arial" w:eastAsia="Arial" w:hAnsi="Arial" w:cs="Arial"/>
@@ -21660,7 +21131,6 @@
               </w:rPr>
               <w:t>ta</w:t>
             </w:r>
-            <w:proofErr w:type="spellEnd"/>
             <w:r>
               <w:rPr>
                 <w:rFonts w:ascii="Arial" w:eastAsia="Arial" w:hAnsi="Arial" w:cs="Arial"/>
@@ -22327,25 +21797,7 @@
                 <w:sz w:val="24"/>
                 <w:szCs w:val="24"/>
               </w:rPr>
-              <w:t>002 (</w:t>
-            </w:r>
-            <w:proofErr w:type="spellStart"/>
-            <w:r>
-              <w:rPr>
-                <w:rFonts w:eastAsia="Arial" w:cstheme="minorHAnsi"/>
-                <w:sz w:val="24"/>
-                <w:szCs w:val="24"/>
-              </w:rPr>
-              <w:t>i</w:t>
-            </w:r>
-            <w:proofErr w:type="spellEnd"/>
-            <w:r>
-              <w:rPr>
-                <w:rFonts w:eastAsia="Arial" w:cstheme="minorHAnsi"/>
-                <w:sz w:val="24"/>
-                <w:szCs w:val="24"/>
-              </w:rPr>
-              <w:t>)</w:t>
+              <w:t>002 (i)</w:t>
             </w:r>
           </w:p>
         </w:tc>
@@ -22656,7 +22108,6 @@
               </w:rPr>
               <w:t xml:space="preserve"> (</w:t>
             </w:r>
-            <w:proofErr w:type="spellStart"/>
             <w:r>
               <w:rPr>
                 <w:sz w:val="24"/>
@@ -22664,7 +22115,6 @@
               </w:rPr>
               <w:t>elim</w:t>
             </w:r>
-            <w:proofErr w:type="spellEnd"/>
             <w:r>
               <w:rPr>
                 <w:sz w:val="24"/>
@@ -23564,7 +23014,6 @@
                 <w:szCs w:val="24"/>
               </w:rPr>
             </w:pPr>
-            <w:proofErr w:type="spellStart"/>
             <w:r>
               <w:rPr>
                 <w:rFonts w:eastAsia="Arial" w:cstheme="minorHAnsi"/>
@@ -23573,7 +23022,6 @@
               </w:rPr>
               <w:t>covenantbreaker</w:t>
             </w:r>
-            <w:proofErr w:type="spellEnd"/>
             <w:r>
               <w:rPr>
                 <w:rFonts w:eastAsia="Arial" w:cstheme="minorHAnsi"/>
@@ -23685,16 +23133,11 @@
                                     <w:pStyle w:val="Heading1"/>
                                     <w:ind w:left="0" w:firstLine="0"/>
                                   </w:pPr>
-                                  <w:proofErr w:type="spellStart"/>
                                   <w:r>
                                     <w:t>Lemma</w:t>
                                   </w:r>
                                   <w:r>
-                                    <w:t>ta</w:t>
-                                  </w:r>
-                                  <w:proofErr w:type="spellEnd"/>
-                                  <w:r>
-                                    <w:t xml:space="preserve"> Content</w:t>
+                                    <w:t>ta Content</w:t>
                                   </w:r>
                                   <w:r>
                                     <w:t xml:space="preserve"> </w:t>
@@ -23811,16 +23254,11 @@
                               <w:pStyle w:val="Heading1"/>
                               <w:ind w:left="0" w:firstLine="0"/>
                             </w:pPr>
-                            <w:proofErr w:type="spellStart"/>
                             <w:r>
                               <w:t>Lemma</w:t>
                             </w:r>
                             <w:r>
-                              <w:t>ta</w:t>
-                            </w:r>
-                            <w:proofErr w:type="spellEnd"/>
-                            <w:r>
-                              <w:t xml:space="preserve"> Content</w:t>
+                              <w:t>ta Content</w:t>
                             </w:r>
                             <w:r>
                               <w:t xml:space="preserve"> </w:t>
@@ -23891,7 +23329,6 @@
           </mc:Fallback>
         </mc:AlternateContent>
       </w:r>
-      <w:proofErr w:type="spellStart"/>
       <w:r>
         <w:rPr>
           <w:sz w:val="28"/>
@@ -23904,221 +23341,168 @@
           <w:sz w:val="28"/>
           <w:szCs w:val="28"/>
         </w:rPr>
+        <w:t>ta content</w:t>
+      </w:r>
+      <w:r>
+        <w:rPr>
+          <w:sz w:val="28"/>
+          <w:szCs w:val="28"/>
+        </w:rPr>
+        <w:t xml:space="preserve"> originally appeared in the 2017 Edition of the SDK</w:t>
+      </w:r>
+      <w:r>
+        <w:rPr>
+          <w:sz w:val="28"/>
+          <w:szCs w:val="28"/>
+        </w:rPr>
+        <w:t xml:space="preserve">.  </w:t>
+      </w:r>
+      <w:r>
+        <w:rPr>
+          <w:sz w:val="28"/>
+          <w:szCs w:val="28"/>
+        </w:rPr>
+        <w:t xml:space="preserve">The original version obtained Lemmata from the NLTK Python library. Now Lemmata are obtained from the MorphAdorner Java </w:t>
+      </w:r>
+      <w:r>
+        <w:rPr>
+          <w:sz w:val="28"/>
+          <w:szCs w:val="28"/>
+        </w:rPr>
+        <w:t>service</w:t>
+      </w:r>
+      <w:r>
+        <w:rPr>
+          <w:sz w:val="28"/>
+          <w:szCs w:val="28"/>
+        </w:rPr>
+        <w:t xml:space="preserve"> (MorphAdorner also performs all of the POS tagging).  Incidentally, each</w:t>
+      </w:r>
+      <w:r>
+        <w:rPr>
+          <w:sz w:val="28"/>
+          <w:szCs w:val="28"/>
+        </w:rPr>
+        <w:t xml:space="preserve"> Lemma </w:t>
+      </w:r>
+      <w:r>
+        <w:rPr>
+          <w:sz w:val="28"/>
+          <w:szCs w:val="28"/>
+        </w:rPr>
+        <w:t xml:space="preserve">ordinarily maps to multiple English words or lexemes, </w:t>
+      </w:r>
+      <w:r>
+        <w:rPr>
+          <w:sz w:val="28"/>
+          <w:szCs w:val="28"/>
+        </w:rPr>
+        <w:t xml:space="preserve">(e.g.  ‘be’ </w:t>
+      </w:r>
+      <w:r>
+        <w:rPr>
+          <w:sz w:val="28"/>
+          <w:szCs w:val="28"/>
+        </w:rPr>
+        <w:t>is the lemma of</w:t>
+      </w:r>
+      <w:r>
+        <w:rPr>
+          <w:sz w:val="28"/>
+          <w:szCs w:val="28"/>
+        </w:rPr>
+        <w:t xml:space="preserve"> ‘are’, ‘were’, ‘is’, </w:t>
+      </w:r>
+      <w:r>
+        <w:rPr>
+          <w:sz w:val="28"/>
+          <w:szCs w:val="28"/>
+        </w:rPr>
+        <w:t xml:space="preserve">‘art’, </w:t>
+      </w:r>
+      <w:r>
+        <w:rPr>
+          <w:sz w:val="28"/>
+          <w:szCs w:val="28"/>
+        </w:rPr>
+        <w:t xml:space="preserve">‘wast’, </w:t>
+      </w:r>
+      <w:r>
+        <w:rPr>
+          <w:sz w:val="28"/>
+          <w:szCs w:val="28"/>
+        </w:rPr>
+        <w:t xml:space="preserve">and ‘be’).  </w:t>
+      </w:r>
+      <w:r>
+        <w:rPr>
+          <w:sz w:val="28"/>
+          <w:szCs w:val="28"/>
+        </w:rPr>
+        <w:t>Interestingly</w:t>
+      </w:r>
+      <w:r>
+        <w:rPr>
+          <w:sz w:val="28"/>
+          <w:szCs w:val="28"/>
+        </w:rPr>
+        <w:t xml:space="preserve">, </w:t>
+      </w:r>
+      <w:r>
+        <w:rPr>
+          <w:sz w:val="28"/>
+          <w:szCs w:val="28"/>
+        </w:rPr>
+        <w:t xml:space="preserve">many words, for example </w:t>
+      </w:r>
+      <w:r>
+        <w:rPr>
+          <w:sz w:val="28"/>
+          <w:szCs w:val="28"/>
+        </w:rPr>
+        <w:t>‘run’</w:t>
+      </w:r>
+      <w:r>
+        <w:rPr>
+          <w:sz w:val="28"/>
+          <w:szCs w:val="28"/>
+        </w:rPr>
+        <w:t>, are not constrained to a single uniform POS tag.</w:t>
+      </w:r>
+      <w:r>
+        <w:rPr>
+          <w:sz w:val="28"/>
+          <w:szCs w:val="28"/>
+        </w:rPr>
+        <w:t xml:space="preserve"> </w:t>
+      </w:r>
+      <w:r>
+        <w:rPr>
+          <w:sz w:val="28"/>
+          <w:szCs w:val="28"/>
+        </w:rPr>
+        <w:t>Consequently, Lemma</w:t>
+      </w:r>
+      <w:r>
+        <w:rPr>
+          <w:sz w:val="28"/>
+          <w:szCs w:val="28"/>
+        </w:rPr>
         <w:t>ta</w:t>
       </w:r>
-      <w:proofErr w:type="spellEnd"/>
-      <w:r>
-        <w:rPr>
-          <w:sz w:val="28"/>
-          <w:szCs w:val="28"/>
-        </w:rPr>
-        <w:t xml:space="preserve"> content</w:t>
-      </w:r>
-      <w:r>
-        <w:rPr>
-          <w:sz w:val="28"/>
-          <w:szCs w:val="28"/>
-        </w:rPr>
-        <w:t xml:space="preserve"> originally appeared in the 2017 Edition of the SDK</w:t>
-      </w:r>
-      <w:r>
-        <w:rPr>
-          <w:sz w:val="28"/>
-          <w:szCs w:val="28"/>
-        </w:rPr>
-        <w:t xml:space="preserve">.  </w:t>
-      </w:r>
-      <w:r>
-        <w:rPr>
-          <w:sz w:val="28"/>
-          <w:szCs w:val="28"/>
-        </w:rPr>
-        <w:t xml:space="preserve">The original version obtained </w:t>
-      </w:r>
-      <w:proofErr w:type="spellStart"/>
-      <w:r>
-        <w:rPr>
-          <w:sz w:val="28"/>
-          <w:szCs w:val="28"/>
-        </w:rPr>
-        <w:t>Lemmata</w:t>
-      </w:r>
-      <w:proofErr w:type="spellEnd"/>
-      <w:r>
-        <w:rPr>
-          <w:sz w:val="28"/>
-          <w:szCs w:val="28"/>
-        </w:rPr>
-        <w:t xml:space="preserve"> from the NLTK Python library. Now </w:t>
-      </w:r>
-      <w:proofErr w:type="spellStart"/>
-      <w:r>
-        <w:rPr>
-          <w:sz w:val="28"/>
-          <w:szCs w:val="28"/>
-        </w:rPr>
-        <w:t>Lemmata</w:t>
-      </w:r>
-      <w:proofErr w:type="spellEnd"/>
-      <w:r>
-        <w:rPr>
-          <w:sz w:val="28"/>
-          <w:szCs w:val="28"/>
-        </w:rPr>
-        <w:t xml:space="preserve"> are obtained from the </w:t>
-      </w:r>
-      <w:proofErr w:type="spellStart"/>
-      <w:r>
-        <w:rPr>
-          <w:sz w:val="28"/>
-          <w:szCs w:val="28"/>
-        </w:rPr>
-        <w:t>MorphAdorner</w:t>
-      </w:r>
-      <w:proofErr w:type="spellEnd"/>
-      <w:r>
-        <w:rPr>
-          <w:sz w:val="28"/>
-          <w:szCs w:val="28"/>
-        </w:rPr>
-        <w:t xml:space="preserve"> Java </w:t>
-      </w:r>
-      <w:r>
-        <w:rPr>
-          <w:sz w:val="28"/>
-          <w:szCs w:val="28"/>
-        </w:rPr>
-        <w:t>service</w:t>
-      </w:r>
-      <w:r>
-        <w:rPr>
-          <w:sz w:val="28"/>
-          <w:szCs w:val="28"/>
-        </w:rPr>
-        <w:t xml:space="preserve"> (</w:t>
-      </w:r>
-      <w:proofErr w:type="spellStart"/>
-      <w:r>
-        <w:rPr>
-          <w:sz w:val="28"/>
-          <w:szCs w:val="28"/>
-        </w:rPr>
-        <w:t>MorphAdorner</w:t>
-      </w:r>
-      <w:proofErr w:type="spellEnd"/>
-      <w:r>
-        <w:rPr>
-          <w:sz w:val="28"/>
-          <w:szCs w:val="28"/>
-        </w:rPr>
-        <w:t xml:space="preserve"> also performs all of the POS tagging).  Incidentally, each</w:t>
-      </w:r>
-      <w:r>
-        <w:rPr>
-          <w:sz w:val="28"/>
-          <w:szCs w:val="28"/>
-        </w:rPr>
-        <w:t xml:space="preserve"> Lemma </w:t>
-      </w:r>
-      <w:r>
-        <w:rPr>
-          <w:sz w:val="28"/>
-          <w:szCs w:val="28"/>
-        </w:rPr>
-        <w:t xml:space="preserve">ordinarily maps to multiple English words or lexemes, </w:t>
-      </w:r>
-      <w:r>
-        <w:rPr>
-          <w:sz w:val="28"/>
-          <w:szCs w:val="28"/>
-        </w:rPr>
-        <w:t xml:space="preserve">(e.g.  ‘be’ </w:t>
-      </w:r>
-      <w:r>
-        <w:rPr>
-          <w:sz w:val="28"/>
-          <w:szCs w:val="28"/>
-        </w:rPr>
-        <w:t>is the lemma of</w:t>
-      </w:r>
-      <w:r>
-        <w:rPr>
-          <w:sz w:val="28"/>
-          <w:szCs w:val="28"/>
-        </w:rPr>
-        <w:t xml:space="preserve"> ‘are’, ‘were’, ‘is’, </w:t>
-      </w:r>
-      <w:r>
-        <w:rPr>
-          <w:sz w:val="28"/>
-          <w:szCs w:val="28"/>
-        </w:rPr>
-        <w:t xml:space="preserve">‘art’, </w:t>
-      </w:r>
-      <w:r>
-        <w:rPr>
-          <w:sz w:val="28"/>
-          <w:szCs w:val="28"/>
-        </w:rPr>
-        <w:t>‘</w:t>
-      </w:r>
-      <w:proofErr w:type="spellStart"/>
-      <w:r>
-        <w:rPr>
-          <w:sz w:val="28"/>
-          <w:szCs w:val="28"/>
-        </w:rPr>
-        <w:t>wast</w:t>
-      </w:r>
-      <w:proofErr w:type="spellEnd"/>
-      <w:r>
-        <w:rPr>
-          <w:sz w:val="28"/>
-          <w:szCs w:val="28"/>
-        </w:rPr>
-        <w:t xml:space="preserve">’, </w:t>
-      </w:r>
-      <w:r>
-        <w:rPr>
-          <w:sz w:val="28"/>
-          <w:szCs w:val="28"/>
-        </w:rPr>
-        <w:t xml:space="preserve">and ‘be’).  </w:t>
-      </w:r>
-      <w:r>
-        <w:rPr>
-          <w:sz w:val="28"/>
-          <w:szCs w:val="28"/>
-        </w:rPr>
-        <w:t>Interestingly</w:t>
-      </w:r>
-      <w:r>
-        <w:rPr>
-          <w:sz w:val="28"/>
-          <w:szCs w:val="28"/>
-        </w:rPr>
-        <w:t xml:space="preserve">, </w:t>
-      </w:r>
-      <w:r>
-        <w:rPr>
-          <w:sz w:val="28"/>
-          <w:szCs w:val="28"/>
-        </w:rPr>
-        <w:t xml:space="preserve">many words, for example </w:t>
-      </w:r>
-      <w:r>
-        <w:rPr>
-          <w:sz w:val="28"/>
-          <w:szCs w:val="28"/>
-        </w:rPr>
-        <w:t>‘run’</w:t>
-      </w:r>
-      <w:r>
-        <w:rPr>
-          <w:sz w:val="28"/>
-          <w:szCs w:val="28"/>
-        </w:rPr>
-        <w:t>, are not constrained to a single uniform POS tag.</w:t>
+      <w:r>
+        <w:rPr>
+          <w:sz w:val="28"/>
+          <w:szCs w:val="28"/>
+        </w:rPr>
+        <w:t xml:space="preserve"> lookup requires the POS tag. Successful lookups in</w:t>
+      </w:r>
+      <w:r>
+        <w:rPr>
+          <w:sz w:val="28"/>
+          <w:szCs w:val="28"/>
+        </w:rPr>
+        <w:t>to</w:t>
       </w:r>
       <w:r>
         <w:rPr>
@@ -24132,14 +23516,6 @@
           <w:sz w:val="28"/>
           <w:szCs w:val="28"/>
         </w:rPr>
-        <w:t xml:space="preserve">Consequently, </w:t>
-      </w:r>
-      <w:proofErr w:type="spellStart"/>
-      <w:r>
-        <w:rPr>
-          <w:sz w:val="28"/>
-          <w:szCs w:val="28"/>
-        </w:rPr>
         <w:t>Lemma</w:t>
       </w:r>
       <w:r>
@@ -24149,44 +23525,6 @@
         </w:rPr>
         <w:t>ta</w:t>
       </w:r>
-      <w:proofErr w:type="spellEnd"/>
-      <w:r>
-        <w:rPr>
-          <w:sz w:val="28"/>
-          <w:szCs w:val="28"/>
-        </w:rPr>
-        <w:t xml:space="preserve"> lookup requires the POS tag. Successful lookups in</w:t>
-      </w:r>
-      <w:r>
-        <w:rPr>
-          <w:sz w:val="28"/>
-          <w:szCs w:val="28"/>
-        </w:rPr>
-        <w:t>to</w:t>
-      </w:r>
-      <w:r>
-        <w:rPr>
-          <w:sz w:val="28"/>
-          <w:szCs w:val="28"/>
-        </w:rPr>
-        <w:t xml:space="preserve"> </w:t>
-      </w:r>
-      <w:proofErr w:type="spellStart"/>
-      <w:r>
-        <w:rPr>
-          <w:sz w:val="28"/>
-          <w:szCs w:val="28"/>
-        </w:rPr>
-        <w:t>Lemma</w:t>
-      </w:r>
-      <w:r>
-        <w:rPr>
-          <w:sz w:val="28"/>
-          <w:szCs w:val="28"/>
-        </w:rPr>
-        <w:t>ta</w:t>
-      </w:r>
-      <w:proofErr w:type="spellEnd"/>
       <w:r>
         <w:rPr>
           <w:sz w:val="28"/>
@@ -24199,39 +23537,7 @@
           <w:sz w:val="28"/>
           <w:szCs w:val="28"/>
         </w:rPr>
-        <w:t xml:space="preserve">of </w:t>
-      </w:r>
-      <w:proofErr w:type="spellStart"/>
-      <w:r>
-        <w:rPr>
-          <w:sz w:val="28"/>
-          <w:szCs w:val="28"/>
-        </w:rPr>
-        <w:t>WordKeys</w:t>
-      </w:r>
-      <w:proofErr w:type="spellEnd"/>
-      <w:r>
-        <w:rPr>
-          <w:sz w:val="28"/>
-          <w:szCs w:val="28"/>
-        </w:rPr>
-        <w:t xml:space="preserve"> or </w:t>
-      </w:r>
-      <w:proofErr w:type="spellStart"/>
-      <w:r>
-        <w:rPr>
-          <w:sz w:val="28"/>
-          <w:szCs w:val="28"/>
-        </w:rPr>
-        <w:t>OOVKeys</w:t>
-      </w:r>
-      <w:proofErr w:type="spellEnd"/>
-      <w:r>
-        <w:rPr>
-          <w:sz w:val="28"/>
-          <w:szCs w:val="28"/>
-        </w:rPr>
-        <w:t xml:space="preserve">  </w:t>
+        <w:t xml:space="preserve">of WordKeys or OOVKeys  </w:t>
       </w:r>
       <w:r>
         <w:rPr>
@@ -24267,17 +23573,8 @@
           <w:sz w:val="28"/>
           <w:szCs w:val="28"/>
         </w:rPr>
-        <w:t>-</w:t>
-      </w:r>
-      <w:proofErr w:type="spellStart"/>
-      <w:r>
-        <w:rPr>
-          <w:sz w:val="28"/>
-          <w:szCs w:val="28"/>
-        </w:rPr>
-        <w:t>Lemmata</w:t>
-      </w:r>
-      <w:proofErr w:type="spellEnd"/>
+        <w:t>-Lemmata</w:t>
+      </w:r>
       <w:r>
         <w:rPr>
           <w:sz w:val="28"/>
@@ -24376,16 +23673,11 @@
                               <w:t>OOV</w:t>
                             </w:r>
                             <w:r>
-                              <w:t>-</w:t>
-                            </w:r>
-                            <w:proofErr w:type="spellStart"/>
-                            <w:r>
-                              <w:t>Lemma</w:t>
+                              <w:t>-Lemma</w:t>
                             </w:r>
                             <w:r>
                               <w:t>ta</w:t>
                             </w:r>
-                            <w:proofErr w:type="spellEnd"/>
                             <w:r>
                               <w:t xml:space="preserve"> Content</w:t>
                             </w:r>
@@ -24439,16 +23731,11 @@
                         <w:t>OOV</w:t>
                       </w:r>
                       <w:r>
-                        <w:t>-</w:t>
-                      </w:r>
-                      <w:proofErr w:type="spellStart"/>
-                      <w:r>
-                        <w:t>Lemma</w:t>
+                        <w:t>-Lemma</w:t>
                       </w:r>
                       <w:r>
                         <w:t>ta</w:t>
                       </w:r>
-                      <w:proofErr w:type="spellEnd"/>
                       <w:r>
                         <w:t xml:space="preserve"> Content</w:t>
                       </w:r>
@@ -24699,19 +23986,8 @@
                 <w:color w:val="BDD6EE" w:themeColor="accent1" w:themeTint="66"/>
                 <w:sz w:val="24"/>
               </w:rPr>
-              <w:t xml:space="preserve">1 </w:t>
-            </w:r>
-            <w:proofErr w:type="gramStart"/>
-            <w:r>
-              <w:rPr>
-                <w:rFonts w:ascii="Arial" w:eastAsia="Arial" w:hAnsi="Arial" w:cs="Arial"/>
-                <w:b/>
-                <w:color w:val="BDD6EE" w:themeColor="accent1" w:themeTint="66"/>
-                <w:sz w:val="24"/>
-              </w:rPr>
-              <w:t>bits</w:t>
-            </w:r>
-            <w:proofErr w:type="gramEnd"/>
+              <w:t>1 bits</w:t>
+            </w:r>
           </w:p>
         </w:tc>
         <w:tc>
@@ -24975,13 +24251,8 @@
             <w:r>
               <w:t>(</w:t>
             </w:r>
-            <w:proofErr w:type="gramStart"/>
-            <w:r>
-              <w:t>binary</w:t>
-            </w:r>
-            <w:proofErr w:type="gramEnd"/>
-            <w:r>
-              <w:t xml:space="preserve"> of </w:t>
+            <w:r>
+              <w:t xml:space="preserve">binary of </w:t>
             </w:r>
             <w:r>
               <w:rPr>
@@ -25179,25 +24450,23 @@
           <w:sz w:val="28"/>
           <w:szCs w:val="28"/>
         </w:rPr>
-        <w:t xml:space="preserve">. This is </w:t>
-      </w:r>
-      <w:proofErr w:type="gramStart"/>
+        <w:t xml:space="preserve">. This is an 5-bit </w:t>
+      </w:r>
       <w:r>
         <w:rPr>
           <w:rFonts w:asciiTheme="minorHAnsi" w:hAnsiTheme="minorHAnsi" w:cstheme="minorHAnsi"/>
           <w:sz w:val="28"/>
           <w:szCs w:val="28"/>
         </w:rPr>
-        <w:t>an</w:t>
-      </w:r>
-      <w:proofErr w:type="gramEnd"/>
+        <w:t>encoded value</w:t>
+      </w:r>
       <w:r>
         <w:rPr>
           <w:rFonts w:asciiTheme="minorHAnsi" w:hAnsiTheme="minorHAnsi" w:cstheme="minorHAnsi"/>
           <w:sz w:val="28"/>
           <w:szCs w:val="28"/>
         </w:rPr>
-        <w:t xml:space="preserve"> 5-bit </w:t>
+        <w:t xml:space="preserve">.  </w:t>
       </w:r>
       <w:r>
         <w:rPr>
@@ -25205,7 +24474,7 @@
           <w:sz w:val="28"/>
           <w:szCs w:val="28"/>
         </w:rPr>
-        <w:t>encoded value</w:t>
+        <w:t>A reference implementation</w:t>
       </w:r>
       <w:r>
         <w:rPr>
@@ -25213,7 +24482,7 @@
           <w:sz w:val="28"/>
           <w:szCs w:val="28"/>
         </w:rPr>
-        <w:t xml:space="preserve">.  </w:t>
+        <w:t xml:space="preserve"> </w:t>
       </w:r>
       <w:r>
         <w:rPr>
@@ -25221,7 +24490,7 @@
           <w:sz w:val="28"/>
           <w:szCs w:val="28"/>
         </w:rPr>
-        <w:t>A reference implementation</w:t>
+        <w:t>for</w:t>
       </w:r>
       <w:r>
         <w:rPr>
@@ -25229,6 +24498,22 @@
           <w:sz w:val="28"/>
           <w:szCs w:val="28"/>
         </w:rPr>
+        <w:t xml:space="preserve"> decod</w:t>
+      </w:r>
+      <w:r>
+        <w:rPr>
+          <w:rFonts w:asciiTheme="minorHAnsi" w:hAnsiTheme="minorHAnsi" w:cstheme="minorHAnsi"/>
+          <w:sz w:val="28"/>
+          <w:szCs w:val="28"/>
+        </w:rPr>
+        <w:t>ing</w:t>
+      </w:r>
+      <w:r>
+        <w:rPr>
+          <w:rFonts w:asciiTheme="minorHAnsi" w:hAnsiTheme="minorHAnsi" w:cstheme="minorHAnsi"/>
+          <w:sz w:val="28"/>
+          <w:szCs w:val="28"/>
+        </w:rPr>
         <w:t xml:space="preserve"> </w:t>
       </w:r>
       <w:r>
@@ -25237,7 +24522,7 @@
           <w:sz w:val="28"/>
           <w:szCs w:val="28"/>
         </w:rPr>
-        <w:t>for</w:t>
+        <w:t>this POS</w:t>
       </w:r>
       <w:r>
         <w:rPr>
@@ -25245,7 +24530,7 @@
           <w:sz w:val="28"/>
           <w:szCs w:val="28"/>
         </w:rPr>
-        <w:t xml:space="preserve"> decod</w:t>
+        <w:t xml:space="preserve"> value </w:t>
       </w:r>
       <w:r>
         <w:rPr>
@@ -25253,7 +24538,7 @@
           <w:sz w:val="28"/>
           <w:szCs w:val="28"/>
         </w:rPr>
-        <w:t>ing</w:t>
+        <w:t>into a human</w:t>
       </w:r>
       <w:r>
         <w:rPr>
@@ -25269,57 +24554,7 @@
           <w:sz w:val="28"/>
           <w:szCs w:val="28"/>
         </w:rPr>
-        <w:t>this POS</w:t>
-      </w:r>
-      <w:r>
-        <w:rPr>
-          <w:rFonts w:asciiTheme="minorHAnsi" w:hAnsiTheme="minorHAnsi" w:cstheme="minorHAnsi"/>
-          <w:sz w:val="28"/>
-          <w:szCs w:val="28"/>
-        </w:rPr>
-        <w:t xml:space="preserve"> value </w:t>
-      </w:r>
-      <w:r>
-        <w:rPr>
-          <w:rFonts w:asciiTheme="minorHAnsi" w:hAnsiTheme="minorHAnsi" w:cstheme="minorHAnsi"/>
-          <w:sz w:val="28"/>
-          <w:szCs w:val="28"/>
-        </w:rPr>
-        <w:t>into a human</w:t>
-      </w:r>
-      <w:r>
-        <w:rPr>
-          <w:rFonts w:asciiTheme="minorHAnsi" w:hAnsiTheme="minorHAnsi" w:cstheme="minorHAnsi"/>
-          <w:sz w:val="28"/>
-          <w:szCs w:val="28"/>
-        </w:rPr>
-        <w:t xml:space="preserve"> </w:t>
-      </w:r>
-      <w:r>
-        <w:rPr>
-          <w:rFonts w:asciiTheme="minorHAnsi" w:hAnsiTheme="minorHAnsi" w:cstheme="minorHAnsi"/>
-          <w:sz w:val="28"/>
-          <w:szCs w:val="28"/>
-        </w:rPr>
-        <w:t xml:space="preserve">readable POS string can be found in the </w:t>
-      </w:r>
-      <w:proofErr w:type="spellStart"/>
-      <w:r>
-        <w:rPr>
-          <w:rFonts w:asciiTheme="minorHAnsi" w:hAnsiTheme="minorHAnsi" w:cstheme="minorHAnsi"/>
-          <w:sz w:val="28"/>
-          <w:szCs w:val="28"/>
-        </w:rPr>
-        <w:t>github</w:t>
-      </w:r>
-      <w:proofErr w:type="spellEnd"/>
-      <w:r>
-        <w:rPr>
-          <w:rFonts w:asciiTheme="minorHAnsi" w:hAnsiTheme="minorHAnsi" w:cstheme="minorHAnsi"/>
-          <w:sz w:val="28"/>
-          <w:szCs w:val="28"/>
-        </w:rPr>
-        <w:t xml:space="preserve"> repo</w:t>
+        <w:t>readable POS string can be found in the github repo</w:t>
       </w:r>
       <w:r>
         <w:rPr>
@@ -25644,7 +24879,6 @@
                 <w:szCs w:val="24"/>
               </w:rPr>
             </w:pPr>
-            <w:proofErr w:type="gramStart"/>
             <w:r>
               <w:rPr>
                 <w:rFonts w:ascii="Arial" w:eastAsia="Arial" w:hAnsi="Arial" w:cs="Arial"/>
@@ -25653,18 +24887,7 @@
                 <w:sz w:val="24"/>
                 <w:szCs w:val="24"/>
               </w:rPr>
-              <w:t>POS[</w:t>
-            </w:r>
-            <w:proofErr w:type="gramEnd"/>
-            <w:r>
-              <w:rPr>
-                <w:rFonts w:ascii="Arial" w:eastAsia="Arial" w:hAnsi="Arial" w:cs="Arial"/>
-                <w:b/>
-                <w:color w:val="FFFFFF" w:themeColor="background1"/>
-                <w:sz w:val="24"/>
-                <w:szCs w:val="24"/>
-              </w:rPr>
-              <w:t>0]</w:t>
+              <w:t>POS[0]</w:t>
             </w:r>
           </w:p>
           <w:p>
@@ -25724,7 +24947,6 @@
                 <w:szCs w:val="24"/>
               </w:rPr>
             </w:pPr>
-            <w:proofErr w:type="gramStart"/>
             <w:r>
               <w:rPr>
                 <w:rFonts w:ascii="Arial" w:eastAsia="Arial" w:hAnsi="Arial" w:cs="Arial"/>
@@ -25733,18 +24955,7 @@
                 <w:sz w:val="24"/>
                 <w:szCs w:val="24"/>
               </w:rPr>
-              <w:t>POS[</w:t>
-            </w:r>
-            <w:proofErr w:type="gramEnd"/>
-            <w:r>
-              <w:rPr>
-                <w:rFonts w:ascii="Arial" w:eastAsia="Arial" w:hAnsi="Arial" w:cs="Arial"/>
-                <w:b/>
-                <w:color w:val="FFFFFF" w:themeColor="background1"/>
-                <w:sz w:val="24"/>
-                <w:szCs w:val="24"/>
-              </w:rPr>
-              <w:t>1]</w:t>
+              <w:t>POS[1]</w:t>
             </w:r>
           </w:p>
           <w:p>
@@ -25804,7 +25015,6 @@
                 <w:szCs w:val="24"/>
               </w:rPr>
             </w:pPr>
-            <w:proofErr w:type="gramStart"/>
             <w:r>
               <w:rPr>
                 <w:rFonts w:ascii="Arial" w:eastAsia="Arial" w:hAnsi="Arial" w:cs="Arial"/>
@@ -25813,18 +25023,7 @@
                 <w:sz w:val="24"/>
                 <w:szCs w:val="24"/>
               </w:rPr>
-              <w:t>POS[</w:t>
-            </w:r>
-            <w:proofErr w:type="gramEnd"/>
-            <w:r>
-              <w:rPr>
-                <w:rFonts w:ascii="Arial" w:eastAsia="Arial" w:hAnsi="Arial" w:cs="Arial"/>
-                <w:b/>
-                <w:color w:val="FFFFFF" w:themeColor="background1"/>
-                <w:sz w:val="24"/>
-                <w:szCs w:val="24"/>
-              </w:rPr>
-              <w:t>2]</w:t>
+              <w:t>POS[2]</w:t>
             </w:r>
           </w:p>
           <w:p>
@@ -26089,9 +25288,56 @@
                 <w:sz w:val="16"/>
                 <w:szCs w:val="16"/>
               </w:rPr>
-              <w:t xml:space="preserve"> </w:t>
-            </w:r>
-            <w:proofErr w:type="gramStart"/>
+              <w:t xml:space="preserve"> [ ]</w:t>
+            </w:r>
+          </w:p>
+        </w:tc>
+        <w:tc>
+          <w:tcPr>
+            <w:tcW w:w="990" w:type="dxa"/>
+            <w:tcBorders>
+              <w:top w:val="single" w:sz="12" w:space="0" w:color="auto"/>
+              <w:left w:val="single" w:sz="12" w:space="0" w:color="FFFFFF" w:themeColor="background1"/>
+              <w:bottom w:val="single" w:sz="12" w:space="0" w:color="000000" w:themeColor="text1"/>
+              <w:right w:val="single" w:sz="12" w:space="0" w:color="FFFFFF" w:themeColor="background1"/>
+            </w:tcBorders>
+            <w:shd w:val="clear" w:color="auto" w:fill="000000"/>
+            <w:vAlign w:val="center"/>
+          </w:tcPr>
+          <w:p>
+            <w:pPr>
+              <w:keepNext/>
+              <w:keepLines/>
+              <w:ind w:left="14"/>
+              <w:rPr>
+                <w:rFonts w:ascii="Arial" w:eastAsia="Arial" w:hAnsi="Arial" w:cs="Arial"/>
+                <w:b/>
+                <w:color w:val="FFFFFF"/>
+                <w:sz w:val="24"/>
+              </w:rPr>
+            </w:pPr>
+            <w:r>
+              <w:rPr>
+                <w:rFonts w:ascii="Arial" w:eastAsia="Arial" w:hAnsi="Arial" w:cs="Arial"/>
+                <w:b/>
+                <w:color w:val="FFFFFF"/>
+                <w:sz w:val="24"/>
+              </w:rPr>
+              <w:t>Display</w:t>
+            </w:r>
+          </w:p>
+          <w:p>
+            <w:pPr>
+              <w:keepNext/>
+              <w:keepLines/>
+              <w:ind w:left="14"/>
+              <w:rPr>
+                <w:rFonts w:ascii="Arial" w:eastAsia="Arial" w:hAnsi="Arial" w:cs="Arial"/>
+                <w:b/>
+                <w:color w:val="FFFFFF"/>
+                <w:sz w:val="24"/>
+              </w:rPr>
+            </w:pPr>
             <w:r>
               <w:rPr>
                 <w:rFonts w:ascii="Arial" w:eastAsia="Arial" w:hAnsi="Arial" w:cs="Arial"/>
@@ -26100,58 +25346,8 @@
                 <w:sz w:val="16"/>
                 <w:szCs w:val="16"/>
               </w:rPr>
-              <w:t>[ ]</w:t>
-            </w:r>
-            <w:proofErr w:type="gramEnd"/>
-          </w:p>
-        </w:tc>
-        <w:tc>
-          <w:tcPr>
-            <w:tcW w:w="990" w:type="dxa"/>
-            <w:tcBorders>
-              <w:top w:val="single" w:sz="12" w:space="0" w:color="auto"/>
-              <w:left w:val="single" w:sz="12" w:space="0" w:color="FFFFFF" w:themeColor="background1"/>
-              <w:bottom w:val="single" w:sz="12" w:space="0" w:color="000000" w:themeColor="text1"/>
-              <w:right w:val="single" w:sz="12" w:space="0" w:color="FFFFFF" w:themeColor="background1"/>
-            </w:tcBorders>
-            <w:shd w:val="clear" w:color="auto" w:fill="000000"/>
-            <w:vAlign w:val="center"/>
-          </w:tcPr>
-          <w:p>
-            <w:pPr>
-              <w:keepNext/>
-              <w:keepLines/>
-              <w:ind w:left="14"/>
-              <w:rPr>
-                <w:rFonts w:ascii="Arial" w:eastAsia="Arial" w:hAnsi="Arial" w:cs="Arial"/>
-                <w:b/>
-                <w:color w:val="FFFFFF"/>
-                <w:sz w:val="24"/>
-              </w:rPr>
-            </w:pPr>
-            <w:r>
-              <w:rPr>
-                <w:rFonts w:ascii="Arial" w:eastAsia="Arial" w:hAnsi="Arial" w:cs="Arial"/>
-                <w:b/>
-                <w:color w:val="FFFFFF"/>
-                <w:sz w:val="24"/>
-              </w:rPr>
-              <w:t>Display</w:t>
-            </w:r>
-          </w:p>
-          <w:p>
-            <w:pPr>
-              <w:keepNext/>
-              <w:keepLines/>
-              <w:ind w:left="14"/>
-              <w:rPr>
-                <w:rFonts w:ascii="Arial" w:eastAsia="Arial" w:hAnsi="Arial" w:cs="Arial"/>
-                <w:b/>
-                <w:color w:val="FFFFFF"/>
-                <w:sz w:val="24"/>
-              </w:rPr>
-            </w:pPr>
-            <w:proofErr w:type="gramStart"/>
+              <w:t>char[</w:t>
+            </w:r>
             <w:r>
               <w:rPr>
                 <w:rFonts w:ascii="Arial" w:eastAsia="Arial" w:hAnsi="Arial" w:cs="Arial"/>
@@ -26160,9 +25356,8 @@
                 <w:sz w:val="16"/>
                 <w:szCs w:val="16"/>
               </w:rPr>
-              <w:t>char[</w:t>
-            </w:r>
-            <w:proofErr w:type="gramEnd"/>
+              <w:t xml:space="preserve"> </w:t>
+            </w:r>
             <w:r>
               <w:rPr>
                 <w:rFonts w:ascii="Arial" w:eastAsia="Arial" w:hAnsi="Arial" w:cs="Arial"/>
@@ -26171,8 +25366,56 @@
                 <w:sz w:val="16"/>
                 <w:szCs w:val="16"/>
               </w:rPr>
-              <w:t xml:space="preserve"> </w:t>
-            </w:r>
+              <w:t>]</w:t>
+            </w:r>
+          </w:p>
+        </w:tc>
+        <w:tc>
+          <w:tcPr>
+            <w:tcW w:w="1085" w:type="dxa"/>
+            <w:tcBorders>
+              <w:top w:val="single" w:sz="12" w:space="0" w:color="auto"/>
+              <w:left w:val="single" w:sz="12" w:space="0" w:color="FFFFFF" w:themeColor="background1"/>
+              <w:bottom w:val="single" w:sz="12" w:space="0" w:color="000000" w:themeColor="text1"/>
+              <w:right w:val="single" w:sz="12" w:space="0" w:color="auto"/>
+            </w:tcBorders>
+            <w:shd w:val="clear" w:color="auto" w:fill="000000"/>
+            <w:vAlign w:val="center"/>
+          </w:tcPr>
+          <w:p>
+            <w:pPr>
+              <w:keepNext/>
+              <w:keepLines/>
+              <w:ind w:left="14"/>
+              <w:rPr>
+                <w:rFonts w:ascii="Arial" w:eastAsia="Arial" w:hAnsi="Arial" w:cs="Arial"/>
+                <w:b/>
+                <w:color w:val="FFFFFF"/>
+                <w:sz w:val="24"/>
+              </w:rPr>
+            </w:pPr>
+            <w:r>
+              <w:rPr>
+                <w:rFonts w:ascii="Arial" w:eastAsia="Arial" w:hAnsi="Arial" w:cs="Arial"/>
+                <w:b/>
+                <w:color w:val="FFFFFF"/>
+                <w:sz w:val="24"/>
+              </w:rPr>
+              <w:t>Modern</w:t>
+            </w:r>
+          </w:p>
+          <w:p>
+            <w:pPr>
+              <w:keepNext/>
+              <w:keepLines/>
+              <w:ind w:left="14"/>
+              <w:rPr>
+                <w:rFonts w:ascii="Arial" w:eastAsia="Arial" w:hAnsi="Arial" w:cs="Arial"/>
+                <w:b/>
+                <w:color w:val="FFFFFF"/>
+                <w:sz w:val="24"/>
+              </w:rPr>
+            </w:pPr>
             <w:r>
               <w:rPr>
                 <w:rFonts w:ascii="Arial" w:eastAsia="Arial" w:hAnsi="Arial" w:cs="Arial"/>
@@ -26181,56 +25424,8 @@
                 <w:sz w:val="16"/>
                 <w:szCs w:val="16"/>
               </w:rPr>
-              <w:t>]</w:t>
-            </w:r>
-          </w:p>
-        </w:tc>
-        <w:tc>
-          <w:tcPr>
-            <w:tcW w:w="1085" w:type="dxa"/>
-            <w:tcBorders>
-              <w:top w:val="single" w:sz="12" w:space="0" w:color="auto"/>
-              <w:left w:val="single" w:sz="12" w:space="0" w:color="FFFFFF" w:themeColor="background1"/>
-              <w:bottom w:val="single" w:sz="12" w:space="0" w:color="000000" w:themeColor="text1"/>
-              <w:right w:val="single" w:sz="12" w:space="0" w:color="auto"/>
-            </w:tcBorders>
-            <w:shd w:val="clear" w:color="auto" w:fill="000000"/>
-            <w:vAlign w:val="center"/>
-          </w:tcPr>
-          <w:p>
-            <w:pPr>
-              <w:keepNext/>
-              <w:keepLines/>
-              <w:ind w:left="14"/>
-              <w:rPr>
-                <w:rFonts w:ascii="Arial" w:eastAsia="Arial" w:hAnsi="Arial" w:cs="Arial"/>
-                <w:b/>
-                <w:color w:val="FFFFFF"/>
-                <w:sz w:val="24"/>
-              </w:rPr>
-            </w:pPr>
-            <w:r>
-              <w:rPr>
-                <w:rFonts w:ascii="Arial" w:eastAsia="Arial" w:hAnsi="Arial" w:cs="Arial"/>
-                <w:b/>
-                <w:color w:val="FFFFFF"/>
-                <w:sz w:val="24"/>
-              </w:rPr>
-              <w:t>Modern</w:t>
-            </w:r>
-          </w:p>
-          <w:p>
-            <w:pPr>
-              <w:keepNext/>
-              <w:keepLines/>
-              <w:ind w:left="14"/>
-              <w:rPr>
-                <w:rFonts w:ascii="Arial" w:eastAsia="Arial" w:hAnsi="Arial" w:cs="Arial"/>
-                <w:b/>
-                <w:color w:val="FFFFFF"/>
-                <w:sz w:val="24"/>
-              </w:rPr>
-            </w:pPr>
+              <w:t>char</w:t>
+            </w:r>
             <w:r>
               <w:rPr>
                 <w:rFonts w:ascii="Arial" w:eastAsia="Arial" w:hAnsi="Arial" w:cs="Arial"/>
@@ -26239,30 +25434,8 @@
                 <w:sz w:val="16"/>
                 <w:szCs w:val="16"/>
               </w:rPr>
-              <w:t>char</w:t>
-            </w:r>
-            <w:r>
-              <w:rPr>
-                <w:rFonts w:ascii="Arial" w:eastAsia="Arial" w:hAnsi="Arial" w:cs="Arial"/>
-                <w:b/>
-                <w:color w:val="FFFFFF"/>
-                <w:sz w:val="16"/>
-                <w:szCs w:val="16"/>
-              </w:rPr>
-              <w:t xml:space="preserve"> </w:t>
-            </w:r>
-            <w:proofErr w:type="gramStart"/>
-            <w:r>
-              <w:rPr>
-                <w:rFonts w:ascii="Arial" w:eastAsia="Arial" w:hAnsi="Arial" w:cs="Arial"/>
-                <w:b/>
-                <w:color w:val="FFFFFF"/>
-                <w:sz w:val="16"/>
-                <w:szCs w:val="16"/>
-              </w:rPr>
-              <w:t>[ ]</w:t>
-            </w:r>
-            <w:proofErr w:type="gramEnd"/>
+              <w:t xml:space="preserve"> [ ]</w:t>
+            </w:r>
           </w:p>
         </w:tc>
       </w:tr>
@@ -26928,7 +26101,6 @@
               </w:rPr>
               <w:t xml:space="preserve">Entities = </w:t>
             </w:r>
-            <w:proofErr w:type="gramStart"/>
             <w:r>
               <w:rPr>
                 <w:rFonts w:eastAsia="Arial" w:cstheme="minorHAnsi"/>
@@ -26936,7 +26108,6 @@
               </w:rPr>
               <w:t>{ }</w:t>
             </w:r>
-            <w:proofErr w:type="gramEnd"/>
           </w:p>
           <w:p>
             <w:pPr>
@@ -27212,7 +26383,6 @@
                 <w:color w:val="808080" w:themeColor="background1" w:themeShade="80"/>
               </w:rPr>
             </w:pPr>
-            <w:proofErr w:type="spellStart"/>
             <w:r>
               <w:rPr>
                 <w:rFonts w:eastAsia="Arial" w:cstheme="minorHAnsi"/>
@@ -27220,7 +26390,6 @@
               </w:rPr>
               <w:t>i</w:t>
             </w:r>
-            <w:proofErr w:type="spellEnd"/>
           </w:p>
         </w:tc>
         <w:tc>
@@ -27293,7 +26462,6 @@
               </w:rPr>
               <w:t xml:space="preserve">Entities = </w:t>
             </w:r>
-            <w:proofErr w:type="gramStart"/>
             <w:r>
               <w:rPr>
                 <w:rFonts w:eastAsia="Arial" w:cstheme="minorHAnsi"/>
@@ -27301,7 +26469,6 @@
               </w:rPr>
               <w:t>{ }</w:t>
             </w:r>
-            <w:proofErr w:type="gramEnd"/>
           </w:p>
           <w:p>
             <w:pPr>
@@ -27984,7 +27151,6 @@
                 <w:color w:val="808080" w:themeColor="background1" w:themeShade="80"/>
               </w:rPr>
             </w:pPr>
-            <w:proofErr w:type="spellStart"/>
             <w:r>
               <w:rPr>
                 <w:rFonts w:eastAsia="Arial" w:cstheme="minorHAnsi"/>
@@ -27992,7 +27158,6 @@
               </w:rPr>
               <w:t>adam</w:t>
             </w:r>
-            <w:proofErr w:type="spellEnd"/>
           </w:p>
         </w:tc>
         <w:tc>
@@ -28493,7 +27658,6 @@
               </w:rPr>
               <w:t xml:space="preserve">Entities = </w:t>
             </w:r>
-            <w:proofErr w:type="gramStart"/>
             <w:r>
               <w:rPr>
                 <w:rFonts w:eastAsia="Arial" w:cstheme="minorHAnsi"/>
@@ -28501,7 +27665,6 @@
               </w:rPr>
               <w:t>{ }</w:t>
             </w:r>
-            <w:proofErr w:type="gramEnd"/>
           </w:p>
           <w:p>
             <w:pPr>
@@ -28814,14 +27977,12 @@
                 <w:color w:val="808080" w:themeColor="background1" w:themeShade="80"/>
               </w:rPr>
             </w:pPr>
-            <w:proofErr w:type="spellStart"/>
             <w:r>
               <w:rPr>
                 <w:rFonts w:eastAsia="Arial" w:cstheme="minorHAnsi"/>
               </w:rPr>
               <w:t>Mahershalalhashbaz</w:t>
             </w:r>
-            <w:proofErr w:type="spellEnd"/>
           </w:p>
         </w:tc>
         <w:tc>
@@ -28854,30 +28015,8 @@
               <w:rPr>
                 <w:rFonts w:eastAsia="Arial" w:cstheme="minorHAnsi"/>
               </w:rPr>
-              <w:t>aher-</w:t>
-            </w:r>
-            <w:proofErr w:type="spellStart"/>
-            <w:r>
-              <w:rPr>
-                <w:rFonts w:eastAsia="Arial" w:cstheme="minorHAnsi"/>
-              </w:rPr>
-              <w:t>shalal</w:t>
-            </w:r>
-            <w:proofErr w:type="spellEnd"/>
-            <w:r>
-              <w:rPr>
-                <w:rFonts w:eastAsia="Arial" w:cstheme="minorHAnsi"/>
-              </w:rPr>
-              <w:t>-hash-</w:t>
-            </w:r>
-            <w:proofErr w:type="spellStart"/>
-            <w:r>
-              <w:rPr>
-                <w:rFonts w:eastAsia="Arial" w:cstheme="minorHAnsi"/>
-              </w:rPr>
-              <w:t>baz</w:t>
-            </w:r>
-            <w:proofErr w:type="spellEnd"/>
+              <w:t>aher-shalal-hash-baz</w:t>
+            </w:r>
           </w:p>
         </w:tc>
         <w:tc>
@@ -28927,7 +28066,6 @@
               </w:rPr>
               <w:t xml:space="preserve">Entities = </w:t>
             </w:r>
-            <w:proofErr w:type="gramStart"/>
             <w:r>
               <w:rPr>
                 <w:rFonts w:eastAsia="Arial" w:cstheme="minorHAnsi"/>
@@ -28935,7 +28073,6 @@
               </w:rPr>
               <w:t>{ }</w:t>
             </w:r>
-            <w:proofErr w:type="gramEnd"/>
           </w:p>
           <w:p>
             <w:pPr>
@@ -29368,25 +28505,23 @@
           <w:sz w:val="28"/>
           <w:szCs w:val="28"/>
         </w:rPr>
-        <w:t>the PN+</w:t>
-      </w:r>
-      <w:proofErr w:type="gramStart"/>
+        <w:t xml:space="preserve">the PN+POS(12) </w:t>
+      </w:r>
       <w:r>
         <w:rPr>
           <w:rFonts w:asciiTheme="minorHAnsi" w:hAnsiTheme="minorHAnsi" w:cstheme="minorHAnsi"/>
           <w:sz w:val="28"/>
           <w:szCs w:val="28"/>
         </w:rPr>
-        <w:t>POS(</w:t>
-      </w:r>
-      <w:proofErr w:type="gramEnd"/>
+        <w:t xml:space="preserve">field and </w:t>
+      </w:r>
       <w:r>
         <w:rPr>
           <w:rFonts w:asciiTheme="minorHAnsi" w:hAnsiTheme="minorHAnsi" w:cstheme="minorHAnsi"/>
           <w:sz w:val="28"/>
           <w:szCs w:val="28"/>
         </w:rPr>
-        <w:t xml:space="preserve">12) </w:t>
+        <w:t>the POS(32) fi</w:t>
       </w:r>
       <w:r>
         <w:rPr>
@@ -29394,7 +28529,7 @@
           <w:sz w:val="28"/>
           <w:szCs w:val="28"/>
         </w:rPr>
-        <w:t xml:space="preserve">field and </w:t>
+        <w:t>eld are</w:t>
       </w:r>
       <w:r>
         <w:rPr>
@@ -29402,7 +28537,7 @@
           <w:sz w:val="28"/>
           <w:szCs w:val="28"/>
         </w:rPr>
-        <w:t>the POS(32) fi</w:t>
+        <w:t xml:space="preserve"> found in AV-Writ.dx</w:t>
       </w:r>
       <w:r>
         <w:rPr>
@@ -29410,7 +28545,7 @@
           <w:sz w:val="28"/>
           <w:szCs w:val="28"/>
         </w:rPr>
-        <w:t>eld are</w:t>
+        <w:t>. And both</w:t>
       </w:r>
       <w:r>
         <w:rPr>
@@ -29418,25 +28553,23 @@
           <w:sz w:val="28"/>
           <w:szCs w:val="28"/>
         </w:rPr>
-        <w:t xml:space="preserve"> found in AV-</w:t>
-      </w:r>
-      <w:proofErr w:type="spellStart"/>
+        <w:t xml:space="preserve"> represent Part-of-Speech</w:t>
+      </w:r>
       <w:r>
         <w:rPr>
           <w:rFonts w:asciiTheme="minorHAnsi" w:hAnsiTheme="minorHAnsi" w:cstheme="minorHAnsi"/>
           <w:sz w:val="28"/>
           <w:szCs w:val="28"/>
         </w:rPr>
-        <w:t>Writ.dx</w:t>
-      </w:r>
-      <w:proofErr w:type="spellEnd"/>
+        <w:t xml:space="preserve">, </w:t>
+      </w:r>
       <w:r>
         <w:rPr>
           <w:rFonts w:asciiTheme="minorHAnsi" w:hAnsiTheme="minorHAnsi" w:cstheme="minorHAnsi"/>
           <w:sz w:val="28"/>
           <w:szCs w:val="28"/>
         </w:rPr>
-        <w:t>. And both</w:t>
+        <w:t xml:space="preserve">in </w:t>
       </w:r>
       <w:r>
         <w:rPr>
@@ -29444,7 +28577,7 @@
           <w:sz w:val="28"/>
           <w:szCs w:val="28"/>
         </w:rPr>
-        <w:t xml:space="preserve"> represent Part-of-Speech</w:t>
+        <w:t xml:space="preserve">different, </w:t>
       </w:r>
       <w:r>
         <w:rPr>
@@ -29452,7 +28585,7 @@
           <w:sz w:val="28"/>
           <w:szCs w:val="28"/>
         </w:rPr>
-        <w:t xml:space="preserve">, </w:t>
+        <w:t xml:space="preserve">but related manners.  POS(12) is entirely bitwise, and therefore easier to make programmatic determinations based upon that field. POS(32) is a 5-bit encoded string. Decoding the 32-bit value into a string can be performed using the reference code cited </w:t>
       </w:r>
       <w:r>
         <w:rPr>
@@ -29460,7 +28593,7 @@
           <w:sz w:val="28"/>
           <w:szCs w:val="28"/>
         </w:rPr>
-        <w:t xml:space="preserve">in </w:t>
+        <w:t xml:space="preserve">on this page </w:t>
       </w:r>
       <w:r>
         <w:rPr>
@@ -29468,7 +28601,7 @@
           <w:sz w:val="28"/>
           <w:szCs w:val="28"/>
         </w:rPr>
-        <w:t xml:space="preserve">different, </w:t>
+        <w:t xml:space="preserve">below.  POS tagging was </w:t>
       </w:r>
       <w:r>
         <w:rPr>
@@ -29476,43 +28609,39 @@
           <w:sz w:val="28"/>
           <w:szCs w:val="28"/>
         </w:rPr>
-        <w:t xml:space="preserve">but related manners.  </w:t>
-      </w:r>
-      <w:proofErr w:type="gramStart"/>
+        <w:t>extracted from</w:t>
+      </w:r>
       <w:r>
         <w:rPr>
           <w:rFonts w:asciiTheme="minorHAnsi" w:hAnsiTheme="minorHAnsi" w:cstheme="minorHAnsi"/>
           <w:sz w:val="28"/>
           <w:szCs w:val="28"/>
         </w:rPr>
-        <w:t>POS(</w:t>
-      </w:r>
-      <w:proofErr w:type="gramEnd"/>
+        <w:t xml:space="preserve"> Morph-Adorner (also cited below). POS(12) is derived both from the MorphAdorner tag and innate knowledge in the Digital-AV compiler of pronouns and morphology. </w:t>
+      </w:r>
       <w:r>
         <w:rPr>
           <w:rFonts w:asciiTheme="minorHAnsi" w:hAnsiTheme="minorHAnsi" w:cstheme="minorHAnsi"/>
           <w:sz w:val="28"/>
           <w:szCs w:val="28"/>
         </w:rPr>
-        <w:t xml:space="preserve">12) is entirely bitwise, and therefore easier to make programmatic determinations based upon that field. </w:t>
-      </w:r>
-      <w:proofErr w:type="gramStart"/>
+        <w:t>POS(32) is an encoded human-readable string.</w:t>
+      </w:r>
       <w:r>
         <w:rPr>
           <w:rFonts w:asciiTheme="minorHAnsi" w:hAnsiTheme="minorHAnsi" w:cstheme="minorHAnsi"/>
           <w:sz w:val="28"/>
           <w:szCs w:val="28"/>
         </w:rPr>
-        <w:t>POS(</w:t>
-      </w:r>
-      <w:proofErr w:type="gramEnd"/>
+        <w:t xml:space="preserve"> An </w:t>
+      </w:r>
       <w:r>
         <w:rPr>
           <w:rFonts w:asciiTheme="minorHAnsi" w:hAnsiTheme="minorHAnsi" w:cstheme="minorHAnsi"/>
           <w:sz w:val="28"/>
           <w:szCs w:val="28"/>
         </w:rPr>
-        <w:t xml:space="preserve">32) is a 5-bit encoded string. Decoding the 32-bit value into a string can be performed using the reference code cited </w:t>
+        <w:t>earlier</w:t>
       </w:r>
       <w:r>
         <w:rPr>
@@ -29520,7 +28649,7 @@
           <w:sz w:val="28"/>
           <w:szCs w:val="28"/>
         </w:rPr>
-        <w:t xml:space="preserve">on this page </w:t>
+        <w:t xml:space="preserve"> version of the SDK contained a HashMap, mapping </w:t>
       </w:r>
       <w:r>
         <w:rPr>
@@ -29528,7 +28657,7 @@
           <w:sz w:val="28"/>
           <w:szCs w:val="28"/>
         </w:rPr>
-        <w:t xml:space="preserve">below.  POS tagging was </w:t>
+        <w:t xml:space="preserve">each </w:t>
       </w:r>
       <w:r>
         <w:rPr>
@@ -29536,7 +28665,7 @@
           <w:sz w:val="28"/>
           <w:szCs w:val="28"/>
         </w:rPr>
-        <w:t>extracted from</w:t>
+        <w:t xml:space="preserve">POS(32) </w:t>
       </w:r>
       <w:r>
         <w:rPr>
@@ -29544,61 +28673,55 @@
           <w:sz w:val="28"/>
           <w:szCs w:val="28"/>
         </w:rPr>
-        <w:t xml:space="preserve"> Morph-Adorner (also cited below). </w:t>
-      </w:r>
-      <w:proofErr w:type="gramStart"/>
+        <w:t xml:space="preserve">value </w:t>
+      </w:r>
       <w:r>
         <w:rPr>
           <w:rFonts w:asciiTheme="minorHAnsi" w:hAnsiTheme="minorHAnsi" w:cstheme="minorHAnsi"/>
           <w:sz w:val="28"/>
           <w:szCs w:val="28"/>
         </w:rPr>
-        <w:t>POS(</w:t>
-      </w:r>
-      <w:proofErr w:type="gramEnd"/>
+        <w:t>into a collection of POS(12)</w:t>
+      </w:r>
       <w:r>
         <w:rPr>
           <w:rFonts w:asciiTheme="minorHAnsi" w:hAnsiTheme="minorHAnsi" w:cstheme="minorHAnsi"/>
           <w:sz w:val="28"/>
           <w:szCs w:val="28"/>
         </w:rPr>
-        <w:t xml:space="preserve">12) is derived both from the </w:t>
-      </w:r>
-      <w:proofErr w:type="spellStart"/>
+        <w:t xml:space="preserve"> values</w:t>
+      </w:r>
       <w:r>
         <w:rPr>
           <w:rFonts w:asciiTheme="minorHAnsi" w:hAnsiTheme="minorHAnsi" w:cstheme="minorHAnsi"/>
           <w:sz w:val="28"/>
           <w:szCs w:val="28"/>
         </w:rPr>
-        <w:t>MorphAdorner</w:t>
-      </w:r>
-      <w:proofErr w:type="spellEnd"/>
+        <w:t xml:space="preserve">. However, that file </w:t>
+      </w:r>
       <w:r>
         <w:rPr>
           <w:rFonts w:asciiTheme="minorHAnsi" w:hAnsiTheme="minorHAnsi" w:cstheme="minorHAnsi"/>
           <w:sz w:val="28"/>
           <w:szCs w:val="28"/>
         </w:rPr>
-        <w:t xml:space="preserve"> tag and innate knowledge in the Digital-AV compiler of pronouns and morphology. </w:t>
-      </w:r>
-      <w:proofErr w:type="gramStart"/>
+        <w:t xml:space="preserve">was deemed incomplete and has been eliminated from the SDK. </w:t>
+      </w:r>
       <w:r>
         <w:rPr>
           <w:rFonts w:asciiTheme="minorHAnsi" w:hAnsiTheme="minorHAnsi" w:cstheme="minorHAnsi"/>
           <w:sz w:val="28"/>
           <w:szCs w:val="28"/>
         </w:rPr>
-        <w:t>POS(</w:t>
-      </w:r>
-      <w:proofErr w:type="gramEnd"/>
+        <w:t>That</w:t>
+      </w:r>
       <w:r>
         <w:rPr>
           <w:rFonts w:asciiTheme="minorHAnsi" w:hAnsiTheme="minorHAnsi" w:cstheme="minorHAnsi"/>
           <w:sz w:val="28"/>
           <w:szCs w:val="28"/>
         </w:rPr>
-        <w:t>32) is an encoded human-readable string.</w:t>
+        <w:t xml:space="preserve"> mapping</w:t>
       </w:r>
       <w:r>
         <w:rPr>
@@ -29606,7 +28729,7 @@
           <w:sz w:val="28"/>
           <w:szCs w:val="28"/>
         </w:rPr>
-        <w:t xml:space="preserve"> An </w:t>
+        <w:t xml:space="preserve"> might be useful, but is easily </w:t>
       </w:r>
       <w:r>
         <w:rPr>
@@ -29614,159 +28737,7 @@
           <w:sz w:val="28"/>
           <w:szCs w:val="28"/>
         </w:rPr>
-        <w:t>earlier</w:t>
-      </w:r>
-      <w:r>
-        <w:rPr>
-          <w:rFonts w:asciiTheme="minorHAnsi" w:hAnsiTheme="minorHAnsi" w:cstheme="minorHAnsi"/>
-          <w:sz w:val="28"/>
-          <w:szCs w:val="28"/>
-        </w:rPr>
-        <w:t xml:space="preserve"> version of the SDK contained a HashMap, mapping </w:t>
-      </w:r>
-      <w:r>
-        <w:rPr>
-          <w:rFonts w:asciiTheme="minorHAnsi" w:hAnsiTheme="minorHAnsi" w:cstheme="minorHAnsi"/>
-          <w:sz w:val="28"/>
-          <w:szCs w:val="28"/>
-        </w:rPr>
-        <w:t xml:space="preserve">each </w:t>
-      </w:r>
-      <w:proofErr w:type="gramStart"/>
-      <w:r>
-        <w:rPr>
-          <w:rFonts w:asciiTheme="minorHAnsi" w:hAnsiTheme="minorHAnsi" w:cstheme="minorHAnsi"/>
-          <w:sz w:val="28"/>
-          <w:szCs w:val="28"/>
-        </w:rPr>
-        <w:t>POS(</w:t>
-      </w:r>
-      <w:proofErr w:type="gramEnd"/>
-      <w:r>
-        <w:rPr>
-          <w:rFonts w:asciiTheme="minorHAnsi" w:hAnsiTheme="minorHAnsi" w:cstheme="minorHAnsi"/>
-          <w:sz w:val="28"/>
-          <w:szCs w:val="28"/>
-        </w:rPr>
-        <w:t xml:space="preserve">32) </w:t>
-      </w:r>
-      <w:r>
-        <w:rPr>
-          <w:rFonts w:asciiTheme="minorHAnsi" w:hAnsiTheme="minorHAnsi" w:cstheme="minorHAnsi"/>
-          <w:sz w:val="28"/>
-          <w:szCs w:val="28"/>
-        </w:rPr>
-        <w:t xml:space="preserve">value </w:t>
-      </w:r>
-      <w:r>
-        <w:rPr>
-          <w:rFonts w:asciiTheme="minorHAnsi" w:hAnsiTheme="minorHAnsi" w:cstheme="minorHAnsi"/>
-          <w:sz w:val="28"/>
-          <w:szCs w:val="28"/>
-        </w:rPr>
-        <w:t>into a collection of POS(12)</w:t>
-      </w:r>
-      <w:r>
-        <w:rPr>
-          <w:rFonts w:asciiTheme="minorHAnsi" w:hAnsiTheme="minorHAnsi" w:cstheme="minorHAnsi"/>
-          <w:sz w:val="28"/>
-          <w:szCs w:val="28"/>
-        </w:rPr>
-        <w:t xml:space="preserve"> values</w:t>
-      </w:r>
-      <w:r>
-        <w:rPr>
-          <w:rFonts w:asciiTheme="minorHAnsi" w:hAnsiTheme="minorHAnsi" w:cstheme="minorHAnsi"/>
-          <w:sz w:val="28"/>
-          <w:szCs w:val="28"/>
-        </w:rPr>
-        <w:t xml:space="preserve">. However, that file </w:t>
-      </w:r>
-      <w:r>
-        <w:rPr>
-          <w:rFonts w:asciiTheme="minorHAnsi" w:hAnsiTheme="minorHAnsi" w:cstheme="minorHAnsi"/>
-          <w:sz w:val="28"/>
-          <w:szCs w:val="28"/>
-        </w:rPr>
-        <w:t xml:space="preserve">was deemed incomplete and has been eliminated from the SDK. </w:t>
-      </w:r>
-      <w:r>
-        <w:rPr>
-          <w:rFonts w:asciiTheme="minorHAnsi" w:hAnsiTheme="minorHAnsi" w:cstheme="minorHAnsi"/>
-          <w:sz w:val="28"/>
-          <w:szCs w:val="28"/>
-        </w:rPr>
-        <w:t>That</w:t>
-      </w:r>
-      <w:r>
-        <w:rPr>
-          <w:rFonts w:asciiTheme="minorHAnsi" w:hAnsiTheme="minorHAnsi" w:cstheme="minorHAnsi"/>
-          <w:sz w:val="28"/>
-          <w:szCs w:val="28"/>
-        </w:rPr>
-        <w:t xml:space="preserve"> mapping</w:t>
-      </w:r>
-      <w:r>
-        <w:rPr>
-          <w:rFonts w:asciiTheme="minorHAnsi" w:hAnsiTheme="minorHAnsi" w:cstheme="minorHAnsi"/>
-          <w:sz w:val="28"/>
-          <w:szCs w:val="28"/>
-        </w:rPr>
-        <w:t xml:space="preserve"> might be useful, but is easily </w:t>
-      </w:r>
-      <w:r>
-        <w:rPr>
-          <w:rFonts w:asciiTheme="minorHAnsi" w:hAnsiTheme="minorHAnsi" w:cstheme="minorHAnsi"/>
-          <w:sz w:val="28"/>
-          <w:szCs w:val="28"/>
-        </w:rPr>
-        <w:t>from AV-</w:t>
-      </w:r>
-      <w:proofErr w:type="spellStart"/>
-      <w:proofErr w:type="gramStart"/>
-      <w:r>
-        <w:rPr>
-          <w:rFonts w:asciiTheme="minorHAnsi" w:hAnsiTheme="minorHAnsi" w:cstheme="minorHAnsi"/>
-          <w:sz w:val="28"/>
-          <w:szCs w:val="28"/>
-        </w:rPr>
-        <w:t>Writ.dx</w:t>
-      </w:r>
-      <w:proofErr w:type="spellEnd"/>
-      <w:r>
-        <w:rPr>
-          <w:rFonts w:asciiTheme="minorHAnsi" w:hAnsiTheme="minorHAnsi" w:cstheme="minorHAnsi"/>
-          <w:sz w:val="28"/>
-          <w:szCs w:val="28"/>
-        </w:rPr>
-        <w:t>.</w:t>
-      </w:r>
-      <w:proofErr w:type="gramEnd"/>
-      <w:r>
-        <w:rPr>
-          <w:rFonts w:asciiTheme="minorHAnsi" w:hAnsiTheme="minorHAnsi" w:cstheme="minorHAnsi"/>
-          <w:sz w:val="28"/>
-          <w:szCs w:val="28"/>
-        </w:rPr>
-        <w:t xml:space="preserve">  AV-Lexicon contains only </w:t>
-      </w:r>
-      <w:proofErr w:type="gramStart"/>
-      <w:r>
-        <w:rPr>
-          <w:rFonts w:asciiTheme="minorHAnsi" w:hAnsiTheme="minorHAnsi" w:cstheme="minorHAnsi"/>
-          <w:sz w:val="28"/>
-          <w:szCs w:val="28"/>
-        </w:rPr>
-        <w:t>POS(</w:t>
-      </w:r>
-      <w:proofErr w:type="gramEnd"/>
-      <w:r>
-        <w:rPr>
-          <w:rFonts w:asciiTheme="minorHAnsi" w:hAnsiTheme="minorHAnsi" w:cstheme="minorHAnsi"/>
-          <w:sz w:val="28"/>
-          <w:szCs w:val="28"/>
-        </w:rPr>
-        <w:t>32) references, and no POS(12) references.</w:t>
+        <w:t>from AV-Writ.dx.  AV-Lexicon contains only POS(32) references, and no POS(12) references.</w:t>
       </w:r>
     </w:p>
     <w:p>
@@ -29803,25 +28774,7 @@
           <w:sz w:val="28"/>
           <w:szCs w:val="28"/>
         </w:rPr>
-        <w:t>PN+</w:t>
-      </w:r>
-      <w:proofErr w:type="gramStart"/>
-      <w:r>
-        <w:rPr>
-          <w:rFonts w:asciiTheme="minorHAnsi" w:hAnsiTheme="minorHAnsi" w:cstheme="minorHAnsi"/>
-          <w:sz w:val="28"/>
-          <w:szCs w:val="28"/>
-        </w:rPr>
-        <w:t>POS(</w:t>
-      </w:r>
-      <w:proofErr w:type="gramEnd"/>
-      <w:r>
-        <w:rPr>
-          <w:rFonts w:asciiTheme="minorHAnsi" w:hAnsiTheme="minorHAnsi" w:cstheme="minorHAnsi"/>
-          <w:sz w:val="28"/>
-          <w:szCs w:val="28"/>
-        </w:rPr>
-        <w:t xml:space="preserve">12) field </w:t>
+        <w:t xml:space="preserve">PN+POS(12) field </w:t>
       </w:r>
       <w:r>
         <w:rPr>
@@ -29916,7 +28869,6 @@
           <w:t>https://github.com/kwonus/AVXText/blob/master/FiveBitEncoding.cs</w:t>
         </w:r>
       </w:hyperlink>
-      <w:proofErr w:type="gramStart"/>
       <w:r>
         <w:t xml:space="preserve">   </w:t>
       </w:r>
@@ -29928,7 +28880,6 @@
         </w:rPr>
         <w:t>[</w:t>
       </w:r>
-      <w:proofErr w:type="gramEnd"/>
       <w:r>
         <w:t xml:space="preserve"> </w:t>
       </w:r>
@@ -29954,7 +28905,6 @@
         </w:rPr>
         <w:t xml:space="preserve">string </w:t>
       </w:r>
-      <w:proofErr w:type="spellStart"/>
       <w:r>
         <w:rPr>
           <w:b/>
@@ -29962,7 +28912,6 @@
         </w:rPr>
         <w:t>DecodePOS</w:t>
       </w:r>
-      <w:proofErr w:type="spellEnd"/>
       <w:r>
         <w:rPr>
           <w:b/>
@@ -30093,7 +29042,6 @@
                 <w:sz w:val="24"/>
               </w:rPr>
             </w:pPr>
-            <w:proofErr w:type="spellStart"/>
             <w:r>
               <w:rPr>
                 <w:rFonts w:ascii="Arial" w:eastAsia="Arial" w:hAnsi="Arial" w:cs="Arial"/>
@@ -30103,7 +29051,6 @@
               </w:rPr>
               <w:t>WordKey</w:t>
             </w:r>
-            <w:proofErr w:type="spellEnd"/>
           </w:p>
           <w:p>
             <w:pPr>
@@ -30535,37 +29482,12 @@
                 <w:color w:val="000000" w:themeColor="text1"/>
               </w:rPr>
             </w:pPr>
-            <w:proofErr w:type="spellStart"/>
             <w:r>
               <w:rPr>
                 <w:rFonts w:eastAsia="Arial" w:cstheme="minorHAnsi"/>
                 <w:color w:val="000000" w:themeColor="text1"/>
               </w:rPr>
-              <w:t>AVLexicon</w:t>
-            </w:r>
-            <w:proofErr w:type="spellEnd"/>
-            <w:r>
-              <w:rPr>
-                <w:rFonts w:eastAsia="Arial" w:cstheme="minorHAnsi"/>
-                <w:color w:val="000000" w:themeColor="text1"/>
-              </w:rPr>
-              <w:t xml:space="preserve"> </w:t>
-            </w:r>
-            <w:proofErr w:type="spellStart"/>
-            <w:r>
-              <w:rPr>
-                <w:rFonts w:eastAsia="Arial" w:cstheme="minorHAnsi"/>
-                <w:color w:val="000000" w:themeColor="text1"/>
-              </w:rPr>
-              <w:t>WordKey</w:t>
-            </w:r>
-            <w:proofErr w:type="spellEnd"/>
-            <w:r>
-              <w:rPr>
-                <w:rFonts w:eastAsia="Arial" w:cstheme="minorHAnsi"/>
-                <w:color w:val="000000" w:themeColor="text1"/>
-              </w:rPr>
-              <w:t xml:space="preserve"> for </w:t>
+              <w:t xml:space="preserve">AVLexicon WordKey for </w:t>
             </w:r>
             <w:r>
               <w:rPr>
@@ -30786,37 +29708,12 @@
                 <w:color w:val="000000" w:themeColor="text1"/>
               </w:rPr>
             </w:pPr>
-            <w:proofErr w:type="spellStart"/>
             <w:r>
               <w:rPr>
                 <w:rFonts w:eastAsia="Arial" w:cstheme="minorHAnsi"/>
                 <w:color w:val="000000" w:themeColor="text1"/>
               </w:rPr>
-              <w:t>AVLexicon</w:t>
-            </w:r>
-            <w:proofErr w:type="spellEnd"/>
-            <w:r>
-              <w:rPr>
-                <w:rFonts w:eastAsia="Arial" w:cstheme="minorHAnsi"/>
-                <w:color w:val="000000" w:themeColor="text1"/>
-              </w:rPr>
-              <w:t xml:space="preserve"> </w:t>
-            </w:r>
-            <w:proofErr w:type="spellStart"/>
-            <w:r>
-              <w:rPr>
-                <w:rFonts w:eastAsia="Arial" w:cstheme="minorHAnsi"/>
-                <w:color w:val="000000" w:themeColor="text1"/>
-              </w:rPr>
-              <w:t>WordKey</w:t>
-            </w:r>
-            <w:proofErr w:type="spellEnd"/>
-            <w:r>
-              <w:rPr>
-                <w:rFonts w:eastAsia="Arial" w:cstheme="minorHAnsi"/>
-                <w:color w:val="000000" w:themeColor="text1"/>
-              </w:rPr>
-              <w:t xml:space="preserve"> for </w:t>
+              <w:t xml:space="preserve">AVLexicon WordKey for </w:t>
             </w:r>
             <w:r>
               <w:rPr>
@@ -31011,47 +29908,20 @@
                 <w:color w:val="000000" w:themeColor="text1"/>
               </w:rPr>
             </w:pPr>
-            <w:proofErr w:type="spellStart"/>
             <w:r>
               <w:rPr>
                 <w:rFonts w:eastAsia="Arial" w:cstheme="minorHAnsi"/>
                 <w:color w:val="000000" w:themeColor="text1"/>
               </w:rPr>
-              <w:t>AVLexicon</w:t>
-            </w:r>
-            <w:proofErr w:type="spellEnd"/>
+              <w:t xml:space="preserve">AVLexicon WordKey for </w:t>
+            </w:r>
             <w:r>
               <w:rPr>
                 <w:rFonts w:eastAsia="Arial" w:cstheme="minorHAnsi"/>
                 <w:color w:val="000000" w:themeColor="text1"/>
               </w:rPr>
-              <w:t xml:space="preserve"> </w:t>
-            </w:r>
-            <w:proofErr w:type="spellStart"/>
-            <w:r>
-              <w:rPr>
-                <w:rFonts w:eastAsia="Arial" w:cstheme="minorHAnsi"/>
-                <w:color w:val="000000" w:themeColor="text1"/>
-              </w:rPr>
-              <w:t>WordKey</w:t>
-            </w:r>
-            <w:proofErr w:type="spellEnd"/>
-            <w:r>
-              <w:rPr>
-                <w:rFonts w:eastAsia="Arial" w:cstheme="minorHAnsi"/>
-                <w:color w:val="000000" w:themeColor="text1"/>
-              </w:rPr>
-              <w:t xml:space="preserve"> for </w:t>
-            </w:r>
-            <w:proofErr w:type="spellStart"/>
-            <w:r>
-              <w:rPr>
-                <w:rFonts w:eastAsia="Arial" w:cstheme="minorHAnsi"/>
-                <w:color w:val="000000" w:themeColor="text1"/>
-              </w:rPr>
               <w:t>Abagtha</w:t>
             </w:r>
-            <w:proofErr w:type="spellEnd"/>
           </w:p>
         </w:tc>
         <w:tc>
@@ -31257,15 +30127,7 @@
         <w:ind w:right="126"/>
       </w:pPr>
       <w:r>
-        <w:t>AV-</w:t>
-      </w:r>
-      <w:proofErr w:type="spellStart"/>
-      <w:r>
-        <w:t>Names.dxi</w:t>
-      </w:r>
-      <w:proofErr w:type="spellEnd"/>
-      <w:r>
-        <w:t xml:space="preserve"> is </w:t>
+        <w:t xml:space="preserve">AV-Names.dxi is </w:t>
       </w:r>
       <w:r>
         <w:t xml:space="preserve">a </w:t>
@@ -31534,284 +30396,280 @@
           <w:sz w:val="20"/>
           <w:szCs w:val="20"/>
         </w:rPr>
-        <w:t xml:space="preserve">In 2008, the initial Digital-AV SDK was conceived and produced, harvesting much of the inner workings of AV-2008, utilizing </w:t>
-      </w:r>
-      <w:proofErr w:type="spellStart"/>
+        <w:t>In 2008, the initial Digital-AV SDK was conceived and produced, harvesting much of the inner workings of AV-2008, utilizing RemObjects Oxygene</w:t>
+      </w:r>
       <w:r>
         <w:rPr>
           <w:sz w:val="20"/>
           <w:szCs w:val="20"/>
         </w:rPr>
-        <w:t>RemObjects</w:t>
-      </w:r>
-      <w:proofErr w:type="spellEnd"/>
+        <w:t>/Pascal as</w:t>
+      </w:r>
       <w:r>
         <w:rPr>
           <w:sz w:val="20"/>
           <w:szCs w:val="20"/>
         </w:rPr>
-        <w:t xml:space="preserve"> </w:t>
-      </w:r>
-      <w:proofErr w:type="spellStart"/>
+        <w:t xml:space="preserve"> a development platform and releasing it as open source.  Later,</w:t>
+      </w:r>
       <w:r>
         <w:rPr>
           <w:sz w:val="20"/>
           <w:szCs w:val="20"/>
         </w:rPr>
-        <w:t>Oxygene</w:t>
-      </w:r>
-      <w:proofErr w:type="spellEnd"/>
+        <w:t xml:space="preserve"> </w:t>
+      </w:r>
       <w:r>
         <w:rPr>
           <w:sz w:val="20"/>
           <w:szCs w:val="20"/>
         </w:rPr>
-        <w:t>/Pascal as</w:t>
+        <w:t>AV-</w:t>
       </w:r>
       <w:r>
         <w:rPr>
           <w:sz w:val="20"/>
           <w:szCs w:val="20"/>
         </w:rPr>
-        <w:t xml:space="preserve"> a development platform and releasing it as open source.  Later,</w:t>
+        <w:t>2011 was “compiled</w:t>
       </w:r>
       <w:r>
         <w:rPr>
           <w:sz w:val="20"/>
           <w:szCs w:val="20"/>
         </w:rPr>
-        <w:t xml:space="preserve"> </w:t>
+        <w:t xml:space="preserve">” </w:t>
       </w:r>
       <w:r>
         <w:rPr>
           <w:sz w:val="20"/>
           <w:szCs w:val="20"/>
         </w:rPr>
-        <w:t>AV-</w:t>
+        <w:t>using AV-</w:t>
       </w:r>
       <w:r>
         <w:rPr>
           <w:sz w:val="20"/>
           <w:szCs w:val="20"/>
         </w:rPr>
-        <w:t>2011 was “compiled</w:t>
+        <w:t>2008</w:t>
       </w:r>
       <w:r>
         <w:rPr>
           <w:sz w:val="20"/>
           <w:szCs w:val="20"/>
         </w:rPr>
-        <w:t xml:space="preserve">” </w:t>
+        <w:t xml:space="preserve"> as a baseline</w:t>
       </w:r>
       <w:r>
         <w:rPr>
           <w:sz w:val="20"/>
           <w:szCs w:val="20"/>
         </w:rPr>
-        <w:t>using AV-</w:t>
+        <w:t xml:space="preserve">.  </w:t>
       </w:r>
       <w:r>
         <w:rPr>
           <w:sz w:val="20"/>
           <w:szCs w:val="20"/>
         </w:rPr>
-        <w:t>2008</w:t>
+        <w:t>Subsequently</w:t>
       </w:r>
       <w:r>
         <w:rPr>
           <w:sz w:val="20"/>
           <w:szCs w:val="20"/>
         </w:rPr>
-        <w:t xml:space="preserve"> as a baseline</w:t>
+        <w:t>, t</w:t>
       </w:r>
       <w:r>
         <w:rPr>
           <w:sz w:val="20"/>
           <w:szCs w:val="20"/>
         </w:rPr>
-        <w:t xml:space="preserve">.  </w:t>
+        <w:t xml:space="preserve">he </w:t>
       </w:r>
       <w:r>
         <w:rPr>
           <w:sz w:val="20"/>
           <w:szCs w:val="20"/>
         </w:rPr>
-        <w:t>Subsequently</w:t>
+        <w:t>2017</w:t>
       </w:r>
       <w:r>
         <w:rPr>
           <w:sz w:val="20"/>
           <w:szCs w:val="20"/>
         </w:rPr>
-        <w:t>, t</w:t>
+        <w:t>/2018</w:t>
       </w:r>
       <w:r>
         <w:rPr>
           <w:sz w:val="20"/>
           <w:szCs w:val="20"/>
         </w:rPr>
-        <w:t xml:space="preserve">he </w:t>
+        <w:t xml:space="preserve"> Edition</w:t>
       </w:r>
       <w:r>
         <w:rPr>
           <w:sz w:val="20"/>
           <w:szCs w:val="20"/>
         </w:rPr>
-        <w:t>2017</w:t>
+        <w:t>s</w:t>
       </w:r>
       <w:r>
         <w:rPr>
           <w:sz w:val="20"/>
           <w:szCs w:val="20"/>
         </w:rPr>
-        <w:t>/2018</w:t>
+        <w:t xml:space="preserve"> </w:t>
       </w:r>
       <w:r>
         <w:rPr>
           <w:sz w:val="20"/>
           <w:szCs w:val="20"/>
         </w:rPr>
-        <w:t xml:space="preserve"> Edition</w:t>
+        <w:t xml:space="preserve">were </w:t>
       </w:r>
       <w:r>
         <w:rPr>
           <w:sz w:val="20"/>
           <w:szCs w:val="20"/>
         </w:rPr>
-        <w:t>s</w:t>
+        <w:t>“compiled</w:t>
       </w:r>
       <w:r>
         <w:rPr>
           <w:sz w:val="20"/>
           <w:szCs w:val="20"/>
         </w:rPr>
-        <w:t xml:space="preserve"> </w:t>
+        <w:t>”</w:t>
       </w:r>
       <w:r>
         <w:rPr>
           <w:sz w:val="20"/>
           <w:szCs w:val="20"/>
         </w:rPr>
-        <w:t xml:space="preserve">were </w:t>
+        <w:t xml:space="preserve"> </w:t>
       </w:r>
       <w:r>
         <w:rPr>
           <w:sz w:val="20"/>
           <w:szCs w:val="20"/>
         </w:rPr>
-        <w:t>“compiled</w:t>
+        <w:t>using AV-</w:t>
       </w:r>
       <w:r>
         <w:rPr>
           <w:sz w:val="20"/>
           <w:szCs w:val="20"/>
         </w:rPr>
-        <w:t>”</w:t>
+        <w:t xml:space="preserve">2011 </w:t>
       </w:r>
       <w:r>
         <w:rPr>
           <w:sz w:val="20"/>
           <w:szCs w:val="20"/>
         </w:rPr>
-        <w:t xml:space="preserve"> </w:t>
+        <w:t>as a baseline</w:t>
       </w:r>
       <w:r>
         <w:rPr>
           <w:sz w:val="20"/>
           <w:szCs w:val="20"/>
         </w:rPr>
-        <w:t>using AV-</w:t>
+        <w:t xml:space="preserve">.  </w:t>
       </w:r>
       <w:r>
         <w:rPr>
           <w:sz w:val="20"/>
           <w:szCs w:val="20"/>
         </w:rPr>
-        <w:t xml:space="preserve">2011 </w:t>
+        <w:t xml:space="preserve">The Z07 </w:t>
       </w:r>
       <w:r>
         <w:rPr>
           <w:sz w:val="20"/>
           <w:szCs w:val="20"/>
         </w:rPr>
-        <w:t>as a baseline</w:t>
+        <w:t>release</w:t>
       </w:r>
       <w:r>
         <w:rPr>
           <w:sz w:val="20"/>
           <w:szCs w:val="20"/>
         </w:rPr>
-        <w:t xml:space="preserve">.  </w:t>
+        <w:t xml:space="preserve"> of the </w:t>
       </w:r>
       <w:r>
         <w:rPr>
           <w:sz w:val="20"/>
           <w:szCs w:val="20"/>
         </w:rPr>
-        <w:t xml:space="preserve">The Z07 </w:t>
+        <w:t xml:space="preserve">SDK </w:t>
       </w:r>
       <w:r>
         <w:rPr>
           <w:sz w:val="20"/>
           <w:szCs w:val="20"/>
         </w:rPr>
-        <w:t>release</w:t>
+        <w:t>were</w:t>
       </w:r>
       <w:r>
         <w:rPr>
           <w:sz w:val="20"/>
           <w:szCs w:val="20"/>
         </w:rPr>
-        <w:t xml:space="preserve"> of the </w:t>
+        <w:t xml:space="preserve"> baselined from AV-</w:t>
       </w:r>
       <w:r>
         <w:rPr>
           <w:sz w:val="20"/>
           <w:szCs w:val="20"/>
         </w:rPr>
-        <w:t xml:space="preserve">SDK </w:t>
+        <w:t>2018</w:t>
       </w:r>
       <w:r>
         <w:rPr>
           <w:sz w:val="20"/>
           <w:szCs w:val="20"/>
         </w:rPr>
-        <w:t>were</w:t>
+        <w:t xml:space="preserve"> edition</w:t>
       </w:r>
       <w:r>
         <w:rPr>
           <w:sz w:val="20"/>
           <w:szCs w:val="20"/>
         </w:rPr>
-        <w:t xml:space="preserve"> baselined from AV-</w:t>
+        <w:t xml:space="preserve"> using the </w:t>
       </w:r>
       <w:r>
         <w:rPr>
           <w:sz w:val="20"/>
           <w:szCs w:val="20"/>
         </w:rPr>
-        <w:t>2018</w:t>
+        <w:t>K817</w:t>
       </w:r>
       <w:r>
         <w:rPr>
           <w:sz w:val="20"/>
           <w:szCs w:val="20"/>
         </w:rPr>
-        <w:t xml:space="preserve"> edition</w:t>
+        <w:t xml:space="preserve"> </w:t>
       </w:r>
       <w:r>
         <w:rPr>
           <w:sz w:val="20"/>
           <w:szCs w:val="20"/>
         </w:rPr>
-        <w:t xml:space="preserve"> using the </w:t>
+        <w:t>release</w:t>
       </w:r>
       <w:r>
         <w:rPr>
           <w:sz w:val="20"/>
           <w:szCs w:val="20"/>
         </w:rPr>
-        <w:t>K817</w:t>
+        <w:t>.</w:t>
       </w:r>
       <w:r>
         <w:rPr>
@@ -31825,143 +30683,120 @@
           <w:sz w:val="20"/>
           <w:szCs w:val="20"/>
         </w:rPr>
-        <w:t>release</w:t>
+        <w:t>C#</w:t>
       </w:r>
       <w:r>
         <w:rPr>
           <w:sz w:val="20"/>
           <w:szCs w:val="20"/>
         </w:rPr>
-        <w:t>.</w:t>
+        <w:t xml:space="preserve"> is now</w:t>
       </w:r>
       <w:r>
         <w:rPr>
           <w:sz w:val="20"/>
           <w:szCs w:val="20"/>
         </w:rPr>
-        <w:t xml:space="preserve"> </w:t>
+        <w:t xml:space="preserve"> the programming language of the SDK compile</w:t>
       </w:r>
       <w:r>
         <w:rPr>
           <w:sz w:val="20"/>
           <w:szCs w:val="20"/>
         </w:rPr>
-        <w:t>C#</w:t>
+        <w:t>r; and</w:t>
       </w:r>
       <w:r>
         <w:rPr>
           <w:sz w:val="20"/>
           <w:szCs w:val="20"/>
         </w:rPr>
-        <w:t xml:space="preserve"> is now</w:t>
+        <w:t xml:space="preserve"> the </w:t>
       </w:r>
       <w:r>
         <w:rPr>
           <w:sz w:val="20"/>
           <w:szCs w:val="20"/>
         </w:rPr>
-        <w:t xml:space="preserve"> the programming language of the SDK compile</w:t>
+        <w:t xml:space="preserve">ancient </w:t>
       </w:r>
       <w:r>
         <w:rPr>
           <w:sz w:val="20"/>
           <w:szCs w:val="20"/>
         </w:rPr>
-        <w:t>r; and</w:t>
+        <w:t xml:space="preserve">pascal sources were finally retired </w:t>
       </w:r>
       <w:r>
         <w:rPr>
           <w:sz w:val="20"/>
           <w:szCs w:val="20"/>
         </w:rPr>
-        <w:t xml:space="preserve"> the </w:t>
+        <w:t xml:space="preserve">(replaced by C# sources) </w:t>
       </w:r>
       <w:r>
         <w:rPr>
           <w:sz w:val="20"/>
           <w:szCs w:val="20"/>
         </w:rPr>
-        <w:t xml:space="preserve">ancient </w:t>
+        <w:t>in 201</w:t>
       </w:r>
       <w:r>
         <w:rPr>
           <w:sz w:val="20"/>
           <w:szCs w:val="20"/>
         </w:rPr>
-        <w:t xml:space="preserve">pascal sources were finally retired </w:t>
+        <w:t>8</w:t>
       </w:r>
       <w:r>
         <w:rPr>
           <w:sz w:val="20"/>
           <w:szCs w:val="20"/>
         </w:rPr>
-        <w:t xml:space="preserve">(replaced by C# sources) </w:t>
+        <w:t>.</w:t>
       </w:r>
       <w:r>
         <w:rPr>
           <w:sz w:val="20"/>
           <w:szCs w:val="20"/>
         </w:rPr>
-        <w:t>in 201</w:t>
+        <w:t xml:space="preserve"> </w:t>
       </w:r>
       <w:r>
         <w:rPr>
           <w:sz w:val="20"/>
           <w:szCs w:val="20"/>
         </w:rPr>
-        <w:t>8</w:t>
+        <w:t xml:space="preserve"> The SDK</w:t>
       </w:r>
       <w:r>
         <w:rPr>
           <w:sz w:val="20"/>
           <w:szCs w:val="20"/>
         </w:rPr>
-        <w:t>.</w:t>
+        <w:t>-</w:t>
       </w:r>
       <w:r>
         <w:rPr>
           <w:sz w:val="20"/>
           <w:szCs w:val="20"/>
         </w:rPr>
-        <w:t xml:space="preserve"> </w:t>
+        <w:t xml:space="preserve">compiler </w:t>
       </w:r>
       <w:r>
         <w:rPr>
           <w:sz w:val="20"/>
           <w:szCs w:val="20"/>
         </w:rPr>
-        <w:t xml:space="preserve"> The SDK</w:t>
+        <w:t xml:space="preserve">uses </w:t>
       </w:r>
       <w:r>
         <w:rPr>
           <w:sz w:val="20"/>
           <w:szCs w:val="20"/>
         </w:rPr>
-        <w:t>-</w:t>
-      </w:r>
-      <w:r>
-        <w:rPr>
-          <w:sz w:val="20"/>
-          <w:szCs w:val="20"/>
-        </w:rPr>
-        <w:t xml:space="preserve">compiler </w:t>
-      </w:r>
-      <w:r>
-        <w:rPr>
-          <w:sz w:val="20"/>
-          <w:szCs w:val="20"/>
-        </w:rPr>
-        <w:t xml:space="preserve">uses </w:t>
-      </w:r>
-      <w:proofErr w:type="spellStart"/>
-      <w:r>
-        <w:rPr>
-          <w:sz w:val="20"/>
-          <w:szCs w:val="20"/>
-        </w:rPr>
         <w:t>MorpAdorner</w:t>
       </w:r>
-      <w:proofErr w:type="spellEnd"/>
       <w:r>
         <w:rPr>
           <w:rStyle w:val="FootnoteReference"/>
@@ -32040,23 +30875,7 @@
           <w:sz w:val="20"/>
           <w:szCs w:val="20"/>
         </w:rPr>
-        <w:t xml:space="preserve"> (Python) used when </w:t>
-      </w:r>
-      <w:proofErr w:type="spellStart"/>
-      <w:r>
-        <w:rPr>
-          <w:sz w:val="20"/>
-          <w:szCs w:val="20"/>
-        </w:rPr>
-        <w:t>MorphAdorner</w:t>
-      </w:r>
-      <w:proofErr w:type="spellEnd"/>
-      <w:r>
-        <w:rPr>
-          <w:sz w:val="20"/>
-          <w:szCs w:val="20"/>
-        </w:rPr>
-        <w:t xml:space="preserve"> encounters a word out of it</w:t>
+        <w:t xml:space="preserve"> (Python) used when MorphAdorner encounters a word out of it</w:t>
       </w:r>
       <w:r>
         <w:rPr>
@@ -32799,21 +31618,12 @@
         </w:rPr>
         <w:t xml:space="preserve"> </w:t>
       </w:r>
-      <w:proofErr w:type="gramStart"/>
       <w:r>
         <w:rPr>
           <w:sz w:val="20"/>
           <w:szCs w:val="20"/>
         </w:rPr>
-        <w:t>replaces</w:t>
-      </w:r>
-      <w:proofErr w:type="gramEnd"/>
-      <w:r>
-        <w:rPr>
-          <w:sz w:val="20"/>
-          <w:szCs w:val="20"/>
-        </w:rPr>
-        <w:t xml:space="preserve"> the AV-Inventory file with Directory content, which is the first data payload of the new deserialization file.</w:t>
+        <w:t>replaces the AV-Inventory file with Directory content, which is the first data payload of the new deserialization file.</w:t>
       </w:r>
     </w:p>
     <w:p>
@@ -32834,50 +31644,34 @@
       </w:pPr>
       <w:r>
         <w:rPr>
+          <w:i/>
+          <w:iCs/>
+          <w:color w:val="C00000"/>
           <w:sz w:val="20"/>
           <w:szCs w:val="20"/>
         </w:rPr>
-        <w:t>The name of the serialization file: AVX-</w:t>
-      </w:r>
-      <w:proofErr w:type="spellStart"/>
-      <w:r>
-        <w:rPr>
+        <w:t xml:space="preserve">Please use the updated SDK: </w:t>
+      </w:r>
+      <w:r>
+        <w:rPr>
+          <w:i/>
+          <w:iCs/>
+          <w:color w:val="C00000"/>
           <w:sz w:val="20"/>
           <w:szCs w:val="20"/>
         </w:rPr>
-        <w:t>Omega.data</w:t>
-      </w:r>
-      <w:proofErr w:type="spellEnd"/>
-      <w:r>
-        <w:rPr>
+        <w:t>Ω35</w:t>
+      </w:r>
+      <w:r>
+        <w:rPr>
+          <w:rFonts w:cstheme="minorHAnsi"/>
+          <w:i/>
+          <w:iCs/>
+          <w:color w:val="C00000"/>
           <w:sz w:val="20"/>
           <w:szCs w:val="20"/>
         </w:rPr>
-        <w:t>; an AVX-Omega.md5 contains a hash of the data file.</w:t>
-      </w:r>
-    </w:p>
-    <w:p>
-      <w:pPr>
-        <w:pStyle w:val="ListParagraph"/>
-        <w:numPr>
-          <w:ilvl w:val="0"/>
-          <w:numId w:val="1"/>
-        </w:numPr>
-        <w:spacing w:before="100" w:after="0" w:line="240" w:lineRule="auto"/>
-        <w:ind w:left="360"/>
-        <w:jc w:val="both"/>
-        <w:rPr>
-          <w:b/>
-          <w:sz w:val="20"/>
-          <w:szCs w:val="20"/>
-        </w:rPr>
-      </w:pPr>
-      <w:r>
-        <w:rPr>
-          <w:sz w:val="20"/>
-          <w:szCs w:val="20"/>
-        </w:rPr>
-        <w:t xml:space="preserve">Otherwise, the </w:t>
+        <w:t>.</w:t>
       </w:r>
       <w:r>
         <w:rPr>
@@ -32885,7 +31679,26 @@
           <w:sz w:val="20"/>
           <w:szCs w:val="20"/>
         </w:rPr>
-        <w:t>Ω32 release inherits all of the earlier Z-Series enhancements.</w:t>
+        <w:t xml:space="preserve"> The revisioned SDK is available at: </w:t>
+      </w:r>
+      <w:hyperlink r:id="rId11" w:history="1">
+        <w:r>
+          <w:rPr>
+            <w:rStyle w:val="Hyperlink"/>
+            <w:rFonts w:cstheme="minorHAnsi"/>
+            <w:sz w:val="20"/>
+            <w:szCs w:val="20"/>
+          </w:rPr>
+          <w:t>https://github.com/AV-Text/AVX</w:t>
+        </w:r>
+      </w:hyperlink>
+      <w:r>
+        <w:rPr>
+          <w:rFonts w:cstheme="minorHAnsi"/>
+          <w:sz w:val="20"/>
+          <w:szCs w:val="20"/>
+        </w:rPr>
+        <w:t xml:space="preserve">. </w:t>
       </w:r>
     </w:p>
     <w:p>
@@ -32987,7 +31800,6 @@
         </w:rPr>
         <w:t xml:space="preserve">.  The next two characters represent year and month of the revision. The character sequence is </w:t>
       </w:r>
-      <w:proofErr w:type="spellStart"/>
       <w:r>
         <w:rPr>
           <w:b/>
@@ -33005,7 +31817,6 @@
         </w:rPr>
         <w:t>ym</w:t>
       </w:r>
-      <w:proofErr w:type="spellEnd"/>
       <w:r>
         <w:rPr>
           <w:sz w:val="20"/>
@@ -33562,7 +32373,6 @@
         </w:rPr>
         <w:sym w:font="Wingdings" w:char="F0E0"/>
       </w:r>
-      <w:proofErr w:type="gramStart"/>
       <w:r>
         <w:rPr>
           <w:i/>
@@ -33579,7 +32389,6 @@
         </w:rPr>
         <w:t>,  2</w:t>
       </w:r>
-      <w:proofErr w:type="gramEnd"/>
       <w:r>
         <w:rPr>
           <w:sz w:val="20"/>
@@ -34052,8 +32861,8 @@
           <w:szCs w:val="20"/>
         </w:rPr>
         <w:sectPr>
-          <w:headerReference w:type="default" r:id="rId11"/>
-          <w:footerReference w:type="default" r:id="rId12"/>
+          <w:headerReference w:type="default" r:id="rId12"/>
+          <w:footerReference w:type="default" r:id="rId13"/>
           <w:pgSz w:w="15840" w:h="12240" w:orient="landscape" w:code="1"/>
           <w:pgMar w:top="720" w:right="1152" w:bottom="720" w:left="1152" w:header="720" w:footer="720" w:gutter="0"/>
           <w:cols w:space="720"/>
@@ -34090,7 +32899,6 @@
         </w:rPr>
         <w:t xml:space="preserve">Foundational support for Rust and C++ is now provided. Appendices, which follow, provide overall status. </w:t>
       </w:r>
-      <w:proofErr w:type="spellStart"/>
       <w:r>
         <w:rPr>
           <w:i/>
@@ -34109,7 +32917,6 @@
         </w:rPr>
         <w:t>.csproj</w:t>
       </w:r>
-      <w:proofErr w:type="spellEnd"/>
       <w:r>
         <w:rPr>
           <w:sz w:val="20"/>
@@ -34319,7 +33126,7 @@
                               </w:rPr>
                               <w:t xml:space="preserve">ional information available at:   </w:t>
                             </w:r>
-                            <w:hyperlink r:id="rId13" w:history="1">
+                            <w:hyperlink r:id="rId14" w:history="1">
                               <w:r>
                                 <w:rPr>
                                   <w:rStyle w:val="Hyperlink"/>
@@ -34336,7 +33143,7 @@
                               </w:rPr>
                               <w:t xml:space="preserve"> ,   </w:t>
                             </w:r>
-                            <w:hyperlink r:id="rId14" w:history="1">
+                            <w:hyperlink r:id="rId15" w:history="1">
                               <w:r>
                                 <w:rPr>
                                   <w:rStyle w:val="Hyperlink"/>
@@ -34353,7 +33160,7 @@
                               </w:rPr>
                               <w:t xml:space="preserve"> ,    </w:t>
                             </w:r>
-                            <w:hyperlink r:id="rId15" w:history="1">
+                            <w:hyperlink r:id="rId16" w:history="1">
                               <w:r>
                                 <w:rPr>
                                   <w:rStyle w:val="Hyperlink"/>
@@ -34370,7 +33177,7 @@
                               </w:rPr>
                               <w:t xml:space="preserve"> ,    </w:t>
                             </w:r>
-                            <w:hyperlink r:id="rId16" w:history="1">
+                            <w:hyperlink r:id="rId17" w:history="1">
                               <w:r>
                                 <w:rPr>
                                   <w:rStyle w:val="Hyperlink"/>
@@ -34558,7 +33365,7 @@
                         </w:rPr>
                         <w:t xml:space="preserve">ional information available at:   </w:t>
                       </w:r>
-                      <w:hyperlink r:id="rId17" w:history="1">
+                      <w:hyperlink r:id="rId18" w:history="1">
                         <w:r>
                           <w:rPr>
                             <w:rStyle w:val="Hyperlink"/>
@@ -34575,7 +33382,7 @@
                         </w:rPr>
                         <w:t xml:space="preserve"> ,   </w:t>
                       </w:r>
-                      <w:hyperlink r:id="rId18" w:history="1">
+                      <w:hyperlink r:id="rId19" w:history="1">
                         <w:r>
                           <w:rPr>
                             <w:rStyle w:val="Hyperlink"/>
@@ -34592,7 +33399,7 @@
                         </w:rPr>
                         <w:t xml:space="preserve"> ,    </w:t>
                       </w:r>
-                      <w:hyperlink r:id="rId19" w:history="1">
+                      <w:hyperlink r:id="rId20" w:history="1">
                         <w:r>
                           <w:rPr>
                             <w:rStyle w:val="Hyperlink"/>
@@ -34609,7 +33416,7 @@
                         </w:rPr>
                         <w:t xml:space="preserve"> ,    </w:t>
                       </w:r>
-                      <w:hyperlink r:id="rId20" w:history="1">
+                      <w:hyperlink r:id="rId21" w:history="1">
                         <w:r>
                           <w:rPr>
                             <w:rStyle w:val="Hyperlink"/>
@@ -34653,8 +33460,8 @@
     <w:p>
       <w:pPr>
         <w:sectPr>
-          <w:headerReference w:type="default" r:id="rId21"/>
-          <w:footerReference w:type="default" r:id="rId22"/>
+          <w:headerReference w:type="default" r:id="rId22"/>
+          <w:footerReference w:type="default" r:id="rId23"/>
           <w:type w:val="continuous"/>
           <w:pgSz w:w="15840" w:h="12240" w:orient="landscape" w:code="1"/>
           <w:pgMar w:top="720" w:right="1152" w:bottom="720" w:left="1152" w:header="720" w:footer="720" w:gutter="0"/>
@@ -34692,15 +33499,7 @@
         <w:t>/</w:t>
       </w:r>
       <w:r>
-        <w:t xml:space="preserve"> folder on GitHub. All structures are pre-defined in lockstep with the binary files of the SDK. However, one major deviation is that the AV-</w:t>
-      </w:r>
-      <w:proofErr w:type="spellStart"/>
-      <w:r>
-        <w:t>Writ.dx</w:t>
-      </w:r>
-      <w:proofErr w:type="spellEnd"/>
-      <w:r>
-        <w:t xml:space="preserve"> file is segmented into 66 different structures (one for each book of the bible). </w:t>
+        <w:t xml:space="preserve"> folder on GitHub. All structures are pre-defined in lockstep with the binary files of the SDK. However, one major deviation is that the AV-Writ.dx file is segmented into 66 different structures (one for each book of the bible). </w:t>
       </w:r>
     </w:p>
     <w:p>
@@ -34721,23 +33520,7 @@
     </w:p>
     <w:p>
       <w:r>
-        <w:t xml:space="preserve">The compiled Rust library is almost 400mb. That’s twenty times the size of the baseline [serialized] SDK files. At first glance, this might lead you to the C++ library. However, this would be an </w:t>
-      </w:r>
-      <w:proofErr w:type="gramStart"/>
-      <w:r>
-        <w:t>apples</w:t>
-      </w:r>
-      <w:proofErr w:type="gramEnd"/>
-      <w:r>
-        <w:t xml:space="preserve"> to oranges comparison. The C++ implementation is a DLL (</w:t>
-      </w:r>
-      <w:proofErr w:type="gramStart"/>
-      <w:r>
-        <w:t>i.e.</w:t>
-      </w:r>
-      <w:proofErr w:type="gramEnd"/>
-      <w:r>
-        <w:t xml:space="preserve"> a shared library). The Rust library is static, by convention, with all dependencies baked in, including the Rust runtime itself.</w:t>
+        <w:t>The compiled Rust library is almost 400mb. That’s twenty times the size of the baseline [serialized] SDK files. At first glance, this might lead you to the C++ library. However, this would be an apples to oranges comparison. The C++ implementation is a DLL (i.e. a shared library). The Rust library is static, by convention, with all dependencies baked in, including the Rust runtime itself.</w:t>
       </w:r>
       <w:r>
         <w:t xml:space="preserve">  Someone could measure what the library would be if it were compiled as a shared library, but I have no plans to do that.  For what it is, and given modern hardware, 400 mb is not very large by database standards. Yet, if trimming down is your goal, not every file need be included in your application.</w:t>
@@ -34749,8 +33532,8 @@
     <w:p>
       <w:pPr>
         <w:sectPr>
-          <w:headerReference w:type="default" r:id="rId23"/>
-          <w:footerReference w:type="default" r:id="rId24"/>
+          <w:headerReference w:type="default" r:id="rId24"/>
+          <w:footerReference w:type="default" r:id="rId25"/>
           <w:type w:val="continuous"/>
           <w:pgSz w:w="15840" w:h="12240" w:orient="landscape" w:code="1"/>
           <w:pgMar w:top="720" w:right="1152" w:bottom="720" w:left="1152" w:header="720" w:footer="720" w:gutter="0"/>
@@ -34763,15 +33546,7 @@
     <w:p>
       <w:r>
         <w:lastRenderedPageBreak/>
-        <w:t xml:space="preserve">No deserialization required! That’s right, the C++ sources have the entire SDK files baked into the source code with requisite native C++ array initializations. Just include the dependency in </w:t>
-      </w:r>
-      <w:proofErr w:type="spellStart"/>
-      <w:r>
-        <w:t>CMake</w:t>
-      </w:r>
-      <w:proofErr w:type="spellEnd"/>
-      <w:r>
-        <w:t>, and you’re good to go.</w:t>
+        <w:t>No deserialization required! That’s right, the C++ sources have the entire SDK files baked into the source code with requisite native C++ array initializations. Just include the dependency in CMake, and you’re good to go.</w:t>
       </w:r>
     </w:p>
     <w:p>
@@ -34781,24 +33556,14 @@
       <w:r>
         <w:t>Digital-AV/z-series/foundations/</w:t>
       </w:r>
-      <w:proofErr w:type="spellStart"/>
       <w:r>
         <w:t>cpp</w:t>
       </w:r>
-      <w:proofErr w:type="spellEnd"/>
       <w:r>
         <w:t>/</w:t>
       </w:r>
       <w:r>
-        <w:t xml:space="preserve"> folder on GitHub. All structures are pre-defined in lockstep with the binary files of the SDK. However, one major deviation is that the AV-</w:t>
-      </w:r>
-      <w:proofErr w:type="spellStart"/>
-      <w:r>
-        <w:t>Writ.dx</w:t>
-      </w:r>
-      <w:proofErr w:type="spellEnd"/>
-      <w:r>
-        <w:t xml:space="preserve"> file is segmented into 66 different structures (one for each book of the bible).</w:t>
+        <w:t xml:space="preserve"> folder on GitHub. All structures are pre-defined in lockstep with the binary files of the SDK. However, one major deviation is that the AV-Writ.dx file is segmented into 66 different structures (one for each book of the bible).</w:t>
       </w:r>
     </w:p>
     <w:p>
@@ -34819,15 +33584,7 @@
         <w:t xml:space="preserve">about the same as </w:t>
       </w:r>
       <w:r>
-        <w:t xml:space="preserve">the experimental </w:t>
-      </w:r>
-      <w:proofErr w:type="spellStart"/>
-      <w:r>
-        <w:t>FlatBuffers</w:t>
-      </w:r>
-      <w:proofErr w:type="spellEnd"/>
-      <w:r>
-        <w:t xml:space="preserve"> </w:t>
+        <w:t xml:space="preserve">the experimental FlatBuffers </w:t>
       </w:r>
       <w:r>
         <w:t>content data</w:t>
@@ -34850,8 +33607,8 @@
     <w:p>
       <w:pPr>
         <w:sectPr>
-          <w:headerReference w:type="default" r:id="rId25"/>
-          <w:footerReference w:type="default" r:id="rId26"/>
+          <w:headerReference w:type="default" r:id="rId26"/>
+          <w:footerReference w:type="default" r:id="rId27"/>
           <w:type w:val="continuous"/>
           <w:pgSz w:w="15840" w:h="12240" w:orient="landscape" w:code="1"/>
           <w:pgMar w:top="720" w:right="1152" w:bottom="720" w:left="1152" w:header="720" w:footer="720" w:gutter="0"/>
@@ -34924,11 +33681,9 @@
       <w:r>
         <w:t>/foundations/</w:t>
       </w:r>
-      <w:proofErr w:type="spellStart"/>
       <w:r>
         <w:t>csharp</w:t>
       </w:r>
-      <w:proofErr w:type="spellEnd"/>
       <w:r>
         <w:t>/</w:t>
       </w:r>
@@ -34936,15 +33691,7 @@
         <w:t xml:space="preserve"> folder on GitHub. </w:t>
       </w:r>
       <w:r>
-        <w:t xml:space="preserve">As with the other foundational support, </w:t>
-      </w:r>
-      <w:proofErr w:type="gramStart"/>
-      <w:r>
-        <w:t>Written</w:t>
-      </w:r>
-      <w:proofErr w:type="gramEnd"/>
-      <w:r>
-        <w:t xml:space="preserve"> content</w:t>
+        <w:t>As with the other foundational support, Written content</w:t>
       </w:r>
       <w:r>
         <w:t xml:space="preserve"> is segmented into 66 different </w:t>
@@ -34970,15 +33717,7 @@
         <w:t xml:space="preserve">The code </w:t>
       </w:r>
       <w:r>
-        <w:t xml:space="preserve">is currently in development, but leverages the </w:t>
-      </w:r>
-      <w:proofErr w:type="gramStart"/>
-      <w:r>
-        <w:t>rock solid</w:t>
-      </w:r>
-      <w:proofErr w:type="gramEnd"/>
-      <w:r>
-        <w:t xml:space="preserve"> foundation of decades of earlier deployments of the Digital-AV SDK</w:t>
+        <w:t>is currently in development, but leverages the rock solid foundation of decades of earlier deployments of the Digital-AV SDK</w:t>
       </w:r>
       <w:r>
         <w:t>.</w:t>
@@ -34986,59 +33725,22 @@
     </w:p>
     <w:p>
       <w:r>
-        <w:t xml:space="preserve">The fundamental difference here with the companion project </w:t>
-      </w:r>
-      <w:proofErr w:type="spellStart"/>
-      <w:r>
-        <w:t>AVXText</w:t>
-      </w:r>
-      <w:proofErr w:type="spellEnd"/>
-      <w:r>
-        <w:t>, is that</w:t>
+        <w:t>The fundamental difference here with the companion project AVXText, is that</w:t>
       </w:r>
       <w:r>
         <w:t xml:space="preserve"> the current</w:t>
       </w:r>
       <w:r>
-        <w:t xml:space="preserve"> </w:t>
-      </w:r>
-      <w:proofErr w:type="spellStart"/>
-      <w:r>
-        <w:t>AVXText</w:t>
-      </w:r>
-      <w:proofErr w:type="spellEnd"/>
-      <w:r>
-        <w:t xml:space="preserve"> </w:t>
-      </w:r>
-      <w:proofErr w:type="spellStart"/>
-      <w:r>
-        <w:t>github</w:t>
-      </w:r>
-      <w:proofErr w:type="spellEnd"/>
-      <w:r>
-        <w:t xml:space="preserve"> </w:t>
+        <w:t xml:space="preserve"> AVXText </w:t>
+      </w:r>
+      <w:r>
+        <w:t xml:space="preserve">github </w:t>
       </w:r>
       <w:r>
         <w:t xml:space="preserve">bundles the interpreter with the bible content for search capabilities. This is no longer necessary as Quelle can serve that purpose, while these sources are dedicated only for deserialization, validation, and content delivery. </w:t>
       </w:r>
       <w:r>
-        <w:t xml:space="preserve"> The author anticipates that </w:t>
-      </w:r>
-      <w:proofErr w:type="spellStart"/>
-      <w:r>
-        <w:t>AVXText</w:t>
-      </w:r>
-      <w:proofErr w:type="spellEnd"/>
-      <w:r>
-        <w:t xml:space="preserve"> will eventually be replaced with an </w:t>
-      </w:r>
-      <w:proofErr w:type="gramStart"/>
-      <w:r>
-        <w:t>integrations of C# Foundation with Quelle</w:t>
-      </w:r>
-      <w:proofErr w:type="gramEnd"/>
-      <w:r>
-        <w:t xml:space="preserve"> via a future </w:t>
+        <w:t xml:space="preserve"> The author anticipates that AVXText will eventually be replaced with an integrations of C# Foundation with Quelle via a future </w:t>
       </w:r>
       <w:r>
         <w:t>Parsing Expression Grammar (PEG) server</w:t>
@@ -35051,8 +33753,8 @@
     <w:p>
       <w:pPr>
         <w:sectPr>
-          <w:headerReference w:type="default" r:id="rId27"/>
-          <w:footerReference w:type="default" r:id="rId28"/>
+          <w:headerReference w:type="default" r:id="rId28"/>
+          <w:footerReference w:type="default" r:id="rId29"/>
           <w:type w:val="evenPage"/>
           <w:pgSz w:w="15840" w:h="12240" w:orient="landscape" w:code="1"/>
           <w:pgMar w:top="720" w:right="1152" w:bottom="720" w:left="1152" w:header="720" w:footer="720" w:gutter="0"/>
@@ -35076,8 +33778,8 @@
     </w:p>
     <w:p/>
     <w:sectPr>
-      <w:headerReference w:type="default" r:id="rId29"/>
-      <w:footerReference w:type="default" r:id="rId30"/>
+      <w:headerReference w:type="default" r:id="rId30"/>
+      <w:footerReference w:type="default" r:id="rId31"/>
       <w:type w:val="continuous"/>
       <w:pgSz w:w="15840" w:h="12240" w:orient="landscape" w:code="1"/>
       <w:pgMar w:top="720" w:right="1152" w:bottom="720" w:left="1152" w:header="720" w:footer="720" w:gutter="0"/>
@@ -35090,7 +33792,7 @@
 </file>
 
 <file path=word/endnotes.xml><?xml version="1.0" encoding="utf-8"?>
-<w:endnotes xmlns:wpc="http://schemas.microsoft.com/office/word/2010/wordprocessingCanvas" xmlns:cx="http://schemas.microsoft.com/office/drawing/2014/chartex" xmlns:cx1="http://schemas.microsoft.com/office/drawing/2015/9/8/chartex" xmlns:cx2="http://schemas.microsoft.com/office/drawing/2015/10/21/chartex" xmlns:cx3="http://schemas.microsoft.com/office/drawing/2016/5/9/chartex" xmlns:cx4="http://schemas.microsoft.com/office/drawing/2016/5/10/chartex" xmlns:cx5="http://schemas.microsoft.com/office/drawing/2016/5/11/chartex" xmlns:cx6="http://schemas.microsoft.com/office/drawing/2016/5/12/chartex" xmlns:cx7="http://schemas.microsoft.com/office/drawing/2016/5/13/chartex" xmlns:cx8="http://schemas.microsoft.com/office/drawing/2016/5/14/chartex" xmlns:mc="http://schemas.openxmlformats.org/markup-compatibility/2006" xmlns:aink="http://schemas.microsoft.com/office/drawing/2016/ink" xmlns:am3d="http://schemas.microsoft.com/office/drawing/2017/model3d" xmlns:o="urn:schemas-microsoft-com:office:office" xmlns:oel="http://schemas.microsoft.com/office/2019/extlst" xmlns:r="http://schemas.openxmlformats.org/officeDocument/2006/relationships" xmlns:m="http://schemas.openxmlformats.org/officeDocument/2006/math" xmlns:v="urn:schemas-microsoft-com:vml" xmlns:wp14="http://schemas.microsoft.com/office/word/2010/wordprocessingDrawing" xmlns:wp="http://schemas.openxmlformats.org/drawingml/2006/wordprocessingDrawing" xmlns:w10="urn:schemas-microsoft-com:office:word" xmlns:w="http://schemas.openxmlformats.org/wordprocessingml/2006/main" xmlns:w14="http://schemas.microsoft.com/office/word/2010/wordml" xmlns:w15="http://schemas.microsoft.com/office/word/2012/wordml" xmlns:w16cex="http://schemas.microsoft.com/office/word/2018/wordml/cex" xmlns:w16cid="http://schemas.microsoft.com/office/word/2016/wordml/cid" xmlns:w16="http://schemas.microsoft.com/office/word/2018/wordml" xmlns:w16sdtdh="http://schemas.microsoft.com/office/word/2020/wordml/sdtdatahash" xmlns:w16se="http://schemas.microsoft.com/office/word/2015/wordml/symex" xmlns:wpg="http://schemas.microsoft.com/office/word/2010/wordprocessingGroup" xmlns:wpi="http://schemas.microsoft.com/office/word/2010/wordprocessingInk" xmlns:wne="http://schemas.microsoft.com/office/word/2006/wordml" xmlns:wps="http://schemas.microsoft.com/office/word/2010/wordprocessingShape" mc:Ignorable="w14 w15 w16se w16cid w16 w16cex w16sdtdh wp14">
+<w:endnotes xmlns:wpc="http://schemas.microsoft.com/office/word/2010/wordprocessingCanvas" xmlns:cx="http://schemas.microsoft.com/office/drawing/2014/chartex" xmlns:cx1="http://schemas.microsoft.com/office/drawing/2015/9/8/chartex" xmlns:cx2="http://schemas.microsoft.com/office/drawing/2015/10/21/chartex" xmlns:cx3="http://schemas.microsoft.com/office/drawing/2016/5/9/chartex" xmlns:cx4="http://schemas.microsoft.com/office/drawing/2016/5/10/chartex" xmlns:cx5="http://schemas.microsoft.com/office/drawing/2016/5/11/chartex" xmlns:cx6="http://schemas.microsoft.com/office/drawing/2016/5/12/chartex" xmlns:cx7="http://schemas.microsoft.com/office/drawing/2016/5/13/chartex" xmlns:cx8="http://schemas.microsoft.com/office/drawing/2016/5/14/chartex" xmlns:mc="http://schemas.openxmlformats.org/markup-compatibility/2006" xmlns:aink="http://schemas.microsoft.com/office/drawing/2016/ink" xmlns:am3d="http://schemas.microsoft.com/office/drawing/2017/model3d" xmlns:o="urn:schemas-microsoft-com:office:office" xmlns:oel="http://schemas.microsoft.com/office/2019/extlst" xmlns:r="http://schemas.openxmlformats.org/officeDocument/2006/relationships" xmlns:m="http://schemas.openxmlformats.org/officeDocument/2006/math" xmlns:v="urn:schemas-microsoft-com:vml" xmlns:wp14="http://schemas.microsoft.com/office/word/2010/wordprocessingDrawing" xmlns:wp="http://schemas.openxmlformats.org/drawingml/2006/wordprocessingDrawing" xmlns:w10="urn:schemas-microsoft-com:office:word" xmlns:w="http://schemas.openxmlformats.org/wordprocessingml/2006/main" xmlns:w14="http://schemas.microsoft.com/office/word/2010/wordml" xmlns:w15="http://schemas.microsoft.com/office/word/2012/wordml" xmlns:w16cex="http://schemas.microsoft.com/office/word/2018/wordml/cex" xmlns:w16cid="http://schemas.microsoft.com/office/word/2016/wordml/cid" xmlns:w16="http://schemas.microsoft.com/office/word/2018/wordml" xmlns:w16du="http://schemas.microsoft.com/office/word/2023/wordml/word16du" xmlns:w16sdtdh="http://schemas.microsoft.com/office/word/2020/wordml/sdtdatahash" xmlns:w16se="http://schemas.microsoft.com/office/word/2015/wordml/symex" xmlns:wpg="http://schemas.microsoft.com/office/word/2010/wordprocessingGroup" xmlns:wpi="http://schemas.microsoft.com/office/word/2010/wordprocessingInk" xmlns:wne="http://schemas.microsoft.com/office/word/2006/wordml" xmlns:wps="http://schemas.microsoft.com/office/word/2010/wordprocessingShape" mc:Ignorable="w14 w15 w16se w16cid w16 w16cex w16sdtdh wp14">
   <w:endnote w:type="separator" w:id="-1">
     <w:p>
       <w:pPr>
@@ -35115,7 +33817,7 @@
 </file>
 
 <file path=word/footer1.xml><?xml version="1.0" encoding="utf-8"?>
-<w:ftr xmlns:wpc="http://schemas.microsoft.com/office/word/2010/wordprocessingCanvas" xmlns:cx="http://schemas.microsoft.com/office/drawing/2014/chartex" xmlns:cx1="http://schemas.microsoft.com/office/drawing/2015/9/8/chartex" xmlns:cx2="http://schemas.microsoft.com/office/drawing/2015/10/21/chartex" xmlns:cx3="http://schemas.microsoft.com/office/drawing/2016/5/9/chartex" xmlns:cx4="http://schemas.microsoft.com/office/drawing/2016/5/10/chartex" xmlns:cx5="http://schemas.microsoft.com/office/drawing/2016/5/11/chartex" xmlns:cx6="http://schemas.microsoft.com/office/drawing/2016/5/12/chartex" xmlns:cx7="http://schemas.microsoft.com/office/drawing/2016/5/13/chartex" xmlns:cx8="http://schemas.microsoft.com/office/drawing/2016/5/14/chartex" xmlns:mc="http://schemas.openxmlformats.org/markup-compatibility/2006" xmlns:aink="http://schemas.microsoft.com/office/drawing/2016/ink" xmlns:am3d="http://schemas.microsoft.com/office/drawing/2017/model3d" xmlns:o="urn:schemas-microsoft-com:office:office" xmlns:oel="http://schemas.microsoft.com/office/2019/extlst" xmlns:r="http://schemas.openxmlformats.org/officeDocument/2006/relationships" xmlns:m="http://schemas.openxmlformats.org/officeDocument/2006/math" xmlns:v="urn:schemas-microsoft-com:vml" xmlns:wp14="http://schemas.microsoft.com/office/word/2010/wordprocessingDrawing" xmlns:wp="http://schemas.openxmlformats.org/drawingml/2006/wordprocessingDrawing" xmlns:w10="urn:schemas-microsoft-com:office:word" xmlns:w="http://schemas.openxmlformats.org/wordprocessingml/2006/main" xmlns:w14="http://schemas.microsoft.com/office/word/2010/wordml" xmlns:w15="http://schemas.microsoft.com/office/word/2012/wordml" xmlns:w16cex="http://schemas.microsoft.com/office/word/2018/wordml/cex" xmlns:w16cid="http://schemas.microsoft.com/office/word/2016/wordml/cid" xmlns:w16="http://schemas.microsoft.com/office/word/2018/wordml" xmlns:w16sdtdh="http://schemas.microsoft.com/office/word/2020/wordml/sdtdatahash" xmlns:w16se="http://schemas.microsoft.com/office/word/2015/wordml/symex" xmlns:wpg="http://schemas.microsoft.com/office/word/2010/wordprocessingGroup" xmlns:wpi="http://schemas.microsoft.com/office/word/2010/wordprocessingInk" xmlns:wne="http://schemas.microsoft.com/office/word/2006/wordml" xmlns:wps="http://schemas.microsoft.com/office/word/2010/wordprocessingShape" mc:Ignorable="w14 w15 w16se w16cid w16 w16cex w16sdtdh wp14">
+<w:ftr xmlns:wpc="http://schemas.microsoft.com/office/word/2010/wordprocessingCanvas" xmlns:cx="http://schemas.microsoft.com/office/drawing/2014/chartex" xmlns:cx1="http://schemas.microsoft.com/office/drawing/2015/9/8/chartex" xmlns:cx2="http://schemas.microsoft.com/office/drawing/2015/10/21/chartex" xmlns:cx3="http://schemas.microsoft.com/office/drawing/2016/5/9/chartex" xmlns:cx4="http://schemas.microsoft.com/office/drawing/2016/5/10/chartex" xmlns:cx5="http://schemas.microsoft.com/office/drawing/2016/5/11/chartex" xmlns:cx6="http://schemas.microsoft.com/office/drawing/2016/5/12/chartex" xmlns:cx7="http://schemas.microsoft.com/office/drawing/2016/5/13/chartex" xmlns:cx8="http://schemas.microsoft.com/office/drawing/2016/5/14/chartex" xmlns:mc="http://schemas.openxmlformats.org/markup-compatibility/2006" xmlns:aink="http://schemas.microsoft.com/office/drawing/2016/ink" xmlns:am3d="http://schemas.microsoft.com/office/drawing/2017/model3d" xmlns:o="urn:schemas-microsoft-com:office:office" xmlns:oel="http://schemas.microsoft.com/office/2019/extlst" xmlns:r="http://schemas.openxmlformats.org/officeDocument/2006/relationships" xmlns:m="http://schemas.openxmlformats.org/officeDocument/2006/math" xmlns:v="urn:schemas-microsoft-com:vml" xmlns:wp14="http://schemas.microsoft.com/office/word/2010/wordprocessingDrawing" xmlns:wp="http://schemas.openxmlformats.org/drawingml/2006/wordprocessingDrawing" xmlns:w10="urn:schemas-microsoft-com:office:word" xmlns:w="http://schemas.openxmlformats.org/wordprocessingml/2006/main" xmlns:w14="http://schemas.microsoft.com/office/word/2010/wordml" xmlns:w15="http://schemas.microsoft.com/office/word/2012/wordml" xmlns:w16cex="http://schemas.microsoft.com/office/word/2018/wordml/cex" xmlns:w16cid="http://schemas.microsoft.com/office/word/2016/wordml/cid" xmlns:w16="http://schemas.microsoft.com/office/word/2018/wordml" xmlns:w16du="http://schemas.microsoft.com/office/word/2023/wordml/word16du" xmlns:w16sdtdh="http://schemas.microsoft.com/office/word/2020/wordml/sdtdatahash" xmlns:w16se="http://schemas.microsoft.com/office/word/2015/wordml/symex" xmlns:wpg="http://schemas.microsoft.com/office/word/2010/wordprocessingGroup" xmlns:wpi="http://schemas.microsoft.com/office/word/2010/wordprocessingInk" xmlns:wne="http://schemas.microsoft.com/office/word/2006/wordml" xmlns:wps="http://schemas.microsoft.com/office/word/2010/wordprocessingShape" mc:Ignorable="w14 w15 w16se w16cid w16 w16cex w16sdtdh wp14">
   <w:sdt>
     <w:sdtPr>
       <w:id w:val="-575673262"/>
@@ -35172,7 +33874,7 @@
 </file>
 
 <file path=word/footer2.xml><?xml version="1.0" encoding="utf-8"?>
-<w:ftr xmlns:wpc="http://schemas.microsoft.com/office/word/2010/wordprocessingCanvas" xmlns:cx="http://schemas.microsoft.com/office/drawing/2014/chartex" xmlns:cx1="http://schemas.microsoft.com/office/drawing/2015/9/8/chartex" xmlns:cx2="http://schemas.microsoft.com/office/drawing/2015/10/21/chartex" xmlns:cx3="http://schemas.microsoft.com/office/drawing/2016/5/9/chartex" xmlns:cx4="http://schemas.microsoft.com/office/drawing/2016/5/10/chartex" xmlns:cx5="http://schemas.microsoft.com/office/drawing/2016/5/11/chartex" xmlns:cx6="http://schemas.microsoft.com/office/drawing/2016/5/12/chartex" xmlns:cx7="http://schemas.microsoft.com/office/drawing/2016/5/13/chartex" xmlns:cx8="http://schemas.microsoft.com/office/drawing/2016/5/14/chartex" xmlns:mc="http://schemas.openxmlformats.org/markup-compatibility/2006" xmlns:aink="http://schemas.microsoft.com/office/drawing/2016/ink" xmlns:am3d="http://schemas.microsoft.com/office/drawing/2017/model3d" xmlns:o="urn:schemas-microsoft-com:office:office" xmlns:oel="http://schemas.microsoft.com/office/2019/extlst" xmlns:r="http://schemas.openxmlformats.org/officeDocument/2006/relationships" xmlns:m="http://schemas.openxmlformats.org/officeDocument/2006/math" xmlns:v="urn:schemas-microsoft-com:vml" xmlns:wp14="http://schemas.microsoft.com/office/word/2010/wordprocessingDrawing" xmlns:wp="http://schemas.openxmlformats.org/drawingml/2006/wordprocessingDrawing" xmlns:w10="urn:schemas-microsoft-com:office:word" xmlns:w="http://schemas.openxmlformats.org/wordprocessingml/2006/main" xmlns:w14="http://schemas.microsoft.com/office/word/2010/wordml" xmlns:w15="http://schemas.microsoft.com/office/word/2012/wordml" xmlns:w16cex="http://schemas.microsoft.com/office/word/2018/wordml/cex" xmlns:w16cid="http://schemas.microsoft.com/office/word/2016/wordml/cid" xmlns:w16="http://schemas.microsoft.com/office/word/2018/wordml" xmlns:w16sdtdh="http://schemas.microsoft.com/office/word/2020/wordml/sdtdatahash" xmlns:w16se="http://schemas.microsoft.com/office/word/2015/wordml/symex" xmlns:wpg="http://schemas.microsoft.com/office/word/2010/wordprocessingGroup" xmlns:wpi="http://schemas.microsoft.com/office/word/2010/wordprocessingInk" xmlns:wne="http://schemas.microsoft.com/office/word/2006/wordml" xmlns:wps="http://schemas.microsoft.com/office/word/2010/wordprocessingShape" mc:Ignorable="w14 w15 w16se w16cid w16 w16cex w16sdtdh wp14">
+<w:ftr xmlns:wpc="http://schemas.microsoft.com/office/word/2010/wordprocessingCanvas" xmlns:cx="http://schemas.microsoft.com/office/drawing/2014/chartex" xmlns:cx1="http://schemas.microsoft.com/office/drawing/2015/9/8/chartex" xmlns:cx2="http://schemas.microsoft.com/office/drawing/2015/10/21/chartex" xmlns:cx3="http://schemas.microsoft.com/office/drawing/2016/5/9/chartex" xmlns:cx4="http://schemas.microsoft.com/office/drawing/2016/5/10/chartex" xmlns:cx5="http://schemas.microsoft.com/office/drawing/2016/5/11/chartex" xmlns:cx6="http://schemas.microsoft.com/office/drawing/2016/5/12/chartex" xmlns:cx7="http://schemas.microsoft.com/office/drawing/2016/5/13/chartex" xmlns:cx8="http://schemas.microsoft.com/office/drawing/2016/5/14/chartex" xmlns:mc="http://schemas.openxmlformats.org/markup-compatibility/2006" xmlns:aink="http://schemas.microsoft.com/office/drawing/2016/ink" xmlns:am3d="http://schemas.microsoft.com/office/drawing/2017/model3d" xmlns:o="urn:schemas-microsoft-com:office:office" xmlns:oel="http://schemas.microsoft.com/office/2019/extlst" xmlns:r="http://schemas.openxmlformats.org/officeDocument/2006/relationships" xmlns:m="http://schemas.openxmlformats.org/officeDocument/2006/math" xmlns:v="urn:schemas-microsoft-com:vml" xmlns:wp14="http://schemas.microsoft.com/office/word/2010/wordprocessingDrawing" xmlns:wp="http://schemas.openxmlformats.org/drawingml/2006/wordprocessingDrawing" xmlns:w10="urn:schemas-microsoft-com:office:word" xmlns:w="http://schemas.openxmlformats.org/wordprocessingml/2006/main" xmlns:w14="http://schemas.microsoft.com/office/word/2010/wordml" xmlns:w15="http://schemas.microsoft.com/office/word/2012/wordml" xmlns:w16cex="http://schemas.microsoft.com/office/word/2018/wordml/cex" xmlns:w16cid="http://schemas.microsoft.com/office/word/2016/wordml/cid" xmlns:w16="http://schemas.microsoft.com/office/word/2018/wordml" xmlns:w16du="http://schemas.microsoft.com/office/word/2023/wordml/word16du" xmlns:w16sdtdh="http://schemas.microsoft.com/office/word/2020/wordml/sdtdatahash" xmlns:w16se="http://schemas.microsoft.com/office/word/2015/wordml/symex" xmlns:wpg="http://schemas.microsoft.com/office/word/2010/wordprocessingGroup" xmlns:wpi="http://schemas.microsoft.com/office/word/2010/wordprocessingInk" xmlns:wne="http://schemas.microsoft.com/office/word/2006/wordml" xmlns:wps="http://schemas.microsoft.com/office/word/2010/wordprocessingShape" mc:Ignorable="w14 w15 w16se w16cid w16 w16cex w16sdtdh wp14">
   <w:sdt>
     <w:sdtPr>
       <w:id w:val="-856579647"/>
@@ -35202,7 +33904,7 @@
 </file>
 
 <file path=word/footer3.xml><?xml version="1.0" encoding="utf-8"?>
-<w:ftr xmlns:wpc="http://schemas.microsoft.com/office/word/2010/wordprocessingCanvas" xmlns:cx="http://schemas.microsoft.com/office/drawing/2014/chartex" xmlns:cx1="http://schemas.microsoft.com/office/drawing/2015/9/8/chartex" xmlns:cx2="http://schemas.microsoft.com/office/drawing/2015/10/21/chartex" xmlns:cx3="http://schemas.microsoft.com/office/drawing/2016/5/9/chartex" xmlns:cx4="http://schemas.microsoft.com/office/drawing/2016/5/10/chartex" xmlns:cx5="http://schemas.microsoft.com/office/drawing/2016/5/11/chartex" xmlns:cx6="http://schemas.microsoft.com/office/drawing/2016/5/12/chartex" xmlns:cx7="http://schemas.microsoft.com/office/drawing/2016/5/13/chartex" xmlns:cx8="http://schemas.microsoft.com/office/drawing/2016/5/14/chartex" xmlns:mc="http://schemas.openxmlformats.org/markup-compatibility/2006" xmlns:aink="http://schemas.microsoft.com/office/drawing/2016/ink" xmlns:am3d="http://schemas.microsoft.com/office/drawing/2017/model3d" xmlns:o="urn:schemas-microsoft-com:office:office" xmlns:oel="http://schemas.microsoft.com/office/2019/extlst" xmlns:r="http://schemas.openxmlformats.org/officeDocument/2006/relationships" xmlns:m="http://schemas.openxmlformats.org/officeDocument/2006/math" xmlns:v="urn:schemas-microsoft-com:vml" xmlns:wp14="http://schemas.microsoft.com/office/word/2010/wordprocessingDrawing" xmlns:wp="http://schemas.openxmlformats.org/drawingml/2006/wordprocessingDrawing" xmlns:w10="urn:schemas-microsoft-com:office:word" xmlns:w="http://schemas.openxmlformats.org/wordprocessingml/2006/main" xmlns:w14="http://schemas.microsoft.com/office/word/2010/wordml" xmlns:w15="http://schemas.microsoft.com/office/word/2012/wordml" xmlns:w16cex="http://schemas.microsoft.com/office/word/2018/wordml/cex" xmlns:w16cid="http://schemas.microsoft.com/office/word/2016/wordml/cid" xmlns:w16="http://schemas.microsoft.com/office/word/2018/wordml" xmlns:w16sdtdh="http://schemas.microsoft.com/office/word/2020/wordml/sdtdatahash" xmlns:w16se="http://schemas.microsoft.com/office/word/2015/wordml/symex" xmlns:wpg="http://schemas.microsoft.com/office/word/2010/wordprocessingGroup" xmlns:wpi="http://schemas.microsoft.com/office/word/2010/wordprocessingInk" xmlns:wne="http://schemas.microsoft.com/office/word/2006/wordml" xmlns:wps="http://schemas.microsoft.com/office/word/2010/wordprocessingShape" mc:Ignorable="w14 w15 w16se w16cid w16 w16cex w16sdtdh wp14">
+<w:ftr xmlns:wpc="http://schemas.microsoft.com/office/word/2010/wordprocessingCanvas" xmlns:cx="http://schemas.microsoft.com/office/drawing/2014/chartex" xmlns:cx1="http://schemas.microsoft.com/office/drawing/2015/9/8/chartex" xmlns:cx2="http://schemas.microsoft.com/office/drawing/2015/10/21/chartex" xmlns:cx3="http://schemas.microsoft.com/office/drawing/2016/5/9/chartex" xmlns:cx4="http://schemas.microsoft.com/office/drawing/2016/5/10/chartex" xmlns:cx5="http://schemas.microsoft.com/office/drawing/2016/5/11/chartex" xmlns:cx6="http://schemas.microsoft.com/office/drawing/2016/5/12/chartex" xmlns:cx7="http://schemas.microsoft.com/office/drawing/2016/5/13/chartex" xmlns:cx8="http://schemas.microsoft.com/office/drawing/2016/5/14/chartex" xmlns:mc="http://schemas.openxmlformats.org/markup-compatibility/2006" xmlns:aink="http://schemas.microsoft.com/office/drawing/2016/ink" xmlns:am3d="http://schemas.microsoft.com/office/drawing/2017/model3d" xmlns:o="urn:schemas-microsoft-com:office:office" xmlns:oel="http://schemas.microsoft.com/office/2019/extlst" xmlns:r="http://schemas.openxmlformats.org/officeDocument/2006/relationships" xmlns:m="http://schemas.openxmlformats.org/officeDocument/2006/math" xmlns:v="urn:schemas-microsoft-com:vml" xmlns:wp14="http://schemas.microsoft.com/office/word/2010/wordprocessingDrawing" xmlns:wp="http://schemas.openxmlformats.org/drawingml/2006/wordprocessingDrawing" xmlns:w10="urn:schemas-microsoft-com:office:word" xmlns:w="http://schemas.openxmlformats.org/wordprocessingml/2006/main" xmlns:w14="http://schemas.microsoft.com/office/word/2010/wordml" xmlns:w15="http://schemas.microsoft.com/office/word/2012/wordml" xmlns:w16cex="http://schemas.microsoft.com/office/word/2018/wordml/cex" xmlns:w16cid="http://schemas.microsoft.com/office/word/2016/wordml/cid" xmlns:w16="http://schemas.microsoft.com/office/word/2018/wordml" xmlns:w16du="http://schemas.microsoft.com/office/word/2023/wordml/word16du" xmlns:w16sdtdh="http://schemas.microsoft.com/office/word/2020/wordml/sdtdatahash" xmlns:w16se="http://schemas.microsoft.com/office/word/2015/wordml/symex" xmlns:wpg="http://schemas.microsoft.com/office/word/2010/wordprocessingGroup" xmlns:wpi="http://schemas.microsoft.com/office/word/2010/wordprocessingInk" xmlns:wne="http://schemas.microsoft.com/office/word/2006/wordml" xmlns:wps="http://schemas.microsoft.com/office/word/2010/wordprocessingShape" mc:Ignorable="w14 w15 w16se w16cid w16 w16cex w16sdtdh wp14">
   <w:sdt>
     <w:sdtPr>
       <w:id w:val="-1613885399"/>
@@ -35238,7 +33940,7 @@
 </file>
 
 <file path=word/footer4.xml><?xml version="1.0" encoding="utf-8"?>
-<w:ftr xmlns:wpc="http://schemas.microsoft.com/office/word/2010/wordprocessingCanvas" xmlns:cx="http://schemas.microsoft.com/office/drawing/2014/chartex" xmlns:cx1="http://schemas.microsoft.com/office/drawing/2015/9/8/chartex" xmlns:cx2="http://schemas.microsoft.com/office/drawing/2015/10/21/chartex" xmlns:cx3="http://schemas.microsoft.com/office/drawing/2016/5/9/chartex" xmlns:cx4="http://schemas.microsoft.com/office/drawing/2016/5/10/chartex" xmlns:cx5="http://schemas.microsoft.com/office/drawing/2016/5/11/chartex" xmlns:cx6="http://schemas.microsoft.com/office/drawing/2016/5/12/chartex" xmlns:cx7="http://schemas.microsoft.com/office/drawing/2016/5/13/chartex" xmlns:cx8="http://schemas.microsoft.com/office/drawing/2016/5/14/chartex" xmlns:mc="http://schemas.openxmlformats.org/markup-compatibility/2006" xmlns:aink="http://schemas.microsoft.com/office/drawing/2016/ink" xmlns:am3d="http://schemas.microsoft.com/office/drawing/2017/model3d" xmlns:o="urn:schemas-microsoft-com:office:office" xmlns:oel="http://schemas.microsoft.com/office/2019/extlst" xmlns:r="http://schemas.openxmlformats.org/officeDocument/2006/relationships" xmlns:m="http://schemas.openxmlformats.org/officeDocument/2006/math" xmlns:v="urn:schemas-microsoft-com:vml" xmlns:wp14="http://schemas.microsoft.com/office/word/2010/wordprocessingDrawing" xmlns:wp="http://schemas.openxmlformats.org/drawingml/2006/wordprocessingDrawing" xmlns:w10="urn:schemas-microsoft-com:office:word" xmlns:w="http://schemas.openxmlformats.org/wordprocessingml/2006/main" xmlns:w14="http://schemas.microsoft.com/office/word/2010/wordml" xmlns:w15="http://schemas.microsoft.com/office/word/2012/wordml" xmlns:w16cex="http://schemas.microsoft.com/office/word/2018/wordml/cex" xmlns:w16cid="http://schemas.microsoft.com/office/word/2016/wordml/cid" xmlns:w16="http://schemas.microsoft.com/office/word/2018/wordml" xmlns:w16sdtdh="http://schemas.microsoft.com/office/word/2020/wordml/sdtdatahash" xmlns:w16se="http://schemas.microsoft.com/office/word/2015/wordml/symex" xmlns:wpg="http://schemas.microsoft.com/office/word/2010/wordprocessingGroup" xmlns:wpi="http://schemas.microsoft.com/office/word/2010/wordprocessingInk" xmlns:wne="http://schemas.microsoft.com/office/word/2006/wordml" xmlns:wps="http://schemas.microsoft.com/office/word/2010/wordprocessingShape" mc:Ignorable="w14 w15 w16se w16cid w16 w16cex w16sdtdh wp14">
+<w:ftr xmlns:wpc="http://schemas.microsoft.com/office/word/2010/wordprocessingCanvas" xmlns:cx="http://schemas.microsoft.com/office/drawing/2014/chartex" xmlns:cx1="http://schemas.microsoft.com/office/drawing/2015/9/8/chartex" xmlns:cx2="http://schemas.microsoft.com/office/drawing/2015/10/21/chartex" xmlns:cx3="http://schemas.microsoft.com/office/drawing/2016/5/9/chartex" xmlns:cx4="http://schemas.microsoft.com/office/drawing/2016/5/10/chartex" xmlns:cx5="http://schemas.microsoft.com/office/drawing/2016/5/11/chartex" xmlns:cx6="http://schemas.microsoft.com/office/drawing/2016/5/12/chartex" xmlns:cx7="http://schemas.microsoft.com/office/drawing/2016/5/13/chartex" xmlns:cx8="http://schemas.microsoft.com/office/drawing/2016/5/14/chartex" xmlns:mc="http://schemas.openxmlformats.org/markup-compatibility/2006" xmlns:aink="http://schemas.microsoft.com/office/drawing/2016/ink" xmlns:am3d="http://schemas.microsoft.com/office/drawing/2017/model3d" xmlns:o="urn:schemas-microsoft-com:office:office" xmlns:oel="http://schemas.microsoft.com/office/2019/extlst" xmlns:r="http://schemas.openxmlformats.org/officeDocument/2006/relationships" xmlns:m="http://schemas.openxmlformats.org/officeDocument/2006/math" xmlns:v="urn:schemas-microsoft-com:vml" xmlns:wp14="http://schemas.microsoft.com/office/word/2010/wordprocessingDrawing" xmlns:wp="http://schemas.openxmlformats.org/drawingml/2006/wordprocessingDrawing" xmlns:w10="urn:schemas-microsoft-com:office:word" xmlns:w="http://schemas.openxmlformats.org/wordprocessingml/2006/main" xmlns:w14="http://schemas.microsoft.com/office/word/2010/wordml" xmlns:w15="http://schemas.microsoft.com/office/word/2012/wordml" xmlns:w16cex="http://schemas.microsoft.com/office/word/2018/wordml/cex" xmlns:w16cid="http://schemas.microsoft.com/office/word/2016/wordml/cid" xmlns:w16="http://schemas.microsoft.com/office/word/2018/wordml" xmlns:w16du="http://schemas.microsoft.com/office/word/2023/wordml/word16du" xmlns:w16sdtdh="http://schemas.microsoft.com/office/word/2020/wordml/sdtdatahash" xmlns:w16se="http://schemas.microsoft.com/office/word/2015/wordml/symex" xmlns:wpg="http://schemas.microsoft.com/office/word/2010/wordprocessingGroup" xmlns:wpi="http://schemas.microsoft.com/office/word/2010/wordprocessingInk" xmlns:wne="http://schemas.microsoft.com/office/word/2006/wordml" xmlns:wps="http://schemas.microsoft.com/office/word/2010/wordprocessingShape" mc:Ignorable="w14 w15 w16se w16cid w16 w16cex w16sdtdh wp14">
   <w:sdt>
     <w:sdtPr>
       <w:id w:val="1201895731"/>
@@ -35268,7 +33970,7 @@
 </file>
 
 <file path=word/footer5.xml><?xml version="1.0" encoding="utf-8"?>
-<w:ftr xmlns:wpc="http://schemas.microsoft.com/office/word/2010/wordprocessingCanvas" xmlns:cx="http://schemas.microsoft.com/office/drawing/2014/chartex" xmlns:cx1="http://schemas.microsoft.com/office/drawing/2015/9/8/chartex" xmlns:cx2="http://schemas.microsoft.com/office/drawing/2015/10/21/chartex" xmlns:cx3="http://schemas.microsoft.com/office/drawing/2016/5/9/chartex" xmlns:cx4="http://schemas.microsoft.com/office/drawing/2016/5/10/chartex" xmlns:cx5="http://schemas.microsoft.com/office/drawing/2016/5/11/chartex" xmlns:cx6="http://schemas.microsoft.com/office/drawing/2016/5/12/chartex" xmlns:cx7="http://schemas.microsoft.com/office/drawing/2016/5/13/chartex" xmlns:cx8="http://schemas.microsoft.com/office/drawing/2016/5/14/chartex" xmlns:mc="http://schemas.openxmlformats.org/markup-compatibility/2006" xmlns:aink="http://schemas.microsoft.com/office/drawing/2016/ink" xmlns:am3d="http://schemas.microsoft.com/office/drawing/2017/model3d" xmlns:o="urn:schemas-microsoft-com:office:office" xmlns:oel="http://schemas.microsoft.com/office/2019/extlst" xmlns:r="http://schemas.openxmlformats.org/officeDocument/2006/relationships" xmlns:m="http://schemas.openxmlformats.org/officeDocument/2006/math" xmlns:v="urn:schemas-microsoft-com:vml" xmlns:wp14="http://schemas.microsoft.com/office/word/2010/wordprocessingDrawing" xmlns:wp="http://schemas.openxmlformats.org/drawingml/2006/wordprocessingDrawing" xmlns:w10="urn:schemas-microsoft-com:office:word" xmlns:w="http://schemas.openxmlformats.org/wordprocessingml/2006/main" xmlns:w14="http://schemas.microsoft.com/office/word/2010/wordml" xmlns:w15="http://schemas.microsoft.com/office/word/2012/wordml" xmlns:w16cex="http://schemas.microsoft.com/office/word/2018/wordml/cex" xmlns:w16cid="http://schemas.microsoft.com/office/word/2016/wordml/cid" xmlns:w16="http://schemas.microsoft.com/office/word/2018/wordml" xmlns:w16sdtdh="http://schemas.microsoft.com/office/word/2020/wordml/sdtdatahash" xmlns:w16se="http://schemas.microsoft.com/office/word/2015/wordml/symex" xmlns:wpg="http://schemas.microsoft.com/office/word/2010/wordprocessingGroup" xmlns:wpi="http://schemas.microsoft.com/office/word/2010/wordprocessingInk" xmlns:wne="http://schemas.microsoft.com/office/word/2006/wordml" xmlns:wps="http://schemas.microsoft.com/office/word/2010/wordprocessingShape" mc:Ignorable="w14 w15 w16se w16cid w16 w16cex w16sdtdh wp14">
+<w:ftr xmlns:wpc="http://schemas.microsoft.com/office/word/2010/wordprocessingCanvas" xmlns:cx="http://schemas.microsoft.com/office/drawing/2014/chartex" xmlns:cx1="http://schemas.microsoft.com/office/drawing/2015/9/8/chartex" xmlns:cx2="http://schemas.microsoft.com/office/drawing/2015/10/21/chartex" xmlns:cx3="http://schemas.microsoft.com/office/drawing/2016/5/9/chartex" xmlns:cx4="http://schemas.microsoft.com/office/drawing/2016/5/10/chartex" xmlns:cx5="http://schemas.microsoft.com/office/drawing/2016/5/11/chartex" xmlns:cx6="http://schemas.microsoft.com/office/drawing/2016/5/12/chartex" xmlns:cx7="http://schemas.microsoft.com/office/drawing/2016/5/13/chartex" xmlns:cx8="http://schemas.microsoft.com/office/drawing/2016/5/14/chartex" xmlns:mc="http://schemas.openxmlformats.org/markup-compatibility/2006" xmlns:aink="http://schemas.microsoft.com/office/drawing/2016/ink" xmlns:am3d="http://schemas.microsoft.com/office/drawing/2017/model3d" xmlns:o="urn:schemas-microsoft-com:office:office" xmlns:oel="http://schemas.microsoft.com/office/2019/extlst" xmlns:r="http://schemas.openxmlformats.org/officeDocument/2006/relationships" xmlns:m="http://schemas.openxmlformats.org/officeDocument/2006/math" xmlns:v="urn:schemas-microsoft-com:vml" xmlns:wp14="http://schemas.microsoft.com/office/word/2010/wordprocessingDrawing" xmlns:wp="http://schemas.openxmlformats.org/drawingml/2006/wordprocessingDrawing" xmlns:w10="urn:schemas-microsoft-com:office:word" xmlns:w="http://schemas.openxmlformats.org/wordprocessingml/2006/main" xmlns:w14="http://schemas.microsoft.com/office/word/2010/wordml" xmlns:w15="http://schemas.microsoft.com/office/word/2012/wordml" xmlns:w16cex="http://schemas.microsoft.com/office/word/2018/wordml/cex" xmlns:w16cid="http://schemas.microsoft.com/office/word/2016/wordml/cid" xmlns:w16="http://schemas.microsoft.com/office/word/2018/wordml" xmlns:w16du="http://schemas.microsoft.com/office/word/2023/wordml/word16du" xmlns:w16sdtdh="http://schemas.microsoft.com/office/word/2020/wordml/sdtdatahash" xmlns:w16se="http://schemas.microsoft.com/office/word/2015/wordml/symex" xmlns:wpg="http://schemas.microsoft.com/office/word/2010/wordprocessingGroup" xmlns:wpi="http://schemas.microsoft.com/office/word/2010/wordprocessingInk" xmlns:wne="http://schemas.microsoft.com/office/word/2006/wordml" xmlns:wps="http://schemas.microsoft.com/office/word/2010/wordprocessingShape" mc:Ignorable="w14 w15 w16se w16cid w16 w16cex w16sdtdh wp14">
   <w:sdt>
     <w:sdtPr>
       <w:id w:val="-2108954913"/>
@@ -35298,7 +34000,7 @@
 </file>
 
 <file path=word/footer6.xml><?xml version="1.0" encoding="utf-8"?>
-<w:ftr xmlns:wpc="http://schemas.microsoft.com/office/word/2010/wordprocessingCanvas" xmlns:cx="http://schemas.microsoft.com/office/drawing/2014/chartex" xmlns:cx1="http://schemas.microsoft.com/office/drawing/2015/9/8/chartex" xmlns:cx2="http://schemas.microsoft.com/office/drawing/2015/10/21/chartex" xmlns:cx3="http://schemas.microsoft.com/office/drawing/2016/5/9/chartex" xmlns:cx4="http://schemas.microsoft.com/office/drawing/2016/5/10/chartex" xmlns:cx5="http://schemas.microsoft.com/office/drawing/2016/5/11/chartex" xmlns:cx6="http://schemas.microsoft.com/office/drawing/2016/5/12/chartex" xmlns:cx7="http://schemas.microsoft.com/office/drawing/2016/5/13/chartex" xmlns:cx8="http://schemas.microsoft.com/office/drawing/2016/5/14/chartex" xmlns:mc="http://schemas.openxmlformats.org/markup-compatibility/2006" xmlns:aink="http://schemas.microsoft.com/office/drawing/2016/ink" xmlns:am3d="http://schemas.microsoft.com/office/drawing/2017/model3d" xmlns:o="urn:schemas-microsoft-com:office:office" xmlns:oel="http://schemas.microsoft.com/office/2019/extlst" xmlns:r="http://schemas.openxmlformats.org/officeDocument/2006/relationships" xmlns:m="http://schemas.openxmlformats.org/officeDocument/2006/math" xmlns:v="urn:schemas-microsoft-com:vml" xmlns:wp14="http://schemas.microsoft.com/office/word/2010/wordprocessingDrawing" xmlns:wp="http://schemas.openxmlformats.org/drawingml/2006/wordprocessingDrawing" xmlns:w10="urn:schemas-microsoft-com:office:word" xmlns:w="http://schemas.openxmlformats.org/wordprocessingml/2006/main" xmlns:w14="http://schemas.microsoft.com/office/word/2010/wordml" xmlns:w15="http://schemas.microsoft.com/office/word/2012/wordml" xmlns:w16cex="http://schemas.microsoft.com/office/word/2018/wordml/cex" xmlns:w16cid="http://schemas.microsoft.com/office/word/2016/wordml/cid" xmlns:w16="http://schemas.microsoft.com/office/word/2018/wordml" xmlns:w16sdtdh="http://schemas.microsoft.com/office/word/2020/wordml/sdtdatahash" xmlns:w16se="http://schemas.microsoft.com/office/word/2015/wordml/symex" xmlns:wpg="http://schemas.microsoft.com/office/word/2010/wordprocessingGroup" xmlns:wpi="http://schemas.microsoft.com/office/word/2010/wordprocessingInk" xmlns:wne="http://schemas.microsoft.com/office/word/2006/wordml" xmlns:wps="http://schemas.microsoft.com/office/word/2010/wordprocessingShape" mc:Ignorable="w14 w15 w16se w16cid w16 w16cex w16sdtdh wp14">
+<w:ftr xmlns:wpc="http://schemas.microsoft.com/office/word/2010/wordprocessingCanvas" xmlns:cx="http://schemas.microsoft.com/office/drawing/2014/chartex" xmlns:cx1="http://schemas.microsoft.com/office/drawing/2015/9/8/chartex" xmlns:cx2="http://schemas.microsoft.com/office/drawing/2015/10/21/chartex" xmlns:cx3="http://schemas.microsoft.com/office/drawing/2016/5/9/chartex" xmlns:cx4="http://schemas.microsoft.com/office/drawing/2016/5/10/chartex" xmlns:cx5="http://schemas.microsoft.com/office/drawing/2016/5/11/chartex" xmlns:cx6="http://schemas.microsoft.com/office/drawing/2016/5/12/chartex" xmlns:cx7="http://schemas.microsoft.com/office/drawing/2016/5/13/chartex" xmlns:cx8="http://schemas.microsoft.com/office/drawing/2016/5/14/chartex" xmlns:mc="http://schemas.openxmlformats.org/markup-compatibility/2006" xmlns:aink="http://schemas.microsoft.com/office/drawing/2016/ink" xmlns:am3d="http://schemas.microsoft.com/office/drawing/2017/model3d" xmlns:o="urn:schemas-microsoft-com:office:office" xmlns:oel="http://schemas.microsoft.com/office/2019/extlst" xmlns:r="http://schemas.openxmlformats.org/officeDocument/2006/relationships" xmlns:m="http://schemas.openxmlformats.org/officeDocument/2006/math" xmlns:v="urn:schemas-microsoft-com:vml" xmlns:wp14="http://schemas.microsoft.com/office/word/2010/wordprocessingDrawing" xmlns:wp="http://schemas.openxmlformats.org/drawingml/2006/wordprocessingDrawing" xmlns:w10="urn:schemas-microsoft-com:office:word" xmlns:w="http://schemas.openxmlformats.org/wordprocessingml/2006/main" xmlns:w14="http://schemas.microsoft.com/office/word/2010/wordml" xmlns:w15="http://schemas.microsoft.com/office/word/2012/wordml" xmlns:w16cex="http://schemas.microsoft.com/office/word/2018/wordml/cex" xmlns:w16cid="http://schemas.microsoft.com/office/word/2016/wordml/cid" xmlns:w16="http://schemas.microsoft.com/office/word/2018/wordml" xmlns:w16du="http://schemas.microsoft.com/office/word/2023/wordml/word16du" xmlns:w16sdtdh="http://schemas.microsoft.com/office/word/2020/wordml/sdtdatahash" xmlns:w16se="http://schemas.microsoft.com/office/word/2015/wordml/symex" xmlns:wpg="http://schemas.microsoft.com/office/word/2010/wordprocessingGroup" xmlns:wpi="http://schemas.microsoft.com/office/word/2010/wordprocessingInk" xmlns:wne="http://schemas.microsoft.com/office/word/2006/wordml" xmlns:wps="http://schemas.microsoft.com/office/word/2010/wordprocessingShape" mc:Ignorable="w14 w15 w16se w16cid w16 w16cex w16sdtdh wp14">
   <w:sdt>
     <w:sdtPr>
       <w:id w:val="-1070269208"/>
@@ -35321,13 +34023,8 @@
         <w:r>
           <w:t xml:space="preserve">© 2023 Kevin Wonus                                                                                                                                                                                                         </w:t>
         </w:r>
-        <w:proofErr w:type="spellStart"/>
         <w:r>
-          <w:t>FlatBuffers</w:t>
-        </w:r>
-        <w:proofErr w:type="spellEnd"/>
-        <w:r>
-          <w:t xml:space="preserve"> </w:t>
+          <w:t xml:space="preserve">FlatBuffers </w:t>
         </w:r>
         <w:r>
           <w:t>Appendix</w:t>
@@ -35339,7 +34036,7 @@
 </file>
 
 <file path=word/footnotes.xml><?xml version="1.0" encoding="utf-8"?>
-<w:footnotes xmlns:wpc="http://schemas.microsoft.com/office/word/2010/wordprocessingCanvas" xmlns:cx="http://schemas.microsoft.com/office/drawing/2014/chartex" xmlns:cx1="http://schemas.microsoft.com/office/drawing/2015/9/8/chartex" xmlns:cx2="http://schemas.microsoft.com/office/drawing/2015/10/21/chartex" xmlns:cx3="http://schemas.microsoft.com/office/drawing/2016/5/9/chartex" xmlns:cx4="http://schemas.microsoft.com/office/drawing/2016/5/10/chartex" xmlns:cx5="http://schemas.microsoft.com/office/drawing/2016/5/11/chartex" xmlns:cx6="http://schemas.microsoft.com/office/drawing/2016/5/12/chartex" xmlns:cx7="http://schemas.microsoft.com/office/drawing/2016/5/13/chartex" xmlns:cx8="http://schemas.microsoft.com/office/drawing/2016/5/14/chartex" xmlns:mc="http://schemas.openxmlformats.org/markup-compatibility/2006" xmlns:aink="http://schemas.microsoft.com/office/drawing/2016/ink" xmlns:am3d="http://schemas.microsoft.com/office/drawing/2017/model3d" xmlns:o="urn:schemas-microsoft-com:office:office" xmlns:oel="http://schemas.microsoft.com/office/2019/extlst" xmlns:r="http://schemas.openxmlformats.org/officeDocument/2006/relationships" xmlns:m="http://schemas.openxmlformats.org/officeDocument/2006/math" xmlns:v="urn:schemas-microsoft-com:vml" xmlns:wp14="http://schemas.microsoft.com/office/word/2010/wordprocessingDrawing" xmlns:wp="http://schemas.openxmlformats.org/drawingml/2006/wordprocessingDrawing" xmlns:w10="urn:schemas-microsoft-com:office:word" xmlns:w="http://schemas.openxmlformats.org/wordprocessingml/2006/main" xmlns:w14="http://schemas.microsoft.com/office/word/2010/wordml" xmlns:w15="http://schemas.microsoft.com/office/word/2012/wordml" xmlns:w16cex="http://schemas.microsoft.com/office/word/2018/wordml/cex" xmlns:w16cid="http://schemas.microsoft.com/office/word/2016/wordml/cid" xmlns:w16="http://schemas.microsoft.com/office/word/2018/wordml" xmlns:w16sdtdh="http://schemas.microsoft.com/office/word/2020/wordml/sdtdatahash" xmlns:w16se="http://schemas.microsoft.com/office/word/2015/wordml/symex" xmlns:wpg="http://schemas.microsoft.com/office/word/2010/wordprocessingGroup" xmlns:wpi="http://schemas.microsoft.com/office/word/2010/wordprocessingInk" xmlns:wne="http://schemas.microsoft.com/office/word/2006/wordml" xmlns:wps="http://schemas.microsoft.com/office/word/2010/wordprocessingShape" mc:Ignorable="w14 w15 w16se w16cid w16 w16cex w16sdtdh wp14">
+<w:footnotes xmlns:wpc="http://schemas.microsoft.com/office/word/2010/wordprocessingCanvas" xmlns:cx="http://schemas.microsoft.com/office/drawing/2014/chartex" xmlns:cx1="http://schemas.microsoft.com/office/drawing/2015/9/8/chartex" xmlns:cx2="http://schemas.microsoft.com/office/drawing/2015/10/21/chartex" xmlns:cx3="http://schemas.microsoft.com/office/drawing/2016/5/9/chartex" xmlns:cx4="http://schemas.microsoft.com/office/drawing/2016/5/10/chartex" xmlns:cx5="http://schemas.microsoft.com/office/drawing/2016/5/11/chartex" xmlns:cx6="http://schemas.microsoft.com/office/drawing/2016/5/12/chartex" xmlns:cx7="http://schemas.microsoft.com/office/drawing/2016/5/13/chartex" xmlns:cx8="http://schemas.microsoft.com/office/drawing/2016/5/14/chartex" xmlns:mc="http://schemas.openxmlformats.org/markup-compatibility/2006" xmlns:aink="http://schemas.microsoft.com/office/drawing/2016/ink" xmlns:am3d="http://schemas.microsoft.com/office/drawing/2017/model3d" xmlns:o="urn:schemas-microsoft-com:office:office" xmlns:oel="http://schemas.microsoft.com/office/2019/extlst" xmlns:r="http://schemas.openxmlformats.org/officeDocument/2006/relationships" xmlns:m="http://schemas.openxmlformats.org/officeDocument/2006/math" xmlns:v="urn:schemas-microsoft-com:vml" xmlns:wp14="http://schemas.microsoft.com/office/word/2010/wordprocessingDrawing" xmlns:wp="http://schemas.openxmlformats.org/drawingml/2006/wordprocessingDrawing" xmlns:w10="urn:schemas-microsoft-com:office:word" xmlns:w="http://schemas.openxmlformats.org/wordprocessingml/2006/main" xmlns:w14="http://schemas.microsoft.com/office/word/2010/wordml" xmlns:w15="http://schemas.microsoft.com/office/word/2012/wordml" xmlns:w16cex="http://schemas.microsoft.com/office/word/2018/wordml/cex" xmlns:w16cid="http://schemas.microsoft.com/office/word/2016/wordml/cid" xmlns:w16="http://schemas.microsoft.com/office/word/2018/wordml" xmlns:w16du="http://schemas.microsoft.com/office/word/2023/wordml/word16du" xmlns:w16sdtdh="http://schemas.microsoft.com/office/word/2020/wordml/sdtdatahash" xmlns:w16se="http://schemas.microsoft.com/office/word/2015/wordml/symex" xmlns:wpg="http://schemas.microsoft.com/office/word/2010/wordprocessingGroup" xmlns:wpi="http://schemas.microsoft.com/office/word/2010/wordprocessingInk" xmlns:wne="http://schemas.microsoft.com/office/word/2006/wordml" xmlns:wps="http://schemas.microsoft.com/office/word/2010/wordprocessingShape" mc:Ignorable="w14 w15 w16se w16cid w16 w16cex w16sdtdh wp14">
   <w:footnote w:type="separator" w:id="-1">
     <w:p>
       <w:pPr>
@@ -35454,23 +34151,7 @@
         <w:footnoteRef/>
       </w:r>
       <w:r>
-        <w:t xml:space="preserve"> OOV stands for “Out of Vocabulary”: Not all lemmas are in the AV-Lexicon; these OOV words can be looked up in the AV-Lemma-OOV table.  As an example, “</w:t>
-      </w:r>
-      <w:proofErr w:type="spellStart"/>
-      <w:r>
-        <w:t>covenantbreakers</w:t>
-      </w:r>
-      <w:proofErr w:type="spellEnd"/>
-      <w:r>
-        <w:t xml:space="preserve">” is in the KJV bible and therefore in the lexicon.  However, </w:t>
-      </w:r>
-      <w:proofErr w:type="spellStart"/>
-      <w:r>
-        <w:t>covenantbreaker</w:t>
-      </w:r>
-      <w:proofErr w:type="spellEnd"/>
-      <w:r>
-        <w:t xml:space="preserve"> is not in the KJV bible (It is an example of an OOV word).</w:t>
+        <w:t xml:space="preserve"> OOV stands for “Out of Vocabulary”: Not all lemmas are in the AV-Lexicon; these OOV words can be looked up in the AV-Lemma-OOV table.  As an example, “covenantbreakers” is in the KJV bible and therefore in the lexicon.  However, covenantbreaker is not in the KJV bible (It is an example of an OOV word).</w:t>
       </w:r>
     </w:p>
   </w:footnote>
@@ -35553,7 +34234,7 @@
 </file>
 
 <file path=word/header1.xml><?xml version="1.0" encoding="utf-8"?>
-<w:hdr xmlns:wpc="http://schemas.microsoft.com/office/word/2010/wordprocessingCanvas" xmlns:cx="http://schemas.microsoft.com/office/drawing/2014/chartex" xmlns:cx1="http://schemas.microsoft.com/office/drawing/2015/9/8/chartex" xmlns:cx2="http://schemas.microsoft.com/office/drawing/2015/10/21/chartex" xmlns:cx3="http://schemas.microsoft.com/office/drawing/2016/5/9/chartex" xmlns:cx4="http://schemas.microsoft.com/office/drawing/2016/5/10/chartex" xmlns:cx5="http://schemas.microsoft.com/office/drawing/2016/5/11/chartex" xmlns:cx6="http://schemas.microsoft.com/office/drawing/2016/5/12/chartex" xmlns:cx7="http://schemas.microsoft.com/office/drawing/2016/5/13/chartex" xmlns:cx8="http://schemas.microsoft.com/office/drawing/2016/5/14/chartex" xmlns:mc="http://schemas.openxmlformats.org/markup-compatibility/2006" xmlns:aink="http://schemas.microsoft.com/office/drawing/2016/ink" xmlns:am3d="http://schemas.microsoft.com/office/drawing/2017/model3d" xmlns:o="urn:schemas-microsoft-com:office:office" xmlns:oel="http://schemas.microsoft.com/office/2019/extlst" xmlns:r="http://schemas.openxmlformats.org/officeDocument/2006/relationships" xmlns:m="http://schemas.openxmlformats.org/officeDocument/2006/math" xmlns:v="urn:schemas-microsoft-com:vml" xmlns:wp14="http://schemas.microsoft.com/office/word/2010/wordprocessingDrawing" xmlns:wp="http://schemas.openxmlformats.org/drawingml/2006/wordprocessingDrawing" xmlns:w10="urn:schemas-microsoft-com:office:word" xmlns:w="http://schemas.openxmlformats.org/wordprocessingml/2006/main" xmlns:w14="http://schemas.microsoft.com/office/word/2010/wordml" xmlns:w15="http://schemas.microsoft.com/office/word/2012/wordml" xmlns:w16cex="http://schemas.microsoft.com/office/word/2018/wordml/cex" xmlns:w16cid="http://schemas.microsoft.com/office/word/2016/wordml/cid" xmlns:w16="http://schemas.microsoft.com/office/word/2018/wordml" xmlns:w16sdtdh="http://schemas.microsoft.com/office/word/2020/wordml/sdtdatahash" xmlns:w16se="http://schemas.microsoft.com/office/word/2015/wordml/symex" xmlns:wpg="http://schemas.microsoft.com/office/word/2010/wordprocessingGroup" xmlns:wpi="http://schemas.microsoft.com/office/word/2010/wordprocessingInk" xmlns:wne="http://schemas.microsoft.com/office/word/2006/wordml" xmlns:wps="http://schemas.microsoft.com/office/word/2010/wordprocessingShape" mc:Ignorable="w14 w15 w16se w16cid w16 w16cex w16sdtdh wp14">
+<w:hdr xmlns:wpc="http://schemas.microsoft.com/office/word/2010/wordprocessingCanvas" xmlns:cx="http://schemas.microsoft.com/office/drawing/2014/chartex" xmlns:cx1="http://schemas.microsoft.com/office/drawing/2015/9/8/chartex" xmlns:cx2="http://schemas.microsoft.com/office/drawing/2015/10/21/chartex" xmlns:cx3="http://schemas.microsoft.com/office/drawing/2016/5/9/chartex" xmlns:cx4="http://schemas.microsoft.com/office/drawing/2016/5/10/chartex" xmlns:cx5="http://schemas.microsoft.com/office/drawing/2016/5/11/chartex" xmlns:cx6="http://schemas.microsoft.com/office/drawing/2016/5/12/chartex" xmlns:cx7="http://schemas.microsoft.com/office/drawing/2016/5/13/chartex" xmlns:cx8="http://schemas.microsoft.com/office/drawing/2016/5/14/chartex" xmlns:mc="http://schemas.openxmlformats.org/markup-compatibility/2006" xmlns:aink="http://schemas.microsoft.com/office/drawing/2016/ink" xmlns:am3d="http://schemas.microsoft.com/office/drawing/2017/model3d" xmlns:o="urn:schemas-microsoft-com:office:office" xmlns:oel="http://schemas.microsoft.com/office/2019/extlst" xmlns:r="http://schemas.openxmlformats.org/officeDocument/2006/relationships" xmlns:m="http://schemas.openxmlformats.org/officeDocument/2006/math" xmlns:v="urn:schemas-microsoft-com:vml" xmlns:wp14="http://schemas.microsoft.com/office/word/2010/wordprocessingDrawing" xmlns:wp="http://schemas.openxmlformats.org/drawingml/2006/wordprocessingDrawing" xmlns:w10="urn:schemas-microsoft-com:office:word" xmlns:w="http://schemas.openxmlformats.org/wordprocessingml/2006/main" xmlns:w14="http://schemas.microsoft.com/office/word/2010/wordml" xmlns:w15="http://schemas.microsoft.com/office/word/2012/wordml" xmlns:w16cex="http://schemas.microsoft.com/office/word/2018/wordml/cex" xmlns:w16cid="http://schemas.microsoft.com/office/word/2016/wordml/cid" xmlns:w16="http://schemas.microsoft.com/office/word/2018/wordml" xmlns:w16du="http://schemas.microsoft.com/office/word/2023/wordml/word16du" xmlns:w16sdtdh="http://schemas.microsoft.com/office/word/2020/wordml/sdtdatahash" xmlns:w16se="http://schemas.microsoft.com/office/word/2015/wordml/symex" xmlns:wpg="http://schemas.microsoft.com/office/word/2010/wordprocessingGroup" xmlns:wpi="http://schemas.microsoft.com/office/word/2010/wordprocessingInk" xmlns:wne="http://schemas.microsoft.com/office/word/2006/wordml" xmlns:wps="http://schemas.microsoft.com/office/word/2010/wordprocessingShape" mc:Ignorable="w14 w15 w16se w16cid w16 w16cex w16sdtdh wp14">
   <w:tbl>
     <w:tblPr>
       <w:tblStyle w:val="TableGrid"/>
@@ -35908,7 +34589,7 @@
               <w:sz w:val="18"/>
               <w:szCs w:val="18"/>
             </w:rPr>
-            <w:t>2</w:t>
+            <w:t>5</w:t>
           </w:r>
           <w:r>
             <w:rPr>
@@ -35917,7 +34598,7 @@
               <w:szCs w:val="20"/>
               <w:vertAlign w:val="subscript"/>
             </w:rPr>
-            <w:t>n</w:t>
+            <w:t>7</w:t>
           </w:r>
         </w:p>
       </w:tc>
@@ -35936,7 +34617,7 @@
 </file>
 
 <file path=word/header2.xml><?xml version="1.0" encoding="utf-8"?>
-<w:hdr xmlns:wpc="http://schemas.microsoft.com/office/word/2010/wordprocessingCanvas" xmlns:cx="http://schemas.microsoft.com/office/drawing/2014/chartex" xmlns:cx1="http://schemas.microsoft.com/office/drawing/2015/9/8/chartex" xmlns:cx2="http://schemas.microsoft.com/office/drawing/2015/10/21/chartex" xmlns:cx3="http://schemas.microsoft.com/office/drawing/2016/5/9/chartex" xmlns:cx4="http://schemas.microsoft.com/office/drawing/2016/5/10/chartex" xmlns:cx5="http://schemas.microsoft.com/office/drawing/2016/5/11/chartex" xmlns:cx6="http://schemas.microsoft.com/office/drawing/2016/5/12/chartex" xmlns:cx7="http://schemas.microsoft.com/office/drawing/2016/5/13/chartex" xmlns:cx8="http://schemas.microsoft.com/office/drawing/2016/5/14/chartex" xmlns:mc="http://schemas.openxmlformats.org/markup-compatibility/2006" xmlns:aink="http://schemas.microsoft.com/office/drawing/2016/ink" xmlns:am3d="http://schemas.microsoft.com/office/drawing/2017/model3d" xmlns:o="urn:schemas-microsoft-com:office:office" xmlns:oel="http://schemas.microsoft.com/office/2019/extlst" xmlns:r="http://schemas.openxmlformats.org/officeDocument/2006/relationships" xmlns:m="http://schemas.openxmlformats.org/officeDocument/2006/math" xmlns:v="urn:schemas-microsoft-com:vml" xmlns:wp14="http://schemas.microsoft.com/office/word/2010/wordprocessingDrawing" xmlns:wp="http://schemas.openxmlformats.org/drawingml/2006/wordprocessingDrawing" xmlns:w10="urn:schemas-microsoft-com:office:word" xmlns:w="http://schemas.openxmlformats.org/wordprocessingml/2006/main" xmlns:w14="http://schemas.microsoft.com/office/word/2010/wordml" xmlns:w15="http://schemas.microsoft.com/office/word/2012/wordml" xmlns:w16cex="http://schemas.microsoft.com/office/word/2018/wordml/cex" xmlns:w16cid="http://schemas.microsoft.com/office/word/2016/wordml/cid" xmlns:w16="http://schemas.microsoft.com/office/word/2018/wordml" xmlns:w16sdtdh="http://schemas.microsoft.com/office/word/2020/wordml/sdtdatahash" xmlns:w16se="http://schemas.microsoft.com/office/word/2015/wordml/symex" xmlns:wpg="http://schemas.microsoft.com/office/word/2010/wordprocessingGroup" xmlns:wpi="http://schemas.microsoft.com/office/word/2010/wordprocessingInk" xmlns:wne="http://schemas.microsoft.com/office/word/2006/wordml" xmlns:wps="http://schemas.microsoft.com/office/word/2010/wordprocessingShape" mc:Ignorable="w14 w15 w16se w16cid w16 w16cex w16sdtdh wp14">
+<w:hdr xmlns:wpc="http://schemas.microsoft.com/office/word/2010/wordprocessingCanvas" xmlns:cx="http://schemas.microsoft.com/office/drawing/2014/chartex" xmlns:cx1="http://schemas.microsoft.com/office/drawing/2015/9/8/chartex" xmlns:cx2="http://schemas.microsoft.com/office/drawing/2015/10/21/chartex" xmlns:cx3="http://schemas.microsoft.com/office/drawing/2016/5/9/chartex" xmlns:cx4="http://schemas.microsoft.com/office/drawing/2016/5/10/chartex" xmlns:cx5="http://schemas.microsoft.com/office/drawing/2016/5/11/chartex" xmlns:cx6="http://schemas.microsoft.com/office/drawing/2016/5/12/chartex" xmlns:cx7="http://schemas.microsoft.com/office/drawing/2016/5/13/chartex" xmlns:cx8="http://schemas.microsoft.com/office/drawing/2016/5/14/chartex" xmlns:mc="http://schemas.openxmlformats.org/markup-compatibility/2006" xmlns:aink="http://schemas.microsoft.com/office/drawing/2016/ink" xmlns:am3d="http://schemas.microsoft.com/office/drawing/2017/model3d" xmlns:o="urn:schemas-microsoft-com:office:office" xmlns:oel="http://schemas.microsoft.com/office/2019/extlst" xmlns:r="http://schemas.openxmlformats.org/officeDocument/2006/relationships" xmlns:m="http://schemas.openxmlformats.org/officeDocument/2006/math" xmlns:v="urn:schemas-microsoft-com:vml" xmlns:wp14="http://schemas.microsoft.com/office/word/2010/wordprocessingDrawing" xmlns:wp="http://schemas.openxmlformats.org/drawingml/2006/wordprocessingDrawing" xmlns:w10="urn:schemas-microsoft-com:office:word" xmlns:w="http://schemas.openxmlformats.org/wordprocessingml/2006/main" xmlns:w14="http://schemas.microsoft.com/office/word/2010/wordml" xmlns:w15="http://schemas.microsoft.com/office/word/2012/wordml" xmlns:w16cex="http://schemas.microsoft.com/office/word/2018/wordml/cex" xmlns:w16cid="http://schemas.microsoft.com/office/word/2016/wordml/cid" xmlns:w16="http://schemas.microsoft.com/office/word/2018/wordml" xmlns:w16du="http://schemas.microsoft.com/office/word/2023/wordml/word16du" xmlns:w16sdtdh="http://schemas.microsoft.com/office/word/2020/wordml/sdtdatahash" xmlns:w16se="http://schemas.microsoft.com/office/word/2015/wordml/symex" xmlns:wpg="http://schemas.microsoft.com/office/word/2010/wordprocessingGroup" xmlns:wpi="http://schemas.microsoft.com/office/word/2010/wordprocessingInk" xmlns:wne="http://schemas.microsoft.com/office/word/2006/wordml" xmlns:wps="http://schemas.microsoft.com/office/word/2010/wordprocessingShape" mc:Ignorable="w14 w15 w16se w16cid w16 w16cex w16sdtdh wp14">
   <w:tbl>
     <w:tblPr>
       <w:tblStyle w:val="TableGrid"/>
@@ -36420,7 +35101,7 @@
 </file>
 
 <file path=word/header3.xml><?xml version="1.0" encoding="utf-8"?>
-<w:hdr xmlns:wpc="http://schemas.microsoft.com/office/word/2010/wordprocessingCanvas" xmlns:cx="http://schemas.microsoft.com/office/drawing/2014/chartex" xmlns:cx1="http://schemas.microsoft.com/office/drawing/2015/9/8/chartex" xmlns:cx2="http://schemas.microsoft.com/office/drawing/2015/10/21/chartex" xmlns:cx3="http://schemas.microsoft.com/office/drawing/2016/5/9/chartex" xmlns:cx4="http://schemas.microsoft.com/office/drawing/2016/5/10/chartex" xmlns:cx5="http://schemas.microsoft.com/office/drawing/2016/5/11/chartex" xmlns:cx6="http://schemas.microsoft.com/office/drawing/2016/5/12/chartex" xmlns:cx7="http://schemas.microsoft.com/office/drawing/2016/5/13/chartex" xmlns:cx8="http://schemas.microsoft.com/office/drawing/2016/5/14/chartex" xmlns:mc="http://schemas.openxmlformats.org/markup-compatibility/2006" xmlns:aink="http://schemas.microsoft.com/office/drawing/2016/ink" xmlns:am3d="http://schemas.microsoft.com/office/drawing/2017/model3d" xmlns:o="urn:schemas-microsoft-com:office:office" xmlns:oel="http://schemas.microsoft.com/office/2019/extlst" xmlns:r="http://schemas.openxmlformats.org/officeDocument/2006/relationships" xmlns:m="http://schemas.openxmlformats.org/officeDocument/2006/math" xmlns:v="urn:schemas-microsoft-com:vml" xmlns:wp14="http://schemas.microsoft.com/office/word/2010/wordprocessingDrawing" xmlns:wp="http://schemas.openxmlformats.org/drawingml/2006/wordprocessingDrawing" xmlns:w10="urn:schemas-microsoft-com:office:word" xmlns:w="http://schemas.openxmlformats.org/wordprocessingml/2006/main" xmlns:w14="http://schemas.microsoft.com/office/word/2010/wordml" xmlns:w15="http://schemas.microsoft.com/office/word/2012/wordml" xmlns:w16cex="http://schemas.microsoft.com/office/word/2018/wordml/cex" xmlns:w16cid="http://schemas.microsoft.com/office/word/2016/wordml/cid" xmlns:w16="http://schemas.microsoft.com/office/word/2018/wordml" xmlns:w16sdtdh="http://schemas.microsoft.com/office/word/2020/wordml/sdtdatahash" xmlns:w16se="http://schemas.microsoft.com/office/word/2015/wordml/symex" xmlns:wpg="http://schemas.microsoft.com/office/word/2010/wordprocessingGroup" xmlns:wpi="http://schemas.microsoft.com/office/word/2010/wordprocessingInk" xmlns:wne="http://schemas.microsoft.com/office/word/2006/wordml" xmlns:wps="http://schemas.microsoft.com/office/word/2010/wordprocessingShape" mc:Ignorable="w14 w15 w16se w16cid w16 w16cex w16sdtdh wp14">
+<w:hdr xmlns:wpc="http://schemas.microsoft.com/office/word/2010/wordprocessingCanvas" xmlns:cx="http://schemas.microsoft.com/office/drawing/2014/chartex" xmlns:cx1="http://schemas.microsoft.com/office/drawing/2015/9/8/chartex" xmlns:cx2="http://schemas.microsoft.com/office/drawing/2015/10/21/chartex" xmlns:cx3="http://schemas.microsoft.com/office/drawing/2016/5/9/chartex" xmlns:cx4="http://schemas.microsoft.com/office/drawing/2016/5/10/chartex" xmlns:cx5="http://schemas.microsoft.com/office/drawing/2016/5/11/chartex" xmlns:cx6="http://schemas.microsoft.com/office/drawing/2016/5/12/chartex" xmlns:cx7="http://schemas.microsoft.com/office/drawing/2016/5/13/chartex" xmlns:cx8="http://schemas.microsoft.com/office/drawing/2016/5/14/chartex" xmlns:mc="http://schemas.openxmlformats.org/markup-compatibility/2006" xmlns:aink="http://schemas.microsoft.com/office/drawing/2016/ink" xmlns:am3d="http://schemas.microsoft.com/office/drawing/2017/model3d" xmlns:o="urn:schemas-microsoft-com:office:office" xmlns:oel="http://schemas.microsoft.com/office/2019/extlst" xmlns:r="http://schemas.openxmlformats.org/officeDocument/2006/relationships" xmlns:m="http://schemas.openxmlformats.org/officeDocument/2006/math" xmlns:v="urn:schemas-microsoft-com:vml" xmlns:wp14="http://schemas.microsoft.com/office/word/2010/wordprocessingDrawing" xmlns:wp="http://schemas.openxmlformats.org/drawingml/2006/wordprocessingDrawing" xmlns:w10="urn:schemas-microsoft-com:office:word" xmlns:w="http://schemas.openxmlformats.org/wordprocessingml/2006/main" xmlns:w14="http://schemas.microsoft.com/office/word/2010/wordml" xmlns:w15="http://schemas.microsoft.com/office/word/2012/wordml" xmlns:w16cex="http://schemas.microsoft.com/office/word/2018/wordml/cex" xmlns:w16cid="http://schemas.microsoft.com/office/word/2016/wordml/cid" xmlns:w16="http://schemas.microsoft.com/office/word/2018/wordml" xmlns:w16du="http://schemas.microsoft.com/office/word/2023/wordml/word16du" xmlns:w16sdtdh="http://schemas.microsoft.com/office/word/2020/wordml/sdtdatahash" xmlns:w16se="http://schemas.microsoft.com/office/word/2015/wordml/symex" xmlns:wpg="http://schemas.microsoft.com/office/word/2010/wordprocessingGroup" xmlns:wpi="http://schemas.microsoft.com/office/word/2010/wordprocessingInk" xmlns:wne="http://schemas.microsoft.com/office/word/2006/wordml" xmlns:wps="http://schemas.microsoft.com/office/word/2010/wordprocessingShape" mc:Ignorable="w14 w15 w16se w16cid w16 w16cex w16sdtdh wp14">
   <w:tbl>
     <w:tblPr>
       <w:tblStyle w:val="TableGrid"/>
@@ -36800,7 +35481,7 @@
 </file>
 
 <file path=word/header4.xml><?xml version="1.0" encoding="utf-8"?>
-<w:hdr xmlns:wpc="http://schemas.microsoft.com/office/word/2010/wordprocessingCanvas" xmlns:cx="http://schemas.microsoft.com/office/drawing/2014/chartex" xmlns:cx1="http://schemas.microsoft.com/office/drawing/2015/9/8/chartex" xmlns:cx2="http://schemas.microsoft.com/office/drawing/2015/10/21/chartex" xmlns:cx3="http://schemas.microsoft.com/office/drawing/2016/5/9/chartex" xmlns:cx4="http://schemas.microsoft.com/office/drawing/2016/5/10/chartex" xmlns:cx5="http://schemas.microsoft.com/office/drawing/2016/5/11/chartex" xmlns:cx6="http://schemas.microsoft.com/office/drawing/2016/5/12/chartex" xmlns:cx7="http://schemas.microsoft.com/office/drawing/2016/5/13/chartex" xmlns:cx8="http://schemas.microsoft.com/office/drawing/2016/5/14/chartex" xmlns:mc="http://schemas.openxmlformats.org/markup-compatibility/2006" xmlns:aink="http://schemas.microsoft.com/office/drawing/2016/ink" xmlns:am3d="http://schemas.microsoft.com/office/drawing/2017/model3d" xmlns:o="urn:schemas-microsoft-com:office:office" xmlns:oel="http://schemas.microsoft.com/office/2019/extlst" xmlns:r="http://schemas.openxmlformats.org/officeDocument/2006/relationships" xmlns:m="http://schemas.openxmlformats.org/officeDocument/2006/math" xmlns:v="urn:schemas-microsoft-com:vml" xmlns:wp14="http://schemas.microsoft.com/office/word/2010/wordprocessingDrawing" xmlns:wp="http://schemas.openxmlformats.org/drawingml/2006/wordprocessingDrawing" xmlns:w10="urn:schemas-microsoft-com:office:word" xmlns:w="http://schemas.openxmlformats.org/wordprocessingml/2006/main" xmlns:w14="http://schemas.microsoft.com/office/word/2010/wordml" xmlns:w15="http://schemas.microsoft.com/office/word/2012/wordml" xmlns:w16cex="http://schemas.microsoft.com/office/word/2018/wordml/cex" xmlns:w16cid="http://schemas.microsoft.com/office/word/2016/wordml/cid" xmlns:w16="http://schemas.microsoft.com/office/word/2018/wordml" xmlns:w16sdtdh="http://schemas.microsoft.com/office/word/2020/wordml/sdtdatahash" xmlns:w16se="http://schemas.microsoft.com/office/word/2015/wordml/symex" xmlns:wpg="http://schemas.microsoft.com/office/word/2010/wordprocessingGroup" xmlns:wpi="http://schemas.microsoft.com/office/word/2010/wordprocessingInk" xmlns:wne="http://schemas.microsoft.com/office/word/2006/wordml" xmlns:wps="http://schemas.microsoft.com/office/word/2010/wordprocessingShape" mc:Ignorable="w14 w15 w16se w16cid w16 w16cex w16sdtdh wp14">
+<w:hdr xmlns:wpc="http://schemas.microsoft.com/office/word/2010/wordprocessingCanvas" xmlns:cx="http://schemas.microsoft.com/office/drawing/2014/chartex" xmlns:cx1="http://schemas.microsoft.com/office/drawing/2015/9/8/chartex" xmlns:cx2="http://schemas.microsoft.com/office/drawing/2015/10/21/chartex" xmlns:cx3="http://schemas.microsoft.com/office/drawing/2016/5/9/chartex" xmlns:cx4="http://schemas.microsoft.com/office/drawing/2016/5/10/chartex" xmlns:cx5="http://schemas.microsoft.com/office/drawing/2016/5/11/chartex" xmlns:cx6="http://schemas.microsoft.com/office/drawing/2016/5/12/chartex" xmlns:cx7="http://schemas.microsoft.com/office/drawing/2016/5/13/chartex" xmlns:cx8="http://schemas.microsoft.com/office/drawing/2016/5/14/chartex" xmlns:mc="http://schemas.openxmlformats.org/markup-compatibility/2006" xmlns:aink="http://schemas.microsoft.com/office/drawing/2016/ink" xmlns:am3d="http://schemas.microsoft.com/office/drawing/2017/model3d" xmlns:o="urn:schemas-microsoft-com:office:office" xmlns:oel="http://schemas.microsoft.com/office/2019/extlst" xmlns:r="http://schemas.openxmlformats.org/officeDocument/2006/relationships" xmlns:m="http://schemas.openxmlformats.org/officeDocument/2006/math" xmlns:v="urn:schemas-microsoft-com:vml" xmlns:wp14="http://schemas.microsoft.com/office/word/2010/wordprocessingDrawing" xmlns:wp="http://schemas.openxmlformats.org/drawingml/2006/wordprocessingDrawing" xmlns:w10="urn:schemas-microsoft-com:office:word" xmlns:w="http://schemas.openxmlformats.org/wordprocessingml/2006/main" xmlns:w14="http://schemas.microsoft.com/office/word/2010/wordml" xmlns:w15="http://schemas.microsoft.com/office/word/2012/wordml" xmlns:w16cex="http://schemas.microsoft.com/office/word/2018/wordml/cex" xmlns:w16cid="http://schemas.microsoft.com/office/word/2016/wordml/cid" xmlns:w16="http://schemas.microsoft.com/office/word/2018/wordml" xmlns:w16du="http://schemas.microsoft.com/office/word/2023/wordml/word16du" xmlns:w16sdtdh="http://schemas.microsoft.com/office/word/2020/wordml/sdtdatahash" xmlns:w16se="http://schemas.microsoft.com/office/word/2015/wordml/symex" xmlns:wpg="http://schemas.microsoft.com/office/word/2010/wordprocessingGroup" xmlns:wpi="http://schemas.microsoft.com/office/word/2010/wordprocessingInk" xmlns:wne="http://schemas.microsoft.com/office/word/2006/wordml" xmlns:wps="http://schemas.microsoft.com/office/word/2010/wordprocessingShape" mc:Ignorable="w14 w15 w16se w16cid w16 w16cex w16sdtdh wp14">
   <w:tbl>
     <w:tblPr>
       <w:tblStyle w:val="TableGrid"/>
@@ -37166,7 +35847,7 @@
 </file>
 
 <file path=word/header5.xml><?xml version="1.0" encoding="utf-8"?>
-<w:hdr xmlns:wpc="http://schemas.microsoft.com/office/word/2010/wordprocessingCanvas" xmlns:cx="http://schemas.microsoft.com/office/drawing/2014/chartex" xmlns:cx1="http://schemas.microsoft.com/office/drawing/2015/9/8/chartex" xmlns:cx2="http://schemas.microsoft.com/office/drawing/2015/10/21/chartex" xmlns:cx3="http://schemas.microsoft.com/office/drawing/2016/5/9/chartex" xmlns:cx4="http://schemas.microsoft.com/office/drawing/2016/5/10/chartex" xmlns:cx5="http://schemas.microsoft.com/office/drawing/2016/5/11/chartex" xmlns:cx6="http://schemas.microsoft.com/office/drawing/2016/5/12/chartex" xmlns:cx7="http://schemas.microsoft.com/office/drawing/2016/5/13/chartex" xmlns:cx8="http://schemas.microsoft.com/office/drawing/2016/5/14/chartex" xmlns:mc="http://schemas.openxmlformats.org/markup-compatibility/2006" xmlns:aink="http://schemas.microsoft.com/office/drawing/2016/ink" xmlns:am3d="http://schemas.microsoft.com/office/drawing/2017/model3d" xmlns:o="urn:schemas-microsoft-com:office:office" xmlns:oel="http://schemas.microsoft.com/office/2019/extlst" xmlns:r="http://schemas.openxmlformats.org/officeDocument/2006/relationships" xmlns:m="http://schemas.openxmlformats.org/officeDocument/2006/math" xmlns:v="urn:schemas-microsoft-com:vml" xmlns:wp14="http://schemas.microsoft.com/office/word/2010/wordprocessingDrawing" xmlns:wp="http://schemas.openxmlformats.org/drawingml/2006/wordprocessingDrawing" xmlns:w10="urn:schemas-microsoft-com:office:word" xmlns:w="http://schemas.openxmlformats.org/wordprocessingml/2006/main" xmlns:w14="http://schemas.microsoft.com/office/word/2010/wordml" xmlns:w15="http://schemas.microsoft.com/office/word/2012/wordml" xmlns:w16cex="http://schemas.microsoft.com/office/word/2018/wordml/cex" xmlns:w16cid="http://schemas.microsoft.com/office/word/2016/wordml/cid" xmlns:w16="http://schemas.microsoft.com/office/word/2018/wordml" xmlns:w16sdtdh="http://schemas.microsoft.com/office/word/2020/wordml/sdtdatahash" xmlns:w16se="http://schemas.microsoft.com/office/word/2015/wordml/symex" xmlns:wpg="http://schemas.microsoft.com/office/word/2010/wordprocessingGroup" xmlns:wpi="http://schemas.microsoft.com/office/word/2010/wordprocessingInk" xmlns:wne="http://schemas.microsoft.com/office/word/2006/wordml" xmlns:wps="http://schemas.microsoft.com/office/word/2010/wordprocessingShape" mc:Ignorable="w14 w15 w16se w16cid w16 w16cex w16sdtdh wp14">
+<w:hdr xmlns:wpc="http://schemas.microsoft.com/office/word/2010/wordprocessingCanvas" xmlns:cx="http://schemas.microsoft.com/office/drawing/2014/chartex" xmlns:cx1="http://schemas.microsoft.com/office/drawing/2015/9/8/chartex" xmlns:cx2="http://schemas.microsoft.com/office/drawing/2015/10/21/chartex" xmlns:cx3="http://schemas.microsoft.com/office/drawing/2016/5/9/chartex" xmlns:cx4="http://schemas.microsoft.com/office/drawing/2016/5/10/chartex" xmlns:cx5="http://schemas.microsoft.com/office/drawing/2016/5/11/chartex" xmlns:cx6="http://schemas.microsoft.com/office/drawing/2016/5/12/chartex" xmlns:cx7="http://schemas.microsoft.com/office/drawing/2016/5/13/chartex" xmlns:cx8="http://schemas.microsoft.com/office/drawing/2016/5/14/chartex" xmlns:mc="http://schemas.openxmlformats.org/markup-compatibility/2006" xmlns:aink="http://schemas.microsoft.com/office/drawing/2016/ink" xmlns:am3d="http://schemas.microsoft.com/office/drawing/2017/model3d" xmlns:o="urn:schemas-microsoft-com:office:office" xmlns:oel="http://schemas.microsoft.com/office/2019/extlst" xmlns:r="http://schemas.openxmlformats.org/officeDocument/2006/relationships" xmlns:m="http://schemas.openxmlformats.org/officeDocument/2006/math" xmlns:v="urn:schemas-microsoft-com:vml" xmlns:wp14="http://schemas.microsoft.com/office/word/2010/wordprocessingDrawing" xmlns:wp="http://schemas.openxmlformats.org/drawingml/2006/wordprocessingDrawing" xmlns:w10="urn:schemas-microsoft-com:office:word" xmlns:w="http://schemas.openxmlformats.org/wordprocessingml/2006/main" xmlns:w14="http://schemas.microsoft.com/office/word/2010/wordml" xmlns:w15="http://schemas.microsoft.com/office/word/2012/wordml" xmlns:w16cex="http://schemas.microsoft.com/office/word/2018/wordml/cex" xmlns:w16cid="http://schemas.microsoft.com/office/word/2016/wordml/cid" xmlns:w16="http://schemas.microsoft.com/office/word/2018/wordml" xmlns:w16du="http://schemas.microsoft.com/office/word/2023/wordml/word16du" xmlns:w16sdtdh="http://schemas.microsoft.com/office/word/2020/wordml/sdtdatahash" xmlns:w16se="http://schemas.microsoft.com/office/word/2015/wordml/symex" xmlns:wpg="http://schemas.microsoft.com/office/word/2010/wordprocessingGroup" xmlns:wpi="http://schemas.microsoft.com/office/word/2010/wordprocessingInk" xmlns:wne="http://schemas.microsoft.com/office/word/2006/wordml" xmlns:wps="http://schemas.microsoft.com/office/word/2010/wordprocessingShape" mc:Ignorable="w14 w15 w16se w16cid w16 w16cex w16sdtdh wp14">
   <w:tbl>
     <w:tblPr>
       <w:tblStyle w:val="TableGrid"/>
@@ -37532,7 +36213,7 @@
 </file>
 
 <file path=word/header6.xml><?xml version="1.0" encoding="utf-8"?>
-<w:hdr xmlns:wpc="http://schemas.microsoft.com/office/word/2010/wordprocessingCanvas" xmlns:cx="http://schemas.microsoft.com/office/drawing/2014/chartex" xmlns:cx1="http://schemas.microsoft.com/office/drawing/2015/9/8/chartex" xmlns:cx2="http://schemas.microsoft.com/office/drawing/2015/10/21/chartex" xmlns:cx3="http://schemas.microsoft.com/office/drawing/2016/5/9/chartex" xmlns:cx4="http://schemas.microsoft.com/office/drawing/2016/5/10/chartex" xmlns:cx5="http://schemas.microsoft.com/office/drawing/2016/5/11/chartex" xmlns:cx6="http://schemas.microsoft.com/office/drawing/2016/5/12/chartex" xmlns:cx7="http://schemas.microsoft.com/office/drawing/2016/5/13/chartex" xmlns:cx8="http://schemas.microsoft.com/office/drawing/2016/5/14/chartex" xmlns:mc="http://schemas.openxmlformats.org/markup-compatibility/2006" xmlns:aink="http://schemas.microsoft.com/office/drawing/2016/ink" xmlns:am3d="http://schemas.microsoft.com/office/drawing/2017/model3d" xmlns:o="urn:schemas-microsoft-com:office:office" xmlns:oel="http://schemas.microsoft.com/office/2019/extlst" xmlns:r="http://schemas.openxmlformats.org/officeDocument/2006/relationships" xmlns:m="http://schemas.openxmlformats.org/officeDocument/2006/math" xmlns:v="urn:schemas-microsoft-com:vml" xmlns:wp14="http://schemas.microsoft.com/office/word/2010/wordprocessingDrawing" xmlns:wp="http://schemas.openxmlformats.org/drawingml/2006/wordprocessingDrawing" xmlns:w10="urn:schemas-microsoft-com:office:word" xmlns:w="http://schemas.openxmlformats.org/wordprocessingml/2006/main" xmlns:w14="http://schemas.microsoft.com/office/word/2010/wordml" xmlns:w15="http://schemas.microsoft.com/office/word/2012/wordml" xmlns:w16cex="http://schemas.microsoft.com/office/word/2018/wordml/cex" xmlns:w16cid="http://schemas.microsoft.com/office/word/2016/wordml/cid" xmlns:w16="http://schemas.microsoft.com/office/word/2018/wordml" xmlns:w16sdtdh="http://schemas.microsoft.com/office/word/2020/wordml/sdtdatahash" xmlns:w16se="http://schemas.microsoft.com/office/word/2015/wordml/symex" xmlns:wpg="http://schemas.microsoft.com/office/word/2010/wordprocessingGroup" xmlns:wpi="http://schemas.microsoft.com/office/word/2010/wordprocessingInk" xmlns:wne="http://schemas.microsoft.com/office/word/2006/wordml" xmlns:wps="http://schemas.microsoft.com/office/word/2010/wordprocessingShape" mc:Ignorable="w14 w15 w16se w16cid w16 w16cex w16sdtdh wp14">
+<w:hdr xmlns:wpc="http://schemas.microsoft.com/office/word/2010/wordprocessingCanvas" xmlns:cx="http://schemas.microsoft.com/office/drawing/2014/chartex" xmlns:cx1="http://schemas.microsoft.com/office/drawing/2015/9/8/chartex" xmlns:cx2="http://schemas.microsoft.com/office/drawing/2015/10/21/chartex" xmlns:cx3="http://schemas.microsoft.com/office/drawing/2016/5/9/chartex" xmlns:cx4="http://schemas.microsoft.com/office/drawing/2016/5/10/chartex" xmlns:cx5="http://schemas.microsoft.com/office/drawing/2016/5/11/chartex" xmlns:cx6="http://schemas.microsoft.com/office/drawing/2016/5/12/chartex" xmlns:cx7="http://schemas.microsoft.com/office/drawing/2016/5/13/chartex" xmlns:cx8="http://schemas.microsoft.com/office/drawing/2016/5/14/chartex" xmlns:mc="http://schemas.openxmlformats.org/markup-compatibility/2006" xmlns:aink="http://schemas.microsoft.com/office/drawing/2016/ink" xmlns:am3d="http://schemas.microsoft.com/office/drawing/2017/model3d" xmlns:o="urn:schemas-microsoft-com:office:office" xmlns:oel="http://schemas.microsoft.com/office/2019/extlst" xmlns:r="http://schemas.openxmlformats.org/officeDocument/2006/relationships" xmlns:m="http://schemas.openxmlformats.org/officeDocument/2006/math" xmlns:v="urn:schemas-microsoft-com:vml" xmlns:wp14="http://schemas.microsoft.com/office/word/2010/wordprocessingDrawing" xmlns:wp="http://schemas.openxmlformats.org/drawingml/2006/wordprocessingDrawing" xmlns:w10="urn:schemas-microsoft-com:office:word" xmlns:w="http://schemas.openxmlformats.org/wordprocessingml/2006/main" xmlns:w14="http://schemas.microsoft.com/office/word/2010/wordml" xmlns:w15="http://schemas.microsoft.com/office/word/2012/wordml" xmlns:w16cex="http://schemas.microsoft.com/office/word/2018/wordml/cex" xmlns:w16cid="http://schemas.microsoft.com/office/word/2016/wordml/cid" xmlns:w16="http://schemas.microsoft.com/office/word/2018/wordml" xmlns:w16du="http://schemas.microsoft.com/office/word/2023/wordml/word16du" xmlns:w16sdtdh="http://schemas.microsoft.com/office/word/2020/wordml/sdtdatahash" xmlns:w16se="http://schemas.microsoft.com/office/word/2015/wordml/symex" xmlns:wpg="http://schemas.microsoft.com/office/word/2010/wordprocessingGroup" xmlns:wpi="http://schemas.microsoft.com/office/word/2010/wordprocessingInk" xmlns:wne="http://schemas.microsoft.com/office/word/2006/wordml" xmlns:wps="http://schemas.microsoft.com/office/word/2010/wordprocessingShape" mc:Ignorable="w14 w15 w16se w16cid w16 w16cex w16sdtdh wp14">
   <w:tbl>
     <w:tblPr>
       <w:tblStyle w:val="TableGrid"/>
@@ -37878,7 +36559,7 @@
 </file>
 
 <file path=word/numbering.xml><?xml version="1.0" encoding="utf-8"?>
-<w:numbering xmlns:wpc="http://schemas.microsoft.com/office/word/2010/wordprocessingCanvas" xmlns:cx="http://schemas.microsoft.com/office/drawing/2014/chartex" xmlns:cx1="http://schemas.microsoft.com/office/drawing/2015/9/8/chartex" xmlns:cx2="http://schemas.microsoft.com/office/drawing/2015/10/21/chartex" xmlns:cx3="http://schemas.microsoft.com/office/drawing/2016/5/9/chartex" xmlns:cx4="http://schemas.microsoft.com/office/drawing/2016/5/10/chartex" xmlns:cx5="http://schemas.microsoft.com/office/drawing/2016/5/11/chartex" xmlns:cx6="http://schemas.microsoft.com/office/drawing/2016/5/12/chartex" xmlns:cx7="http://schemas.microsoft.com/office/drawing/2016/5/13/chartex" xmlns:cx8="http://schemas.microsoft.com/office/drawing/2016/5/14/chartex" xmlns:mc="http://schemas.openxmlformats.org/markup-compatibility/2006" xmlns:aink="http://schemas.microsoft.com/office/drawing/2016/ink" xmlns:am3d="http://schemas.microsoft.com/office/drawing/2017/model3d" xmlns:o="urn:schemas-microsoft-com:office:office" xmlns:oel="http://schemas.microsoft.com/office/2019/extlst" xmlns:r="http://schemas.openxmlformats.org/officeDocument/2006/relationships" xmlns:m="http://schemas.openxmlformats.org/officeDocument/2006/math" xmlns:v="urn:schemas-microsoft-com:vml" xmlns:wp14="http://schemas.microsoft.com/office/word/2010/wordprocessingDrawing" xmlns:wp="http://schemas.openxmlformats.org/drawingml/2006/wordprocessingDrawing" xmlns:w10="urn:schemas-microsoft-com:office:word" xmlns:w="http://schemas.openxmlformats.org/wordprocessingml/2006/main" xmlns:w14="http://schemas.microsoft.com/office/word/2010/wordml" xmlns:w15="http://schemas.microsoft.com/office/word/2012/wordml" xmlns:w16cex="http://schemas.microsoft.com/office/word/2018/wordml/cex" xmlns:w16cid="http://schemas.microsoft.com/office/word/2016/wordml/cid" xmlns:w16="http://schemas.microsoft.com/office/word/2018/wordml" xmlns:w16sdtdh="http://schemas.microsoft.com/office/word/2020/wordml/sdtdatahash" xmlns:w16se="http://schemas.microsoft.com/office/word/2015/wordml/symex" xmlns:wpg="http://schemas.microsoft.com/office/word/2010/wordprocessingGroup" xmlns:wpi="http://schemas.microsoft.com/office/word/2010/wordprocessingInk" xmlns:wne="http://schemas.microsoft.com/office/word/2006/wordml" xmlns:wps="http://schemas.microsoft.com/office/word/2010/wordprocessingShape" mc:Ignorable="w14 w15 w16se w16cid w16 w16cex w16sdtdh wp14">
+<w:numbering xmlns:wpc="http://schemas.microsoft.com/office/word/2010/wordprocessingCanvas" xmlns:cx="http://schemas.microsoft.com/office/drawing/2014/chartex" xmlns:cx1="http://schemas.microsoft.com/office/drawing/2015/9/8/chartex" xmlns:cx2="http://schemas.microsoft.com/office/drawing/2015/10/21/chartex" xmlns:cx3="http://schemas.microsoft.com/office/drawing/2016/5/9/chartex" xmlns:cx4="http://schemas.microsoft.com/office/drawing/2016/5/10/chartex" xmlns:cx5="http://schemas.microsoft.com/office/drawing/2016/5/11/chartex" xmlns:cx6="http://schemas.microsoft.com/office/drawing/2016/5/12/chartex" xmlns:cx7="http://schemas.microsoft.com/office/drawing/2016/5/13/chartex" xmlns:cx8="http://schemas.microsoft.com/office/drawing/2016/5/14/chartex" xmlns:mc="http://schemas.openxmlformats.org/markup-compatibility/2006" xmlns:aink="http://schemas.microsoft.com/office/drawing/2016/ink" xmlns:am3d="http://schemas.microsoft.com/office/drawing/2017/model3d" xmlns:o="urn:schemas-microsoft-com:office:office" xmlns:oel="http://schemas.microsoft.com/office/2019/extlst" xmlns:r="http://schemas.openxmlformats.org/officeDocument/2006/relationships" xmlns:m="http://schemas.openxmlformats.org/officeDocument/2006/math" xmlns:v="urn:schemas-microsoft-com:vml" xmlns:wp14="http://schemas.microsoft.com/office/word/2010/wordprocessingDrawing" xmlns:wp="http://schemas.openxmlformats.org/drawingml/2006/wordprocessingDrawing" xmlns:w10="urn:schemas-microsoft-com:office:word" xmlns:w="http://schemas.openxmlformats.org/wordprocessingml/2006/main" xmlns:w14="http://schemas.microsoft.com/office/word/2010/wordml" xmlns:w15="http://schemas.microsoft.com/office/word/2012/wordml" xmlns:w16cex="http://schemas.microsoft.com/office/word/2018/wordml/cex" xmlns:w16cid="http://schemas.microsoft.com/office/word/2016/wordml/cid" xmlns:w16="http://schemas.microsoft.com/office/word/2018/wordml" xmlns:w16du="http://schemas.microsoft.com/office/word/2023/wordml/word16du" xmlns:w16sdtdh="http://schemas.microsoft.com/office/word/2020/wordml/sdtdatahash" xmlns:w16se="http://schemas.microsoft.com/office/word/2015/wordml/symex" xmlns:wpg="http://schemas.microsoft.com/office/word/2010/wordprocessingGroup" xmlns:wpi="http://schemas.microsoft.com/office/word/2010/wordprocessingInk" xmlns:wne="http://schemas.microsoft.com/office/word/2006/wordml" xmlns:wps="http://schemas.microsoft.com/office/word/2010/wordprocessingShape" mc:Ignorable="w14 w15 w16se w16cid w16 w16cex w16sdtdh wp14">
   <w:abstractNum w:abstractNumId="0" w15:restartNumberingAfterBreak="0">
     <w:nsid w:val="062B41DE"/>
     <w:multiLevelType w:val="hybridMultilevel"/>

</xml_diff>